<commit_message>
Updates for authentication token and data store type setting
</commit_message>
<xml_diff>
--- a/doc/guides/HPC_Admin_Guide.docx
+++ b/doc/guides/HPC_Admin_Guide.docx
@@ -2484,8 +2484,6 @@
         <w:t>TABLE OF CONTENTS</w:t>
       </w:r>
     </w:p>
-    <w:bookmarkStart w:id="2" w:name="_GoBack"/>
-    <w:bookmarkEnd w:id="2"/>
     <w:p>
       <w:pPr>
         <w:pStyle w:val="TOC1"/>
@@ -6979,12 +6977,12 @@
       <w:pPr>
         <w:pStyle w:val="Heading1"/>
       </w:pPr>
-      <w:bookmarkStart w:id="3" w:name="_Toc501095318"/>
+      <w:bookmarkStart w:id="2" w:name="_Toc501095318"/>
       <w:r>
         <w:lastRenderedPageBreak/>
         <w:t>Purpose</w:t>
       </w:r>
-      <w:bookmarkEnd w:id="3"/>
+      <w:bookmarkEnd w:id="2"/>
     </w:p>
     <w:p>
       <w:pPr>
@@ -7086,11 +7084,11 @@
       <w:pPr>
         <w:pStyle w:val="Heading1"/>
       </w:pPr>
-      <w:bookmarkStart w:id="4" w:name="_Toc501095319"/>
+      <w:bookmarkStart w:id="3" w:name="_Toc501095319"/>
       <w:r>
         <w:t>Introduction</w:t>
       </w:r>
-      <w:bookmarkEnd w:id="4"/>
+      <w:bookmarkEnd w:id="3"/>
     </w:p>
     <w:p>
       <w:pPr>
@@ -7100,7 +7098,7 @@
           <w:numId w:val="3"/>
         </w:numPr>
       </w:pPr>
-      <w:bookmarkStart w:id="5" w:name="_Toc501095320"/>
+      <w:bookmarkStart w:id="4" w:name="_Toc501095320"/>
       <w:r>
         <w:t xml:space="preserve">What is </w:t>
       </w:r>
@@ -7110,7 +7108,7 @@
       <w:r>
         <w:t>?</w:t>
       </w:r>
-      <w:bookmarkEnd w:id="5"/>
+      <w:bookmarkEnd w:id="4"/>
     </w:p>
     <w:p>
       <w:pPr>
@@ -7231,151 +7229,151 @@
           <w:numId w:val="3"/>
         </w:numPr>
       </w:pPr>
-      <w:bookmarkStart w:id="6" w:name="_Toc501095321"/>
+      <w:bookmarkStart w:id="5" w:name="_Toc501095321"/>
       <w:r>
         <w:t>Intended Users</w:t>
       </w:r>
+      <w:bookmarkEnd w:id="5"/>
+    </w:p>
+    <w:p>
+      <w:pPr>
+        <w:spacing w:line="360" w:lineRule="auto"/>
+      </w:pPr>
+      <w:r>
+        <w:t xml:space="preserve">The </w:t>
+      </w:r>
+      <w:r>
+        <w:t>HPC</w:t>
+      </w:r>
+      <w:r>
+        <w:t xml:space="preserve"> </w:t>
+      </w:r>
+      <w:r>
+        <w:t>DME</w:t>
+      </w:r>
+      <w:r>
+        <w:t xml:space="preserve"> ha</w:t>
+      </w:r>
+      <w:r>
+        <w:t>s</w:t>
+      </w:r>
+      <w:r>
+        <w:t xml:space="preserve"> been built to cater to the data storage and data management </w:t>
+      </w:r>
+      <w:r>
+        <w:t xml:space="preserve">needs </w:t>
+      </w:r>
+      <w:r>
+        <w:t xml:space="preserve">of </w:t>
+      </w:r>
+      <w:r>
+        <w:t>NCI cancer community</w:t>
+      </w:r>
+      <w:r>
+        <w:t>.</w:t>
+      </w:r>
+      <w:r>
+        <w:t xml:space="preserve"> Any user with a valid </w:t>
+      </w:r>
+      <w:r>
+        <w:t>HPC DME</w:t>
+      </w:r>
+      <w:r>
+        <w:t xml:space="preserve"> user account can run its client interface.</w:t>
+      </w:r>
+      <w:r>
+        <w:t xml:space="preserve"> This guide </w:t>
+      </w:r>
+      <w:r>
+        <w:t xml:space="preserve">intends </w:t>
+      </w:r>
+      <w:r>
+        <w:t xml:space="preserve">to </w:t>
+      </w:r>
+      <w:r>
+        <w:t>guide</w:t>
+      </w:r>
+      <w:r>
+        <w:t xml:space="preserve"> HPC </w:t>
+      </w:r>
+      <w:r>
+        <w:t>s</w:t>
+      </w:r>
+      <w:r>
+        <w:t xml:space="preserve">ystem </w:t>
+      </w:r>
+      <w:r>
+        <w:t>a</w:t>
+      </w:r>
+      <w:r>
+        <w:t>dministrator</w:t>
+      </w:r>
+      <w:r>
+        <w:t>s</w:t>
+      </w:r>
+      <w:r>
+        <w:t xml:space="preserve"> </w:t>
+      </w:r>
+      <w:r>
+        <w:t>in managing</w:t>
+      </w:r>
+      <w:r>
+        <w:t xml:space="preserve"> user accounts, security</w:t>
+      </w:r>
+      <w:r>
+        <w:t xml:space="preserve"> and</w:t>
+      </w:r>
+      <w:r>
+        <w:t xml:space="preserve"> </w:t>
+      </w:r>
+      <w:r>
+        <w:t xml:space="preserve">data </w:t>
+      </w:r>
+      <w:r>
+        <w:t xml:space="preserve">integrity. </w:t>
+      </w:r>
+    </w:p>
+    <w:p>
+      <w:pPr>
+        <w:spacing w:line="480" w:lineRule="auto"/>
+      </w:pPr>
+      <w:r>
+        <w:t>N</w:t>
+      </w:r>
+      <w:r>
+        <w:t>ote</w:t>
+      </w:r>
+      <w:r>
+        <w:t xml:space="preserve">: </w:t>
+      </w:r>
+      <w:r>
+        <w:t>HPC DME</w:t>
+      </w:r>
+      <w:r>
+        <w:t xml:space="preserve"> supports only N</w:t>
+      </w:r>
+      <w:r>
+        <w:t xml:space="preserve">IH </w:t>
+      </w:r>
+      <w:r>
+        <w:t xml:space="preserve">active directory </w:t>
+      </w:r>
+      <w:r>
+        <w:t>account holders at this point of time.</w:t>
+      </w:r>
+    </w:p>
+    <w:p>
+      <w:pPr>
+        <w:pStyle w:val="Heading1"/>
+      </w:pPr>
+      <w:bookmarkStart w:id="6" w:name="_Toc501095322"/>
+      <w:r>
+        <w:t xml:space="preserve">Setting up </w:t>
+      </w:r>
+      <w:r>
+        <w:t>HPC DME</w:t>
+      </w:r>
       <w:bookmarkEnd w:id="6"/>
-    </w:p>
-    <w:p>
-      <w:pPr>
-        <w:spacing w:line="360" w:lineRule="auto"/>
-      </w:pPr>
-      <w:r>
-        <w:t xml:space="preserve">The </w:t>
-      </w:r>
-      <w:r>
-        <w:t>HPC</w:t>
-      </w:r>
-      <w:r>
-        <w:t xml:space="preserve"> </w:t>
-      </w:r>
-      <w:r>
-        <w:t>DME</w:t>
-      </w:r>
-      <w:r>
-        <w:t xml:space="preserve"> ha</w:t>
-      </w:r>
-      <w:r>
-        <w:t>s</w:t>
-      </w:r>
-      <w:r>
-        <w:t xml:space="preserve"> been built to cater to the data storage and data management </w:t>
-      </w:r>
-      <w:r>
-        <w:t xml:space="preserve">needs </w:t>
-      </w:r>
-      <w:r>
-        <w:t xml:space="preserve">of </w:t>
-      </w:r>
-      <w:r>
-        <w:t>NCI cancer community</w:t>
-      </w:r>
-      <w:r>
-        <w:t>.</w:t>
-      </w:r>
-      <w:r>
-        <w:t xml:space="preserve"> Any user with a valid </w:t>
-      </w:r>
-      <w:r>
-        <w:t>HPC DME</w:t>
-      </w:r>
-      <w:r>
-        <w:t xml:space="preserve"> user account can run its client interface.</w:t>
-      </w:r>
-      <w:r>
-        <w:t xml:space="preserve"> This guide </w:t>
-      </w:r>
-      <w:r>
-        <w:t xml:space="preserve">intends </w:t>
-      </w:r>
-      <w:r>
-        <w:t xml:space="preserve">to </w:t>
-      </w:r>
-      <w:r>
-        <w:t>guide</w:t>
-      </w:r>
-      <w:r>
-        <w:t xml:space="preserve"> HPC </w:t>
-      </w:r>
-      <w:r>
-        <w:t>s</w:t>
-      </w:r>
-      <w:r>
-        <w:t xml:space="preserve">ystem </w:t>
-      </w:r>
-      <w:r>
-        <w:t>a</w:t>
-      </w:r>
-      <w:r>
-        <w:t>dministrator</w:t>
-      </w:r>
-      <w:r>
-        <w:t>s</w:t>
-      </w:r>
-      <w:r>
-        <w:t xml:space="preserve"> </w:t>
-      </w:r>
-      <w:r>
-        <w:t>in managing</w:t>
-      </w:r>
-      <w:r>
-        <w:t xml:space="preserve"> user accounts, security</w:t>
-      </w:r>
-      <w:r>
-        <w:t xml:space="preserve"> and</w:t>
-      </w:r>
-      <w:r>
-        <w:t xml:space="preserve"> </w:t>
-      </w:r>
-      <w:r>
-        <w:t xml:space="preserve">data </w:t>
-      </w:r>
-      <w:r>
-        <w:t xml:space="preserve">integrity. </w:t>
-      </w:r>
-    </w:p>
-    <w:p>
-      <w:pPr>
-        <w:spacing w:line="480" w:lineRule="auto"/>
-      </w:pPr>
-      <w:r>
-        <w:t>N</w:t>
-      </w:r>
-      <w:r>
-        <w:t>ote</w:t>
-      </w:r>
-      <w:r>
-        <w:t xml:space="preserve">: </w:t>
-      </w:r>
-      <w:r>
-        <w:t>HPC DME</w:t>
-      </w:r>
-      <w:r>
-        <w:t xml:space="preserve"> supports only N</w:t>
-      </w:r>
-      <w:r>
-        <w:t xml:space="preserve">IH </w:t>
-      </w:r>
-      <w:r>
-        <w:t xml:space="preserve">active directory </w:t>
-      </w:r>
-      <w:r>
-        <w:t>account holders at this point of time.</w:t>
-      </w:r>
-    </w:p>
-    <w:p>
-      <w:pPr>
-        <w:pStyle w:val="Heading1"/>
-      </w:pPr>
-      <w:bookmarkStart w:id="7" w:name="_Toc501095322"/>
-      <w:r>
-        <w:t xml:space="preserve">Setting up </w:t>
-      </w:r>
-      <w:r>
-        <w:t>HPC DME</w:t>
-      </w:r>
-      <w:bookmarkEnd w:id="7"/>
     </w:p>
     <w:p>
       <w:pPr>
@@ -7385,14 +7383,14 @@
           <w:numId w:val="3"/>
         </w:numPr>
       </w:pPr>
-      <w:bookmarkStart w:id="8" w:name="_Toc501095323"/>
+      <w:bookmarkStart w:id="7" w:name="_Toc501095323"/>
       <w:r>
         <w:t>Pre-requisites</w:t>
       </w:r>
       <w:r>
         <w:t xml:space="preserve"> for API server</w:t>
       </w:r>
-      <w:bookmarkEnd w:id="8"/>
+      <w:bookmarkEnd w:id="7"/>
     </w:p>
     <w:p>
       <w:r>
@@ -7421,11 +7419,11 @@
         <w:lastRenderedPageBreak/>
         <w:t xml:space="preserve"> </w:t>
       </w:r>
-      <w:bookmarkStart w:id="9" w:name="_Toc501095324"/>
+      <w:bookmarkStart w:id="8" w:name="_Toc501095324"/>
       <w:r>
         <w:t>Java</w:t>
       </w:r>
-      <w:bookmarkEnd w:id="9"/>
+      <w:bookmarkEnd w:id="8"/>
     </w:p>
     <w:p>
       <w:pPr>
@@ -7526,11 +7524,11 @@
         </w:numPr>
         <w:ind w:left="1080"/>
       </w:pPr>
-      <w:bookmarkStart w:id="10" w:name="_Toc501095325"/>
+      <w:bookmarkStart w:id="9" w:name="_Toc501095325"/>
       <w:r>
         <w:t>Install Maven</w:t>
       </w:r>
-      <w:bookmarkEnd w:id="10"/>
+      <w:bookmarkEnd w:id="9"/>
     </w:p>
     <w:p>
       <w:pPr>
@@ -7595,14 +7593,14 @@
         </w:numPr>
         <w:ind w:left="1080"/>
       </w:pPr>
-      <w:bookmarkStart w:id="11" w:name="_Toc501095326"/>
+      <w:bookmarkStart w:id="10" w:name="_Toc501095326"/>
       <w:r>
         <w:t xml:space="preserve">Install </w:t>
       </w:r>
       <w:r>
         <w:t>Git Client</w:t>
       </w:r>
-      <w:bookmarkEnd w:id="11"/>
+      <w:bookmarkEnd w:id="10"/>
       <w:r>
         <w:t xml:space="preserve"> </w:t>
       </w:r>
@@ -7648,11 +7646,11 @@
         </w:numPr>
         <w:ind w:left="1080"/>
       </w:pPr>
-      <w:bookmarkStart w:id="12" w:name="_Toc501095327"/>
+      <w:bookmarkStart w:id="11" w:name="_Toc501095327"/>
       <w:r>
         <w:t>Install ServiceMix</w:t>
       </w:r>
-      <w:bookmarkEnd w:id="12"/>
+      <w:bookmarkEnd w:id="11"/>
     </w:p>
     <w:p>
       <w:pPr>
@@ -7745,7 +7743,7 @@
           <w:numId w:val="5"/>
         </w:numPr>
       </w:pPr>
-      <w:bookmarkStart w:id="13" w:name="_Toc501095328"/>
+      <w:bookmarkStart w:id="12" w:name="_Toc501095328"/>
       <w:r>
         <w:t>Set up</w:t>
       </w:r>
@@ -7758,7 +7756,7 @@
       <w:r>
         <w:t>server</w:t>
       </w:r>
-      <w:bookmarkEnd w:id="13"/>
+      <w:bookmarkEnd w:id="12"/>
     </w:p>
     <w:p>
       <w:pPr>
@@ -7769,11 +7767,11 @@
         </w:numPr>
         <w:ind w:left="1080"/>
       </w:pPr>
-      <w:bookmarkStart w:id="14" w:name="_Toc501095329"/>
+      <w:bookmarkStart w:id="13" w:name="_Toc501095329"/>
       <w:r>
         <w:t>Install PostgreSQL</w:t>
       </w:r>
-      <w:bookmarkEnd w:id="14"/>
+      <w:bookmarkEnd w:id="13"/>
     </w:p>
     <w:p>
       <w:pPr>
@@ -7840,11 +7838,11 @@
           <w:numId w:val="5"/>
         </w:numPr>
       </w:pPr>
-      <w:bookmarkStart w:id="15" w:name="_Toc501095330"/>
+      <w:bookmarkStart w:id="14" w:name="_Toc501095330"/>
       <w:r>
         <w:t>Set up irods server</w:t>
       </w:r>
-      <w:bookmarkEnd w:id="15"/>
+      <w:bookmarkEnd w:id="14"/>
     </w:p>
     <w:p>
       <w:pPr>
@@ -7855,11 +7853,11 @@
         </w:numPr>
         <w:ind w:left="1080"/>
       </w:pPr>
-      <w:bookmarkStart w:id="16" w:name="_Toc501095331"/>
+      <w:bookmarkStart w:id="15" w:name="_Toc501095331"/>
       <w:r>
         <w:t>Install iRODS</w:t>
       </w:r>
-      <w:bookmarkEnd w:id="16"/>
+      <w:bookmarkEnd w:id="15"/>
     </w:p>
     <w:p>
       <w:pPr>
@@ -8003,11 +8001,11 @@
         </w:numPr>
         <w:ind w:left="1080"/>
       </w:pPr>
-      <w:bookmarkStart w:id="17" w:name="_Toc501095332"/>
+      <w:bookmarkStart w:id="16" w:name="_Toc501095332"/>
       <w:r>
         <w:t>Install iRODS iCommands CLI</w:t>
       </w:r>
-      <w:bookmarkEnd w:id="17"/>
+      <w:bookmarkEnd w:id="16"/>
     </w:p>
     <w:p>
       <w:pPr>
@@ -8514,11 +8512,11 @@
         </w:numPr>
         <w:ind w:left="1080"/>
       </w:pPr>
-      <w:bookmarkStart w:id="18" w:name="_Toc501095333"/>
+      <w:bookmarkStart w:id="17" w:name="_Toc501095333"/>
       <w:r>
         <w:t>Set up SSL Cert for iRODS</w:t>
       </w:r>
-      <w:bookmarkEnd w:id="18"/>
+      <w:bookmarkEnd w:id="17"/>
     </w:p>
     <w:p>
       <w:r>
@@ -8682,11 +8680,11 @@
           <w:numId w:val="5"/>
         </w:numPr>
       </w:pPr>
-      <w:bookmarkStart w:id="19" w:name="_Toc501095334"/>
+      <w:bookmarkStart w:id="18" w:name="_Toc501095334"/>
       <w:r>
         <w:t>Set up HPC DME Environment</w:t>
       </w:r>
-      <w:bookmarkEnd w:id="19"/>
+      <w:bookmarkEnd w:id="18"/>
     </w:p>
     <w:p>
       <w:pPr>
@@ -8920,11 +8918,11 @@
         </w:numPr>
         <w:ind w:left="1440"/>
       </w:pPr>
-      <w:bookmarkStart w:id="20" w:name="_Toc501095335"/>
+      <w:bookmarkStart w:id="19" w:name="_Toc501095335"/>
       <w:r>
         <w:t>Setup HPC DME Database</w:t>
       </w:r>
-      <w:bookmarkEnd w:id="20"/>
+      <w:bookmarkEnd w:id="19"/>
     </w:p>
     <w:p>
       <w:pPr>
@@ -8973,6 +8971,9 @@
     <w:p>
       <w:pPr>
         <w:ind w:left="1440"/>
+        <w:rPr>
+          <w:rStyle w:val="CommentReference"/>
+        </w:rPr>
       </w:pPr>
       <w:r>
         <w:t xml:space="preserve"> </w:t>
@@ -9006,6 +9007,27 @@
           <w:rStyle w:val="CommentReference"/>
         </w:rPr>
         <w:t xml:space="preserve"> </w:t>
+      </w:r>
+    </w:p>
+    <w:p>
+      <w:pPr>
+        <w:ind w:left="1440"/>
+        <w:rPr>
+          <w:rStyle w:val="CommentReference"/>
+        </w:rPr>
+      </w:pPr>
+    </w:p>
+    <w:p>
+      <w:pPr>
+        <w:ind w:left="1440"/>
+      </w:pPr>
+      <w:r>
+        <w:rPr>
+          <w:rStyle w:val="CommentReference"/>
+          <w:sz w:val="24"/>
+          <w:szCs w:val="24"/>
+        </w:rPr>
+        <w:t xml:space="preserve">Make sure to grant ALL permissions on the “HPC_*” tables in the schema to the iRods database user created in step 3.3. </w:t>
       </w:r>
     </w:p>
     <w:p>
@@ -9017,11 +9039,11 @@
         </w:numPr>
         <w:ind w:left="1440"/>
       </w:pPr>
-      <w:bookmarkStart w:id="21" w:name="_Toc501095336"/>
+      <w:bookmarkStart w:id="20" w:name="_Toc501095336"/>
       <w:r>
         <w:t>SSL Setup on HPC DME</w:t>
       </w:r>
-      <w:bookmarkEnd w:id="21"/>
+      <w:bookmarkEnd w:id="20"/>
       <w:r>
         <w:t xml:space="preserve"> </w:t>
       </w:r>
@@ -9236,6 +9258,7 @@
         <w:rPr>
           <w:i/>
         </w:rPr>
+        <w:lastRenderedPageBreak/>
         <w:t>openssl pkcs12 –export –name [domain] –in [host.domain.crt] –inkey [host.domain.key] –out keystore.p12</w:t>
       </w:r>
       <w:r>
@@ -9268,7 +9291,6 @@
         <w:ind w:left="1800"/>
       </w:pPr>
       <w:r>
-        <w:lastRenderedPageBreak/>
         <w:t>Import the Primary Certificate &amp; Private Key into the Keystore</w:t>
       </w:r>
     </w:p>
@@ -9650,6 +9672,7 @@
         <w:jc w:val="left"/>
       </w:pPr>
       <w:r>
+        <w:lastRenderedPageBreak/>
         <w:t>javax.net.ssl.trustStorePassword=changeit</w:t>
       </w:r>
     </w:p>
@@ -9674,9 +9697,8 @@
         </w:numPr>
         <w:ind w:left="1440"/>
       </w:pPr>
-      <w:bookmarkStart w:id="22" w:name="_Toc501095337"/>
-      <w:r>
-        <w:lastRenderedPageBreak/>
+      <w:bookmarkStart w:id="21" w:name="_Toc501095337"/>
+      <w:r>
         <w:t>Set HPC DM</w:t>
       </w:r>
       <w:r>
@@ -9691,7 +9713,7 @@
       <w:r>
         <w:t xml:space="preserve"> properties</w:t>
       </w:r>
-      <w:bookmarkEnd w:id="22"/>
+      <w:bookmarkEnd w:id="21"/>
       <w:r>
         <w:t xml:space="preserve"> </w:t>
       </w:r>
@@ -10389,7 +10411,11 @@
               <w:t>Path of the certificate created in section 3.2.2</w:t>
             </w:r>
             <w:r>
-              <w:t>. If you are using default self-signed, use default vlaues</w:t>
+              <w:t xml:space="preserve">. If you are using </w:t>
+            </w:r>
+            <w:r>
+              <w:lastRenderedPageBreak/>
+              <w:t>default self-signed, use default vlaues</w:t>
             </w:r>
           </w:p>
         </w:tc>
@@ -11593,7 +11619,13 @@
               <w:jc w:val="left"/>
             </w:pPr>
             <w:r>
-              <w:t>Archive directory on the mounted drive of the globus endpoint.</w:t>
+              <w:t xml:space="preserve">Archive directory on the mounted drive of the </w:t>
+            </w:r>
+            <w:r>
+              <w:t>Globus</w:t>
+            </w:r>
+            <w:r>
+              <w:t xml:space="preserve"> endpoint.</w:t>
             </w:r>
           </w:p>
         </w:tc>
@@ -11609,6 +11641,77 @@
             </w:pPr>
             <w:r>
               <w:t>/mnt/IRODsTest/FNL_SF_Archive/HPCDME_PROD/Download</w:t>
+            </w:r>
+          </w:p>
+        </w:tc>
+      </w:tr>
+      <w:tr>
+        <w:tc>
+          <w:tcPr>
+            <w:tcW w:w="8545" w:type="dxa"/>
+            <w:gridSpan w:val="3"/>
+          </w:tcPr>
+          <w:p>
+            <w:pPr>
+              <w:pStyle w:val="ListParagraph"/>
+              <w:ind w:left="0"/>
+              <w:jc w:val="left"/>
+              <w:rPr>
+                <w:b/>
+              </w:rPr>
+            </w:pPr>
+            <w:r>
+              <w:rPr>
+                <w:b/>
+              </w:rPr>
+              <w:t>Authentication Token</w:t>
+            </w:r>
+          </w:p>
+        </w:tc>
+      </w:tr>
+      <w:tr>
+        <w:tc>
+          <w:tcPr>
+            <w:tcW w:w="2340" w:type="dxa"/>
+          </w:tcPr>
+          <w:p>
+            <w:pPr>
+              <w:pStyle w:val="ListParagraph"/>
+              <w:ind w:left="0"/>
+              <w:jc w:val="left"/>
+            </w:pPr>
+            <w:r>
+              <w:t>hpc.service.security.authenticationTokenSignatureKey</w:t>
+            </w:r>
+          </w:p>
+        </w:tc>
+        <w:tc>
+          <w:tcPr>
+            <w:tcW w:w="3870" w:type="dxa"/>
+          </w:tcPr>
+          <w:p>
+            <w:pPr>
+              <w:pStyle w:val="ListParagraph"/>
+              <w:ind w:left="0"/>
+              <w:jc w:val="left"/>
+            </w:pPr>
+            <w:r>
+              <w:t xml:space="preserve">Key to generate authenticate token </w:t>
+            </w:r>
+          </w:p>
+        </w:tc>
+        <w:tc>
+          <w:tcPr>
+            <w:tcW w:w="2335" w:type="dxa"/>
+          </w:tcPr>
+          <w:p>
+            <w:pPr>
+              <w:pStyle w:val="ListParagraph"/>
+              <w:ind w:left="0"/>
+              <w:jc w:val="left"/>
+            </w:pPr>
+            <w:r>
+              <w:t>Make sure to rotate this key periodically</w:t>
             </w:r>
           </w:p>
         </w:tc>
@@ -11635,11 +11738,11 @@
           <w:numId w:val="10"/>
         </w:numPr>
       </w:pPr>
-      <w:bookmarkStart w:id="23" w:name="_Toc501095338"/>
+      <w:bookmarkStart w:id="22" w:name="_Toc501095338"/>
       <w:r>
         <w:t>Prepare Initial Data</w:t>
       </w:r>
-      <w:bookmarkEnd w:id="23"/>
+      <w:bookmarkEnd w:id="22"/>
       <w:r>
         <w:t xml:space="preserve"> </w:t>
       </w:r>
@@ -11652,11 +11755,11 @@
           <w:numId w:val="10"/>
         </w:numPr>
       </w:pPr>
-      <w:bookmarkStart w:id="24" w:name="_Toc501095339"/>
+      <w:bookmarkStart w:id="23" w:name="_Toc501095339"/>
       <w:r>
         <w:t>iRODS Service User</w:t>
       </w:r>
-      <w:bookmarkEnd w:id="24"/>
+      <w:bookmarkEnd w:id="23"/>
     </w:p>
     <w:p>
       <w:r>
@@ -11699,7 +11802,11 @@
         </w:numPr>
       </w:pPr>
       <w:r>
-        <w:t>In order to establish SSH connection to production iRODS machine, one must first SSH to either the development (DEV) virtual machine or the user acceptance testing (UAT) virtual machine.  Then, from the connected virtual machine, regardless of whether DEV or UAT, one may SSH a second time to the production iRODS machine.  This is due to how the production iRODS machine is configured for SSH connectivity.</w:t>
+        <w:t xml:space="preserve">In order to establish SSH connection to production iRODS machine, one must first SSH to either the development (DEV) virtual machine or the user acceptance testing (UAT) virtual machine.  Then, from the connected virtual machine, regardless of whether DEV or UAT, one may SSH a second time to </w:t>
+      </w:r>
+      <w:r>
+        <w:lastRenderedPageBreak/>
+        <w:t>the production iRODS machine.  This is due to how the production iRODS machine is configured for SSH connectivity.</w:t>
       </w:r>
     </w:p>
     <w:p>
@@ -11736,7 +11843,6 @@
         </w:numPr>
       </w:pPr>
       <w:r>
-        <w:lastRenderedPageBreak/>
         <w:t xml:space="preserve">iadmin mkuser </w:t>
       </w:r>
       <w:r>
@@ -11801,7 +11907,7 @@
           <w:numId w:val="10"/>
         </w:numPr>
       </w:pPr>
-      <w:bookmarkStart w:id="25" w:name="_Toc501095340"/>
+      <w:bookmarkStart w:id="24" w:name="_Toc501095340"/>
       <w:r>
         <w:t xml:space="preserve">Enable </w:t>
       </w:r>
@@ -11811,7 +11917,7 @@
       <w:r>
         <w:t>nheritance on iRODS</w:t>
       </w:r>
-      <w:bookmarkEnd w:id="25"/>
+      <w:bookmarkEnd w:id="24"/>
     </w:p>
     <w:p>
       <w:r>
@@ -11842,11 +11948,11 @@
           <w:numId w:val="10"/>
         </w:numPr>
       </w:pPr>
-      <w:bookmarkStart w:id="26" w:name="_Toc501095341"/>
+      <w:bookmarkStart w:id="25" w:name="_Toc501095341"/>
       <w:r>
         <w:t>Setup DOC</w:t>
       </w:r>
-      <w:bookmarkEnd w:id="26"/>
+      <w:bookmarkEnd w:id="25"/>
     </w:p>
     <w:p>
       <w:r>
@@ -11867,11 +11973,11 @@
           <w:numId w:val="10"/>
         </w:numPr>
       </w:pPr>
-      <w:bookmarkStart w:id="27" w:name="_Toc501095342"/>
+      <w:bookmarkStart w:id="26" w:name="_Toc501095342"/>
       <w:r>
         <w:t>Create Admin User</w:t>
       </w:r>
-      <w:bookmarkEnd w:id="27"/>
+      <w:bookmarkEnd w:id="26"/>
     </w:p>
     <w:p>
       <w:pPr>
@@ -12058,6 +12164,7 @@
         <w:jc w:val="left"/>
       </w:pPr>
       <w:r>
+        <w:lastRenderedPageBreak/>
         <w:t xml:space="preserve">            "USER_ID", "FIRST_NAME", "LAST_NAME", "CREATED", "LAST_UPDATED", "DOC", "ACTIVE", "ACTIVE_UPDATED_BY", "DEFAULT_CONFIGURATION_ID")</w:t>
       </w:r>
     </w:p>
@@ -12091,7 +12198,6 @@
         <w:jc w:val="left"/>
       </w:pPr>
       <w:r>
-        <w:lastRenderedPageBreak/>
         <w:t xml:space="preserve">            "USER_ID", "FIRST_NAME", "LAST_NAME", "CREATED", "LAST_UPDATED", "DOC", "ACTIVE", "ACTIVE_UPDATED_BY", "DEFAULT_CONFIGURATION_ID")</w:t>
       </w:r>
     </w:p>
@@ -12156,11 +12262,11 @@
         </w:numPr>
         <w:ind w:left="1440"/>
       </w:pPr>
-      <w:bookmarkStart w:id="28" w:name="_Toc501095343"/>
+      <w:bookmarkStart w:id="27" w:name="_Toc501095343"/>
       <w:r>
         <w:t>NIH AD Service Account</w:t>
       </w:r>
-      <w:bookmarkEnd w:id="28"/>
+      <w:bookmarkEnd w:id="27"/>
     </w:p>
     <w:p>
       <w:pPr>
@@ -12257,11 +12363,11 @@
         </w:numPr>
         <w:ind w:left="1440"/>
       </w:pPr>
-      <w:bookmarkStart w:id="29" w:name="_Toc501095344"/>
+      <w:bookmarkStart w:id="28" w:name="_Toc501095344"/>
       <w:r>
         <w:t>Password Policy</w:t>
       </w:r>
-      <w:bookmarkEnd w:id="29"/>
+      <w:bookmarkEnd w:id="28"/>
     </w:p>
     <w:p>
       <w:pPr>
@@ -12315,11 +12421,11 @@
           <w:numId w:val="5"/>
         </w:numPr>
       </w:pPr>
-      <w:bookmarkStart w:id="30" w:name="_Toc501095345"/>
+      <w:bookmarkStart w:id="29" w:name="_Toc501095345"/>
       <w:r>
         <w:t>Build and Deploy HPC DME</w:t>
       </w:r>
-      <w:bookmarkEnd w:id="30"/>
+      <w:bookmarkEnd w:id="29"/>
     </w:p>
     <w:p>
       <w:pPr>
@@ -12329,11 +12435,11 @@
           <w:numId w:val="5"/>
         </w:numPr>
       </w:pPr>
-      <w:bookmarkStart w:id="31" w:name="_Toc501095346"/>
+      <w:bookmarkStart w:id="30" w:name="_Toc501095346"/>
       <w:r>
         <w:t>Build HPC DME</w:t>
       </w:r>
-      <w:bookmarkEnd w:id="31"/>
+      <w:bookmarkEnd w:id="30"/>
       <w:r>
         <w:t xml:space="preserve"> </w:t>
       </w:r>
@@ -12382,8 +12488,9 @@
           <w:numId w:val="5"/>
         </w:numPr>
       </w:pPr>
-      <w:bookmarkStart w:id="32" w:name="_Toc501095347"/>
-      <w:r>
+      <w:bookmarkStart w:id="31" w:name="_Toc501095347"/>
+      <w:r>
+        <w:lastRenderedPageBreak/>
         <w:t xml:space="preserve">Deploy </w:t>
       </w:r>
       <w:r>
@@ -12395,7 +12502,7 @@
       <w:r>
         <w:t>into ServiceMix</w:t>
       </w:r>
-      <w:bookmarkEnd w:id="32"/>
+      <w:bookmarkEnd w:id="31"/>
     </w:p>
     <w:p>
       <w:pPr>
@@ -12445,7 +12552,6 @@
         <w:jc w:val="left"/>
       </w:pPr>
       <w:r>
-        <w:lastRenderedPageBreak/>
         <w:t>After successful start, type the following commands in the Servicemix Console</w:t>
       </w:r>
     </w:p>
@@ -12511,11 +12617,11 @@
           <w:numId w:val="5"/>
         </w:numPr>
       </w:pPr>
-      <w:bookmarkStart w:id="33" w:name="_Toc501095348"/>
+      <w:bookmarkStart w:id="32" w:name="_Toc501095348"/>
       <w:r>
         <w:t>Run ServiceMix in the background</w:t>
       </w:r>
-      <w:bookmarkEnd w:id="33"/>
+      <w:bookmarkEnd w:id="32"/>
     </w:p>
     <w:p>
       <w:pPr>
@@ -12925,11 +13031,11 @@
           <w:numId w:val="5"/>
         </w:numPr>
       </w:pPr>
-      <w:bookmarkStart w:id="34" w:name="_Toc501095349"/>
+      <w:bookmarkStart w:id="33" w:name="_Toc501095349"/>
       <w:r>
         <w:t>Verification step</w:t>
       </w:r>
-      <w:bookmarkEnd w:id="34"/>
+      <w:bookmarkEnd w:id="33"/>
     </w:p>
     <w:p>
       <w:r>
@@ -12990,14 +13096,14 @@
           <w:numId w:val="5"/>
         </w:numPr>
       </w:pPr>
-      <w:bookmarkStart w:id="35" w:name="_Toc501095350"/>
+      <w:bookmarkStart w:id="34" w:name="_Toc501095350"/>
       <w:r>
         <w:t>Set up Service account</w:t>
       </w:r>
       <w:r>
         <w:t>s</w:t>
       </w:r>
-      <w:bookmarkEnd w:id="35"/>
+      <w:bookmarkEnd w:id="34"/>
     </w:p>
     <w:p>
       <w:pPr>
@@ -13417,11 +13523,11 @@
           <w:numId w:val="5"/>
         </w:numPr>
       </w:pPr>
-      <w:bookmarkStart w:id="36" w:name="_Toc501095351"/>
+      <w:bookmarkStart w:id="35" w:name="_Toc501095351"/>
       <w:r>
         <w:t>Setup or Update Cleversafe service account credentials</w:t>
       </w:r>
-      <w:bookmarkEnd w:id="36"/>
+      <w:bookmarkEnd w:id="35"/>
     </w:p>
     <w:p>
       <w:pPr>
@@ -13453,6 +13559,7 @@
               <w:ind w:left="648"/>
             </w:pPr>
             <w:r>
+              <w:lastRenderedPageBreak/>
               <w:t>Set Cleversafe credentials into a file called Cleversafe.json</w:t>
             </w:r>
           </w:p>
@@ -13479,7 +13586,6 @@
               <w:ind w:left="648"/>
             </w:pPr>
             <w:r>
-              <w:lastRenderedPageBreak/>
               <w:tab/>
               <w:t xml:space="preserve">      "username": "AWS Access Key Id",</w:t>
             </w:r>
@@ -13707,11 +13813,11 @@
           <w:numId w:val="5"/>
         </w:numPr>
       </w:pPr>
-      <w:bookmarkStart w:id="37" w:name="_Toc501095352"/>
+      <w:bookmarkStart w:id="36" w:name="_Toc501095352"/>
       <w:r>
         <w:t>Setup or Update Globus service account credentials</w:t>
       </w:r>
-      <w:bookmarkEnd w:id="37"/>
+      <w:bookmarkEnd w:id="36"/>
     </w:p>
     <w:tbl>
       <w:tblPr>
@@ -13913,6 +14019,7 @@
               <w:ind w:left="648"/>
             </w:pPr>
             <w:r>
+              <w:lastRenderedPageBreak/>
               <w:t>Globus service account uses NIH AD service account credentials.</w:t>
             </w:r>
           </w:p>
@@ -13954,7 +14061,6 @@
               <w:ind w:left="648"/>
             </w:pPr>
             <w:r>
-              <w:lastRenderedPageBreak/>
               <w:t>Execute following curl command with correct parameter values:</w:t>
             </w:r>
           </w:p>
@@ -14014,14 +14120,14 @@
           <w:numId w:val="5"/>
         </w:numPr>
       </w:pPr>
-      <w:bookmarkStart w:id="38" w:name="_Setup_or_Update"/>
-      <w:bookmarkStart w:id="39" w:name="_Toc501095353"/>
-      <w:bookmarkEnd w:id="38"/>
+      <w:bookmarkStart w:id="37" w:name="_Setup_or_Update"/>
+      <w:bookmarkStart w:id="38" w:name="_Toc501095353"/>
+      <w:bookmarkEnd w:id="37"/>
       <w:r>
         <w:lastRenderedPageBreak/>
         <w:t>Setup or Update iRODS Service account credentials</w:t>
       </w:r>
-      <w:bookmarkEnd w:id="39"/>
+      <w:bookmarkEnd w:id="38"/>
     </w:p>
     <w:p>
       <w:pPr>
@@ -14246,11 +14352,12 @@
           <w:numId w:val="5"/>
         </w:numPr>
       </w:pPr>
-      <w:bookmarkStart w:id="40" w:name="_Toc501095354"/>
-      <w:r>
+      <w:bookmarkStart w:id="39" w:name="_Toc501095354"/>
+      <w:r>
+        <w:lastRenderedPageBreak/>
         <w:t>Build and Deploy WEB UI Application</w:t>
       </w:r>
-      <w:bookmarkEnd w:id="40"/>
+      <w:bookmarkEnd w:id="39"/>
     </w:p>
     <w:p>
       <w:pPr>
@@ -14285,7 +14392,6 @@
         <w:rPr>
           <w:i/>
         </w:rPr>
-        <w:lastRenderedPageBreak/>
         <w:t>mvn clean build -P&lt;env&gt;</w:t>
       </w:r>
     </w:p>
@@ -14663,7 +14769,7 @@
           <w:numId w:val="5"/>
         </w:numPr>
       </w:pPr>
-      <w:bookmarkStart w:id="41" w:name="_Toc501095355"/>
+      <w:bookmarkStart w:id="40" w:name="_Toc501095355"/>
       <w:r>
         <w:lastRenderedPageBreak/>
         <w:t xml:space="preserve">Accessing </w:t>
@@ -14671,7 +14777,7 @@
       <w:r>
         <w:t>HPC DME</w:t>
       </w:r>
-      <w:bookmarkEnd w:id="41"/>
+      <w:bookmarkEnd w:id="40"/>
       <w:r>
         <w:t xml:space="preserve"> </w:t>
       </w:r>
@@ -14921,7 +15027,7 @@
           <w:numId w:val="5"/>
         </w:numPr>
       </w:pPr>
-      <w:bookmarkStart w:id="42" w:name="_Toc501095356"/>
+      <w:bookmarkStart w:id="41" w:name="_Toc501095356"/>
       <w:r>
         <w:t>HPC DME</w:t>
       </w:r>
@@ -14937,7 +15043,7 @@
       <w:r>
         <w:t>Operations</w:t>
       </w:r>
-      <w:bookmarkEnd w:id="42"/>
+      <w:bookmarkEnd w:id="41"/>
     </w:p>
     <w:p>
       <w:pPr>
@@ -14986,7 +15092,7 @@
           <w:numId w:val="5"/>
         </w:numPr>
       </w:pPr>
-      <w:bookmarkStart w:id="43" w:name="_Toc501095357"/>
+      <w:bookmarkStart w:id="42" w:name="_Toc501095357"/>
       <w:r>
         <w:t>Set</w:t>
       </w:r>
@@ -15002,7 +15108,7 @@
       <w:r>
         <w:t>Base PATH</w:t>
       </w:r>
-      <w:bookmarkEnd w:id="43"/>
+      <w:bookmarkEnd w:id="42"/>
       <w:r>
         <w:t xml:space="preserve"> </w:t>
       </w:r>
@@ -15389,14 +15495,14 @@
           <w:numId w:val="5"/>
         </w:numPr>
       </w:pPr>
-      <w:bookmarkStart w:id="44" w:name="_Toc501095358"/>
+      <w:bookmarkStart w:id="43" w:name="_Toc501095358"/>
       <w:r>
         <w:t>Managing S</w:t>
       </w:r>
       <w:r>
         <w:t>ecurity</w:t>
       </w:r>
-      <w:bookmarkEnd w:id="44"/>
+      <w:bookmarkEnd w:id="43"/>
     </w:p>
     <w:p>
       <w:pPr>
@@ -15656,11 +15762,11 @@
           <w:numId w:val="5"/>
         </w:numPr>
       </w:pPr>
-      <w:bookmarkStart w:id="45" w:name="_Toc501095359"/>
+      <w:bookmarkStart w:id="44" w:name="_Toc501095359"/>
       <w:r>
         <w:t>Roles</w:t>
       </w:r>
-      <w:bookmarkEnd w:id="45"/>
+      <w:bookmarkEnd w:id="44"/>
     </w:p>
     <w:p>
       <w:pPr>
@@ -16126,13 +16232,13 @@
           <w:numId w:val="5"/>
         </w:numPr>
       </w:pPr>
-      <w:bookmarkStart w:id="46" w:name="_Toc475611887"/>
-      <w:bookmarkStart w:id="47" w:name="_Toc501095360"/>
+      <w:bookmarkStart w:id="45" w:name="_Toc475611887"/>
+      <w:bookmarkStart w:id="46" w:name="_Toc501095360"/>
       <w:r>
         <w:t>Service API Security</w:t>
       </w:r>
+      <w:bookmarkEnd w:id="45"/>
       <w:bookmarkEnd w:id="46"/>
-      <w:bookmarkEnd w:id="47"/>
     </w:p>
     <w:p>
       <w:pPr>
@@ -16705,14 +16811,14 @@
           <w:numId w:val="5"/>
         </w:numPr>
       </w:pPr>
-      <w:bookmarkStart w:id="48" w:name="_Toc501095361"/>
+      <w:bookmarkStart w:id="47" w:name="_Toc501095361"/>
       <w:r>
         <w:t>Create</w:t>
       </w:r>
       <w:r>
         <w:t xml:space="preserve"> a User</w:t>
       </w:r>
-      <w:bookmarkEnd w:id="48"/>
+      <w:bookmarkEnd w:id="47"/>
     </w:p>
     <w:p>
       <w:pPr>
@@ -17086,14 +17192,14 @@
           <w:numId w:val="5"/>
         </w:numPr>
       </w:pPr>
-      <w:bookmarkStart w:id="49" w:name="_Toc501095362"/>
+      <w:bookmarkStart w:id="48" w:name="_Toc501095362"/>
       <w:r>
         <w:t xml:space="preserve">Updating an Existing </w:t>
       </w:r>
       <w:r>
         <w:t>User</w:t>
       </w:r>
-      <w:bookmarkEnd w:id="49"/>
+      <w:bookmarkEnd w:id="48"/>
     </w:p>
     <w:p>
       <w:pPr>
@@ -17334,7 +17440,7 @@
           <w:numId w:val="5"/>
         </w:numPr>
       </w:pPr>
-      <w:bookmarkStart w:id="50" w:name="_Toc501095363"/>
+      <w:bookmarkStart w:id="49" w:name="_Toc501095363"/>
       <w:r>
         <w:t>Assigning</w:t>
       </w:r>
@@ -17356,7 +17462,7 @@
       <w:r>
         <w:t>Group administrators</w:t>
       </w:r>
-      <w:bookmarkEnd w:id="50"/>
+      <w:bookmarkEnd w:id="49"/>
     </w:p>
     <w:p>
       <w:pPr>
@@ -17947,11 +18053,11 @@
           <w:numId w:val="5"/>
         </w:numPr>
       </w:pPr>
-      <w:bookmarkStart w:id="51" w:name="_Toc501095364"/>
+      <w:bookmarkStart w:id="50" w:name="_Toc501095364"/>
       <w:r>
         <w:t>Create System Administrator group and assign System Admins</w:t>
       </w:r>
-      <w:bookmarkEnd w:id="51"/>
+      <w:bookmarkEnd w:id="50"/>
     </w:p>
     <w:p>
       <w:pPr>
@@ -18627,11 +18733,11 @@
           <w:numId w:val="5"/>
         </w:numPr>
       </w:pPr>
-      <w:bookmarkStart w:id="52" w:name="_Toc501095365"/>
+      <w:bookmarkStart w:id="51" w:name="_Toc501095365"/>
       <w:r>
         <w:t>Accessing HPC DME Database</w:t>
       </w:r>
-      <w:bookmarkEnd w:id="52"/>
+      <w:bookmarkEnd w:id="51"/>
     </w:p>
     <w:p>
       <w:r>
@@ -18728,14 +18834,14 @@
           <w:numId w:val="5"/>
         </w:numPr>
       </w:pPr>
-      <w:bookmarkStart w:id="53" w:name="_Toc501095366"/>
+      <w:bookmarkStart w:id="52" w:name="_Toc501095366"/>
       <w:r>
         <w:t>Register</w:t>
       </w:r>
       <w:r>
         <w:t xml:space="preserve"> a DOC</w:t>
       </w:r>
-      <w:bookmarkEnd w:id="53"/>
+      <w:bookmarkEnd w:id="52"/>
     </w:p>
     <w:p>
       <w:r>
@@ -18743,6 +18849,9 @@
       </w:r>
       <w:r>
         <w:t xml:space="preserve">Registering a DOC is currently a manual process with following steps. </w:t>
+      </w:r>
+      <w:r>
+        <w:t xml:space="preserve">A DOC can be configured to have multiple base paths. And each base path can be set to have its own metadata policies and storage type. HPC DME currently supports storing data in S3 compatible object store or any file system mounted with API server. </w:t>
       </w:r>
     </w:p>
     <w:p/>
@@ -18942,6 +19051,7 @@
         </w:numPr>
       </w:pPr>
       <w:r>
+        <w:lastRenderedPageBreak/>
         <w:t>Login into Database to insert DOC record</w:t>
       </w:r>
     </w:p>
@@ -18966,7 +19076,6 @@
         </w:numPr>
       </w:pPr>
       <w:r>
-        <w:lastRenderedPageBreak/>
         <w:t>In order to establish SSH connection to production database machine, one must first SSH to either the development (DEV) virtual machine or the user acceptance testing (UAT) virtual machine.  Then, from the connected virtual machine, regardless of whether DEV or UAT, one may SSH a second time to the production database machine.  This is due to how the production database machine is configured for SSH connectivity.</w:t>
       </w:r>
     </w:p>
@@ -19017,6 +19126,2680 @@
       <w:r>
         <w:t>\c ICAT</w:t>
       </w:r>
+    </w:p>
+    <w:p>
+      <w:pPr>
+        <w:pStyle w:val="ListParagraph"/>
+        <w:numPr>
+          <w:ilvl w:val="1"/>
+          <w:numId w:val="35"/>
+        </w:numPr>
+      </w:pPr>
+      <w:r>
+        <w:t>Following are the details to create DOC record</w:t>
+      </w:r>
+    </w:p>
+    <w:tbl>
+      <w:tblPr>
+        <w:tblW w:w="9570" w:type="dxa"/>
+        <w:tblCellSpacing w:w="15" w:type="dxa"/>
+        <w:tblInd w:w="720" w:type="dxa"/>
+        <w:shd w:val="clear" w:color="auto" w:fill="F7F7F7"/>
+        <w:tblCellMar>
+          <w:top w:w="15" w:type="dxa"/>
+          <w:left w:w="15" w:type="dxa"/>
+          <w:bottom w:w="15" w:type="dxa"/>
+          <w:right w:w="15" w:type="dxa"/>
+        </w:tblCellMar>
+        <w:tblLook w:val="04A0" w:firstRow="1" w:lastRow="0" w:firstColumn="1" w:lastColumn="0" w:noHBand="0" w:noVBand="1"/>
+      </w:tblPr>
+      <w:tblGrid>
+        <w:gridCol w:w="4908"/>
+        <w:gridCol w:w="792"/>
+        <w:gridCol w:w="3870"/>
+      </w:tblGrid>
+      <w:tr>
+        <w:trPr>
+          <w:tblHeader/>
+          <w:tblCellSpacing w:w="15" w:type="dxa"/>
+        </w:trPr>
+        <w:tc>
+          <w:tcPr>
+            <w:tcW w:w="0" w:type="auto"/>
+            <w:tcBorders>
+              <w:top w:val="outset" w:sz="6" w:space="0" w:color="auto"/>
+              <w:left w:val="outset" w:sz="6" w:space="0" w:color="auto"/>
+              <w:bottom w:val="outset" w:sz="6" w:space="0" w:color="auto"/>
+              <w:right w:val="outset" w:sz="6" w:space="0" w:color="auto"/>
+            </w:tcBorders>
+            <w:shd w:val="clear" w:color="auto" w:fill="9BAB96"/>
+            <w:tcMar>
+              <w:top w:w="0" w:type="dxa"/>
+              <w:left w:w="60" w:type="dxa"/>
+              <w:bottom w:w="0" w:type="dxa"/>
+              <w:right w:w="60" w:type="dxa"/>
+            </w:tcMar>
+            <w:vAlign w:val="center"/>
+            <w:hideMark/>
+          </w:tcPr>
+          <w:p>
+            <w:pPr>
+              <w:spacing w:before="0" w:after="0"/>
+              <w:ind w:left="0"/>
+              <w:jc w:val="left"/>
+              <w:rPr>
+                <w:rFonts w:ascii="Arial" w:hAnsi="Arial"/>
+                <w:b/>
+                <w:bCs/>
+                <w:color w:val="000000"/>
+                <w:sz w:val="20"/>
+                <w:szCs w:val="20"/>
+              </w:rPr>
+            </w:pPr>
+            <w:r>
+              <w:rPr>
+                <w:rFonts w:ascii="Arial" w:hAnsi="Arial"/>
+                <w:b/>
+                <w:bCs/>
+                <w:color w:val="000000"/>
+                <w:sz w:val="20"/>
+                <w:szCs w:val="20"/>
+              </w:rPr>
+              <w:t>Column</w:t>
+            </w:r>
+          </w:p>
+        </w:tc>
+        <w:tc>
+          <w:tcPr>
+            <w:tcW w:w="0" w:type="auto"/>
+            <w:tcBorders>
+              <w:top w:val="outset" w:sz="6" w:space="0" w:color="auto"/>
+              <w:left w:val="outset" w:sz="6" w:space="0" w:color="auto"/>
+              <w:bottom w:val="outset" w:sz="6" w:space="0" w:color="auto"/>
+              <w:right w:val="outset" w:sz="6" w:space="0" w:color="auto"/>
+            </w:tcBorders>
+            <w:shd w:val="clear" w:color="auto" w:fill="9BAB96"/>
+            <w:tcMar>
+              <w:top w:w="0" w:type="dxa"/>
+              <w:left w:w="60" w:type="dxa"/>
+              <w:bottom w:w="0" w:type="dxa"/>
+              <w:right w:w="60" w:type="dxa"/>
+            </w:tcMar>
+            <w:vAlign w:val="center"/>
+            <w:hideMark/>
+          </w:tcPr>
+          <w:p>
+            <w:pPr>
+              <w:spacing w:before="0" w:after="0"/>
+              <w:ind w:left="0"/>
+              <w:jc w:val="left"/>
+              <w:rPr>
+                <w:rFonts w:ascii="Arial" w:hAnsi="Arial"/>
+                <w:b/>
+                <w:bCs/>
+                <w:color w:val="000000"/>
+                <w:sz w:val="20"/>
+                <w:szCs w:val="20"/>
+              </w:rPr>
+            </w:pPr>
+            <w:r>
+              <w:rPr>
+                <w:rFonts w:ascii="Arial" w:hAnsi="Arial"/>
+                <w:b/>
+                <w:bCs/>
+                <w:color w:val="000000"/>
+                <w:sz w:val="20"/>
+                <w:szCs w:val="20"/>
+              </w:rPr>
+              <w:t>Type</w:t>
+            </w:r>
+          </w:p>
+        </w:tc>
+        <w:tc>
+          <w:tcPr>
+            <w:tcW w:w="0" w:type="auto"/>
+            <w:tcBorders>
+              <w:top w:val="outset" w:sz="6" w:space="0" w:color="auto"/>
+              <w:left w:val="outset" w:sz="6" w:space="0" w:color="auto"/>
+              <w:bottom w:val="outset" w:sz="6" w:space="0" w:color="auto"/>
+              <w:right w:val="outset" w:sz="6" w:space="0" w:color="auto"/>
+            </w:tcBorders>
+            <w:shd w:val="clear" w:color="auto" w:fill="9BAB96"/>
+            <w:tcMar>
+              <w:top w:w="0" w:type="dxa"/>
+              <w:left w:w="60" w:type="dxa"/>
+              <w:bottom w:w="0" w:type="dxa"/>
+              <w:right w:w="60" w:type="dxa"/>
+            </w:tcMar>
+            <w:vAlign w:val="center"/>
+            <w:hideMark/>
+          </w:tcPr>
+          <w:p>
+            <w:pPr>
+              <w:spacing w:before="0" w:after="0"/>
+              <w:ind w:left="0"/>
+              <w:jc w:val="left"/>
+              <w:rPr>
+                <w:rFonts w:ascii="Arial" w:hAnsi="Arial"/>
+                <w:b/>
+                <w:bCs/>
+                <w:color w:val="000000"/>
+                <w:sz w:val="20"/>
+                <w:szCs w:val="20"/>
+              </w:rPr>
+            </w:pPr>
+            <w:r>
+              <w:rPr>
+                <w:rFonts w:ascii="Arial" w:hAnsi="Arial"/>
+                <w:b/>
+                <w:bCs/>
+                <w:color w:val="000000"/>
+                <w:sz w:val="20"/>
+                <w:szCs w:val="20"/>
+              </w:rPr>
+              <w:t>Comments</w:t>
+            </w:r>
+          </w:p>
+        </w:tc>
+      </w:tr>
+      <w:tr>
+        <w:trPr>
+          <w:tblCellSpacing w:w="15" w:type="dxa"/>
+        </w:trPr>
+        <w:tc>
+          <w:tcPr>
+            <w:tcW w:w="0" w:type="auto"/>
+            <w:tcBorders>
+              <w:top w:val="outset" w:sz="6" w:space="0" w:color="auto"/>
+              <w:left w:val="outset" w:sz="6" w:space="0" w:color="auto"/>
+              <w:bottom w:val="outset" w:sz="6" w:space="0" w:color="auto"/>
+              <w:right w:val="outset" w:sz="6" w:space="0" w:color="auto"/>
+            </w:tcBorders>
+            <w:shd w:val="clear" w:color="auto" w:fill="BED1B8"/>
+            <w:tcMar>
+              <w:top w:w="0" w:type="dxa"/>
+              <w:left w:w="60" w:type="dxa"/>
+              <w:bottom w:w="0" w:type="dxa"/>
+              <w:right w:w="60" w:type="dxa"/>
+            </w:tcMar>
+            <w:vAlign w:val="center"/>
+            <w:hideMark/>
+          </w:tcPr>
+          <w:p>
+            <w:pPr>
+              <w:spacing w:before="0" w:after="0"/>
+              <w:ind w:left="0"/>
+              <w:jc w:val="left"/>
+              <w:rPr>
+                <w:rFonts w:ascii="Arial" w:hAnsi="Arial"/>
+                <w:color w:val="000000"/>
+                <w:sz w:val="20"/>
+                <w:szCs w:val="20"/>
+              </w:rPr>
+            </w:pPr>
+            <w:r>
+              <w:rPr>
+                <w:rFonts w:ascii="Arial" w:hAnsi="Arial"/>
+                <w:color w:val="000000"/>
+                <w:sz w:val="20"/>
+                <w:szCs w:val="20"/>
+              </w:rPr>
+              <w:t>ID</w:t>
+            </w:r>
+          </w:p>
+        </w:tc>
+        <w:tc>
+          <w:tcPr>
+            <w:tcW w:w="0" w:type="auto"/>
+            <w:tcBorders>
+              <w:top w:val="outset" w:sz="6" w:space="0" w:color="auto"/>
+              <w:left w:val="outset" w:sz="6" w:space="0" w:color="auto"/>
+              <w:bottom w:val="outset" w:sz="6" w:space="0" w:color="auto"/>
+              <w:right w:val="outset" w:sz="6" w:space="0" w:color="auto"/>
+            </w:tcBorders>
+            <w:shd w:val="clear" w:color="auto" w:fill="F7F7F7"/>
+            <w:tcMar>
+              <w:top w:w="0" w:type="dxa"/>
+              <w:left w:w="60" w:type="dxa"/>
+              <w:bottom w:w="0" w:type="dxa"/>
+              <w:right w:w="60" w:type="dxa"/>
+            </w:tcMar>
+            <w:vAlign w:val="center"/>
+            <w:hideMark/>
+          </w:tcPr>
+          <w:p>
+            <w:pPr>
+              <w:spacing w:before="0" w:after="0"/>
+              <w:ind w:left="0"/>
+              <w:jc w:val="left"/>
+              <w:rPr>
+                <w:rFonts w:ascii="Arial" w:hAnsi="Arial"/>
+                <w:color w:val="000000"/>
+                <w:sz w:val="20"/>
+                <w:szCs w:val="20"/>
+              </w:rPr>
+            </w:pPr>
+            <w:r>
+              <w:rPr>
+                <w:rFonts w:ascii="Arial" w:hAnsi="Arial"/>
+                <w:color w:val="000000"/>
+                <w:sz w:val="20"/>
+                <w:szCs w:val="20"/>
+              </w:rPr>
+              <w:t>text</w:t>
+            </w:r>
+          </w:p>
+        </w:tc>
+        <w:tc>
+          <w:tcPr>
+            <w:tcW w:w="0" w:type="auto"/>
+            <w:tcBorders>
+              <w:top w:val="outset" w:sz="6" w:space="0" w:color="auto"/>
+              <w:left w:val="outset" w:sz="6" w:space="0" w:color="auto"/>
+              <w:bottom w:val="outset" w:sz="6" w:space="0" w:color="auto"/>
+              <w:right w:val="outset" w:sz="6" w:space="0" w:color="auto"/>
+            </w:tcBorders>
+            <w:shd w:val="clear" w:color="auto" w:fill="F7F7F7"/>
+            <w:tcMar>
+              <w:top w:w="0" w:type="dxa"/>
+              <w:left w:w="60" w:type="dxa"/>
+              <w:bottom w:w="0" w:type="dxa"/>
+              <w:right w:w="60" w:type="dxa"/>
+            </w:tcMar>
+            <w:vAlign w:val="center"/>
+            <w:hideMark/>
+          </w:tcPr>
+          <w:p>
+            <w:pPr>
+              <w:spacing w:before="0" w:after="0"/>
+              <w:ind w:left="0"/>
+              <w:jc w:val="left"/>
+              <w:rPr>
+                <w:rFonts w:ascii="Arial" w:hAnsi="Arial"/>
+                <w:color w:val="000000"/>
+                <w:sz w:val="20"/>
+                <w:szCs w:val="20"/>
+              </w:rPr>
+            </w:pPr>
+            <w:r>
+              <w:rPr>
+                <w:rFonts w:ascii="Arial" w:hAnsi="Arial"/>
+                <w:color w:val="000000"/>
+                <w:sz w:val="20"/>
+                <w:szCs w:val="20"/>
+              </w:rPr>
+              <w:t>The configuration ID</w:t>
+            </w:r>
+            <w:r>
+              <w:rPr>
+                <w:rFonts w:ascii="Arial" w:hAnsi="Arial"/>
+                <w:color w:val="000000"/>
+                <w:sz w:val="20"/>
+                <w:szCs w:val="20"/>
+              </w:rPr>
+              <w:t>. Generate your unique ID</w:t>
+            </w:r>
+            <w:bookmarkStart w:id="53" w:name="_GoBack"/>
+            <w:bookmarkEnd w:id="53"/>
+          </w:p>
+        </w:tc>
+      </w:tr>
+      <w:tr>
+        <w:trPr>
+          <w:tblCellSpacing w:w="15" w:type="dxa"/>
+        </w:trPr>
+        <w:tc>
+          <w:tcPr>
+            <w:tcW w:w="0" w:type="auto"/>
+            <w:tcBorders>
+              <w:top w:val="outset" w:sz="6" w:space="0" w:color="auto"/>
+              <w:left w:val="outset" w:sz="6" w:space="0" w:color="auto"/>
+              <w:bottom w:val="outset" w:sz="6" w:space="0" w:color="auto"/>
+              <w:right w:val="outset" w:sz="6" w:space="0" w:color="auto"/>
+            </w:tcBorders>
+            <w:shd w:val="clear" w:color="auto" w:fill="FFFFFF"/>
+            <w:tcMar>
+              <w:top w:w="0" w:type="dxa"/>
+              <w:left w:w="60" w:type="dxa"/>
+              <w:bottom w:w="0" w:type="dxa"/>
+              <w:right w:w="60" w:type="dxa"/>
+            </w:tcMar>
+            <w:vAlign w:val="center"/>
+            <w:hideMark/>
+          </w:tcPr>
+          <w:p>
+            <w:pPr>
+              <w:spacing w:before="0" w:after="0"/>
+              <w:ind w:left="0"/>
+              <w:jc w:val="left"/>
+              <w:rPr>
+                <w:rFonts w:ascii="Arial" w:hAnsi="Arial"/>
+                <w:color w:val="000000"/>
+                <w:sz w:val="20"/>
+                <w:szCs w:val="20"/>
+              </w:rPr>
+            </w:pPr>
+            <w:r>
+              <w:rPr>
+                <w:rFonts w:ascii="Arial" w:hAnsi="Arial"/>
+                <w:color w:val="000000"/>
+                <w:sz w:val="20"/>
+                <w:szCs w:val="20"/>
+              </w:rPr>
+              <w:t>BASE_PATH</w:t>
+            </w:r>
+          </w:p>
+        </w:tc>
+        <w:tc>
+          <w:tcPr>
+            <w:tcW w:w="0" w:type="auto"/>
+            <w:tcBorders>
+              <w:top w:val="outset" w:sz="6" w:space="0" w:color="auto"/>
+              <w:left w:val="outset" w:sz="6" w:space="0" w:color="auto"/>
+              <w:bottom w:val="outset" w:sz="6" w:space="0" w:color="auto"/>
+              <w:right w:val="outset" w:sz="6" w:space="0" w:color="auto"/>
+            </w:tcBorders>
+            <w:shd w:val="clear" w:color="auto" w:fill="FFFFFF"/>
+            <w:tcMar>
+              <w:top w:w="0" w:type="dxa"/>
+              <w:left w:w="60" w:type="dxa"/>
+              <w:bottom w:w="0" w:type="dxa"/>
+              <w:right w:w="60" w:type="dxa"/>
+            </w:tcMar>
+            <w:vAlign w:val="center"/>
+            <w:hideMark/>
+          </w:tcPr>
+          <w:p>
+            <w:pPr>
+              <w:spacing w:before="0" w:after="0"/>
+              <w:ind w:left="0"/>
+              <w:jc w:val="left"/>
+              <w:rPr>
+                <w:rFonts w:ascii="Arial" w:hAnsi="Arial"/>
+                <w:color w:val="000000"/>
+                <w:sz w:val="20"/>
+                <w:szCs w:val="20"/>
+              </w:rPr>
+            </w:pPr>
+            <w:r>
+              <w:rPr>
+                <w:rFonts w:ascii="Arial" w:hAnsi="Arial"/>
+                <w:color w:val="000000"/>
+                <w:sz w:val="20"/>
+                <w:szCs w:val="20"/>
+              </w:rPr>
+              <w:t>text</w:t>
+            </w:r>
+          </w:p>
+        </w:tc>
+        <w:tc>
+          <w:tcPr>
+            <w:tcW w:w="0" w:type="auto"/>
+            <w:tcBorders>
+              <w:top w:val="outset" w:sz="6" w:space="0" w:color="auto"/>
+              <w:left w:val="outset" w:sz="6" w:space="0" w:color="auto"/>
+              <w:bottom w:val="outset" w:sz="6" w:space="0" w:color="auto"/>
+              <w:right w:val="outset" w:sz="6" w:space="0" w:color="auto"/>
+            </w:tcBorders>
+            <w:shd w:val="clear" w:color="auto" w:fill="FFFFFF"/>
+            <w:tcMar>
+              <w:top w:w="0" w:type="dxa"/>
+              <w:left w:w="60" w:type="dxa"/>
+              <w:bottom w:w="0" w:type="dxa"/>
+              <w:right w:w="60" w:type="dxa"/>
+            </w:tcMar>
+            <w:vAlign w:val="center"/>
+            <w:hideMark/>
+          </w:tcPr>
+          <w:p>
+            <w:pPr>
+              <w:spacing w:before="0" w:after="0"/>
+              <w:ind w:left="0"/>
+              <w:jc w:val="left"/>
+              <w:rPr>
+                <w:rFonts w:ascii="Arial" w:hAnsi="Arial"/>
+                <w:color w:val="000000"/>
+                <w:sz w:val="20"/>
+                <w:szCs w:val="20"/>
+              </w:rPr>
+            </w:pPr>
+            <w:r>
+              <w:rPr>
+                <w:rFonts w:ascii="Arial" w:hAnsi="Arial"/>
+                <w:color w:val="000000"/>
+                <w:sz w:val="20"/>
+                <w:szCs w:val="20"/>
+              </w:rPr>
+              <w:t>The base path to apply this configuration to</w:t>
+            </w:r>
+          </w:p>
+        </w:tc>
+      </w:tr>
+      <w:tr>
+        <w:trPr>
+          <w:tblCellSpacing w:w="15" w:type="dxa"/>
+        </w:trPr>
+        <w:tc>
+          <w:tcPr>
+            <w:tcW w:w="0" w:type="auto"/>
+            <w:tcBorders>
+              <w:top w:val="outset" w:sz="6" w:space="0" w:color="auto"/>
+              <w:left w:val="outset" w:sz="6" w:space="0" w:color="auto"/>
+              <w:bottom w:val="outset" w:sz="6" w:space="0" w:color="auto"/>
+              <w:right w:val="outset" w:sz="6" w:space="0" w:color="auto"/>
+            </w:tcBorders>
+            <w:shd w:val="clear" w:color="auto" w:fill="F7F7F7"/>
+            <w:tcMar>
+              <w:top w:w="0" w:type="dxa"/>
+              <w:left w:w="60" w:type="dxa"/>
+              <w:bottom w:w="0" w:type="dxa"/>
+              <w:right w:w="60" w:type="dxa"/>
+            </w:tcMar>
+            <w:vAlign w:val="center"/>
+            <w:hideMark/>
+          </w:tcPr>
+          <w:p>
+            <w:pPr>
+              <w:spacing w:before="0" w:after="0"/>
+              <w:ind w:left="0"/>
+              <w:jc w:val="left"/>
+              <w:rPr>
+                <w:rFonts w:ascii="Arial" w:hAnsi="Arial"/>
+                <w:color w:val="000000"/>
+                <w:sz w:val="20"/>
+                <w:szCs w:val="20"/>
+              </w:rPr>
+            </w:pPr>
+            <w:r>
+              <w:rPr>
+                <w:rFonts w:ascii="Arial" w:hAnsi="Arial"/>
+                <w:color w:val="000000"/>
+                <w:sz w:val="20"/>
+                <w:szCs w:val="20"/>
+              </w:rPr>
+              <w:t>DOC</w:t>
+            </w:r>
+          </w:p>
+        </w:tc>
+        <w:tc>
+          <w:tcPr>
+            <w:tcW w:w="0" w:type="auto"/>
+            <w:tcBorders>
+              <w:top w:val="outset" w:sz="6" w:space="0" w:color="auto"/>
+              <w:left w:val="outset" w:sz="6" w:space="0" w:color="auto"/>
+              <w:bottom w:val="outset" w:sz="6" w:space="0" w:color="auto"/>
+              <w:right w:val="outset" w:sz="6" w:space="0" w:color="auto"/>
+            </w:tcBorders>
+            <w:shd w:val="clear" w:color="auto" w:fill="F7F7F7"/>
+            <w:tcMar>
+              <w:top w:w="0" w:type="dxa"/>
+              <w:left w:w="60" w:type="dxa"/>
+              <w:bottom w:w="0" w:type="dxa"/>
+              <w:right w:w="60" w:type="dxa"/>
+            </w:tcMar>
+            <w:vAlign w:val="center"/>
+            <w:hideMark/>
+          </w:tcPr>
+          <w:p>
+            <w:pPr>
+              <w:spacing w:before="0" w:after="0"/>
+              <w:ind w:left="0"/>
+              <w:jc w:val="left"/>
+              <w:rPr>
+                <w:rFonts w:ascii="Arial" w:hAnsi="Arial"/>
+                <w:color w:val="000000"/>
+                <w:sz w:val="20"/>
+                <w:szCs w:val="20"/>
+              </w:rPr>
+            </w:pPr>
+            <w:r>
+              <w:rPr>
+                <w:rFonts w:ascii="Arial" w:hAnsi="Arial"/>
+                <w:color w:val="000000"/>
+                <w:sz w:val="20"/>
+                <w:szCs w:val="20"/>
+              </w:rPr>
+              <w:t>text</w:t>
+            </w:r>
+          </w:p>
+        </w:tc>
+        <w:tc>
+          <w:tcPr>
+            <w:tcW w:w="0" w:type="auto"/>
+            <w:tcBorders>
+              <w:top w:val="outset" w:sz="6" w:space="0" w:color="auto"/>
+              <w:left w:val="outset" w:sz="6" w:space="0" w:color="auto"/>
+              <w:bottom w:val="outset" w:sz="6" w:space="0" w:color="auto"/>
+              <w:right w:val="outset" w:sz="6" w:space="0" w:color="auto"/>
+            </w:tcBorders>
+            <w:shd w:val="clear" w:color="auto" w:fill="F7F7F7"/>
+            <w:tcMar>
+              <w:top w:w="0" w:type="dxa"/>
+              <w:left w:w="60" w:type="dxa"/>
+              <w:bottom w:w="0" w:type="dxa"/>
+              <w:right w:w="60" w:type="dxa"/>
+            </w:tcMar>
+            <w:vAlign w:val="center"/>
+            <w:hideMark/>
+          </w:tcPr>
+          <w:p>
+            <w:pPr>
+              <w:spacing w:before="0" w:after="0"/>
+              <w:ind w:left="0"/>
+              <w:jc w:val="left"/>
+              <w:rPr>
+                <w:rFonts w:ascii="Arial" w:hAnsi="Arial"/>
+                <w:color w:val="000000"/>
+                <w:sz w:val="20"/>
+                <w:szCs w:val="20"/>
+              </w:rPr>
+            </w:pPr>
+            <w:r>
+              <w:rPr>
+                <w:rFonts w:ascii="Arial" w:hAnsi="Arial"/>
+                <w:color w:val="000000"/>
+                <w:sz w:val="20"/>
+                <w:szCs w:val="20"/>
+              </w:rPr>
+              <w:t>The DOC that own this configuration</w:t>
+            </w:r>
+          </w:p>
+        </w:tc>
+      </w:tr>
+      <w:tr>
+        <w:trPr>
+          <w:tblCellSpacing w:w="15" w:type="dxa"/>
+        </w:trPr>
+        <w:tc>
+          <w:tcPr>
+            <w:tcW w:w="0" w:type="auto"/>
+            <w:tcBorders>
+              <w:top w:val="outset" w:sz="6" w:space="0" w:color="auto"/>
+              <w:left w:val="outset" w:sz="6" w:space="0" w:color="auto"/>
+              <w:bottom w:val="outset" w:sz="6" w:space="0" w:color="auto"/>
+              <w:right w:val="outset" w:sz="6" w:space="0" w:color="auto"/>
+            </w:tcBorders>
+            <w:shd w:val="clear" w:color="auto" w:fill="FFFFFF"/>
+            <w:tcMar>
+              <w:top w:w="0" w:type="dxa"/>
+              <w:left w:w="60" w:type="dxa"/>
+              <w:bottom w:w="0" w:type="dxa"/>
+              <w:right w:w="60" w:type="dxa"/>
+            </w:tcMar>
+            <w:vAlign w:val="center"/>
+            <w:hideMark/>
+          </w:tcPr>
+          <w:p>
+            <w:pPr>
+              <w:spacing w:before="0" w:after="0"/>
+              <w:ind w:left="0"/>
+              <w:jc w:val="left"/>
+              <w:rPr>
+                <w:rFonts w:ascii="Arial" w:hAnsi="Arial"/>
+                <w:color w:val="000000"/>
+                <w:sz w:val="20"/>
+                <w:szCs w:val="20"/>
+              </w:rPr>
+            </w:pPr>
+            <w:r>
+              <w:rPr>
+                <w:rFonts w:ascii="Arial" w:hAnsi="Arial"/>
+                <w:color w:val="000000"/>
+                <w:sz w:val="20"/>
+                <w:szCs w:val="20"/>
+              </w:rPr>
+              <w:t>S3_URL</w:t>
+            </w:r>
+          </w:p>
+        </w:tc>
+        <w:tc>
+          <w:tcPr>
+            <w:tcW w:w="0" w:type="auto"/>
+            <w:tcBorders>
+              <w:top w:val="outset" w:sz="6" w:space="0" w:color="auto"/>
+              <w:left w:val="outset" w:sz="6" w:space="0" w:color="auto"/>
+              <w:bottom w:val="outset" w:sz="6" w:space="0" w:color="auto"/>
+              <w:right w:val="outset" w:sz="6" w:space="0" w:color="auto"/>
+            </w:tcBorders>
+            <w:shd w:val="clear" w:color="auto" w:fill="FFFFFF"/>
+            <w:tcMar>
+              <w:top w:w="0" w:type="dxa"/>
+              <w:left w:w="60" w:type="dxa"/>
+              <w:bottom w:w="0" w:type="dxa"/>
+              <w:right w:w="60" w:type="dxa"/>
+            </w:tcMar>
+            <w:vAlign w:val="center"/>
+            <w:hideMark/>
+          </w:tcPr>
+          <w:p>
+            <w:pPr>
+              <w:spacing w:before="0" w:after="0"/>
+              <w:ind w:left="0"/>
+              <w:jc w:val="left"/>
+              <w:rPr>
+                <w:rFonts w:ascii="Arial" w:hAnsi="Arial"/>
+                <w:color w:val="000000"/>
+                <w:sz w:val="20"/>
+                <w:szCs w:val="20"/>
+              </w:rPr>
+            </w:pPr>
+            <w:r>
+              <w:rPr>
+                <w:rFonts w:ascii="Arial" w:hAnsi="Arial"/>
+                <w:color w:val="000000"/>
+                <w:sz w:val="20"/>
+                <w:szCs w:val="20"/>
+              </w:rPr>
+              <w:t>text</w:t>
+            </w:r>
+          </w:p>
+        </w:tc>
+        <w:tc>
+          <w:tcPr>
+            <w:tcW w:w="0" w:type="auto"/>
+            <w:tcBorders>
+              <w:top w:val="outset" w:sz="6" w:space="0" w:color="auto"/>
+              <w:left w:val="outset" w:sz="6" w:space="0" w:color="auto"/>
+              <w:bottom w:val="outset" w:sz="6" w:space="0" w:color="auto"/>
+              <w:right w:val="outset" w:sz="6" w:space="0" w:color="auto"/>
+            </w:tcBorders>
+            <w:shd w:val="clear" w:color="auto" w:fill="FFFFFF"/>
+            <w:tcMar>
+              <w:top w:w="0" w:type="dxa"/>
+              <w:left w:w="60" w:type="dxa"/>
+              <w:bottom w:w="0" w:type="dxa"/>
+              <w:right w:w="60" w:type="dxa"/>
+            </w:tcMar>
+            <w:vAlign w:val="center"/>
+            <w:hideMark/>
+          </w:tcPr>
+          <w:p>
+            <w:pPr>
+              <w:spacing w:before="0" w:after="0"/>
+              <w:ind w:left="0"/>
+              <w:jc w:val="left"/>
+              <w:rPr>
+                <w:rFonts w:ascii="Arial" w:hAnsi="Arial"/>
+                <w:color w:val="000000"/>
+                <w:sz w:val="20"/>
+                <w:szCs w:val="20"/>
+              </w:rPr>
+            </w:pPr>
+            <w:r>
+              <w:rPr>
+                <w:rFonts w:ascii="Arial" w:hAnsi="Arial"/>
+                <w:color w:val="000000"/>
+                <w:sz w:val="20"/>
+                <w:szCs w:val="20"/>
+              </w:rPr>
+              <w:t>The S3 archive (Cleversafe) URL</w:t>
+            </w:r>
+          </w:p>
+        </w:tc>
+      </w:tr>
+      <w:tr>
+        <w:trPr>
+          <w:tblCellSpacing w:w="15" w:type="dxa"/>
+        </w:trPr>
+        <w:tc>
+          <w:tcPr>
+            <w:tcW w:w="0" w:type="auto"/>
+            <w:tcBorders>
+              <w:top w:val="outset" w:sz="6" w:space="0" w:color="auto"/>
+              <w:left w:val="outset" w:sz="6" w:space="0" w:color="auto"/>
+              <w:bottom w:val="outset" w:sz="6" w:space="0" w:color="auto"/>
+              <w:right w:val="outset" w:sz="6" w:space="0" w:color="auto"/>
+            </w:tcBorders>
+            <w:shd w:val="clear" w:color="auto" w:fill="F7F7F7"/>
+            <w:tcMar>
+              <w:top w:w="0" w:type="dxa"/>
+              <w:left w:w="60" w:type="dxa"/>
+              <w:bottom w:w="0" w:type="dxa"/>
+              <w:right w:w="60" w:type="dxa"/>
+            </w:tcMar>
+            <w:vAlign w:val="center"/>
+            <w:hideMark/>
+          </w:tcPr>
+          <w:p>
+            <w:pPr>
+              <w:spacing w:before="0" w:after="0"/>
+              <w:ind w:left="0"/>
+              <w:jc w:val="left"/>
+              <w:rPr>
+                <w:rFonts w:ascii="Arial" w:hAnsi="Arial"/>
+                <w:color w:val="000000"/>
+                <w:sz w:val="20"/>
+                <w:szCs w:val="20"/>
+              </w:rPr>
+            </w:pPr>
+            <w:r>
+              <w:rPr>
+                <w:rFonts w:ascii="Arial" w:hAnsi="Arial"/>
+                <w:color w:val="000000"/>
+                <w:sz w:val="20"/>
+                <w:szCs w:val="20"/>
+              </w:rPr>
+              <w:t>S3_VAULT</w:t>
+            </w:r>
+          </w:p>
+        </w:tc>
+        <w:tc>
+          <w:tcPr>
+            <w:tcW w:w="0" w:type="auto"/>
+            <w:tcBorders>
+              <w:top w:val="outset" w:sz="6" w:space="0" w:color="auto"/>
+              <w:left w:val="outset" w:sz="6" w:space="0" w:color="auto"/>
+              <w:bottom w:val="outset" w:sz="6" w:space="0" w:color="auto"/>
+              <w:right w:val="outset" w:sz="6" w:space="0" w:color="auto"/>
+            </w:tcBorders>
+            <w:shd w:val="clear" w:color="auto" w:fill="F7F7F7"/>
+            <w:tcMar>
+              <w:top w:w="0" w:type="dxa"/>
+              <w:left w:w="60" w:type="dxa"/>
+              <w:bottom w:w="0" w:type="dxa"/>
+              <w:right w:w="60" w:type="dxa"/>
+            </w:tcMar>
+            <w:vAlign w:val="center"/>
+            <w:hideMark/>
+          </w:tcPr>
+          <w:p>
+            <w:pPr>
+              <w:spacing w:before="0" w:after="0"/>
+              <w:ind w:left="0"/>
+              <w:jc w:val="left"/>
+              <w:rPr>
+                <w:rFonts w:ascii="Arial" w:hAnsi="Arial"/>
+                <w:color w:val="000000"/>
+                <w:sz w:val="20"/>
+                <w:szCs w:val="20"/>
+              </w:rPr>
+            </w:pPr>
+            <w:r>
+              <w:rPr>
+                <w:rFonts w:ascii="Arial" w:hAnsi="Arial"/>
+                <w:color w:val="000000"/>
+                <w:sz w:val="20"/>
+                <w:szCs w:val="20"/>
+              </w:rPr>
+              <w:t>text</w:t>
+            </w:r>
+          </w:p>
+        </w:tc>
+        <w:tc>
+          <w:tcPr>
+            <w:tcW w:w="0" w:type="auto"/>
+            <w:tcBorders>
+              <w:top w:val="outset" w:sz="6" w:space="0" w:color="auto"/>
+              <w:left w:val="outset" w:sz="6" w:space="0" w:color="auto"/>
+              <w:bottom w:val="outset" w:sz="6" w:space="0" w:color="auto"/>
+              <w:right w:val="outset" w:sz="6" w:space="0" w:color="auto"/>
+            </w:tcBorders>
+            <w:shd w:val="clear" w:color="auto" w:fill="F7F7F7"/>
+            <w:tcMar>
+              <w:top w:w="0" w:type="dxa"/>
+              <w:left w:w="60" w:type="dxa"/>
+              <w:bottom w:w="0" w:type="dxa"/>
+              <w:right w:w="60" w:type="dxa"/>
+            </w:tcMar>
+            <w:vAlign w:val="center"/>
+            <w:hideMark/>
+          </w:tcPr>
+          <w:p>
+            <w:pPr>
+              <w:spacing w:before="0" w:after="0"/>
+              <w:ind w:left="0"/>
+              <w:jc w:val="left"/>
+              <w:rPr>
+                <w:rFonts w:ascii="Arial" w:hAnsi="Arial"/>
+                <w:color w:val="000000"/>
+                <w:sz w:val="20"/>
+                <w:szCs w:val="20"/>
+              </w:rPr>
+            </w:pPr>
+            <w:r>
+              <w:rPr>
+                <w:rFonts w:ascii="Arial" w:hAnsi="Arial"/>
+                <w:color w:val="000000"/>
+                <w:sz w:val="20"/>
+                <w:szCs w:val="20"/>
+              </w:rPr>
+              <w:t>The S3 archive (Cleversafe) vault</w:t>
+            </w:r>
+          </w:p>
+        </w:tc>
+      </w:tr>
+      <w:tr>
+        <w:trPr>
+          <w:tblCellSpacing w:w="15" w:type="dxa"/>
+        </w:trPr>
+        <w:tc>
+          <w:tcPr>
+            <w:tcW w:w="0" w:type="auto"/>
+            <w:tcBorders>
+              <w:top w:val="outset" w:sz="6" w:space="0" w:color="auto"/>
+              <w:left w:val="outset" w:sz="6" w:space="0" w:color="auto"/>
+              <w:bottom w:val="outset" w:sz="6" w:space="0" w:color="auto"/>
+              <w:right w:val="outset" w:sz="6" w:space="0" w:color="auto"/>
+            </w:tcBorders>
+            <w:shd w:val="clear" w:color="auto" w:fill="FFFFFF"/>
+            <w:tcMar>
+              <w:top w:w="0" w:type="dxa"/>
+              <w:left w:w="60" w:type="dxa"/>
+              <w:bottom w:w="0" w:type="dxa"/>
+              <w:right w:w="60" w:type="dxa"/>
+            </w:tcMar>
+            <w:vAlign w:val="center"/>
+            <w:hideMark/>
+          </w:tcPr>
+          <w:p>
+            <w:pPr>
+              <w:spacing w:before="0" w:after="0"/>
+              <w:ind w:left="0"/>
+              <w:jc w:val="left"/>
+              <w:rPr>
+                <w:rFonts w:ascii="Arial" w:hAnsi="Arial"/>
+                <w:color w:val="000000"/>
+                <w:sz w:val="20"/>
+                <w:szCs w:val="20"/>
+              </w:rPr>
+            </w:pPr>
+            <w:r>
+              <w:rPr>
+                <w:rFonts w:ascii="Arial" w:hAnsi="Arial"/>
+                <w:color w:val="000000"/>
+                <w:sz w:val="20"/>
+                <w:szCs w:val="20"/>
+              </w:rPr>
+              <w:t>S3_OBJECT_ID</w:t>
+            </w:r>
+          </w:p>
+        </w:tc>
+        <w:tc>
+          <w:tcPr>
+            <w:tcW w:w="0" w:type="auto"/>
+            <w:tcBorders>
+              <w:top w:val="outset" w:sz="6" w:space="0" w:color="auto"/>
+              <w:left w:val="outset" w:sz="6" w:space="0" w:color="auto"/>
+              <w:bottom w:val="outset" w:sz="6" w:space="0" w:color="auto"/>
+              <w:right w:val="outset" w:sz="6" w:space="0" w:color="auto"/>
+            </w:tcBorders>
+            <w:shd w:val="clear" w:color="auto" w:fill="FFFFFF"/>
+            <w:tcMar>
+              <w:top w:w="0" w:type="dxa"/>
+              <w:left w:w="60" w:type="dxa"/>
+              <w:bottom w:w="0" w:type="dxa"/>
+              <w:right w:w="60" w:type="dxa"/>
+            </w:tcMar>
+            <w:vAlign w:val="center"/>
+            <w:hideMark/>
+          </w:tcPr>
+          <w:p>
+            <w:pPr>
+              <w:spacing w:before="0" w:after="0"/>
+              <w:ind w:left="0"/>
+              <w:jc w:val="left"/>
+              <w:rPr>
+                <w:rFonts w:ascii="Arial" w:hAnsi="Arial"/>
+                <w:color w:val="000000"/>
+                <w:sz w:val="20"/>
+                <w:szCs w:val="20"/>
+              </w:rPr>
+            </w:pPr>
+            <w:r>
+              <w:rPr>
+                <w:rFonts w:ascii="Arial" w:hAnsi="Arial"/>
+                <w:color w:val="000000"/>
+                <w:sz w:val="20"/>
+                <w:szCs w:val="20"/>
+              </w:rPr>
+              <w:t>text</w:t>
+            </w:r>
+          </w:p>
+        </w:tc>
+        <w:tc>
+          <w:tcPr>
+            <w:tcW w:w="0" w:type="auto"/>
+            <w:tcBorders>
+              <w:top w:val="outset" w:sz="6" w:space="0" w:color="auto"/>
+              <w:left w:val="outset" w:sz="6" w:space="0" w:color="auto"/>
+              <w:bottom w:val="outset" w:sz="6" w:space="0" w:color="auto"/>
+              <w:right w:val="outset" w:sz="6" w:space="0" w:color="auto"/>
+            </w:tcBorders>
+            <w:shd w:val="clear" w:color="auto" w:fill="FFFFFF"/>
+            <w:tcMar>
+              <w:top w:w="0" w:type="dxa"/>
+              <w:left w:w="60" w:type="dxa"/>
+              <w:bottom w:w="0" w:type="dxa"/>
+              <w:right w:w="60" w:type="dxa"/>
+            </w:tcMar>
+            <w:vAlign w:val="center"/>
+            <w:hideMark/>
+          </w:tcPr>
+          <w:p>
+            <w:pPr>
+              <w:spacing w:before="0" w:after="0"/>
+              <w:ind w:left="0"/>
+              <w:jc w:val="left"/>
+              <w:rPr>
+                <w:rFonts w:ascii="Arial" w:hAnsi="Arial"/>
+                <w:color w:val="000000"/>
+                <w:sz w:val="20"/>
+                <w:szCs w:val="20"/>
+              </w:rPr>
+            </w:pPr>
+            <w:r>
+              <w:rPr>
+                <w:rFonts w:ascii="Arial" w:hAnsi="Arial"/>
+                <w:color w:val="000000"/>
+                <w:sz w:val="20"/>
+                <w:szCs w:val="20"/>
+              </w:rPr>
+              <w:t>The S3 archive (Cleversafe) object id prefix</w:t>
+            </w:r>
+          </w:p>
+        </w:tc>
+      </w:tr>
+      <w:tr>
+        <w:trPr>
+          <w:tblCellSpacing w:w="15" w:type="dxa"/>
+        </w:trPr>
+        <w:tc>
+          <w:tcPr>
+            <w:tcW w:w="0" w:type="auto"/>
+            <w:tcBorders>
+              <w:top w:val="outset" w:sz="6" w:space="0" w:color="auto"/>
+              <w:left w:val="outset" w:sz="6" w:space="0" w:color="auto"/>
+              <w:bottom w:val="outset" w:sz="6" w:space="0" w:color="auto"/>
+              <w:right w:val="outset" w:sz="6" w:space="0" w:color="auto"/>
+            </w:tcBorders>
+            <w:shd w:val="clear" w:color="auto" w:fill="F7F7F7"/>
+            <w:tcMar>
+              <w:top w:w="0" w:type="dxa"/>
+              <w:left w:w="60" w:type="dxa"/>
+              <w:bottom w:w="0" w:type="dxa"/>
+              <w:right w:w="60" w:type="dxa"/>
+            </w:tcMar>
+            <w:vAlign w:val="center"/>
+            <w:hideMark/>
+          </w:tcPr>
+          <w:p>
+            <w:pPr>
+              <w:spacing w:before="0" w:after="0"/>
+              <w:ind w:left="0"/>
+              <w:jc w:val="left"/>
+              <w:rPr>
+                <w:rFonts w:ascii="Arial" w:hAnsi="Arial"/>
+                <w:color w:val="000000"/>
+                <w:sz w:val="20"/>
+                <w:szCs w:val="20"/>
+              </w:rPr>
+            </w:pPr>
+            <w:r>
+              <w:rPr>
+                <w:rFonts w:ascii="Arial" w:hAnsi="Arial"/>
+                <w:color w:val="000000"/>
+                <w:sz w:val="20"/>
+                <w:szCs w:val="20"/>
+              </w:rPr>
+              <w:t>S3_ARCHIVE_TYPE</w:t>
+            </w:r>
+          </w:p>
+        </w:tc>
+        <w:tc>
+          <w:tcPr>
+            <w:tcW w:w="0" w:type="auto"/>
+            <w:tcBorders>
+              <w:top w:val="outset" w:sz="6" w:space="0" w:color="auto"/>
+              <w:left w:val="outset" w:sz="6" w:space="0" w:color="auto"/>
+              <w:bottom w:val="outset" w:sz="6" w:space="0" w:color="auto"/>
+              <w:right w:val="outset" w:sz="6" w:space="0" w:color="auto"/>
+            </w:tcBorders>
+            <w:shd w:val="clear" w:color="auto" w:fill="F7F7F7"/>
+            <w:tcMar>
+              <w:top w:w="0" w:type="dxa"/>
+              <w:left w:w="60" w:type="dxa"/>
+              <w:bottom w:w="0" w:type="dxa"/>
+              <w:right w:w="60" w:type="dxa"/>
+            </w:tcMar>
+            <w:vAlign w:val="center"/>
+            <w:hideMark/>
+          </w:tcPr>
+          <w:p>
+            <w:pPr>
+              <w:spacing w:before="0" w:after="0"/>
+              <w:ind w:left="0"/>
+              <w:jc w:val="left"/>
+              <w:rPr>
+                <w:rFonts w:ascii="Arial" w:hAnsi="Arial"/>
+                <w:color w:val="000000"/>
+                <w:sz w:val="20"/>
+                <w:szCs w:val="20"/>
+              </w:rPr>
+            </w:pPr>
+            <w:r>
+              <w:rPr>
+                <w:rFonts w:ascii="Arial" w:hAnsi="Arial"/>
+                <w:color w:val="000000"/>
+                <w:sz w:val="20"/>
+                <w:szCs w:val="20"/>
+              </w:rPr>
+              <w:t>text</w:t>
+            </w:r>
+          </w:p>
+        </w:tc>
+        <w:tc>
+          <w:tcPr>
+            <w:tcW w:w="0" w:type="auto"/>
+            <w:tcBorders>
+              <w:top w:val="outset" w:sz="6" w:space="0" w:color="auto"/>
+              <w:left w:val="outset" w:sz="6" w:space="0" w:color="auto"/>
+              <w:bottom w:val="outset" w:sz="6" w:space="0" w:color="auto"/>
+              <w:right w:val="outset" w:sz="6" w:space="0" w:color="auto"/>
+            </w:tcBorders>
+            <w:shd w:val="clear" w:color="auto" w:fill="F7F7F7"/>
+            <w:tcMar>
+              <w:top w:w="0" w:type="dxa"/>
+              <w:left w:w="60" w:type="dxa"/>
+              <w:bottom w:w="0" w:type="dxa"/>
+              <w:right w:w="60" w:type="dxa"/>
+            </w:tcMar>
+            <w:vAlign w:val="center"/>
+            <w:hideMark/>
+          </w:tcPr>
+          <w:p>
+            <w:pPr>
+              <w:spacing w:before="0" w:after="0"/>
+              <w:ind w:left="0"/>
+              <w:jc w:val="left"/>
+              <w:rPr>
+                <w:rFonts w:ascii="Arial" w:hAnsi="Arial"/>
+                <w:color w:val="000000"/>
+                <w:sz w:val="20"/>
+                <w:szCs w:val="20"/>
+              </w:rPr>
+            </w:pPr>
+            <w:r>
+              <w:rPr>
+                <w:rFonts w:ascii="Arial" w:hAnsi="Arial"/>
+                <w:color w:val="000000"/>
+                <w:sz w:val="20"/>
+                <w:szCs w:val="20"/>
+              </w:rPr>
+              <w:t>The S3 archive type (Archive / Temp Archive). Note: Temp Archive is currently not used</w:t>
+            </w:r>
+          </w:p>
+        </w:tc>
+      </w:tr>
+      <w:tr>
+        <w:trPr>
+          <w:tblCellSpacing w:w="15" w:type="dxa"/>
+        </w:trPr>
+        <w:tc>
+          <w:tcPr>
+            <w:tcW w:w="0" w:type="auto"/>
+            <w:tcBorders>
+              <w:top w:val="outset" w:sz="6" w:space="0" w:color="auto"/>
+              <w:left w:val="outset" w:sz="6" w:space="0" w:color="auto"/>
+              <w:bottom w:val="outset" w:sz="6" w:space="0" w:color="auto"/>
+              <w:right w:val="outset" w:sz="6" w:space="0" w:color="auto"/>
+            </w:tcBorders>
+            <w:shd w:val="clear" w:color="auto" w:fill="FFFFFF"/>
+            <w:tcMar>
+              <w:top w:w="0" w:type="dxa"/>
+              <w:left w:w="60" w:type="dxa"/>
+              <w:bottom w:w="0" w:type="dxa"/>
+              <w:right w:w="60" w:type="dxa"/>
+            </w:tcMar>
+            <w:vAlign w:val="center"/>
+            <w:hideMark/>
+          </w:tcPr>
+          <w:p>
+            <w:pPr>
+              <w:spacing w:before="0" w:after="0"/>
+              <w:ind w:left="0"/>
+              <w:jc w:val="left"/>
+              <w:rPr>
+                <w:rFonts w:ascii="Arial" w:hAnsi="Arial"/>
+                <w:color w:val="000000"/>
+                <w:sz w:val="20"/>
+                <w:szCs w:val="20"/>
+              </w:rPr>
+            </w:pPr>
+            <w:r>
+              <w:rPr>
+                <w:rFonts w:ascii="Arial" w:hAnsi="Arial"/>
+                <w:color w:val="000000"/>
+                <w:sz w:val="20"/>
+                <w:szCs w:val="20"/>
+              </w:rPr>
+              <w:t>DATA_HIERARCHY</w:t>
+            </w:r>
+          </w:p>
+        </w:tc>
+        <w:tc>
+          <w:tcPr>
+            <w:tcW w:w="0" w:type="auto"/>
+            <w:tcBorders>
+              <w:top w:val="outset" w:sz="6" w:space="0" w:color="auto"/>
+              <w:left w:val="outset" w:sz="6" w:space="0" w:color="auto"/>
+              <w:bottom w:val="outset" w:sz="6" w:space="0" w:color="auto"/>
+              <w:right w:val="outset" w:sz="6" w:space="0" w:color="auto"/>
+            </w:tcBorders>
+            <w:shd w:val="clear" w:color="auto" w:fill="FFFFFF"/>
+            <w:tcMar>
+              <w:top w:w="0" w:type="dxa"/>
+              <w:left w:w="60" w:type="dxa"/>
+              <w:bottom w:w="0" w:type="dxa"/>
+              <w:right w:w="60" w:type="dxa"/>
+            </w:tcMar>
+            <w:vAlign w:val="center"/>
+            <w:hideMark/>
+          </w:tcPr>
+          <w:p>
+            <w:pPr>
+              <w:spacing w:before="0" w:after="0"/>
+              <w:ind w:left="0"/>
+              <w:jc w:val="left"/>
+              <w:rPr>
+                <w:rFonts w:ascii="Arial" w:hAnsi="Arial"/>
+                <w:color w:val="000000"/>
+                <w:sz w:val="20"/>
+                <w:szCs w:val="20"/>
+              </w:rPr>
+            </w:pPr>
+            <w:r>
+              <w:rPr>
+                <w:rFonts w:ascii="Arial" w:hAnsi="Arial"/>
+                <w:color w:val="000000"/>
+                <w:sz w:val="20"/>
+                <w:szCs w:val="20"/>
+              </w:rPr>
+              <w:t>text</w:t>
+            </w:r>
+          </w:p>
+        </w:tc>
+        <w:tc>
+          <w:tcPr>
+            <w:tcW w:w="0" w:type="auto"/>
+            <w:tcBorders>
+              <w:top w:val="outset" w:sz="6" w:space="0" w:color="auto"/>
+              <w:left w:val="outset" w:sz="6" w:space="0" w:color="auto"/>
+              <w:bottom w:val="outset" w:sz="6" w:space="0" w:color="auto"/>
+              <w:right w:val="outset" w:sz="6" w:space="0" w:color="auto"/>
+            </w:tcBorders>
+            <w:shd w:val="clear" w:color="auto" w:fill="FFFFFF"/>
+            <w:tcMar>
+              <w:top w:w="0" w:type="dxa"/>
+              <w:left w:w="60" w:type="dxa"/>
+              <w:bottom w:w="0" w:type="dxa"/>
+              <w:right w:w="60" w:type="dxa"/>
+            </w:tcMar>
+            <w:vAlign w:val="center"/>
+            <w:hideMark/>
+          </w:tcPr>
+          <w:p>
+            <w:pPr>
+              <w:spacing w:before="0" w:after="0"/>
+              <w:ind w:left="0"/>
+              <w:jc w:val="left"/>
+              <w:rPr>
+                <w:rFonts w:ascii="Arial" w:hAnsi="Arial"/>
+                <w:color w:val="000000"/>
+                <w:sz w:val="20"/>
+                <w:szCs w:val="20"/>
+              </w:rPr>
+            </w:pPr>
+            <w:r>
+              <w:rPr>
+                <w:rFonts w:ascii="Arial" w:hAnsi="Arial"/>
+                <w:color w:val="000000"/>
+                <w:sz w:val="20"/>
+                <w:szCs w:val="20"/>
+              </w:rPr>
+              <w:t>The data hierarchy policy</w:t>
+            </w:r>
+          </w:p>
+        </w:tc>
+      </w:tr>
+      <w:tr>
+        <w:trPr>
+          <w:tblCellSpacing w:w="15" w:type="dxa"/>
+        </w:trPr>
+        <w:tc>
+          <w:tcPr>
+            <w:tcW w:w="0" w:type="auto"/>
+            <w:tcBorders>
+              <w:top w:val="outset" w:sz="6" w:space="0" w:color="auto"/>
+              <w:left w:val="outset" w:sz="6" w:space="0" w:color="auto"/>
+              <w:bottom w:val="outset" w:sz="6" w:space="0" w:color="auto"/>
+              <w:right w:val="outset" w:sz="6" w:space="0" w:color="auto"/>
+            </w:tcBorders>
+            <w:shd w:val="clear" w:color="auto" w:fill="F7F7F7"/>
+            <w:tcMar>
+              <w:top w:w="0" w:type="dxa"/>
+              <w:left w:w="60" w:type="dxa"/>
+              <w:bottom w:w="0" w:type="dxa"/>
+              <w:right w:w="60" w:type="dxa"/>
+            </w:tcMar>
+            <w:vAlign w:val="center"/>
+            <w:hideMark/>
+          </w:tcPr>
+          <w:p>
+            <w:pPr>
+              <w:spacing w:before="0" w:after="0"/>
+              <w:ind w:left="0"/>
+              <w:jc w:val="left"/>
+              <w:rPr>
+                <w:rFonts w:ascii="Arial" w:hAnsi="Arial"/>
+                <w:color w:val="000000"/>
+                <w:sz w:val="20"/>
+                <w:szCs w:val="20"/>
+              </w:rPr>
+            </w:pPr>
+            <w:r>
+              <w:rPr>
+                <w:rFonts w:ascii="Arial" w:hAnsi="Arial"/>
+                <w:color w:val="000000"/>
+                <w:sz w:val="20"/>
+                <w:szCs w:val="20"/>
+              </w:rPr>
+              <w:t>COLLECTION_METADATA_VALIDATION_RULES</w:t>
+            </w:r>
+          </w:p>
+        </w:tc>
+        <w:tc>
+          <w:tcPr>
+            <w:tcW w:w="0" w:type="auto"/>
+            <w:tcBorders>
+              <w:top w:val="outset" w:sz="6" w:space="0" w:color="auto"/>
+              <w:left w:val="outset" w:sz="6" w:space="0" w:color="auto"/>
+              <w:bottom w:val="outset" w:sz="6" w:space="0" w:color="auto"/>
+              <w:right w:val="outset" w:sz="6" w:space="0" w:color="auto"/>
+            </w:tcBorders>
+            <w:shd w:val="clear" w:color="auto" w:fill="F7F7F7"/>
+            <w:tcMar>
+              <w:top w:w="0" w:type="dxa"/>
+              <w:left w:w="60" w:type="dxa"/>
+              <w:bottom w:w="0" w:type="dxa"/>
+              <w:right w:w="60" w:type="dxa"/>
+            </w:tcMar>
+            <w:vAlign w:val="center"/>
+            <w:hideMark/>
+          </w:tcPr>
+          <w:p>
+            <w:pPr>
+              <w:spacing w:before="0" w:after="0"/>
+              <w:ind w:left="0"/>
+              <w:jc w:val="left"/>
+              <w:rPr>
+                <w:rFonts w:ascii="Arial" w:hAnsi="Arial"/>
+                <w:color w:val="000000"/>
+                <w:sz w:val="20"/>
+                <w:szCs w:val="20"/>
+              </w:rPr>
+            </w:pPr>
+            <w:r>
+              <w:rPr>
+                <w:rFonts w:ascii="Arial" w:hAnsi="Arial"/>
+                <w:color w:val="000000"/>
+                <w:sz w:val="20"/>
+                <w:szCs w:val="20"/>
+              </w:rPr>
+              <w:t>text</w:t>
+            </w:r>
+          </w:p>
+        </w:tc>
+        <w:tc>
+          <w:tcPr>
+            <w:tcW w:w="0" w:type="auto"/>
+            <w:tcBorders>
+              <w:top w:val="outset" w:sz="6" w:space="0" w:color="auto"/>
+              <w:left w:val="outset" w:sz="6" w:space="0" w:color="auto"/>
+              <w:bottom w:val="outset" w:sz="6" w:space="0" w:color="auto"/>
+              <w:right w:val="outset" w:sz="6" w:space="0" w:color="auto"/>
+            </w:tcBorders>
+            <w:shd w:val="clear" w:color="auto" w:fill="F7F7F7"/>
+            <w:tcMar>
+              <w:top w:w="0" w:type="dxa"/>
+              <w:left w:w="60" w:type="dxa"/>
+              <w:bottom w:w="0" w:type="dxa"/>
+              <w:right w:w="60" w:type="dxa"/>
+            </w:tcMar>
+            <w:vAlign w:val="center"/>
+            <w:hideMark/>
+          </w:tcPr>
+          <w:p>
+            <w:pPr>
+              <w:spacing w:before="0" w:after="0"/>
+              <w:ind w:left="0"/>
+              <w:jc w:val="left"/>
+              <w:rPr>
+                <w:rFonts w:ascii="Arial" w:hAnsi="Arial"/>
+                <w:color w:val="000000"/>
+                <w:sz w:val="20"/>
+                <w:szCs w:val="20"/>
+              </w:rPr>
+            </w:pPr>
+            <w:r>
+              <w:rPr>
+                <w:rFonts w:ascii="Arial" w:hAnsi="Arial"/>
+                <w:color w:val="000000"/>
+                <w:sz w:val="20"/>
+                <w:szCs w:val="20"/>
+              </w:rPr>
+              <w:t>The collection metadata validation rules</w:t>
+            </w:r>
+          </w:p>
+        </w:tc>
+      </w:tr>
+      <w:tr>
+        <w:trPr>
+          <w:tblCellSpacing w:w="15" w:type="dxa"/>
+        </w:trPr>
+        <w:tc>
+          <w:tcPr>
+            <w:tcW w:w="0" w:type="auto"/>
+            <w:tcBorders>
+              <w:top w:val="outset" w:sz="6" w:space="0" w:color="auto"/>
+              <w:left w:val="outset" w:sz="6" w:space="0" w:color="auto"/>
+              <w:bottom w:val="outset" w:sz="6" w:space="0" w:color="auto"/>
+              <w:right w:val="outset" w:sz="6" w:space="0" w:color="auto"/>
+            </w:tcBorders>
+            <w:shd w:val="clear" w:color="auto" w:fill="FFFFFF"/>
+            <w:tcMar>
+              <w:top w:w="0" w:type="dxa"/>
+              <w:left w:w="60" w:type="dxa"/>
+              <w:bottom w:w="0" w:type="dxa"/>
+              <w:right w:w="60" w:type="dxa"/>
+            </w:tcMar>
+            <w:vAlign w:val="center"/>
+            <w:hideMark/>
+          </w:tcPr>
+          <w:p>
+            <w:pPr>
+              <w:spacing w:before="0" w:after="0"/>
+              <w:ind w:left="0"/>
+              <w:jc w:val="left"/>
+              <w:rPr>
+                <w:rFonts w:ascii="Arial" w:hAnsi="Arial"/>
+                <w:color w:val="000000"/>
+                <w:sz w:val="20"/>
+                <w:szCs w:val="20"/>
+              </w:rPr>
+            </w:pPr>
+            <w:r>
+              <w:rPr>
+                <w:rFonts w:ascii="Arial" w:hAnsi="Arial"/>
+                <w:color w:val="000000"/>
+                <w:sz w:val="20"/>
+                <w:szCs w:val="20"/>
+              </w:rPr>
+              <w:t>DATA_OBJECT_METADATA_VALIDATION_RULES</w:t>
+            </w:r>
+          </w:p>
+        </w:tc>
+        <w:tc>
+          <w:tcPr>
+            <w:tcW w:w="0" w:type="auto"/>
+            <w:tcBorders>
+              <w:top w:val="outset" w:sz="6" w:space="0" w:color="auto"/>
+              <w:left w:val="outset" w:sz="6" w:space="0" w:color="auto"/>
+              <w:bottom w:val="outset" w:sz="6" w:space="0" w:color="auto"/>
+              <w:right w:val="outset" w:sz="6" w:space="0" w:color="auto"/>
+            </w:tcBorders>
+            <w:shd w:val="clear" w:color="auto" w:fill="FFFFFF"/>
+            <w:tcMar>
+              <w:top w:w="0" w:type="dxa"/>
+              <w:left w:w="60" w:type="dxa"/>
+              <w:bottom w:w="0" w:type="dxa"/>
+              <w:right w:w="60" w:type="dxa"/>
+            </w:tcMar>
+            <w:vAlign w:val="center"/>
+            <w:hideMark/>
+          </w:tcPr>
+          <w:p>
+            <w:pPr>
+              <w:spacing w:before="0" w:after="0"/>
+              <w:ind w:left="0"/>
+              <w:jc w:val="left"/>
+              <w:rPr>
+                <w:rFonts w:ascii="Arial" w:hAnsi="Arial"/>
+                <w:color w:val="000000"/>
+                <w:sz w:val="20"/>
+                <w:szCs w:val="20"/>
+              </w:rPr>
+            </w:pPr>
+            <w:r>
+              <w:rPr>
+                <w:rFonts w:ascii="Arial" w:hAnsi="Arial"/>
+                <w:color w:val="000000"/>
+                <w:sz w:val="20"/>
+                <w:szCs w:val="20"/>
+              </w:rPr>
+              <w:t>text</w:t>
+            </w:r>
+          </w:p>
+        </w:tc>
+        <w:tc>
+          <w:tcPr>
+            <w:tcW w:w="0" w:type="auto"/>
+            <w:tcBorders>
+              <w:top w:val="outset" w:sz="6" w:space="0" w:color="auto"/>
+              <w:left w:val="outset" w:sz="6" w:space="0" w:color="auto"/>
+              <w:bottom w:val="outset" w:sz="6" w:space="0" w:color="auto"/>
+              <w:right w:val="outset" w:sz="6" w:space="0" w:color="auto"/>
+            </w:tcBorders>
+            <w:shd w:val="clear" w:color="auto" w:fill="FFFFFF"/>
+            <w:tcMar>
+              <w:top w:w="0" w:type="dxa"/>
+              <w:left w:w="60" w:type="dxa"/>
+              <w:bottom w:w="0" w:type="dxa"/>
+              <w:right w:w="60" w:type="dxa"/>
+            </w:tcMar>
+            <w:vAlign w:val="center"/>
+            <w:hideMark/>
+          </w:tcPr>
+          <w:p>
+            <w:pPr>
+              <w:spacing w:before="0" w:after="0"/>
+              <w:ind w:left="0"/>
+              <w:jc w:val="left"/>
+              <w:rPr>
+                <w:rFonts w:ascii="Arial" w:hAnsi="Arial"/>
+                <w:color w:val="000000"/>
+                <w:sz w:val="20"/>
+                <w:szCs w:val="20"/>
+              </w:rPr>
+            </w:pPr>
+            <w:r>
+              <w:rPr>
+                <w:rFonts w:ascii="Arial" w:hAnsi="Arial"/>
+                <w:color w:val="000000"/>
+                <w:sz w:val="20"/>
+                <w:szCs w:val="20"/>
+              </w:rPr>
+              <w:t>The data object metadata validation rules</w:t>
+            </w:r>
+          </w:p>
+        </w:tc>
+      </w:tr>
+      <w:tr>
+        <w:trPr>
+          <w:tblCellSpacing w:w="15" w:type="dxa"/>
+        </w:trPr>
+        <w:tc>
+          <w:tcPr>
+            <w:tcW w:w="0" w:type="auto"/>
+            <w:tcBorders>
+              <w:top w:val="outset" w:sz="6" w:space="0" w:color="auto"/>
+              <w:left w:val="outset" w:sz="6" w:space="0" w:color="auto"/>
+              <w:bottom w:val="outset" w:sz="6" w:space="0" w:color="auto"/>
+              <w:right w:val="outset" w:sz="6" w:space="0" w:color="auto"/>
+            </w:tcBorders>
+            <w:shd w:val="clear" w:color="auto" w:fill="FFFFFF"/>
+            <w:tcMar>
+              <w:top w:w="0" w:type="dxa"/>
+              <w:left w:w="60" w:type="dxa"/>
+              <w:bottom w:w="0" w:type="dxa"/>
+              <w:right w:w="60" w:type="dxa"/>
+            </w:tcMar>
+            <w:vAlign w:val="center"/>
+          </w:tcPr>
+          <w:p>
+            <w:pPr>
+              <w:spacing w:before="0" w:after="0"/>
+              <w:ind w:left="0"/>
+              <w:jc w:val="left"/>
+              <w:rPr>
+                <w:rFonts w:ascii="Arial" w:hAnsi="Arial"/>
+                <w:color w:val="000000"/>
+                <w:sz w:val="20"/>
+                <w:szCs w:val="20"/>
+              </w:rPr>
+            </w:pPr>
+            <w:r>
+              <w:rPr>
+                <w:rFonts w:ascii="Arial" w:hAnsi="Arial"/>
+                <w:color w:val="000000"/>
+                <w:sz w:val="20"/>
+                <w:szCs w:val="20"/>
+              </w:rPr>
+              <w:t>S3_UPLOAD_REQUEST_URL_EXPIRATION</w:t>
+            </w:r>
+          </w:p>
+        </w:tc>
+        <w:tc>
+          <w:tcPr>
+            <w:tcW w:w="0" w:type="auto"/>
+            <w:tcBorders>
+              <w:top w:val="outset" w:sz="6" w:space="0" w:color="auto"/>
+              <w:left w:val="outset" w:sz="6" w:space="0" w:color="auto"/>
+              <w:bottom w:val="outset" w:sz="6" w:space="0" w:color="auto"/>
+              <w:right w:val="outset" w:sz="6" w:space="0" w:color="auto"/>
+            </w:tcBorders>
+            <w:shd w:val="clear" w:color="auto" w:fill="FFFFFF"/>
+            <w:tcMar>
+              <w:top w:w="0" w:type="dxa"/>
+              <w:left w:w="60" w:type="dxa"/>
+              <w:bottom w:w="0" w:type="dxa"/>
+              <w:right w:w="60" w:type="dxa"/>
+            </w:tcMar>
+            <w:vAlign w:val="center"/>
+          </w:tcPr>
+          <w:p>
+            <w:pPr>
+              <w:spacing w:before="0" w:after="0"/>
+              <w:ind w:left="0"/>
+              <w:jc w:val="left"/>
+              <w:rPr>
+                <w:rFonts w:ascii="Arial" w:hAnsi="Arial"/>
+                <w:color w:val="000000"/>
+                <w:sz w:val="20"/>
+                <w:szCs w:val="20"/>
+              </w:rPr>
+            </w:pPr>
+            <w:r>
+              <w:rPr>
+                <w:rFonts w:ascii="Arial" w:hAnsi="Arial"/>
+                <w:color w:val="000000"/>
+                <w:sz w:val="20"/>
+                <w:szCs w:val="20"/>
+              </w:rPr>
+              <w:t>integer</w:t>
+            </w:r>
+          </w:p>
+        </w:tc>
+        <w:tc>
+          <w:tcPr>
+            <w:tcW w:w="0" w:type="auto"/>
+            <w:tcBorders>
+              <w:top w:val="outset" w:sz="6" w:space="0" w:color="auto"/>
+              <w:left w:val="outset" w:sz="6" w:space="0" w:color="auto"/>
+              <w:bottom w:val="outset" w:sz="6" w:space="0" w:color="auto"/>
+              <w:right w:val="outset" w:sz="6" w:space="0" w:color="auto"/>
+            </w:tcBorders>
+            <w:shd w:val="clear" w:color="auto" w:fill="FFFFFF"/>
+            <w:tcMar>
+              <w:top w:w="0" w:type="dxa"/>
+              <w:left w:w="60" w:type="dxa"/>
+              <w:bottom w:w="0" w:type="dxa"/>
+              <w:right w:w="60" w:type="dxa"/>
+            </w:tcMar>
+            <w:vAlign w:val="center"/>
+          </w:tcPr>
+          <w:p>
+            <w:pPr>
+              <w:spacing w:before="0" w:after="0"/>
+              <w:ind w:left="0"/>
+              <w:jc w:val="left"/>
+              <w:rPr>
+                <w:rFonts w:ascii="Arial" w:hAnsi="Arial"/>
+                <w:color w:val="000000"/>
+                <w:sz w:val="20"/>
+                <w:szCs w:val="20"/>
+              </w:rPr>
+            </w:pPr>
+            <w:r>
+              <w:rPr>
+                <w:rFonts w:ascii="Arial" w:hAnsi="Arial"/>
+                <w:color w:val="000000"/>
+                <w:sz w:val="20"/>
+                <w:szCs w:val="20"/>
+              </w:rPr>
+              <w:t>Expiration time in hours for S3 pre-signed URL</w:t>
+            </w:r>
+          </w:p>
+        </w:tc>
+      </w:tr>
+      <w:tr>
+        <w:trPr>
+          <w:tblCellSpacing w:w="15" w:type="dxa"/>
+        </w:trPr>
+        <w:tc>
+          <w:tcPr>
+            <w:tcW w:w="0" w:type="auto"/>
+            <w:tcBorders>
+              <w:top w:val="outset" w:sz="6" w:space="0" w:color="auto"/>
+              <w:left w:val="outset" w:sz="6" w:space="0" w:color="auto"/>
+              <w:bottom w:val="outset" w:sz="6" w:space="0" w:color="auto"/>
+              <w:right w:val="outset" w:sz="6" w:space="0" w:color="auto"/>
+            </w:tcBorders>
+            <w:shd w:val="clear" w:color="auto" w:fill="FFFFFF"/>
+            <w:tcMar>
+              <w:top w:w="0" w:type="dxa"/>
+              <w:left w:w="60" w:type="dxa"/>
+              <w:bottom w:w="0" w:type="dxa"/>
+              <w:right w:w="60" w:type="dxa"/>
+            </w:tcMar>
+            <w:vAlign w:val="center"/>
+          </w:tcPr>
+          <w:p>
+            <w:pPr>
+              <w:spacing w:before="0" w:after="0"/>
+              <w:ind w:left="0"/>
+              <w:jc w:val="left"/>
+              <w:rPr>
+                <w:rFonts w:ascii="Arial" w:hAnsi="Arial"/>
+                <w:color w:val="000000"/>
+                <w:sz w:val="20"/>
+                <w:szCs w:val="20"/>
+              </w:rPr>
+            </w:pPr>
+            <w:r>
+              <w:rPr>
+                <w:rFonts w:ascii="Arial" w:hAnsi="Arial"/>
+                <w:color w:val="000000"/>
+                <w:sz w:val="20"/>
+                <w:szCs w:val="20"/>
+              </w:rPr>
+              <w:t>GLOBUS_URL</w:t>
+            </w:r>
+          </w:p>
+        </w:tc>
+        <w:tc>
+          <w:tcPr>
+            <w:tcW w:w="0" w:type="auto"/>
+            <w:tcBorders>
+              <w:top w:val="outset" w:sz="6" w:space="0" w:color="auto"/>
+              <w:left w:val="outset" w:sz="6" w:space="0" w:color="auto"/>
+              <w:bottom w:val="outset" w:sz="6" w:space="0" w:color="auto"/>
+              <w:right w:val="outset" w:sz="6" w:space="0" w:color="auto"/>
+            </w:tcBorders>
+            <w:shd w:val="clear" w:color="auto" w:fill="FFFFFF"/>
+            <w:tcMar>
+              <w:top w:w="0" w:type="dxa"/>
+              <w:left w:w="60" w:type="dxa"/>
+              <w:bottom w:w="0" w:type="dxa"/>
+              <w:right w:w="60" w:type="dxa"/>
+            </w:tcMar>
+            <w:vAlign w:val="center"/>
+          </w:tcPr>
+          <w:p>
+            <w:pPr>
+              <w:spacing w:before="0" w:after="0"/>
+              <w:ind w:left="0"/>
+              <w:jc w:val="left"/>
+              <w:rPr>
+                <w:rFonts w:ascii="Arial" w:hAnsi="Arial"/>
+                <w:color w:val="000000"/>
+                <w:sz w:val="20"/>
+                <w:szCs w:val="20"/>
+              </w:rPr>
+            </w:pPr>
+            <w:r>
+              <w:rPr>
+                <w:rFonts w:ascii="Arial" w:hAnsi="Arial"/>
+                <w:color w:val="000000"/>
+                <w:sz w:val="20"/>
+                <w:szCs w:val="20"/>
+              </w:rPr>
+              <w:t>text</w:t>
+            </w:r>
+          </w:p>
+        </w:tc>
+        <w:tc>
+          <w:tcPr>
+            <w:tcW w:w="0" w:type="auto"/>
+            <w:tcBorders>
+              <w:top w:val="outset" w:sz="6" w:space="0" w:color="auto"/>
+              <w:left w:val="outset" w:sz="6" w:space="0" w:color="auto"/>
+              <w:bottom w:val="outset" w:sz="6" w:space="0" w:color="auto"/>
+              <w:right w:val="outset" w:sz="6" w:space="0" w:color="auto"/>
+            </w:tcBorders>
+            <w:shd w:val="clear" w:color="auto" w:fill="FFFFFF"/>
+            <w:tcMar>
+              <w:top w:w="0" w:type="dxa"/>
+              <w:left w:w="60" w:type="dxa"/>
+              <w:bottom w:w="0" w:type="dxa"/>
+              <w:right w:w="60" w:type="dxa"/>
+            </w:tcMar>
+            <w:vAlign w:val="center"/>
+          </w:tcPr>
+          <w:p>
+            <w:pPr>
+              <w:spacing w:before="0" w:after="0"/>
+              <w:ind w:left="0"/>
+              <w:jc w:val="left"/>
+              <w:rPr>
+                <w:rFonts w:ascii="Arial" w:hAnsi="Arial"/>
+                <w:color w:val="000000"/>
+                <w:sz w:val="20"/>
+                <w:szCs w:val="20"/>
+              </w:rPr>
+            </w:pPr>
+            <w:r>
+              <w:rPr>
+                <w:rFonts w:ascii="Arial" w:hAnsi="Arial"/>
+                <w:color w:val="000000"/>
+                <w:sz w:val="20"/>
+                <w:szCs w:val="20"/>
+              </w:rPr>
+              <w:t>Globus authentication URL (not null)</w:t>
+            </w:r>
+          </w:p>
+        </w:tc>
+      </w:tr>
+      <w:tr>
+        <w:trPr>
+          <w:tblCellSpacing w:w="15" w:type="dxa"/>
+        </w:trPr>
+        <w:tc>
+          <w:tcPr>
+            <w:tcW w:w="0" w:type="auto"/>
+            <w:tcBorders>
+              <w:top w:val="outset" w:sz="6" w:space="0" w:color="auto"/>
+              <w:left w:val="outset" w:sz="6" w:space="0" w:color="auto"/>
+              <w:bottom w:val="outset" w:sz="6" w:space="0" w:color="auto"/>
+              <w:right w:val="outset" w:sz="6" w:space="0" w:color="auto"/>
+            </w:tcBorders>
+            <w:shd w:val="clear" w:color="auto" w:fill="FFFFFF"/>
+            <w:tcMar>
+              <w:top w:w="0" w:type="dxa"/>
+              <w:left w:w="60" w:type="dxa"/>
+              <w:bottom w:w="0" w:type="dxa"/>
+              <w:right w:w="60" w:type="dxa"/>
+            </w:tcMar>
+            <w:vAlign w:val="center"/>
+          </w:tcPr>
+          <w:p>
+            <w:pPr>
+              <w:spacing w:before="0" w:after="0"/>
+              <w:ind w:left="0"/>
+              <w:jc w:val="left"/>
+              <w:rPr>
+                <w:rFonts w:ascii="Arial" w:hAnsi="Arial"/>
+                <w:color w:val="000000"/>
+                <w:sz w:val="20"/>
+                <w:szCs w:val="20"/>
+              </w:rPr>
+            </w:pPr>
+            <w:r>
+              <w:rPr>
+                <w:rFonts w:ascii="Arial" w:hAnsi="Arial"/>
+                <w:color w:val="000000"/>
+                <w:sz w:val="20"/>
+                <w:szCs w:val="20"/>
+              </w:rPr>
+              <w:t>GLOBUS_ARCHIVE_ENDPOINT</w:t>
+            </w:r>
+          </w:p>
+        </w:tc>
+        <w:tc>
+          <w:tcPr>
+            <w:tcW w:w="0" w:type="auto"/>
+            <w:tcBorders>
+              <w:top w:val="outset" w:sz="6" w:space="0" w:color="auto"/>
+              <w:left w:val="outset" w:sz="6" w:space="0" w:color="auto"/>
+              <w:bottom w:val="outset" w:sz="6" w:space="0" w:color="auto"/>
+              <w:right w:val="outset" w:sz="6" w:space="0" w:color="auto"/>
+            </w:tcBorders>
+            <w:shd w:val="clear" w:color="auto" w:fill="FFFFFF"/>
+            <w:tcMar>
+              <w:top w:w="0" w:type="dxa"/>
+              <w:left w:w="60" w:type="dxa"/>
+              <w:bottom w:w="0" w:type="dxa"/>
+              <w:right w:w="60" w:type="dxa"/>
+            </w:tcMar>
+            <w:vAlign w:val="center"/>
+          </w:tcPr>
+          <w:p>
+            <w:pPr>
+              <w:spacing w:before="0" w:after="0"/>
+              <w:ind w:left="0"/>
+              <w:jc w:val="left"/>
+              <w:rPr>
+                <w:rFonts w:ascii="Arial" w:hAnsi="Arial"/>
+                <w:color w:val="000000"/>
+                <w:sz w:val="20"/>
+                <w:szCs w:val="20"/>
+              </w:rPr>
+            </w:pPr>
+            <w:r>
+              <w:rPr>
+                <w:rFonts w:ascii="Arial" w:hAnsi="Arial"/>
+                <w:color w:val="000000"/>
+                <w:sz w:val="20"/>
+                <w:szCs w:val="20"/>
+              </w:rPr>
+              <w:t>text</w:t>
+            </w:r>
+          </w:p>
+        </w:tc>
+        <w:tc>
+          <w:tcPr>
+            <w:tcW w:w="0" w:type="auto"/>
+            <w:tcBorders>
+              <w:top w:val="outset" w:sz="6" w:space="0" w:color="auto"/>
+              <w:left w:val="outset" w:sz="6" w:space="0" w:color="auto"/>
+              <w:bottom w:val="outset" w:sz="6" w:space="0" w:color="auto"/>
+              <w:right w:val="outset" w:sz="6" w:space="0" w:color="auto"/>
+            </w:tcBorders>
+            <w:shd w:val="clear" w:color="auto" w:fill="FFFFFF"/>
+            <w:tcMar>
+              <w:top w:w="0" w:type="dxa"/>
+              <w:left w:w="60" w:type="dxa"/>
+              <w:bottom w:w="0" w:type="dxa"/>
+              <w:right w:w="60" w:type="dxa"/>
+            </w:tcMar>
+            <w:vAlign w:val="center"/>
+          </w:tcPr>
+          <w:p>
+            <w:pPr>
+              <w:spacing w:before="0" w:after="0"/>
+              <w:ind w:left="0"/>
+              <w:jc w:val="left"/>
+              <w:rPr>
+                <w:rFonts w:ascii="Arial" w:hAnsi="Arial"/>
+                <w:color w:val="000000"/>
+                <w:sz w:val="20"/>
+                <w:szCs w:val="20"/>
+              </w:rPr>
+            </w:pPr>
+            <w:r>
+              <w:rPr>
+                <w:rFonts w:ascii="Arial" w:hAnsi="Arial"/>
+                <w:color w:val="000000"/>
+                <w:sz w:val="20"/>
+                <w:szCs w:val="20"/>
+              </w:rPr>
+              <w:t>Globus endpoint used to support asynchronous data registration. This endpoint should be accessible to HPC DME Globus application account</w:t>
+            </w:r>
+          </w:p>
+        </w:tc>
+      </w:tr>
+      <w:tr>
+        <w:trPr>
+          <w:tblCellSpacing w:w="15" w:type="dxa"/>
+        </w:trPr>
+        <w:tc>
+          <w:tcPr>
+            <w:tcW w:w="0" w:type="auto"/>
+            <w:tcBorders>
+              <w:top w:val="outset" w:sz="6" w:space="0" w:color="auto"/>
+              <w:left w:val="outset" w:sz="6" w:space="0" w:color="auto"/>
+              <w:bottom w:val="outset" w:sz="6" w:space="0" w:color="auto"/>
+              <w:right w:val="outset" w:sz="6" w:space="0" w:color="auto"/>
+            </w:tcBorders>
+            <w:shd w:val="clear" w:color="auto" w:fill="FFFFFF"/>
+            <w:tcMar>
+              <w:top w:w="0" w:type="dxa"/>
+              <w:left w:w="60" w:type="dxa"/>
+              <w:bottom w:w="0" w:type="dxa"/>
+              <w:right w:w="60" w:type="dxa"/>
+            </w:tcMar>
+            <w:vAlign w:val="center"/>
+          </w:tcPr>
+          <w:p>
+            <w:pPr>
+              <w:spacing w:before="0" w:after="0"/>
+              <w:ind w:left="0"/>
+              <w:jc w:val="left"/>
+              <w:rPr>
+                <w:rFonts w:ascii="Arial" w:hAnsi="Arial"/>
+                <w:color w:val="000000"/>
+                <w:sz w:val="20"/>
+                <w:szCs w:val="20"/>
+              </w:rPr>
+            </w:pPr>
+            <w:r>
+              <w:rPr>
+                <w:rFonts w:ascii="Arial" w:hAnsi="Arial"/>
+                <w:color w:val="000000"/>
+                <w:sz w:val="20"/>
+                <w:szCs w:val="20"/>
+              </w:rPr>
+              <w:t>GLOBUS_ARCHIVE_PATH</w:t>
+            </w:r>
+          </w:p>
+        </w:tc>
+        <w:tc>
+          <w:tcPr>
+            <w:tcW w:w="0" w:type="auto"/>
+            <w:tcBorders>
+              <w:top w:val="outset" w:sz="6" w:space="0" w:color="auto"/>
+              <w:left w:val="outset" w:sz="6" w:space="0" w:color="auto"/>
+              <w:bottom w:val="outset" w:sz="6" w:space="0" w:color="auto"/>
+              <w:right w:val="outset" w:sz="6" w:space="0" w:color="auto"/>
+            </w:tcBorders>
+            <w:shd w:val="clear" w:color="auto" w:fill="FFFFFF"/>
+            <w:tcMar>
+              <w:top w:w="0" w:type="dxa"/>
+              <w:left w:w="60" w:type="dxa"/>
+              <w:bottom w:w="0" w:type="dxa"/>
+              <w:right w:w="60" w:type="dxa"/>
+            </w:tcMar>
+            <w:vAlign w:val="center"/>
+          </w:tcPr>
+          <w:p>
+            <w:pPr>
+              <w:spacing w:before="0" w:after="0"/>
+              <w:ind w:left="0"/>
+              <w:jc w:val="left"/>
+              <w:rPr>
+                <w:rFonts w:ascii="Arial" w:hAnsi="Arial"/>
+                <w:color w:val="000000"/>
+                <w:sz w:val="20"/>
+                <w:szCs w:val="20"/>
+              </w:rPr>
+            </w:pPr>
+            <w:r>
+              <w:rPr>
+                <w:rFonts w:ascii="Arial" w:hAnsi="Arial"/>
+                <w:color w:val="000000"/>
+                <w:sz w:val="20"/>
+                <w:szCs w:val="20"/>
+              </w:rPr>
+              <w:t>text</w:t>
+            </w:r>
+          </w:p>
+        </w:tc>
+        <w:tc>
+          <w:tcPr>
+            <w:tcW w:w="0" w:type="auto"/>
+            <w:tcBorders>
+              <w:top w:val="outset" w:sz="6" w:space="0" w:color="auto"/>
+              <w:left w:val="outset" w:sz="6" w:space="0" w:color="auto"/>
+              <w:bottom w:val="outset" w:sz="6" w:space="0" w:color="auto"/>
+              <w:right w:val="outset" w:sz="6" w:space="0" w:color="auto"/>
+            </w:tcBorders>
+            <w:shd w:val="clear" w:color="auto" w:fill="FFFFFF"/>
+            <w:tcMar>
+              <w:top w:w="0" w:type="dxa"/>
+              <w:left w:w="60" w:type="dxa"/>
+              <w:bottom w:w="0" w:type="dxa"/>
+              <w:right w:w="60" w:type="dxa"/>
+            </w:tcMar>
+            <w:vAlign w:val="center"/>
+          </w:tcPr>
+          <w:p>
+            <w:pPr>
+              <w:spacing w:before="0" w:after="0"/>
+              <w:ind w:left="0"/>
+              <w:jc w:val="left"/>
+              <w:rPr>
+                <w:rFonts w:ascii="Arial" w:hAnsi="Arial"/>
+                <w:color w:val="000000"/>
+                <w:sz w:val="20"/>
+                <w:szCs w:val="20"/>
+              </w:rPr>
+            </w:pPr>
+            <w:r>
+              <w:rPr>
+                <w:rFonts w:ascii="Arial" w:hAnsi="Arial"/>
+                <w:color w:val="000000"/>
+                <w:sz w:val="20"/>
+                <w:szCs w:val="20"/>
+              </w:rPr>
+              <w:t>Folder on the Globus endpoint to store registered data before moving it to the Archive storage</w:t>
+            </w:r>
+          </w:p>
+        </w:tc>
+      </w:tr>
+      <w:tr>
+        <w:trPr>
+          <w:tblCellSpacing w:w="15" w:type="dxa"/>
+        </w:trPr>
+        <w:tc>
+          <w:tcPr>
+            <w:tcW w:w="0" w:type="auto"/>
+            <w:tcBorders>
+              <w:top w:val="outset" w:sz="6" w:space="0" w:color="auto"/>
+              <w:left w:val="outset" w:sz="6" w:space="0" w:color="auto"/>
+              <w:bottom w:val="outset" w:sz="6" w:space="0" w:color="auto"/>
+              <w:right w:val="outset" w:sz="6" w:space="0" w:color="auto"/>
+            </w:tcBorders>
+            <w:shd w:val="clear" w:color="auto" w:fill="FFFFFF"/>
+            <w:tcMar>
+              <w:top w:w="0" w:type="dxa"/>
+              <w:left w:w="60" w:type="dxa"/>
+              <w:bottom w:w="0" w:type="dxa"/>
+              <w:right w:w="60" w:type="dxa"/>
+            </w:tcMar>
+            <w:vAlign w:val="center"/>
+          </w:tcPr>
+          <w:p>
+            <w:pPr>
+              <w:spacing w:before="0" w:after="0"/>
+              <w:ind w:left="0"/>
+              <w:jc w:val="left"/>
+              <w:rPr>
+                <w:rFonts w:ascii="Arial" w:hAnsi="Arial"/>
+                <w:color w:val="000000"/>
+                <w:sz w:val="20"/>
+                <w:szCs w:val="20"/>
+              </w:rPr>
+            </w:pPr>
+            <w:r>
+              <w:rPr>
+                <w:rFonts w:ascii="Arial" w:hAnsi="Arial"/>
+                <w:color w:val="000000"/>
+                <w:sz w:val="20"/>
+                <w:szCs w:val="20"/>
+              </w:rPr>
+              <w:t>GLOBUS_ARCHIVE_DIRECTORY</w:t>
+            </w:r>
+          </w:p>
+        </w:tc>
+        <w:tc>
+          <w:tcPr>
+            <w:tcW w:w="0" w:type="auto"/>
+            <w:tcBorders>
+              <w:top w:val="outset" w:sz="6" w:space="0" w:color="auto"/>
+              <w:left w:val="outset" w:sz="6" w:space="0" w:color="auto"/>
+              <w:bottom w:val="outset" w:sz="6" w:space="0" w:color="auto"/>
+              <w:right w:val="outset" w:sz="6" w:space="0" w:color="auto"/>
+            </w:tcBorders>
+            <w:shd w:val="clear" w:color="auto" w:fill="FFFFFF"/>
+            <w:tcMar>
+              <w:top w:w="0" w:type="dxa"/>
+              <w:left w:w="60" w:type="dxa"/>
+              <w:bottom w:w="0" w:type="dxa"/>
+              <w:right w:w="60" w:type="dxa"/>
+            </w:tcMar>
+            <w:vAlign w:val="center"/>
+          </w:tcPr>
+          <w:p>
+            <w:pPr>
+              <w:spacing w:before="0" w:after="0"/>
+              <w:ind w:left="0"/>
+              <w:jc w:val="left"/>
+              <w:rPr>
+                <w:rFonts w:ascii="Arial" w:hAnsi="Arial"/>
+                <w:color w:val="000000"/>
+                <w:sz w:val="20"/>
+                <w:szCs w:val="20"/>
+              </w:rPr>
+            </w:pPr>
+            <w:r>
+              <w:rPr>
+                <w:rFonts w:ascii="Arial" w:hAnsi="Arial"/>
+                <w:color w:val="000000"/>
+                <w:sz w:val="20"/>
+                <w:szCs w:val="20"/>
+              </w:rPr>
+              <w:t>text</w:t>
+            </w:r>
+          </w:p>
+        </w:tc>
+        <w:tc>
+          <w:tcPr>
+            <w:tcW w:w="0" w:type="auto"/>
+            <w:tcBorders>
+              <w:top w:val="outset" w:sz="6" w:space="0" w:color="auto"/>
+              <w:left w:val="outset" w:sz="6" w:space="0" w:color="auto"/>
+              <w:bottom w:val="outset" w:sz="6" w:space="0" w:color="auto"/>
+              <w:right w:val="outset" w:sz="6" w:space="0" w:color="auto"/>
+            </w:tcBorders>
+            <w:shd w:val="clear" w:color="auto" w:fill="FFFFFF"/>
+            <w:tcMar>
+              <w:top w:w="0" w:type="dxa"/>
+              <w:left w:w="60" w:type="dxa"/>
+              <w:bottom w:w="0" w:type="dxa"/>
+              <w:right w:w="60" w:type="dxa"/>
+            </w:tcMar>
+            <w:vAlign w:val="center"/>
+          </w:tcPr>
+          <w:p>
+            <w:pPr>
+              <w:spacing w:before="0" w:after="0"/>
+              <w:ind w:left="0"/>
+              <w:jc w:val="left"/>
+              <w:rPr>
+                <w:rFonts w:ascii="Arial" w:hAnsi="Arial"/>
+                <w:color w:val="000000"/>
+                <w:sz w:val="20"/>
+                <w:szCs w:val="20"/>
+              </w:rPr>
+            </w:pPr>
+            <w:r>
+              <w:rPr>
+                <w:rFonts w:ascii="Arial" w:hAnsi="Arial"/>
+                <w:color w:val="000000"/>
+                <w:sz w:val="20"/>
+                <w:szCs w:val="20"/>
+              </w:rPr>
+              <w:t>Physical path of the Globus storage. This storage should be mounted on API server and make it accessible to HPC DME Service account</w:t>
+            </w:r>
+          </w:p>
+        </w:tc>
+      </w:tr>
+      <w:tr>
+        <w:trPr>
+          <w:tblCellSpacing w:w="15" w:type="dxa"/>
+        </w:trPr>
+        <w:tc>
+          <w:tcPr>
+            <w:tcW w:w="0" w:type="auto"/>
+            <w:tcBorders>
+              <w:top w:val="outset" w:sz="6" w:space="0" w:color="auto"/>
+              <w:left w:val="outset" w:sz="6" w:space="0" w:color="auto"/>
+              <w:bottom w:val="outset" w:sz="6" w:space="0" w:color="auto"/>
+              <w:right w:val="outset" w:sz="6" w:space="0" w:color="auto"/>
+            </w:tcBorders>
+            <w:shd w:val="clear" w:color="auto" w:fill="FFFFFF"/>
+            <w:tcMar>
+              <w:top w:w="0" w:type="dxa"/>
+              <w:left w:w="60" w:type="dxa"/>
+              <w:bottom w:w="0" w:type="dxa"/>
+              <w:right w:w="60" w:type="dxa"/>
+            </w:tcMar>
+            <w:vAlign w:val="center"/>
+          </w:tcPr>
+          <w:p>
+            <w:pPr>
+              <w:spacing w:before="0" w:after="0"/>
+              <w:ind w:left="0"/>
+              <w:jc w:val="left"/>
+              <w:rPr>
+                <w:rFonts w:ascii="Arial" w:hAnsi="Arial"/>
+                <w:color w:val="000000"/>
+                <w:sz w:val="20"/>
+                <w:szCs w:val="20"/>
+              </w:rPr>
+            </w:pPr>
+            <w:r>
+              <w:rPr>
+                <w:rFonts w:ascii="Arial" w:hAnsi="Arial"/>
+                <w:color w:val="000000"/>
+                <w:sz w:val="20"/>
+                <w:szCs w:val="20"/>
+              </w:rPr>
+              <w:t>GLOBUS_ARCHIVE_TYPE</w:t>
+            </w:r>
+          </w:p>
+        </w:tc>
+        <w:tc>
+          <w:tcPr>
+            <w:tcW w:w="0" w:type="auto"/>
+            <w:tcBorders>
+              <w:top w:val="outset" w:sz="6" w:space="0" w:color="auto"/>
+              <w:left w:val="outset" w:sz="6" w:space="0" w:color="auto"/>
+              <w:bottom w:val="outset" w:sz="6" w:space="0" w:color="auto"/>
+              <w:right w:val="outset" w:sz="6" w:space="0" w:color="auto"/>
+            </w:tcBorders>
+            <w:shd w:val="clear" w:color="auto" w:fill="FFFFFF"/>
+            <w:tcMar>
+              <w:top w:w="0" w:type="dxa"/>
+              <w:left w:w="60" w:type="dxa"/>
+              <w:bottom w:w="0" w:type="dxa"/>
+              <w:right w:w="60" w:type="dxa"/>
+            </w:tcMar>
+            <w:vAlign w:val="center"/>
+          </w:tcPr>
+          <w:p>
+            <w:pPr>
+              <w:spacing w:before="0" w:after="0"/>
+              <w:ind w:left="0"/>
+              <w:jc w:val="left"/>
+              <w:rPr>
+                <w:rFonts w:ascii="Arial" w:hAnsi="Arial"/>
+                <w:color w:val="000000"/>
+                <w:sz w:val="20"/>
+                <w:szCs w:val="20"/>
+              </w:rPr>
+            </w:pPr>
+            <w:r>
+              <w:rPr>
+                <w:rFonts w:ascii="Arial" w:hAnsi="Arial"/>
+                <w:color w:val="000000"/>
+                <w:sz w:val="20"/>
+                <w:szCs w:val="20"/>
+              </w:rPr>
+              <w:t>text</w:t>
+            </w:r>
+          </w:p>
+        </w:tc>
+        <w:tc>
+          <w:tcPr>
+            <w:tcW w:w="0" w:type="auto"/>
+            <w:tcBorders>
+              <w:top w:val="outset" w:sz="6" w:space="0" w:color="auto"/>
+              <w:left w:val="outset" w:sz="6" w:space="0" w:color="auto"/>
+              <w:bottom w:val="outset" w:sz="6" w:space="0" w:color="auto"/>
+              <w:right w:val="outset" w:sz="6" w:space="0" w:color="auto"/>
+            </w:tcBorders>
+            <w:shd w:val="clear" w:color="auto" w:fill="FFFFFF"/>
+            <w:tcMar>
+              <w:top w:w="0" w:type="dxa"/>
+              <w:left w:w="60" w:type="dxa"/>
+              <w:bottom w:w="0" w:type="dxa"/>
+              <w:right w:w="60" w:type="dxa"/>
+            </w:tcMar>
+            <w:vAlign w:val="center"/>
+          </w:tcPr>
+          <w:p>
+            <w:pPr>
+              <w:spacing w:before="0" w:after="0"/>
+              <w:ind w:left="0"/>
+              <w:jc w:val="left"/>
+              <w:rPr>
+                <w:rFonts w:ascii="Arial" w:hAnsi="Arial"/>
+                <w:color w:val="000000"/>
+                <w:sz w:val="20"/>
+                <w:szCs w:val="20"/>
+              </w:rPr>
+            </w:pPr>
+            <w:r>
+              <w:rPr>
+                <w:rFonts w:ascii="Arial" w:hAnsi="Arial"/>
+                <w:color w:val="000000"/>
+                <w:sz w:val="20"/>
+                <w:szCs w:val="20"/>
+              </w:rPr>
+              <w:t xml:space="preserve">ARCHIVE or </w:t>
+            </w:r>
+            <w:r>
+              <w:rPr>
+                <w:rFonts w:ascii="Arial" w:hAnsi="Arial"/>
+                <w:color w:val="000000"/>
+                <w:sz w:val="20"/>
+                <w:szCs w:val="20"/>
+              </w:rPr>
+              <w:t>TEMPORARY_ARCHIVE</w:t>
+            </w:r>
+            <w:r>
+              <w:rPr>
+                <w:rFonts w:ascii="Arial" w:hAnsi="Arial"/>
+                <w:color w:val="000000"/>
+                <w:sz w:val="20"/>
+                <w:szCs w:val="20"/>
+              </w:rPr>
+              <w:t xml:space="preserve">. For File System type storage, leave the value as ARCHIVE. </w:t>
+            </w:r>
+          </w:p>
+        </w:tc>
+      </w:tr>
+      <w:tr>
+        <w:trPr>
+          <w:tblCellSpacing w:w="15" w:type="dxa"/>
+        </w:trPr>
+        <w:tc>
+          <w:tcPr>
+            <w:tcW w:w="0" w:type="auto"/>
+            <w:tcBorders>
+              <w:top w:val="outset" w:sz="6" w:space="0" w:color="auto"/>
+              <w:left w:val="outset" w:sz="6" w:space="0" w:color="auto"/>
+              <w:bottom w:val="outset" w:sz="6" w:space="0" w:color="auto"/>
+              <w:right w:val="outset" w:sz="6" w:space="0" w:color="auto"/>
+            </w:tcBorders>
+            <w:shd w:val="clear" w:color="auto" w:fill="FFFFFF"/>
+            <w:tcMar>
+              <w:top w:w="0" w:type="dxa"/>
+              <w:left w:w="60" w:type="dxa"/>
+              <w:bottom w:w="0" w:type="dxa"/>
+              <w:right w:w="60" w:type="dxa"/>
+            </w:tcMar>
+            <w:vAlign w:val="center"/>
+          </w:tcPr>
+          <w:p>
+            <w:pPr>
+              <w:spacing w:before="0" w:after="0"/>
+              <w:ind w:left="0"/>
+              <w:jc w:val="left"/>
+              <w:rPr>
+                <w:rFonts w:ascii="Arial" w:hAnsi="Arial"/>
+                <w:color w:val="000000"/>
+                <w:sz w:val="20"/>
+                <w:szCs w:val="20"/>
+              </w:rPr>
+            </w:pPr>
+            <w:r>
+              <w:rPr>
+                <w:rFonts w:ascii="Arial" w:hAnsi="Arial"/>
+                <w:color w:val="000000"/>
+                <w:sz w:val="20"/>
+                <w:szCs w:val="20"/>
+              </w:rPr>
+              <w:t>GLOBUS_DOWNLOAD_ENDPOINT</w:t>
+            </w:r>
+          </w:p>
+        </w:tc>
+        <w:tc>
+          <w:tcPr>
+            <w:tcW w:w="0" w:type="auto"/>
+            <w:tcBorders>
+              <w:top w:val="outset" w:sz="6" w:space="0" w:color="auto"/>
+              <w:left w:val="outset" w:sz="6" w:space="0" w:color="auto"/>
+              <w:bottom w:val="outset" w:sz="6" w:space="0" w:color="auto"/>
+              <w:right w:val="outset" w:sz="6" w:space="0" w:color="auto"/>
+            </w:tcBorders>
+            <w:shd w:val="clear" w:color="auto" w:fill="FFFFFF"/>
+            <w:tcMar>
+              <w:top w:w="0" w:type="dxa"/>
+              <w:left w:w="60" w:type="dxa"/>
+              <w:bottom w:w="0" w:type="dxa"/>
+              <w:right w:w="60" w:type="dxa"/>
+            </w:tcMar>
+            <w:vAlign w:val="center"/>
+          </w:tcPr>
+          <w:p>
+            <w:pPr>
+              <w:spacing w:before="0" w:after="0"/>
+              <w:ind w:left="0"/>
+              <w:jc w:val="left"/>
+              <w:rPr>
+                <w:rFonts w:ascii="Arial" w:hAnsi="Arial"/>
+                <w:color w:val="000000"/>
+                <w:sz w:val="20"/>
+                <w:szCs w:val="20"/>
+              </w:rPr>
+            </w:pPr>
+            <w:r>
+              <w:rPr>
+                <w:rFonts w:ascii="Arial" w:hAnsi="Arial"/>
+                <w:color w:val="000000"/>
+                <w:sz w:val="20"/>
+                <w:szCs w:val="20"/>
+              </w:rPr>
+              <w:t>text</w:t>
+            </w:r>
+          </w:p>
+        </w:tc>
+        <w:tc>
+          <w:tcPr>
+            <w:tcW w:w="0" w:type="auto"/>
+            <w:tcBorders>
+              <w:top w:val="outset" w:sz="6" w:space="0" w:color="auto"/>
+              <w:left w:val="outset" w:sz="6" w:space="0" w:color="auto"/>
+              <w:bottom w:val="outset" w:sz="6" w:space="0" w:color="auto"/>
+              <w:right w:val="outset" w:sz="6" w:space="0" w:color="auto"/>
+            </w:tcBorders>
+            <w:shd w:val="clear" w:color="auto" w:fill="FFFFFF"/>
+            <w:tcMar>
+              <w:top w:w="0" w:type="dxa"/>
+              <w:left w:w="60" w:type="dxa"/>
+              <w:bottom w:w="0" w:type="dxa"/>
+              <w:right w:w="60" w:type="dxa"/>
+            </w:tcMar>
+            <w:vAlign w:val="center"/>
+          </w:tcPr>
+          <w:p>
+            <w:pPr>
+              <w:spacing w:before="0" w:after="0"/>
+              <w:ind w:left="0"/>
+              <w:jc w:val="left"/>
+              <w:rPr>
+                <w:rFonts w:ascii="Arial" w:hAnsi="Arial"/>
+                <w:color w:val="000000"/>
+                <w:sz w:val="20"/>
+                <w:szCs w:val="20"/>
+              </w:rPr>
+            </w:pPr>
+            <w:r>
+              <w:rPr>
+                <w:rFonts w:ascii="Arial" w:hAnsi="Arial"/>
+                <w:color w:val="000000"/>
+                <w:sz w:val="20"/>
+                <w:szCs w:val="20"/>
+              </w:rPr>
+              <w:t>Globus endpoint used to support asynchronous data download. This endpoint should be accessible to HPC DME Globus application account</w:t>
+            </w:r>
+          </w:p>
+        </w:tc>
+      </w:tr>
+      <w:tr>
+        <w:trPr>
+          <w:tblCellSpacing w:w="15" w:type="dxa"/>
+        </w:trPr>
+        <w:tc>
+          <w:tcPr>
+            <w:tcW w:w="0" w:type="auto"/>
+            <w:tcBorders>
+              <w:top w:val="outset" w:sz="6" w:space="0" w:color="auto"/>
+              <w:left w:val="outset" w:sz="6" w:space="0" w:color="auto"/>
+              <w:bottom w:val="outset" w:sz="6" w:space="0" w:color="auto"/>
+              <w:right w:val="outset" w:sz="6" w:space="0" w:color="auto"/>
+            </w:tcBorders>
+            <w:shd w:val="clear" w:color="auto" w:fill="FFFFFF"/>
+            <w:tcMar>
+              <w:top w:w="0" w:type="dxa"/>
+              <w:left w:w="60" w:type="dxa"/>
+              <w:bottom w:w="0" w:type="dxa"/>
+              <w:right w:w="60" w:type="dxa"/>
+            </w:tcMar>
+            <w:vAlign w:val="center"/>
+          </w:tcPr>
+          <w:p>
+            <w:pPr>
+              <w:spacing w:before="0" w:after="0"/>
+              <w:ind w:left="0"/>
+              <w:jc w:val="left"/>
+              <w:rPr>
+                <w:rFonts w:ascii="Arial" w:hAnsi="Arial"/>
+                <w:color w:val="000000"/>
+                <w:sz w:val="20"/>
+                <w:szCs w:val="20"/>
+              </w:rPr>
+            </w:pPr>
+            <w:r>
+              <w:rPr>
+                <w:rFonts w:ascii="Arial" w:hAnsi="Arial"/>
+                <w:color w:val="000000"/>
+                <w:sz w:val="20"/>
+                <w:szCs w:val="20"/>
+              </w:rPr>
+              <w:lastRenderedPageBreak/>
+              <w:t>GLOBUS_DOWNLOAD_PATH</w:t>
+            </w:r>
+          </w:p>
+        </w:tc>
+        <w:tc>
+          <w:tcPr>
+            <w:tcW w:w="0" w:type="auto"/>
+            <w:tcBorders>
+              <w:top w:val="outset" w:sz="6" w:space="0" w:color="auto"/>
+              <w:left w:val="outset" w:sz="6" w:space="0" w:color="auto"/>
+              <w:bottom w:val="outset" w:sz="6" w:space="0" w:color="auto"/>
+              <w:right w:val="outset" w:sz="6" w:space="0" w:color="auto"/>
+            </w:tcBorders>
+            <w:shd w:val="clear" w:color="auto" w:fill="FFFFFF"/>
+            <w:tcMar>
+              <w:top w:w="0" w:type="dxa"/>
+              <w:left w:w="60" w:type="dxa"/>
+              <w:bottom w:w="0" w:type="dxa"/>
+              <w:right w:w="60" w:type="dxa"/>
+            </w:tcMar>
+            <w:vAlign w:val="center"/>
+          </w:tcPr>
+          <w:p>
+            <w:pPr>
+              <w:spacing w:before="0" w:after="0"/>
+              <w:ind w:left="0"/>
+              <w:jc w:val="left"/>
+              <w:rPr>
+                <w:rFonts w:ascii="Arial" w:hAnsi="Arial"/>
+                <w:color w:val="000000"/>
+                <w:sz w:val="20"/>
+                <w:szCs w:val="20"/>
+              </w:rPr>
+            </w:pPr>
+            <w:r>
+              <w:rPr>
+                <w:rFonts w:ascii="Arial" w:hAnsi="Arial"/>
+                <w:color w:val="000000"/>
+                <w:sz w:val="20"/>
+                <w:szCs w:val="20"/>
+              </w:rPr>
+              <w:t>text</w:t>
+            </w:r>
+          </w:p>
+        </w:tc>
+        <w:tc>
+          <w:tcPr>
+            <w:tcW w:w="0" w:type="auto"/>
+            <w:tcBorders>
+              <w:top w:val="outset" w:sz="6" w:space="0" w:color="auto"/>
+              <w:left w:val="outset" w:sz="6" w:space="0" w:color="auto"/>
+              <w:bottom w:val="outset" w:sz="6" w:space="0" w:color="auto"/>
+              <w:right w:val="outset" w:sz="6" w:space="0" w:color="auto"/>
+            </w:tcBorders>
+            <w:shd w:val="clear" w:color="auto" w:fill="FFFFFF"/>
+            <w:tcMar>
+              <w:top w:w="0" w:type="dxa"/>
+              <w:left w:w="60" w:type="dxa"/>
+              <w:bottom w:w="0" w:type="dxa"/>
+              <w:right w:w="60" w:type="dxa"/>
+            </w:tcMar>
+            <w:vAlign w:val="center"/>
+          </w:tcPr>
+          <w:p>
+            <w:pPr>
+              <w:spacing w:before="0" w:after="0"/>
+              <w:ind w:left="0"/>
+              <w:jc w:val="left"/>
+              <w:rPr>
+                <w:rFonts w:ascii="Arial" w:hAnsi="Arial"/>
+                <w:color w:val="000000"/>
+                <w:sz w:val="20"/>
+                <w:szCs w:val="20"/>
+              </w:rPr>
+            </w:pPr>
+            <w:r>
+              <w:rPr>
+                <w:rFonts w:ascii="Arial" w:hAnsi="Arial"/>
+                <w:color w:val="000000"/>
+                <w:sz w:val="20"/>
+                <w:szCs w:val="20"/>
+              </w:rPr>
+              <w:t>Folder on the Globus endpoint to download registered data before moving it to the user Globus endpoint</w:t>
+            </w:r>
+          </w:p>
+        </w:tc>
+      </w:tr>
+      <w:tr>
+        <w:trPr>
+          <w:tblCellSpacing w:w="15" w:type="dxa"/>
+        </w:trPr>
+        <w:tc>
+          <w:tcPr>
+            <w:tcW w:w="0" w:type="auto"/>
+            <w:tcBorders>
+              <w:top w:val="outset" w:sz="6" w:space="0" w:color="auto"/>
+              <w:left w:val="outset" w:sz="6" w:space="0" w:color="auto"/>
+              <w:bottom w:val="outset" w:sz="6" w:space="0" w:color="auto"/>
+              <w:right w:val="outset" w:sz="6" w:space="0" w:color="auto"/>
+            </w:tcBorders>
+            <w:shd w:val="clear" w:color="auto" w:fill="FFFFFF"/>
+            <w:tcMar>
+              <w:top w:w="0" w:type="dxa"/>
+              <w:left w:w="60" w:type="dxa"/>
+              <w:bottom w:w="0" w:type="dxa"/>
+              <w:right w:w="60" w:type="dxa"/>
+            </w:tcMar>
+            <w:vAlign w:val="center"/>
+          </w:tcPr>
+          <w:p>
+            <w:pPr>
+              <w:spacing w:before="0" w:after="0"/>
+              <w:ind w:left="0"/>
+              <w:jc w:val="left"/>
+              <w:rPr>
+                <w:rFonts w:ascii="Arial" w:hAnsi="Arial"/>
+                <w:color w:val="000000"/>
+                <w:sz w:val="20"/>
+                <w:szCs w:val="20"/>
+              </w:rPr>
+            </w:pPr>
+            <w:r>
+              <w:rPr>
+                <w:rFonts w:ascii="Arial" w:hAnsi="Arial"/>
+                <w:color w:val="000000"/>
+                <w:sz w:val="20"/>
+                <w:szCs w:val="20"/>
+              </w:rPr>
+              <w:t>GLOBUS_DOWNLOAD_DIRECTORY</w:t>
+            </w:r>
+          </w:p>
+        </w:tc>
+        <w:tc>
+          <w:tcPr>
+            <w:tcW w:w="0" w:type="auto"/>
+            <w:tcBorders>
+              <w:top w:val="outset" w:sz="6" w:space="0" w:color="auto"/>
+              <w:left w:val="outset" w:sz="6" w:space="0" w:color="auto"/>
+              <w:bottom w:val="outset" w:sz="6" w:space="0" w:color="auto"/>
+              <w:right w:val="outset" w:sz="6" w:space="0" w:color="auto"/>
+            </w:tcBorders>
+            <w:shd w:val="clear" w:color="auto" w:fill="FFFFFF"/>
+            <w:tcMar>
+              <w:top w:w="0" w:type="dxa"/>
+              <w:left w:w="60" w:type="dxa"/>
+              <w:bottom w:w="0" w:type="dxa"/>
+              <w:right w:w="60" w:type="dxa"/>
+            </w:tcMar>
+            <w:vAlign w:val="center"/>
+          </w:tcPr>
+          <w:p>
+            <w:pPr>
+              <w:spacing w:before="0" w:after="0"/>
+              <w:ind w:left="0"/>
+              <w:jc w:val="left"/>
+              <w:rPr>
+                <w:rFonts w:ascii="Arial" w:hAnsi="Arial"/>
+                <w:color w:val="000000"/>
+                <w:sz w:val="20"/>
+                <w:szCs w:val="20"/>
+              </w:rPr>
+            </w:pPr>
+            <w:r>
+              <w:rPr>
+                <w:rFonts w:ascii="Arial" w:hAnsi="Arial"/>
+                <w:color w:val="000000"/>
+                <w:sz w:val="20"/>
+                <w:szCs w:val="20"/>
+              </w:rPr>
+              <w:t>text</w:t>
+            </w:r>
+          </w:p>
+        </w:tc>
+        <w:tc>
+          <w:tcPr>
+            <w:tcW w:w="0" w:type="auto"/>
+            <w:tcBorders>
+              <w:top w:val="outset" w:sz="6" w:space="0" w:color="auto"/>
+              <w:left w:val="outset" w:sz="6" w:space="0" w:color="auto"/>
+              <w:bottom w:val="outset" w:sz="6" w:space="0" w:color="auto"/>
+              <w:right w:val="outset" w:sz="6" w:space="0" w:color="auto"/>
+            </w:tcBorders>
+            <w:shd w:val="clear" w:color="auto" w:fill="FFFFFF"/>
+            <w:tcMar>
+              <w:top w:w="0" w:type="dxa"/>
+              <w:left w:w="60" w:type="dxa"/>
+              <w:bottom w:w="0" w:type="dxa"/>
+              <w:right w:w="60" w:type="dxa"/>
+            </w:tcMar>
+            <w:vAlign w:val="center"/>
+          </w:tcPr>
+          <w:p>
+            <w:pPr>
+              <w:spacing w:before="0" w:after="0"/>
+              <w:ind w:left="0"/>
+              <w:jc w:val="left"/>
+              <w:rPr>
+                <w:rFonts w:ascii="Arial" w:hAnsi="Arial"/>
+                <w:color w:val="000000"/>
+                <w:sz w:val="20"/>
+                <w:szCs w:val="20"/>
+              </w:rPr>
+            </w:pPr>
+            <w:r>
+              <w:rPr>
+                <w:rFonts w:ascii="Arial" w:hAnsi="Arial"/>
+                <w:color w:val="000000"/>
+                <w:sz w:val="20"/>
+                <w:szCs w:val="20"/>
+              </w:rPr>
+              <w:t>Physical path of the Globus storage. This storage should be mounted on API server and make it accessible to HPC DME Service account</w:t>
+            </w:r>
+          </w:p>
+        </w:tc>
+      </w:tr>
+    </w:tbl>
+    <w:p>
+      <w:pPr>
+        <w:pStyle w:val="ListParagraph"/>
+        <w:ind w:left="1656"/>
+      </w:pPr>
     </w:p>
     <w:p>
       <w:pPr>
@@ -20539,8 +23322,31 @@
     <w:p>
       <w:pPr>
         <w:pStyle w:val="Heading2"/>
-        <w:ind w:left="1080"/>
-      </w:pPr>
+        <w:numPr>
+          <w:ilvl w:val="1"/>
+          <w:numId w:val="5"/>
+        </w:numPr>
+      </w:pPr>
+      <w:r>
+        <w:t>Access Globus Tasks</w:t>
+      </w:r>
+    </w:p>
+    <w:p>
+      <w:pPr>
+        <w:ind w:left="720"/>
+      </w:pPr>
+      <w:r>
+        <w:t xml:space="preserve">HPC DME </w:t>
+      </w:r>
+      <w:r>
+        <w:t>Globus application account submits asynchronous data registration requests to Globus on behalf of users. In order to enable upload and download files asynchronously</w:t>
+      </w:r>
+      <w:r>
+        <w:t xml:space="preserve">, users will need to share their </w:t>
+      </w:r>
+      <w:r>
+        <w:t xml:space="preserve">  </w:t>
+      </w:r>
     </w:p>
     <w:p>
       <w:pPr>
@@ -28264,7 +31070,7 @@
         <w:sz w:val="18"/>
         <w:szCs w:val="18"/>
       </w:rPr>
-      <w:t>3</w:t>
+      <w:t>30</w:t>
     </w:r>
     <w:r>
       <w:rPr>
@@ -28319,7 +31125,7 @@
         <w:sz w:val="18"/>
         <w:szCs w:val="18"/>
       </w:rPr>
-      <w:t>44</w:t>
+      <w:t>45</w:t>
     </w:r>
     <w:r>
       <w:rPr>
@@ -34724,6 +37530,15 @@
 </file>
 
 <file path=customXml/item1.xml><?xml version="1.0" encoding="utf-8"?>
+<?mso-contentType ?>
+<FormTemplates xmlns="http://schemas.microsoft.com/sharepoint/v3/contenttype/forms">
+  <Display>DocumentLibraryForm</Display>
+  <Edit>DocumentLibraryForm</Edit>
+  <New>DocumentLibraryForm</New>
+</FormTemplates>
+</file>
+
+<file path=customXml/item2.xml><?xml version="1.0" encoding="utf-8"?>
 <ct:contentTypeSchema xmlns:ct="http://schemas.microsoft.com/office/2006/metadata/contentType" xmlns:ma="http://schemas.microsoft.com/office/2006/metadata/properties/metaAttributes" ct:_="" ma:_="" ma:contentTypeName="Document" ma:contentTypeID="0x01010024D1768208899D418F028F6C3AF82400" ma:contentTypeVersion="1" ma:contentTypeDescription="Create a new document." ma:contentTypeScope="" ma:versionID="520fa819e570fd115ba5fb6b06c1191a">
   <xsd:schema xmlns:xsd="http://www.w3.org/2001/XMLSchema" xmlns:p="http://schemas.microsoft.com/office/2006/metadata/properties" targetNamespace="http://schemas.microsoft.com/office/2006/metadata/properties" ma:root="true" ma:fieldsID="4aeb20c0e3442673af7ee10786458764">
     <xsd:element name="properties">
@@ -34772,20 +37587,19 @@
 </ct:contentTypeSchema>
 </file>
 
-<file path=customXml/item2.xml><?xml version="1.0" encoding="utf-8"?>
-<?mso-contentType ?>
-<FormTemplates xmlns="http://schemas.microsoft.com/sharepoint/v3/contenttype/forms">
-  <Display>DocumentLibraryForm</Display>
-  <Edit>DocumentLibraryForm</Edit>
-  <New>DocumentLibraryForm</New>
-</FormTemplates>
-</file>
-
 <file path=customXml/item3.xml><?xml version="1.0" encoding="utf-8"?>
 <b:Sources xmlns:b="http://schemas.openxmlformats.org/officeDocument/2006/bibliography" xmlns="http://schemas.openxmlformats.org/officeDocument/2006/bibliography" SelectedStyle="\APA.XSL" StyleName="APA"/>
 </file>
 
 <file path=customXml/itemProps1.xml><?xml version="1.0" encoding="utf-8"?>
+<ds:datastoreItem xmlns:ds="http://schemas.openxmlformats.org/officeDocument/2006/customXml" ds:itemID="{8D35C508-92B7-4418-B10D-4D3E815FA5E6}">
+  <ds:schemaRefs>
+    <ds:schemaRef ds:uri="http://schemas.microsoft.com/sharepoint/v3/contenttype/forms"/>
+  </ds:schemaRefs>
+</ds:datastoreItem>
+</file>
+
+<file path=customXml/itemProps2.xml><?xml version="1.0" encoding="utf-8"?>
 <ds:datastoreItem xmlns:ds="http://schemas.openxmlformats.org/officeDocument/2006/customXml" ds:itemID="{177C7043-315B-4994-8586-66F83B23A7BB}">
   <ds:schemaRefs>
     <ds:schemaRef ds:uri="http://schemas.microsoft.com/office/2006/metadata/contentType"/>
@@ -34800,16 +37614,8 @@
 </ds:datastoreItem>
 </file>
 
-<file path=customXml/itemProps2.xml><?xml version="1.0" encoding="utf-8"?>
-<ds:datastoreItem xmlns:ds="http://schemas.openxmlformats.org/officeDocument/2006/customXml" ds:itemID="{8D35C508-92B7-4418-B10D-4D3E815FA5E6}">
-  <ds:schemaRefs>
-    <ds:schemaRef ds:uri="http://schemas.microsoft.com/sharepoint/v3/contenttype/forms"/>
-  </ds:schemaRefs>
-</ds:datastoreItem>
-</file>
-
 <file path=customXml/itemProps3.xml><?xml version="1.0" encoding="utf-8"?>
-<ds:datastoreItem xmlns:ds="http://schemas.openxmlformats.org/officeDocument/2006/customXml" ds:itemID="{80E788B4-8332-4CDA-AC0E-2622E80AC869}">
+<ds:datastoreItem xmlns:ds="http://schemas.openxmlformats.org/officeDocument/2006/customXml" ds:itemID="{8A2A1B4F-D8DD-4E82-B8F2-5589B5599A9A}">
   <ds:schemaRefs>
     <ds:schemaRef ds:uri="http://schemas.openxmlformats.org/officeDocument/2006/bibliography"/>
   </ds:schemaRefs>

</xml_diff>

<commit_message>
Admin guide update for setting iRODS token expiration period
</commit_message>
<xml_diff>
--- a/doc/guides/HPC_Admin_Guide.docx
+++ b/doc/guides/HPC_Admin_Guide.docx
@@ -10076,14 +10076,12 @@
               <w:ind w:left="0"/>
               <w:jc w:val="left"/>
             </w:pPr>
-            <w:bookmarkStart w:id="22" w:name="_GoBack"/>
             <w:r>
               <w:t>hpc.bus</w:t>
             </w:r>
             <w:r>
               <w:t>.ldapAuthentication</w:t>
             </w:r>
-            <w:bookmarkEnd w:id="22"/>
           </w:p>
         </w:tc>
         <w:tc>
@@ -11749,11 +11747,11 @@
           <w:numId w:val="5"/>
         </w:numPr>
       </w:pPr>
-      <w:bookmarkStart w:id="23" w:name="_Toc501639512"/>
+      <w:bookmarkStart w:id="22" w:name="_Toc501639512"/>
       <w:r>
         <w:t>Prepare Initial Data</w:t>
       </w:r>
-      <w:bookmarkEnd w:id="23"/>
+      <w:bookmarkEnd w:id="22"/>
       <w:r>
         <w:t xml:space="preserve"> </w:t>
       </w:r>
@@ -11766,11 +11764,11 @@
           <w:numId w:val="5"/>
         </w:numPr>
       </w:pPr>
-      <w:bookmarkStart w:id="24" w:name="_Toc501639513"/>
+      <w:bookmarkStart w:id="23" w:name="_Toc501639513"/>
       <w:r>
         <w:t>iRODS Service User</w:t>
       </w:r>
-      <w:bookmarkEnd w:id="24"/>
+      <w:bookmarkEnd w:id="23"/>
     </w:p>
     <w:p>
       <w:r>
@@ -11918,7 +11916,7 @@
           <w:numId w:val="5"/>
         </w:numPr>
       </w:pPr>
-      <w:bookmarkStart w:id="25" w:name="_Toc501639514"/>
+      <w:bookmarkStart w:id="24" w:name="_Toc501639514"/>
       <w:r>
         <w:t xml:space="preserve">Enable </w:t>
       </w:r>
@@ -11928,7 +11926,7 @@
       <w:r>
         <w:t>nheritance on iRODS</w:t>
       </w:r>
-      <w:bookmarkEnd w:id="25"/>
+      <w:bookmarkEnd w:id="24"/>
     </w:p>
     <w:p>
       <w:r>
@@ -11959,11 +11957,11 @@
           <w:numId w:val="5"/>
         </w:numPr>
       </w:pPr>
-      <w:bookmarkStart w:id="26" w:name="_Toc501639515"/>
+      <w:bookmarkStart w:id="25" w:name="_Toc501639515"/>
       <w:r>
         <w:t>Setup DOC</w:t>
       </w:r>
-      <w:bookmarkEnd w:id="26"/>
+      <w:bookmarkEnd w:id="25"/>
     </w:p>
     <w:p>
       <w:r>
@@ -11984,11 +11982,11 @@
           <w:numId w:val="5"/>
         </w:numPr>
       </w:pPr>
-      <w:bookmarkStart w:id="27" w:name="_Toc501639516"/>
+      <w:bookmarkStart w:id="26" w:name="_Toc501639516"/>
       <w:r>
         <w:t>Create Admin User</w:t>
       </w:r>
-      <w:bookmarkEnd w:id="27"/>
+      <w:bookmarkEnd w:id="26"/>
     </w:p>
     <w:p>
       <w:pPr>
@@ -12272,11 +12270,11 @@
           <w:numId w:val="5"/>
         </w:numPr>
       </w:pPr>
-      <w:bookmarkStart w:id="28" w:name="_Toc501639517"/>
+      <w:bookmarkStart w:id="27" w:name="_Toc501639517"/>
       <w:r>
         <w:t>NIH AD Service Account</w:t>
       </w:r>
-      <w:bookmarkEnd w:id="28"/>
+      <w:bookmarkEnd w:id="27"/>
     </w:p>
     <w:p>
       <w:pPr>
@@ -12372,11 +12370,11 @@
           <w:numId w:val="5"/>
         </w:numPr>
       </w:pPr>
-      <w:bookmarkStart w:id="29" w:name="_Toc501639518"/>
+      <w:bookmarkStart w:id="28" w:name="_Toc501639518"/>
       <w:r>
         <w:t>Password Policy</w:t>
       </w:r>
-      <w:bookmarkEnd w:id="29"/>
+      <w:bookmarkEnd w:id="28"/>
     </w:p>
     <w:p>
       <w:pPr>
@@ -12430,11 +12428,11 @@
           <w:numId w:val="5"/>
         </w:numPr>
       </w:pPr>
-      <w:bookmarkStart w:id="30" w:name="_Toc501639519"/>
+      <w:bookmarkStart w:id="29" w:name="_Toc501639519"/>
       <w:r>
         <w:t>Build and Deploy HPC DME</w:t>
       </w:r>
-      <w:bookmarkEnd w:id="30"/>
+      <w:bookmarkEnd w:id="29"/>
     </w:p>
     <w:p>
       <w:pPr>
@@ -12444,11 +12442,11 @@
           <w:numId w:val="5"/>
         </w:numPr>
       </w:pPr>
-      <w:bookmarkStart w:id="31" w:name="_Toc501639520"/>
+      <w:bookmarkStart w:id="30" w:name="_Toc501639520"/>
       <w:r>
         <w:t>Build HPC DME</w:t>
       </w:r>
-      <w:bookmarkEnd w:id="31"/>
+      <w:bookmarkEnd w:id="30"/>
       <w:r>
         <w:t xml:space="preserve"> </w:t>
       </w:r>
@@ -12497,7 +12495,7 @@
           <w:numId w:val="5"/>
         </w:numPr>
       </w:pPr>
-      <w:bookmarkStart w:id="32" w:name="_Toc501639521"/>
+      <w:bookmarkStart w:id="31" w:name="_Toc501639521"/>
       <w:r>
         <w:lastRenderedPageBreak/>
         <w:t xml:space="preserve">Deploy </w:t>
@@ -12511,7 +12509,7 @@
       <w:r>
         <w:t>into ServiceMix</w:t>
       </w:r>
-      <w:bookmarkEnd w:id="32"/>
+      <w:bookmarkEnd w:id="31"/>
     </w:p>
     <w:p>
       <w:pPr>
@@ -12626,11 +12624,11 @@
           <w:numId w:val="5"/>
         </w:numPr>
       </w:pPr>
-      <w:bookmarkStart w:id="33" w:name="_Toc501639522"/>
+      <w:bookmarkStart w:id="32" w:name="_Toc501639522"/>
       <w:r>
         <w:t>Run ServiceMix in the background</w:t>
       </w:r>
-      <w:bookmarkEnd w:id="33"/>
+      <w:bookmarkEnd w:id="32"/>
     </w:p>
     <w:p>
       <w:pPr>
@@ -13040,11 +13038,11 @@
           <w:numId w:val="5"/>
         </w:numPr>
       </w:pPr>
-      <w:bookmarkStart w:id="34" w:name="_Toc501639523"/>
+      <w:bookmarkStart w:id="33" w:name="_Toc501639523"/>
       <w:r>
         <w:t>Verification step</w:t>
       </w:r>
-      <w:bookmarkEnd w:id="34"/>
+      <w:bookmarkEnd w:id="33"/>
     </w:p>
     <w:p>
       <w:r>
@@ -13105,14 +13103,14 @@
           <w:numId w:val="5"/>
         </w:numPr>
       </w:pPr>
-      <w:bookmarkStart w:id="35" w:name="_Toc501639524"/>
+      <w:bookmarkStart w:id="34" w:name="_Toc501639524"/>
       <w:r>
         <w:t>Set up Service account</w:t>
       </w:r>
       <w:r>
         <w:t>s</w:t>
       </w:r>
-      <w:bookmarkEnd w:id="35"/>
+      <w:bookmarkEnd w:id="34"/>
     </w:p>
     <w:p>
       <w:pPr>
@@ -13532,11 +13530,11 @@
           <w:numId w:val="5"/>
         </w:numPr>
       </w:pPr>
-      <w:bookmarkStart w:id="36" w:name="_Toc501639525"/>
+      <w:bookmarkStart w:id="35" w:name="_Toc501639525"/>
       <w:r>
         <w:t>Setup or Update Cleversafe service account credentials</w:t>
       </w:r>
-      <w:bookmarkEnd w:id="36"/>
+      <w:bookmarkEnd w:id="35"/>
     </w:p>
     <w:p>
       <w:pPr>
@@ -13822,11 +13820,11 @@
           <w:numId w:val="5"/>
         </w:numPr>
       </w:pPr>
-      <w:bookmarkStart w:id="37" w:name="_Toc501639526"/>
+      <w:bookmarkStart w:id="36" w:name="_Toc501639526"/>
       <w:r>
         <w:t>Setup or Update Globus service account credentials</w:t>
       </w:r>
-      <w:bookmarkEnd w:id="37"/>
+      <w:bookmarkEnd w:id="36"/>
     </w:p>
     <w:tbl>
       <w:tblPr>
@@ -14129,14 +14127,14 @@
           <w:numId w:val="5"/>
         </w:numPr>
       </w:pPr>
-      <w:bookmarkStart w:id="38" w:name="_Setup_or_Update"/>
-      <w:bookmarkStart w:id="39" w:name="_Toc501639527"/>
-      <w:bookmarkEnd w:id="38"/>
+      <w:bookmarkStart w:id="37" w:name="_Setup_or_Update"/>
+      <w:bookmarkStart w:id="38" w:name="_Toc501639527"/>
+      <w:bookmarkEnd w:id="37"/>
       <w:r>
         <w:lastRenderedPageBreak/>
         <w:t>Setup or Update iRODS Service account credentials</w:t>
       </w:r>
-      <w:bookmarkEnd w:id="39"/>
+      <w:bookmarkEnd w:id="38"/>
     </w:p>
     <w:p>
       <w:pPr>
@@ -14361,12 +14359,12 @@
           <w:numId w:val="5"/>
         </w:numPr>
       </w:pPr>
-      <w:bookmarkStart w:id="40" w:name="_Toc501639528"/>
+      <w:bookmarkStart w:id="39" w:name="_Toc501639528"/>
       <w:r>
         <w:lastRenderedPageBreak/>
         <w:t>Build and Deploy WEB UI Application</w:t>
       </w:r>
-      <w:bookmarkEnd w:id="40"/>
+      <w:bookmarkEnd w:id="39"/>
     </w:p>
     <w:p>
       <w:pPr>
@@ -14778,7 +14776,7 @@
           <w:numId w:val="5"/>
         </w:numPr>
       </w:pPr>
-      <w:bookmarkStart w:id="41" w:name="_Toc501639529"/>
+      <w:bookmarkStart w:id="40" w:name="_Toc501639529"/>
       <w:r>
         <w:lastRenderedPageBreak/>
         <w:t xml:space="preserve">Accessing </w:t>
@@ -14786,7 +14784,7 @@
       <w:r>
         <w:t>HPC DME</w:t>
       </w:r>
-      <w:bookmarkEnd w:id="41"/>
+      <w:bookmarkEnd w:id="40"/>
       <w:r>
         <w:t xml:space="preserve"> </w:t>
       </w:r>
@@ -15036,7 +15034,7 @@
           <w:numId w:val="5"/>
         </w:numPr>
       </w:pPr>
-      <w:bookmarkStart w:id="42" w:name="_Toc501639530"/>
+      <w:bookmarkStart w:id="41" w:name="_Toc501639530"/>
       <w:r>
         <w:t>HPC DME</w:t>
       </w:r>
@@ -15052,7 +15050,7 @@
       <w:r>
         <w:t>Operations</w:t>
       </w:r>
-      <w:bookmarkEnd w:id="42"/>
+      <w:bookmarkEnd w:id="41"/>
     </w:p>
     <w:p>
       <w:pPr>
@@ -15104,14 +15102,14 @@
           <w:numId w:val="5"/>
         </w:numPr>
       </w:pPr>
-      <w:bookmarkStart w:id="43" w:name="_Toc501639531"/>
+      <w:bookmarkStart w:id="42" w:name="_Toc501639531"/>
       <w:r>
         <w:t>Managing S</w:t>
       </w:r>
       <w:r>
         <w:t>ecurity</w:t>
       </w:r>
-      <w:bookmarkEnd w:id="43"/>
+      <w:bookmarkEnd w:id="42"/>
     </w:p>
     <w:p>
       <w:pPr>
@@ -15375,11 +15373,11 @@
           <w:numId w:val="5"/>
         </w:numPr>
       </w:pPr>
-      <w:bookmarkStart w:id="44" w:name="_Toc501639532"/>
+      <w:bookmarkStart w:id="43" w:name="_Toc501639532"/>
       <w:r>
         <w:t>Roles</w:t>
       </w:r>
-      <w:bookmarkEnd w:id="44"/>
+      <w:bookmarkEnd w:id="43"/>
     </w:p>
     <w:p>
       <w:pPr>
@@ -15845,13 +15843,13 @@
           <w:numId w:val="5"/>
         </w:numPr>
       </w:pPr>
-      <w:bookmarkStart w:id="45" w:name="_Toc475611887"/>
-      <w:bookmarkStart w:id="46" w:name="_Toc501639533"/>
+      <w:bookmarkStart w:id="44" w:name="_Toc475611887"/>
+      <w:bookmarkStart w:id="45" w:name="_Toc501639533"/>
       <w:r>
         <w:t>Service API Security</w:t>
       </w:r>
+      <w:bookmarkEnd w:id="44"/>
       <w:bookmarkEnd w:id="45"/>
-      <w:bookmarkEnd w:id="46"/>
     </w:p>
     <w:p>
       <w:pPr>
@@ -16424,7 +16422,7 @@
           <w:numId w:val="5"/>
         </w:numPr>
       </w:pPr>
-      <w:bookmarkStart w:id="47" w:name="_Toc501639534"/>
+      <w:bookmarkStart w:id="46" w:name="_Toc501639534"/>
       <w:r>
         <w:lastRenderedPageBreak/>
         <w:t>Create</w:t>
@@ -16432,7 +16430,7 @@
       <w:r>
         <w:t xml:space="preserve"> a User</w:t>
       </w:r>
-      <w:bookmarkEnd w:id="47"/>
+      <w:bookmarkEnd w:id="46"/>
     </w:p>
     <w:p>
       <w:pPr>
@@ -16802,7 +16800,7 @@
           <w:numId w:val="5"/>
         </w:numPr>
       </w:pPr>
-      <w:bookmarkStart w:id="48" w:name="_Toc501639535"/>
+      <w:bookmarkStart w:id="47" w:name="_Toc501639535"/>
       <w:r>
         <w:lastRenderedPageBreak/>
         <w:t xml:space="preserve">Updating an Existing </w:t>
@@ -16810,7 +16808,7 @@
       <w:r>
         <w:t>User</w:t>
       </w:r>
-      <w:bookmarkEnd w:id="48"/>
+      <w:bookmarkEnd w:id="47"/>
     </w:p>
     <w:p>
       <w:pPr>
@@ -17050,7 +17048,7 @@
           <w:numId w:val="5"/>
         </w:numPr>
       </w:pPr>
-      <w:bookmarkStart w:id="49" w:name="_Toc501639536"/>
+      <w:bookmarkStart w:id="48" w:name="_Toc501639536"/>
       <w:r>
         <w:t>Assigning</w:t>
       </w:r>
@@ -17072,7 +17070,7 @@
       <w:r>
         <w:t>Group administrators</w:t>
       </w:r>
-      <w:bookmarkEnd w:id="49"/>
+      <w:bookmarkEnd w:id="48"/>
     </w:p>
     <w:p>
       <w:pPr>
@@ -17663,11 +17661,11 @@
           <w:numId w:val="5"/>
         </w:numPr>
       </w:pPr>
-      <w:bookmarkStart w:id="50" w:name="_Toc501639537"/>
+      <w:bookmarkStart w:id="49" w:name="_Toc501639537"/>
       <w:r>
         <w:t>Create System Administrator group and assign System Admins</w:t>
       </w:r>
-      <w:bookmarkEnd w:id="50"/>
+      <w:bookmarkEnd w:id="49"/>
     </w:p>
     <w:p>
       <w:pPr>
@@ -18343,11 +18341,11 @@
           <w:numId w:val="5"/>
         </w:numPr>
       </w:pPr>
-      <w:bookmarkStart w:id="51" w:name="_Toc501639538"/>
+      <w:bookmarkStart w:id="50" w:name="_Toc501639538"/>
       <w:r>
         <w:t>Accessing HPC DME Database</w:t>
       </w:r>
-      <w:bookmarkEnd w:id="51"/>
+      <w:bookmarkEnd w:id="50"/>
     </w:p>
     <w:p>
       <w:r>
@@ -18444,7 +18442,7 @@
           <w:numId w:val="5"/>
         </w:numPr>
       </w:pPr>
-      <w:bookmarkStart w:id="52" w:name="_Toc501639539"/>
+      <w:bookmarkStart w:id="51" w:name="_Toc501639539"/>
       <w:r>
         <w:t>Register</w:t>
       </w:r>
@@ -18454,7 +18452,7 @@
       <w:r>
         <w:t xml:space="preserve"> Or Setting up Base Path</w:t>
       </w:r>
-      <w:bookmarkEnd w:id="52"/>
+      <w:bookmarkEnd w:id="51"/>
     </w:p>
     <w:p>
       <w:r>
@@ -23352,7 +23350,7 @@
           <w:numId w:val="5"/>
         </w:numPr>
       </w:pPr>
-      <w:bookmarkStart w:id="53" w:name="_Toc501639540"/>
+      <w:bookmarkStart w:id="52" w:name="_Toc501639540"/>
       <w:r>
         <w:t>U</w:t>
       </w:r>
@@ -23362,7 +23360,7 @@
       <w:r>
         <w:t xml:space="preserve"> Configuration</w:t>
       </w:r>
-      <w:bookmarkEnd w:id="53"/>
+      <w:bookmarkEnd w:id="52"/>
     </w:p>
     <w:p>
       <w:pPr>
@@ -23638,12 +23636,12 @@
           <w:numId w:val="5"/>
         </w:numPr>
       </w:pPr>
-      <w:bookmarkStart w:id="54" w:name="_Toc501639541"/>
+      <w:bookmarkStart w:id="53" w:name="_Toc501639541"/>
       <w:r>
         <w:lastRenderedPageBreak/>
         <w:t>Connecting to iRODS through iCommand</w:t>
       </w:r>
-      <w:bookmarkEnd w:id="54"/>
+      <w:bookmarkEnd w:id="53"/>
     </w:p>
     <w:p>
       <w:pPr>
@@ -23894,11 +23892,11 @@
           <w:numId w:val="5"/>
         </w:numPr>
       </w:pPr>
-      <w:bookmarkStart w:id="55" w:name="_Toc501639542"/>
+      <w:bookmarkStart w:id="54" w:name="_Toc501639542"/>
       <w:r>
         <w:t>Delete or Edit a Collection on iRODS</w:t>
       </w:r>
-      <w:bookmarkEnd w:id="55"/>
+      <w:bookmarkEnd w:id="54"/>
     </w:p>
     <w:p>
       <w:pPr>
@@ -24000,12 +23998,12 @@
           <w:numId w:val="5"/>
         </w:numPr>
       </w:pPr>
-      <w:bookmarkStart w:id="56" w:name="_Toc501639543"/>
+      <w:bookmarkStart w:id="55" w:name="_Toc501639543"/>
       <w:r>
         <w:lastRenderedPageBreak/>
         <w:t>Delete or Edit a Data File on iRODS and Cleversafe</w:t>
       </w:r>
-      <w:bookmarkEnd w:id="56"/>
+      <w:bookmarkEnd w:id="55"/>
     </w:p>
     <w:p>
       <w:pPr>
@@ -24062,11 +24060,11 @@
           <w:numId w:val="5"/>
         </w:numPr>
       </w:pPr>
-      <w:bookmarkStart w:id="57" w:name="_Toc501639544"/>
+      <w:bookmarkStart w:id="56" w:name="_Toc501639544"/>
       <w:r>
         <w:t>Globus Application Account Configuration</w:t>
       </w:r>
-      <w:bookmarkEnd w:id="57"/>
+      <w:bookmarkEnd w:id="56"/>
     </w:p>
     <w:p>
       <w:pPr>
@@ -24580,11 +24578,11 @@
           <w:numId w:val="5"/>
         </w:numPr>
       </w:pPr>
-      <w:bookmarkStart w:id="58" w:name="_Toc501639545"/>
+      <w:bookmarkStart w:id="57" w:name="_Toc501639545"/>
       <w:r>
         <w:t>Access Globus Tasks</w:t>
       </w:r>
-      <w:bookmarkEnd w:id="58"/>
+      <w:bookmarkEnd w:id="57"/>
     </w:p>
     <w:p>
       <w:pPr>
@@ -24611,11 +24609,11 @@
           <w:numId w:val="5"/>
         </w:numPr>
       </w:pPr>
-      <w:bookmarkStart w:id="59" w:name="_Toc501639546"/>
+      <w:bookmarkStart w:id="58" w:name="_Toc501639546"/>
       <w:r>
         <w:t>Accessing Application Log files</w:t>
       </w:r>
-      <w:bookmarkEnd w:id="59"/>
+      <w:bookmarkEnd w:id="58"/>
     </w:p>
     <w:p>
       <w:pPr>
@@ -24738,7 +24736,7 @@
         </w:rPr>
         <w:t xml:space="preserve"> </w:t>
       </w:r>
-      <w:bookmarkStart w:id="60" w:name="_Toc501639547"/>
+      <w:bookmarkStart w:id="59" w:name="_Toc501639547"/>
       <w:r>
         <w:rPr>
           <w:rFonts w:cs="Times New Roman"/>
@@ -24747,7 +24745,7 @@
         </w:rPr>
         <w:t>Clean up and reset initial test data load for Development, UAT Tiers</w:t>
       </w:r>
-      <w:bookmarkEnd w:id="60"/>
+      <w:bookmarkEnd w:id="59"/>
     </w:p>
     <w:p>
       <w:pPr>
@@ -24763,11 +24761,11 @@
           <w:numId w:val="5"/>
         </w:numPr>
       </w:pPr>
-      <w:bookmarkStart w:id="61" w:name="_Toc501639548"/>
+      <w:bookmarkStart w:id="60" w:name="_Toc501639548"/>
       <w:r>
         <w:t>General Configuration</w:t>
       </w:r>
-      <w:bookmarkEnd w:id="61"/>
+      <w:bookmarkEnd w:id="60"/>
     </w:p>
     <w:p>
       <w:pPr>
@@ -25095,11 +25093,11 @@
           <w:numId w:val="5"/>
         </w:numPr>
       </w:pPr>
-      <w:bookmarkStart w:id="62" w:name="_Toc501639549"/>
+      <w:bookmarkStart w:id="61" w:name="_Toc501639549"/>
       <w:r>
         <w:t>Technology Stack</w:t>
       </w:r>
-      <w:bookmarkEnd w:id="62"/>
+      <w:bookmarkEnd w:id="61"/>
     </w:p>
     <w:p>
       <w:pPr>
@@ -25458,11 +25456,11 @@
       <w:pPr>
         <w:pStyle w:val="Heading1"/>
       </w:pPr>
-      <w:bookmarkStart w:id="63" w:name="_Toc501639550"/>
+      <w:bookmarkStart w:id="62" w:name="_Toc501639550"/>
       <w:r>
         <w:t>APPENDIX A</w:t>
       </w:r>
-      <w:bookmarkEnd w:id="63"/>
+      <w:bookmarkEnd w:id="62"/>
     </w:p>
     <w:p>
       <w:pPr>
@@ -26740,11 +26738,11 @@
       <w:pPr>
         <w:pStyle w:val="Heading1"/>
       </w:pPr>
-      <w:bookmarkStart w:id="64" w:name="_Toc501639551"/>
+      <w:bookmarkStart w:id="63" w:name="_Toc501639551"/>
       <w:r>
         <w:t>APPENDIX B</w:t>
       </w:r>
-      <w:bookmarkEnd w:id="64"/>
+      <w:bookmarkEnd w:id="63"/>
     </w:p>
     <w:p>
       <w:pPr>
@@ -29954,7 +29952,7 @@
               <w:jc w:val="left"/>
             </w:pPr>
             <w:r>
-              <w:t>120</w:t>
+              <w:t>2160</w:t>
             </w:r>
           </w:p>
         </w:tc>
@@ -29971,7 +29969,13 @@
               <w:jc w:val="left"/>
             </w:pPr>
             <w:r>
-              <w:t>hpc.service.dataTransfer.downloadDirectory</w:t>
+              <w:t>hpc.serv</w:t>
+            </w:r>
+            <w:r>
+              <w:t>ice.security.dataManagementAccount</w:t>
+            </w:r>
+            <w:r>
+              <w:t>ExpirationPeriod</w:t>
             </w:r>
           </w:p>
         </w:tc>
@@ -29986,25 +29990,15 @@
               <w:jc w:val="left"/>
             </w:pPr>
             <w:r>
-              <w:t>Staging directory for 2 hop data transfer. 1</w:t>
-            </w:r>
-            <w:r>
-              <w:rPr>
-                <w:vertAlign w:val="superscript"/>
-              </w:rPr>
-              <w:t>st</w:t>
-            </w:r>
-            <w:r>
-              <w:t xml:space="preserve"> hop is from client to API (stage). And the 2</w:t>
-            </w:r>
-            <w:r>
-              <w:rPr>
-                <w:vertAlign w:val="superscript"/>
-              </w:rPr>
-              <w:t>nd</w:t>
-            </w:r>
-            <w:r>
-              <w:t xml:space="preserve"> hop is from API (stage) to data archive</w:t>
+              <w:t xml:space="preserve">iRODs token expiration in </w:t>
+            </w:r>
+            <w:r>
+              <w:t>mi</w:t>
+            </w:r>
+            <w:bookmarkStart w:id="64" w:name="_GoBack"/>
+            <w:bookmarkEnd w:id="64"/>
+            <w:r>
+              <w:t xml:space="preserve">ns </w:t>
             </w:r>
           </w:p>
         </w:tc>
@@ -30019,7 +30013,7 @@
               <w:jc w:val="left"/>
             </w:pPr>
             <w:r>
-              <w:t>${karaf.base}/data/tmp/S3</w:t>
+              <w:t>480</w:t>
             </w:r>
           </w:p>
         </w:tc>
@@ -30036,7 +30030,7 @@
               <w:jc w:val="left"/>
             </w:pPr>
             <w:r>
-              <w:t>hpc.service.dataSearch.searchResultsPageSize</w:t>
+              <w:t>hpc.service.dataTransfer.downloadDirectory</w:t>
             </w:r>
           </w:p>
         </w:tc>
@@ -30051,7 +30045,25 @@
               <w:jc w:val="left"/>
             </w:pPr>
             <w:r>
-              <w:t>Search page results size</w:t>
+              <w:t>Staging directory for 2 hop data transfer. 1</w:t>
+            </w:r>
+            <w:r>
+              <w:rPr>
+                <w:vertAlign w:val="superscript"/>
+              </w:rPr>
+              <w:t>st</w:t>
+            </w:r>
+            <w:r>
+              <w:t xml:space="preserve"> hop is from client to API (stage). And the 2</w:t>
+            </w:r>
+            <w:r>
+              <w:rPr>
+                <w:vertAlign w:val="superscript"/>
+              </w:rPr>
+              <w:t>nd</w:t>
+            </w:r>
+            <w:r>
+              <w:t xml:space="preserve"> hop is from API (stage) to data archive</w:t>
             </w:r>
           </w:p>
         </w:tc>
@@ -30066,7 +30078,7 @@
               <w:jc w:val="left"/>
             </w:pPr>
             <w:r>
-              <w:t>100</w:t>
+              <w:t>${karaf.base}/data/tmp/S3</w:t>
             </w:r>
           </w:p>
         </w:tc>
@@ -30083,7 +30095,7 @@
               <w:jc w:val="left"/>
             </w:pPr>
             <w:r>
-              <w:t>hpc.service.dataSearch.defaultCollectionLevelFilter.level</w:t>
+              <w:t>hpc.service.dataSearch.searchResultsPageSize</w:t>
             </w:r>
           </w:p>
         </w:tc>
@@ -30098,7 +30110,7 @@
               <w:jc w:val="left"/>
             </w:pPr>
             <w:r>
-              <w:t>Default search filter for ANY collection level</w:t>
+              <w:t>Search page results size</w:t>
             </w:r>
           </w:p>
         </w:tc>
@@ -30113,7 +30125,7 @@
               <w:jc w:val="left"/>
             </w:pPr>
             <w:r>
-              <w:t>1</w:t>
+              <w:t>100</w:t>
             </w:r>
           </w:p>
         </w:tc>
@@ -30130,7 +30142,7 @@
               <w:jc w:val="left"/>
             </w:pPr>
             <w:r>
-              <w:t>hpc.service.dataSearch.defaultCollectionLevelFilter.operator</w:t>
+              <w:t>hpc.service.dataSearch.defaultCollectionLevelFilter.level</w:t>
             </w:r>
           </w:p>
         </w:tc>
@@ -30145,7 +30157,7 @@
               <w:jc w:val="left"/>
             </w:pPr>
             <w:r>
-              <w:t>Default search filter operator for ANY collection level</w:t>
+              <w:t>Default search filter for ANY collection level</w:t>
             </w:r>
           </w:p>
         </w:tc>
@@ -30160,7 +30172,7 @@
               <w:jc w:val="left"/>
             </w:pPr>
             <w:r>
-              <w:t>NUM_GREATER_OR_EQUAL</w:t>
+              <w:t>1</w:t>
             </w:r>
           </w:p>
         </w:tc>
@@ -30177,7 +30189,7 @@
               <w:jc w:val="left"/>
             </w:pPr>
             <w:r>
-              <w:t>hpc.service.dataSearch.defaultDataObjectLevelFilter.level</w:t>
+              <w:t>hpc.service.dataSearch.defaultCollectionLevelFilter.operator</w:t>
             </w:r>
           </w:p>
         </w:tc>
@@ -30192,7 +30204,7 @@
               <w:jc w:val="left"/>
             </w:pPr>
             <w:r>
-              <w:t>Default search filter for ANY data object level</w:t>
+              <w:t>Default search filter operator for ANY collection level</w:t>
             </w:r>
           </w:p>
         </w:tc>
@@ -30207,7 +30219,7 @@
               <w:jc w:val="left"/>
             </w:pPr>
             <w:r>
-              <w:t>1</w:t>
+              <w:t>NUM_GREATER_OR_EQUAL</w:t>
             </w:r>
           </w:p>
         </w:tc>
@@ -30224,7 +30236,7 @@
               <w:jc w:val="left"/>
             </w:pPr>
             <w:r>
-              <w:t>hpc.service.dataSearch.defaultDataObjectLevelFilter.operator</w:t>
+              <w:t>hpc.service.dataSearch.defaultDataObjectLevelFilter.level</w:t>
             </w:r>
           </w:p>
         </w:tc>
@@ -30239,7 +30251,7 @@
               <w:jc w:val="left"/>
             </w:pPr>
             <w:r>
-              <w:t>Default search filter operator for ANY data object level</w:t>
+              <w:t>Default search filter for ANY data object level</w:t>
             </w:r>
           </w:p>
         </w:tc>
@@ -30254,7 +30266,7 @@
               <w:jc w:val="left"/>
             </w:pPr>
             <w:r>
-              <w:t>EQUAL</w:t>
+              <w:t>1</w:t>
             </w:r>
           </w:p>
         </w:tc>
@@ -30271,7 +30283,7 @@
               <w:jc w:val="left"/>
             </w:pPr>
             <w:r>
-              <w:t>hpc.service.notification.formatsPath</w:t>
+              <w:t>hpc.service.dataSearch.defaultDataObjectLevelFilter.operator</w:t>
             </w:r>
           </w:p>
         </w:tc>
@@ -30286,7 +30298,7 @@
               <w:jc w:val="left"/>
             </w:pPr>
             <w:r>
-              <w:t>Notification formats file path</w:t>
+              <w:t>Default search filter operator for ANY data object level</w:t>
             </w:r>
           </w:p>
         </w:tc>
@@ -30301,7 +30313,7 @@
               <w:jc w:val="left"/>
             </w:pPr>
             <w:r>
-              <w:t>${karaf.base}/etc/hpc-server/notificationFormats.json</w:t>
+              <w:t>EQUAL</w:t>
             </w:r>
           </w:p>
         </w:tc>
@@ -30318,7 +30330,7 @@
               <w:jc w:val="left"/>
             </w:pPr>
             <w:r>
-              <w:t>hpc.service.notification.mail.host</w:t>
+              <w:t>hpc.service.notification.formatsPath</w:t>
             </w:r>
           </w:p>
         </w:tc>
@@ -30333,7 +30345,7 @@
               <w:jc w:val="left"/>
             </w:pPr>
             <w:r>
-              <w:t>Email host name to send out email notifications</w:t>
+              <w:t>Notification formats file path</w:t>
             </w:r>
           </w:p>
         </w:tc>
@@ -30348,7 +30360,7 @@
               <w:jc w:val="left"/>
             </w:pPr>
             <w:r>
-              <w:t>mailfwd.nih.gov</w:t>
+              <w:t>${karaf.base}/etc/hpc-server/notificationFormats.json</w:t>
             </w:r>
           </w:p>
         </w:tc>
@@ -30365,7 +30377,7 @@
               <w:jc w:val="left"/>
             </w:pPr>
             <w:r>
-              <w:t>hpc.service.notification.mail.port</w:t>
+              <w:t>hpc.service.notification.mail.host</w:t>
             </w:r>
           </w:p>
         </w:tc>
@@ -30380,7 +30392,7 @@
               <w:jc w:val="left"/>
             </w:pPr>
             <w:r>
-              <w:t>Email host port to send out email notifications</w:t>
+              <w:t>Email host name to send out email notifications</w:t>
             </w:r>
           </w:p>
         </w:tc>
@@ -30395,7 +30407,7 @@
               <w:jc w:val="left"/>
             </w:pPr>
             <w:r>
-              <w:t>25</w:t>
+              <w:t>mailfwd.nih.gov</w:t>
             </w:r>
           </w:p>
         </w:tc>
@@ -30412,7 +30424,7 @@
               <w:jc w:val="left"/>
             </w:pPr>
             <w:r>
-              <w:t>hpc.service.notification.notificationDeliveryReceiptsPageSize</w:t>
+              <w:t>hpc.service.notification.mail.port</w:t>
             </w:r>
           </w:p>
         </w:tc>
@@ -30427,7 +30439,7 @@
               <w:jc w:val="left"/>
             </w:pPr>
             <w:r>
-              <w:t>Page size to display notifications on UI Dashboard</w:t>
+              <w:t>Email host port to send out email notifications</w:t>
             </w:r>
           </w:p>
         </w:tc>
@@ -30442,7 +30454,7 @@
               <w:jc w:val="left"/>
             </w:pPr>
             <w:r>
-              <w:t>100</w:t>
+              <w:t>25</w:t>
             </w:r>
           </w:p>
         </w:tc>
@@ -30459,7 +30471,7 @@
               <w:jc w:val="left"/>
             </w:pPr>
             <w:r>
-              <w:t>hpc.service.dataManagement.systemAdminSubjects</w:t>
+              <w:t>hpc.service.notification.notificationDeliveryReceiptsPageSize</w:t>
             </w:r>
           </w:p>
         </w:tc>
@@ -30474,7 +30486,7 @@
               <w:jc w:val="left"/>
             </w:pPr>
             <w:r>
-              <w:t>System accounts not allowed to set/update permissions by users</w:t>
+              <w:t>Page size to display notifications on UI Dashboard</w:t>
             </w:r>
           </w:p>
         </w:tc>
@@ -30489,7 +30501,7 @@
               <w:jc w:val="left"/>
             </w:pPr>
             <w:r>
-              <w:t>rods rodsadmin</w:t>
+              <w:t>100</w:t>
             </w:r>
           </w:p>
         </w:tc>
@@ -30506,7 +30518,7 @@
               <w:jc w:val="left"/>
             </w:pPr>
             <w:r>
-              <w:t>hpc.service.event.invokerCollectionUpdateNotification</w:t>
+              <w:t>hpc.service.dataManagement.systemAdminSubjects</w:t>
             </w:r>
           </w:p>
         </w:tc>
@@ -30521,7 +30533,7 @@
               <w:jc w:val="left"/>
             </w:pPr>
             <w:r>
-              <w:t>Flag to generate notification to the invoker of collection update</w:t>
+              <w:t>System accounts not allowed to set/update permissions by users</w:t>
             </w:r>
           </w:p>
         </w:tc>
@@ -30536,7 +30548,7 @@
               <w:jc w:val="left"/>
             </w:pPr>
             <w:r>
-              <w:t>false</w:t>
+              <w:t>rods rodsadmin</w:t>
             </w:r>
           </w:p>
         </w:tc>
@@ -30544,6 +30556,53 @@
       <w:tr>
         <w:tc>
           <w:tcPr>
+            <w:tcW w:w="2340" w:type="dxa"/>
+          </w:tcPr>
+          <w:p>
+            <w:pPr>
+              <w:pStyle w:val="ListParagraph"/>
+              <w:ind w:left="0"/>
+              <w:jc w:val="left"/>
+            </w:pPr>
+            <w:r>
+              <w:t>hpc.service.event.invokerCollectionUpdateNotification</w:t>
+            </w:r>
+          </w:p>
+        </w:tc>
+        <w:tc>
+          <w:tcPr>
+            <w:tcW w:w="3870" w:type="dxa"/>
+          </w:tcPr>
+          <w:p>
+            <w:pPr>
+              <w:pStyle w:val="ListParagraph"/>
+              <w:ind w:left="0"/>
+              <w:jc w:val="left"/>
+            </w:pPr>
+            <w:r>
+              <w:t>Flag to generate notification to the invoker of collection update</w:t>
+            </w:r>
+          </w:p>
+        </w:tc>
+        <w:tc>
+          <w:tcPr>
+            <w:tcW w:w="2335" w:type="dxa"/>
+          </w:tcPr>
+          <w:p>
+            <w:pPr>
+              <w:pStyle w:val="ListParagraph"/>
+              <w:ind w:left="0"/>
+              <w:jc w:val="left"/>
+            </w:pPr>
+            <w:r>
+              <w:t>false</w:t>
+            </w:r>
+          </w:p>
+        </w:tc>
+      </w:tr>
+      <w:tr>
+        <w:tc>
+          <w:tcPr>
             <w:tcW w:w="8545" w:type="dxa"/>
             <w:gridSpan w:val="3"/>
           </w:tcPr>
@@ -30595,6 +30654,7 @@
               <w:jc w:val="left"/>
             </w:pPr>
             <w:r>
+              <w:lastRenderedPageBreak/>
               <w:t>hpc.integration.globus.download.directory</w:t>
             </w:r>
           </w:p>
@@ -30652,7 +30712,6 @@
               <w:rPr>
                 <w:b/>
               </w:rPr>
-              <w:lastRenderedPageBreak/>
               <w:t>The f</w:t>
             </w:r>
             <w:r>
@@ -31324,6 +31383,7 @@
               <w:jc w:val="left"/>
             </w:pPr>
             <w:r>
+              <w:lastRenderedPageBreak/>
               <w:t>hpc.scheduler.cron.weeklysummaryreport.delay</w:t>
             </w:r>
           </w:p>
@@ -31371,7 +31431,6 @@
               <w:jc w:val="left"/>
             </w:pPr>
             <w:r>
-              <w:lastRenderedPageBreak/>
               <w:t>hpc.scheduler.cron.processevents.delay</w:t>
             </w:r>
           </w:p>
@@ -32325,7 +32384,7 @@
         <w:sz w:val="18"/>
         <w:szCs w:val="18"/>
       </w:rPr>
-      <w:t>15</w:t>
+      <w:t>46</w:t>
     </w:r>
     <w:r>
       <w:rPr>
@@ -38875,7 +38934,7 @@
 </file>
 
 <file path=customXml/itemProps3.xml><?xml version="1.0" encoding="utf-8"?>
-<ds:datastoreItem xmlns:ds="http://schemas.openxmlformats.org/officeDocument/2006/customXml" ds:itemID="{DC0ADB8F-AA2F-0340-95CF-405A170A9583}">
+<ds:datastoreItem xmlns:ds="http://schemas.openxmlformats.org/officeDocument/2006/customXml" ds:itemID="{1860D37E-5C61-354D-9527-7D1F8927FB49}">
   <ds:schemaRefs>
     <ds:schemaRef ds:uri="http://schemas.openxmlformats.org/officeDocument/2006/bibliography"/>
   </ds:schemaRefs>

</xml_diff>

<commit_message>
HPCDATAMGM-874: Make it simpler to do environment-specific config for hpc-web project
Updated "Build and Deploy WEB UI Application" section to touch on using proper Maven profile based on targeted environment.
</commit_message>
<xml_diff>
--- a/doc/guides/HPC_Admin_Guide.docx
+++ b/doc/guides/HPC_Admin_Guide.docx
@@ -2571,6 +2571,139 @@
           </w:p>
         </w:tc>
       </w:tr>
+      <w:tr>
+        <w:trPr>
+          <w:trHeight w:val="70"/>
+        </w:trPr>
+        <w:tc>
+          <w:tcPr>
+            <w:tcW w:w="1435" w:type="dxa"/>
+          </w:tcPr>
+          <w:p>
+            <w:pPr>
+              <w:pStyle w:val="Tabletext"/>
+              <w:ind w:left="720"/>
+              <w:rPr>
+                <w:rFonts w:cs="Arial"/>
+                <w:sz w:val="24"/>
+                <w:szCs w:val="24"/>
+              </w:rPr>
+            </w:pPr>
+            <w:r>
+              <w:rPr>
+                <w:rFonts w:cs="Arial"/>
+                <w:sz w:val="24"/>
+                <w:szCs w:val="24"/>
+              </w:rPr>
+              <w:lastRenderedPageBreak/>
+              <w:t>1.6.0</w:t>
+            </w:r>
+          </w:p>
+        </w:tc>
+        <w:tc>
+          <w:tcPr>
+            <w:tcW w:w="1530" w:type="dxa"/>
+          </w:tcPr>
+          <w:p>
+            <w:pPr>
+              <w:pStyle w:val="Tabletext"/>
+              <w:rPr>
+                <w:rFonts w:cs="Arial"/>
+                <w:sz w:val="24"/>
+                <w:szCs w:val="24"/>
+              </w:rPr>
+            </w:pPr>
+            <w:r>
+              <w:rPr>
+                <w:rFonts w:cs="Arial"/>
+                <w:sz w:val="24"/>
+                <w:szCs w:val="24"/>
+              </w:rPr>
+              <w:t>William Liu</w:t>
+            </w:r>
+          </w:p>
+        </w:tc>
+        <w:tc>
+          <w:tcPr>
+            <w:tcW w:w="1260" w:type="dxa"/>
+          </w:tcPr>
+          <w:p>
+            <w:pPr>
+              <w:pStyle w:val="Tabletext"/>
+              <w:jc w:val="center"/>
+              <w:rPr>
+                <w:rFonts w:cs="Arial"/>
+                <w:sz w:val="24"/>
+                <w:szCs w:val="24"/>
+              </w:rPr>
+            </w:pPr>
+            <w:r>
+              <w:rPr>
+                <w:rFonts w:cs="Arial"/>
+                <w:sz w:val="24"/>
+                <w:szCs w:val="24"/>
+              </w:rPr>
+              <w:t>1/16/2018</w:t>
+            </w:r>
+          </w:p>
+        </w:tc>
+        <w:tc>
+          <w:tcPr>
+            <w:tcW w:w="1170" w:type="dxa"/>
+          </w:tcPr>
+          <w:p>
+            <w:pPr>
+              <w:pStyle w:val="Tabletext"/>
+              <w:rPr>
+                <w:rFonts w:cs="Arial"/>
+                <w:sz w:val="24"/>
+                <w:szCs w:val="24"/>
+              </w:rPr>
+            </w:pPr>
+          </w:p>
+        </w:tc>
+        <w:tc>
+          <w:tcPr>
+            <w:tcW w:w="1099" w:type="dxa"/>
+          </w:tcPr>
+          <w:p>
+            <w:pPr>
+              <w:pStyle w:val="Tabletext"/>
+              <w:jc w:val="center"/>
+              <w:rPr>
+                <w:rFonts w:cs="Arial"/>
+                <w:sz w:val="24"/>
+                <w:szCs w:val="24"/>
+              </w:rPr>
+            </w:pPr>
+          </w:p>
+        </w:tc>
+        <w:tc>
+          <w:tcPr>
+            <w:tcW w:w="2808" w:type="dxa"/>
+          </w:tcPr>
+          <w:p>
+            <w:pPr>
+              <w:pStyle w:val="Tabletext"/>
+              <w:rPr>
+                <w:rFonts w:cs="Arial"/>
+                <w:sz w:val="24"/>
+                <w:szCs w:val="24"/>
+              </w:rPr>
+            </w:pPr>
+            <w:r>
+              <w:rPr>
+                <w:rFonts w:cs="Arial"/>
+                <w:sz w:val="24"/>
+                <w:szCs w:val="24"/>
+              </w:rPr>
+              <w:t>In section about Build and Deploy WEB UI Application, added a sentence about using Maven profile that specifies targeted environment.</w:t>
+            </w:r>
+            <w:bookmarkStart w:id="2" w:name="_GoBack"/>
+            <w:bookmarkEnd w:id="2"/>
+          </w:p>
+        </w:tc>
+      </w:tr>
     </w:tbl>
     <w:p>
       <w:pPr>
@@ -3458,7 +3591,7 @@
           <w:rPr>
             <w:webHidden/>
           </w:rPr>
-          <w:t>6</w:t>
+          <w:t>7</w:t>
         </w:r>
         <w:r>
           <w:rPr>
@@ -3531,7 +3664,7 @@
           <w:rPr>
             <w:webHidden/>
           </w:rPr>
-          <w:t>6</w:t>
+          <w:t>7</w:t>
         </w:r>
         <w:r>
           <w:rPr>
@@ -3604,7 +3737,7 @@
           <w:rPr>
             <w:webHidden/>
           </w:rPr>
-          <w:t>6</w:t>
+          <w:t>7</w:t>
         </w:r>
         <w:r>
           <w:rPr>
@@ -3677,7 +3810,7 @@
           <w:rPr>
             <w:webHidden/>
           </w:rPr>
-          <w:t>6</w:t>
+          <w:t>7</w:t>
         </w:r>
         <w:r>
           <w:rPr>
@@ -3896,7 +4029,7 @@
           <w:rPr>
             <w:webHidden/>
           </w:rPr>
-          <w:t>8</w:t>
+          <w:t>9</w:t>
         </w:r>
         <w:r>
           <w:rPr>
@@ -4188,7 +4321,7 @@
           <w:rPr>
             <w:webHidden/>
           </w:rPr>
-          <w:t>13</w:t>
+          <w:t>14</w:t>
         </w:r>
         <w:r>
           <w:rPr>
@@ -4261,7 +4394,7 @@
           <w:rPr>
             <w:webHidden/>
           </w:rPr>
-          <w:t>13</w:t>
+          <w:t>14</w:t>
         </w:r>
         <w:r>
           <w:rPr>
@@ -4626,7 +4759,7 @@
           <w:rPr>
             <w:webHidden/>
           </w:rPr>
-          <w:t>15</w:t>
+          <w:t>16</w:t>
         </w:r>
         <w:r>
           <w:rPr>
@@ -4699,7 +4832,7 @@
           <w:rPr>
             <w:webHidden/>
           </w:rPr>
-          <w:t>15</w:t>
+          <w:t>16</w:t>
         </w:r>
         <w:r>
           <w:rPr>
@@ -4772,7 +4905,7 @@
           <w:rPr>
             <w:webHidden/>
           </w:rPr>
-          <w:t>15</w:t>
+          <w:t>16</w:t>
         </w:r>
         <w:r>
           <w:rPr>
@@ -4991,7 +5124,7 @@
           <w:rPr>
             <w:webHidden/>
           </w:rPr>
-          <w:t>16</w:t>
+          <w:t>17</w:t>
         </w:r>
         <w:r>
           <w:rPr>
@@ -5137,7 +5270,7 @@
           <w:rPr>
             <w:webHidden/>
           </w:rPr>
-          <w:t>17</w:t>
+          <w:t>18</w:t>
         </w:r>
         <w:r>
           <w:rPr>
@@ -5514,7 +5647,7 @@
           <w:rPr>
             <w:webHidden/>
           </w:rPr>
-          <w:t>21</w:t>
+          <w:t>22</w:t>
         </w:r>
         <w:r>
           <w:rPr>
@@ -5587,7 +5720,7 @@
           <w:rPr>
             <w:webHidden/>
           </w:rPr>
-          <w:t>21</w:t>
+          <w:t>22</w:t>
         </w:r>
         <w:r>
           <w:rPr>
@@ -5660,7 +5793,7 @@
           <w:rPr>
             <w:webHidden/>
           </w:rPr>
-          <w:t>22</w:t>
+          <w:t>23</w:t>
         </w:r>
         <w:r>
           <w:rPr>
@@ -5733,7 +5866,7 @@
           <w:rPr>
             <w:webHidden/>
           </w:rPr>
-          <w:t>23</w:t>
+          <w:t>24</w:t>
         </w:r>
         <w:r>
           <w:rPr>
@@ -5952,7 +6085,7 @@
           <w:rPr>
             <w:webHidden/>
           </w:rPr>
-          <w:t>26</w:t>
+          <w:t>27</w:t>
         </w:r>
         <w:r>
           <w:rPr>
@@ -6171,7 +6304,7 @@
           <w:rPr>
             <w:webHidden/>
           </w:rPr>
-          <w:t>28</w:t>
+          <w:t>29</w:t>
         </w:r>
         <w:r>
           <w:rPr>
@@ -6244,7 +6377,7 @@
           <w:rPr>
             <w:webHidden/>
           </w:rPr>
-          <w:t>31</w:t>
+          <w:t>33</w:t>
         </w:r>
         <w:r>
           <w:rPr>
@@ -6317,7 +6450,7 @@
           <w:rPr>
             <w:webHidden/>
           </w:rPr>
-          <w:t>31</w:t>
+          <w:t>34</w:t>
         </w:r>
         <w:r>
           <w:rPr>
@@ -6390,7 +6523,7 @@
           <w:rPr>
             <w:webHidden/>
           </w:rPr>
-          <w:t>32</w:t>
+          <w:t>35</w:t>
         </w:r>
         <w:r>
           <w:rPr>
@@ -6463,7 +6596,7 @@
           <w:rPr>
             <w:webHidden/>
           </w:rPr>
-          <w:t>32</w:t>
+          <w:t>35</w:t>
         </w:r>
         <w:r>
           <w:rPr>
@@ -6536,7 +6669,7 @@
           <w:rPr>
             <w:webHidden/>
           </w:rPr>
-          <w:t>32</w:t>
+          <w:t>35</w:t>
         </w:r>
         <w:r>
           <w:rPr>
@@ -6609,7 +6742,7 @@
           <w:rPr>
             <w:webHidden/>
           </w:rPr>
-          <w:t>34</w:t>
+          <w:t>37</w:t>
         </w:r>
         <w:r>
           <w:rPr>
@@ -6682,7 +6815,7 @@
           <w:rPr>
             <w:webHidden/>
           </w:rPr>
-          <w:t>34</w:t>
+          <w:t>37</w:t>
         </w:r>
         <w:r>
           <w:rPr>
@@ -6756,7 +6889,7 @@
           <w:rPr>
             <w:webHidden/>
           </w:rPr>
-          <w:t>35</w:t>
+          <w:t>38</w:t>
         </w:r>
         <w:r>
           <w:rPr>
@@ -6829,7 +6962,7 @@
           <w:rPr>
             <w:webHidden/>
           </w:rPr>
-          <w:t>35</w:t>
+          <w:t>38</w:t>
         </w:r>
         <w:r>
           <w:rPr>
@@ -6902,7 +7035,7 @@
           <w:rPr>
             <w:webHidden/>
           </w:rPr>
-          <w:t>35</w:t>
+          <w:t>38</w:t>
         </w:r>
         <w:r>
           <w:rPr>
@@ -6981,7 +7114,7 @@
           <w:rPr>
             <w:webHidden/>
           </w:rPr>
-          <w:t>36</w:t>
+          <w:t>39</w:t>
         </w:r>
         <w:r>
           <w:rPr>
@@ -7060,7 +7193,7 @@
           <w:rPr>
             <w:webHidden/>
           </w:rPr>
-          <w:t>38</w:t>
+          <w:t>42</w:t>
         </w:r>
         <w:r>
           <w:rPr>
@@ -7116,12 +7249,12 @@
       <w:pPr>
         <w:pStyle w:val="Heading1"/>
       </w:pPr>
-      <w:bookmarkStart w:id="2" w:name="_Toc501639492"/>
+      <w:bookmarkStart w:id="3" w:name="_Toc501639492"/>
       <w:r>
         <w:lastRenderedPageBreak/>
         <w:t>Purpose</w:t>
       </w:r>
-      <w:bookmarkEnd w:id="2"/>
+      <w:bookmarkEnd w:id="3"/>
     </w:p>
     <w:p>
       <w:pPr>
@@ -7223,11 +7356,11 @@
       <w:pPr>
         <w:pStyle w:val="Heading1"/>
       </w:pPr>
-      <w:bookmarkStart w:id="3" w:name="_Toc501639493"/>
+      <w:bookmarkStart w:id="4" w:name="_Toc501639493"/>
       <w:r>
         <w:t>Introduction</w:t>
       </w:r>
-      <w:bookmarkEnd w:id="3"/>
+      <w:bookmarkEnd w:id="4"/>
     </w:p>
     <w:p>
       <w:pPr>
@@ -7237,7 +7370,7 @@
           <w:numId w:val="3"/>
         </w:numPr>
       </w:pPr>
-      <w:bookmarkStart w:id="4" w:name="_Toc501639494"/>
+      <w:bookmarkStart w:id="5" w:name="_Toc501639494"/>
       <w:r>
         <w:t xml:space="preserve">What is </w:t>
       </w:r>
@@ -7247,7 +7380,7 @@
       <w:r>
         <w:t>?</w:t>
       </w:r>
-      <w:bookmarkEnd w:id="4"/>
+      <w:bookmarkEnd w:id="5"/>
     </w:p>
     <w:p>
       <w:pPr>
@@ -7368,11 +7501,11 @@
           <w:numId w:val="3"/>
         </w:numPr>
       </w:pPr>
-      <w:bookmarkStart w:id="5" w:name="_Toc501639495"/>
+      <w:bookmarkStart w:id="6" w:name="_Toc501639495"/>
       <w:r>
         <w:t>Intended Users</w:t>
       </w:r>
-      <w:bookmarkEnd w:id="5"/>
+      <w:bookmarkEnd w:id="6"/>
     </w:p>
     <w:p>
       <w:pPr>
@@ -7505,14 +7638,14 @@
       <w:pPr>
         <w:pStyle w:val="Heading1"/>
       </w:pPr>
-      <w:bookmarkStart w:id="6" w:name="_Toc501639496"/>
+      <w:bookmarkStart w:id="7" w:name="_Toc501639496"/>
       <w:r>
         <w:t xml:space="preserve">Setting up </w:t>
       </w:r>
       <w:r>
         <w:t>HPC DME</w:t>
       </w:r>
-      <w:bookmarkEnd w:id="6"/>
+      <w:bookmarkEnd w:id="7"/>
     </w:p>
     <w:p>
       <w:pPr>
@@ -7522,14 +7655,14 @@
           <w:numId w:val="3"/>
         </w:numPr>
       </w:pPr>
-      <w:bookmarkStart w:id="7" w:name="_Toc501639497"/>
+      <w:bookmarkStart w:id="8" w:name="_Toc501639497"/>
       <w:r>
         <w:t>Pre-requisites</w:t>
       </w:r>
       <w:r>
         <w:t xml:space="preserve"> for API server</w:t>
       </w:r>
-      <w:bookmarkEnd w:id="7"/>
+      <w:bookmarkEnd w:id="8"/>
     </w:p>
     <w:p>
       <w:r>
@@ -7644,10 +7777,7 @@
         <w:t xml:space="preserve"> a firewall exception for port 8080 (tomcat)</w:t>
       </w:r>
     </w:p>
-    <w:p>
-      <w:bookmarkStart w:id="8" w:name="_GoBack"/>
-      <w:bookmarkEnd w:id="8"/>
-    </w:p>
+    <w:p/>
     <w:p>
       <w:r>
         <w:t xml:space="preserve">Please see </w:t>
@@ -14655,6 +14785,13 @@
         <w:t>cd hpc-web</w:t>
       </w:r>
     </w:p>
+    <w:p/>
+    <w:p>
+      <w:r>
+        <w:t>Note &lt;env&gt; in above Maven clean command syntax refers to applicable environment: local, dev (development), preprod (sometimes called UAT), or prod (production).</w:t>
+      </w:r>
+    </w:p>
+    <w:p/>
     <w:p>
       <w:r>
         <w:t>Edit $HPC_HOME/hpc-web/src/main/resources/application.properties file</w:t>
@@ -14947,6 +15084,7 @@
     <w:p/>
     <w:p>
       <w:r>
+        <w:lastRenderedPageBreak/>
         <w:t>To deploy the war into Tomcat application container, copy war to &lt;Catalina_home&gt;/webapps</w:t>
       </w:r>
     </w:p>
@@ -14958,7 +15096,6 @@
     </w:p>
     <w:p>
       <w:r>
-        <w:lastRenderedPageBreak/>
         <w:t>&lt;Context path="" docBase="hpc-web-</w:t>
       </w:r>
       <w:r>
@@ -15276,6 +15413,7 @@
       </w:pPr>
       <w:bookmarkStart w:id="42" w:name="_Toc501639530"/>
       <w:r>
+        <w:lastRenderedPageBreak/>
         <w:t>HPC DME</w:t>
       </w:r>
       <w:r>
@@ -15344,7 +15482,6 @@
       </w:pPr>
       <w:bookmarkStart w:id="43" w:name="_Toc501639531"/>
       <w:r>
-        <w:lastRenderedPageBreak/>
         <w:t>Managing S</w:t>
       </w:r>
       <w:r>
@@ -15612,6 +15749,7 @@
       </w:pPr>
       <w:bookmarkStart w:id="44" w:name="_Toc501639532"/>
       <w:r>
+        <w:lastRenderedPageBreak/>
         <w:t>Roles</w:t>
       </w:r>
       <w:bookmarkEnd w:id="44"/>
@@ -15714,7 +15852,6 @@
         <w:spacing w:line="360" w:lineRule="auto"/>
       </w:pPr>
       <w:r>
-        <w:lastRenderedPageBreak/>
         <w:t>Update collection metadata</w:t>
       </w:r>
     </w:p>
@@ -16083,6 +16220,7 @@
       <w:bookmarkStart w:id="45" w:name="_Toc475611887"/>
       <w:bookmarkStart w:id="46" w:name="_Toc501639533"/>
       <w:r>
+        <w:lastRenderedPageBreak/>
         <w:t>Service API Security</w:t>
       </w:r>
       <w:bookmarkEnd w:id="45"/>
@@ -16494,6 +16632,7 @@
               <w:rPr>
                 <w:rFonts w:asciiTheme="majorHAnsi" w:hAnsiTheme="majorHAnsi"/>
               </w:rPr>
+              <w:lastRenderedPageBreak/>
               <w:t>&lt;prop key="hpc.ws.rs.auth.data-search.delete-query"&gt;SYSTEM_ADMIN GROUP_ADMIN USER&lt;/prop&gt;</w:t>
             </w:r>
           </w:p>
@@ -16554,7 +16693,6 @@
               <w:rPr>
                 <w:rFonts w:asciiTheme="majorHAnsi" w:hAnsiTheme="majorHAnsi"/>
               </w:rPr>
-              <w:lastRenderedPageBreak/>
               <w:t>&lt;prop key="hpc.ws.rs.auth.data-search.refresh-metadata-views"&gt;SYSTEM_ADMIN&lt;/prop&gt;</w:t>
             </w:r>
           </w:p>
@@ -16863,6 +17001,7 @@
         <w:rPr>
           <w:i/>
         </w:rPr>
+        <w:lastRenderedPageBreak/>
         <w:t xml:space="preserve">curl -H "Content-Type: application/json" </w:t>
       </w:r>
       <w:r>
@@ -16967,11 +17106,7 @@
         <w:t xml:space="preserve"> role, iRODS Jargon API has a known issue in creating that. </w:t>
       </w:r>
       <w:r>
-        <w:t xml:space="preserve">A </w:t>
-      </w:r>
-      <w:r>
-        <w:lastRenderedPageBreak/>
-        <w:t xml:space="preserve">workaround is to create user with “USER” role and update User role with “groupadmin” through iCommand interface. </w:t>
+        <w:t xml:space="preserve">A workaround is to create user with “USER” role and update User role with “groupadmin” through iCommand interface. </w:t>
       </w:r>
       <w:r>
         <w:t>Once you create</w:t>
@@ -17289,7 +17424,6 @@
       </w:pPr>
       <w:bookmarkStart w:id="49" w:name="_Toc501639536"/>
       <w:r>
-        <w:lastRenderedPageBreak/>
         <w:t>Assigning</w:t>
       </w:r>
       <w:r>
@@ -18035,6 +18169,7 @@
               <w:rPr>
                 <w:color w:val="000000"/>
               </w:rPr>
+              <w:lastRenderedPageBreak/>
               <w:t xml:space="preserve">curl -H “Content-Type: application/json” -d @ sysadmin.json -X PUT </w:t>
             </w:r>
             <w:r>
@@ -18081,7 +18216,6 @@
               <w:rPr>
                 <w:color w:val="C00000"/>
               </w:rPr>
-              <w:lastRenderedPageBreak/>
               <w:t>Assign</w:t>
             </w:r>
             <w:r>
@@ -18684,6 +18818,7 @@
       </w:pPr>
       <w:bookmarkStart w:id="52" w:name="_Toc501639539"/>
       <w:r>
+        <w:lastRenderedPageBreak/>
         <w:t>Register</w:t>
       </w:r>
       <w:r>
@@ -18715,7 +18850,6 @@
         </w:numPr>
       </w:pPr>
       <w:r>
-        <w:lastRenderedPageBreak/>
         <w:t xml:space="preserve">Pick an abbreviated name for DOC in consultation with the users. </w:t>
       </w:r>
     </w:p>
@@ -19597,6 +19731,7 @@
                 <w:sz w:val="20"/>
                 <w:szCs w:val="20"/>
               </w:rPr>
+              <w:lastRenderedPageBreak/>
               <w:t>S3_URL</w:t>
             </w:r>
           </w:p>
@@ -20383,7 +20518,6 @@
                 <w:sz w:val="20"/>
                 <w:szCs w:val="20"/>
               </w:rPr>
-              <w:lastRenderedPageBreak/>
               <w:t>DATA_OBJECT_METADATA_VALIDATION_RULES</w:t>
             </w:r>
           </w:p>
@@ -21759,6 +21893,7 @@
         <w:jc w:val="left"/>
       </w:pPr>
       <w:r>
+        <w:lastRenderedPageBreak/>
         <w:t xml:space="preserve">            "GLOBUS_URL", "GLOBUS_ARCHIVE_ENDPOINT", "GLOBUS_ARCHIVE_PATH", </w:t>
       </w:r>
     </w:p>
@@ -21829,7 +21964,6 @@
         <w:jc w:val="left"/>
       </w:pPr>
       <w:r>
-        <w:lastRenderedPageBreak/>
         <w:t xml:space="preserve">            ?, ?, ?, </w:t>
       </w:r>
     </w:p>
@@ -22405,6 +22539,7 @@
         <w:rPr>
           <w:i/>
         </w:rPr>
+        <w:lastRenderedPageBreak/>
         <w:t xml:space="preserve">               "Sample", </w:t>
       </w:r>
     </w:p>
@@ -22565,7 +22700,6 @@
         <w:rPr>
           <w:i/>
         </w:rPr>
-        <w:lastRenderedPageBreak/>
         <w:t xml:space="preserve">            ],</w:t>
       </w:r>
     </w:p>
@@ -23191,6 +23325,7 @@
         <w:rPr>
           <w:i/>
         </w:rPr>
+        <w:lastRenderedPageBreak/>
         <w:t xml:space="preserve">            "attribute":"data_compression_status",</w:t>
       </w:r>
     </w:p>
@@ -23351,7 +23486,6 @@
         <w:rPr>
           <w:i/>
         </w:rPr>
-        <w:lastRenderedPageBreak/>
         <w:t xml:space="preserve">               "Not Specified"</w:t>
       </w:r>
     </w:p>
@@ -23662,6 +23796,7 @@
         </w:numPr>
       </w:pPr>
       <w:r>
+        <w:lastRenderedPageBreak/>
         <w:t>sudo su</w:t>
       </w:r>
     </w:p>
@@ -23756,7 +23891,6 @@
         <w:jc w:val="left"/>
       </w:pPr>
       <w:r>
-        <w:lastRenderedPageBreak/>
         <w:t>UPDATE public.\"HPC_DOC_CONFIGURATION\" SET (</w:t>
       </w:r>
     </w:p>
@@ -24079,6 +24213,7 @@
         <w:ind w:left="1800"/>
       </w:pPr>
       <w:r>
+        <w:lastRenderedPageBreak/>
         <w:t xml:space="preserve">    "irods_ssl_ca_certificate_file": "/etc/apache2/ssl/fr-s-hpcdm-gp-d.ncifcrf.gov.crt",</w:t>
       </w:r>
     </w:p>
@@ -24173,7 +24308,6 @@
         </w:numPr>
       </w:pPr>
       <w:r>
-        <w:lastRenderedPageBreak/>
         <w:t>To recursively remove a collection and its contents</w:t>
       </w:r>
       <w:r>
@@ -24445,7 +24579,6 @@
         </w:numPr>
       </w:pPr>
       <w:r>
-        <w:lastRenderedPageBreak/>
         <w:t xml:space="preserve">Create Project with Project name and description. </w:t>
       </w:r>
     </w:p>
@@ -24649,6 +24782,7 @@
         </w:numPr>
       </w:pPr>
       <w:r>
+        <w:lastRenderedPageBreak/>
         <w:t>Go to Transfer Files and browse the endpoint you just created. Create a folder for upload and folder for download</w:t>
       </w:r>
     </w:p>
@@ -24973,6 +25107,7 @@
           <w:color w:val="333333"/>
           <w:shd w:val="clear" w:color="auto" w:fill="FFFFFF"/>
         </w:rPr>
+        <w:lastRenderedPageBreak/>
         <w:t xml:space="preserve"> </w:t>
       </w:r>
       <w:bookmarkStart w:id="60" w:name="_Toc501639547"/>
@@ -25119,7 +25254,6 @@
         <w:jc w:val="left"/>
       </w:pPr>
       <w:r>
-        <w:lastRenderedPageBreak/>
         <w:t xml:space="preserve">iRODS: </w:t>
       </w:r>
       <w:r>
@@ -25560,6 +25694,7 @@
               <w:ind w:left="0"/>
             </w:pPr>
             <w:r>
+              <w:lastRenderedPageBreak/>
               <w:t>Jargon API</w:t>
             </w:r>
           </w:p>
@@ -26123,7 +26258,6 @@
         <w:rPr>
           <w:color w:val="000000" w:themeColor="text1"/>
         </w:rPr>
-        <w:lastRenderedPageBreak/>
         <w:t>Execute the following command in the directory where you extracted or moved the maven folder.</w:t>
       </w:r>
     </w:p>
@@ -26463,6 +26597,7 @@
         <w:rPr>
           <w:color w:val="000000" w:themeColor="text1"/>
         </w:rPr>
+        <w:lastRenderedPageBreak/>
         <w:t>sudo hostname &lt;hostname&gt;</w:t>
       </w:r>
     </w:p>
@@ -26645,7 +26780,6 @@
         <w:rPr>
           <w:color w:val="000000" w:themeColor="text1"/>
         </w:rPr>
-        <w:lastRenderedPageBreak/>
         <w:t>sudo vi /etc/sysconfig/pgsql/postgresql-9.5</w:t>
       </w:r>
     </w:p>
@@ -27165,6 +27299,7 @@
         <w:rPr>
           <w:color w:val="000000" w:themeColor="text1"/>
         </w:rPr>
+        <w:lastRenderedPageBreak/>
         <w:t>host    all             all             127.0.0.1/32            md5</w:t>
       </w:r>
     </w:p>
@@ -27334,7 +27469,6 @@
           <w:sz w:val="24"/>
           <w:szCs w:val="24"/>
         </w:rPr>
-        <w:lastRenderedPageBreak/>
         <w:t>sudo yum install epel-release</w:t>
       </w:r>
     </w:p>
@@ -27801,6 +27935,7 @@
               <w:t xml:space="preserve">Enable NCI LDAP Authentication. If LDAP authentication is set to false, </w:t>
             </w:r>
             <w:r>
+              <w:lastRenderedPageBreak/>
               <w:t>HPC DME</w:t>
             </w:r>
             <w:r>
@@ -27819,6 +27954,7 @@
               <w:jc w:val="left"/>
             </w:pPr>
             <w:r>
+              <w:lastRenderedPageBreak/>
               <w:t>True</w:t>
             </w:r>
           </w:p>
@@ -28082,7 +28218,6 @@
               <w:jc w:val="left"/>
             </w:pPr>
             <w:r>
-              <w:lastRenderedPageBreak/>
               <w:t>hpc-server-store-pwd</w:t>
             </w:r>
           </w:p>
@@ -28722,6 +28857,7 @@
               <w:jc w:val="left"/>
             </w:pPr>
             <w:r>
+              <w:lastRenderedPageBreak/>
               <w:t>hpc.ws.rs.auth.get-user</w:t>
             </w:r>
           </w:p>
@@ -29011,7 +29147,6 @@
               <w:jc w:val="left"/>
             </w:pPr>
             <w:r>
-              <w:lastRenderedPageBreak/>
               <w:t>hpc.ws.rs.auth.security.update-group</w:t>
             </w:r>
           </w:p>
@@ -29509,6 +29644,7 @@
               <w:jc w:val="left"/>
             </w:pPr>
             <w:r>
+              <w:lastRenderedPageBreak/>
               <w:t>hpc.ws.rs.auth.register-data-object</w:t>
             </w:r>
           </w:p>
@@ -29751,7 +29887,6 @@
               <w:jc w:val="left"/>
             </w:pPr>
             <w:r>
-              <w:lastRenderedPageBreak/>
               <w:t>hpc.ws.rs.auth.data-management.get-data-management-model</w:t>
             </w:r>
           </w:p>
@@ -30232,6 +30367,7 @@
               <w:jc w:val="left"/>
             </w:pPr>
             <w:r>
+              <w:lastRenderedPageBreak/>
               <w:t>hpc.ws.rs.auth.data-search.get-metadata-attributes</w:t>
             </w:r>
           </w:p>
@@ -30536,7 +30672,6 @@
               <w:jc w:val="left"/>
             </w:pPr>
             <w:r>
-              <w:lastRenderedPageBreak/>
               <w:t>hpc.service.security.authenticationTokenSignatureKey</w:t>
             </w:r>
           </w:p>
@@ -30978,6 +31113,7 @@
               <w:jc w:val="left"/>
             </w:pPr>
             <w:r>
+              <w:lastRenderedPageBreak/>
               <w:t>hpc.service.notification.mail.host</w:t>
             </w:r>
           </w:p>
@@ -31255,7 +31391,6 @@
               <w:jc w:val="left"/>
             </w:pPr>
             <w:r>
-              <w:lastRenderedPageBreak/>
               <w:t>hpc.integration.globus.download.directory</w:t>
             </w:r>
           </w:p>
@@ -31707,6 +31842,7 @@
               <w:jc w:val="left"/>
             </w:pPr>
             <w:r>
+              <w:lastRenderedPageBreak/>
               <w:t>hpc.dao.postgresql.port</w:t>
             </w:r>
           </w:p>
@@ -31984,7 +32120,6 @@
               <w:jc w:val="left"/>
             </w:pPr>
             <w:r>
-              <w:lastRenderedPageBreak/>
               <w:t>hpc.scheduler.cron.weeklysummaryreport.delay</w:t>
             </w:r>
           </w:p>
@@ -32471,6 +32606,7 @@
               <w:jc w:val="left"/>
             </w:pPr>
             <w:r>
+              <w:lastRenderedPageBreak/>
               <w:t>hpc.scheduler.cron.refreshReportViews.delay</w:t>
             </w:r>
           </w:p>
@@ -33001,7 +33137,7 @@
         <w:sz w:val="18"/>
         <w:szCs w:val="18"/>
       </w:rPr>
-      <w:t>5</w:t>
+      <w:t>3</w:t>
     </w:r>
     <w:r>
       <w:rPr>
@@ -33056,7 +33192,7 @@
         <w:sz w:val="18"/>
         <w:szCs w:val="18"/>
       </w:rPr>
-      <w:t>48</w:t>
+      <w:t>50</w:t>
     </w:r>
     <w:r>
       <w:rPr>
@@ -39577,6 +39713,15 @@
 </file>
 
 <file path=customXml/item1.xml><?xml version="1.0" encoding="utf-8"?>
+<?mso-contentType ?>
+<FormTemplates xmlns="http://schemas.microsoft.com/sharepoint/v3/contenttype/forms">
+  <Display>DocumentLibraryForm</Display>
+  <Edit>DocumentLibraryForm</Edit>
+  <New>DocumentLibraryForm</New>
+</FormTemplates>
+</file>
+
+<file path=customXml/item2.xml><?xml version="1.0" encoding="utf-8"?>
 <ct:contentTypeSchema xmlns:ct="http://schemas.microsoft.com/office/2006/metadata/contentType" xmlns:ma="http://schemas.microsoft.com/office/2006/metadata/properties/metaAttributes" ct:_="" ma:_="" ma:contentTypeName="Document" ma:contentTypeID="0x01010024D1768208899D418F028F6C3AF82400" ma:contentTypeVersion="1" ma:contentTypeDescription="Create a new document." ma:contentTypeScope="" ma:versionID="520fa819e570fd115ba5fb6b06c1191a">
   <xsd:schema xmlns:xsd="http://www.w3.org/2001/XMLSchema" xmlns:p="http://schemas.microsoft.com/office/2006/metadata/properties" targetNamespace="http://schemas.microsoft.com/office/2006/metadata/properties" ma:root="true" ma:fieldsID="4aeb20c0e3442673af7ee10786458764">
     <xsd:element name="properties">
@@ -39625,20 +39770,19 @@
 </ct:contentTypeSchema>
 </file>
 
-<file path=customXml/item2.xml><?xml version="1.0" encoding="utf-8"?>
-<?mso-contentType ?>
-<FormTemplates xmlns="http://schemas.microsoft.com/sharepoint/v3/contenttype/forms">
-  <Display>DocumentLibraryForm</Display>
-  <Edit>DocumentLibraryForm</Edit>
-  <New>DocumentLibraryForm</New>
-</FormTemplates>
-</file>
-
 <file path=customXml/item3.xml><?xml version="1.0" encoding="utf-8"?>
 <b:Sources xmlns:b="http://schemas.openxmlformats.org/officeDocument/2006/bibliography" xmlns="http://schemas.openxmlformats.org/officeDocument/2006/bibliography" SelectedStyle="\APA.XSL" StyleName="APA"/>
 </file>
 
 <file path=customXml/itemProps1.xml><?xml version="1.0" encoding="utf-8"?>
+<ds:datastoreItem xmlns:ds="http://schemas.openxmlformats.org/officeDocument/2006/customXml" ds:itemID="{8D35C508-92B7-4418-B10D-4D3E815FA5E6}">
+  <ds:schemaRefs>
+    <ds:schemaRef ds:uri="http://schemas.microsoft.com/sharepoint/v3/contenttype/forms"/>
+  </ds:schemaRefs>
+</ds:datastoreItem>
+</file>
+
+<file path=customXml/itemProps2.xml><?xml version="1.0" encoding="utf-8"?>
 <ds:datastoreItem xmlns:ds="http://schemas.openxmlformats.org/officeDocument/2006/customXml" ds:itemID="{177C7043-315B-4994-8586-66F83B23A7BB}">
   <ds:schemaRefs>
     <ds:schemaRef ds:uri="http://schemas.microsoft.com/office/2006/metadata/contentType"/>
@@ -39653,16 +39797,8 @@
 </ds:datastoreItem>
 </file>
 
-<file path=customXml/itemProps2.xml><?xml version="1.0" encoding="utf-8"?>
-<ds:datastoreItem xmlns:ds="http://schemas.openxmlformats.org/officeDocument/2006/customXml" ds:itemID="{8D35C508-92B7-4418-B10D-4D3E815FA5E6}">
-  <ds:schemaRefs>
-    <ds:schemaRef ds:uri="http://schemas.microsoft.com/sharepoint/v3/contenttype/forms"/>
-  </ds:schemaRefs>
-</ds:datastoreItem>
-</file>
-
 <file path=customXml/itemProps3.xml><?xml version="1.0" encoding="utf-8"?>
-<ds:datastoreItem xmlns:ds="http://schemas.openxmlformats.org/officeDocument/2006/customXml" ds:itemID="{A2A17362-030D-4D7D-A24A-39E50ED48FE1}">
+<ds:datastoreItem xmlns:ds="http://schemas.openxmlformats.org/officeDocument/2006/customXml" ds:itemID="{3A0B9CEB-9C34-4A7B-AAD1-436B9565311F}">
   <ds:schemaRefs>
     <ds:schemaRef ds:uri="http://schemas.openxmlformats.org/officeDocument/2006/bibliography"/>
   </ds:schemaRefs>

</xml_diff>

<commit_message>
Update admin guide w/ servicemix cacerts config
</commit_message>
<xml_diff>
--- a/doc/guides/HPC_Admin_Guide.docx
+++ b/doc/guides/HPC_Admin_Guide.docx
@@ -1,6 +1,6 @@
 
 <file path=word/document.xml><?xml version="1.0" encoding="utf-8"?>
-<w:document xmlns:wpc="http://schemas.microsoft.com/office/word/2010/wordprocessingCanvas" xmlns:cx="http://schemas.microsoft.com/office/drawing/2014/chartex" xmlns:cx1="http://schemas.microsoft.com/office/drawing/2015/9/8/chartex" xmlns:cx2="http://schemas.microsoft.com/office/drawing/2015/10/21/chartex" xmlns:cx3="http://schemas.microsoft.com/office/drawing/2016/5/9/chartex" xmlns:cx4="http://schemas.microsoft.com/office/drawing/2016/5/10/chartex" xmlns:cx5="http://schemas.microsoft.com/office/drawing/2016/5/11/chartex" xmlns:cx6="http://schemas.microsoft.com/office/drawing/2016/5/12/chartex" xmlns:cx7="http://schemas.microsoft.com/office/drawing/2016/5/13/chartex" xmlns:cx8="http://schemas.microsoft.com/office/drawing/2016/5/14/chartex" xmlns:mc="http://schemas.openxmlformats.org/markup-compatibility/2006" xmlns:aink="http://schemas.microsoft.com/office/drawing/2016/ink" xmlns:am3d="http://schemas.microsoft.com/office/drawing/2017/model3d" xmlns:o="urn:schemas-microsoft-com:office:office" xmlns:r="http://schemas.openxmlformats.org/officeDocument/2006/relationships" xmlns:m="http://schemas.openxmlformats.org/officeDocument/2006/math" xmlns:v="urn:schemas-microsoft-com:vml" xmlns:wp14="http://schemas.microsoft.com/office/word/2010/wordprocessingDrawing" xmlns:wp="http://schemas.openxmlformats.org/drawingml/2006/wordprocessingDrawing" xmlns:w10="urn:schemas-microsoft-com:office:word" xmlns:w="http://schemas.openxmlformats.org/wordprocessingml/2006/main" xmlns:w14="http://schemas.microsoft.com/office/word/2010/wordml" xmlns:w15="http://schemas.microsoft.com/office/word/2012/wordml" xmlns:w16se="http://schemas.microsoft.com/office/word/2015/wordml/symex" xmlns:wpg="http://schemas.microsoft.com/office/word/2010/wordprocessingGroup" xmlns:wpi="http://schemas.microsoft.com/office/word/2010/wordprocessingInk" xmlns:wne="http://schemas.microsoft.com/office/word/2006/wordml" xmlns:wps="http://schemas.microsoft.com/office/word/2010/wordprocessingShape" mc:Ignorable="w14 w15 w16se wp14">
+<w:document xmlns:wpc="http://schemas.microsoft.com/office/word/2010/wordprocessingCanvas" xmlns:mo="http://schemas.microsoft.com/office/mac/office/2008/main" xmlns:mc="http://schemas.openxmlformats.org/markup-compatibility/2006" xmlns:mv="urn:schemas-microsoft-com:mac:vml" xmlns:o="urn:schemas-microsoft-com:office:office" xmlns:r="http://schemas.openxmlformats.org/officeDocument/2006/relationships" xmlns:m="http://schemas.openxmlformats.org/officeDocument/2006/math" xmlns:v="urn:schemas-microsoft-com:vml" xmlns:wp14="http://schemas.microsoft.com/office/word/2010/wordprocessingDrawing" xmlns:wp="http://schemas.openxmlformats.org/drawingml/2006/wordprocessingDrawing" xmlns:w10="urn:schemas-microsoft-com:office:word" xmlns:w="http://schemas.openxmlformats.org/wordprocessingml/2006/main" xmlns:w14="http://schemas.microsoft.com/office/word/2010/wordml" xmlns:w15="http://schemas.microsoft.com/office/word/2012/wordml" xmlns:wpg="http://schemas.microsoft.com/office/word/2010/wordprocessingGroup" xmlns:wpi="http://schemas.microsoft.com/office/word/2010/wordprocessingInk" xmlns:wne="http://schemas.microsoft.com/office/word/2006/wordml" xmlns:wps="http://schemas.microsoft.com/office/word/2010/wordprocessingShape" mc:Ignorable="w14 w15 wp14">
   <w:body>
     <w:p>
       <w:pPr>
@@ -7644,10 +7644,7 @@
         <w:t xml:space="preserve"> a firewall exception for port 8080 (tomcat)</w:t>
       </w:r>
     </w:p>
-    <w:p>
-      <w:bookmarkStart w:id="8" w:name="_GoBack"/>
-      <w:bookmarkEnd w:id="8"/>
-    </w:p>
+    <w:p/>
     <w:p>
       <w:r>
         <w:t xml:space="preserve">Please see </w:t>
@@ -7674,11 +7671,11 @@
       <w:r>
         <w:t xml:space="preserve"> </w:t>
       </w:r>
-      <w:bookmarkStart w:id="9" w:name="_Toc501639498"/>
+      <w:bookmarkStart w:id="8" w:name="_Toc501639498"/>
       <w:r>
         <w:t>Java</w:t>
       </w:r>
-      <w:bookmarkEnd w:id="9"/>
+      <w:bookmarkEnd w:id="8"/>
     </w:p>
     <w:p>
       <w:pPr>
@@ -7779,11 +7776,11 @@
         </w:numPr>
         <w:ind w:left="1080"/>
       </w:pPr>
-      <w:bookmarkStart w:id="10" w:name="_Toc501639499"/>
+      <w:bookmarkStart w:id="9" w:name="_Toc501639499"/>
       <w:r>
         <w:t>Install Maven</w:t>
       </w:r>
-      <w:bookmarkEnd w:id="10"/>
+      <w:bookmarkEnd w:id="9"/>
     </w:p>
     <w:p>
       <w:pPr>
@@ -7848,14 +7845,14 @@
         </w:numPr>
         <w:ind w:left="1080"/>
       </w:pPr>
-      <w:bookmarkStart w:id="11" w:name="_Toc501639500"/>
+      <w:bookmarkStart w:id="10" w:name="_Toc501639500"/>
       <w:r>
         <w:t xml:space="preserve">Install </w:t>
       </w:r>
       <w:r>
         <w:t>Git Client</w:t>
       </w:r>
-      <w:bookmarkEnd w:id="11"/>
+      <w:bookmarkEnd w:id="10"/>
       <w:r>
         <w:t xml:space="preserve"> </w:t>
       </w:r>
@@ -7901,11 +7898,11 @@
         </w:numPr>
         <w:ind w:left="1080"/>
       </w:pPr>
-      <w:bookmarkStart w:id="12" w:name="_Toc501639501"/>
+      <w:bookmarkStart w:id="11" w:name="_Toc501639501"/>
       <w:r>
         <w:t>Install ServiceMix</w:t>
       </w:r>
-      <w:bookmarkEnd w:id="12"/>
+      <w:bookmarkEnd w:id="11"/>
     </w:p>
     <w:p>
       <w:pPr>
@@ -7998,7 +7995,7 @@
           <w:numId w:val="5"/>
         </w:numPr>
       </w:pPr>
-      <w:bookmarkStart w:id="13" w:name="_Toc501639502"/>
+      <w:bookmarkStart w:id="12" w:name="_Toc501639502"/>
       <w:r>
         <w:t>Set up</w:t>
       </w:r>
@@ -8011,7 +8008,7 @@
       <w:r>
         <w:t>server</w:t>
       </w:r>
-      <w:bookmarkEnd w:id="13"/>
+      <w:bookmarkEnd w:id="12"/>
     </w:p>
     <w:p>
       <w:pPr>
@@ -8022,11 +8019,11 @@
         </w:numPr>
         <w:ind w:left="1080"/>
       </w:pPr>
-      <w:bookmarkStart w:id="14" w:name="_Toc501639503"/>
+      <w:bookmarkStart w:id="13" w:name="_Toc501639503"/>
       <w:r>
         <w:t>Install PostgreSQL</w:t>
       </w:r>
-      <w:bookmarkEnd w:id="14"/>
+      <w:bookmarkEnd w:id="13"/>
     </w:p>
     <w:p>
       <w:pPr>
@@ -8093,11 +8090,11 @@
           <w:numId w:val="5"/>
         </w:numPr>
       </w:pPr>
-      <w:bookmarkStart w:id="15" w:name="_Toc501639504"/>
+      <w:bookmarkStart w:id="14" w:name="_Toc501639504"/>
       <w:r>
         <w:t>Set up irods server</w:t>
       </w:r>
-      <w:bookmarkEnd w:id="15"/>
+      <w:bookmarkEnd w:id="14"/>
     </w:p>
     <w:p>
       <w:pPr>
@@ -8108,11 +8105,11 @@
         </w:numPr>
         <w:ind w:left="1080"/>
       </w:pPr>
-      <w:bookmarkStart w:id="16" w:name="_Toc501639505"/>
+      <w:bookmarkStart w:id="15" w:name="_Toc501639505"/>
       <w:r>
         <w:t>Install iRODS</w:t>
       </w:r>
-      <w:bookmarkEnd w:id="16"/>
+      <w:bookmarkEnd w:id="15"/>
     </w:p>
     <w:p>
       <w:pPr>
@@ -8256,11 +8253,11 @@
         </w:numPr>
         <w:ind w:left="1080"/>
       </w:pPr>
-      <w:bookmarkStart w:id="17" w:name="_Toc501639506"/>
+      <w:bookmarkStart w:id="16" w:name="_Toc501639506"/>
       <w:r>
         <w:t>Install iRODS iCommands CLI</w:t>
       </w:r>
-      <w:bookmarkEnd w:id="17"/>
+      <w:bookmarkEnd w:id="16"/>
     </w:p>
     <w:p>
       <w:pPr>
@@ -8767,11 +8764,11 @@
         </w:numPr>
         <w:ind w:left="1080"/>
       </w:pPr>
-      <w:bookmarkStart w:id="18" w:name="_Toc501639507"/>
+      <w:bookmarkStart w:id="17" w:name="_Toc501639507"/>
       <w:r>
         <w:t>Set up SSL Cert for iRODS</w:t>
       </w:r>
-      <w:bookmarkEnd w:id="18"/>
+      <w:bookmarkEnd w:id="17"/>
     </w:p>
     <w:p>
       <w:r>
@@ -8935,12 +8932,12 @@
           <w:numId w:val="5"/>
         </w:numPr>
       </w:pPr>
-      <w:bookmarkStart w:id="19" w:name="_Toc501639508"/>
+      <w:bookmarkStart w:id="18" w:name="_Toc501639508"/>
       <w:r>
         <w:lastRenderedPageBreak/>
         <w:t>Set up HPC DME Environment</w:t>
       </w:r>
-      <w:bookmarkEnd w:id="19"/>
+      <w:bookmarkEnd w:id="18"/>
     </w:p>
     <w:p>
       <w:pPr>
@@ -9172,11 +9169,11 @@
           <w:numId w:val="5"/>
         </w:numPr>
       </w:pPr>
-      <w:bookmarkStart w:id="20" w:name="_Toc501639509"/>
+      <w:bookmarkStart w:id="19" w:name="_Toc501639509"/>
       <w:r>
         <w:t>Setup HPC DME Database</w:t>
       </w:r>
-      <w:bookmarkEnd w:id="20"/>
+      <w:bookmarkEnd w:id="19"/>
     </w:p>
     <w:p>
       <w:pPr>
@@ -9292,11 +9289,11 @@
           <w:numId w:val="5"/>
         </w:numPr>
       </w:pPr>
-      <w:bookmarkStart w:id="21" w:name="_Toc501639510"/>
+      <w:bookmarkStart w:id="20" w:name="_Toc501639510"/>
       <w:r>
         <w:t>SSL Setup on HPC DME</w:t>
       </w:r>
-      <w:bookmarkEnd w:id="21"/>
+      <w:bookmarkEnd w:id="20"/>
       <w:r>
         <w:t xml:space="preserve"> </w:t>
       </w:r>
@@ -9894,11 +9891,44 @@
     </w:p>
     <w:p>
       <w:pPr>
+        <w:spacing w:before="0" w:after="0"/>
+        <w:ind w:left="720" w:firstLine="720"/>
+        <w:jc w:val="left"/>
+      </w:pPr>
+      <w:r>
+        <w:t>javax.net.ssl.k</w:t>
+      </w:r>
+      <w:r>
+        <w:t>eyStore=</w:t>
+      </w:r>
+      <w:r>
+        <w:rPr>
+          <w:rFonts w:ascii="Calibri" w:hAnsi="Calibri"/>
+          <w:color w:val="000000"/>
+          <w:sz w:val="22"/>
+          <w:szCs w:val="22"/>
+          <w:shd w:val="clear" w:color="auto" w:fill="FFFFFF"/>
+        </w:rPr>
+        <w:t>${karaf.home}/etc/hpc-server/cacerts.jk</w:t>
+      </w:r>
+      <w:r>
+        <w:rPr>
+          <w:rFonts w:ascii="Calibri" w:hAnsi="Calibri"/>
+          <w:color w:val="000000"/>
+          <w:sz w:val="22"/>
+          <w:szCs w:val="22"/>
+          <w:shd w:val="clear" w:color="auto" w:fill="FFFFFF"/>
+        </w:rPr>
+        <w:t>s</w:t>
+      </w:r>
+    </w:p>
+    <w:p>
+      <w:pPr>
         <w:ind w:left="1440"/>
         <w:jc w:val="left"/>
       </w:pPr>
       <w:r>
-        <w:t>javax.net.ssl.keyStore=&lt;HPC_HOME&gt;/certs/cacerts</w:t>
+        <w:t>javax.net.ssl.keyStorePassword=changeit</w:t>
       </w:r>
     </w:p>
     <w:p>
@@ -9907,16 +9937,32 @@
         <w:jc w:val="left"/>
       </w:pPr>
       <w:r>
-        <w:t>javax.net.ssl.keyStorePassword=changeit</w:t>
-      </w:r>
-    </w:p>
-    <w:p>
-      <w:pPr>
-        <w:ind w:left="1440"/>
-        <w:jc w:val="left"/>
-      </w:pPr>
-      <w:r>
-        <w:t>javax.net.ssl.trustStore=&lt;HPC_HOME&gt;/certs/cacerts</w:t>
+        <w:t>javax.net.ssl.trustStore</w:t>
+      </w:r>
+      <w:r>
+        <w:t>=</w:t>
+      </w:r>
+      <w:bookmarkStart w:id="21" w:name="_GoBack"/>
+      <w:bookmarkEnd w:id="21"/>
+      <w:r>
+        <w:rPr>
+          <w:rFonts w:ascii="Calibri" w:hAnsi="Calibri"/>
+          <w:color w:val="000000"/>
+          <w:sz w:val="22"/>
+          <w:szCs w:val="22"/>
+          <w:shd w:val="clear" w:color="auto" w:fill="FFFFFF"/>
+        </w:rPr>
+        <w:t>${karaf.home}/etc/hpc-server/cacerts.jk</w:t>
+      </w:r>
+      <w:r>
+        <w:rPr>
+          <w:rFonts w:ascii="Calibri" w:hAnsi="Calibri"/>
+          <w:color w:val="000000"/>
+          <w:sz w:val="22"/>
+          <w:szCs w:val="22"/>
+          <w:shd w:val="clear" w:color="auto" w:fill="FFFFFF"/>
+        </w:rPr>
+        <w:t>s</w:t>
       </w:r>
     </w:p>
     <w:p>
@@ -28100,6 +28146,7 @@
               <w:jc w:val="left"/>
             </w:pPr>
             <w:r>
+              <w:lastRenderedPageBreak/>
               <w:t>hpc.ws.rs.ssl.truststore.path</w:t>
             </w:r>
           </w:p>
@@ -32543,7 +32590,7 @@
 </file>
 
 <file path=word/endnotes.xml><?xml version="1.0" encoding="utf-8"?>
-<w:endnotes xmlns:wpc="http://schemas.microsoft.com/office/word/2010/wordprocessingCanvas" xmlns:cx="http://schemas.microsoft.com/office/drawing/2014/chartex" xmlns:cx1="http://schemas.microsoft.com/office/drawing/2015/9/8/chartex" xmlns:cx2="http://schemas.microsoft.com/office/drawing/2015/10/21/chartex" xmlns:cx3="http://schemas.microsoft.com/office/drawing/2016/5/9/chartex" xmlns:cx4="http://schemas.microsoft.com/office/drawing/2016/5/10/chartex" xmlns:cx5="http://schemas.microsoft.com/office/drawing/2016/5/11/chartex" xmlns:cx6="http://schemas.microsoft.com/office/drawing/2016/5/12/chartex" xmlns:cx7="http://schemas.microsoft.com/office/drawing/2016/5/13/chartex" xmlns:cx8="http://schemas.microsoft.com/office/drawing/2016/5/14/chartex" xmlns:mc="http://schemas.openxmlformats.org/markup-compatibility/2006" xmlns:aink="http://schemas.microsoft.com/office/drawing/2016/ink" xmlns:am3d="http://schemas.microsoft.com/office/drawing/2017/model3d" xmlns:o="urn:schemas-microsoft-com:office:office" xmlns:r="http://schemas.openxmlformats.org/officeDocument/2006/relationships" xmlns:m="http://schemas.openxmlformats.org/officeDocument/2006/math" xmlns:v="urn:schemas-microsoft-com:vml" xmlns:wp14="http://schemas.microsoft.com/office/word/2010/wordprocessingDrawing" xmlns:wp="http://schemas.openxmlformats.org/drawingml/2006/wordprocessingDrawing" xmlns:w10="urn:schemas-microsoft-com:office:word" xmlns:w="http://schemas.openxmlformats.org/wordprocessingml/2006/main" xmlns:w14="http://schemas.microsoft.com/office/word/2010/wordml" xmlns:w15="http://schemas.microsoft.com/office/word/2012/wordml" xmlns:w16se="http://schemas.microsoft.com/office/word/2015/wordml/symex" xmlns:wpg="http://schemas.microsoft.com/office/word/2010/wordprocessingGroup" xmlns:wpi="http://schemas.microsoft.com/office/word/2010/wordprocessingInk" xmlns:wne="http://schemas.microsoft.com/office/word/2006/wordml" xmlns:wps="http://schemas.microsoft.com/office/word/2010/wordprocessingShape" mc:Ignorable="w14 w15 w16se wp14">
+<w:endnotes xmlns:wpc="http://schemas.microsoft.com/office/word/2010/wordprocessingCanvas" xmlns:mo="http://schemas.microsoft.com/office/mac/office/2008/main" xmlns:mc="http://schemas.openxmlformats.org/markup-compatibility/2006" xmlns:mv="urn:schemas-microsoft-com:mac:vml" xmlns:o="urn:schemas-microsoft-com:office:office" xmlns:r="http://schemas.openxmlformats.org/officeDocument/2006/relationships" xmlns:m="http://schemas.openxmlformats.org/officeDocument/2006/math" xmlns:v="urn:schemas-microsoft-com:vml" xmlns:wp14="http://schemas.microsoft.com/office/word/2010/wordprocessingDrawing" xmlns:wp="http://schemas.openxmlformats.org/drawingml/2006/wordprocessingDrawing" xmlns:w10="urn:schemas-microsoft-com:office:word" xmlns:w="http://schemas.openxmlformats.org/wordprocessingml/2006/main" xmlns:w14="http://schemas.microsoft.com/office/word/2010/wordml" xmlns:w15="http://schemas.microsoft.com/office/word/2012/wordml" xmlns:wpg="http://schemas.microsoft.com/office/word/2010/wordprocessingGroup" xmlns:wpi="http://schemas.microsoft.com/office/word/2010/wordprocessingInk" xmlns:wne="http://schemas.microsoft.com/office/word/2006/wordml" xmlns:wps="http://schemas.microsoft.com/office/word/2010/wordprocessingShape" mc:Ignorable="w14 w15 wp14">
   <w:endnote w:type="separator" w:id="-1">
     <w:p>
       <w:r>
@@ -32562,7 +32609,7 @@
 </file>
 
 <file path=word/footer1.xml><?xml version="1.0" encoding="utf-8"?>
-<w:ftr xmlns:wpc="http://schemas.microsoft.com/office/word/2010/wordprocessingCanvas" xmlns:cx="http://schemas.microsoft.com/office/drawing/2014/chartex" xmlns:cx1="http://schemas.microsoft.com/office/drawing/2015/9/8/chartex" xmlns:cx2="http://schemas.microsoft.com/office/drawing/2015/10/21/chartex" xmlns:cx3="http://schemas.microsoft.com/office/drawing/2016/5/9/chartex" xmlns:cx4="http://schemas.microsoft.com/office/drawing/2016/5/10/chartex" xmlns:cx5="http://schemas.microsoft.com/office/drawing/2016/5/11/chartex" xmlns:cx6="http://schemas.microsoft.com/office/drawing/2016/5/12/chartex" xmlns:cx7="http://schemas.microsoft.com/office/drawing/2016/5/13/chartex" xmlns:cx8="http://schemas.microsoft.com/office/drawing/2016/5/14/chartex" xmlns:mc="http://schemas.openxmlformats.org/markup-compatibility/2006" xmlns:aink="http://schemas.microsoft.com/office/drawing/2016/ink" xmlns:am3d="http://schemas.microsoft.com/office/drawing/2017/model3d" xmlns:o="urn:schemas-microsoft-com:office:office" xmlns:r="http://schemas.openxmlformats.org/officeDocument/2006/relationships" xmlns:m="http://schemas.openxmlformats.org/officeDocument/2006/math" xmlns:v="urn:schemas-microsoft-com:vml" xmlns:wp14="http://schemas.microsoft.com/office/word/2010/wordprocessingDrawing" xmlns:wp="http://schemas.openxmlformats.org/drawingml/2006/wordprocessingDrawing" xmlns:w10="urn:schemas-microsoft-com:office:word" xmlns:w="http://schemas.openxmlformats.org/wordprocessingml/2006/main" xmlns:w14="http://schemas.microsoft.com/office/word/2010/wordml" xmlns:w15="http://schemas.microsoft.com/office/word/2012/wordml" xmlns:w16se="http://schemas.microsoft.com/office/word/2015/wordml/symex" xmlns:wpg="http://schemas.microsoft.com/office/word/2010/wordprocessingGroup" xmlns:wpi="http://schemas.microsoft.com/office/word/2010/wordprocessingInk" xmlns:wne="http://schemas.microsoft.com/office/word/2006/wordml" xmlns:wps="http://schemas.microsoft.com/office/word/2010/wordprocessingShape" mc:Ignorable="w14 w15 w16se wp14">
+<w:ftr xmlns:wpc="http://schemas.microsoft.com/office/word/2010/wordprocessingCanvas" xmlns:mo="http://schemas.microsoft.com/office/mac/office/2008/main" xmlns:mc="http://schemas.openxmlformats.org/markup-compatibility/2006" xmlns:mv="urn:schemas-microsoft-com:mac:vml" xmlns:o="urn:schemas-microsoft-com:office:office" xmlns:r="http://schemas.openxmlformats.org/officeDocument/2006/relationships" xmlns:m="http://schemas.openxmlformats.org/officeDocument/2006/math" xmlns:v="urn:schemas-microsoft-com:vml" xmlns:wp14="http://schemas.microsoft.com/office/word/2010/wordprocessingDrawing" xmlns:wp="http://schemas.openxmlformats.org/drawingml/2006/wordprocessingDrawing" xmlns:w10="urn:schemas-microsoft-com:office:word" xmlns:w="http://schemas.openxmlformats.org/wordprocessingml/2006/main" xmlns:w14="http://schemas.microsoft.com/office/word/2010/wordml" xmlns:w15="http://schemas.microsoft.com/office/word/2012/wordml" xmlns:wpg="http://schemas.microsoft.com/office/word/2010/wordprocessingGroup" xmlns:wpi="http://schemas.microsoft.com/office/word/2010/wordprocessingInk" xmlns:wne="http://schemas.microsoft.com/office/word/2006/wordml" xmlns:wps="http://schemas.microsoft.com/office/word/2010/wordprocessingShape" mc:Ignorable="w14 w15 wp14">
   <w:p>
     <w:pPr>
       <w:pStyle w:val="Footer"/>
@@ -32600,7 +32647,7 @@
 </file>
 
 <file path=word/footer2.xml><?xml version="1.0" encoding="utf-8"?>
-<w:ftr xmlns:wpc="http://schemas.microsoft.com/office/word/2010/wordprocessingCanvas" xmlns:cx="http://schemas.microsoft.com/office/drawing/2014/chartex" xmlns:cx1="http://schemas.microsoft.com/office/drawing/2015/9/8/chartex" xmlns:cx2="http://schemas.microsoft.com/office/drawing/2015/10/21/chartex" xmlns:cx3="http://schemas.microsoft.com/office/drawing/2016/5/9/chartex" xmlns:cx4="http://schemas.microsoft.com/office/drawing/2016/5/10/chartex" xmlns:cx5="http://schemas.microsoft.com/office/drawing/2016/5/11/chartex" xmlns:cx6="http://schemas.microsoft.com/office/drawing/2016/5/12/chartex" xmlns:cx7="http://schemas.microsoft.com/office/drawing/2016/5/13/chartex" xmlns:cx8="http://schemas.microsoft.com/office/drawing/2016/5/14/chartex" xmlns:mc="http://schemas.openxmlformats.org/markup-compatibility/2006" xmlns:aink="http://schemas.microsoft.com/office/drawing/2016/ink" xmlns:am3d="http://schemas.microsoft.com/office/drawing/2017/model3d" xmlns:o="urn:schemas-microsoft-com:office:office" xmlns:r="http://schemas.openxmlformats.org/officeDocument/2006/relationships" xmlns:m="http://schemas.openxmlformats.org/officeDocument/2006/math" xmlns:v="urn:schemas-microsoft-com:vml" xmlns:wp14="http://schemas.microsoft.com/office/word/2010/wordprocessingDrawing" xmlns:wp="http://schemas.openxmlformats.org/drawingml/2006/wordprocessingDrawing" xmlns:w10="urn:schemas-microsoft-com:office:word" xmlns:w="http://schemas.openxmlformats.org/wordprocessingml/2006/main" xmlns:w14="http://schemas.microsoft.com/office/word/2010/wordml" xmlns:w15="http://schemas.microsoft.com/office/word/2012/wordml" xmlns:w16se="http://schemas.microsoft.com/office/word/2015/wordml/symex" xmlns:wpg="http://schemas.microsoft.com/office/word/2010/wordprocessingGroup" xmlns:wpi="http://schemas.microsoft.com/office/word/2010/wordprocessingInk" xmlns:wne="http://schemas.microsoft.com/office/word/2006/wordml" xmlns:wps="http://schemas.microsoft.com/office/word/2010/wordprocessingShape" mc:Ignorable="w14 w15 w16se wp14">
+<w:ftr xmlns:wpc="http://schemas.microsoft.com/office/word/2010/wordprocessingCanvas" xmlns:mo="http://schemas.microsoft.com/office/mac/office/2008/main" xmlns:mc="http://schemas.openxmlformats.org/markup-compatibility/2006" xmlns:mv="urn:schemas-microsoft-com:mac:vml" xmlns:o="urn:schemas-microsoft-com:office:office" xmlns:r="http://schemas.openxmlformats.org/officeDocument/2006/relationships" xmlns:m="http://schemas.openxmlformats.org/officeDocument/2006/math" xmlns:v="urn:schemas-microsoft-com:vml" xmlns:wp14="http://schemas.microsoft.com/office/word/2010/wordprocessingDrawing" xmlns:wp="http://schemas.openxmlformats.org/drawingml/2006/wordprocessingDrawing" xmlns:w10="urn:schemas-microsoft-com:office:word" xmlns:w="http://schemas.openxmlformats.org/wordprocessingml/2006/main" xmlns:w14="http://schemas.microsoft.com/office/word/2010/wordml" xmlns:w15="http://schemas.microsoft.com/office/word/2012/wordml" xmlns:wpg="http://schemas.microsoft.com/office/word/2010/wordprocessingGroup" xmlns:wpi="http://schemas.microsoft.com/office/word/2010/wordprocessingInk" xmlns:wne="http://schemas.microsoft.com/office/word/2006/wordml" xmlns:wps="http://schemas.microsoft.com/office/word/2010/wordprocessingShape" mc:Ignorable="w14 w15 wp14">
   <w:p>
     <w:pPr>
       <w:pStyle w:val="Footer"/>
@@ -32883,7 +32930,7 @@
 </file>
 
 <file path=word/footer3.xml><?xml version="1.0" encoding="utf-8"?>
-<w:ftr xmlns:wpc="http://schemas.microsoft.com/office/word/2010/wordprocessingCanvas" xmlns:cx="http://schemas.microsoft.com/office/drawing/2014/chartex" xmlns:cx1="http://schemas.microsoft.com/office/drawing/2015/9/8/chartex" xmlns:cx2="http://schemas.microsoft.com/office/drawing/2015/10/21/chartex" xmlns:cx3="http://schemas.microsoft.com/office/drawing/2016/5/9/chartex" xmlns:cx4="http://schemas.microsoft.com/office/drawing/2016/5/10/chartex" xmlns:cx5="http://schemas.microsoft.com/office/drawing/2016/5/11/chartex" xmlns:cx6="http://schemas.microsoft.com/office/drawing/2016/5/12/chartex" xmlns:cx7="http://schemas.microsoft.com/office/drawing/2016/5/13/chartex" xmlns:cx8="http://schemas.microsoft.com/office/drawing/2016/5/14/chartex" xmlns:mc="http://schemas.openxmlformats.org/markup-compatibility/2006" xmlns:aink="http://schemas.microsoft.com/office/drawing/2016/ink" xmlns:am3d="http://schemas.microsoft.com/office/drawing/2017/model3d" xmlns:o="urn:schemas-microsoft-com:office:office" xmlns:r="http://schemas.openxmlformats.org/officeDocument/2006/relationships" xmlns:m="http://schemas.openxmlformats.org/officeDocument/2006/math" xmlns:v="urn:schemas-microsoft-com:vml" xmlns:wp14="http://schemas.microsoft.com/office/word/2010/wordprocessingDrawing" xmlns:wp="http://schemas.openxmlformats.org/drawingml/2006/wordprocessingDrawing" xmlns:w10="urn:schemas-microsoft-com:office:word" xmlns:w="http://schemas.openxmlformats.org/wordprocessingml/2006/main" xmlns:w14="http://schemas.microsoft.com/office/word/2010/wordml" xmlns:w15="http://schemas.microsoft.com/office/word/2012/wordml" xmlns:w16se="http://schemas.microsoft.com/office/word/2015/wordml/symex" xmlns:wpg="http://schemas.microsoft.com/office/word/2010/wordprocessingGroup" xmlns:wpi="http://schemas.microsoft.com/office/word/2010/wordprocessingInk" xmlns:wne="http://schemas.microsoft.com/office/word/2006/wordml" xmlns:wps="http://schemas.microsoft.com/office/word/2010/wordprocessingShape" mc:Ignorable="w14 w15 w16se wp14">
+<w:ftr xmlns:wpc="http://schemas.microsoft.com/office/word/2010/wordprocessingCanvas" xmlns:mo="http://schemas.microsoft.com/office/mac/office/2008/main" xmlns:mc="http://schemas.openxmlformats.org/markup-compatibility/2006" xmlns:mv="urn:schemas-microsoft-com:mac:vml" xmlns:o="urn:schemas-microsoft-com:office:office" xmlns:r="http://schemas.openxmlformats.org/officeDocument/2006/relationships" xmlns:m="http://schemas.openxmlformats.org/officeDocument/2006/math" xmlns:v="urn:schemas-microsoft-com:vml" xmlns:wp14="http://schemas.microsoft.com/office/word/2010/wordprocessingDrawing" xmlns:wp="http://schemas.openxmlformats.org/drawingml/2006/wordprocessingDrawing" xmlns:w10="urn:schemas-microsoft-com:office:word" xmlns:w="http://schemas.openxmlformats.org/wordprocessingml/2006/main" xmlns:w14="http://schemas.microsoft.com/office/word/2010/wordml" xmlns:w15="http://schemas.microsoft.com/office/word/2012/wordml" xmlns:wpg="http://schemas.microsoft.com/office/word/2010/wordprocessingGroup" xmlns:wpi="http://schemas.microsoft.com/office/word/2010/wordprocessingInk" xmlns:wne="http://schemas.microsoft.com/office/word/2006/wordml" xmlns:wps="http://schemas.microsoft.com/office/word/2010/wordprocessingShape" mc:Ignorable="w14 w15 wp14">
   <w:p>
     <w:pPr>
       <w:pStyle w:val="Footer"/>
@@ -32910,7 +32957,7 @@
 </file>
 
 <file path=word/footer4.xml><?xml version="1.0" encoding="utf-8"?>
-<w:ftr xmlns:wpc="http://schemas.microsoft.com/office/word/2010/wordprocessingCanvas" xmlns:cx="http://schemas.microsoft.com/office/drawing/2014/chartex" xmlns:cx1="http://schemas.microsoft.com/office/drawing/2015/9/8/chartex" xmlns:cx2="http://schemas.microsoft.com/office/drawing/2015/10/21/chartex" xmlns:cx3="http://schemas.microsoft.com/office/drawing/2016/5/9/chartex" xmlns:cx4="http://schemas.microsoft.com/office/drawing/2016/5/10/chartex" xmlns:cx5="http://schemas.microsoft.com/office/drawing/2016/5/11/chartex" xmlns:cx6="http://schemas.microsoft.com/office/drawing/2016/5/12/chartex" xmlns:cx7="http://schemas.microsoft.com/office/drawing/2016/5/13/chartex" xmlns:cx8="http://schemas.microsoft.com/office/drawing/2016/5/14/chartex" xmlns:mc="http://schemas.openxmlformats.org/markup-compatibility/2006" xmlns:aink="http://schemas.microsoft.com/office/drawing/2016/ink" xmlns:am3d="http://schemas.microsoft.com/office/drawing/2017/model3d" xmlns:o="urn:schemas-microsoft-com:office:office" xmlns:r="http://schemas.openxmlformats.org/officeDocument/2006/relationships" xmlns:m="http://schemas.openxmlformats.org/officeDocument/2006/math" xmlns:v="urn:schemas-microsoft-com:vml" xmlns:wp14="http://schemas.microsoft.com/office/word/2010/wordprocessingDrawing" xmlns:wp="http://schemas.openxmlformats.org/drawingml/2006/wordprocessingDrawing" xmlns:w10="urn:schemas-microsoft-com:office:word" xmlns:w="http://schemas.openxmlformats.org/wordprocessingml/2006/main" xmlns:w14="http://schemas.microsoft.com/office/word/2010/wordml" xmlns:w15="http://schemas.microsoft.com/office/word/2012/wordml" xmlns:w16se="http://schemas.microsoft.com/office/word/2015/wordml/symex" xmlns:wpg="http://schemas.microsoft.com/office/word/2010/wordprocessingGroup" xmlns:wpi="http://schemas.microsoft.com/office/word/2010/wordprocessingInk" xmlns:wne="http://schemas.microsoft.com/office/word/2006/wordml" xmlns:wps="http://schemas.microsoft.com/office/word/2010/wordprocessingShape" mc:Ignorable="w14 w15 w16se wp14">
+<w:ftr xmlns:wpc="http://schemas.microsoft.com/office/word/2010/wordprocessingCanvas" xmlns:mo="http://schemas.microsoft.com/office/mac/office/2008/main" xmlns:mc="http://schemas.openxmlformats.org/markup-compatibility/2006" xmlns:mv="urn:schemas-microsoft-com:mac:vml" xmlns:o="urn:schemas-microsoft-com:office:office" xmlns:r="http://schemas.openxmlformats.org/officeDocument/2006/relationships" xmlns:m="http://schemas.openxmlformats.org/officeDocument/2006/math" xmlns:v="urn:schemas-microsoft-com:vml" xmlns:wp14="http://schemas.microsoft.com/office/word/2010/wordprocessingDrawing" xmlns:wp="http://schemas.openxmlformats.org/drawingml/2006/wordprocessingDrawing" xmlns:w10="urn:schemas-microsoft-com:office:word" xmlns:w="http://schemas.openxmlformats.org/wordprocessingml/2006/main" xmlns:w14="http://schemas.microsoft.com/office/word/2010/wordml" xmlns:w15="http://schemas.microsoft.com/office/word/2012/wordml" xmlns:wpg="http://schemas.microsoft.com/office/word/2010/wordprocessingGroup" xmlns:wpi="http://schemas.microsoft.com/office/word/2010/wordprocessingInk" xmlns:wne="http://schemas.microsoft.com/office/word/2006/wordml" xmlns:wps="http://schemas.microsoft.com/office/word/2010/wordprocessingShape" mc:Ignorable="w14 w15 wp14">
   <w:p>
     <w:pPr>
       <w:pStyle w:val="Footer"/>
@@ -33001,7 +33048,7 @@
         <w:sz w:val="18"/>
         <w:szCs w:val="18"/>
       </w:rPr>
-      <w:t>5</w:t>
+      <w:t>11</w:t>
     </w:r>
     <w:r>
       <w:rPr>
@@ -33083,7 +33130,7 @@
 </file>
 
 <file path=word/footnotes.xml><?xml version="1.0" encoding="utf-8"?>
-<w:footnotes xmlns:wpc="http://schemas.microsoft.com/office/word/2010/wordprocessingCanvas" xmlns:cx="http://schemas.microsoft.com/office/drawing/2014/chartex" xmlns:cx1="http://schemas.microsoft.com/office/drawing/2015/9/8/chartex" xmlns:cx2="http://schemas.microsoft.com/office/drawing/2015/10/21/chartex" xmlns:cx3="http://schemas.microsoft.com/office/drawing/2016/5/9/chartex" xmlns:cx4="http://schemas.microsoft.com/office/drawing/2016/5/10/chartex" xmlns:cx5="http://schemas.microsoft.com/office/drawing/2016/5/11/chartex" xmlns:cx6="http://schemas.microsoft.com/office/drawing/2016/5/12/chartex" xmlns:cx7="http://schemas.microsoft.com/office/drawing/2016/5/13/chartex" xmlns:cx8="http://schemas.microsoft.com/office/drawing/2016/5/14/chartex" xmlns:mc="http://schemas.openxmlformats.org/markup-compatibility/2006" xmlns:aink="http://schemas.microsoft.com/office/drawing/2016/ink" xmlns:am3d="http://schemas.microsoft.com/office/drawing/2017/model3d" xmlns:o="urn:schemas-microsoft-com:office:office" xmlns:r="http://schemas.openxmlformats.org/officeDocument/2006/relationships" xmlns:m="http://schemas.openxmlformats.org/officeDocument/2006/math" xmlns:v="urn:schemas-microsoft-com:vml" xmlns:wp14="http://schemas.microsoft.com/office/word/2010/wordprocessingDrawing" xmlns:wp="http://schemas.openxmlformats.org/drawingml/2006/wordprocessingDrawing" xmlns:w10="urn:schemas-microsoft-com:office:word" xmlns:w="http://schemas.openxmlformats.org/wordprocessingml/2006/main" xmlns:w14="http://schemas.microsoft.com/office/word/2010/wordml" xmlns:w15="http://schemas.microsoft.com/office/word/2012/wordml" xmlns:w16se="http://schemas.microsoft.com/office/word/2015/wordml/symex" xmlns:wpg="http://schemas.microsoft.com/office/word/2010/wordprocessingGroup" xmlns:wpi="http://schemas.microsoft.com/office/word/2010/wordprocessingInk" xmlns:wne="http://schemas.microsoft.com/office/word/2006/wordml" xmlns:wps="http://schemas.microsoft.com/office/word/2010/wordprocessingShape" mc:Ignorable="w14 w15 w16se wp14">
+<w:footnotes xmlns:wpc="http://schemas.microsoft.com/office/word/2010/wordprocessingCanvas" xmlns:mo="http://schemas.microsoft.com/office/mac/office/2008/main" xmlns:mc="http://schemas.openxmlformats.org/markup-compatibility/2006" xmlns:mv="urn:schemas-microsoft-com:mac:vml" xmlns:o="urn:schemas-microsoft-com:office:office" xmlns:r="http://schemas.openxmlformats.org/officeDocument/2006/relationships" xmlns:m="http://schemas.openxmlformats.org/officeDocument/2006/math" xmlns:v="urn:schemas-microsoft-com:vml" xmlns:wp14="http://schemas.microsoft.com/office/word/2010/wordprocessingDrawing" xmlns:wp="http://schemas.openxmlformats.org/drawingml/2006/wordprocessingDrawing" xmlns:w10="urn:schemas-microsoft-com:office:word" xmlns:w="http://schemas.openxmlformats.org/wordprocessingml/2006/main" xmlns:w14="http://schemas.microsoft.com/office/word/2010/wordml" xmlns:w15="http://schemas.microsoft.com/office/word/2012/wordml" xmlns:wpg="http://schemas.microsoft.com/office/word/2010/wordprocessingGroup" xmlns:wpi="http://schemas.microsoft.com/office/word/2010/wordprocessingInk" xmlns:wne="http://schemas.microsoft.com/office/word/2006/wordml" xmlns:wps="http://schemas.microsoft.com/office/word/2010/wordprocessingShape" mc:Ignorable="w14 w15 wp14">
   <w:footnote w:type="separator" w:id="-1">
     <w:p>
       <w:r>
@@ -33102,7 +33149,7 @@
 </file>
 
 <file path=word/header1.xml><?xml version="1.0" encoding="utf-8"?>
-<w:hdr xmlns:wpc="http://schemas.microsoft.com/office/word/2010/wordprocessingCanvas" xmlns:cx="http://schemas.microsoft.com/office/drawing/2014/chartex" xmlns:cx1="http://schemas.microsoft.com/office/drawing/2015/9/8/chartex" xmlns:cx2="http://schemas.microsoft.com/office/drawing/2015/10/21/chartex" xmlns:cx3="http://schemas.microsoft.com/office/drawing/2016/5/9/chartex" xmlns:cx4="http://schemas.microsoft.com/office/drawing/2016/5/10/chartex" xmlns:cx5="http://schemas.microsoft.com/office/drawing/2016/5/11/chartex" xmlns:cx6="http://schemas.microsoft.com/office/drawing/2016/5/12/chartex" xmlns:cx7="http://schemas.microsoft.com/office/drawing/2016/5/13/chartex" xmlns:cx8="http://schemas.microsoft.com/office/drawing/2016/5/14/chartex" xmlns:mc="http://schemas.openxmlformats.org/markup-compatibility/2006" xmlns:aink="http://schemas.microsoft.com/office/drawing/2016/ink" xmlns:am3d="http://schemas.microsoft.com/office/drawing/2017/model3d" xmlns:o="urn:schemas-microsoft-com:office:office" xmlns:r="http://schemas.openxmlformats.org/officeDocument/2006/relationships" xmlns:m="http://schemas.openxmlformats.org/officeDocument/2006/math" xmlns:v="urn:schemas-microsoft-com:vml" xmlns:wp14="http://schemas.microsoft.com/office/word/2010/wordprocessingDrawing" xmlns:wp="http://schemas.openxmlformats.org/drawingml/2006/wordprocessingDrawing" xmlns:w10="urn:schemas-microsoft-com:office:word" xmlns:w="http://schemas.openxmlformats.org/wordprocessingml/2006/main" xmlns:w14="http://schemas.microsoft.com/office/word/2010/wordml" xmlns:w15="http://schemas.microsoft.com/office/word/2012/wordml" xmlns:w16se="http://schemas.microsoft.com/office/word/2015/wordml/symex" xmlns:wpg="http://schemas.microsoft.com/office/word/2010/wordprocessingGroup" xmlns:wpi="http://schemas.microsoft.com/office/word/2010/wordprocessingInk" xmlns:wne="http://schemas.microsoft.com/office/word/2006/wordml" xmlns:wps="http://schemas.microsoft.com/office/word/2010/wordprocessingShape" mc:Ignorable="w14 w15 w16se wp14">
+<w:hdr xmlns:wpc="http://schemas.microsoft.com/office/word/2010/wordprocessingCanvas" xmlns:mo="http://schemas.microsoft.com/office/mac/office/2008/main" xmlns:mc="http://schemas.openxmlformats.org/markup-compatibility/2006" xmlns:mv="urn:schemas-microsoft-com:mac:vml" xmlns:o="urn:schemas-microsoft-com:office:office" xmlns:r="http://schemas.openxmlformats.org/officeDocument/2006/relationships" xmlns:m="http://schemas.openxmlformats.org/officeDocument/2006/math" xmlns:v="urn:schemas-microsoft-com:vml" xmlns:wp14="http://schemas.microsoft.com/office/word/2010/wordprocessingDrawing" xmlns:wp="http://schemas.openxmlformats.org/drawingml/2006/wordprocessingDrawing" xmlns:w10="urn:schemas-microsoft-com:office:word" xmlns:w="http://schemas.openxmlformats.org/wordprocessingml/2006/main" xmlns:w14="http://schemas.microsoft.com/office/word/2010/wordml" xmlns:w15="http://schemas.microsoft.com/office/word/2012/wordml" xmlns:wpg="http://schemas.microsoft.com/office/word/2010/wordprocessingGroup" xmlns:wpi="http://schemas.microsoft.com/office/word/2010/wordprocessingInk" xmlns:wne="http://schemas.microsoft.com/office/word/2006/wordml" xmlns:wps="http://schemas.microsoft.com/office/word/2010/wordprocessingShape" mc:Ignorable="w14 w15 wp14">
   <w:p>
     <w:pPr>
       <w:pStyle w:val="Header"/>
@@ -33348,7 +33395,7 @@
 </file>
 
 <file path=word/header2.xml><?xml version="1.0" encoding="utf-8"?>
-<w:hdr xmlns:wpc="http://schemas.microsoft.com/office/word/2010/wordprocessingCanvas" xmlns:cx="http://schemas.microsoft.com/office/drawing/2014/chartex" xmlns:cx1="http://schemas.microsoft.com/office/drawing/2015/9/8/chartex" xmlns:cx2="http://schemas.microsoft.com/office/drawing/2015/10/21/chartex" xmlns:cx3="http://schemas.microsoft.com/office/drawing/2016/5/9/chartex" xmlns:cx4="http://schemas.microsoft.com/office/drawing/2016/5/10/chartex" xmlns:cx5="http://schemas.microsoft.com/office/drawing/2016/5/11/chartex" xmlns:cx6="http://schemas.microsoft.com/office/drawing/2016/5/12/chartex" xmlns:cx7="http://schemas.microsoft.com/office/drawing/2016/5/13/chartex" xmlns:cx8="http://schemas.microsoft.com/office/drawing/2016/5/14/chartex" xmlns:mc="http://schemas.openxmlformats.org/markup-compatibility/2006" xmlns:aink="http://schemas.microsoft.com/office/drawing/2016/ink" xmlns:am3d="http://schemas.microsoft.com/office/drawing/2017/model3d" xmlns:o="urn:schemas-microsoft-com:office:office" xmlns:r="http://schemas.openxmlformats.org/officeDocument/2006/relationships" xmlns:m="http://schemas.openxmlformats.org/officeDocument/2006/math" xmlns:v="urn:schemas-microsoft-com:vml" xmlns:wp14="http://schemas.microsoft.com/office/word/2010/wordprocessingDrawing" xmlns:wp="http://schemas.openxmlformats.org/drawingml/2006/wordprocessingDrawing" xmlns:w10="urn:schemas-microsoft-com:office:word" xmlns:w="http://schemas.openxmlformats.org/wordprocessingml/2006/main" xmlns:w14="http://schemas.microsoft.com/office/word/2010/wordml" xmlns:w15="http://schemas.microsoft.com/office/word/2012/wordml" xmlns:w16se="http://schemas.microsoft.com/office/word/2015/wordml/symex" xmlns:wpg="http://schemas.microsoft.com/office/word/2010/wordprocessingGroup" xmlns:wpi="http://schemas.microsoft.com/office/word/2010/wordprocessingInk" xmlns:wne="http://schemas.microsoft.com/office/word/2006/wordml" xmlns:wps="http://schemas.microsoft.com/office/word/2010/wordprocessingShape" mc:Ignorable="w14 w15 w16se wp14">
+<w:hdr xmlns:wpc="http://schemas.microsoft.com/office/word/2010/wordprocessingCanvas" xmlns:mo="http://schemas.microsoft.com/office/mac/office/2008/main" xmlns:mc="http://schemas.openxmlformats.org/markup-compatibility/2006" xmlns:mv="urn:schemas-microsoft-com:mac:vml" xmlns:o="urn:schemas-microsoft-com:office:office" xmlns:r="http://schemas.openxmlformats.org/officeDocument/2006/relationships" xmlns:m="http://schemas.openxmlformats.org/officeDocument/2006/math" xmlns:v="urn:schemas-microsoft-com:vml" xmlns:wp14="http://schemas.microsoft.com/office/word/2010/wordprocessingDrawing" xmlns:wp="http://schemas.openxmlformats.org/drawingml/2006/wordprocessingDrawing" xmlns:w10="urn:schemas-microsoft-com:office:word" xmlns:w="http://schemas.openxmlformats.org/wordprocessingml/2006/main" xmlns:w14="http://schemas.microsoft.com/office/word/2010/wordml" xmlns:w15="http://schemas.microsoft.com/office/word/2012/wordml" xmlns:wpg="http://schemas.microsoft.com/office/word/2010/wordprocessingGroup" xmlns:wpi="http://schemas.microsoft.com/office/word/2010/wordprocessingInk" xmlns:wne="http://schemas.microsoft.com/office/word/2006/wordml" xmlns:wps="http://schemas.microsoft.com/office/word/2010/wordprocessingShape" mc:Ignorable="w14 w15 wp14">
   <w:p>
     <w:pPr>
       <w:pStyle w:val="Header"/>
@@ -33411,7 +33458,7 @@
 </file>
 
 <file path=word/header3.xml><?xml version="1.0" encoding="utf-8"?>
-<w:hdr xmlns:wpc="http://schemas.microsoft.com/office/word/2010/wordprocessingCanvas" xmlns:cx="http://schemas.microsoft.com/office/drawing/2014/chartex" xmlns:cx1="http://schemas.microsoft.com/office/drawing/2015/9/8/chartex" xmlns:cx2="http://schemas.microsoft.com/office/drawing/2015/10/21/chartex" xmlns:cx3="http://schemas.microsoft.com/office/drawing/2016/5/9/chartex" xmlns:cx4="http://schemas.microsoft.com/office/drawing/2016/5/10/chartex" xmlns:cx5="http://schemas.microsoft.com/office/drawing/2016/5/11/chartex" xmlns:cx6="http://schemas.microsoft.com/office/drawing/2016/5/12/chartex" xmlns:cx7="http://schemas.microsoft.com/office/drawing/2016/5/13/chartex" xmlns:cx8="http://schemas.microsoft.com/office/drawing/2016/5/14/chartex" xmlns:mc="http://schemas.openxmlformats.org/markup-compatibility/2006" xmlns:aink="http://schemas.microsoft.com/office/drawing/2016/ink" xmlns:am3d="http://schemas.microsoft.com/office/drawing/2017/model3d" xmlns:o="urn:schemas-microsoft-com:office:office" xmlns:r="http://schemas.openxmlformats.org/officeDocument/2006/relationships" xmlns:m="http://schemas.openxmlformats.org/officeDocument/2006/math" xmlns:v="urn:schemas-microsoft-com:vml" xmlns:wp14="http://schemas.microsoft.com/office/word/2010/wordprocessingDrawing" xmlns:wp="http://schemas.openxmlformats.org/drawingml/2006/wordprocessingDrawing" xmlns:w10="urn:schemas-microsoft-com:office:word" xmlns:w="http://schemas.openxmlformats.org/wordprocessingml/2006/main" xmlns:w14="http://schemas.microsoft.com/office/word/2010/wordml" xmlns:w15="http://schemas.microsoft.com/office/word/2012/wordml" xmlns:w16se="http://schemas.microsoft.com/office/word/2015/wordml/symex" xmlns:wpg="http://schemas.microsoft.com/office/word/2010/wordprocessingGroup" xmlns:wpi="http://schemas.microsoft.com/office/word/2010/wordprocessingInk" xmlns:wne="http://schemas.microsoft.com/office/word/2006/wordml" xmlns:wps="http://schemas.microsoft.com/office/word/2010/wordprocessingShape" mc:Ignorable="w14 w15 w16se wp14">
+<w:hdr xmlns:wpc="http://schemas.microsoft.com/office/word/2010/wordprocessingCanvas" xmlns:mo="http://schemas.microsoft.com/office/mac/office/2008/main" xmlns:mc="http://schemas.openxmlformats.org/markup-compatibility/2006" xmlns:mv="urn:schemas-microsoft-com:mac:vml" xmlns:o="urn:schemas-microsoft-com:office:office" xmlns:r="http://schemas.openxmlformats.org/officeDocument/2006/relationships" xmlns:m="http://schemas.openxmlformats.org/officeDocument/2006/math" xmlns:v="urn:schemas-microsoft-com:vml" xmlns:wp14="http://schemas.microsoft.com/office/word/2010/wordprocessingDrawing" xmlns:wp="http://schemas.openxmlformats.org/drawingml/2006/wordprocessingDrawing" xmlns:w10="urn:schemas-microsoft-com:office:word" xmlns:w="http://schemas.openxmlformats.org/wordprocessingml/2006/main" xmlns:w14="http://schemas.microsoft.com/office/word/2010/wordml" xmlns:w15="http://schemas.microsoft.com/office/word/2012/wordml" xmlns:wpg="http://schemas.microsoft.com/office/word/2010/wordprocessingGroup" xmlns:wpi="http://schemas.microsoft.com/office/word/2010/wordprocessingInk" xmlns:wne="http://schemas.microsoft.com/office/word/2006/wordml" xmlns:wps="http://schemas.microsoft.com/office/word/2010/wordprocessingShape" mc:Ignorable="w14 w15 wp14">
   <w:p>
     <w:pPr>
       <w:pStyle w:val="Header"/>
@@ -33455,8 +33502,8 @@
 </file>
 
 <file path=word/numbering.xml><?xml version="1.0" encoding="utf-8"?>
-<w:numbering xmlns:wpc="http://schemas.microsoft.com/office/word/2010/wordprocessingCanvas" xmlns:cx="http://schemas.microsoft.com/office/drawing/2014/chartex" xmlns:cx1="http://schemas.microsoft.com/office/drawing/2015/9/8/chartex" xmlns:cx2="http://schemas.microsoft.com/office/drawing/2015/10/21/chartex" xmlns:cx3="http://schemas.microsoft.com/office/drawing/2016/5/9/chartex" xmlns:cx4="http://schemas.microsoft.com/office/drawing/2016/5/10/chartex" xmlns:cx5="http://schemas.microsoft.com/office/drawing/2016/5/11/chartex" xmlns:cx6="http://schemas.microsoft.com/office/drawing/2016/5/12/chartex" xmlns:cx7="http://schemas.microsoft.com/office/drawing/2016/5/13/chartex" xmlns:cx8="http://schemas.microsoft.com/office/drawing/2016/5/14/chartex" xmlns:mc="http://schemas.openxmlformats.org/markup-compatibility/2006" xmlns:aink="http://schemas.microsoft.com/office/drawing/2016/ink" xmlns:am3d="http://schemas.microsoft.com/office/drawing/2017/model3d" xmlns:o="urn:schemas-microsoft-com:office:office" xmlns:r="http://schemas.openxmlformats.org/officeDocument/2006/relationships" xmlns:m="http://schemas.openxmlformats.org/officeDocument/2006/math" xmlns:v="urn:schemas-microsoft-com:vml" xmlns:wp14="http://schemas.microsoft.com/office/word/2010/wordprocessingDrawing" xmlns:wp="http://schemas.openxmlformats.org/drawingml/2006/wordprocessingDrawing" xmlns:w10="urn:schemas-microsoft-com:office:word" xmlns:w="http://schemas.openxmlformats.org/wordprocessingml/2006/main" xmlns:w14="http://schemas.microsoft.com/office/word/2010/wordml" xmlns:w15="http://schemas.microsoft.com/office/word/2012/wordml" xmlns:w16se="http://schemas.microsoft.com/office/word/2015/wordml/symex" xmlns:wpg="http://schemas.microsoft.com/office/word/2010/wordprocessingGroup" xmlns:wpi="http://schemas.microsoft.com/office/word/2010/wordprocessingInk" xmlns:wne="http://schemas.microsoft.com/office/word/2006/wordml" xmlns:wps="http://schemas.microsoft.com/office/word/2010/wordprocessingShape" mc:Ignorable="w14 w15 w16se wp14">
-  <w:abstractNum w:abstractNumId="0" w15:restartNumberingAfterBreak="0">
+<w:numbering xmlns:wpc="http://schemas.microsoft.com/office/word/2010/wordprocessingCanvas" xmlns:mo="http://schemas.microsoft.com/office/mac/office/2008/main" xmlns:mc="http://schemas.openxmlformats.org/markup-compatibility/2006" xmlns:mv="urn:schemas-microsoft-com:mac:vml" xmlns:o="urn:schemas-microsoft-com:office:office" xmlns:r="http://schemas.openxmlformats.org/officeDocument/2006/relationships" xmlns:m="http://schemas.openxmlformats.org/officeDocument/2006/math" xmlns:v="urn:schemas-microsoft-com:vml" xmlns:wp14="http://schemas.microsoft.com/office/word/2010/wordprocessingDrawing" xmlns:wp="http://schemas.openxmlformats.org/drawingml/2006/wordprocessingDrawing" xmlns:w10="urn:schemas-microsoft-com:office:word" xmlns:w="http://schemas.openxmlformats.org/wordprocessingml/2006/main" xmlns:w14="http://schemas.microsoft.com/office/word/2010/wordml" xmlns:w15="http://schemas.microsoft.com/office/word/2012/wordml" xmlns:wpg="http://schemas.microsoft.com/office/word/2010/wordprocessingGroup" xmlns:wpi="http://schemas.microsoft.com/office/word/2010/wordprocessingInk" xmlns:wne="http://schemas.microsoft.com/office/word/2006/wordml" xmlns:wps="http://schemas.microsoft.com/office/word/2010/wordprocessingShape" mc:Ignorable="w14 w15 wp14">
+  <w:abstractNum w:abstractNumId="0">
     <w:nsid w:val="0244284C"/>
     <w:multiLevelType w:val="hybridMultilevel"/>
     <w:tmpl w:val="706AF16C"/>
@@ -33569,7 +33616,7 @@
       </w:rPr>
     </w:lvl>
   </w:abstractNum>
-  <w:abstractNum w:abstractNumId="1" w15:restartNumberingAfterBreak="0">
+  <w:abstractNum w:abstractNumId="1">
     <w:nsid w:val="0297783B"/>
     <w:multiLevelType w:val="hybridMultilevel"/>
     <w:tmpl w:val="E9922A36"/>
@@ -33658,7 +33705,7 @@
       </w:pPr>
     </w:lvl>
   </w:abstractNum>
-  <w:abstractNum w:abstractNumId="2" w15:restartNumberingAfterBreak="0">
+  <w:abstractNum w:abstractNumId="2">
     <w:nsid w:val="06E53BBF"/>
     <w:multiLevelType w:val="multilevel"/>
     <w:tmpl w:val="0409001F"/>
@@ -33744,7 +33791,7 @@
       </w:pPr>
     </w:lvl>
   </w:abstractNum>
-  <w:abstractNum w:abstractNumId="3" w15:restartNumberingAfterBreak="0">
+  <w:abstractNum w:abstractNumId="3">
     <w:nsid w:val="08123B11"/>
     <w:multiLevelType w:val="hybridMultilevel"/>
     <w:tmpl w:val="555861BA"/>
@@ -33830,7 +33877,7 @@
       </w:pPr>
     </w:lvl>
   </w:abstractNum>
-  <w:abstractNum w:abstractNumId="4" w15:restartNumberingAfterBreak="0">
+  <w:abstractNum w:abstractNumId="4">
     <w:nsid w:val="0D1809E2"/>
     <w:multiLevelType w:val="multilevel"/>
     <w:tmpl w:val="E25438AA"/>
@@ -33943,7 +33990,7 @@
       </w:rPr>
     </w:lvl>
   </w:abstractNum>
-  <w:abstractNum w:abstractNumId="5" w15:restartNumberingAfterBreak="0">
+  <w:abstractNum w:abstractNumId="5">
     <w:nsid w:val="0F1E1472"/>
     <w:multiLevelType w:val="hybridMultilevel"/>
     <w:tmpl w:val="E2824CD0"/>
@@ -34035,7 +34082,7 @@
       </w:pPr>
     </w:lvl>
   </w:abstractNum>
-  <w:abstractNum w:abstractNumId="6" w15:restartNumberingAfterBreak="0">
+  <w:abstractNum w:abstractNumId="6">
     <w:nsid w:val="12410DD8"/>
     <w:multiLevelType w:val="hybridMultilevel"/>
     <w:tmpl w:val="7478A186"/>
@@ -34148,7 +34195,7 @@
       </w:rPr>
     </w:lvl>
   </w:abstractNum>
-  <w:abstractNum w:abstractNumId="7" w15:restartNumberingAfterBreak="0">
+  <w:abstractNum w:abstractNumId="7">
     <w:nsid w:val="17293ECA"/>
     <w:multiLevelType w:val="hybridMultilevel"/>
     <w:tmpl w:val="D0D620D8"/>
@@ -34289,7 +34336,7 @@
       </w:rPr>
     </w:lvl>
   </w:abstractNum>
-  <w:abstractNum w:abstractNumId="8" w15:restartNumberingAfterBreak="0">
+  <w:abstractNum w:abstractNumId="8">
     <w:nsid w:val="17F71608"/>
     <w:multiLevelType w:val="multilevel"/>
     <w:tmpl w:val="2816459E"/>
@@ -34407,7 +34454,7 @@
       </w:rPr>
     </w:lvl>
   </w:abstractNum>
-  <w:abstractNum w:abstractNumId="9" w15:restartNumberingAfterBreak="0">
+  <w:abstractNum w:abstractNumId="9">
     <w:nsid w:val="1AF55602"/>
     <w:multiLevelType w:val="hybridMultilevel"/>
     <w:tmpl w:val="67583612"/>
@@ -34496,7 +34543,7 @@
       </w:pPr>
     </w:lvl>
   </w:abstractNum>
-  <w:abstractNum w:abstractNumId="10" w15:restartNumberingAfterBreak="0">
+  <w:abstractNum w:abstractNumId="10">
     <w:nsid w:val="1CB178C4"/>
     <w:multiLevelType w:val="hybridMultilevel"/>
     <w:tmpl w:val="AC7CA482"/>
@@ -34609,7 +34656,7 @@
       </w:rPr>
     </w:lvl>
   </w:abstractNum>
-  <w:abstractNum w:abstractNumId="11" w15:restartNumberingAfterBreak="0">
+  <w:abstractNum w:abstractNumId="11">
     <w:nsid w:val="1CD438E5"/>
     <w:multiLevelType w:val="multilevel"/>
     <w:tmpl w:val="E25438AA"/>
@@ -34722,7 +34769,7 @@
       </w:rPr>
     </w:lvl>
   </w:abstractNum>
-  <w:abstractNum w:abstractNumId="12" w15:restartNumberingAfterBreak="0">
+  <w:abstractNum w:abstractNumId="12">
     <w:nsid w:val="1ED21241"/>
     <w:multiLevelType w:val="hybridMultilevel"/>
     <w:tmpl w:val="87762788"/>
@@ -34808,7 +34855,7 @@
       </w:pPr>
     </w:lvl>
   </w:abstractNum>
-  <w:abstractNum w:abstractNumId="13" w15:restartNumberingAfterBreak="0">
+  <w:abstractNum w:abstractNumId="13">
     <w:nsid w:val="1EDB6D01"/>
     <w:multiLevelType w:val="hybridMultilevel"/>
     <w:tmpl w:val="CEBCA382"/>
@@ -34895,7 +34942,7 @@
       </w:pPr>
     </w:lvl>
   </w:abstractNum>
-  <w:abstractNum w:abstractNumId="14" w15:restartNumberingAfterBreak="0">
+  <w:abstractNum w:abstractNumId="14">
     <w:nsid w:val="218D4C08"/>
     <w:multiLevelType w:val="hybridMultilevel"/>
     <w:tmpl w:val="4FB8977A"/>
@@ -34984,7 +35031,7 @@
       </w:pPr>
     </w:lvl>
   </w:abstractNum>
-  <w:abstractNum w:abstractNumId="15" w15:restartNumberingAfterBreak="0">
+  <w:abstractNum w:abstractNumId="15">
     <w:nsid w:val="2ABF2F03"/>
     <w:multiLevelType w:val="hybridMultilevel"/>
     <w:tmpl w:val="955C663E"/>
@@ -35073,7 +35120,7 @@
       </w:pPr>
     </w:lvl>
   </w:abstractNum>
-  <w:abstractNum w:abstractNumId="16" w15:restartNumberingAfterBreak="0">
+  <w:abstractNum w:abstractNumId="16">
     <w:nsid w:val="2B6621F9"/>
     <w:multiLevelType w:val="hybridMultilevel"/>
     <w:tmpl w:val="E93A12AA"/>
@@ -35186,7 +35233,7 @@
       </w:rPr>
     </w:lvl>
   </w:abstractNum>
-  <w:abstractNum w:abstractNumId="17" w15:restartNumberingAfterBreak="0">
+  <w:abstractNum w:abstractNumId="17">
     <w:nsid w:val="2C57420E"/>
     <w:multiLevelType w:val="multilevel"/>
     <w:tmpl w:val="2816459E"/>
@@ -35304,7 +35351,7 @@
       </w:rPr>
     </w:lvl>
   </w:abstractNum>
-  <w:abstractNum w:abstractNumId="18" w15:restartNumberingAfterBreak="0">
+  <w:abstractNum w:abstractNumId="18">
     <w:nsid w:val="2EA47326"/>
     <w:multiLevelType w:val="hybridMultilevel"/>
     <w:tmpl w:val="A86816D6"/>
@@ -35390,7 +35437,7 @@
       </w:pPr>
     </w:lvl>
   </w:abstractNum>
-  <w:abstractNum w:abstractNumId="19" w15:restartNumberingAfterBreak="0">
+  <w:abstractNum w:abstractNumId="19">
     <w:nsid w:val="2F3B1FCE"/>
     <w:multiLevelType w:val="hybridMultilevel"/>
     <w:tmpl w:val="5106E396"/>
@@ -35482,7 +35529,7 @@
       </w:pPr>
     </w:lvl>
   </w:abstractNum>
-  <w:abstractNum w:abstractNumId="20" w15:restartNumberingAfterBreak="0">
+  <w:abstractNum w:abstractNumId="20">
     <w:nsid w:val="3C204B52"/>
     <w:multiLevelType w:val="multilevel"/>
     <w:tmpl w:val="2816459E"/>
@@ -35600,7 +35647,7 @@
       </w:rPr>
     </w:lvl>
   </w:abstractNum>
-  <w:abstractNum w:abstractNumId="21" w15:restartNumberingAfterBreak="0">
+  <w:abstractNum w:abstractNumId="21">
     <w:nsid w:val="3F457DB9"/>
     <w:multiLevelType w:val="hybridMultilevel"/>
     <w:tmpl w:val="C9EAB416"/>
@@ -35713,7 +35760,7 @@
       </w:rPr>
     </w:lvl>
   </w:abstractNum>
-  <w:abstractNum w:abstractNumId="22" w15:restartNumberingAfterBreak="0">
+  <w:abstractNum w:abstractNumId="22">
     <w:nsid w:val="40B3532A"/>
     <w:multiLevelType w:val="multilevel"/>
     <w:tmpl w:val="2816459E"/>
@@ -35831,7 +35878,7 @@
       </w:rPr>
     </w:lvl>
   </w:abstractNum>
-  <w:abstractNum w:abstractNumId="23" w15:restartNumberingAfterBreak="0">
+  <w:abstractNum w:abstractNumId="23">
     <w:nsid w:val="44954524"/>
     <w:multiLevelType w:val="multilevel"/>
     <w:tmpl w:val="7F1832BC"/>
@@ -35944,7 +35991,7 @@
       </w:pPr>
     </w:lvl>
   </w:abstractNum>
-  <w:abstractNum w:abstractNumId="24" w15:restartNumberingAfterBreak="0">
+  <w:abstractNum w:abstractNumId="24">
     <w:nsid w:val="45EE0089"/>
     <w:multiLevelType w:val="multilevel"/>
     <w:tmpl w:val="2816459E"/>
@@ -36062,7 +36109,7 @@
       </w:rPr>
     </w:lvl>
   </w:abstractNum>
-  <w:abstractNum w:abstractNumId="25" w15:restartNumberingAfterBreak="0">
+  <w:abstractNum w:abstractNumId="25">
     <w:nsid w:val="4D0A47F8"/>
     <w:multiLevelType w:val="hybridMultilevel"/>
     <w:tmpl w:val="5B6477F8"/>
@@ -36175,7 +36222,7 @@
       </w:rPr>
     </w:lvl>
   </w:abstractNum>
-  <w:abstractNum w:abstractNumId="26" w15:restartNumberingAfterBreak="0">
+  <w:abstractNum w:abstractNumId="26">
     <w:nsid w:val="4F0C36E1"/>
     <w:multiLevelType w:val="hybridMultilevel"/>
     <w:tmpl w:val="9AFC5FEE"/>
@@ -36264,7 +36311,7 @@
       </w:pPr>
     </w:lvl>
   </w:abstractNum>
-  <w:abstractNum w:abstractNumId="27" w15:restartNumberingAfterBreak="0">
+  <w:abstractNum w:abstractNumId="27">
     <w:nsid w:val="57035708"/>
     <w:multiLevelType w:val="multilevel"/>
     <w:tmpl w:val="4EBE39D0"/>
@@ -36377,7 +36424,7 @@
       </w:rPr>
     </w:lvl>
   </w:abstractNum>
-  <w:abstractNum w:abstractNumId="28" w15:restartNumberingAfterBreak="0">
+  <w:abstractNum w:abstractNumId="28">
     <w:nsid w:val="5FA45C8B"/>
     <w:multiLevelType w:val="hybridMultilevel"/>
     <w:tmpl w:val="E2824CD0"/>
@@ -36469,7 +36516,7 @@
       </w:pPr>
     </w:lvl>
   </w:abstractNum>
-  <w:abstractNum w:abstractNumId="29" w15:restartNumberingAfterBreak="0">
+  <w:abstractNum w:abstractNumId="29">
     <w:nsid w:val="60305247"/>
     <w:multiLevelType w:val="hybridMultilevel"/>
     <w:tmpl w:val="527815DC"/>
@@ -36558,7 +36605,7 @@
       </w:pPr>
     </w:lvl>
   </w:abstractNum>
-  <w:abstractNum w:abstractNumId="30" w15:restartNumberingAfterBreak="0">
+  <w:abstractNum w:abstractNumId="30">
     <w:nsid w:val="676F6673"/>
     <w:multiLevelType w:val="hybridMultilevel"/>
     <w:tmpl w:val="6D248BEE"/>
@@ -36647,7 +36694,7 @@
       </w:pPr>
     </w:lvl>
   </w:abstractNum>
-  <w:abstractNum w:abstractNumId="31" w15:restartNumberingAfterBreak="0">
+  <w:abstractNum w:abstractNumId="31">
     <w:nsid w:val="67F60AB2"/>
     <w:multiLevelType w:val="multilevel"/>
     <w:tmpl w:val="2816459E"/>
@@ -36765,7 +36812,7 @@
       </w:rPr>
     </w:lvl>
   </w:abstractNum>
-  <w:abstractNum w:abstractNumId="32" w15:restartNumberingAfterBreak="0">
+  <w:abstractNum w:abstractNumId="32">
     <w:nsid w:val="685F42B5"/>
     <w:multiLevelType w:val="multilevel"/>
     <w:tmpl w:val="DADCAF72"/>
@@ -36878,7 +36925,7 @@
       </w:rPr>
     </w:lvl>
   </w:abstractNum>
-  <w:abstractNum w:abstractNumId="33" w15:restartNumberingAfterBreak="0">
+  <w:abstractNum w:abstractNumId="33">
     <w:nsid w:val="6A1450ED"/>
     <w:multiLevelType w:val="hybridMultilevel"/>
     <w:tmpl w:val="8BAA7C36"/>
@@ -36991,7 +37038,7 @@
       </w:rPr>
     </w:lvl>
   </w:abstractNum>
-  <w:abstractNum w:abstractNumId="34" w15:restartNumberingAfterBreak="0">
+  <w:abstractNum w:abstractNumId="34">
     <w:nsid w:val="6D7626F4"/>
     <w:multiLevelType w:val="multilevel"/>
     <w:tmpl w:val="E25438AA"/>
@@ -37104,7 +37151,7 @@
       </w:rPr>
     </w:lvl>
   </w:abstractNum>
-  <w:abstractNum w:abstractNumId="35" w15:restartNumberingAfterBreak="0">
+  <w:abstractNum w:abstractNumId="35">
     <w:nsid w:val="724507BA"/>
     <w:multiLevelType w:val="hybridMultilevel"/>
     <w:tmpl w:val="5B262166"/>
@@ -37217,7 +37264,7 @@
       </w:rPr>
     </w:lvl>
   </w:abstractNum>
-  <w:abstractNum w:abstractNumId="36" w15:restartNumberingAfterBreak="0">
+  <w:abstractNum w:abstractNumId="36">
     <w:nsid w:val="748314B6"/>
     <w:multiLevelType w:val="hybridMultilevel"/>
     <w:tmpl w:val="6D248BEE"/>
@@ -37306,7 +37353,7 @@
       </w:pPr>
     </w:lvl>
   </w:abstractNum>
-  <w:abstractNum w:abstractNumId="37" w15:restartNumberingAfterBreak="0">
+  <w:abstractNum w:abstractNumId="37">
     <w:nsid w:val="752550FD"/>
     <w:multiLevelType w:val="multilevel"/>
     <w:tmpl w:val="68FE36E8"/>
@@ -37512,7 +37559,7 @@
 </file>
 
 <file path=word/styles.xml><?xml version="1.0" encoding="utf-8"?>
-<w:styles xmlns:mc="http://schemas.openxmlformats.org/markup-compatibility/2006" xmlns:r="http://schemas.openxmlformats.org/officeDocument/2006/relationships" xmlns:w="http://schemas.openxmlformats.org/wordprocessingml/2006/main" xmlns:w14="http://schemas.microsoft.com/office/word/2010/wordml" xmlns:w15="http://schemas.microsoft.com/office/word/2012/wordml" xmlns:w16se="http://schemas.microsoft.com/office/word/2015/wordml/symex" mc:Ignorable="w14 w15 w16se">
+<w:styles xmlns:mc="http://schemas.openxmlformats.org/markup-compatibility/2006" xmlns:r="http://schemas.openxmlformats.org/officeDocument/2006/relationships" xmlns:w="http://schemas.openxmlformats.org/wordprocessingml/2006/main" xmlns:w14="http://schemas.microsoft.com/office/word/2010/wordml" xmlns:w15="http://schemas.microsoft.com/office/word/2012/wordml" mc:Ignorable="w14 w15">
   <w:docDefaults>
     <w:rPrDefault>
       <w:rPr>
@@ -37522,7 +37569,7 @@
     </w:rPrDefault>
     <w:pPrDefault/>
   </w:docDefaults>
-  <w:latentStyles w:defLockedState="0" w:defUIPriority="0" w:defSemiHidden="0" w:defUnhideWhenUsed="0" w:defQFormat="0" w:count="375">
+  <w:latentStyles w:defLockedState="0" w:defUIPriority="0" w:defSemiHidden="0" w:defUnhideWhenUsed="0" w:defQFormat="0" w:count="382">
     <w:lsdException w:name="Normal" w:qFormat="1"/>
     <w:lsdException w:name="heading 1" w:uiPriority="9" w:qFormat="1"/>
     <w:lsdException w:name="heading 2" w:uiPriority="9" w:qFormat="1"/>
@@ -37890,8 +37937,6 @@
     <w:lsdException w:name="List Table 7 Colorful Accent 6" w:uiPriority="52"/>
     <w:lsdException w:name="Mention" w:semiHidden="1" w:uiPriority="99" w:unhideWhenUsed="1"/>
     <w:lsdException w:name="Smart Hyperlink" w:semiHidden="1" w:uiPriority="99" w:unhideWhenUsed="1"/>
-    <w:lsdException w:name="Hashtag" w:semiHidden="1" w:uiPriority="99" w:unhideWhenUsed="1"/>
-    <w:lsdException w:name="Unresolved Mention" w:semiHidden="1" w:uiPriority="99" w:unhideWhenUsed="1"/>
   </w:latentStyles>
   <w:style w:type="paragraph" w:default="1" w:styleId="Normal">
     <w:name w:val="Normal"/>
@@ -38959,6 +39004,7 @@
       <w:jc w:val="both"/>
     </w:pPr>
     <w:tblPr>
+      <w:tblInd w:w="0" w:type="dxa"/>
       <w:tblBorders>
         <w:top w:val="single" w:sz="4" w:space="0" w:color="auto"/>
         <w:left w:val="single" w:sz="4" w:space="0" w:color="auto"/>
@@ -38967,6 +39013,12 @@
         <w:insideH w:val="single" w:sz="4" w:space="0" w:color="auto"/>
         <w:insideV w:val="single" w:sz="4" w:space="0" w:color="auto"/>
       </w:tblBorders>
+      <w:tblCellMar>
+        <w:top w:w="0" w:type="dxa"/>
+        <w:left w:w="108" w:type="dxa"/>
+        <w:bottom w:w="0" w:type="dxa"/>
+        <w:right w:w="108" w:type="dxa"/>
+      </w:tblCellMar>
     </w:tblPr>
   </w:style>
   <w:style w:type="paragraph" w:customStyle="1" w:styleId="InfoBlue">
@@ -39236,7 +39288,7 @@
       <w:shd w:val="clear" w:color="auto" w:fill="E6E6E6"/>
     </w:rPr>
   </w:style>
-  <w:style w:type="character" w:styleId="UnresolvedMention">
+  <w:style w:type="character" w:customStyle="1" w:styleId="UnresolvedMention">
     <w:name w:val="Unresolved Mention"/>
     <w:basedOn w:val="DefaultParagraphFont"/>
     <w:uiPriority w:val="99"/>
@@ -39662,7 +39714,7 @@
 </file>
 
 <file path=customXml/itemProps3.xml><?xml version="1.0" encoding="utf-8"?>
-<ds:datastoreItem xmlns:ds="http://schemas.openxmlformats.org/officeDocument/2006/customXml" ds:itemID="{A2A17362-030D-4D7D-A24A-39E50ED48FE1}">
+<ds:datastoreItem xmlns:ds="http://schemas.openxmlformats.org/officeDocument/2006/customXml" ds:itemID="{C4B271B9-1944-9C4C-8774-BDFD00372D9F}">
   <ds:schemaRefs>
     <ds:schemaRef ds:uri="http://schemas.openxmlformats.org/officeDocument/2006/bibliography"/>
   </ds:schemaRefs>

</xml_diff>

<commit_message>
Update admin guide with info on how to check Globus tasks for app account
</commit_message>
<xml_diff>
--- a/doc/guides/HPC_Admin_Guide.docx
+++ b/doc/guides/HPC_Admin_Guide.docx
@@ -3,24 +3,9 @@
 <w:document xmlns:wpc="http://schemas.microsoft.com/office/word/2010/wordprocessingCanvas" xmlns:mo="http://schemas.microsoft.com/office/mac/office/2008/main" xmlns:mc="http://schemas.openxmlformats.org/markup-compatibility/2006" xmlns:mv="urn:schemas-microsoft-com:mac:vml" xmlns:o="urn:schemas-microsoft-com:office:office" xmlns:r="http://schemas.openxmlformats.org/officeDocument/2006/relationships" xmlns:m="http://schemas.openxmlformats.org/officeDocument/2006/math" xmlns:v="urn:schemas-microsoft-com:vml" xmlns:wp14="http://schemas.microsoft.com/office/word/2010/wordprocessingDrawing" xmlns:wp="http://schemas.openxmlformats.org/drawingml/2006/wordprocessingDrawing" xmlns:w10="urn:schemas-microsoft-com:office:word" xmlns:w="http://schemas.openxmlformats.org/wordprocessingml/2006/main" xmlns:w14="http://schemas.microsoft.com/office/word/2010/wordml" xmlns:w15="http://schemas.microsoft.com/office/word/2012/wordml" xmlns:wpg="http://schemas.microsoft.com/office/word/2010/wordprocessingGroup" xmlns:wpi="http://schemas.microsoft.com/office/word/2010/wordprocessingInk" xmlns:wne="http://schemas.microsoft.com/office/word/2006/wordml" xmlns:wps="http://schemas.microsoft.com/office/word/2010/wordprocessingShape" mc:Ignorable="w14 w15 wp14">
   <w:body>
     <w:p>
-      <w:pPr>
-        <w:pStyle w:val="TitleCover"/>
-        <w:spacing w:after="240"/>
-        <w:jc w:val="right"/>
-        <w:rPr>
-          <w:rFonts w:ascii="Arial" w:hAnsi="Arial" w:cs="Arial"/>
-          <w:sz w:val="24"/>
-          <w:szCs w:val="24"/>
-        </w:rPr>
-      </w:pPr>
       <w:bookmarkStart w:id="0" w:name="_Toc523878296"/>
       <w:bookmarkStart w:id="1" w:name="_Toc521978636"/>
       <w:r>
-        <w:rPr>
-          <w:rFonts w:ascii="Arial" w:hAnsi="Arial" w:cs="Arial"/>
-          <w:sz w:val="24"/>
-          <w:szCs w:val="24"/>
-        </w:rPr>
         <w:t xml:space="preserve">                                                                                                                                                                                                                                                    </w:t>
       </w:r>
     </w:p>
@@ -184,7 +169,7 @@
           <w:sz w:val="24"/>
           <w:szCs w:val="24"/>
         </w:rPr>
-        <w:t>12</w:t>
+        <w:t>01</w:t>
       </w:r>
       <w:r>
         <w:rPr>
@@ -202,7 +187,7 @@
           <w:sz w:val="24"/>
           <w:szCs w:val="24"/>
         </w:rPr>
-        <w:t>21</w:t>
+        <w:t>16</w:t>
       </w:r>
       <w:r>
         <w:rPr>
@@ -220,7 +205,7 @@
           <w:sz w:val="24"/>
           <w:szCs w:val="24"/>
         </w:rPr>
-        <w:t>7</w:t>
+        <w:t>8</w:t>
       </w:r>
     </w:p>
     <w:p>
@@ -2571,6 +2556,136 @@
           </w:p>
         </w:tc>
       </w:tr>
+      <w:tr>
+        <w:trPr>
+          <w:trHeight w:val="251"/>
+        </w:trPr>
+        <w:tc>
+          <w:tcPr>
+            <w:tcW w:w="1435" w:type="dxa"/>
+          </w:tcPr>
+          <w:p>
+            <w:pPr>
+              <w:pStyle w:val="Tabletext"/>
+              <w:ind w:left="720"/>
+              <w:rPr>
+                <w:rFonts w:cs="Arial"/>
+                <w:sz w:val="24"/>
+                <w:szCs w:val="24"/>
+              </w:rPr>
+            </w:pPr>
+            <w:r>
+              <w:rPr>
+                <w:rFonts w:cs="Arial"/>
+                <w:sz w:val="24"/>
+                <w:szCs w:val="24"/>
+              </w:rPr>
+              <w:t>1.6.0</w:t>
+            </w:r>
+          </w:p>
+        </w:tc>
+        <w:tc>
+          <w:tcPr>
+            <w:tcW w:w="1530" w:type="dxa"/>
+          </w:tcPr>
+          <w:p>
+            <w:pPr>
+              <w:pStyle w:val="Tabletext"/>
+              <w:rPr>
+                <w:rFonts w:cs="Arial"/>
+                <w:sz w:val="24"/>
+                <w:szCs w:val="24"/>
+              </w:rPr>
+            </w:pPr>
+            <w:r>
+              <w:rPr>
+                <w:rFonts w:cs="Arial"/>
+                <w:sz w:val="24"/>
+                <w:szCs w:val="24"/>
+              </w:rPr>
+              <w:t>Eran Rosenberg</w:t>
+            </w:r>
+          </w:p>
+        </w:tc>
+        <w:tc>
+          <w:tcPr>
+            <w:tcW w:w="1260" w:type="dxa"/>
+          </w:tcPr>
+          <w:p>
+            <w:pPr>
+              <w:pStyle w:val="Tabletext"/>
+              <w:jc w:val="center"/>
+              <w:rPr>
+                <w:rFonts w:cs="Arial"/>
+                <w:sz w:val="24"/>
+                <w:szCs w:val="24"/>
+              </w:rPr>
+            </w:pPr>
+            <w:r>
+              <w:rPr>
+                <w:rFonts w:cs="Arial"/>
+                <w:sz w:val="24"/>
+                <w:szCs w:val="24"/>
+              </w:rPr>
+              <w:t>1/16/2018</w:t>
+            </w:r>
+          </w:p>
+        </w:tc>
+        <w:tc>
+          <w:tcPr>
+            <w:tcW w:w="1170" w:type="dxa"/>
+          </w:tcPr>
+          <w:p>
+            <w:pPr>
+              <w:pStyle w:val="Tabletext"/>
+              <w:rPr>
+                <w:rFonts w:cs="Arial"/>
+                <w:sz w:val="24"/>
+                <w:szCs w:val="24"/>
+              </w:rPr>
+            </w:pPr>
+          </w:p>
+        </w:tc>
+        <w:tc>
+          <w:tcPr>
+            <w:tcW w:w="1099" w:type="dxa"/>
+          </w:tcPr>
+          <w:p>
+            <w:pPr>
+              <w:pStyle w:val="Tabletext"/>
+              <w:jc w:val="center"/>
+              <w:rPr>
+                <w:rFonts w:cs="Arial"/>
+                <w:sz w:val="24"/>
+                <w:szCs w:val="24"/>
+              </w:rPr>
+            </w:pPr>
+          </w:p>
+        </w:tc>
+        <w:tc>
+          <w:tcPr>
+            <w:tcW w:w="2808" w:type="dxa"/>
+          </w:tcPr>
+          <w:p>
+            <w:pPr>
+              <w:pStyle w:val="Tabletext"/>
+              <w:rPr>
+                <w:rFonts w:cs="Arial"/>
+                <w:sz w:val="24"/>
+                <w:szCs w:val="24"/>
+              </w:rPr>
+            </w:pPr>
+            <w:r>
+              <w:rPr>
+                <w:rFonts w:cs="Arial"/>
+                <w:sz w:val="24"/>
+                <w:szCs w:val="24"/>
+              </w:rPr>
+              <w:t>Added section to check Globus app account transfer</w:t>
+            </w:r>
+          </w:p>
+        </w:tc>
+      </w:tr>
     </w:tbl>
     <w:p>
       <w:pPr>
@@ -9942,8 +10057,6 @@
       <w:r>
         <w:t>=</w:t>
       </w:r>
-      <w:bookmarkStart w:id="21" w:name="_GoBack"/>
-      <w:bookmarkEnd w:id="21"/>
       <w:r>
         <w:rPr>
           <w:rFonts w:ascii="Calibri" w:hAnsi="Calibri"/>
@@ -9994,7 +10107,7 @@
           <w:numId w:val="5"/>
         </w:numPr>
       </w:pPr>
-      <w:bookmarkStart w:id="22" w:name="_Toc501639511"/>
+      <w:bookmarkStart w:id="21" w:name="_Toc501639511"/>
       <w:r>
         <w:t>Set HPC DM</w:t>
       </w:r>
@@ -10010,7 +10123,7 @@
       <w:r>
         <w:t xml:space="preserve"> properties</w:t>
       </w:r>
-      <w:bookmarkEnd w:id="22"/>
+      <w:bookmarkEnd w:id="21"/>
       <w:r>
         <w:t xml:space="preserve"> </w:t>
       </w:r>
@@ -12036,11 +12149,11 @@
           <w:numId w:val="5"/>
         </w:numPr>
       </w:pPr>
-      <w:bookmarkStart w:id="23" w:name="_Toc501639512"/>
+      <w:bookmarkStart w:id="22" w:name="_Toc501639512"/>
       <w:r>
         <w:t>Prepare Initial Data</w:t>
       </w:r>
-      <w:bookmarkEnd w:id="23"/>
+      <w:bookmarkEnd w:id="22"/>
       <w:r>
         <w:t xml:space="preserve"> </w:t>
       </w:r>
@@ -12053,11 +12166,11 @@
           <w:numId w:val="5"/>
         </w:numPr>
       </w:pPr>
-      <w:bookmarkStart w:id="24" w:name="_Toc501639513"/>
+      <w:bookmarkStart w:id="23" w:name="_Toc501639513"/>
       <w:r>
         <w:t>iRODS Service User</w:t>
       </w:r>
-      <w:bookmarkEnd w:id="24"/>
+      <w:bookmarkEnd w:id="23"/>
     </w:p>
     <w:p>
       <w:r>
@@ -12201,7 +12314,7 @@
           <w:numId w:val="5"/>
         </w:numPr>
       </w:pPr>
-      <w:bookmarkStart w:id="25" w:name="_Toc501639514"/>
+      <w:bookmarkStart w:id="24" w:name="_Toc501639514"/>
       <w:r>
         <w:t xml:space="preserve">Enable </w:t>
       </w:r>
@@ -12211,7 +12324,7 @@
       <w:r>
         <w:t>nheritance on iRODS</w:t>
       </w:r>
-      <w:bookmarkEnd w:id="25"/>
+      <w:bookmarkEnd w:id="24"/>
     </w:p>
     <w:p>
       <w:r>
@@ -12242,11 +12355,11 @@
           <w:numId w:val="5"/>
         </w:numPr>
       </w:pPr>
-      <w:bookmarkStart w:id="26" w:name="_Toc501639515"/>
+      <w:bookmarkStart w:id="25" w:name="_Toc501639515"/>
       <w:r>
         <w:t>Setup DOC</w:t>
       </w:r>
-      <w:bookmarkEnd w:id="26"/>
+      <w:bookmarkEnd w:id="25"/>
     </w:p>
     <w:p>
       <w:r>
@@ -12267,11 +12380,11 @@
           <w:numId w:val="5"/>
         </w:numPr>
       </w:pPr>
-      <w:bookmarkStart w:id="27" w:name="_Toc501639516"/>
+      <w:bookmarkStart w:id="26" w:name="_Toc501639516"/>
       <w:r>
         <w:t>Create Admin User</w:t>
       </w:r>
-      <w:bookmarkEnd w:id="27"/>
+      <w:bookmarkEnd w:id="26"/>
     </w:p>
     <w:p>
       <w:pPr>
@@ -12555,11 +12668,11 @@
           <w:numId w:val="5"/>
         </w:numPr>
       </w:pPr>
-      <w:bookmarkStart w:id="28" w:name="_Toc501639517"/>
+      <w:bookmarkStart w:id="27" w:name="_Toc501639517"/>
       <w:r>
         <w:t>NIH AD Service Account</w:t>
       </w:r>
-      <w:bookmarkEnd w:id="28"/>
+      <w:bookmarkEnd w:id="27"/>
     </w:p>
     <w:p>
       <w:pPr>
@@ -12655,12 +12768,12 @@
           <w:numId w:val="5"/>
         </w:numPr>
       </w:pPr>
-      <w:bookmarkStart w:id="29" w:name="_Toc501639518"/>
+      <w:bookmarkStart w:id="28" w:name="_Toc501639518"/>
       <w:r>
         <w:lastRenderedPageBreak/>
         <w:t>Password Policy</w:t>
       </w:r>
-      <w:bookmarkEnd w:id="29"/>
+      <w:bookmarkEnd w:id="28"/>
     </w:p>
     <w:p>
       <w:pPr>
@@ -12714,11 +12827,11 @@
           <w:numId w:val="5"/>
         </w:numPr>
       </w:pPr>
-      <w:bookmarkStart w:id="30" w:name="_Toc501639519"/>
+      <w:bookmarkStart w:id="29" w:name="_Toc501639519"/>
       <w:r>
         <w:t>Build and Deploy HPC DME</w:t>
       </w:r>
-      <w:bookmarkEnd w:id="30"/>
+      <w:bookmarkEnd w:id="29"/>
     </w:p>
     <w:p>
       <w:pPr>
@@ -12728,11 +12841,11 @@
           <w:numId w:val="5"/>
         </w:numPr>
       </w:pPr>
-      <w:bookmarkStart w:id="31" w:name="_Toc501639520"/>
+      <w:bookmarkStart w:id="30" w:name="_Toc501639520"/>
       <w:r>
         <w:t>Build HPC DME</w:t>
       </w:r>
-      <w:bookmarkEnd w:id="31"/>
+      <w:bookmarkEnd w:id="30"/>
       <w:r>
         <w:t xml:space="preserve"> </w:t>
       </w:r>
@@ -12781,7 +12894,7 @@
           <w:numId w:val="5"/>
         </w:numPr>
       </w:pPr>
-      <w:bookmarkStart w:id="32" w:name="_Toc501639521"/>
+      <w:bookmarkStart w:id="31" w:name="_Toc501639521"/>
       <w:r>
         <w:t xml:space="preserve">Deploy </w:t>
       </w:r>
@@ -12794,7 +12907,7 @@
       <w:r>
         <w:t>into ServiceMix</w:t>
       </w:r>
-      <w:bookmarkEnd w:id="32"/>
+      <w:bookmarkEnd w:id="31"/>
     </w:p>
     <w:p>
       <w:pPr>
@@ -12909,11 +13022,11 @@
           <w:numId w:val="5"/>
         </w:numPr>
       </w:pPr>
-      <w:bookmarkStart w:id="33" w:name="_Toc501639522"/>
+      <w:bookmarkStart w:id="32" w:name="_Toc501639522"/>
       <w:r>
         <w:t>Run ServiceMix in the background</w:t>
       </w:r>
-      <w:bookmarkEnd w:id="33"/>
+      <w:bookmarkEnd w:id="32"/>
     </w:p>
     <w:p>
       <w:pPr>
@@ -13323,12 +13436,12 @@
           <w:numId w:val="5"/>
         </w:numPr>
       </w:pPr>
-      <w:bookmarkStart w:id="34" w:name="_Toc501639523"/>
+      <w:bookmarkStart w:id="33" w:name="_Toc501639523"/>
       <w:r>
         <w:lastRenderedPageBreak/>
         <w:t>Verification step</w:t>
       </w:r>
-      <w:bookmarkEnd w:id="34"/>
+      <w:bookmarkEnd w:id="33"/>
     </w:p>
     <w:p>
       <w:r>
@@ -13389,14 +13502,14 @@
           <w:numId w:val="5"/>
         </w:numPr>
       </w:pPr>
-      <w:bookmarkStart w:id="35" w:name="_Toc501639524"/>
+      <w:bookmarkStart w:id="34" w:name="_Toc501639524"/>
       <w:r>
         <w:t>Set up Service account</w:t>
       </w:r>
       <w:r>
         <w:t>s</w:t>
       </w:r>
-      <w:bookmarkEnd w:id="35"/>
+      <w:bookmarkEnd w:id="34"/>
     </w:p>
     <w:p>
       <w:pPr>
@@ -13817,11 +13930,11 @@
           <w:numId w:val="5"/>
         </w:numPr>
       </w:pPr>
-      <w:bookmarkStart w:id="36" w:name="_Toc501639525"/>
+      <w:bookmarkStart w:id="35" w:name="_Toc501639525"/>
       <w:r>
         <w:t>Setup or Update Cleversafe service account credentials</w:t>
       </w:r>
-      <w:bookmarkEnd w:id="36"/>
+      <w:bookmarkEnd w:id="35"/>
     </w:p>
     <w:p>
       <w:pPr>
@@ -14106,11 +14219,11 @@
           <w:numId w:val="5"/>
         </w:numPr>
       </w:pPr>
-      <w:bookmarkStart w:id="37" w:name="_Toc501639526"/>
+      <w:bookmarkStart w:id="36" w:name="_Toc501639526"/>
       <w:r>
         <w:t>Setup or Update Globus service account credentials</w:t>
       </w:r>
-      <w:bookmarkEnd w:id="37"/>
+      <w:bookmarkEnd w:id="36"/>
     </w:p>
     <w:tbl>
       <w:tblPr>
@@ -14413,14 +14526,14 @@
           <w:numId w:val="5"/>
         </w:numPr>
       </w:pPr>
-      <w:bookmarkStart w:id="38" w:name="_Setup_or_Update"/>
-      <w:bookmarkStart w:id="39" w:name="_Toc501639527"/>
-      <w:bookmarkEnd w:id="38"/>
+      <w:bookmarkStart w:id="37" w:name="_Setup_or_Update"/>
+      <w:bookmarkStart w:id="38" w:name="_Toc501639527"/>
+      <w:bookmarkEnd w:id="37"/>
       <w:r>
         <w:lastRenderedPageBreak/>
         <w:t>Setup or Update iRODS Service account credentials</w:t>
       </w:r>
-      <w:bookmarkEnd w:id="39"/>
+      <w:bookmarkEnd w:id="38"/>
     </w:p>
     <w:p>
       <w:pPr>
@@ -14646,11 +14759,11 @@
           <w:numId w:val="5"/>
         </w:numPr>
       </w:pPr>
-      <w:bookmarkStart w:id="40" w:name="_Toc501639528"/>
+      <w:bookmarkStart w:id="39" w:name="_Toc501639528"/>
       <w:r>
         <w:t>Build and Deploy WEB UI Application</w:t>
       </w:r>
-      <w:bookmarkEnd w:id="40"/>
+      <w:bookmarkEnd w:id="39"/>
     </w:p>
     <w:p>
       <w:pPr>
@@ -15063,14 +15176,14 @@
           <w:numId w:val="5"/>
         </w:numPr>
       </w:pPr>
-      <w:bookmarkStart w:id="41" w:name="_Toc501639529"/>
+      <w:bookmarkStart w:id="40" w:name="_Toc501639529"/>
       <w:r>
         <w:t xml:space="preserve">Accessing </w:t>
       </w:r>
       <w:r>
         <w:t>HPC DME</w:t>
       </w:r>
-      <w:bookmarkEnd w:id="41"/>
+      <w:bookmarkEnd w:id="40"/>
       <w:r>
         <w:t xml:space="preserve"> </w:t>
       </w:r>
@@ -15320,7 +15433,7 @@
           <w:numId w:val="5"/>
         </w:numPr>
       </w:pPr>
-      <w:bookmarkStart w:id="42" w:name="_Toc501639530"/>
+      <w:bookmarkStart w:id="41" w:name="_Toc501639530"/>
       <w:r>
         <w:t>HPC DME</w:t>
       </w:r>
@@ -15336,7 +15449,7 @@
       <w:r>
         <w:t>Operations</w:t>
       </w:r>
-      <w:bookmarkEnd w:id="42"/>
+      <w:bookmarkEnd w:id="41"/>
     </w:p>
     <w:p>
       <w:pPr>
@@ -15388,7 +15501,7 @@
           <w:numId w:val="5"/>
         </w:numPr>
       </w:pPr>
-      <w:bookmarkStart w:id="43" w:name="_Toc501639531"/>
+      <w:bookmarkStart w:id="42" w:name="_Toc501639531"/>
       <w:r>
         <w:lastRenderedPageBreak/>
         <w:t>Managing S</w:t>
@@ -15396,7 +15509,7 @@
       <w:r>
         <w:t>ecurity</w:t>
       </w:r>
-      <w:bookmarkEnd w:id="43"/>
+      <w:bookmarkEnd w:id="42"/>
     </w:p>
     <w:p>
       <w:pPr>
@@ -15656,11 +15769,11 @@
           <w:numId w:val="5"/>
         </w:numPr>
       </w:pPr>
-      <w:bookmarkStart w:id="44" w:name="_Toc501639532"/>
+      <w:bookmarkStart w:id="43" w:name="_Toc501639532"/>
       <w:r>
         <w:t>Roles</w:t>
       </w:r>
-      <w:bookmarkEnd w:id="44"/>
+      <w:bookmarkEnd w:id="43"/>
     </w:p>
     <w:p>
       <w:pPr>
@@ -16126,13 +16239,13 @@
           <w:numId w:val="5"/>
         </w:numPr>
       </w:pPr>
-      <w:bookmarkStart w:id="45" w:name="_Toc475611887"/>
-      <w:bookmarkStart w:id="46" w:name="_Toc501639533"/>
+      <w:bookmarkStart w:id="44" w:name="_Toc475611887"/>
+      <w:bookmarkStart w:id="45" w:name="_Toc501639533"/>
       <w:r>
         <w:t>Service API Security</w:t>
       </w:r>
+      <w:bookmarkEnd w:id="44"/>
       <w:bookmarkEnd w:id="45"/>
-      <w:bookmarkEnd w:id="46"/>
     </w:p>
     <w:p>
       <w:pPr>
@@ -16705,14 +16818,14 @@
           <w:numId w:val="5"/>
         </w:numPr>
       </w:pPr>
-      <w:bookmarkStart w:id="47" w:name="_Toc501639534"/>
+      <w:bookmarkStart w:id="46" w:name="_Toc501639534"/>
       <w:r>
         <w:t>Create</w:t>
       </w:r>
       <w:r>
         <w:t xml:space="preserve"> a User</w:t>
       </w:r>
-      <w:bookmarkEnd w:id="47"/>
+      <w:bookmarkEnd w:id="46"/>
     </w:p>
     <w:p>
       <w:pPr>
@@ -17086,14 +17199,14 @@
           <w:numId w:val="5"/>
         </w:numPr>
       </w:pPr>
-      <w:bookmarkStart w:id="48" w:name="_Toc501639535"/>
+      <w:bookmarkStart w:id="47" w:name="_Toc501639535"/>
       <w:r>
         <w:t xml:space="preserve">Updating an Existing </w:t>
       </w:r>
       <w:r>
         <w:t>User</w:t>
       </w:r>
-      <w:bookmarkEnd w:id="48"/>
+      <w:bookmarkEnd w:id="47"/>
     </w:p>
     <w:p>
       <w:pPr>
@@ -17333,7 +17446,7 @@
           <w:numId w:val="5"/>
         </w:numPr>
       </w:pPr>
-      <w:bookmarkStart w:id="49" w:name="_Toc501639536"/>
+      <w:bookmarkStart w:id="48" w:name="_Toc501639536"/>
       <w:r>
         <w:lastRenderedPageBreak/>
         <w:t>Assigning</w:t>
@@ -17356,7 +17469,7 @@
       <w:r>
         <w:t>Group administrators</w:t>
       </w:r>
-      <w:bookmarkEnd w:id="49"/>
+      <w:bookmarkEnd w:id="48"/>
     </w:p>
     <w:p>
       <w:pPr>
@@ -17946,11 +18059,11 @@
           <w:numId w:val="5"/>
         </w:numPr>
       </w:pPr>
-      <w:bookmarkStart w:id="50" w:name="_Toc501639537"/>
+      <w:bookmarkStart w:id="49" w:name="_Toc501639537"/>
       <w:r>
         <w:t>Create System Administrator group and assign System Admins</w:t>
       </w:r>
-      <w:bookmarkEnd w:id="50"/>
+      <w:bookmarkEnd w:id="49"/>
     </w:p>
     <w:p>
       <w:pPr>
@@ -18627,11 +18740,11 @@
           <w:numId w:val="5"/>
         </w:numPr>
       </w:pPr>
-      <w:bookmarkStart w:id="51" w:name="_Toc501639538"/>
+      <w:bookmarkStart w:id="50" w:name="_Toc501639538"/>
       <w:r>
         <w:t>Accessing HPC DME Database</w:t>
       </w:r>
-      <w:bookmarkEnd w:id="51"/>
+      <w:bookmarkEnd w:id="50"/>
     </w:p>
     <w:p>
       <w:r>
@@ -18728,7 +18841,7 @@
           <w:numId w:val="5"/>
         </w:numPr>
       </w:pPr>
-      <w:bookmarkStart w:id="52" w:name="_Toc501639539"/>
+      <w:bookmarkStart w:id="51" w:name="_Toc501639539"/>
       <w:r>
         <w:t>Register</w:t>
       </w:r>
@@ -18738,7 +18851,7 @@
       <w:r>
         <w:t xml:space="preserve"> Or Setting up Base Path</w:t>
       </w:r>
-      <w:bookmarkEnd w:id="52"/>
+      <w:bookmarkEnd w:id="51"/>
     </w:p>
     <w:p>
       <w:r>
@@ -23636,7 +23749,7 @@
           <w:numId w:val="5"/>
         </w:numPr>
       </w:pPr>
-      <w:bookmarkStart w:id="53" w:name="_Toc501639540"/>
+      <w:bookmarkStart w:id="52" w:name="_Toc501639540"/>
       <w:r>
         <w:t>U</w:t>
       </w:r>
@@ -23646,7 +23759,7 @@
       <w:r>
         <w:t xml:space="preserve"> Configuration</w:t>
       </w:r>
-      <w:bookmarkEnd w:id="53"/>
+      <w:bookmarkEnd w:id="52"/>
     </w:p>
     <w:p>
       <w:pPr>
@@ -23923,11 +24036,11 @@
           <w:numId w:val="5"/>
         </w:numPr>
       </w:pPr>
-      <w:bookmarkStart w:id="54" w:name="_Toc501639541"/>
+      <w:bookmarkStart w:id="53" w:name="_Toc501639541"/>
       <w:r>
         <w:t>Connecting to iRODS through iCommand</w:t>
       </w:r>
-      <w:bookmarkEnd w:id="54"/>
+      <w:bookmarkEnd w:id="53"/>
     </w:p>
     <w:p>
       <w:pPr>
@@ -24178,11 +24291,11 @@
           <w:numId w:val="5"/>
         </w:numPr>
       </w:pPr>
-      <w:bookmarkStart w:id="55" w:name="_Toc501639542"/>
+      <w:bookmarkStart w:id="54" w:name="_Toc501639542"/>
       <w:r>
         <w:t>Delete or Edit a Collection on iRODS</w:t>
       </w:r>
-      <w:bookmarkEnd w:id="55"/>
+      <w:bookmarkEnd w:id="54"/>
     </w:p>
     <w:p>
       <w:pPr>
@@ -24285,11 +24398,11 @@
           <w:numId w:val="5"/>
         </w:numPr>
       </w:pPr>
-      <w:bookmarkStart w:id="56" w:name="_Toc501639543"/>
+      <w:bookmarkStart w:id="55" w:name="_Toc501639543"/>
       <w:r>
         <w:t>Delete or Edit a Data File on iRODS and Cleversafe</w:t>
       </w:r>
-      <w:bookmarkEnd w:id="56"/>
+      <w:bookmarkEnd w:id="55"/>
     </w:p>
     <w:p>
       <w:pPr>
@@ -24346,11 +24459,11 @@
           <w:numId w:val="5"/>
         </w:numPr>
       </w:pPr>
-      <w:bookmarkStart w:id="57" w:name="_Toc501639544"/>
+      <w:bookmarkStart w:id="56" w:name="_Toc501639544"/>
       <w:r>
         <w:t>Globus Application Account Configuration</w:t>
       </w:r>
-      <w:bookmarkEnd w:id="57"/>
+      <w:bookmarkEnd w:id="56"/>
     </w:p>
     <w:p>
       <w:pPr>
@@ -24863,25 +24976,405 @@
           <w:numId w:val="5"/>
         </w:numPr>
       </w:pPr>
-      <w:bookmarkStart w:id="58" w:name="_Toc501639545"/>
+      <w:bookmarkStart w:id="57" w:name="_Toc501639545"/>
       <w:r>
         <w:t>Access Globus Tasks</w:t>
       </w:r>
+      <w:bookmarkEnd w:id="57"/>
+    </w:p>
+    <w:p>
+      <w:pPr>
+        <w:ind w:left="720"/>
+      </w:pPr>
+      <w:r>
+        <w:t xml:space="preserve">HPC DME </w:t>
+      </w:r>
+      <w:r>
+        <w:t xml:space="preserve">Globus application account submits asynchronous data registration requests to Globus on behalf of users. </w:t>
+      </w:r>
+      <w:r>
+        <w:t>Users need to share the endpoints they intend to use with the Globus app account. A system admin can use the following method to check what Globus tasks are pending for the app account, and a (Globus) status of a particular task:</w:t>
+      </w:r>
+    </w:p>
+    <w:p>
+      <w:pPr>
+        <w:ind w:left="720"/>
+      </w:pPr>
+    </w:p>
+    <w:p>
+      <w:pPr>
+        <w:ind w:left="720"/>
+        <w:rPr>
+          <w:color w:val="000000"/>
+        </w:rPr>
+      </w:pPr>
+      <w:r>
+        <w:rPr>
+          <w:b/>
+          <w:bCs/>
+          <w:color w:val="000000"/>
+        </w:rPr>
+        <w:t>Get Access token:</w:t>
+      </w:r>
+    </w:p>
+    <w:p>
+      <w:pPr>
+        <w:ind w:left="720"/>
+        <w:rPr>
+          <w:color w:val="000000"/>
+        </w:rPr>
+      </w:pPr>
+      <w:r>
+        <w:rPr>
+          <w:color w:val="000000"/>
+        </w:rPr>
+        <w:t xml:space="preserve">Use app-id credentials (you will need the Globus app-id and secret key) </w:t>
+      </w:r>
+      <w:bookmarkStart w:id="58" w:name="_GoBack"/>
       <w:bookmarkEnd w:id="58"/>
+      <w:r>
+        <w:rPr>
+          <w:color w:val="000000"/>
+        </w:rPr>
+        <w:t xml:space="preserve">to invoke the following service. </w:t>
+      </w:r>
     </w:p>
     <w:p>
       <w:pPr>
         <w:ind w:left="720"/>
-      </w:pPr>
-      <w:r>
-        <w:t xml:space="preserve">HPC DME </w:t>
-      </w:r>
-      <w:r>
-        <w:t>Globus application account submits asynchronous data registration requests to Globus on behalf of users. In order to enable upload and download files asynchronously</w:t>
-      </w:r>
-      <w:r>
-        <w:t xml:space="preserve">, users will need to share their </w:t>
-      </w:r>
+        <w:rPr>
+          <w:color w:val="000000"/>
+        </w:rPr>
+      </w:pPr>
+      <w:r>
+        <w:rPr>
+          <w:color w:val="000000"/>
+        </w:rPr>
+        <w:t>POST</w:t>
+      </w:r>
+      <w:r>
+        <w:rPr>
+          <w:rStyle w:val="apple-converted-space"/>
+          <w:color w:val="000000"/>
+        </w:rPr>
+        <w:t> </w:t>
+      </w:r>
+      <w:hyperlink r:id="rId36" w:history="1">
+        <w:r>
+          <w:rPr>
+            <w:rStyle w:val="Hyperlink"/>
+            <w:color w:val="800080"/>
+          </w:rPr>
+          <w:t>https://auth.globus.org/v2/oauth2/token?grant_type=client_credentials&amp;scope=urn:globus:auth:scope:transfer.api.globus.org:all</w:t>
+        </w:r>
+      </w:hyperlink>
+    </w:p>
+    <w:p>
+      <w:pPr>
+        <w:ind w:left="720"/>
+        <w:rPr>
+          <w:color w:val="000000"/>
+        </w:rPr>
+      </w:pPr>
+      <w:r>
+        <w:rPr>
+          <w:color w:val="000000"/>
+        </w:rPr>
+        <w:t> </w:t>
+      </w:r>
+    </w:p>
+    <w:p>
+      <w:pPr>
+        <w:ind w:left="720"/>
+        <w:rPr>
+          <w:color w:val="000000"/>
+        </w:rPr>
+      </w:pPr>
+      <w:r>
+        <w:rPr>
+          <w:color w:val="000000"/>
+          <w:u w:val="single"/>
+        </w:rPr>
+        <w:t>Response:</w:t>
+      </w:r>
+    </w:p>
+    <w:p>
+      <w:pPr>
+        <w:ind w:left="720"/>
+        <w:rPr>
+          <w:color w:val="000000"/>
+        </w:rPr>
+      </w:pPr>
+      <w:r>
+        <w:rPr>
+          <w:color w:val="000000"/>
+        </w:rPr>
+        <w:t>{</w:t>
+      </w:r>
+    </w:p>
+    <w:p>
+      <w:pPr>
+        <w:ind w:left="720"/>
+        <w:rPr>
+          <w:color w:val="000000"/>
+        </w:rPr>
+      </w:pPr>
+      <w:r>
+        <w:rPr>
+          <w:color w:val="000000"/>
+        </w:rPr>
+        <w:t>   </w:t>
+      </w:r>
+      <w:r>
+        <w:rPr>
+          <w:color w:val="000000"/>
+          <w:shd w:val="clear" w:color="auto" w:fill="FFFF00"/>
+        </w:rPr>
+        <w:t>"access_token": "AQBZrHddAAAAAAAFlJZYSDp4Jq6owlfXPbKdZBp-u70fHsmn8ZbopvABpKVnq4ROqy-ORzBsL_28jOHSKsg0",</w:t>
+      </w:r>
+    </w:p>
+    <w:p>
+      <w:pPr>
+        <w:ind w:left="720"/>
+        <w:rPr>
+          <w:color w:val="000000"/>
+        </w:rPr>
+      </w:pPr>
+      <w:r>
+        <w:rPr>
+          <w:color w:val="000000"/>
+        </w:rPr>
+        <w:t>   "expires_in": 172800,</w:t>
+      </w:r>
+    </w:p>
+    <w:p>
+      <w:pPr>
+        <w:ind w:left="720"/>
+        <w:rPr>
+          <w:color w:val="000000"/>
+        </w:rPr>
+      </w:pPr>
+      <w:r>
+        <w:rPr>
+          <w:color w:val="000000"/>
+        </w:rPr>
+        <w:t>   "resource_server": "transfer.api.globus.org",</w:t>
+      </w:r>
+    </w:p>
+    <w:p>
+      <w:pPr>
+        <w:ind w:left="720"/>
+        <w:rPr>
+          <w:color w:val="000000"/>
+        </w:rPr>
+      </w:pPr>
+      <w:r>
+        <w:rPr>
+          <w:color w:val="000000"/>
+        </w:rPr>
+        <w:t>   "token_type": "Bearer",</w:t>
+      </w:r>
+    </w:p>
+    <w:p>
+      <w:pPr>
+        <w:ind w:left="720"/>
+        <w:rPr>
+          <w:color w:val="000000"/>
+        </w:rPr>
+      </w:pPr>
+      <w:r>
+        <w:rPr>
+          <w:color w:val="000000"/>
+        </w:rPr>
+        <w:t>   "other_tokens": [],</w:t>
+      </w:r>
+    </w:p>
+    <w:p>
+      <w:pPr>
+        <w:ind w:left="720"/>
+        <w:rPr>
+          <w:color w:val="000000"/>
+        </w:rPr>
+      </w:pPr>
+      <w:r>
+        <w:rPr>
+          <w:color w:val="000000"/>
+        </w:rPr>
+        <w:t>   "scope": "urn:globus:auth:scope:transfer.api.globus.org:all"</w:t>
+      </w:r>
+    </w:p>
+    <w:p>
+      <w:pPr>
+        <w:ind w:left="720"/>
+        <w:rPr>
+          <w:color w:val="000000"/>
+        </w:rPr>
+      </w:pPr>
+      <w:r>
+        <w:rPr>
+          <w:color w:val="000000"/>
+        </w:rPr>
+        <w:t>}</w:t>
+      </w:r>
+    </w:p>
+    <w:p>
+      <w:pPr>
+        <w:ind w:left="720"/>
+        <w:rPr>
+          <w:color w:val="000000"/>
+        </w:rPr>
+      </w:pPr>
+      <w:r>
+        <w:rPr>
+          <w:color w:val="000000"/>
+        </w:rPr>
+        <w:t> </w:t>
+      </w:r>
+    </w:p>
+    <w:p>
+      <w:pPr>
+        <w:ind w:left="720"/>
+        <w:rPr>
+          <w:color w:val="000000"/>
+        </w:rPr>
+      </w:pPr>
+      <w:r>
+        <w:rPr>
+          <w:color w:val="000000"/>
+        </w:rPr>
+        <w:t>Use the token from the response to invoke the services listed below</w:t>
+      </w:r>
+    </w:p>
+    <w:p>
+      <w:pPr>
+        <w:ind w:left="720"/>
+        <w:rPr>
+          <w:color w:val="000000"/>
+        </w:rPr>
+      </w:pPr>
+      <w:r>
+        <w:rPr>
+          <w:color w:val="000000"/>
+        </w:rPr>
+        <w:t> </w:t>
+      </w:r>
+    </w:p>
+    <w:p>
+      <w:pPr>
+        <w:ind w:left="720"/>
+        <w:rPr>
+          <w:color w:val="000000"/>
+        </w:rPr>
+      </w:pPr>
+      <w:r>
+        <w:rPr>
+          <w:b/>
+          <w:bCs/>
+          <w:color w:val="000000"/>
+        </w:rPr>
+        <w:t>Get list of Globus tasks:</w:t>
+      </w:r>
+    </w:p>
+    <w:p>
+      <w:pPr>
+        <w:ind w:left="720"/>
+        <w:rPr>
+          <w:color w:val="000000"/>
+        </w:rPr>
+      </w:pPr>
+      <w:r>
+        <w:rPr>
+          <w:color w:val="000000"/>
+        </w:rPr>
+        <w:t>GET</w:t>
+      </w:r>
+      <w:r>
+        <w:rPr>
+          <w:rStyle w:val="apple-converted-space"/>
+          <w:color w:val="000000"/>
+        </w:rPr>
+        <w:t> </w:t>
+      </w:r>
+      <w:hyperlink r:id="rId37" w:history="1">
+        <w:r>
+          <w:rPr>
+            <w:rStyle w:val="Hyperlink"/>
+            <w:color w:val="800080"/>
+          </w:rPr>
+          <w:t>https://transfer.api.globusonline.org//v0.10/task_list?filter=status:ACTIVE,INACTIVE</w:t>
+        </w:r>
+      </w:hyperlink>
+    </w:p>
+    <w:p>
+      <w:pPr>
+        <w:rPr>
+          <w:color w:val="000000"/>
+        </w:rPr>
+      </w:pPr>
+      <w:r>
+        <w:rPr>
+          <w:color w:val="000000"/>
+        </w:rPr>
+        <w:t> </w:t>
+      </w:r>
+    </w:p>
+    <w:p>
+      <w:pPr>
+        <w:rPr>
+          <w:color w:val="000000"/>
+        </w:rPr>
+      </w:pPr>
+      <w:r>
+        <w:rPr>
+          <w:b/>
+          <w:bCs/>
+          <w:color w:val="000000"/>
+        </w:rPr>
+        <w:lastRenderedPageBreak/>
+        <w:t>Get a Globus task status:</w:t>
+      </w:r>
+    </w:p>
+    <w:p>
+      <w:pPr>
+        <w:rPr>
+          <w:color w:val="000000"/>
+        </w:rPr>
+      </w:pPr>
+      <w:r>
+        <w:rPr>
+          <w:color w:val="000000"/>
+        </w:rPr>
+        <w:t>GET</w:t>
+      </w:r>
+      <w:r>
+        <w:rPr>
+          <w:rStyle w:val="apple-converted-space"/>
+          <w:color w:val="000000"/>
+        </w:rPr>
+        <w:t> </w:t>
+      </w:r>
+      <w:hyperlink r:id="rId38" w:history="1">
+        <w:r>
+          <w:rPr>
+            <w:rStyle w:val="Hyperlink"/>
+            <w:color w:val="800080"/>
+          </w:rPr>
+          <w:t>https://transfer.api.globusonline.org/v0.10/task/&lt;globus-task-id</w:t>
+        </w:r>
+      </w:hyperlink>
+      <w:r>
+        <w:rPr>
+          <w:i/>
+          <w:iCs/>
+          <w:color w:val="000000"/>
+        </w:rPr>
+        <w:t>&gt;</w:t>
+      </w:r>
+    </w:p>
+    <w:p>
+      <w:pPr>
+        <w:ind w:left="720"/>
+      </w:pPr>
       <w:r>
         <w:t xml:space="preserve">  </w:t>
       </w:r>
@@ -25165,7 +25658,6 @@
         <w:jc w:val="left"/>
       </w:pPr>
       <w:r>
-        <w:lastRenderedPageBreak/>
         <w:t xml:space="preserve">iRODS: </w:t>
       </w:r>
       <w:r>
@@ -25344,6 +25836,7 @@
         <w:ind w:left="1296"/>
       </w:pPr>
       <w:r>
+        <w:lastRenderedPageBreak/>
         <w:t>Globus Endpoint for 2 hop data transfer:</w:t>
       </w:r>
       <w:r>
@@ -25862,7 +26355,7 @@
         </w:rPr>
         <w:t xml:space="preserve">wget --no-cookies --no-check-certificate --header "Cookie: gpw_e24=http%3A%2F%2Fwww.oracle.com%2F; oraclelicense=accept-securebackup-cookie" </w:t>
       </w:r>
-      <w:hyperlink r:id="rId36" w:history="1">
+      <w:hyperlink r:id="rId39" w:history="1">
         <w:r>
           <w:rPr>
             <w:rStyle w:val="Hyperlink"/>
@@ -25906,6 +26399,7 @@
         <w:rPr>
           <w:color w:val="000000" w:themeColor="text1"/>
         </w:rPr>
+        <w:lastRenderedPageBreak/>
         <w:t>After installing java, open a shell and type:</w:t>
       </w:r>
     </w:p>
@@ -26120,7 +26614,7 @@
         </w:rPr>
         <w:t xml:space="preserve">sudo wget </w:t>
       </w:r>
-      <w:hyperlink r:id="rId37" w:history="1">
+      <w:hyperlink r:id="rId40" w:history="1">
         <w:r>
           <w:rPr>
             <w:rStyle w:val="Hyperlink"/>
@@ -26169,7 +26663,6 @@
         <w:rPr>
           <w:color w:val="000000" w:themeColor="text1"/>
         </w:rPr>
-        <w:lastRenderedPageBreak/>
         <w:t>Execute the following command in the directory where you extracted or moved the maven folder.</w:t>
       </w:r>
     </w:p>
@@ -26278,7 +26771,7 @@
         </w:rPr>
         <w:t xml:space="preserve">Open another terminal and type ‘mvn -version’ to confirm that maven is configured correctly.  If you get an error, or a different version than the one you installed, consult the generic instructions for installing maven here: </w:t>
       </w:r>
-      <w:hyperlink r:id="rId38" w:history="1">
+      <w:hyperlink r:id="rId41" w:history="1">
         <w:r>
           <w:rPr>
             <w:rStyle w:val="Hyperlink"/>
@@ -26311,6 +26804,7 @@
           <w:b/>
           <w:color w:val="000000" w:themeColor="text1"/>
         </w:rPr>
+        <w:lastRenderedPageBreak/>
         <w:t>Install Git client</w:t>
       </w:r>
     </w:p>
@@ -26435,7 +26929,7 @@
           <w:u w:val="none"/>
         </w:rPr>
       </w:pPr>
-      <w:hyperlink r:id="rId39" w:history="1">
+      <w:hyperlink r:id="rId42" w:history="1">
         <w:r>
           <w:rPr>
             <w:rStyle w:val="Hyperlink"/>
@@ -26634,7 +27128,7 @@
         </w:rPr>
         <w:t xml:space="preserve">sudo wget </w:t>
       </w:r>
-      <w:hyperlink r:id="rId40" w:history="1">
+      <w:hyperlink r:id="rId43" w:history="1">
         <w:r>
           <w:rPr>
             <w:rStyle w:val="Hyperlink"/>
@@ -26691,7 +27185,6 @@
         <w:rPr>
           <w:color w:val="000000" w:themeColor="text1"/>
         </w:rPr>
-        <w:lastRenderedPageBreak/>
         <w:t>sudo vi /etc/sysconfig/pgsql/postgresql-9.5</w:t>
       </w:r>
     </w:p>
@@ -26820,7 +27313,7 @@
           <w:color w:val="000000" w:themeColor="text1"/>
         </w:rPr>
       </w:pPr>
-      <w:hyperlink r:id="rId41" w:history="1">
+      <w:hyperlink r:id="rId44" w:history="1">
         <w:r>
           <w:rPr>
             <w:rStyle w:val="Hyperlink"/>
@@ -26875,6 +27368,7 @@
           <w:color w:val="000000" w:themeColor="text1"/>
           <w:shd w:val="clear" w:color="auto" w:fill="FFFFFF"/>
         </w:rPr>
+        <w:lastRenderedPageBreak/>
         <w:t>(sudo) su - postgres</w:t>
       </w:r>
     </w:p>
@@ -27380,7 +27874,6 @@
           <w:sz w:val="24"/>
           <w:szCs w:val="24"/>
         </w:rPr>
-        <w:lastRenderedPageBreak/>
         <w:t>sudo yum install epel-release</w:t>
       </w:r>
     </w:p>
@@ -27422,7 +27915,7 @@
           <w:color w:val="000000" w:themeColor="text1"/>
         </w:rPr>
       </w:pPr>
-      <w:hyperlink r:id="rId42" w:history="1">
+      <w:hyperlink r:id="rId45" w:history="1">
         <w:r>
           <w:rPr>
             <w:rStyle w:val="Hyperlink"/>
@@ -27560,6 +28053,7 @@
               <w:jc w:val="left"/>
             </w:pPr>
             <w:r>
+              <w:lastRenderedPageBreak/>
               <w:t>hpc.ws.rs.host</w:t>
             </w:r>
           </w:p>
@@ -28128,7 +28622,6 @@
               <w:jc w:val="left"/>
             </w:pPr>
             <w:r>
-              <w:lastRenderedPageBreak/>
               <w:t>hpc-server-store-pwd</w:t>
             </w:r>
           </w:p>
@@ -28146,7 +28639,6 @@
               <w:jc w:val="left"/>
             </w:pPr>
             <w:r>
-              <w:lastRenderedPageBreak/>
               <w:t>hpc.ws.rs.ssl.truststore.path</w:t>
             </w:r>
           </w:p>
@@ -28410,6 +28902,7 @@
               <w:jc w:val="left"/>
             </w:pPr>
             <w:r>
+              <w:lastRenderedPageBreak/>
               <w:t>hpc.ws.rs.ssl.needClientAuth</w:t>
             </w:r>
           </w:p>
@@ -29058,7 +29551,6 @@
               <w:jc w:val="left"/>
             </w:pPr>
             <w:r>
-              <w:lastRenderedPageBreak/>
               <w:t>hpc.ws.rs.auth.security.update-group</w:t>
             </w:r>
           </w:p>
@@ -29315,6 +29807,7 @@
               <w:jc w:val="left"/>
             </w:pPr>
             <w:r>
+              <w:lastRenderedPageBreak/>
               <w:t>hpc.ws.rs.auth.register-collection</w:t>
             </w:r>
           </w:p>
@@ -29798,7 +30291,6 @@
               <w:jc w:val="left"/>
             </w:pPr>
             <w:r>
-              <w:lastRenderedPageBreak/>
               <w:t>hpc.ws.rs.auth.data-management.get-data-management-model</w:t>
             </w:r>
           </w:p>
@@ -29946,6 +30438,7 @@
               <w:jc w:val="left"/>
             </w:pPr>
             <w:r>
+              <w:lastRenderedPageBreak/>
               <w:t>hpc.ws.rs.auth.data-search.query-data-objects</w:t>
             </w:r>
           </w:p>
@@ -30583,7 +31076,6 @@
               <w:jc w:val="left"/>
             </w:pPr>
             <w:r>
-              <w:lastRenderedPageBreak/>
               <w:t>hpc.service.security.authenticationTokenSignatureKey</w:t>
             </w:r>
           </w:p>
@@ -30743,6 +31235,7 @@
               <w:jc w:val="left"/>
             </w:pPr>
             <w:r>
+              <w:lastRenderedPageBreak/>
               <w:t>hpc.service.dataSearch.searchResultsPageSize</w:t>
             </w:r>
           </w:p>
@@ -31302,7 +31795,6 @@
               <w:jc w:val="left"/>
             </w:pPr>
             <w:r>
-              <w:lastRenderedPageBreak/>
               <w:t>hpc.integration.globus.download.directory</w:t>
             </w:r>
           </w:p>
@@ -31445,6 +31937,7 @@
               <w:ind w:left="0"/>
             </w:pPr>
             <w:r>
+              <w:lastRenderedPageBreak/>
               <w:t xml:space="preserve">Production - </w:t>
             </w:r>
             <w:r>
@@ -31472,6 +31965,7 @@
               <w:jc w:val="left"/>
             </w:pPr>
             <w:r>
+              <w:lastRenderedPageBreak/>
               <w:t>hpc.integration.irods.port</w:t>
             </w:r>
           </w:p>
@@ -32031,7 +32525,6 @@
               <w:jc w:val="left"/>
             </w:pPr>
             <w:r>
-              <w:lastRenderedPageBreak/>
               <w:t>hpc.scheduler.cron.weeklysummaryreport.delay</w:t>
             </w:r>
           </w:p>
@@ -32191,6 +32684,7 @@
               <w:jc w:val="left"/>
             </w:pPr>
             <w:r>
+              <w:lastRenderedPageBreak/>
               <w:t>hpc.scheduler.cron.processDataTranferUploadInProgress.delay</w:t>
             </w:r>
           </w:p>
@@ -32578,8 +33072,8 @@
       </w:r>
     </w:p>
     <w:sectPr>
-      <w:headerReference w:type="default" r:id="rId43"/>
-      <w:footerReference w:type="default" r:id="rId44"/>
+      <w:headerReference w:type="default" r:id="rId46"/>
+      <w:footerReference w:type="default" r:id="rId47"/>
       <w:pgSz w:w="12240" w:h="15840" w:code="1"/>
       <w:pgMar w:top="720" w:right="1440" w:bottom="720" w:left="1440" w:header="432" w:footer="432" w:gutter="0"/>
       <w:cols w:space="720"/>
@@ -33048,7 +33542,7 @@
         <w:sz w:val="18"/>
         <w:szCs w:val="18"/>
       </w:rPr>
-      <w:t>11</w:t>
+      <w:t>38</w:t>
     </w:r>
     <w:r>
       <w:rPr>
@@ -33103,7 +33597,7 @@
         <w:sz w:val="18"/>
         <w:szCs w:val="18"/>
       </w:rPr>
-      <w:t>48</w:t>
+      <w:t>49</w:t>
     </w:r>
     <w:r>
       <w:rPr>
@@ -39714,7 +40208,7 @@
 </file>
 
 <file path=customXml/itemProps3.xml><?xml version="1.0" encoding="utf-8"?>
-<ds:datastoreItem xmlns:ds="http://schemas.openxmlformats.org/officeDocument/2006/customXml" ds:itemID="{C4B271B9-1944-9C4C-8774-BDFD00372D9F}">
+<ds:datastoreItem xmlns:ds="http://schemas.openxmlformats.org/officeDocument/2006/customXml" ds:itemID="{56905BD1-E1F2-B64C-A44C-0FA243B490B1}">
   <ds:schemaRefs>
     <ds:schemaRef ds:uri="http://schemas.openxmlformats.org/officeDocument/2006/bibliography"/>
   </ds:schemaRefs>

</xml_diff>

<commit_message>
Updated to include section on setting up HPCDME as a service
</commit_message>
<xml_diff>
--- a/doc/guides/HPC_Admin_Guide.docx
+++ b/doc/guides/HPC_Admin_Guide.docx
@@ -141,8 +141,10 @@
           <w:sz w:val="24"/>
           <w:szCs w:val="24"/>
         </w:rPr>
-        <w:t>7</w:t>
-      </w:r>
+        <w:t>9</w:t>
+      </w:r>
+      <w:bookmarkStart w:id="2" w:name="_GoBack"/>
+      <w:bookmarkEnd w:id="2"/>
     </w:p>
     <w:p>
       <w:pPr>
@@ -178,7 +180,7 @@
           <w:sz w:val="24"/>
           <w:szCs w:val="24"/>
         </w:rPr>
-        <w:t>02</w:t>
+        <w:t>26</w:t>
       </w:r>
       <w:r>
         <w:rPr>
@@ -3110,7 +3112,7 @@
       </w:tr>
       <w:tr>
         <w:trPr>
-          <w:trHeight w:val="233"/>
+          <w:trHeight w:val="620"/>
         </w:trPr>
         <w:tc>
           <w:tcPr>
@@ -3235,8 +3237,136 @@
               </w:rPr>
               <w:t>Added UAT System Configuration</w:t>
             </w:r>
-            <w:bookmarkStart w:id="2" w:name="_GoBack"/>
-            <w:bookmarkEnd w:id="2"/>
+          </w:p>
+        </w:tc>
+      </w:tr>
+      <w:tr>
+        <w:trPr>
+          <w:trHeight w:val="233"/>
+        </w:trPr>
+        <w:tc>
+          <w:tcPr>
+            <w:tcW w:w="1435" w:type="dxa"/>
+          </w:tcPr>
+          <w:p>
+            <w:pPr>
+              <w:pStyle w:val="Tabletext"/>
+              <w:ind w:left="720"/>
+              <w:rPr>
+                <w:rFonts w:cs="Arial"/>
+                <w:sz w:val="24"/>
+                <w:szCs w:val="24"/>
+              </w:rPr>
+            </w:pPr>
+            <w:r>
+              <w:rPr>
+                <w:rFonts w:cs="Arial"/>
+                <w:sz w:val="24"/>
+                <w:szCs w:val="24"/>
+              </w:rPr>
+              <w:t>1.9</w:t>
+            </w:r>
+          </w:p>
+        </w:tc>
+        <w:tc>
+          <w:tcPr>
+            <w:tcW w:w="1530" w:type="dxa"/>
+          </w:tcPr>
+          <w:p>
+            <w:pPr>
+              <w:pStyle w:val="Tabletext"/>
+              <w:rPr>
+                <w:rFonts w:cs="Arial"/>
+                <w:sz w:val="24"/>
+                <w:szCs w:val="24"/>
+              </w:rPr>
+            </w:pPr>
+            <w:r>
+              <w:rPr>
+                <w:rFonts w:cs="Arial"/>
+                <w:sz w:val="24"/>
+                <w:szCs w:val="24"/>
+              </w:rPr>
+              <w:t>Sunita Menon</w:t>
+            </w:r>
+          </w:p>
+        </w:tc>
+        <w:tc>
+          <w:tcPr>
+            <w:tcW w:w="1260" w:type="dxa"/>
+          </w:tcPr>
+          <w:p>
+            <w:pPr>
+              <w:pStyle w:val="Tabletext"/>
+              <w:jc w:val="center"/>
+              <w:rPr>
+                <w:rFonts w:cs="Arial"/>
+                <w:sz w:val="24"/>
+                <w:szCs w:val="24"/>
+              </w:rPr>
+            </w:pPr>
+            <w:r>
+              <w:rPr>
+                <w:rFonts w:cs="Arial"/>
+                <w:sz w:val="24"/>
+                <w:szCs w:val="24"/>
+              </w:rPr>
+              <w:t>02/26/2018</w:t>
+            </w:r>
+          </w:p>
+        </w:tc>
+        <w:tc>
+          <w:tcPr>
+            <w:tcW w:w="1170" w:type="dxa"/>
+          </w:tcPr>
+          <w:p>
+            <w:pPr>
+              <w:pStyle w:val="Tabletext"/>
+              <w:rPr>
+                <w:rFonts w:cs="Arial"/>
+                <w:sz w:val="24"/>
+                <w:szCs w:val="24"/>
+              </w:rPr>
+            </w:pPr>
+          </w:p>
+        </w:tc>
+        <w:tc>
+          <w:tcPr>
+            <w:tcW w:w="1099" w:type="dxa"/>
+          </w:tcPr>
+          <w:p>
+            <w:pPr>
+              <w:pStyle w:val="Tabletext"/>
+              <w:jc w:val="center"/>
+              <w:rPr>
+                <w:rFonts w:cs="Arial"/>
+                <w:sz w:val="24"/>
+                <w:szCs w:val="24"/>
+              </w:rPr>
+            </w:pPr>
+          </w:p>
+        </w:tc>
+        <w:tc>
+          <w:tcPr>
+            <w:tcW w:w="2808" w:type="dxa"/>
+          </w:tcPr>
+          <w:p>
+            <w:pPr>
+              <w:pStyle w:val="Tabletext"/>
+              <w:rPr>
+                <w:rFonts w:cs="Arial"/>
+                <w:sz w:val="24"/>
+                <w:szCs w:val="24"/>
+              </w:rPr>
+            </w:pPr>
+            <w:r>
+              <w:rPr>
+                <w:rFonts w:cs="Arial"/>
+                <w:sz w:val="24"/>
+                <w:szCs w:val="24"/>
+              </w:rPr>
+              <w:t>Added section for setting up HPCDME as a service.</w:t>
+            </w:r>
           </w:p>
         </w:tc>
       </w:tr>
@@ -3327,7 +3457,7 @@
         </w:rPr>
         <w:fldChar w:fldCharType="separate"/>
       </w:r>
-      <w:hyperlink w:anchor="_Toc506459715" w:history="1">
+      <w:hyperlink w:anchor="_Toc507459766" w:history="1">
         <w:r>
           <w:rPr>
             <w:rStyle w:val="Hyperlink"/>
@@ -3366,7 +3496,7 @@
           <w:rPr>
             <w:webHidden/>
           </w:rPr>
-          <w:instrText xml:space="preserve"> PAGEREF _Toc506459715 \h </w:instrText>
+          <w:instrText xml:space="preserve"> PAGEREF _Toc507459766 \h </w:instrText>
         </w:r>
         <w:r>
           <w:rPr>
@@ -3404,7 +3534,7 @@
           <w:szCs w:val="24"/>
         </w:rPr>
       </w:pPr>
-      <w:hyperlink w:anchor="_Toc506459716" w:history="1">
+      <w:hyperlink w:anchor="_Toc507459767" w:history="1">
         <w:r>
           <w:rPr>
             <w:rStyle w:val="Hyperlink"/>
@@ -3443,7 +3573,7 @@
           <w:rPr>
             <w:webHidden/>
           </w:rPr>
-          <w:instrText xml:space="preserve"> PAGEREF _Toc506459716 \h </w:instrText>
+          <w:instrText xml:space="preserve"> PAGEREF _Toc507459767 \h </w:instrText>
         </w:r>
         <w:r>
           <w:rPr>
@@ -3477,7 +3607,7 @@
           <w:rFonts w:asciiTheme="minorHAnsi" w:eastAsiaTheme="minorEastAsia" w:hAnsiTheme="minorHAnsi" w:cstheme="minorBidi"/>
         </w:rPr>
       </w:pPr>
-      <w:hyperlink w:anchor="_Toc506459717" w:history="1">
+      <w:hyperlink w:anchor="_Toc507459768" w:history="1">
         <w:r>
           <w:rPr>
             <w:rStyle w:val="Hyperlink"/>
@@ -3512,7 +3642,7 @@
           <w:rPr>
             <w:webHidden/>
           </w:rPr>
-          <w:instrText xml:space="preserve"> PAGEREF _Toc506459717 \h </w:instrText>
+          <w:instrText xml:space="preserve"> PAGEREF _Toc507459768 \h </w:instrText>
         </w:r>
         <w:r>
           <w:rPr>
@@ -3546,7 +3676,7 @@
           <w:rFonts w:asciiTheme="minorHAnsi" w:eastAsiaTheme="minorEastAsia" w:hAnsiTheme="minorHAnsi" w:cstheme="minorBidi"/>
         </w:rPr>
       </w:pPr>
-      <w:hyperlink w:anchor="_Toc506459718" w:history="1">
+      <w:hyperlink w:anchor="_Toc507459769" w:history="1">
         <w:r>
           <w:rPr>
             <w:rStyle w:val="Hyperlink"/>
@@ -3581,7 +3711,7 @@
           <w:rPr>
             <w:webHidden/>
           </w:rPr>
-          <w:instrText xml:space="preserve"> PAGEREF _Toc506459718 \h </w:instrText>
+          <w:instrText xml:space="preserve"> PAGEREF _Toc507459769 \h </w:instrText>
         </w:r>
         <w:r>
           <w:rPr>
@@ -3619,7 +3749,7 @@
           <w:szCs w:val="24"/>
         </w:rPr>
       </w:pPr>
-      <w:hyperlink w:anchor="_Toc506459719" w:history="1">
+      <w:hyperlink w:anchor="_Toc507459770" w:history="1">
         <w:r>
           <w:rPr>
             <w:rStyle w:val="Hyperlink"/>
@@ -3658,7 +3788,7 @@
           <w:rPr>
             <w:webHidden/>
           </w:rPr>
-          <w:instrText xml:space="preserve"> PAGEREF _Toc506459719 \h </w:instrText>
+          <w:instrText xml:space="preserve"> PAGEREF _Toc507459770 \h </w:instrText>
         </w:r>
         <w:r>
           <w:rPr>
@@ -3692,7 +3822,7 @@
           <w:rFonts w:asciiTheme="minorHAnsi" w:eastAsiaTheme="minorEastAsia" w:hAnsiTheme="minorHAnsi" w:cstheme="minorBidi"/>
         </w:rPr>
       </w:pPr>
-      <w:hyperlink w:anchor="_Toc506459720" w:history="1">
+      <w:hyperlink w:anchor="_Toc507459771" w:history="1">
         <w:r>
           <w:rPr>
             <w:rStyle w:val="Hyperlink"/>
@@ -3727,7 +3857,7 @@
           <w:rPr>
             <w:webHidden/>
           </w:rPr>
-          <w:instrText xml:space="preserve"> PAGEREF _Toc506459720 \h </w:instrText>
+          <w:instrText xml:space="preserve"> PAGEREF _Toc507459771 \h </w:instrText>
         </w:r>
         <w:r>
           <w:rPr>
@@ -3761,7 +3891,7 @@
           <w:rFonts w:asciiTheme="minorHAnsi" w:eastAsiaTheme="minorEastAsia" w:hAnsiTheme="minorHAnsi" w:cstheme="minorBidi"/>
         </w:rPr>
       </w:pPr>
-      <w:hyperlink w:anchor="_Toc506459721" w:history="1">
+      <w:hyperlink w:anchor="_Toc507459772" w:history="1">
         <w:r>
           <w:rPr>
             <w:rStyle w:val="Hyperlink"/>
@@ -3796,7 +3926,7 @@
           <w:rPr>
             <w:webHidden/>
           </w:rPr>
-          <w:instrText xml:space="preserve"> PAGEREF _Toc506459721 \h </w:instrText>
+          <w:instrText xml:space="preserve"> PAGEREF _Toc507459772 \h </w:instrText>
         </w:r>
         <w:r>
           <w:rPr>
@@ -3830,7 +3960,7 @@
           <w:rFonts w:asciiTheme="minorHAnsi" w:eastAsiaTheme="minorEastAsia" w:hAnsiTheme="minorHAnsi" w:cstheme="minorBidi"/>
         </w:rPr>
       </w:pPr>
-      <w:hyperlink w:anchor="_Toc506459722" w:history="1">
+      <w:hyperlink w:anchor="_Toc507459773" w:history="1">
         <w:r>
           <w:rPr>
             <w:rStyle w:val="Hyperlink"/>
@@ -3865,7 +3995,7 @@
           <w:rPr>
             <w:webHidden/>
           </w:rPr>
-          <w:instrText xml:space="preserve"> PAGEREF _Toc506459722 \h </w:instrText>
+          <w:instrText xml:space="preserve"> PAGEREF _Toc507459773 \h </w:instrText>
         </w:r>
         <w:r>
           <w:rPr>
@@ -3899,7 +4029,7 @@
           <w:rFonts w:asciiTheme="minorHAnsi" w:eastAsiaTheme="minorEastAsia" w:hAnsiTheme="minorHAnsi" w:cstheme="minorBidi"/>
         </w:rPr>
       </w:pPr>
-      <w:hyperlink w:anchor="_Toc506459723" w:history="1">
+      <w:hyperlink w:anchor="_Toc507459774" w:history="1">
         <w:r>
           <w:rPr>
             <w:rStyle w:val="Hyperlink"/>
@@ -3934,7 +4064,7 @@
           <w:rPr>
             <w:webHidden/>
           </w:rPr>
-          <w:instrText xml:space="preserve"> PAGEREF _Toc506459723 \h </w:instrText>
+          <w:instrText xml:space="preserve"> PAGEREF _Toc507459774 \h </w:instrText>
         </w:r>
         <w:r>
           <w:rPr>
@@ -3968,7 +4098,7 @@
           <w:rFonts w:asciiTheme="minorHAnsi" w:eastAsiaTheme="minorEastAsia" w:hAnsiTheme="minorHAnsi" w:cstheme="minorBidi"/>
         </w:rPr>
       </w:pPr>
-      <w:hyperlink w:anchor="_Toc506459724" w:history="1">
+      <w:hyperlink w:anchor="_Toc507459775" w:history="1">
         <w:r>
           <w:rPr>
             <w:rStyle w:val="Hyperlink"/>
@@ -4003,7 +4133,7 @@
           <w:rPr>
             <w:webHidden/>
           </w:rPr>
-          <w:instrText xml:space="preserve"> PAGEREF _Toc506459724 \h </w:instrText>
+          <w:instrText xml:space="preserve"> PAGEREF _Toc507459775 \h </w:instrText>
         </w:r>
         <w:r>
           <w:rPr>
@@ -4037,7 +4167,7 @@
           <w:rFonts w:asciiTheme="minorHAnsi" w:eastAsiaTheme="minorEastAsia" w:hAnsiTheme="minorHAnsi" w:cstheme="minorBidi"/>
         </w:rPr>
       </w:pPr>
-      <w:hyperlink w:anchor="_Toc506459725" w:history="1">
+      <w:hyperlink w:anchor="_Toc507459776" w:history="1">
         <w:r>
           <w:rPr>
             <w:rStyle w:val="Hyperlink"/>
@@ -4072,7 +4202,7 @@
           <w:rPr>
             <w:webHidden/>
           </w:rPr>
-          <w:instrText xml:space="preserve"> PAGEREF _Toc506459725 \h </w:instrText>
+          <w:instrText xml:space="preserve"> PAGEREF _Toc507459776 \h </w:instrText>
         </w:r>
         <w:r>
           <w:rPr>
@@ -4106,7 +4236,7 @@
           <w:rFonts w:asciiTheme="minorHAnsi" w:eastAsiaTheme="minorEastAsia" w:hAnsiTheme="minorHAnsi" w:cstheme="minorBidi"/>
         </w:rPr>
       </w:pPr>
-      <w:hyperlink w:anchor="_Toc506459726" w:history="1">
+      <w:hyperlink w:anchor="_Toc507459777" w:history="1">
         <w:r>
           <w:rPr>
             <w:rStyle w:val="Hyperlink"/>
@@ -4141,7 +4271,7 @@
           <w:rPr>
             <w:webHidden/>
           </w:rPr>
-          <w:instrText xml:space="preserve"> PAGEREF _Toc506459726 \h </w:instrText>
+          <w:instrText xml:space="preserve"> PAGEREF _Toc507459777 \h </w:instrText>
         </w:r>
         <w:r>
           <w:rPr>
@@ -4175,7 +4305,7 @@
           <w:rFonts w:asciiTheme="minorHAnsi" w:eastAsiaTheme="minorEastAsia" w:hAnsiTheme="minorHAnsi" w:cstheme="minorBidi"/>
         </w:rPr>
       </w:pPr>
-      <w:hyperlink w:anchor="_Toc506459727" w:history="1">
+      <w:hyperlink w:anchor="_Toc507459778" w:history="1">
         <w:r>
           <w:rPr>
             <w:rStyle w:val="Hyperlink"/>
@@ -4210,7 +4340,7 @@
           <w:rPr>
             <w:webHidden/>
           </w:rPr>
-          <w:instrText xml:space="preserve"> PAGEREF _Toc506459727 \h </w:instrText>
+          <w:instrText xml:space="preserve"> PAGEREF _Toc507459778 \h </w:instrText>
         </w:r>
         <w:r>
           <w:rPr>
@@ -4244,7 +4374,7 @@
           <w:rFonts w:asciiTheme="minorHAnsi" w:eastAsiaTheme="minorEastAsia" w:hAnsiTheme="minorHAnsi" w:cstheme="minorBidi"/>
         </w:rPr>
       </w:pPr>
-      <w:hyperlink w:anchor="_Toc506459728" w:history="1">
+      <w:hyperlink w:anchor="_Toc507459779" w:history="1">
         <w:r>
           <w:rPr>
             <w:rStyle w:val="Hyperlink"/>
@@ -4279,7 +4409,7 @@
           <w:rPr>
             <w:webHidden/>
           </w:rPr>
-          <w:instrText xml:space="preserve"> PAGEREF _Toc506459728 \h </w:instrText>
+          <w:instrText xml:space="preserve"> PAGEREF _Toc507459779 \h </w:instrText>
         </w:r>
         <w:r>
           <w:rPr>
@@ -4313,7 +4443,7 @@
           <w:rFonts w:asciiTheme="minorHAnsi" w:eastAsiaTheme="minorEastAsia" w:hAnsiTheme="minorHAnsi" w:cstheme="minorBidi"/>
         </w:rPr>
       </w:pPr>
-      <w:hyperlink w:anchor="_Toc506459729" w:history="1">
+      <w:hyperlink w:anchor="_Toc507459780" w:history="1">
         <w:r>
           <w:rPr>
             <w:rStyle w:val="Hyperlink"/>
@@ -4348,7 +4478,7 @@
           <w:rPr>
             <w:webHidden/>
           </w:rPr>
-          <w:instrText xml:space="preserve"> PAGEREF _Toc506459729 \h </w:instrText>
+          <w:instrText xml:space="preserve"> PAGEREF _Toc507459780 \h </w:instrText>
         </w:r>
         <w:r>
           <w:rPr>
@@ -4382,7 +4512,7 @@
           <w:rFonts w:asciiTheme="minorHAnsi" w:eastAsiaTheme="minorEastAsia" w:hAnsiTheme="minorHAnsi" w:cstheme="minorBidi"/>
         </w:rPr>
       </w:pPr>
-      <w:hyperlink w:anchor="_Toc506459730" w:history="1">
+      <w:hyperlink w:anchor="_Toc507459781" w:history="1">
         <w:r>
           <w:rPr>
             <w:rStyle w:val="Hyperlink"/>
@@ -4417,7 +4547,7 @@
           <w:rPr>
             <w:webHidden/>
           </w:rPr>
-          <w:instrText xml:space="preserve"> PAGEREF _Toc506459730 \h </w:instrText>
+          <w:instrText xml:space="preserve"> PAGEREF _Toc507459781 \h </w:instrText>
         </w:r>
         <w:r>
           <w:rPr>
@@ -4451,7 +4581,7 @@
           <w:rFonts w:asciiTheme="minorHAnsi" w:eastAsiaTheme="minorEastAsia" w:hAnsiTheme="minorHAnsi" w:cstheme="minorBidi"/>
         </w:rPr>
       </w:pPr>
-      <w:hyperlink w:anchor="_Toc506459731" w:history="1">
+      <w:hyperlink w:anchor="_Toc507459782" w:history="1">
         <w:r>
           <w:rPr>
             <w:rStyle w:val="Hyperlink"/>
@@ -4486,7 +4616,7 @@
           <w:rPr>
             <w:webHidden/>
           </w:rPr>
-          <w:instrText xml:space="preserve"> PAGEREF _Toc506459731 \h </w:instrText>
+          <w:instrText xml:space="preserve"> PAGEREF _Toc507459782 \h </w:instrText>
         </w:r>
         <w:r>
           <w:rPr>
@@ -4520,7 +4650,7 @@
           <w:rFonts w:asciiTheme="minorHAnsi" w:eastAsiaTheme="minorEastAsia" w:hAnsiTheme="minorHAnsi" w:cstheme="minorBidi"/>
         </w:rPr>
       </w:pPr>
-      <w:hyperlink w:anchor="_Toc506459732" w:history="1">
+      <w:hyperlink w:anchor="_Toc507459783" w:history="1">
         <w:r>
           <w:rPr>
             <w:rStyle w:val="Hyperlink"/>
@@ -4555,7 +4685,7 @@
           <w:rPr>
             <w:webHidden/>
           </w:rPr>
-          <w:instrText xml:space="preserve"> PAGEREF _Toc506459732 \h </w:instrText>
+          <w:instrText xml:space="preserve"> PAGEREF _Toc507459783 \h </w:instrText>
         </w:r>
         <w:r>
           <w:rPr>
@@ -4589,7 +4719,7 @@
           <w:rFonts w:asciiTheme="minorHAnsi" w:eastAsiaTheme="minorEastAsia" w:hAnsiTheme="minorHAnsi" w:cstheme="minorBidi"/>
         </w:rPr>
       </w:pPr>
-      <w:hyperlink w:anchor="_Toc506459733" w:history="1">
+      <w:hyperlink w:anchor="_Toc507459784" w:history="1">
         <w:r>
           <w:rPr>
             <w:rStyle w:val="Hyperlink"/>
@@ -4624,7 +4754,7 @@
           <w:rPr>
             <w:webHidden/>
           </w:rPr>
-          <w:instrText xml:space="preserve"> PAGEREF _Toc506459733 \h </w:instrText>
+          <w:instrText xml:space="preserve"> PAGEREF _Toc507459784 \h </w:instrText>
         </w:r>
         <w:r>
           <w:rPr>
@@ -4658,7 +4788,7 @@
           <w:rFonts w:asciiTheme="minorHAnsi" w:eastAsiaTheme="minorEastAsia" w:hAnsiTheme="minorHAnsi" w:cstheme="minorBidi"/>
         </w:rPr>
       </w:pPr>
-      <w:hyperlink w:anchor="_Toc506459734" w:history="1">
+      <w:hyperlink w:anchor="_Toc507459785" w:history="1">
         <w:r>
           <w:rPr>
             <w:rStyle w:val="Hyperlink"/>
@@ -4693,7 +4823,7 @@
           <w:rPr>
             <w:webHidden/>
           </w:rPr>
-          <w:instrText xml:space="preserve"> PAGEREF _Toc506459734 \h </w:instrText>
+          <w:instrText xml:space="preserve"> PAGEREF _Toc507459785 \h </w:instrText>
         </w:r>
         <w:r>
           <w:rPr>
@@ -4727,7 +4857,7 @@
           <w:rFonts w:asciiTheme="minorHAnsi" w:eastAsiaTheme="minorEastAsia" w:hAnsiTheme="minorHAnsi" w:cstheme="minorBidi"/>
         </w:rPr>
       </w:pPr>
-      <w:hyperlink w:anchor="_Toc506459735" w:history="1">
+      <w:hyperlink w:anchor="_Toc507459786" w:history="1">
         <w:r>
           <w:rPr>
             <w:rStyle w:val="Hyperlink"/>
@@ -4762,7 +4892,7 @@
           <w:rPr>
             <w:webHidden/>
           </w:rPr>
-          <w:instrText xml:space="preserve"> PAGEREF _Toc506459735 \h </w:instrText>
+          <w:instrText xml:space="preserve"> PAGEREF _Toc507459786 \h </w:instrText>
         </w:r>
         <w:r>
           <w:rPr>
@@ -4796,7 +4926,7 @@
           <w:rFonts w:asciiTheme="minorHAnsi" w:eastAsiaTheme="minorEastAsia" w:hAnsiTheme="minorHAnsi" w:cstheme="minorBidi"/>
         </w:rPr>
       </w:pPr>
-      <w:hyperlink w:anchor="_Toc506459736" w:history="1">
+      <w:hyperlink w:anchor="_Toc507459787" w:history="1">
         <w:r>
           <w:rPr>
             <w:rStyle w:val="Hyperlink"/>
@@ -4831,7 +4961,7 @@
           <w:rPr>
             <w:webHidden/>
           </w:rPr>
-          <w:instrText xml:space="preserve"> PAGEREF _Toc506459736 \h </w:instrText>
+          <w:instrText xml:space="preserve"> PAGEREF _Toc507459787 \h </w:instrText>
         </w:r>
         <w:r>
           <w:rPr>
@@ -4865,7 +4995,7 @@
           <w:rFonts w:asciiTheme="minorHAnsi" w:eastAsiaTheme="minorEastAsia" w:hAnsiTheme="minorHAnsi" w:cstheme="minorBidi"/>
         </w:rPr>
       </w:pPr>
-      <w:hyperlink w:anchor="_Toc506459737" w:history="1">
+      <w:hyperlink w:anchor="_Toc507459788" w:history="1">
         <w:r>
           <w:rPr>
             <w:rStyle w:val="Hyperlink"/>
@@ -4900,7 +5030,7 @@
           <w:rPr>
             <w:webHidden/>
           </w:rPr>
-          <w:instrText xml:space="preserve"> PAGEREF _Toc506459737 \h </w:instrText>
+          <w:instrText xml:space="preserve"> PAGEREF _Toc507459788 \h </w:instrText>
         </w:r>
         <w:r>
           <w:rPr>
@@ -4934,7 +5064,7 @@
           <w:rFonts w:asciiTheme="minorHAnsi" w:eastAsiaTheme="minorEastAsia" w:hAnsiTheme="minorHAnsi" w:cstheme="minorBidi"/>
         </w:rPr>
       </w:pPr>
-      <w:hyperlink w:anchor="_Toc506459738" w:history="1">
+      <w:hyperlink w:anchor="_Toc507459789" w:history="1">
         <w:r>
           <w:rPr>
             <w:rStyle w:val="Hyperlink"/>
@@ -4969,7 +5099,7 @@
           <w:rPr>
             <w:webHidden/>
           </w:rPr>
-          <w:instrText xml:space="preserve"> PAGEREF _Toc506459738 \h </w:instrText>
+          <w:instrText xml:space="preserve"> PAGEREF _Toc507459789 \h </w:instrText>
         </w:r>
         <w:r>
           <w:rPr>
@@ -5003,7 +5133,7 @@
           <w:rFonts w:asciiTheme="minorHAnsi" w:eastAsiaTheme="minorEastAsia" w:hAnsiTheme="minorHAnsi" w:cstheme="minorBidi"/>
         </w:rPr>
       </w:pPr>
-      <w:hyperlink w:anchor="_Toc506459739" w:history="1">
+      <w:hyperlink w:anchor="_Toc507459790" w:history="1">
         <w:r>
           <w:rPr>
             <w:rStyle w:val="Hyperlink"/>
@@ -5038,7 +5168,7 @@
           <w:rPr>
             <w:webHidden/>
           </w:rPr>
-          <w:instrText xml:space="preserve"> PAGEREF _Toc506459739 \h </w:instrText>
+          <w:instrText xml:space="preserve"> PAGEREF _Toc507459790 \h </w:instrText>
         </w:r>
         <w:r>
           <w:rPr>
@@ -5072,7 +5202,7 @@
           <w:rFonts w:asciiTheme="minorHAnsi" w:eastAsiaTheme="minorEastAsia" w:hAnsiTheme="minorHAnsi" w:cstheme="minorBidi"/>
         </w:rPr>
       </w:pPr>
-      <w:hyperlink w:anchor="_Toc506459740" w:history="1">
+      <w:hyperlink w:anchor="_Toc507459791" w:history="1">
         <w:r>
           <w:rPr>
             <w:rStyle w:val="Hyperlink"/>
@@ -5107,7 +5237,7 @@
           <w:rPr>
             <w:webHidden/>
           </w:rPr>
-          <w:instrText xml:space="preserve"> PAGEREF _Toc506459740 \h </w:instrText>
+          <w:instrText xml:space="preserve"> PAGEREF _Toc507459791 \h </w:instrText>
         </w:r>
         <w:r>
           <w:rPr>
@@ -5141,7 +5271,7 @@
           <w:rFonts w:asciiTheme="minorHAnsi" w:eastAsiaTheme="minorEastAsia" w:hAnsiTheme="minorHAnsi" w:cstheme="minorBidi"/>
         </w:rPr>
       </w:pPr>
-      <w:hyperlink w:anchor="_Toc506459741" w:history="1">
+      <w:hyperlink w:anchor="_Toc507459792" w:history="1">
         <w:r>
           <w:rPr>
             <w:rStyle w:val="Hyperlink"/>
@@ -5176,7 +5306,7 @@
           <w:rPr>
             <w:webHidden/>
           </w:rPr>
-          <w:instrText xml:space="preserve"> PAGEREF _Toc506459741 \h </w:instrText>
+          <w:instrText xml:space="preserve"> PAGEREF _Toc507459792 \h </w:instrText>
         </w:r>
         <w:r>
           <w:rPr>
@@ -5210,7 +5340,7 @@
           <w:rFonts w:asciiTheme="minorHAnsi" w:eastAsiaTheme="minorEastAsia" w:hAnsiTheme="minorHAnsi" w:cstheme="minorBidi"/>
         </w:rPr>
       </w:pPr>
-      <w:hyperlink w:anchor="_Toc506459742" w:history="1">
+      <w:hyperlink w:anchor="_Toc507459793" w:history="1">
         <w:r>
           <w:rPr>
             <w:rStyle w:val="Hyperlink"/>
@@ -5245,7 +5375,7 @@
           <w:rPr>
             <w:webHidden/>
           </w:rPr>
-          <w:instrText xml:space="preserve"> PAGEREF _Toc506459742 \h </w:instrText>
+          <w:instrText xml:space="preserve"> PAGEREF _Toc507459793 \h </w:instrText>
         </w:r>
         <w:r>
           <w:rPr>
@@ -5279,7 +5409,7 @@
           <w:rFonts w:asciiTheme="minorHAnsi" w:eastAsiaTheme="minorEastAsia" w:hAnsiTheme="minorHAnsi" w:cstheme="minorBidi"/>
         </w:rPr>
       </w:pPr>
-      <w:hyperlink w:anchor="_Toc506459743" w:history="1">
+      <w:hyperlink w:anchor="_Toc507459794" w:history="1">
         <w:r>
           <w:rPr>
             <w:rStyle w:val="Hyperlink"/>
@@ -5314,7 +5444,7 @@
           <w:rPr>
             <w:webHidden/>
           </w:rPr>
-          <w:instrText xml:space="preserve"> PAGEREF _Toc506459743 \h </w:instrText>
+          <w:instrText xml:space="preserve"> PAGEREF _Toc507459794 \h </w:instrText>
         </w:r>
         <w:r>
           <w:rPr>
@@ -5348,7 +5478,7 @@
           <w:rFonts w:asciiTheme="minorHAnsi" w:eastAsiaTheme="minorEastAsia" w:hAnsiTheme="minorHAnsi" w:cstheme="minorBidi"/>
         </w:rPr>
       </w:pPr>
-      <w:hyperlink w:anchor="_Toc506459744" w:history="1">
+      <w:hyperlink w:anchor="_Toc507459795" w:history="1">
         <w:r>
           <w:rPr>
             <w:rStyle w:val="Hyperlink"/>
@@ -5383,7 +5513,7 @@
           <w:rPr>
             <w:webHidden/>
           </w:rPr>
-          <w:instrText xml:space="preserve"> PAGEREF _Toc506459744 \h </w:instrText>
+          <w:instrText xml:space="preserve"> PAGEREF _Toc507459795 \h </w:instrText>
         </w:r>
         <w:r>
           <w:rPr>
@@ -5417,7 +5547,7 @@
           <w:rFonts w:asciiTheme="minorHAnsi" w:eastAsiaTheme="minorEastAsia" w:hAnsiTheme="minorHAnsi" w:cstheme="minorBidi"/>
         </w:rPr>
       </w:pPr>
-      <w:hyperlink w:anchor="_Toc506459745" w:history="1">
+      <w:hyperlink w:anchor="_Toc507459796" w:history="1">
         <w:r>
           <w:rPr>
             <w:rStyle w:val="Hyperlink"/>
@@ -5452,7 +5582,7 @@
           <w:rPr>
             <w:webHidden/>
           </w:rPr>
-          <w:instrText xml:space="preserve"> PAGEREF _Toc506459745 \h </w:instrText>
+          <w:instrText xml:space="preserve"> PAGEREF _Toc507459796 \h </w:instrText>
         </w:r>
         <w:r>
           <w:rPr>
@@ -5486,7 +5616,7 @@
           <w:rFonts w:asciiTheme="minorHAnsi" w:eastAsiaTheme="minorEastAsia" w:hAnsiTheme="minorHAnsi" w:cstheme="minorBidi"/>
         </w:rPr>
       </w:pPr>
-      <w:hyperlink w:anchor="_Toc506459746" w:history="1">
+      <w:hyperlink w:anchor="_Toc507459797" w:history="1">
         <w:r>
           <w:rPr>
             <w:rStyle w:val="Hyperlink"/>
@@ -5503,6 +5633,75 @@
           <w:rPr>
             <w:rStyle w:val="Hyperlink"/>
           </w:rPr>
+          <w:t>Deploy HPCDME with Servicemix running as a  service</w:t>
+        </w:r>
+        <w:r>
+          <w:rPr>
+            <w:webHidden/>
+          </w:rPr>
+          <w:tab/>
+        </w:r>
+        <w:r>
+          <w:rPr>
+            <w:webHidden/>
+          </w:rPr>
+          <w:fldChar w:fldCharType="begin"/>
+        </w:r>
+        <w:r>
+          <w:rPr>
+            <w:webHidden/>
+          </w:rPr>
+          <w:instrText xml:space="preserve"> PAGEREF _Toc507459797 \h </w:instrText>
+        </w:r>
+        <w:r>
+          <w:rPr>
+            <w:webHidden/>
+          </w:rPr>
+        </w:r>
+        <w:r>
+          <w:rPr>
+            <w:webHidden/>
+          </w:rPr>
+          <w:fldChar w:fldCharType="separate"/>
+        </w:r>
+        <w:r>
+          <w:rPr>
+            <w:webHidden/>
+          </w:rPr>
+          <w:t>18</w:t>
+        </w:r>
+        <w:r>
+          <w:rPr>
+            <w:webHidden/>
+          </w:rPr>
+          <w:fldChar w:fldCharType="end"/>
+        </w:r>
+      </w:hyperlink>
+    </w:p>
+    <w:p>
+      <w:pPr>
+        <w:pStyle w:val="TOC3"/>
+        <w:rPr>
+          <w:rFonts w:asciiTheme="minorHAnsi" w:eastAsiaTheme="minorEastAsia" w:hAnsiTheme="minorHAnsi" w:cstheme="minorBidi"/>
+        </w:rPr>
+      </w:pPr>
+      <w:hyperlink w:anchor="_Toc507459798" w:history="1">
+        <w:r>
+          <w:rPr>
+            <w:rStyle w:val="Hyperlink"/>
+          </w:rPr>
+          <w:t>3.5.5</w:t>
+        </w:r>
+        <w:r>
+          <w:rPr>
+            <w:rFonts w:asciiTheme="minorHAnsi" w:eastAsiaTheme="minorEastAsia" w:hAnsiTheme="minorHAnsi" w:cstheme="minorBidi"/>
+          </w:rPr>
+          <w:tab/>
+        </w:r>
+        <w:r>
+          <w:rPr>
+            <w:rStyle w:val="Hyperlink"/>
+          </w:rPr>
           <w:t>Verification step</w:t>
         </w:r>
         <w:r>
@@ -5521,7 +5720,7 @@
           <w:rPr>
             <w:webHidden/>
           </w:rPr>
-          <w:instrText xml:space="preserve"> PAGEREF _Toc506459746 \h </w:instrText>
+          <w:instrText xml:space="preserve"> PAGEREF _Toc507459798 \h </w:instrText>
         </w:r>
         <w:r>
           <w:rPr>
@@ -5538,7 +5737,7 @@
           <w:rPr>
             <w:webHidden/>
           </w:rPr>
-          <w:t>18</w:t>
+          <w:t>19</w:t>
         </w:r>
         <w:r>
           <w:rPr>
@@ -5555,7 +5754,7 @@
           <w:rFonts w:asciiTheme="minorHAnsi" w:eastAsiaTheme="minorEastAsia" w:hAnsiTheme="minorHAnsi" w:cstheme="minorBidi"/>
         </w:rPr>
       </w:pPr>
-      <w:hyperlink w:anchor="_Toc506459747" w:history="1">
+      <w:hyperlink w:anchor="_Toc507459799" w:history="1">
         <w:r>
           <w:rPr>
             <w:rStyle w:val="Hyperlink"/>
@@ -5590,7 +5789,7 @@
           <w:rPr>
             <w:webHidden/>
           </w:rPr>
-          <w:instrText xml:space="preserve"> PAGEREF _Toc506459747 \h </w:instrText>
+          <w:instrText xml:space="preserve"> PAGEREF _Toc507459799 \h </w:instrText>
         </w:r>
         <w:r>
           <w:rPr>
@@ -5607,7 +5806,7 @@
           <w:rPr>
             <w:webHidden/>
           </w:rPr>
-          <w:t>18</w:t>
+          <w:t>19</w:t>
         </w:r>
         <w:r>
           <w:rPr>
@@ -5624,7 +5823,7 @@
           <w:rFonts w:asciiTheme="minorHAnsi" w:eastAsiaTheme="minorEastAsia" w:hAnsiTheme="minorHAnsi" w:cstheme="minorBidi"/>
         </w:rPr>
       </w:pPr>
-      <w:hyperlink w:anchor="_Toc506459748" w:history="1">
+      <w:hyperlink w:anchor="_Toc507459800" w:history="1">
         <w:r>
           <w:rPr>
             <w:rStyle w:val="Hyperlink"/>
@@ -5659,7 +5858,7 @@
           <w:rPr>
             <w:webHidden/>
           </w:rPr>
-          <w:instrText xml:space="preserve"> PAGEREF _Toc506459748 \h </w:instrText>
+          <w:instrText xml:space="preserve"> PAGEREF _Toc507459800 \h </w:instrText>
         </w:r>
         <w:r>
           <w:rPr>
@@ -5676,7 +5875,7 @@
           <w:rPr>
             <w:webHidden/>
           </w:rPr>
-          <w:t>19</w:t>
+          <w:t>20</w:t>
         </w:r>
         <w:r>
           <w:rPr>
@@ -5693,7 +5892,7 @@
           <w:rFonts w:asciiTheme="minorHAnsi" w:eastAsiaTheme="minorEastAsia" w:hAnsiTheme="minorHAnsi" w:cstheme="minorBidi"/>
         </w:rPr>
       </w:pPr>
-      <w:hyperlink w:anchor="_Toc506459749" w:history="1">
+      <w:hyperlink w:anchor="_Toc507459801" w:history="1">
         <w:r>
           <w:rPr>
             <w:rStyle w:val="Hyperlink"/>
@@ -5728,7 +5927,7 @@
           <w:rPr>
             <w:webHidden/>
           </w:rPr>
-          <w:instrText xml:space="preserve"> PAGEREF _Toc506459749 \h </w:instrText>
+          <w:instrText xml:space="preserve"> PAGEREF _Toc507459801 \h </w:instrText>
         </w:r>
         <w:r>
           <w:rPr>
@@ -5745,7 +5944,7 @@
           <w:rPr>
             <w:webHidden/>
           </w:rPr>
-          <w:t>19</w:t>
+          <w:t>20</w:t>
         </w:r>
         <w:r>
           <w:rPr>
@@ -5762,7 +5961,7 @@
           <w:rFonts w:asciiTheme="minorHAnsi" w:eastAsiaTheme="minorEastAsia" w:hAnsiTheme="minorHAnsi" w:cstheme="minorBidi"/>
         </w:rPr>
       </w:pPr>
-      <w:hyperlink w:anchor="_Toc506459750" w:history="1">
+      <w:hyperlink w:anchor="_Toc507459802" w:history="1">
         <w:r>
           <w:rPr>
             <w:rStyle w:val="Hyperlink"/>
@@ -5797,7 +5996,7 @@
           <w:rPr>
             <w:webHidden/>
           </w:rPr>
-          <w:instrText xml:space="preserve"> PAGEREF _Toc506459750 \h </w:instrText>
+          <w:instrText xml:space="preserve"> PAGEREF _Toc507459802 \h </w:instrText>
         </w:r>
         <w:r>
           <w:rPr>
@@ -5814,7 +6013,7 @@
           <w:rPr>
             <w:webHidden/>
           </w:rPr>
-          <w:t>20</w:t>
+          <w:t>21</w:t>
         </w:r>
         <w:r>
           <w:rPr>
@@ -5831,7 +6030,7 @@
           <w:rFonts w:asciiTheme="minorHAnsi" w:eastAsiaTheme="minorEastAsia" w:hAnsiTheme="minorHAnsi" w:cstheme="minorBidi"/>
         </w:rPr>
       </w:pPr>
-      <w:hyperlink w:anchor="_Toc506459751" w:history="1">
+      <w:hyperlink w:anchor="_Toc507459803" w:history="1">
         <w:r>
           <w:rPr>
             <w:rStyle w:val="Hyperlink"/>
@@ -5866,7 +6065,7 @@
           <w:rPr>
             <w:webHidden/>
           </w:rPr>
-          <w:instrText xml:space="preserve"> PAGEREF _Toc506459751 \h </w:instrText>
+          <w:instrText xml:space="preserve"> PAGEREF _Toc507459803 \h </w:instrText>
         </w:r>
         <w:r>
           <w:rPr>
@@ -5883,7 +6082,7 @@
           <w:rPr>
             <w:webHidden/>
           </w:rPr>
-          <w:t>21</w:t>
+          <w:t>22</w:t>
         </w:r>
         <w:r>
           <w:rPr>
@@ -5900,7 +6099,7 @@
           <w:rFonts w:asciiTheme="minorHAnsi" w:eastAsiaTheme="minorEastAsia" w:hAnsiTheme="minorHAnsi" w:cstheme="minorBidi"/>
         </w:rPr>
       </w:pPr>
-      <w:hyperlink w:anchor="_Toc506459752" w:history="1">
+      <w:hyperlink w:anchor="_Toc507459804" w:history="1">
         <w:r>
           <w:rPr>
             <w:rStyle w:val="Hyperlink"/>
@@ -5935,7 +6134,7 @@
           <w:rPr>
             <w:webHidden/>
           </w:rPr>
-          <w:instrText xml:space="preserve"> PAGEREF _Toc506459752 \h </w:instrText>
+          <w:instrText xml:space="preserve"> PAGEREF _Toc507459804 \h </w:instrText>
         </w:r>
         <w:r>
           <w:rPr>
@@ -5952,7 +6151,7 @@
           <w:rPr>
             <w:webHidden/>
           </w:rPr>
-          <w:t>21</w:t>
+          <w:t>22</w:t>
         </w:r>
         <w:r>
           <w:rPr>
@@ -5969,7 +6168,7 @@
           <w:rFonts w:asciiTheme="minorHAnsi" w:eastAsiaTheme="minorEastAsia" w:hAnsiTheme="minorHAnsi" w:cstheme="minorBidi"/>
         </w:rPr>
       </w:pPr>
-      <w:hyperlink w:anchor="_Toc506459753" w:history="1">
+      <w:hyperlink w:anchor="_Toc507459805" w:history="1">
         <w:r>
           <w:rPr>
             <w:rStyle w:val="Hyperlink"/>
@@ -6004,7 +6203,7 @@
           <w:rPr>
             <w:webHidden/>
           </w:rPr>
-          <w:instrText xml:space="preserve"> PAGEREF _Toc506459753 \h </w:instrText>
+          <w:instrText xml:space="preserve"> PAGEREF _Toc507459805 \h </w:instrText>
         </w:r>
         <w:r>
           <w:rPr>
@@ -6021,7 +6220,7 @@
           <w:rPr>
             <w:webHidden/>
           </w:rPr>
-          <w:t>22</w:t>
+          <w:t>23</w:t>
         </w:r>
         <w:r>
           <w:rPr>
@@ -6038,7 +6237,7 @@
           <w:rFonts w:asciiTheme="minorHAnsi" w:eastAsiaTheme="minorEastAsia" w:hAnsiTheme="minorHAnsi" w:cstheme="minorBidi"/>
         </w:rPr>
       </w:pPr>
-      <w:hyperlink w:anchor="_Toc506459754" w:history="1">
+      <w:hyperlink w:anchor="_Toc507459806" w:history="1">
         <w:r>
           <w:rPr>
             <w:rStyle w:val="Hyperlink"/>
@@ -6073,7 +6272,7 @@
           <w:rPr>
             <w:webHidden/>
           </w:rPr>
-          <w:instrText xml:space="preserve"> PAGEREF _Toc506459754 \h </w:instrText>
+          <w:instrText xml:space="preserve"> PAGEREF _Toc507459806 \h </w:instrText>
         </w:r>
         <w:r>
           <w:rPr>
@@ -6090,7 +6289,7 @@
           <w:rPr>
             <w:webHidden/>
           </w:rPr>
-          <w:t>23</w:t>
+          <w:t>24</w:t>
         </w:r>
         <w:r>
           <w:rPr>
@@ -6111,7 +6310,7 @@
           <w:szCs w:val="24"/>
         </w:rPr>
       </w:pPr>
-      <w:hyperlink w:anchor="_Toc506459755" w:history="1">
+      <w:hyperlink w:anchor="_Toc507459807" w:history="1">
         <w:r>
           <w:rPr>
             <w:rStyle w:val="Hyperlink"/>
@@ -6150,7 +6349,7 @@
           <w:rPr>
             <w:webHidden/>
           </w:rPr>
-          <w:instrText xml:space="preserve"> PAGEREF _Toc506459755 \h </w:instrText>
+          <w:instrText xml:space="preserve"> PAGEREF _Toc507459807 \h </w:instrText>
         </w:r>
         <w:r>
           <w:rPr>
@@ -6167,7 +6366,7 @@
           <w:rPr>
             <w:webHidden/>
           </w:rPr>
-          <w:t>23</w:t>
+          <w:t>24</w:t>
         </w:r>
         <w:r>
           <w:rPr>
@@ -6188,7 +6387,7 @@
           <w:szCs w:val="24"/>
         </w:rPr>
       </w:pPr>
-      <w:hyperlink w:anchor="_Toc506459756" w:history="1">
+      <w:hyperlink w:anchor="_Toc507459808" w:history="1">
         <w:r>
           <w:rPr>
             <w:rStyle w:val="Hyperlink"/>
@@ -6227,7 +6426,7 @@
           <w:rPr>
             <w:webHidden/>
           </w:rPr>
-          <w:instrText xml:space="preserve"> PAGEREF _Toc506459756 \h </w:instrText>
+          <w:instrText xml:space="preserve"> PAGEREF _Toc507459808 \h </w:instrText>
         </w:r>
         <w:r>
           <w:rPr>
@@ -6244,7 +6443,7 @@
           <w:rPr>
             <w:webHidden/>
           </w:rPr>
-          <w:t>23</w:t>
+          <w:t>24</w:t>
         </w:r>
         <w:r>
           <w:rPr>
@@ -6261,7 +6460,7 @@
           <w:rFonts w:asciiTheme="minorHAnsi" w:eastAsiaTheme="minorEastAsia" w:hAnsiTheme="minorHAnsi" w:cstheme="minorBidi"/>
         </w:rPr>
       </w:pPr>
-      <w:hyperlink w:anchor="_Toc506459757" w:history="1">
+      <w:hyperlink w:anchor="_Toc507459809" w:history="1">
         <w:r>
           <w:rPr>
             <w:rStyle w:val="Hyperlink"/>
@@ -6296,7 +6495,7 @@
           <w:rPr>
             <w:webHidden/>
           </w:rPr>
-          <w:instrText xml:space="preserve"> PAGEREF _Toc506459757 \h </w:instrText>
+          <w:instrText xml:space="preserve"> PAGEREF _Toc507459809 \h </w:instrText>
         </w:r>
         <w:r>
           <w:rPr>
@@ -6313,7 +6512,7 @@
           <w:rPr>
             <w:webHidden/>
           </w:rPr>
-          <w:t>23</w:t>
+          <w:t>24</w:t>
         </w:r>
         <w:r>
           <w:rPr>
@@ -6330,7 +6529,7 @@
           <w:rFonts w:asciiTheme="minorHAnsi" w:eastAsiaTheme="minorEastAsia" w:hAnsiTheme="minorHAnsi" w:cstheme="minorBidi"/>
         </w:rPr>
       </w:pPr>
-      <w:hyperlink w:anchor="_Toc506459758" w:history="1">
+      <w:hyperlink w:anchor="_Toc507459810" w:history="1">
         <w:r>
           <w:rPr>
             <w:rStyle w:val="Hyperlink"/>
@@ -6365,7 +6564,7 @@
           <w:rPr>
             <w:webHidden/>
           </w:rPr>
-          <w:instrText xml:space="preserve"> PAGEREF _Toc506459758 \h </w:instrText>
+          <w:instrText xml:space="preserve"> PAGEREF _Toc507459810 \h </w:instrText>
         </w:r>
         <w:r>
           <w:rPr>
@@ -6382,7 +6581,7 @@
           <w:rPr>
             <w:webHidden/>
           </w:rPr>
-          <w:t>24</w:t>
+          <w:t>25</w:t>
         </w:r>
         <w:r>
           <w:rPr>
@@ -6399,7 +6598,7 @@
           <w:rFonts w:asciiTheme="minorHAnsi" w:eastAsiaTheme="minorEastAsia" w:hAnsiTheme="minorHAnsi" w:cstheme="minorBidi"/>
         </w:rPr>
       </w:pPr>
-      <w:hyperlink w:anchor="_Toc506459759" w:history="1">
+      <w:hyperlink w:anchor="_Toc507459811" w:history="1">
         <w:r>
           <w:rPr>
             <w:rStyle w:val="Hyperlink"/>
@@ -6434,7 +6633,7 @@
           <w:rPr>
             <w:webHidden/>
           </w:rPr>
-          <w:instrText xml:space="preserve"> PAGEREF _Toc506459759 \h </w:instrText>
+          <w:instrText xml:space="preserve"> PAGEREF _Toc507459811 \h </w:instrText>
         </w:r>
         <w:r>
           <w:rPr>
@@ -6451,7 +6650,7 @@
           <w:rPr>
             <w:webHidden/>
           </w:rPr>
-          <w:t>25</w:t>
+          <w:t>26</w:t>
         </w:r>
         <w:r>
           <w:rPr>
@@ -6468,7 +6667,7 @@
           <w:rFonts w:asciiTheme="minorHAnsi" w:eastAsiaTheme="minorEastAsia" w:hAnsiTheme="minorHAnsi" w:cstheme="minorBidi"/>
         </w:rPr>
       </w:pPr>
-      <w:hyperlink w:anchor="_Toc506459760" w:history="1">
+      <w:hyperlink w:anchor="_Toc507459812" w:history="1">
         <w:r>
           <w:rPr>
             <w:rStyle w:val="Hyperlink"/>
@@ -6503,7 +6702,7 @@
           <w:rPr>
             <w:webHidden/>
           </w:rPr>
-          <w:instrText xml:space="preserve"> PAGEREF _Toc506459760 \h </w:instrText>
+          <w:instrText xml:space="preserve"> PAGEREF _Toc507459812 \h </w:instrText>
         </w:r>
         <w:r>
           <w:rPr>
@@ -6520,7 +6719,7 @@
           <w:rPr>
             <w:webHidden/>
           </w:rPr>
-          <w:t>27</w:t>
+          <w:t>28</w:t>
         </w:r>
         <w:r>
           <w:rPr>
@@ -6537,7 +6736,7 @@
           <w:rFonts w:asciiTheme="minorHAnsi" w:eastAsiaTheme="minorEastAsia" w:hAnsiTheme="minorHAnsi" w:cstheme="minorBidi"/>
         </w:rPr>
       </w:pPr>
-      <w:hyperlink w:anchor="_Toc506459761" w:history="1">
+      <w:hyperlink w:anchor="_Toc507459813" w:history="1">
         <w:r>
           <w:rPr>
             <w:rStyle w:val="Hyperlink"/>
@@ -6572,7 +6771,7 @@
           <w:rPr>
             <w:webHidden/>
           </w:rPr>
-          <w:instrText xml:space="preserve"> PAGEREF _Toc506459761 \h </w:instrText>
+          <w:instrText xml:space="preserve"> PAGEREF _Toc507459813 \h </w:instrText>
         </w:r>
         <w:r>
           <w:rPr>
@@ -6589,7 +6788,7 @@
           <w:rPr>
             <w:webHidden/>
           </w:rPr>
-          <w:t>28</w:t>
+          <w:t>29</w:t>
         </w:r>
         <w:r>
           <w:rPr>
@@ -6606,7 +6805,7 @@
           <w:rFonts w:asciiTheme="minorHAnsi" w:eastAsiaTheme="minorEastAsia" w:hAnsiTheme="minorHAnsi" w:cstheme="minorBidi"/>
         </w:rPr>
       </w:pPr>
-      <w:hyperlink w:anchor="_Toc506459762" w:history="1">
+      <w:hyperlink w:anchor="_Toc507459814" w:history="1">
         <w:r>
           <w:rPr>
             <w:rStyle w:val="Hyperlink"/>
@@ -6641,7 +6840,7 @@
           <w:rPr>
             <w:webHidden/>
           </w:rPr>
-          <w:instrText xml:space="preserve"> PAGEREF _Toc506459762 \h </w:instrText>
+          <w:instrText xml:space="preserve"> PAGEREF _Toc507459814 \h </w:instrText>
         </w:r>
         <w:r>
           <w:rPr>
@@ -6658,7 +6857,7 @@
           <w:rPr>
             <w:webHidden/>
           </w:rPr>
-          <w:t>28</w:t>
+          <w:t>29</w:t>
         </w:r>
         <w:r>
           <w:rPr>
@@ -6675,7 +6874,7 @@
           <w:rFonts w:asciiTheme="minorHAnsi" w:eastAsiaTheme="minorEastAsia" w:hAnsiTheme="minorHAnsi" w:cstheme="minorBidi"/>
         </w:rPr>
       </w:pPr>
-      <w:hyperlink w:anchor="_Toc506459763" w:history="1">
+      <w:hyperlink w:anchor="_Toc507459815" w:history="1">
         <w:r>
           <w:rPr>
             <w:rStyle w:val="Hyperlink"/>
@@ -6710,7 +6909,7 @@
           <w:rPr>
             <w:webHidden/>
           </w:rPr>
-          <w:instrText xml:space="preserve"> PAGEREF _Toc506459763 \h </w:instrText>
+          <w:instrText xml:space="preserve"> PAGEREF _Toc507459815 \h </w:instrText>
         </w:r>
         <w:r>
           <w:rPr>
@@ -6727,7 +6926,7 @@
           <w:rPr>
             <w:webHidden/>
           </w:rPr>
-          <w:t>29</w:t>
+          <w:t>30</w:t>
         </w:r>
         <w:r>
           <w:rPr>
@@ -6744,7 +6943,7 @@
           <w:rFonts w:asciiTheme="minorHAnsi" w:eastAsiaTheme="minorEastAsia" w:hAnsiTheme="minorHAnsi" w:cstheme="minorBidi"/>
         </w:rPr>
       </w:pPr>
-      <w:hyperlink w:anchor="_Toc506459764" w:history="1">
+      <w:hyperlink w:anchor="_Toc507459816" w:history="1">
         <w:r>
           <w:rPr>
             <w:rStyle w:val="Hyperlink"/>
@@ -6779,7 +6978,7 @@
           <w:rPr>
             <w:webHidden/>
           </w:rPr>
-          <w:instrText xml:space="preserve"> PAGEREF _Toc506459764 \h </w:instrText>
+          <w:instrText xml:space="preserve"> PAGEREF _Toc507459816 \h </w:instrText>
         </w:r>
         <w:r>
           <w:rPr>
@@ -6796,7 +6995,7 @@
           <w:rPr>
             <w:webHidden/>
           </w:rPr>
-          <w:t>30</w:t>
+          <w:t>31</w:t>
         </w:r>
         <w:r>
           <w:rPr>
@@ -6813,7 +7012,7 @@
           <w:rFonts w:asciiTheme="minorHAnsi" w:eastAsiaTheme="minorEastAsia" w:hAnsiTheme="minorHAnsi" w:cstheme="minorBidi"/>
         </w:rPr>
       </w:pPr>
-      <w:hyperlink w:anchor="_Toc506459765" w:history="1">
+      <w:hyperlink w:anchor="_Toc507459817" w:history="1">
         <w:r>
           <w:rPr>
             <w:rStyle w:val="Hyperlink"/>
@@ -6848,7 +7047,7 @@
           <w:rPr>
             <w:webHidden/>
           </w:rPr>
-          <w:instrText xml:space="preserve"> PAGEREF _Toc506459765 \h </w:instrText>
+          <w:instrText xml:space="preserve"> PAGEREF _Toc507459817 \h </w:instrText>
         </w:r>
         <w:r>
           <w:rPr>
@@ -6865,7 +7064,7 @@
           <w:rPr>
             <w:webHidden/>
           </w:rPr>
-          <w:t>30</w:t>
+          <w:t>31</w:t>
         </w:r>
         <w:r>
           <w:rPr>
@@ -6882,7 +7081,7 @@
           <w:rFonts w:asciiTheme="minorHAnsi" w:eastAsiaTheme="minorEastAsia" w:hAnsiTheme="minorHAnsi" w:cstheme="minorBidi"/>
         </w:rPr>
       </w:pPr>
-      <w:hyperlink w:anchor="_Toc506459766" w:history="1">
+      <w:hyperlink w:anchor="_Toc507459818" w:history="1">
         <w:r>
           <w:rPr>
             <w:rStyle w:val="Hyperlink"/>
@@ -6917,7 +7116,7 @@
           <w:rPr>
             <w:webHidden/>
           </w:rPr>
-          <w:instrText xml:space="preserve"> PAGEREF _Toc506459766 \h </w:instrText>
+          <w:instrText xml:space="preserve"> PAGEREF _Toc507459818 \h </w:instrText>
         </w:r>
         <w:r>
           <w:rPr>
@@ -6934,7 +7133,7 @@
           <w:rPr>
             <w:webHidden/>
           </w:rPr>
-          <w:t>35</w:t>
+          <w:t>36</w:t>
         </w:r>
         <w:r>
           <w:rPr>
@@ -6951,7 +7150,7 @@
           <w:rFonts w:asciiTheme="minorHAnsi" w:eastAsiaTheme="minorEastAsia" w:hAnsiTheme="minorHAnsi" w:cstheme="minorBidi"/>
         </w:rPr>
       </w:pPr>
-      <w:hyperlink w:anchor="_Toc506459767" w:history="1">
+      <w:hyperlink w:anchor="_Toc507459819" w:history="1">
         <w:r>
           <w:rPr>
             <w:rStyle w:val="Hyperlink"/>
@@ -6986,7 +7185,7 @@
           <w:rPr>
             <w:webHidden/>
           </w:rPr>
-          <w:instrText xml:space="preserve"> PAGEREF _Toc506459767 \h </w:instrText>
+          <w:instrText xml:space="preserve"> PAGEREF _Toc507459819 \h </w:instrText>
         </w:r>
         <w:r>
           <w:rPr>
@@ -7003,7 +7202,7 @@
           <w:rPr>
             <w:webHidden/>
           </w:rPr>
-          <w:t>36</w:t>
+          <w:t>37</w:t>
         </w:r>
         <w:r>
           <w:rPr>
@@ -7020,7 +7219,7 @@
           <w:rFonts w:asciiTheme="minorHAnsi" w:eastAsiaTheme="minorEastAsia" w:hAnsiTheme="minorHAnsi" w:cstheme="minorBidi"/>
         </w:rPr>
       </w:pPr>
-      <w:hyperlink w:anchor="_Toc506459768" w:history="1">
+      <w:hyperlink w:anchor="_Toc507459820" w:history="1">
         <w:r>
           <w:rPr>
             <w:rStyle w:val="Hyperlink"/>
@@ -7055,7 +7254,7 @@
           <w:rPr>
             <w:webHidden/>
           </w:rPr>
-          <w:instrText xml:space="preserve"> PAGEREF _Toc506459768 \h </w:instrText>
+          <w:instrText xml:space="preserve"> PAGEREF _Toc507459820 \h </w:instrText>
         </w:r>
         <w:r>
           <w:rPr>
@@ -7072,7 +7271,7 @@
           <w:rPr>
             <w:webHidden/>
           </w:rPr>
-          <w:t>36</w:t>
+          <w:t>37</w:t>
         </w:r>
         <w:r>
           <w:rPr>
@@ -7089,7 +7288,7 @@
           <w:rFonts w:asciiTheme="minorHAnsi" w:eastAsiaTheme="minorEastAsia" w:hAnsiTheme="minorHAnsi" w:cstheme="minorBidi"/>
         </w:rPr>
       </w:pPr>
-      <w:hyperlink w:anchor="_Toc506459769" w:history="1">
+      <w:hyperlink w:anchor="_Toc507459821" w:history="1">
         <w:r>
           <w:rPr>
             <w:rStyle w:val="Hyperlink"/>
@@ -7124,7 +7323,7 @@
           <w:rPr>
             <w:webHidden/>
           </w:rPr>
-          <w:instrText xml:space="preserve"> PAGEREF _Toc506459769 \h </w:instrText>
+          <w:instrText xml:space="preserve"> PAGEREF _Toc507459821 \h </w:instrText>
         </w:r>
         <w:r>
           <w:rPr>
@@ -7141,7 +7340,7 @@
           <w:rPr>
             <w:webHidden/>
           </w:rPr>
-          <w:t>37</w:t>
+          <w:t>38</w:t>
         </w:r>
         <w:r>
           <w:rPr>
@@ -7158,7 +7357,7 @@
           <w:rFonts w:asciiTheme="minorHAnsi" w:eastAsiaTheme="minorEastAsia" w:hAnsiTheme="minorHAnsi" w:cstheme="minorBidi"/>
         </w:rPr>
       </w:pPr>
-      <w:hyperlink w:anchor="_Toc506459770" w:history="1">
+      <w:hyperlink w:anchor="_Toc507459822" w:history="1">
         <w:r>
           <w:rPr>
             <w:rStyle w:val="Hyperlink"/>
@@ -7193,7 +7392,7 @@
           <w:rPr>
             <w:webHidden/>
           </w:rPr>
-          <w:instrText xml:space="preserve"> PAGEREF _Toc506459770 \h </w:instrText>
+          <w:instrText xml:space="preserve"> PAGEREF _Toc507459822 \h </w:instrText>
         </w:r>
         <w:r>
           <w:rPr>
@@ -7210,7 +7409,7 @@
           <w:rPr>
             <w:webHidden/>
           </w:rPr>
-          <w:t>37</w:t>
+          <w:t>38</w:t>
         </w:r>
         <w:r>
           <w:rPr>
@@ -7227,7 +7426,7 @@
           <w:rFonts w:asciiTheme="minorHAnsi" w:eastAsiaTheme="minorEastAsia" w:hAnsiTheme="minorHAnsi" w:cstheme="minorBidi"/>
         </w:rPr>
       </w:pPr>
-      <w:hyperlink w:anchor="_Toc506459771" w:history="1">
+      <w:hyperlink w:anchor="_Toc507459823" w:history="1">
         <w:r>
           <w:rPr>
             <w:rStyle w:val="Hyperlink"/>
@@ -7262,7 +7461,7 @@
           <w:rPr>
             <w:webHidden/>
           </w:rPr>
-          <w:instrText xml:space="preserve"> PAGEREF _Toc506459771 \h </w:instrText>
+          <w:instrText xml:space="preserve"> PAGEREF _Toc507459823 \h </w:instrText>
         </w:r>
         <w:r>
           <w:rPr>
@@ -7279,7 +7478,7 @@
           <w:rPr>
             <w:webHidden/>
           </w:rPr>
-          <w:t>42</w:t>
+          <w:t>43</w:t>
         </w:r>
         <w:r>
           <w:rPr>
@@ -7296,7 +7495,7 @@
           <w:rFonts w:asciiTheme="minorHAnsi" w:eastAsiaTheme="minorEastAsia" w:hAnsiTheme="minorHAnsi" w:cstheme="minorBidi"/>
         </w:rPr>
       </w:pPr>
-      <w:hyperlink w:anchor="_Toc506459772" w:history="1">
+      <w:hyperlink w:anchor="_Toc507459824" w:history="1">
         <w:r>
           <w:rPr>
             <w:rStyle w:val="Hyperlink"/>
@@ -7331,7 +7530,7 @@
           <w:rPr>
             <w:webHidden/>
           </w:rPr>
-          <w:instrText xml:space="preserve"> PAGEREF _Toc506459772 \h </w:instrText>
+          <w:instrText xml:space="preserve"> PAGEREF _Toc507459824 \h </w:instrText>
         </w:r>
         <w:r>
           <w:rPr>
@@ -7348,7 +7547,7 @@
           <w:rPr>
             <w:webHidden/>
           </w:rPr>
-          <w:t>42</w:t>
+          <w:t>43</w:t>
         </w:r>
         <w:r>
           <w:rPr>
@@ -7365,7 +7564,7 @@
           <w:rFonts w:asciiTheme="minorHAnsi" w:eastAsiaTheme="minorEastAsia" w:hAnsiTheme="minorHAnsi" w:cstheme="minorBidi"/>
         </w:rPr>
       </w:pPr>
-      <w:hyperlink w:anchor="_Toc506459773" w:history="1">
+      <w:hyperlink w:anchor="_Toc507459825" w:history="1">
         <w:r>
           <w:rPr>
             <w:rStyle w:val="Hyperlink"/>
@@ -7401,7 +7600,7 @@
           <w:rPr>
             <w:webHidden/>
           </w:rPr>
-          <w:instrText xml:space="preserve"> PAGEREF _Toc506459773 \h </w:instrText>
+          <w:instrText xml:space="preserve"> PAGEREF _Toc507459825 \h </w:instrText>
         </w:r>
         <w:r>
           <w:rPr>
@@ -7418,7 +7617,7 @@
           <w:rPr>
             <w:webHidden/>
           </w:rPr>
-          <w:t>43</w:t>
+          <w:t>44</w:t>
         </w:r>
         <w:r>
           <w:rPr>
@@ -7435,7 +7634,7 @@
           <w:rFonts w:asciiTheme="minorHAnsi" w:eastAsiaTheme="minorEastAsia" w:hAnsiTheme="minorHAnsi" w:cstheme="minorBidi"/>
         </w:rPr>
       </w:pPr>
-      <w:hyperlink w:anchor="_Toc506459774" w:history="1">
+      <w:hyperlink w:anchor="_Toc507459826" w:history="1">
         <w:r>
           <w:rPr>
             <w:rStyle w:val="Hyperlink"/>
@@ -7470,7 +7669,7 @@
           <w:rPr>
             <w:webHidden/>
           </w:rPr>
-          <w:instrText xml:space="preserve"> PAGEREF _Toc506459774 \h </w:instrText>
+          <w:instrText xml:space="preserve"> PAGEREF _Toc507459826 \h </w:instrText>
         </w:r>
         <w:r>
           <w:rPr>
@@ -7487,7 +7686,7 @@
           <w:rPr>
             <w:webHidden/>
           </w:rPr>
-          <w:t>43</w:t>
+          <w:t>44</w:t>
         </w:r>
         <w:r>
           <w:rPr>
@@ -7504,7 +7703,7 @@
           <w:rFonts w:asciiTheme="minorHAnsi" w:eastAsiaTheme="minorEastAsia" w:hAnsiTheme="minorHAnsi" w:cstheme="minorBidi"/>
         </w:rPr>
       </w:pPr>
-      <w:hyperlink w:anchor="_Toc506459775" w:history="1">
+      <w:hyperlink w:anchor="_Toc507459827" w:history="1">
         <w:r>
           <w:rPr>
             <w:rStyle w:val="Hyperlink"/>
@@ -7539,7 +7738,7 @@
           <w:rPr>
             <w:webHidden/>
           </w:rPr>
-          <w:instrText xml:space="preserve"> PAGEREF _Toc506459775 \h </w:instrText>
+          <w:instrText xml:space="preserve"> PAGEREF _Toc507459827 \h </w:instrText>
         </w:r>
         <w:r>
           <w:rPr>
@@ -7556,7 +7755,7 @@
           <w:rPr>
             <w:webHidden/>
           </w:rPr>
-          <w:t>43</w:t>
+          <w:t>44</w:t>
         </w:r>
         <w:r>
           <w:rPr>
@@ -7577,7 +7776,7 @@
           <w:szCs w:val="24"/>
         </w:rPr>
       </w:pPr>
-      <w:hyperlink w:anchor="_Toc506459776" w:history="1">
+      <w:hyperlink w:anchor="_Toc507459828" w:history="1">
         <w:r>
           <w:rPr>
             <w:rStyle w:val="Hyperlink"/>
@@ -7616,7 +7815,7 @@
           <w:rPr>
             <w:webHidden/>
           </w:rPr>
-          <w:instrText xml:space="preserve"> PAGEREF _Toc506459776 \h </w:instrText>
+          <w:instrText xml:space="preserve"> PAGEREF _Toc507459828 \h </w:instrText>
         </w:r>
         <w:r>
           <w:rPr>
@@ -7633,7 +7832,7 @@
           <w:rPr>
             <w:webHidden/>
           </w:rPr>
-          <w:t>44</w:t>
+          <w:t>45</w:t>
         </w:r>
         <w:r>
           <w:rPr>
@@ -7654,7 +7853,7 @@
           <w:szCs w:val="24"/>
         </w:rPr>
       </w:pPr>
-      <w:hyperlink w:anchor="_Toc506459777" w:history="1">
+      <w:hyperlink w:anchor="_Toc507459829" w:history="1">
         <w:r>
           <w:rPr>
             <w:rStyle w:val="Hyperlink"/>
@@ -7693,7 +7892,7 @@
           <w:rPr>
             <w:webHidden/>
           </w:rPr>
-          <w:instrText xml:space="preserve"> PAGEREF _Toc506459777 \h </w:instrText>
+          <w:instrText xml:space="preserve"> PAGEREF _Toc507459829 \h </w:instrText>
         </w:r>
         <w:r>
           <w:rPr>
@@ -7710,7 +7909,7 @@
           <w:rPr>
             <w:webHidden/>
           </w:rPr>
-          <w:t>47</w:t>
+          <w:t>48</w:t>
         </w:r>
         <w:r>
           <w:rPr>
@@ -7731,7 +7930,7 @@
           <w:szCs w:val="24"/>
         </w:rPr>
       </w:pPr>
-      <w:hyperlink w:anchor="_Toc506459778" w:history="1">
+      <w:hyperlink w:anchor="_Toc507459830" w:history="1">
         <w:r>
           <w:rPr>
             <w:rStyle w:val="Hyperlink"/>
@@ -7770,7 +7969,7 @@
           <w:rPr>
             <w:webHidden/>
           </w:rPr>
-          <w:instrText xml:space="preserve"> PAGEREF _Toc506459778 \h </w:instrText>
+          <w:instrText xml:space="preserve"> PAGEREF _Toc507459830 \h </w:instrText>
         </w:r>
         <w:r>
           <w:rPr>
@@ -7787,7 +7986,84 @@
           <w:rPr>
             <w:webHidden/>
           </w:rPr>
-          <w:t>54</w:t>
+          <w:t>55</w:t>
+        </w:r>
+        <w:r>
+          <w:rPr>
+            <w:webHidden/>
+          </w:rPr>
+          <w:fldChar w:fldCharType="end"/>
+        </w:r>
+      </w:hyperlink>
+    </w:p>
+    <w:p>
+      <w:pPr>
+        <w:pStyle w:val="TOC1"/>
+        <w:rPr>
+          <w:rFonts w:asciiTheme="minorHAnsi" w:eastAsiaTheme="minorEastAsia" w:hAnsiTheme="minorHAnsi" w:cstheme="minorBidi"/>
+          <w:b w:val="0"/>
+          <w:bCs w:val="0"/>
+          <w:caps w:val="0"/>
+          <w:szCs w:val="24"/>
+        </w:rPr>
+      </w:pPr>
+      <w:hyperlink w:anchor="_Toc507459831" w:history="1">
+        <w:r>
+          <w:rPr>
+            <w:rStyle w:val="Hyperlink"/>
+          </w:rPr>
+          <w:t>7.</w:t>
+        </w:r>
+        <w:r>
+          <w:rPr>
+            <w:rFonts w:asciiTheme="minorHAnsi" w:eastAsiaTheme="minorEastAsia" w:hAnsiTheme="minorHAnsi" w:cstheme="minorBidi"/>
+            <w:b w:val="0"/>
+            <w:bCs w:val="0"/>
+            <w:caps w:val="0"/>
+            <w:szCs w:val="24"/>
+          </w:rPr>
+          <w:tab/>
+        </w:r>
+        <w:r>
+          <w:rPr>
+            <w:rStyle w:val="Hyperlink"/>
+          </w:rPr>
+          <w:t>APPENDIX D: Setting up HPCDME as a Service</w:t>
+        </w:r>
+        <w:r>
+          <w:rPr>
+            <w:webHidden/>
+          </w:rPr>
+          <w:tab/>
+        </w:r>
+        <w:r>
+          <w:rPr>
+            <w:webHidden/>
+          </w:rPr>
+          <w:fldChar w:fldCharType="begin"/>
+        </w:r>
+        <w:r>
+          <w:rPr>
+            <w:webHidden/>
+          </w:rPr>
+          <w:instrText xml:space="preserve"> PAGEREF _Toc507459831 \h </w:instrText>
+        </w:r>
+        <w:r>
+          <w:rPr>
+            <w:webHidden/>
+          </w:rPr>
+        </w:r>
+        <w:r>
+          <w:rPr>
+            <w:webHidden/>
+          </w:rPr>
+          <w:fldChar w:fldCharType="separate"/>
+        </w:r>
+        <w:r>
+          <w:rPr>
+            <w:webHidden/>
+          </w:rPr>
+          <w:t>56</w:t>
         </w:r>
         <w:r>
           <w:rPr>
@@ -7843,7 +8119,7 @@
       <w:pPr>
         <w:pStyle w:val="Heading1"/>
       </w:pPr>
-      <w:bookmarkStart w:id="3" w:name="_Toc506459715"/>
+      <w:bookmarkStart w:id="3" w:name="_Toc507459766"/>
       <w:r>
         <w:lastRenderedPageBreak/>
         <w:t>Purpose</w:t>
@@ -7950,7 +8226,7 @@
       <w:pPr>
         <w:pStyle w:val="Heading1"/>
       </w:pPr>
-      <w:bookmarkStart w:id="4" w:name="_Toc506459716"/>
+      <w:bookmarkStart w:id="4" w:name="_Toc507459767"/>
       <w:r>
         <w:t>Introduction</w:t>
       </w:r>
@@ -7964,7 +8240,7 @@
           <w:numId w:val="3"/>
         </w:numPr>
       </w:pPr>
-      <w:bookmarkStart w:id="5" w:name="_Toc506459717"/>
+      <w:bookmarkStart w:id="5" w:name="_Toc507459768"/>
       <w:r>
         <w:t xml:space="preserve">What is </w:t>
       </w:r>
@@ -8095,7 +8371,7 @@
           <w:numId w:val="3"/>
         </w:numPr>
       </w:pPr>
-      <w:bookmarkStart w:id="6" w:name="_Toc506459718"/>
+      <w:bookmarkStart w:id="6" w:name="_Toc507459769"/>
       <w:r>
         <w:t>Intended Users</w:t>
       </w:r>
@@ -8232,7 +8508,7 @@
       <w:pPr>
         <w:pStyle w:val="Heading1"/>
       </w:pPr>
-      <w:bookmarkStart w:id="7" w:name="_Toc506459719"/>
+      <w:bookmarkStart w:id="7" w:name="_Toc507459770"/>
       <w:r>
         <w:t xml:space="preserve">Setting up </w:t>
       </w:r>
@@ -8249,7 +8525,7 @@
           <w:numId w:val="3"/>
         </w:numPr>
       </w:pPr>
-      <w:bookmarkStart w:id="8" w:name="_Toc506459720"/>
+      <w:bookmarkStart w:id="8" w:name="_Toc507459771"/>
       <w:r>
         <w:t>Pre-requisites</w:t>
       </w:r>
@@ -8398,7 +8674,7 @@
       <w:r>
         <w:t xml:space="preserve"> </w:t>
       </w:r>
-      <w:bookmarkStart w:id="9" w:name="_Toc506459721"/>
+      <w:bookmarkStart w:id="9" w:name="_Toc507459772"/>
       <w:r>
         <w:t>Java</w:t>
       </w:r>
@@ -8503,7 +8779,7 @@
         </w:numPr>
         <w:ind w:left="1080"/>
       </w:pPr>
-      <w:bookmarkStart w:id="10" w:name="_Toc506459722"/>
+      <w:bookmarkStart w:id="10" w:name="_Toc507459773"/>
       <w:r>
         <w:t>Install Maven</w:t>
       </w:r>
@@ -8572,7 +8848,7 @@
         </w:numPr>
         <w:ind w:left="1080"/>
       </w:pPr>
-      <w:bookmarkStart w:id="11" w:name="_Toc506459723"/>
+      <w:bookmarkStart w:id="11" w:name="_Toc507459774"/>
       <w:r>
         <w:t xml:space="preserve">Install </w:t>
       </w:r>
@@ -8625,7 +8901,7 @@
         </w:numPr>
         <w:ind w:left="1080"/>
       </w:pPr>
-      <w:bookmarkStart w:id="12" w:name="_Toc506459724"/>
+      <w:bookmarkStart w:id="12" w:name="_Toc507459775"/>
       <w:r>
         <w:t>Install ServiceMix</w:t>
       </w:r>
@@ -8722,7 +8998,7 @@
           <w:numId w:val="4"/>
         </w:numPr>
       </w:pPr>
-      <w:bookmarkStart w:id="13" w:name="_Toc506459725"/>
+      <w:bookmarkStart w:id="13" w:name="_Toc507459776"/>
       <w:r>
         <w:t>Set up</w:t>
       </w:r>
@@ -8746,7 +9022,7 @@
         </w:numPr>
         <w:ind w:left="1080"/>
       </w:pPr>
-      <w:bookmarkStart w:id="14" w:name="_Toc506459726"/>
+      <w:bookmarkStart w:id="14" w:name="_Toc507459777"/>
       <w:r>
         <w:t>Install PostgreSQL</w:t>
       </w:r>
@@ -8817,7 +9093,7 @@
           <w:numId w:val="4"/>
         </w:numPr>
       </w:pPr>
-      <w:bookmarkStart w:id="15" w:name="_Toc506459727"/>
+      <w:bookmarkStart w:id="15" w:name="_Toc507459778"/>
       <w:r>
         <w:t>Set up irods server</w:t>
       </w:r>
@@ -8832,7 +9108,7 @@
         </w:numPr>
         <w:ind w:left="1080"/>
       </w:pPr>
-      <w:bookmarkStart w:id="16" w:name="_Toc506459728"/>
+      <w:bookmarkStart w:id="16" w:name="_Toc507459779"/>
       <w:r>
         <w:t>Install iRODS</w:t>
       </w:r>
@@ -8980,7 +9256,7 @@
         </w:numPr>
         <w:ind w:left="1080"/>
       </w:pPr>
-      <w:bookmarkStart w:id="17" w:name="_Toc506459729"/>
+      <w:bookmarkStart w:id="17" w:name="_Toc507459780"/>
       <w:r>
         <w:t>Install iRODS iCommands CLI</w:t>
       </w:r>
@@ -9491,7 +9767,7 @@
         </w:numPr>
         <w:ind w:left="1080"/>
       </w:pPr>
-      <w:bookmarkStart w:id="18" w:name="_Toc506459730"/>
+      <w:bookmarkStart w:id="18" w:name="_Toc507459781"/>
       <w:r>
         <w:t>Set up SSL Cert for iRODS</w:t>
       </w:r>
@@ -9659,7 +9935,7 @@
           <w:numId w:val="4"/>
         </w:numPr>
       </w:pPr>
-      <w:bookmarkStart w:id="19" w:name="_Toc506459731"/>
+      <w:bookmarkStart w:id="19" w:name="_Toc507459782"/>
       <w:r>
         <w:lastRenderedPageBreak/>
         <w:t>Set up HPC DME Environment</w:t>
@@ -9896,7 +10172,7 @@
           <w:numId w:val="4"/>
         </w:numPr>
       </w:pPr>
-      <w:bookmarkStart w:id="20" w:name="_Toc506459732"/>
+      <w:bookmarkStart w:id="20" w:name="_Toc507459783"/>
       <w:r>
         <w:t>Setup HPC DME Database</w:t>
       </w:r>
@@ -10016,7 +10292,7 @@
           <w:numId w:val="4"/>
         </w:numPr>
       </w:pPr>
-      <w:bookmarkStart w:id="21" w:name="_Toc506459733"/>
+      <w:bookmarkStart w:id="21" w:name="_Toc507459784"/>
       <w:r>
         <w:t>SSL Setup on HPC DME</w:t>
       </w:r>
@@ -10719,7 +10995,7 @@
           <w:numId w:val="4"/>
         </w:numPr>
       </w:pPr>
-      <w:bookmarkStart w:id="22" w:name="_Toc506459734"/>
+      <w:bookmarkStart w:id="22" w:name="_Toc507459785"/>
       <w:r>
         <w:t>Set HPC DM</w:t>
       </w:r>
@@ -12761,7 +13037,7 @@
           <w:numId w:val="4"/>
         </w:numPr>
       </w:pPr>
-      <w:bookmarkStart w:id="23" w:name="_Toc506459735"/>
+      <w:bookmarkStart w:id="23" w:name="_Toc507459786"/>
       <w:r>
         <w:t>Prepare Initial Data</w:t>
       </w:r>
@@ -12778,7 +13054,7 @@
           <w:numId w:val="4"/>
         </w:numPr>
       </w:pPr>
-      <w:bookmarkStart w:id="24" w:name="_Toc506459736"/>
+      <w:bookmarkStart w:id="24" w:name="_Toc507459787"/>
       <w:r>
         <w:t>iRODS Service User</w:t>
       </w:r>
@@ -12926,7 +13202,7 @@
           <w:numId w:val="4"/>
         </w:numPr>
       </w:pPr>
-      <w:bookmarkStart w:id="25" w:name="_Toc506459737"/>
+      <w:bookmarkStart w:id="25" w:name="_Toc507459788"/>
       <w:r>
         <w:t xml:space="preserve">Enable </w:t>
       </w:r>
@@ -12967,7 +13243,7 @@
           <w:numId w:val="4"/>
         </w:numPr>
       </w:pPr>
-      <w:bookmarkStart w:id="26" w:name="_Toc506459738"/>
+      <w:bookmarkStart w:id="26" w:name="_Toc507459789"/>
       <w:r>
         <w:t>Setup DOC</w:t>
       </w:r>
@@ -12992,7 +13268,7 @@
           <w:numId w:val="4"/>
         </w:numPr>
       </w:pPr>
-      <w:bookmarkStart w:id="27" w:name="_Toc506459739"/>
+      <w:bookmarkStart w:id="27" w:name="_Toc507459790"/>
       <w:r>
         <w:t>Create Admin User</w:t>
       </w:r>
@@ -13280,7 +13556,7 @@
           <w:numId w:val="4"/>
         </w:numPr>
       </w:pPr>
-      <w:bookmarkStart w:id="28" w:name="_Toc506459740"/>
+      <w:bookmarkStart w:id="28" w:name="_Toc507459791"/>
       <w:r>
         <w:t>NIH AD Service Account</w:t>
       </w:r>
@@ -13380,7 +13656,7 @@
           <w:numId w:val="4"/>
         </w:numPr>
       </w:pPr>
-      <w:bookmarkStart w:id="29" w:name="_Toc506459741"/>
+      <w:bookmarkStart w:id="29" w:name="_Toc507459792"/>
       <w:r>
         <w:lastRenderedPageBreak/>
         <w:t>Password Policy</w:t>
@@ -13439,7 +13715,7 @@
           <w:numId w:val="4"/>
         </w:numPr>
       </w:pPr>
-      <w:bookmarkStart w:id="30" w:name="_Toc506459742"/>
+      <w:bookmarkStart w:id="30" w:name="_Toc507459793"/>
       <w:r>
         <w:t>Build and Deploy HPC DME</w:t>
       </w:r>
@@ -13453,7 +13729,7 @@
           <w:numId w:val="4"/>
         </w:numPr>
       </w:pPr>
-      <w:bookmarkStart w:id="31" w:name="_Toc506459743"/>
+      <w:bookmarkStart w:id="31" w:name="_Toc507459794"/>
       <w:r>
         <w:t>Build HPC DME</w:t>
       </w:r>
@@ -13506,7 +13782,7 @@
           <w:numId w:val="4"/>
         </w:numPr>
       </w:pPr>
-      <w:bookmarkStart w:id="32" w:name="_Toc506459744"/>
+      <w:bookmarkStart w:id="32" w:name="_Toc507459795"/>
       <w:r>
         <w:t xml:space="preserve">Deploy </w:t>
       </w:r>
@@ -13634,7 +13910,7 @@
           <w:numId w:val="4"/>
         </w:numPr>
       </w:pPr>
-      <w:bookmarkStart w:id="33" w:name="_Toc506459745"/>
+      <w:bookmarkStart w:id="33" w:name="_Toc507459796"/>
       <w:r>
         <w:t>Run ServiceMix in the background</w:t>
       </w:r>
@@ -13708,7 +13984,14 @@
                 <w:i/>
                 <w:color w:val="3B2322"/>
               </w:rPr>
-              <w:t>./bin/stop</w:t>
+              <w:t>./bin/sto</w:t>
+            </w:r>
+            <w:r>
+              <w:rPr>
+                <w:i/>
+                <w:color w:val="3B2322"/>
+              </w:rPr>
+              <w:t>p</w:t>
             </w:r>
           </w:p>
           <w:p>
@@ -14048,12 +14331,288 @@
           <w:numId w:val="4"/>
         </w:numPr>
       </w:pPr>
-      <w:bookmarkStart w:id="34" w:name="_Toc506459746"/>
+      <w:bookmarkStart w:id="34" w:name="_Toc507459797"/>
+      <w:r>
+        <w:lastRenderedPageBreak/>
+        <w:t>Deploy HPCDME with Servicemix running as a  service</w:t>
+      </w:r>
+      <w:bookmarkEnd w:id="34"/>
+    </w:p>
+    <w:p>
+      <w:r>
+        <w:tab/>
+      </w:r>
+      <w:r>
+        <w:t xml:space="preserve">ServiceMix can be setup to run as a service as indicated in </w:t>
+      </w:r>
+      <w:r>
+        <w:t xml:space="preserve">Appendix D.  </w:t>
+      </w:r>
+      <w:r>
+        <w:t>The below script can then be run with the &lt;present version&gt; and &lt;new version&gt; replaced with the correct values.</w:t>
+      </w:r>
+      <w:r>
+        <w:t xml:space="preserve"> </w:t>
+      </w:r>
+      <w:r>
+        <w:t xml:space="preserve"> </w:t>
+      </w:r>
+      <w:r>
+        <w:t>Edit and save</w:t>
+      </w:r>
+      <w:r>
+        <w:t xml:space="preserve"> the script below into a file with ‘sh’ extension and run it as </w:t>
+      </w:r>
+    </w:p>
+    <w:p/>
+    <w:p>
+      <w:pPr>
+        <w:rPr>
+          <w:rFonts w:ascii="Courier" w:hAnsi="Courier"/>
+        </w:rPr>
+      </w:pPr>
+      <w:r>
+        <w:rPr>
+          <w:rFonts w:ascii="Courier" w:hAnsi="Courier"/>
+        </w:rPr>
+        <w:t>./&lt;filename&gt;.sh</w:t>
+      </w:r>
+    </w:p>
+    <w:p/>
+    <w:tbl>
+      <w:tblPr>
+        <w:tblStyle w:val="TableGrid"/>
+        <w:tblW w:w="0" w:type="auto"/>
+        <w:tblInd w:w="576" w:type="dxa"/>
+        <w:tblLook w:val="04A0" w:firstRow="1" w:lastRow="0" w:firstColumn="1" w:lastColumn="0" w:noHBand="0" w:noVBand="1"/>
+      </w:tblPr>
+      <w:tblGrid>
+        <w:gridCol w:w="8774"/>
+      </w:tblGrid>
+      <w:tr>
+        <w:tc>
+          <w:tcPr>
+            <w:tcW w:w="9350" w:type="dxa"/>
+          </w:tcPr>
+          <w:p>
+            <w:pPr>
+              <w:rPr>
+                <w:i/>
+              </w:rPr>
+            </w:pPr>
+            <w:r>
+              <w:rPr>
+                <w:i/>
+              </w:rPr>
+              <w:t>echo 'Restarting ServiceMix....'</w:t>
+            </w:r>
+          </w:p>
+          <w:p>
+            <w:pPr>
+              <w:rPr>
+                <w:i/>
+              </w:rPr>
+            </w:pPr>
+            <w:r>
+              <w:rPr>
+                <w:i/>
+              </w:rPr>
+              <w:t>/etc/init.d/KARAF-service restart</w:t>
+            </w:r>
+          </w:p>
+          <w:p>
+            <w:pPr>
+              <w:rPr>
+                <w:i/>
+              </w:rPr>
+            </w:pPr>
+          </w:p>
+          <w:p>
+            <w:pPr>
+              <w:rPr>
+                <w:i/>
+              </w:rPr>
+            </w:pPr>
+            <w:r>
+              <w:rPr>
+                <w:i/>
+              </w:rPr>
+              <w:t># wait till SSH daemon is up</w:t>
+            </w:r>
+          </w:p>
+          <w:p>
+            <w:pPr>
+              <w:rPr>
+                <w:i/>
+              </w:rPr>
+            </w:pPr>
+            <w:r>
+              <w:rPr>
+                <w:i/>
+              </w:rPr>
+              <w:t>sleep 30</w:t>
+            </w:r>
+          </w:p>
+          <w:p>
+            <w:pPr>
+              <w:rPr>
+                <w:i/>
+              </w:rPr>
+            </w:pPr>
+          </w:p>
+          <w:p>
+            <w:pPr>
+              <w:rPr>
+                <w:i/>
+              </w:rPr>
+            </w:pPr>
+            <w:r>
+              <w:rPr>
+                <w:i/>
+              </w:rPr>
+              <w:t># run your commands</w:t>
+            </w:r>
+          </w:p>
+          <w:p>
+            <w:pPr>
+              <w:rPr>
+                <w:i/>
+              </w:rPr>
+            </w:pPr>
+            <w:r>
+              <w:rPr>
+                <w:i/>
+              </w:rPr>
+              <w:t>./bin/client -h 127.0.0.1 "feature:repo-remove mvn:gov.nih.nci</w:t>
+            </w:r>
+            <w:r>
+              <w:rPr>
+                <w:i/>
+              </w:rPr>
+              <w:t>.hpc/hpc-features/&lt;present version&gt;</w:t>
+            </w:r>
+            <w:r>
+              <w:rPr>
+                <w:i/>
+              </w:rPr>
+              <w:t>/xml/features"</w:t>
+            </w:r>
+          </w:p>
+          <w:p>
+            <w:pPr>
+              <w:rPr>
+                <w:i/>
+              </w:rPr>
+            </w:pPr>
+            <w:r>
+              <w:rPr>
+                <w:i/>
+              </w:rPr>
+              <w:t>sleep 10</w:t>
+            </w:r>
+          </w:p>
+          <w:p>
+            <w:pPr>
+              <w:rPr>
+                <w:i/>
+              </w:rPr>
+            </w:pPr>
+            <w:r>
+              <w:rPr>
+                <w:i/>
+              </w:rPr>
+              <w:t>./bin/client -h 127.0.0.1 "feature:repo-add mvn:gov.nih.nci</w:t>
+            </w:r>
+            <w:r>
+              <w:rPr>
+                <w:i/>
+              </w:rPr>
+              <w:t>.hpc/hpc-features/&lt;new_version&gt;</w:t>
+            </w:r>
+            <w:r>
+              <w:rPr>
+                <w:i/>
+              </w:rPr>
+              <w:t>/xml/features"</w:t>
+            </w:r>
+          </w:p>
+          <w:p>
+            <w:pPr>
+              <w:rPr>
+                <w:i/>
+              </w:rPr>
+            </w:pPr>
+            <w:r>
+              <w:rPr>
+                <w:i/>
+              </w:rPr>
+              <w:t>sleep 30</w:t>
+            </w:r>
+          </w:p>
+          <w:p>
+            <w:pPr>
+              <w:rPr>
+                <w:i/>
+              </w:rPr>
+            </w:pPr>
+            <w:r>
+              <w:rPr>
+                <w:i/>
+              </w:rPr>
+              <w:t>./bin/client -h 127.0.0.1 "feature:install hpc-server-rest-services"</w:t>
+            </w:r>
+          </w:p>
+          <w:p>
+            <w:pPr>
+              <w:rPr>
+                <w:i/>
+              </w:rPr>
+            </w:pPr>
+            <w:r>
+              <w:rPr>
+                <w:i/>
+              </w:rPr>
+              <w:t>sleep 30</w:t>
+            </w:r>
+          </w:p>
+          <w:p>
+            <w:pPr>
+              <w:rPr>
+                <w:i/>
+              </w:rPr>
+            </w:pPr>
+            <w:r>
+              <w:rPr>
+                <w:i/>
+              </w:rPr>
+              <w:t>./bin/client -h 127.0.0.1 "feature:install hpc-server-scheduler"</w:t>
+            </w:r>
+          </w:p>
+          <w:p>
+            <w:pPr>
+              <w:ind w:left="0"/>
+            </w:pPr>
+          </w:p>
+        </w:tc>
+      </w:tr>
+    </w:tbl>
+    <w:p/>
+    <w:p/>
+    <w:p/>
+    <w:p>
+      <w:pPr>
+        <w:pStyle w:val="Heading3"/>
+        <w:numPr>
+          <w:ilvl w:val="2"/>
+          <w:numId w:val="4"/>
+        </w:numPr>
+      </w:pPr>
+      <w:bookmarkStart w:id="35" w:name="_Toc507459798"/>
       <w:r>
         <w:lastRenderedPageBreak/>
         <w:t>Verification step</w:t>
       </w:r>
-      <w:bookmarkEnd w:id="34"/>
+      <w:bookmarkEnd w:id="35"/>
     </w:p>
     <w:p>
       <w:r>
@@ -14114,14 +14673,14 @@
           <w:numId w:val="4"/>
         </w:numPr>
       </w:pPr>
-      <w:bookmarkStart w:id="35" w:name="_Toc506459747"/>
+      <w:bookmarkStart w:id="36" w:name="_Toc507459799"/>
       <w:r>
         <w:t>Set up Service account</w:t>
       </w:r>
       <w:r>
         <w:t>s</w:t>
       </w:r>
-      <w:bookmarkEnd w:id="35"/>
+      <w:bookmarkEnd w:id="36"/>
     </w:p>
     <w:p>
       <w:pPr>
@@ -14419,7 +14978,6 @@
           <w:noProof/>
           <w:kern w:val="36"/>
         </w:rPr>
-        <w:lastRenderedPageBreak/>
         <w:t>2. iRODS user name</w:t>
       </w:r>
       <w:r>
@@ -14542,11 +15100,12 @@
           <w:numId w:val="4"/>
         </w:numPr>
       </w:pPr>
-      <w:bookmarkStart w:id="36" w:name="_Toc506459748"/>
-      <w:r>
+      <w:bookmarkStart w:id="37" w:name="_Toc507459800"/>
+      <w:r>
+        <w:lastRenderedPageBreak/>
         <w:t>Setup or Update Cleversafe service account credentials</w:t>
       </w:r>
-      <w:bookmarkEnd w:id="36"/>
+      <w:bookmarkEnd w:id="37"/>
     </w:p>
     <w:p>
       <w:pPr>
@@ -14831,11 +15390,11 @@
           <w:numId w:val="4"/>
         </w:numPr>
       </w:pPr>
-      <w:bookmarkStart w:id="37" w:name="_Toc506459749"/>
+      <w:bookmarkStart w:id="38" w:name="_Toc507459801"/>
       <w:r>
         <w:t>Setup or Update Globus service account credentials</w:t>
       </w:r>
-      <w:bookmarkEnd w:id="37"/>
+      <w:bookmarkEnd w:id="38"/>
     </w:p>
     <w:tbl>
       <w:tblPr>
@@ -14884,7 +15443,6 @@
               <w:ind w:left="648"/>
             </w:pPr>
             <w:r>
-              <w:lastRenderedPageBreak/>
               <w:tab/>
               <w:t xml:space="preserve">      "username": "&lt;</w:t>
             </w:r>
@@ -15149,14 +15707,14 @@
           <w:numId w:val="4"/>
         </w:numPr>
       </w:pPr>
-      <w:bookmarkStart w:id="38" w:name="_Setup_or_Update"/>
-      <w:bookmarkStart w:id="39" w:name="_Toc506459750"/>
-      <w:bookmarkEnd w:id="38"/>
+      <w:bookmarkStart w:id="39" w:name="_Setup_or_Update"/>
+      <w:bookmarkStart w:id="40" w:name="_Toc507459802"/>
+      <w:bookmarkEnd w:id="39"/>
       <w:r>
         <w:lastRenderedPageBreak/>
         <w:t>Setup or Update iRODS Service account credentials</w:t>
       </w:r>
-      <w:bookmarkEnd w:id="39"/>
+      <w:bookmarkEnd w:id="40"/>
     </w:p>
     <w:p>
       <w:pPr>
@@ -15299,7 +15857,6 @@
               <w:ind w:left="648"/>
             </w:pPr>
             <w:r>
-              <w:lastRenderedPageBreak/>
               <w:t>Execute following curl command with correct parameter values:</w:t>
             </w:r>
           </w:p>
@@ -15382,11 +15939,11 @@
           <w:numId w:val="4"/>
         </w:numPr>
       </w:pPr>
-      <w:bookmarkStart w:id="40" w:name="_Toc506459751"/>
+      <w:bookmarkStart w:id="41" w:name="_Toc507459803"/>
       <w:r>
         <w:t>Build and Deploy WEB UI Application</w:t>
       </w:r>
-      <w:bookmarkEnd w:id="40"/>
+      <w:bookmarkEnd w:id="41"/>
     </w:p>
     <w:p>
       <w:pPr>
@@ -15396,7 +15953,7 @@
           <w:numId w:val="9"/>
         </w:numPr>
       </w:pPr>
-      <w:bookmarkStart w:id="41" w:name="_Toc506459752"/>
+      <w:bookmarkStart w:id="42" w:name="_Toc507459804"/>
       <w:r>
         <w:t xml:space="preserve">Building </w:t>
       </w:r>
@@ -15406,7 +15963,7 @@
       <w:r>
         <w:t>UI Application</w:t>
       </w:r>
-      <w:bookmarkEnd w:id="41"/>
+      <w:bookmarkEnd w:id="42"/>
     </w:p>
     <w:p>
       <w:pPr>
@@ -15795,11 +16352,7 @@
               <w:jc w:val="left"/>
             </w:pPr>
             <w:r>
-              <w:t xml:space="preserve">This keystore is used to make secure </w:t>
-            </w:r>
-            <w:r>
-              <w:lastRenderedPageBreak/>
-              <w:t>connection with the API server</w:t>
+              <w:t>This keystore is used to make secure connection with the API server</w:t>
             </w:r>
           </w:p>
         </w:tc>
@@ -15815,7 +16368,6 @@
               <w:jc w:val="left"/>
             </w:pPr>
             <w:r>
-              <w:lastRenderedPageBreak/>
               <w:t>gov.nih.nci.hpc.ssl.cert.password</w:t>
             </w:r>
           </w:p>
@@ -15942,6 +16494,7 @@
         <w:jc w:val="left"/>
       </w:pPr>
       <w:r>
+        <w:lastRenderedPageBreak/>
         <w:t>&lt;env</w:t>
       </w:r>
       <w:r>
@@ -15977,11 +16530,11 @@
           <w:numId w:val="9"/>
         </w:numPr>
       </w:pPr>
-      <w:bookmarkStart w:id="42" w:name="_Toc506459753"/>
+      <w:bookmarkStart w:id="43" w:name="_Toc507459805"/>
       <w:r>
         <w:t>Deploying Web UI Application</w:t>
       </w:r>
-      <w:bookmarkEnd w:id="42"/>
+      <w:bookmarkEnd w:id="43"/>
     </w:p>
     <w:p>
       <w:pPr>
@@ -16230,11 +16783,11 @@
           <w:numId w:val="9"/>
         </w:numPr>
       </w:pPr>
-      <w:bookmarkStart w:id="43" w:name="_Toc506459754"/>
+      <w:bookmarkStart w:id="44" w:name="_Toc507459806"/>
       <w:r>
         <w:t>About LDAP/AD Authentication</w:t>
       </w:r>
-      <w:bookmarkEnd w:id="43"/>
+      <w:bookmarkEnd w:id="44"/>
     </w:p>
     <w:p>
       <w:pPr>
@@ -16334,14 +16887,14 @@
           <w:numId w:val="4"/>
         </w:numPr>
       </w:pPr>
-      <w:bookmarkStart w:id="44" w:name="_Toc506459755"/>
+      <w:bookmarkStart w:id="45" w:name="_Toc507459807"/>
       <w:r>
         <w:t xml:space="preserve">Accessing </w:t>
       </w:r>
       <w:r>
         <w:t>HPC DME</w:t>
       </w:r>
-      <w:bookmarkEnd w:id="44"/>
+      <w:bookmarkEnd w:id="45"/>
       <w:r>
         <w:t xml:space="preserve"> </w:t>
       </w:r>
@@ -16591,7 +17144,7 @@
           <w:numId w:val="4"/>
         </w:numPr>
       </w:pPr>
-      <w:bookmarkStart w:id="45" w:name="_Toc506459756"/>
+      <w:bookmarkStart w:id="46" w:name="_Toc507459808"/>
       <w:r>
         <w:t>HPC DME</w:t>
       </w:r>
@@ -16607,7 +17160,7 @@
       <w:r>
         <w:t>Operations</w:t>
       </w:r>
-      <w:bookmarkEnd w:id="45"/>
+      <w:bookmarkEnd w:id="46"/>
     </w:p>
     <w:p>
       <w:pPr>
@@ -16659,14 +17212,14 @@
           <w:numId w:val="4"/>
         </w:numPr>
       </w:pPr>
-      <w:bookmarkStart w:id="46" w:name="_Toc506459757"/>
+      <w:bookmarkStart w:id="47" w:name="_Toc507459809"/>
       <w:r>
         <w:t>Managing S</w:t>
       </w:r>
       <w:r>
         <w:t>ecurity</w:t>
       </w:r>
-      <w:bookmarkEnd w:id="46"/>
+      <w:bookmarkEnd w:id="47"/>
     </w:p>
     <w:p>
       <w:pPr>
@@ -16930,11 +17483,11 @@
           <w:numId w:val="4"/>
         </w:numPr>
       </w:pPr>
-      <w:bookmarkStart w:id="47" w:name="_Toc506459758"/>
+      <w:bookmarkStart w:id="48" w:name="_Toc507459810"/>
       <w:r>
         <w:t>Roles</w:t>
       </w:r>
-      <w:bookmarkEnd w:id="47"/>
+      <w:bookmarkEnd w:id="48"/>
     </w:p>
     <w:p>
       <w:pPr>
@@ -17400,13 +17953,13 @@
           <w:numId w:val="4"/>
         </w:numPr>
       </w:pPr>
-      <w:bookmarkStart w:id="48" w:name="_Toc475611887"/>
-      <w:bookmarkStart w:id="49" w:name="_Toc506459759"/>
+      <w:bookmarkStart w:id="49" w:name="_Toc475611887"/>
+      <w:bookmarkStart w:id="50" w:name="_Toc507459811"/>
       <w:r>
         <w:t>Service API Security</w:t>
       </w:r>
-      <w:bookmarkEnd w:id="48"/>
       <w:bookmarkEnd w:id="49"/>
+      <w:bookmarkEnd w:id="50"/>
     </w:p>
     <w:p>
       <w:pPr>
@@ -17980,14 +18533,14 @@
           <w:numId w:val="4"/>
         </w:numPr>
       </w:pPr>
-      <w:bookmarkStart w:id="50" w:name="_Toc506459760"/>
+      <w:bookmarkStart w:id="51" w:name="_Toc507459812"/>
       <w:r>
         <w:t>Create</w:t>
       </w:r>
       <w:r>
         <w:t xml:space="preserve"> a User</w:t>
       </w:r>
-      <w:bookmarkEnd w:id="50"/>
+      <w:bookmarkEnd w:id="51"/>
     </w:p>
     <w:p>
       <w:pPr>
@@ -18357,14 +18910,14 @@
           <w:numId w:val="4"/>
         </w:numPr>
       </w:pPr>
-      <w:bookmarkStart w:id="51" w:name="_Toc506459761"/>
+      <w:bookmarkStart w:id="52" w:name="_Toc507459813"/>
       <w:r>
         <w:t xml:space="preserve">Updating an Existing </w:t>
       </w:r>
       <w:r>
         <w:t>User</w:t>
       </w:r>
-      <w:bookmarkEnd w:id="51"/>
+      <w:bookmarkEnd w:id="52"/>
     </w:p>
     <w:p>
       <w:pPr>
@@ -18604,7 +19157,7 @@
           <w:numId w:val="4"/>
         </w:numPr>
       </w:pPr>
-      <w:bookmarkStart w:id="52" w:name="_Toc506459762"/>
+      <w:bookmarkStart w:id="53" w:name="_Toc507459814"/>
       <w:r>
         <w:t>Assigning</w:t>
       </w:r>
@@ -18626,7 +19179,7 @@
       <w:r>
         <w:t>Group administrators</w:t>
       </w:r>
-      <w:bookmarkEnd w:id="52"/>
+      <w:bookmarkEnd w:id="53"/>
     </w:p>
     <w:p>
       <w:pPr>
@@ -19217,11 +19770,11 @@
           <w:numId w:val="4"/>
         </w:numPr>
       </w:pPr>
-      <w:bookmarkStart w:id="53" w:name="_Toc506459763"/>
+      <w:bookmarkStart w:id="54" w:name="_Toc507459815"/>
       <w:r>
         <w:t>Create System Administrator group and assign System Admins</w:t>
       </w:r>
-      <w:bookmarkEnd w:id="53"/>
+      <w:bookmarkEnd w:id="54"/>
     </w:p>
     <w:p>
       <w:pPr>
@@ -19898,11 +20451,11 @@
           <w:numId w:val="4"/>
         </w:numPr>
       </w:pPr>
-      <w:bookmarkStart w:id="54" w:name="_Toc506459764"/>
+      <w:bookmarkStart w:id="55" w:name="_Toc507459816"/>
       <w:r>
         <w:t>Accessing HPC DME Database</w:t>
       </w:r>
-      <w:bookmarkEnd w:id="54"/>
+      <w:bookmarkEnd w:id="55"/>
     </w:p>
     <w:p>
       <w:r>
@@ -19999,7 +20552,7 @@
           <w:numId w:val="4"/>
         </w:numPr>
       </w:pPr>
-      <w:bookmarkStart w:id="55" w:name="_Toc506459765"/>
+      <w:bookmarkStart w:id="56" w:name="_Toc507459817"/>
       <w:r>
         <w:t>Register</w:t>
       </w:r>
@@ -20009,7 +20562,7 @@
       <w:r>
         <w:t xml:space="preserve"> Or Setting up Base Path</w:t>
       </w:r>
-      <w:bookmarkEnd w:id="55"/>
+      <w:bookmarkEnd w:id="56"/>
     </w:p>
     <w:p>
       <w:r>
@@ -24913,7 +25466,7 @@
           <w:numId w:val="4"/>
         </w:numPr>
       </w:pPr>
-      <w:bookmarkStart w:id="56" w:name="_Toc506459766"/>
+      <w:bookmarkStart w:id="57" w:name="_Toc507459818"/>
       <w:r>
         <w:t>U</w:t>
       </w:r>
@@ -24923,7 +25476,7 @@
       <w:r>
         <w:t xml:space="preserve"> Configuration</w:t>
       </w:r>
-      <w:bookmarkEnd w:id="56"/>
+      <w:bookmarkEnd w:id="57"/>
     </w:p>
     <w:p>
       <w:pPr>
@@ -25200,11 +25753,11 @@
           <w:numId w:val="4"/>
         </w:numPr>
       </w:pPr>
-      <w:bookmarkStart w:id="57" w:name="_Toc506459767"/>
+      <w:bookmarkStart w:id="58" w:name="_Toc507459819"/>
       <w:r>
         <w:t>Connecting to iRODS through iCommand</w:t>
       </w:r>
-      <w:bookmarkEnd w:id="57"/>
+      <w:bookmarkEnd w:id="58"/>
     </w:p>
     <w:p>
       <w:pPr>
@@ -25455,11 +26008,11 @@
           <w:numId w:val="4"/>
         </w:numPr>
       </w:pPr>
-      <w:bookmarkStart w:id="58" w:name="_Toc506459768"/>
+      <w:bookmarkStart w:id="59" w:name="_Toc507459820"/>
       <w:r>
         <w:t>Delete or Edit a Collection on iRODS</w:t>
       </w:r>
-      <w:bookmarkEnd w:id="58"/>
+      <w:bookmarkEnd w:id="59"/>
     </w:p>
     <w:p>
       <w:pPr>
@@ -25562,11 +26115,11 @@
           <w:numId w:val="4"/>
         </w:numPr>
       </w:pPr>
-      <w:bookmarkStart w:id="59" w:name="_Toc506459769"/>
+      <w:bookmarkStart w:id="60" w:name="_Toc507459821"/>
       <w:r>
         <w:t>Delete or Edit a Data File on iRODS and Cleversafe</w:t>
       </w:r>
-      <w:bookmarkEnd w:id="59"/>
+      <w:bookmarkEnd w:id="60"/>
     </w:p>
     <w:p>
       <w:pPr>
@@ -25623,11 +26176,11 @@
           <w:numId w:val="4"/>
         </w:numPr>
       </w:pPr>
-      <w:bookmarkStart w:id="60" w:name="_Toc506459770"/>
+      <w:bookmarkStart w:id="61" w:name="_Toc507459822"/>
       <w:r>
         <w:t>Globus Application Account Configuration</w:t>
       </w:r>
-      <w:bookmarkEnd w:id="60"/>
+      <w:bookmarkEnd w:id="61"/>
     </w:p>
     <w:p>
       <w:pPr>
@@ -28252,11 +28805,11 @@
           <w:numId w:val="4"/>
         </w:numPr>
       </w:pPr>
-      <w:bookmarkStart w:id="61" w:name="_Toc506459771"/>
+      <w:bookmarkStart w:id="62" w:name="_Toc507459823"/>
       <w:r>
         <w:t>Access Globus Tasks</w:t>
       </w:r>
-      <w:bookmarkEnd w:id="61"/>
+      <w:bookmarkEnd w:id="62"/>
     </w:p>
     <w:p>
       <w:pPr>
@@ -28660,11 +29213,11 @@
           <w:numId w:val="4"/>
         </w:numPr>
       </w:pPr>
-      <w:bookmarkStart w:id="62" w:name="_Toc506459772"/>
+      <w:bookmarkStart w:id="63" w:name="_Toc507459824"/>
       <w:r>
         <w:t>Accessing Application Log files</w:t>
       </w:r>
-      <w:bookmarkEnd w:id="62"/>
+      <w:bookmarkEnd w:id="63"/>
     </w:p>
     <w:p>
       <w:pPr>
@@ -28791,7 +29344,7 @@
         </w:rPr>
         <w:t xml:space="preserve"> </w:t>
       </w:r>
-      <w:bookmarkStart w:id="63" w:name="_Toc506459773"/>
+      <w:bookmarkStart w:id="64" w:name="_Toc507459825"/>
       <w:r>
         <w:rPr>
           <w:rFonts w:cs="Times New Roman"/>
@@ -28800,7 +29353,7 @@
         </w:rPr>
         <w:t>Clean up and reset initial test data load for Development, UAT Tiers</w:t>
       </w:r>
-      <w:bookmarkEnd w:id="63"/>
+      <w:bookmarkEnd w:id="64"/>
     </w:p>
     <w:p>
       <w:pPr>
@@ -28816,11 +29369,11 @@
           <w:numId w:val="4"/>
         </w:numPr>
       </w:pPr>
-      <w:bookmarkStart w:id="64" w:name="_Toc506459774"/>
+      <w:bookmarkStart w:id="65" w:name="_Toc507459826"/>
       <w:r>
         <w:t>General Configuration</w:t>
       </w:r>
-      <w:bookmarkEnd w:id="64"/>
+      <w:bookmarkEnd w:id="65"/>
     </w:p>
     <w:p>
       <w:pPr>
@@ -29147,11 +29700,11 @@
           <w:numId w:val="4"/>
         </w:numPr>
       </w:pPr>
-      <w:bookmarkStart w:id="65" w:name="_Toc506459775"/>
+      <w:bookmarkStart w:id="66" w:name="_Toc507459827"/>
       <w:r>
         <w:t>Technology Stack</w:t>
       </w:r>
-      <w:bookmarkEnd w:id="65"/>
+      <w:bookmarkEnd w:id="66"/>
     </w:p>
     <w:p>
       <w:pPr>
@@ -29511,11 +30064,11 @@
       <w:pPr>
         <w:pStyle w:val="Heading1"/>
       </w:pPr>
-      <w:bookmarkStart w:id="66" w:name="_Toc506459776"/>
+      <w:bookmarkStart w:id="67" w:name="_Toc507459828"/>
       <w:r>
         <w:t>APPENDIX A</w:t>
       </w:r>
-      <w:bookmarkEnd w:id="66"/>
+      <w:bookmarkEnd w:id="67"/>
     </w:p>
     <w:p>
       <w:pPr>
@@ -31216,11 +31769,11 @@
       <w:pPr>
         <w:pStyle w:val="Heading1"/>
       </w:pPr>
-      <w:bookmarkStart w:id="67" w:name="_Toc506459777"/>
+      <w:bookmarkStart w:id="68" w:name="_Toc507459829"/>
       <w:r>
         <w:t>APPENDIX B</w:t>
       </w:r>
-      <w:bookmarkEnd w:id="67"/>
+      <w:bookmarkEnd w:id="68"/>
     </w:p>
     <w:p>
       <w:pPr>
@@ -36326,25 +36879,22 @@
     </w:tbl>
     <w:p>
       <w:pPr>
-        <w:pStyle w:val="ListParagraph"/>
-        <w:spacing w:line="360" w:lineRule="auto"/>
-        <w:ind w:left="1296"/>
+        <w:ind w:left="0"/>
       </w:pPr>
     </w:p>
     <w:p/>
-    <w:p/>
     <w:p>
       <w:pPr>
         <w:pStyle w:val="Heading1"/>
       </w:pPr>
-      <w:bookmarkStart w:id="68" w:name="_Toc506459778"/>
+      <w:bookmarkStart w:id="69" w:name="_Toc507459830"/>
       <w:r>
         <w:t>Appendix C:</w:t>
       </w:r>
       <w:r>
         <w:t xml:space="preserve"> uat sYSTEM configuration</w:t>
       </w:r>
-      <w:bookmarkEnd w:id="68"/>
+      <w:bookmarkEnd w:id="69"/>
     </w:p>
     <w:p>
       <w:r>
@@ -36657,6 +37207,7 @@
     </w:p>
     <w:p>
       <w:r>
+        <w:lastRenderedPageBreak/>
         <w:t>To stop servicemix run</w:t>
       </w:r>
     </w:p>
@@ -36865,19 +37416,450 @@
     </w:p>
     <w:p/>
     <w:p/>
+    <w:p>
+      <w:pPr>
+        <w:pStyle w:val="Heading1"/>
+      </w:pPr>
+      <w:bookmarkStart w:id="70" w:name="_Toc507459831"/>
+      <w:r>
+        <w:t xml:space="preserve">APPENDIX D: </w:t>
+      </w:r>
+      <w:r>
+        <w:t>Setting up HPCDME</w:t>
+      </w:r>
+      <w:r>
+        <w:t xml:space="preserve"> as a Service</w:t>
+      </w:r>
+      <w:bookmarkEnd w:id="70"/>
+    </w:p>
+    <w:p>
+      <w:r>
+        <w:t xml:space="preserve">HPCDME can to setup with </w:t>
+      </w:r>
+      <w:r>
+        <w:t>S</w:t>
+      </w:r>
+      <w:r>
+        <w:t>erviceMix running</w:t>
+      </w:r>
+      <w:r>
+        <w:t xml:space="preserve"> as</w:t>
+      </w:r>
+      <w:r>
+        <w:t xml:space="preserve"> a service. The steps are as follows:</w:t>
+      </w:r>
+    </w:p>
     <w:p/>
+    <w:p>
+      <w:pPr>
+        <w:pStyle w:val="ListParagraph"/>
+        <w:numPr>
+          <w:ilvl w:val="1"/>
+          <w:numId w:val="18"/>
+        </w:numPr>
+      </w:pPr>
+      <w:r>
+        <w:t xml:space="preserve">Cd to the ServiceMix installation directory. </w:t>
+      </w:r>
+      <w:r>
+        <w:t>Start</w:t>
+      </w:r>
+      <w:r>
+        <w:t xml:space="preserve"> ServiceMix if it is </w:t>
+      </w:r>
+      <w:r>
+        <w:t xml:space="preserve">not </w:t>
+      </w:r>
+      <w:r>
+        <w:t>running.</w:t>
+      </w:r>
+    </w:p>
+    <w:p>
+      <w:pPr>
+        <w:ind w:left="1800"/>
+      </w:pPr>
+      <w:r>
+        <w:t>./bin/start</w:t>
+      </w:r>
+    </w:p>
+    <w:p>
+      <w:pPr>
+        <w:pStyle w:val="ListParagraph"/>
+        <w:ind w:left="1800"/>
+      </w:pPr>
+      <w:r>
+        <w:t>.</w:t>
+      </w:r>
+    </w:p>
+    <w:p>
+      <w:pPr>
+        <w:pStyle w:val="ListParagraph"/>
+        <w:numPr>
+          <w:ilvl w:val="1"/>
+          <w:numId w:val="18"/>
+        </w:numPr>
+      </w:pPr>
+      <w:r>
+        <w:t xml:space="preserve">Run the following commands to set it up as a service </w:t>
+      </w:r>
+    </w:p>
+    <w:p>
+      <w:pPr>
+        <w:pStyle w:val="p1"/>
+        <w:ind w:left="1440"/>
+        <w:rPr>
+          <w:rStyle w:val="apple-converted-space"/>
+          <w:rFonts w:ascii="Courier" w:hAnsi="Courier"/>
+          <w:sz w:val="22"/>
+          <w:szCs w:val="22"/>
+        </w:rPr>
+      </w:pPr>
+      <w:r>
+        <w:rPr>
+          <w:rStyle w:val="s1"/>
+          <w:rFonts w:ascii="Courier" w:hAnsi="Courier"/>
+          <w:sz w:val="22"/>
+          <w:szCs w:val="22"/>
+        </w:rPr>
+        <w:t xml:space="preserve">./bin/client </w:t>
+      </w:r>
+      <w:r>
+        <w:rPr>
+          <w:rStyle w:val="s2"/>
+          <w:rFonts w:ascii="Courier" w:hAnsi="Courier"/>
+          <w:sz w:val="22"/>
+          <w:szCs w:val="22"/>
+        </w:rPr>
+        <w:t>-h</w:t>
+      </w:r>
+      <w:r>
+        <w:rPr>
+          <w:rStyle w:val="s1"/>
+          <w:rFonts w:ascii="Courier" w:hAnsi="Courier"/>
+          <w:sz w:val="22"/>
+          <w:szCs w:val="22"/>
+        </w:rPr>
+        <w:t xml:space="preserve"> 127.0.0.1</w:t>
+      </w:r>
+      <w:r>
+        <w:rPr>
+          <w:rStyle w:val="apple-converted-space"/>
+          <w:rFonts w:ascii="Courier" w:hAnsi="Courier"/>
+          <w:sz w:val="22"/>
+          <w:szCs w:val="22"/>
+        </w:rPr>
+        <w:t> “feature:install wrapper”</w:t>
+      </w:r>
+    </w:p>
+    <w:p>
+      <w:pPr>
+        <w:pStyle w:val="p1"/>
+        <w:ind w:left="1440"/>
+        <w:rPr>
+          <w:rStyle w:val="apple-converted-space"/>
+          <w:rFonts w:ascii="Courier" w:hAnsi="Courier"/>
+          <w:sz w:val="22"/>
+          <w:szCs w:val="22"/>
+        </w:rPr>
+      </w:pPr>
+      <w:r>
+        <w:rPr>
+          <w:rStyle w:val="s1"/>
+          <w:rFonts w:ascii="Courier" w:hAnsi="Courier"/>
+          <w:sz w:val="22"/>
+          <w:szCs w:val="22"/>
+        </w:rPr>
+        <w:t xml:space="preserve">./bin/client </w:t>
+      </w:r>
+      <w:r>
+        <w:rPr>
+          <w:rStyle w:val="s2"/>
+          <w:rFonts w:ascii="Courier" w:hAnsi="Courier"/>
+          <w:sz w:val="22"/>
+          <w:szCs w:val="22"/>
+        </w:rPr>
+        <w:t>-h</w:t>
+      </w:r>
+      <w:r>
+        <w:rPr>
+          <w:rStyle w:val="s1"/>
+          <w:rFonts w:ascii="Courier" w:hAnsi="Courier"/>
+          <w:sz w:val="22"/>
+          <w:szCs w:val="22"/>
+        </w:rPr>
+        <w:t xml:space="preserve"> 127.0.0.1</w:t>
+      </w:r>
+      <w:r>
+        <w:rPr>
+          <w:rStyle w:val="apple-converted-space"/>
+          <w:rFonts w:ascii="Courier" w:hAnsi="Courier"/>
+          <w:sz w:val="22"/>
+          <w:szCs w:val="22"/>
+        </w:rPr>
+        <w:t> “</w:t>
+      </w:r>
+      <w:r>
+        <w:rPr>
+          <w:rFonts w:ascii="Courier" w:hAnsi="Courier" w:cs="Helvetica Neue"/>
+          <w:sz w:val="22"/>
+          <w:szCs w:val="22"/>
+        </w:rPr>
+        <w:t>wrapper:install -s AUTO_START -n KARAF -d Karaf -D ‘Karaf Service’"</w:t>
+      </w:r>
+    </w:p>
+    <w:p>
+      <w:pPr>
+        <w:pStyle w:val="p1"/>
+        <w:ind w:left="1080"/>
+      </w:pPr>
+    </w:p>
+    <w:p>
+      <w:pPr>
+        <w:pStyle w:val="ListParagraph"/>
+        <w:ind w:left="1800"/>
+      </w:pPr>
+    </w:p>
+    <w:p>
+      <w:pPr>
+        <w:pStyle w:val="ListParagraph"/>
+        <w:numPr>
+          <w:ilvl w:val="1"/>
+          <w:numId w:val="18"/>
+        </w:numPr>
+      </w:pPr>
+      <w:r>
+        <w:t>Stop ServiceMix</w:t>
+      </w:r>
+    </w:p>
+    <w:p>
+      <w:pPr>
+        <w:pStyle w:val="ListParagraph"/>
+        <w:ind w:left="1800"/>
+        <w:rPr>
+          <w:rFonts w:ascii="Courier" w:hAnsi="Courier"/>
+          <w:sz w:val="22"/>
+          <w:szCs w:val="22"/>
+        </w:rPr>
+      </w:pPr>
+      <w:r>
+        <w:rPr>
+          <w:rFonts w:ascii="Courier" w:hAnsi="Courier"/>
+          <w:sz w:val="22"/>
+          <w:szCs w:val="22"/>
+        </w:rPr>
+        <w:t>./bin/stop</w:t>
+      </w:r>
+    </w:p>
+    <w:p>
+      <w:pPr>
+        <w:pStyle w:val="ListParagraph"/>
+        <w:ind w:left="1800"/>
+      </w:pPr>
+    </w:p>
+    <w:p>
+      <w:pPr>
+        <w:pStyle w:val="ListParagraph"/>
+        <w:numPr>
+          <w:ilvl w:val="1"/>
+          <w:numId w:val="18"/>
+        </w:numPr>
+      </w:pPr>
+      <w:r>
+        <w:t>Run the following commands</w:t>
+      </w:r>
+    </w:p>
+    <w:p>
+      <w:pPr>
+        <w:pStyle w:val="ListParagraph"/>
+        <w:ind w:left="1800"/>
+        <w:rPr>
+          <w:rStyle w:val="s1"/>
+          <w:rFonts w:ascii="Courier" w:hAnsi="Courier"/>
+          <w:sz w:val="22"/>
+          <w:szCs w:val="22"/>
+        </w:rPr>
+      </w:pPr>
+      <w:r>
+        <w:rPr>
+          <w:rStyle w:val="s1"/>
+          <w:rFonts w:ascii="Courier" w:hAnsi="Courier"/>
+          <w:sz w:val="22"/>
+          <w:szCs w:val="22"/>
+        </w:rPr>
+        <w:t>ln -s /opt/apache-servicemix-7.0.0.M3/bin/KARAF-service</w:t>
+      </w:r>
+      <w:r>
+        <w:rPr>
+          <w:rStyle w:val="s1"/>
+          <w:rFonts w:ascii="Courier" w:hAnsi="Courier"/>
+          <w:sz w:val="22"/>
+          <w:szCs w:val="22"/>
+        </w:rPr>
+        <w:t xml:space="preserve"> /etc/init.d/</w:t>
+      </w:r>
+    </w:p>
+    <w:p>
+      <w:pPr>
+        <w:pStyle w:val="ListParagraph"/>
+        <w:ind w:left="1800"/>
+        <w:rPr>
+          <w:rStyle w:val="s1"/>
+          <w:rFonts w:ascii="Courier" w:hAnsi="Courier"/>
+          <w:sz w:val="22"/>
+          <w:szCs w:val="22"/>
+        </w:rPr>
+      </w:pPr>
+      <w:r>
+        <w:rPr>
+          <w:rStyle w:val="s1"/>
+          <w:rFonts w:ascii="Courier" w:hAnsi="Courier"/>
+          <w:sz w:val="22"/>
+          <w:szCs w:val="22"/>
+        </w:rPr>
+        <w:t>update-rc.d KARAF-service defaults</w:t>
+      </w:r>
+    </w:p>
+    <w:p>
+      <w:pPr>
+        <w:pStyle w:val="ListParagraph"/>
+        <w:ind w:left="1800"/>
+        <w:rPr>
+          <w:rStyle w:val="s1"/>
+          <w:rFonts w:ascii="Courier" w:hAnsi="Courier"/>
+          <w:sz w:val="22"/>
+          <w:szCs w:val="22"/>
+        </w:rPr>
+      </w:pPr>
+    </w:p>
+    <w:p>
+      <w:pPr>
+        <w:pStyle w:val="ListParagraph"/>
+        <w:ind w:left="1800"/>
+        <w:rPr>
+          <w:rStyle w:val="s1"/>
+          <w:rFonts w:ascii="Courier" w:hAnsi="Courier"/>
+          <w:sz w:val="22"/>
+          <w:szCs w:val="22"/>
+        </w:rPr>
+      </w:pPr>
+      <w:r>
+        <w:rPr>
+          <w:rStyle w:val="s1"/>
+          <w:rFonts w:ascii="Courier" w:hAnsi="Courier"/>
+          <w:sz w:val="22"/>
+          <w:szCs w:val="22"/>
+        </w:rPr>
+        <w:t>The above will install the service and set it up to start whenever the server reboots.</w:t>
+      </w:r>
+    </w:p>
+    <w:p>
+      <w:pPr>
+        <w:pStyle w:val="ListParagraph"/>
+        <w:ind w:left="1800"/>
+      </w:pPr>
+    </w:p>
+    <w:p>
+      <w:pPr>
+        <w:pStyle w:val="ListParagraph"/>
+        <w:numPr>
+          <w:ilvl w:val="1"/>
+          <w:numId w:val="18"/>
+        </w:numPr>
+      </w:pPr>
+      <w:r>
+        <w:t>Start ServiceMix as a service.</w:t>
+      </w:r>
+    </w:p>
+    <w:p>
+      <w:pPr>
+        <w:pStyle w:val="p1"/>
+        <w:rPr>
+          <w:rFonts w:ascii="Courier" w:hAnsi="Courier"/>
+          <w:sz w:val="22"/>
+          <w:szCs w:val="22"/>
+        </w:rPr>
+      </w:pPr>
+    </w:p>
+    <w:p>
+      <w:pPr>
+        <w:pStyle w:val="p1"/>
+        <w:rPr>
+          <w:rFonts w:ascii="Courier" w:hAnsi="Courier"/>
+          <w:sz w:val="22"/>
+          <w:szCs w:val="22"/>
+        </w:rPr>
+      </w:pPr>
+      <w:r>
+        <w:tab/>
+      </w:r>
+      <w:r>
+        <w:tab/>
+      </w:r>
+      <w:r>
+        <w:t xml:space="preserve">   </w:t>
+      </w:r>
+      <w:r>
+        <w:rPr>
+          <w:rStyle w:val="s1"/>
+          <w:rFonts w:ascii="Courier" w:hAnsi="Courier"/>
+          <w:sz w:val="22"/>
+          <w:szCs w:val="22"/>
+        </w:rPr>
+        <w:t>/etc/init.d/KARAF-service start</w:t>
+      </w:r>
+    </w:p>
     <w:p/>
-    <w:p/>
-    <w:p/>
+    <w:p>
+      <w:pPr>
+        <w:ind w:left="1296" w:firstLine="144"/>
+      </w:pPr>
+      <w:r>
+        <w:t xml:space="preserve">     </w:t>
+      </w:r>
+      <w:r>
+        <w:t>To stop the service if required,  run</w:t>
+      </w:r>
+    </w:p>
+    <w:p>
+      <w:pPr>
+        <w:ind w:left="1296" w:firstLine="144"/>
+      </w:pPr>
+    </w:p>
+    <w:p>
+      <w:pPr>
+        <w:ind w:left="1296" w:firstLine="144"/>
+        <w:rPr>
+          <w:rFonts w:ascii="Courier" w:hAnsi="Courier"/>
+          <w:sz w:val="22"/>
+          <w:szCs w:val="22"/>
+        </w:rPr>
+      </w:pPr>
+      <w:r>
+        <w:rPr>
+          <w:rFonts w:ascii="Courier" w:hAnsi="Courier" w:cs="Helvetica Neue"/>
+          <w:color w:val="000000"/>
+          <w:sz w:val="22"/>
+          <w:szCs w:val="22"/>
+        </w:rPr>
+        <w:t xml:space="preserve">  </w:t>
+      </w:r>
+      <w:r>
+        <w:rPr>
+          <w:rFonts w:ascii="Courier" w:hAnsi="Courier" w:cs="Helvetica Neue"/>
+          <w:color w:val="000000"/>
+          <w:sz w:val="22"/>
+          <w:szCs w:val="22"/>
+        </w:rPr>
+        <w:t>/etc/init.d/KARAF-service stop</w:t>
+      </w:r>
+    </w:p>
     <w:p>
       <w:pPr>
         <w:tabs>
           <w:tab w:val="left" w:pos="4032"/>
         </w:tabs>
-      </w:pPr>
-      <w:r>
-        <w:tab/>
-      </w:r>
+        <w:ind w:left="0"/>
+      </w:pPr>
     </w:p>
     <w:sectPr>
       <w:headerReference w:type="default" r:id="rId48"/>
@@ -37405,7 +38387,7 @@
         <w:sz w:val="18"/>
         <w:szCs w:val="18"/>
       </w:rPr>
-      <w:t>55</w:t>
+      <w:t>57</w:t>
     </w:r>
     <w:r>
       <w:rPr>
@@ -37943,7 +38925,7 @@
         <w:ind w:left="1800" w:hanging="360"/>
       </w:pPr>
     </w:lvl>
-    <w:lvl w:ilvl="2" w:tplc="0409001B" w:tentative="1">
+    <w:lvl w:ilvl="2" w:tplc="0409001B">
       <w:start w:val="1"/>
       <w:numFmt w:val="lowerRoman"/>
       <w:lvlText w:val="%3."/>
@@ -42728,6 +43710,14 @@
       <w:szCs w:val="22"/>
     </w:rPr>
   </w:style>
+  <w:style w:type="character" w:customStyle="1" w:styleId="s2">
+    <w:name w:val="s2"/>
+    <w:basedOn w:val="DefaultParagraphFont"/>
+    <w:rsid w:val="009279EC"/>
+    <w:rPr>
+      <w:color w:val="D53BD3"/>
+    </w:rPr>
+  </w:style>
 </w:styles>
 </file>
 
@@ -43137,7 +44127,7 @@
 </file>
 
 <file path=customXml/itemProps3.xml><?xml version="1.0" encoding="utf-8"?>
-<ds:datastoreItem xmlns:ds="http://schemas.openxmlformats.org/officeDocument/2006/customXml" ds:itemID="{3E898703-45B5-C544-B69E-BC42BF0D44DA}">
+<ds:datastoreItem xmlns:ds="http://schemas.openxmlformats.org/officeDocument/2006/customXml" ds:itemID="{28113FC7-B455-1144-95B5-47744FBC872F}">
   <ds:schemaRefs>
     <ds:schemaRef ds:uri="http://schemas.openxmlformats.org/officeDocument/2006/bibliography"/>
   </ds:schemaRefs>

</xml_diff>

<commit_message>
HPCDATAMGM-931: Streamline security certificate generation
Updated to add Appendix E about cronjob for monitoring expiration of SSL certificates.
</commit_message>
<xml_diff>
--- a/doc/guides/HPC_Admin_Guide.docx
+++ b/doc/guides/HPC_Admin_Guide.docx
@@ -3495,8 +3495,146 @@
               </w:rPr>
               <w:t>Updates about SSL certificates generation via Maven build process.</w:t>
             </w:r>
+          </w:p>
+        </w:tc>
+      </w:tr>
+      <w:tr>
+        <w:trPr>
+          <w:trHeight w:val="233"/>
+        </w:trPr>
+        <w:tc>
+          <w:tcPr>
+            <w:tcW w:w="1435" w:type="dxa"/>
+          </w:tcPr>
+          <w:p>
+            <w:pPr>
+              <w:pStyle w:val="Tabletext"/>
+              <w:ind w:left="720"/>
+              <w:rPr>
+                <w:rFonts w:cs="Arial"/>
+                <w:sz w:val="24"/>
+                <w:szCs w:val="24"/>
+              </w:rPr>
+            </w:pPr>
+            <w:r>
+              <w:rPr>
+                <w:rFonts w:cs="Arial"/>
+                <w:sz w:val="24"/>
+                <w:szCs w:val="24"/>
+              </w:rPr>
+              <w:t>1.11</w:t>
+            </w:r>
+          </w:p>
+        </w:tc>
+        <w:tc>
+          <w:tcPr>
+            <w:tcW w:w="1530" w:type="dxa"/>
+          </w:tcPr>
+          <w:p>
+            <w:pPr>
+              <w:pStyle w:val="Tabletext"/>
+              <w:rPr>
+                <w:rFonts w:cs="Arial"/>
+                <w:sz w:val="24"/>
+                <w:szCs w:val="24"/>
+              </w:rPr>
+            </w:pPr>
+            <w:r>
+              <w:rPr>
+                <w:rFonts w:cs="Arial"/>
+                <w:sz w:val="24"/>
+                <w:szCs w:val="24"/>
+              </w:rPr>
+              <w:t>William Liu</w:t>
+            </w:r>
+          </w:p>
+        </w:tc>
+        <w:tc>
+          <w:tcPr>
+            <w:tcW w:w="1260" w:type="dxa"/>
+          </w:tcPr>
+          <w:p>
+            <w:pPr>
+              <w:pStyle w:val="Tabletext"/>
+              <w:jc w:val="center"/>
+              <w:rPr>
+                <w:rFonts w:cs="Arial"/>
+                <w:sz w:val="24"/>
+                <w:szCs w:val="24"/>
+              </w:rPr>
+            </w:pPr>
+            <w:r>
+              <w:rPr>
+                <w:rFonts w:cs="Arial"/>
+                <w:sz w:val="24"/>
+                <w:szCs w:val="24"/>
+              </w:rPr>
+              <w:t>03/02/2018</w:t>
+            </w:r>
+          </w:p>
+        </w:tc>
+        <w:tc>
+          <w:tcPr>
+            <w:tcW w:w="1170" w:type="dxa"/>
+          </w:tcPr>
+          <w:p>
+            <w:pPr>
+              <w:pStyle w:val="Tabletext"/>
+              <w:rPr>
+                <w:rFonts w:cs="Arial"/>
+                <w:sz w:val="24"/>
+                <w:szCs w:val="24"/>
+              </w:rPr>
+            </w:pPr>
+          </w:p>
+        </w:tc>
+        <w:tc>
+          <w:tcPr>
+            <w:tcW w:w="1099" w:type="dxa"/>
+          </w:tcPr>
+          <w:p>
+            <w:pPr>
+              <w:pStyle w:val="Tabletext"/>
+              <w:jc w:val="center"/>
+              <w:rPr>
+                <w:rFonts w:cs="Arial"/>
+                <w:sz w:val="24"/>
+                <w:szCs w:val="24"/>
+              </w:rPr>
+            </w:pPr>
+          </w:p>
+        </w:tc>
+        <w:tc>
+          <w:tcPr>
+            <w:tcW w:w="2808" w:type="dxa"/>
+          </w:tcPr>
+          <w:p>
+            <w:pPr>
+              <w:pStyle w:val="Tabletext"/>
+              <w:rPr>
+                <w:rFonts w:cs="Arial"/>
+                <w:sz w:val="24"/>
+                <w:szCs w:val="24"/>
+              </w:rPr>
+            </w:pPr>
+            <w:r>
+              <w:rPr>
+                <w:rFonts w:cs="Arial"/>
+                <w:sz w:val="24"/>
+                <w:szCs w:val="24"/>
+              </w:rPr>
+              <w:t xml:space="preserve">Added appendix about monitoring expiration of SSL </w:t>
+            </w:r>
             <w:bookmarkStart w:id="2" w:name="_GoBack"/>
             <w:bookmarkEnd w:id="2"/>
+            <w:r>
+              <w:rPr>
+                <w:rFonts w:cs="Arial"/>
+                <w:sz w:val="24"/>
+                <w:szCs w:val="24"/>
+              </w:rPr>
+              <w:t>certificates</w:t>
+            </w:r>
           </w:p>
         </w:tc>
       </w:tr>
@@ -3560,7 +3698,8 @@
           <w:b w:val="0"/>
           <w:bCs w:val="0"/>
           <w:caps w:val="0"/>
-          <w:szCs w:val="24"/>
+          <w:sz w:val="22"/>
+          <w:szCs w:val="22"/>
         </w:rPr>
       </w:pPr>
       <w:r>
@@ -3587,7 +3726,7 @@
         </w:rPr>
         <w:fldChar w:fldCharType="separate"/>
       </w:r>
-      <w:hyperlink w:anchor="_Toc507459766" w:history="1">
+      <w:hyperlink w:anchor="_Toc507742703" w:history="1">
         <w:r>
           <w:rPr>
             <w:rStyle w:val="Hyperlink"/>
@@ -3600,7 +3739,8 @@
             <w:b w:val="0"/>
             <w:bCs w:val="0"/>
             <w:caps w:val="0"/>
-            <w:szCs w:val="24"/>
+            <w:sz w:val="22"/>
+            <w:szCs w:val="22"/>
           </w:rPr>
           <w:tab/>
         </w:r>
@@ -3626,7 +3766,7 @@
           <w:rPr>
             <w:webHidden/>
           </w:rPr>
-          <w:instrText xml:space="preserve"> PAGEREF _Toc507459766 \h </w:instrText>
+          <w:instrText xml:space="preserve"> PAGEREF _Toc507742703 \h </w:instrText>
         </w:r>
         <w:r>
           <w:rPr>
@@ -3661,10 +3801,11 @@
           <w:b w:val="0"/>
           <w:bCs w:val="0"/>
           <w:caps w:val="0"/>
-          <w:szCs w:val="24"/>
-        </w:rPr>
-      </w:pPr>
-      <w:hyperlink w:anchor="_Toc507459767" w:history="1">
+          <w:sz w:val="22"/>
+          <w:szCs w:val="22"/>
+        </w:rPr>
+      </w:pPr>
+      <w:hyperlink w:anchor="_Toc507742704" w:history="1">
         <w:r>
           <w:rPr>
             <w:rStyle w:val="Hyperlink"/>
@@ -3677,7 +3818,8 @@
             <w:b w:val="0"/>
             <w:bCs w:val="0"/>
             <w:caps w:val="0"/>
-            <w:szCs w:val="24"/>
+            <w:sz w:val="22"/>
+            <w:szCs w:val="22"/>
           </w:rPr>
           <w:tab/>
         </w:r>
@@ -3703,7 +3845,7 @@
           <w:rPr>
             <w:webHidden/>
           </w:rPr>
-          <w:instrText xml:space="preserve"> PAGEREF _Toc507459767 \h </w:instrText>
+          <w:instrText xml:space="preserve"> PAGEREF _Toc507742704 \h </w:instrText>
         </w:r>
         <w:r>
           <w:rPr>
@@ -3735,9 +3877,11 @@
         <w:pStyle w:val="TOC2"/>
         <w:rPr>
           <w:rFonts w:asciiTheme="minorHAnsi" w:eastAsiaTheme="minorEastAsia" w:hAnsiTheme="minorHAnsi" w:cstheme="minorBidi"/>
-        </w:rPr>
-      </w:pPr>
-      <w:hyperlink w:anchor="_Toc507459768" w:history="1">
+          <w:sz w:val="22"/>
+          <w:szCs w:val="22"/>
+        </w:rPr>
+      </w:pPr>
+      <w:hyperlink w:anchor="_Toc507742705" w:history="1">
         <w:r>
           <w:rPr>
             <w:rStyle w:val="Hyperlink"/>
@@ -3747,6 +3891,8 @@
         <w:r>
           <w:rPr>
             <w:rFonts w:asciiTheme="minorHAnsi" w:eastAsiaTheme="minorEastAsia" w:hAnsiTheme="minorHAnsi" w:cstheme="minorBidi"/>
+            <w:sz w:val="22"/>
+            <w:szCs w:val="22"/>
           </w:rPr>
           <w:tab/>
         </w:r>
@@ -3772,7 +3918,7 @@
           <w:rPr>
             <w:webHidden/>
           </w:rPr>
-          <w:instrText xml:space="preserve"> PAGEREF _Toc507459768 \h </w:instrText>
+          <w:instrText xml:space="preserve"> PAGEREF _Toc507742705 \h </w:instrText>
         </w:r>
         <w:r>
           <w:rPr>
@@ -3804,9 +3950,11 @@
         <w:pStyle w:val="TOC2"/>
         <w:rPr>
           <w:rFonts w:asciiTheme="minorHAnsi" w:eastAsiaTheme="minorEastAsia" w:hAnsiTheme="minorHAnsi" w:cstheme="minorBidi"/>
-        </w:rPr>
-      </w:pPr>
-      <w:hyperlink w:anchor="_Toc507459769" w:history="1">
+          <w:sz w:val="22"/>
+          <w:szCs w:val="22"/>
+        </w:rPr>
+      </w:pPr>
+      <w:hyperlink w:anchor="_Toc507742706" w:history="1">
         <w:r>
           <w:rPr>
             <w:rStyle w:val="Hyperlink"/>
@@ -3816,6 +3964,8 @@
         <w:r>
           <w:rPr>
             <w:rFonts w:asciiTheme="minorHAnsi" w:eastAsiaTheme="minorEastAsia" w:hAnsiTheme="minorHAnsi" w:cstheme="minorBidi"/>
+            <w:sz w:val="22"/>
+            <w:szCs w:val="22"/>
           </w:rPr>
           <w:tab/>
         </w:r>
@@ -3841,7 +3991,7 @@
           <w:rPr>
             <w:webHidden/>
           </w:rPr>
-          <w:instrText xml:space="preserve"> PAGEREF _Toc507459769 \h </w:instrText>
+          <w:instrText xml:space="preserve"> PAGEREF _Toc507742706 \h </w:instrText>
         </w:r>
         <w:r>
           <w:rPr>
@@ -3876,10 +4026,11 @@
           <w:b w:val="0"/>
           <w:bCs w:val="0"/>
           <w:caps w:val="0"/>
-          <w:szCs w:val="24"/>
-        </w:rPr>
-      </w:pPr>
-      <w:hyperlink w:anchor="_Toc507459770" w:history="1">
+          <w:sz w:val="22"/>
+          <w:szCs w:val="22"/>
+        </w:rPr>
+      </w:pPr>
+      <w:hyperlink w:anchor="_Toc507742707" w:history="1">
         <w:r>
           <w:rPr>
             <w:rStyle w:val="Hyperlink"/>
@@ -3892,7 +4043,8 @@
             <w:b w:val="0"/>
             <w:bCs w:val="0"/>
             <w:caps w:val="0"/>
-            <w:szCs w:val="24"/>
+            <w:sz w:val="22"/>
+            <w:szCs w:val="22"/>
           </w:rPr>
           <w:tab/>
         </w:r>
@@ -3918,7 +4070,7 @@
           <w:rPr>
             <w:webHidden/>
           </w:rPr>
-          <w:instrText xml:space="preserve"> PAGEREF _Toc507459770 \h </w:instrText>
+          <w:instrText xml:space="preserve"> PAGEREF _Toc507742707 \h </w:instrText>
         </w:r>
         <w:r>
           <w:rPr>
@@ -3950,9 +4102,11 @@
         <w:pStyle w:val="TOC2"/>
         <w:rPr>
           <w:rFonts w:asciiTheme="minorHAnsi" w:eastAsiaTheme="minorEastAsia" w:hAnsiTheme="minorHAnsi" w:cstheme="minorBidi"/>
-        </w:rPr>
-      </w:pPr>
-      <w:hyperlink w:anchor="_Toc507459771" w:history="1">
+          <w:sz w:val="22"/>
+          <w:szCs w:val="22"/>
+        </w:rPr>
+      </w:pPr>
+      <w:hyperlink w:anchor="_Toc507742708" w:history="1">
         <w:r>
           <w:rPr>
             <w:rStyle w:val="Hyperlink"/>
@@ -3962,6 +4116,8 @@
         <w:r>
           <w:rPr>
             <w:rFonts w:asciiTheme="minorHAnsi" w:eastAsiaTheme="minorEastAsia" w:hAnsiTheme="minorHAnsi" w:cstheme="minorBidi"/>
+            <w:sz w:val="22"/>
+            <w:szCs w:val="22"/>
           </w:rPr>
           <w:tab/>
         </w:r>
@@ -3987,7 +4143,7 @@
           <w:rPr>
             <w:webHidden/>
           </w:rPr>
-          <w:instrText xml:space="preserve"> PAGEREF _Toc507459771 \h </w:instrText>
+          <w:instrText xml:space="preserve"> PAGEREF _Toc507742708 \h </w:instrText>
         </w:r>
         <w:r>
           <w:rPr>
@@ -4019,9 +4175,11 @@
         <w:pStyle w:val="TOC3"/>
         <w:rPr>
           <w:rFonts w:asciiTheme="minorHAnsi" w:eastAsiaTheme="minorEastAsia" w:hAnsiTheme="minorHAnsi" w:cstheme="minorBidi"/>
-        </w:rPr>
-      </w:pPr>
-      <w:hyperlink w:anchor="_Toc507459772" w:history="1">
+          <w:sz w:val="22"/>
+          <w:szCs w:val="22"/>
+        </w:rPr>
+      </w:pPr>
+      <w:hyperlink w:anchor="_Toc507742709" w:history="1">
         <w:r>
           <w:rPr>
             <w:rStyle w:val="Hyperlink"/>
@@ -4031,6 +4189,8 @@
         <w:r>
           <w:rPr>
             <w:rFonts w:asciiTheme="minorHAnsi" w:eastAsiaTheme="minorEastAsia" w:hAnsiTheme="minorHAnsi" w:cstheme="minorBidi"/>
+            <w:sz w:val="22"/>
+            <w:szCs w:val="22"/>
           </w:rPr>
           <w:tab/>
         </w:r>
@@ -4056,7 +4216,7 @@
           <w:rPr>
             <w:webHidden/>
           </w:rPr>
-          <w:instrText xml:space="preserve"> PAGEREF _Toc507459772 \h </w:instrText>
+          <w:instrText xml:space="preserve"> PAGEREF _Toc507742709 \h </w:instrText>
         </w:r>
         <w:r>
           <w:rPr>
@@ -4088,9 +4248,11 @@
         <w:pStyle w:val="TOC3"/>
         <w:rPr>
           <w:rFonts w:asciiTheme="minorHAnsi" w:eastAsiaTheme="minorEastAsia" w:hAnsiTheme="minorHAnsi" w:cstheme="minorBidi"/>
-        </w:rPr>
-      </w:pPr>
-      <w:hyperlink w:anchor="_Toc507459773" w:history="1">
+          <w:sz w:val="22"/>
+          <w:szCs w:val="22"/>
+        </w:rPr>
+      </w:pPr>
+      <w:hyperlink w:anchor="_Toc507742710" w:history="1">
         <w:r>
           <w:rPr>
             <w:rStyle w:val="Hyperlink"/>
@@ -4100,6 +4262,8 @@
         <w:r>
           <w:rPr>
             <w:rFonts w:asciiTheme="minorHAnsi" w:eastAsiaTheme="minorEastAsia" w:hAnsiTheme="minorHAnsi" w:cstheme="minorBidi"/>
+            <w:sz w:val="22"/>
+            <w:szCs w:val="22"/>
           </w:rPr>
           <w:tab/>
         </w:r>
@@ -4125,7 +4289,7 @@
           <w:rPr>
             <w:webHidden/>
           </w:rPr>
-          <w:instrText xml:space="preserve"> PAGEREF _Toc507459773 \h </w:instrText>
+          <w:instrText xml:space="preserve"> PAGEREF _Toc507742710 \h </w:instrText>
         </w:r>
         <w:r>
           <w:rPr>
@@ -4157,9 +4321,11 @@
         <w:pStyle w:val="TOC3"/>
         <w:rPr>
           <w:rFonts w:asciiTheme="minorHAnsi" w:eastAsiaTheme="minorEastAsia" w:hAnsiTheme="minorHAnsi" w:cstheme="minorBidi"/>
-        </w:rPr>
-      </w:pPr>
-      <w:hyperlink w:anchor="_Toc507459774" w:history="1">
+          <w:sz w:val="22"/>
+          <w:szCs w:val="22"/>
+        </w:rPr>
+      </w:pPr>
+      <w:hyperlink w:anchor="_Toc507742711" w:history="1">
         <w:r>
           <w:rPr>
             <w:rStyle w:val="Hyperlink"/>
@@ -4169,6 +4335,8 @@
         <w:r>
           <w:rPr>
             <w:rFonts w:asciiTheme="minorHAnsi" w:eastAsiaTheme="minorEastAsia" w:hAnsiTheme="minorHAnsi" w:cstheme="minorBidi"/>
+            <w:sz w:val="22"/>
+            <w:szCs w:val="22"/>
           </w:rPr>
           <w:tab/>
         </w:r>
@@ -4194,7 +4362,7 @@
           <w:rPr>
             <w:webHidden/>
           </w:rPr>
-          <w:instrText xml:space="preserve"> PAGEREF _Toc507459774 \h </w:instrText>
+          <w:instrText xml:space="preserve"> PAGEREF _Toc507742711 \h </w:instrText>
         </w:r>
         <w:r>
           <w:rPr>
@@ -4226,9 +4394,11 @@
         <w:pStyle w:val="TOC3"/>
         <w:rPr>
           <w:rFonts w:asciiTheme="minorHAnsi" w:eastAsiaTheme="minorEastAsia" w:hAnsiTheme="minorHAnsi" w:cstheme="minorBidi"/>
-        </w:rPr>
-      </w:pPr>
-      <w:hyperlink w:anchor="_Toc507459775" w:history="1">
+          <w:sz w:val="22"/>
+          <w:szCs w:val="22"/>
+        </w:rPr>
+      </w:pPr>
+      <w:hyperlink w:anchor="_Toc507742712" w:history="1">
         <w:r>
           <w:rPr>
             <w:rStyle w:val="Hyperlink"/>
@@ -4238,6 +4408,8 @@
         <w:r>
           <w:rPr>
             <w:rFonts w:asciiTheme="minorHAnsi" w:eastAsiaTheme="minorEastAsia" w:hAnsiTheme="minorHAnsi" w:cstheme="minorBidi"/>
+            <w:sz w:val="22"/>
+            <w:szCs w:val="22"/>
           </w:rPr>
           <w:tab/>
         </w:r>
@@ -4263,7 +4435,7 @@
           <w:rPr>
             <w:webHidden/>
           </w:rPr>
-          <w:instrText xml:space="preserve"> PAGEREF _Toc507459775 \h </w:instrText>
+          <w:instrText xml:space="preserve"> PAGEREF _Toc507742712 \h </w:instrText>
         </w:r>
         <w:r>
           <w:rPr>
@@ -4295,9 +4467,11 @@
         <w:pStyle w:val="TOC2"/>
         <w:rPr>
           <w:rFonts w:asciiTheme="minorHAnsi" w:eastAsiaTheme="minorEastAsia" w:hAnsiTheme="minorHAnsi" w:cstheme="minorBidi"/>
-        </w:rPr>
-      </w:pPr>
-      <w:hyperlink w:anchor="_Toc507459776" w:history="1">
+          <w:sz w:val="22"/>
+          <w:szCs w:val="22"/>
+        </w:rPr>
+      </w:pPr>
+      <w:hyperlink w:anchor="_Toc507742713" w:history="1">
         <w:r>
           <w:rPr>
             <w:rStyle w:val="Hyperlink"/>
@@ -4307,6 +4481,8 @@
         <w:r>
           <w:rPr>
             <w:rFonts w:asciiTheme="minorHAnsi" w:eastAsiaTheme="minorEastAsia" w:hAnsiTheme="minorHAnsi" w:cstheme="minorBidi"/>
+            <w:sz w:val="22"/>
+            <w:szCs w:val="22"/>
           </w:rPr>
           <w:tab/>
         </w:r>
@@ -4332,7 +4508,7 @@
           <w:rPr>
             <w:webHidden/>
           </w:rPr>
-          <w:instrText xml:space="preserve"> PAGEREF _Toc507459776 \h </w:instrText>
+          <w:instrText xml:space="preserve"> PAGEREF _Toc507742713 \h </w:instrText>
         </w:r>
         <w:r>
           <w:rPr>
@@ -4364,9 +4540,11 @@
         <w:pStyle w:val="TOC3"/>
         <w:rPr>
           <w:rFonts w:asciiTheme="minorHAnsi" w:eastAsiaTheme="minorEastAsia" w:hAnsiTheme="minorHAnsi" w:cstheme="minorBidi"/>
-        </w:rPr>
-      </w:pPr>
-      <w:hyperlink w:anchor="_Toc507459777" w:history="1">
+          <w:sz w:val="22"/>
+          <w:szCs w:val="22"/>
+        </w:rPr>
+      </w:pPr>
+      <w:hyperlink w:anchor="_Toc507742714" w:history="1">
         <w:r>
           <w:rPr>
             <w:rStyle w:val="Hyperlink"/>
@@ -4376,6 +4554,8 @@
         <w:r>
           <w:rPr>
             <w:rFonts w:asciiTheme="minorHAnsi" w:eastAsiaTheme="minorEastAsia" w:hAnsiTheme="minorHAnsi" w:cstheme="minorBidi"/>
+            <w:sz w:val="22"/>
+            <w:szCs w:val="22"/>
           </w:rPr>
           <w:tab/>
         </w:r>
@@ -4401,7 +4581,7 @@
           <w:rPr>
             <w:webHidden/>
           </w:rPr>
-          <w:instrText xml:space="preserve"> PAGEREF _Toc507459777 \h </w:instrText>
+          <w:instrText xml:space="preserve"> PAGEREF _Toc507742714 \h </w:instrText>
         </w:r>
         <w:r>
           <w:rPr>
@@ -4433,9 +4613,11 @@
         <w:pStyle w:val="TOC2"/>
         <w:rPr>
           <w:rFonts w:asciiTheme="minorHAnsi" w:eastAsiaTheme="minorEastAsia" w:hAnsiTheme="minorHAnsi" w:cstheme="minorBidi"/>
-        </w:rPr>
-      </w:pPr>
-      <w:hyperlink w:anchor="_Toc507459778" w:history="1">
+          <w:sz w:val="22"/>
+          <w:szCs w:val="22"/>
+        </w:rPr>
+      </w:pPr>
+      <w:hyperlink w:anchor="_Toc507742715" w:history="1">
         <w:r>
           <w:rPr>
             <w:rStyle w:val="Hyperlink"/>
@@ -4445,6 +4627,8 @@
         <w:r>
           <w:rPr>
             <w:rFonts w:asciiTheme="minorHAnsi" w:eastAsiaTheme="minorEastAsia" w:hAnsiTheme="minorHAnsi" w:cstheme="minorBidi"/>
+            <w:sz w:val="22"/>
+            <w:szCs w:val="22"/>
           </w:rPr>
           <w:tab/>
         </w:r>
@@ -4470,7 +4654,7 @@
           <w:rPr>
             <w:webHidden/>
           </w:rPr>
-          <w:instrText xml:space="preserve"> PAGEREF _Toc507459778 \h </w:instrText>
+          <w:instrText xml:space="preserve"> PAGEREF _Toc507742715 \h </w:instrText>
         </w:r>
         <w:r>
           <w:rPr>
@@ -4502,9 +4686,11 @@
         <w:pStyle w:val="TOC3"/>
         <w:rPr>
           <w:rFonts w:asciiTheme="minorHAnsi" w:eastAsiaTheme="minorEastAsia" w:hAnsiTheme="minorHAnsi" w:cstheme="minorBidi"/>
-        </w:rPr>
-      </w:pPr>
-      <w:hyperlink w:anchor="_Toc507459779" w:history="1">
+          <w:sz w:val="22"/>
+          <w:szCs w:val="22"/>
+        </w:rPr>
+      </w:pPr>
+      <w:hyperlink w:anchor="_Toc507742716" w:history="1">
         <w:r>
           <w:rPr>
             <w:rStyle w:val="Hyperlink"/>
@@ -4514,6 +4700,8 @@
         <w:r>
           <w:rPr>
             <w:rFonts w:asciiTheme="minorHAnsi" w:eastAsiaTheme="minorEastAsia" w:hAnsiTheme="minorHAnsi" w:cstheme="minorBidi"/>
+            <w:sz w:val="22"/>
+            <w:szCs w:val="22"/>
           </w:rPr>
           <w:tab/>
         </w:r>
@@ -4539,7 +4727,7 @@
           <w:rPr>
             <w:webHidden/>
           </w:rPr>
-          <w:instrText xml:space="preserve"> PAGEREF _Toc507459779 \h </w:instrText>
+          <w:instrText xml:space="preserve"> PAGEREF _Toc507742716 \h </w:instrText>
         </w:r>
         <w:r>
           <w:rPr>
@@ -4571,9 +4759,11 @@
         <w:pStyle w:val="TOC3"/>
         <w:rPr>
           <w:rFonts w:asciiTheme="minorHAnsi" w:eastAsiaTheme="minorEastAsia" w:hAnsiTheme="minorHAnsi" w:cstheme="minorBidi"/>
-        </w:rPr>
-      </w:pPr>
-      <w:hyperlink w:anchor="_Toc507459780" w:history="1">
+          <w:sz w:val="22"/>
+          <w:szCs w:val="22"/>
+        </w:rPr>
+      </w:pPr>
+      <w:hyperlink w:anchor="_Toc507742717" w:history="1">
         <w:r>
           <w:rPr>
             <w:rStyle w:val="Hyperlink"/>
@@ -4583,6 +4773,8 @@
         <w:r>
           <w:rPr>
             <w:rFonts w:asciiTheme="minorHAnsi" w:eastAsiaTheme="minorEastAsia" w:hAnsiTheme="minorHAnsi" w:cstheme="minorBidi"/>
+            <w:sz w:val="22"/>
+            <w:szCs w:val="22"/>
           </w:rPr>
           <w:tab/>
         </w:r>
@@ -4608,7 +4800,7 @@
           <w:rPr>
             <w:webHidden/>
           </w:rPr>
-          <w:instrText xml:space="preserve"> PAGEREF _Toc507459780 \h </w:instrText>
+          <w:instrText xml:space="preserve"> PAGEREF _Toc507742717 \h </w:instrText>
         </w:r>
         <w:r>
           <w:rPr>
@@ -4640,9 +4832,11 @@
         <w:pStyle w:val="TOC3"/>
         <w:rPr>
           <w:rFonts w:asciiTheme="minorHAnsi" w:eastAsiaTheme="minorEastAsia" w:hAnsiTheme="minorHAnsi" w:cstheme="minorBidi"/>
-        </w:rPr>
-      </w:pPr>
-      <w:hyperlink w:anchor="_Toc507459781" w:history="1">
+          <w:sz w:val="22"/>
+          <w:szCs w:val="22"/>
+        </w:rPr>
+      </w:pPr>
+      <w:hyperlink w:anchor="_Toc507742718" w:history="1">
         <w:r>
           <w:rPr>
             <w:rStyle w:val="Hyperlink"/>
@@ -4652,6 +4846,8 @@
         <w:r>
           <w:rPr>
             <w:rFonts w:asciiTheme="minorHAnsi" w:eastAsiaTheme="minorEastAsia" w:hAnsiTheme="minorHAnsi" w:cstheme="minorBidi"/>
+            <w:sz w:val="22"/>
+            <w:szCs w:val="22"/>
           </w:rPr>
           <w:tab/>
         </w:r>
@@ -4677,7 +4873,7 @@
           <w:rPr>
             <w:webHidden/>
           </w:rPr>
-          <w:instrText xml:space="preserve"> PAGEREF _Toc507459781 \h </w:instrText>
+          <w:instrText xml:space="preserve"> PAGEREF _Toc507742718 \h </w:instrText>
         </w:r>
         <w:r>
           <w:rPr>
@@ -4709,9 +4905,11 @@
         <w:pStyle w:val="TOC2"/>
         <w:rPr>
           <w:rFonts w:asciiTheme="minorHAnsi" w:eastAsiaTheme="minorEastAsia" w:hAnsiTheme="minorHAnsi" w:cstheme="minorBidi"/>
-        </w:rPr>
-      </w:pPr>
-      <w:hyperlink w:anchor="_Toc507459782" w:history="1">
+          <w:sz w:val="22"/>
+          <w:szCs w:val="22"/>
+        </w:rPr>
+      </w:pPr>
+      <w:hyperlink w:anchor="_Toc507742719" w:history="1">
         <w:r>
           <w:rPr>
             <w:rStyle w:val="Hyperlink"/>
@@ -4721,6 +4919,8 @@
         <w:r>
           <w:rPr>
             <w:rFonts w:asciiTheme="minorHAnsi" w:eastAsiaTheme="minorEastAsia" w:hAnsiTheme="minorHAnsi" w:cstheme="minorBidi"/>
+            <w:sz w:val="22"/>
+            <w:szCs w:val="22"/>
           </w:rPr>
           <w:tab/>
         </w:r>
@@ -4746,7 +4946,7 @@
           <w:rPr>
             <w:webHidden/>
           </w:rPr>
-          <w:instrText xml:space="preserve"> PAGEREF _Toc507459782 \h </w:instrText>
+          <w:instrText xml:space="preserve"> PAGEREF _Toc507742719 \h </w:instrText>
         </w:r>
         <w:r>
           <w:rPr>
@@ -4778,9 +4978,11 @@
         <w:pStyle w:val="TOC3"/>
         <w:rPr>
           <w:rFonts w:asciiTheme="minorHAnsi" w:eastAsiaTheme="minorEastAsia" w:hAnsiTheme="minorHAnsi" w:cstheme="minorBidi"/>
-        </w:rPr>
-      </w:pPr>
-      <w:hyperlink w:anchor="_Toc507459783" w:history="1">
+          <w:sz w:val="22"/>
+          <w:szCs w:val="22"/>
+        </w:rPr>
+      </w:pPr>
+      <w:hyperlink w:anchor="_Toc507742720" w:history="1">
         <w:r>
           <w:rPr>
             <w:rStyle w:val="Hyperlink"/>
@@ -4790,6 +4992,8 @@
         <w:r>
           <w:rPr>
             <w:rFonts w:asciiTheme="minorHAnsi" w:eastAsiaTheme="minorEastAsia" w:hAnsiTheme="minorHAnsi" w:cstheme="minorBidi"/>
+            <w:sz w:val="22"/>
+            <w:szCs w:val="22"/>
           </w:rPr>
           <w:tab/>
         </w:r>
@@ -4815,7 +5019,7 @@
           <w:rPr>
             <w:webHidden/>
           </w:rPr>
-          <w:instrText xml:space="preserve"> PAGEREF _Toc507459783 \h </w:instrText>
+          <w:instrText xml:space="preserve"> PAGEREF _Toc507742720 \h </w:instrText>
         </w:r>
         <w:r>
           <w:rPr>
@@ -4847,9 +5051,11 @@
         <w:pStyle w:val="TOC3"/>
         <w:rPr>
           <w:rFonts w:asciiTheme="minorHAnsi" w:eastAsiaTheme="minorEastAsia" w:hAnsiTheme="minorHAnsi" w:cstheme="minorBidi"/>
-        </w:rPr>
-      </w:pPr>
-      <w:hyperlink w:anchor="_Toc507459784" w:history="1">
+          <w:sz w:val="22"/>
+          <w:szCs w:val="22"/>
+        </w:rPr>
+      </w:pPr>
+      <w:hyperlink w:anchor="_Toc507742721" w:history="1">
         <w:r>
           <w:rPr>
             <w:rStyle w:val="Hyperlink"/>
@@ -4859,6 +5065,8 @@
         <w:r>
           <w:rPr>
             <w:rFonts w:asciiTheme="minorHAnsi" w:eastAsiaTheme="minorEastAsia" w:hAnsiTheme="minorHAnsi" w:cstheme="minorBidi"/>
+            <w:sz w:val="22"/>
+            <w:szCs w:val="22"/>
           </w:rPr>
           <w:tab/>
         </w:r>
@@ -4884,7 +5092,7 @@
           <w:rPr>
             <w:webHidden/>
           </w:rPr>
-          <w:instrText xml:space="preserve"> PAGEREF _Toc507459784 \h </w:instrText>
+          <w:instrText xml:space="preserve"> PAGEREF _Toc507742721 \h </w:instrText>
         </w:r>
         <w:r>
           <w:rPr>
@@ -4916,9 +5124,11 @@
         <w:pStyle w:val="TOC3"/>
         <w:rPr>
           <w:rFonts w:asciiTheme="minorHAnsi" w:eastAsiaTheme="minorEastAsia" w:hAnsiTheme="minorHAnsi" w:cstheme="minorBidi"/>
-        </w:rPr>
-      </w:pPr>
-      <w:hyperlink w:anchor="_Toc507459785" w:history="1">
+          <w:sz w:val="22"/>
+          <w:szCs w:val="22"/>
+        </w:rPr>
+      </w:pPr>
+      <w:hyperlink w:anchor="_Toc507742722" w:history="1">
         <w:r>
           <w:rPr>
             <w:rStyle w:val="Hyperlink"/>
@@ -4928,6 +5138,8 @@
         <w:r>
           <w:rPr>
             <w:rFonts w:asciiTheme="minorHAnsi" w:eastAsiaTheme="minorEastAsia" w:hAnsiTheme="minorHAnsi" w:cstheme="minorBidi"/>
+            <w:sz w:val="22"/>
+            <w:szCs w:val="22"/>
           </w:rPr>
           <w:tab/>
         </w:r>
@@ -4953,7 +5165,7 @@
           <w:rPr>
             <w:webHidden/>
           </w:rPr>
-          <w:instrText xml:space="preserve"> PAGEREF _Toc507459785 \h </w:instrText>
+          <w:instrText xml:space="preserve"> PAGEREF _Toc507742722 \h </w:instrText>
         </w:r>
         <w:r>
           <w:rPr>
@@ -4985,9 +5197,11 @@
         <w:pStyle w:val="TOC3"/>
         <w:rPr>
           <w:rFonts w:asciiTheme="minorHAnsi" w:eastAsiaTheme="minorEastAsia" w:hAnsiTheme="minorHAnsi" w:cstheme="minorBidi"/>
-        </w:rPr>
-      </w:pPr>
-      <w:hyperlink w:anchor="_Toc507459786" w:history="1">
+          <w:sz w:val="22"/>
+          <w:szCs w:val="22"/>
+        </w:rPr>
+      </w:pPr>
+      <w:hyperlink w:anchor="_Toc507742723" w:history="1">
         <w:r>
           <w:rPr>
             <w:rStyle w:val="Hyperlink"/>
@@ -4997,6 +5211,8 @@
         <w:r>
           <w:rPr>
             <w:rFonts w:asciiTheme="minorHAnsi" w:eastAsiaTheme="minorEastAsia" w:hAnsiTheme="minorHAnsi" w:cstheme="minorBidi"/>
+            <w:sz w:val="22"/>
+            <w:szCs w:val="22"/>
           </w:rPr>
           <w:tab/>
         </w:r>
@@ -5022,7 +5238,7 @@
           <w:rPr>
             <w:webHidden/>
           </w:rPr>
-          <w:instrText xml:space="preserve"> PAGEREF _Toc507459786 \h </w:instrText>
+          <w:instrText xml:space="preserve"> PAGEREF _Toc507742723 \h </w:instrText>
         </w:r>
         <w:r>
           <w:rPr>
@@ -5054,9 +5270,11 @@
         <w:pStyle w:val="TOC3"/>
         <w:rPr>
           <w:rFonts w:asciiTheme="minorHAnsi" w:eastAsiaTheme="minorEastAsia" w:hAnsiTheme="minorHAnsi" w:cstheme="minorBidi"/>
-        </w:rPr>
-      </w:pPr>
-      <w:hyperlink w:anchor="_Toc507459787" w:history="1">
+          <w:sz w:val="22"/>
+          <w:szCs w:val="22"/>
+        </w:rPr>
+      </w:pPr>
+      <w:hyperlink w:anchor="_Toc507742724" w:history="1">
         <w:r>
           <w:rPr>
             <w:rStyle w:val="Hyperlink"/>
@@ -5066,6 +5284,8 @@
         <w:r>
           <w:rPr>
             <w:rFonts w:asciiTheme="minorHAnsi" w:eastAsiaTheme="minorEastAsia" w:hAnsiTheme="minorHAnsi" w:cstheme="minorBidi"/>
+            <w:sz w:val="22"/>
+            <w:szCs w:val="22"/>
           </w:rPr>
           <w:tab/>
         </w:r>
@@ -5091,7 +5311,7 @@
           <w:rPr>
             <w:webHidden/>
           </w:rPr>
-          <w:instrText xml:space="preserve"> PAGEREF _Toc507459787 \h </w:instrText>
+          <w:instrText xml:space="preserve"> PAGEREF _Toc507742724 \h </w:instrText>
         </w:r>
         <w:r>
           <w:rPr>
@@ -5123,9 +5343,11 @@
         <w:pStyle w:val="TOC3"/>
         <w:rPr>
           <w:rFonts w:asciiTheme="minorHAnsi" w:eastAsiaTheme="minorEastAsia" w:hAnsiTheme="minorHAnsi" w:cstheme="minorBidi"/>
-        </w:rPr>
-      </w:pPr>
-      <w:hyperlink w:anchor="_Toc507459788" w:history="1">
+          <w:sz w:val="22"/>
+          <w:szCs w:val="22"/>
+        </w:rPr>
+      </w:pPr>
+      <w:hyperlink w:anchor="_Toc507742725" w:history="1">
         <w:r>
           <w:rPr>
             <w:rStyle w:val="Hyperlink"/>
@@ -5135,6 +5357,8 @@
         <w:r>
           <w:rPr>
             <w:rFonts w:asciiTheme="minorHAnsi" w:eastAsiaTheme="minorEastAsia" w:hAnsiTheme="minorHAnsi" w:cstheme="minorBidi"/>
+            <w:sz w:val="22"/>
+            <w:szCs w:val="22"/>
           </w:rPr>
           <w:tab/>
         </w:r>
@@ -5160,7 +5384,7 @@
           <w:rPr>
             <w:webHidden/>
           </w:rPr>
-          <w:instrText xml:space="preserve"> PAGEREF _Toc507459788 \h </w:instrText>
+          <w:instrText xml:space="preserve"> PAGEREF _Toc507742725 \h </w:instrText>
         </w:r>
         <w:r>
           <w:rPr>
@@ -5192,9 +5416,11 @@
         <w:pStyle w:val="TOC3"/>
         <w:rPr>
           <w:rFonts w:asciiTheme="minorHAnsi" w:eastAsiaTheme="minorEastAsia" w:hAnsiTheme="minorHAnsi" w:cstheme="minorBidi"/>
-        </w:rPr>
-      </w:pPr>
-      <w:hyperlink w:anchor="_Toc507459789" w:history="1">
+          <w:sz w:val="22"/>
+          <w:szCs w:val="22"/>
+        </w:rPr>
+      </w:pPr>
+      <w:hyperlink w:anchor="_Toc507742726" w:history="1">
         <w:r>
           <w:rPr>
             <w:rStyle w:val="Hyperlink"/>
@@ -5204,6 +5430,8 @@
         <w:r>
           <w:rPr>
             <w:rFonts w:asciiTheme="minorHAnsi" w:eastAsiaTheme="minorEastAsia" w:hAnsiTheme="minorHAnsi" w:cstheme="minorBidi"/>
+            <w:sz w:val="22"/>
+            <w:szCs w:val="22"/>
           </w:rPr>
           <w:tab/>
         </w:r>
@@ -5229,7 +5457,7 @@
           <w:rPr>
             <w:webHidden/>
           </w:rPr>
-          <w:instrText xml:space="preserve"> PAGEREF _Toc507459789 \h </w:instrText>
+          <w:instrText xml:space="preserve"> PAGEREF _Toc507742726 \h </w:instrText>
         </w:r>
         <w:r>
           <w:rPr>
@@ -5261,9 +5489,11 @@
         <w:pStyle w:val="TOC3"/>
         <w:rPr>
           <w:rFonts w:asciiTheme="minorHAnsi" w:eastAsiaTheme="minorEastAsia" w:hAnsiTheme="minorHAnsi" w:cstheme="minorBidi"/>
-        </w:rPr>
-      </w:pPr>
-      <w:hyperlink w:anchor="_Toc507459790" w:history="1">
+          <w:sz w:val="22"/>
+          <w:szCs w:val="22"/>
+        </w:rPr>
+      </w:pPr>
+      <w:hyperlink w:anchor="_Toc507742727" w:history="1">
         <w:r>
           <w:rPr>
             <w:rStyle w:val="Hyperlink"/>
@@ -5273,6 +5503,8 @@
         <w:r>
           <w:rPr>
             <w:rFonts w:asciiTheme="minorHAnsi" w:eastAsiaTheme="minorEastAsia" w:hAnsiTheme="minorHAnsi" w:cstheme="minorBidi"/>
+            <w:sz w:val="22"/>
+            <w:szCs w:val="22"/>
           </w:rPr>
           <w:tab/>
         </w:r>
@@ -5298,7 +5530,7 @@
           <w:rPr>
             <w:webHidden/>
           </w:rPr>
-          <w:instrText xml:space="preserve"> PAGEREF _Toc507459790 \h </w:instrText>
+          <w:instrText xml:space="preserve"> PAGEREF _Toc507742727 \h </w:instrText>
         </w:r>
         <w:r>
           <w:rPr>
@@ -5330,9 +5562,11 @@
         <w:pStyle w:val="TOC3"/>
         <w:rPr>
           <w:rFonts w:asciiTheme="minorHAnsi" w:eastAsiaTheme="minorEastAsia" w:hAnsiTheme="minorHAnsi" w:cstheme="minorBidi"/>
-        </w:rPr>
-      </w:pPr>
-      <w:hyperlink w:anchor="_Toc507459791" w:history="1">
+          <w:sz w:val="22"/>
+          <w:szCs w:val="22"/>
+        </w:rPr>
+      </w:pPr>
+      <w:hyperlink w:anchor="_Toc507742728" w:history="1">
         <w:r>
           <w:rPr>
             <w:rStyle w:val="Hyperlink"/>
@@ -5342,6 +5576,8 @@
         <w:r>
           <w:rPr>
             <w:rFonts w:asciiTheme="minorHAnsi" w:eastAsiaTheme="minorEastAsia" w:hAnsiTheme="minorHAnsi" w:cstheme="minorBidi"/>
+            <w:sz w:val="22"/>
+            <w:szCs w:val="22"/>
           </w:rPr>
           <w:tab/>
         </w:r>
@@ -5367,7 +5603,7 @@
           <w:rPr>
             <w:webHidden/>
           </w:rPr>
-          <w:instrText xml:space="preserve"> PAGEREF _Toc507459791 \h </w:instrText>
+          <w:instrText xml:space="preserve"> PAGEREF _Toc507742728 \h </w:instrText>
         </w:r>
         <w:r>
           <w:rPr>
@@ -5399,9 +5635,11 @@
         <w:pStyle w:val="TOC3"/>
         <w:rPr>
           <w:rFonts w:asciiTheme="minorHAnsi" w:eastAsiaTheme="minorEastAsia" w:hAnsiTheme="minorHAnsi" w:cstheme="minorBidi"/>
-        </w:rPr>
-      </w:pPr>
-      <w:hyperlink w:anchor="_Toc507459792" w:history="1">
+          <w:sz w:val="22"/>
+          <w:szCs w:val="22"/>
+        </w:rPr>
+      </w:pPr>
+      <w:hyperlink w:anchor="_Toc507742729" w:history="1">
         <w:r>
           <w:rPr>
             <w:rStyle w:val="Hyperlink"/>
@@ -5411,6 +5649,8 @@
         <w:r>
           <w:rPr>
             <w:rFonts w:asciiTheme="minorHAnsi" w:eastAsiaTheme="minorEastAsia" w:hAnsiTheme="minorHAnsi" w:cstheme="minorBidi"/>
+            <w:sz w:val="22"/>
+            <w:szCs w:val="22"/>
           </w:rPr>
           <w:tab/>
         </w:r>
@@ -5436,7 +5676,7 @@
           <w:rPr>
             <w:webHidden/>
           </w:rPr>
-          <w:instrText xml:space="preserve"> PAGEREF _Toc507459792 \h </w:instrText>
+          <w:instrText xml:space="preserve"> PAGEREF _Toc507742729 \h </w:instrText>
         </w:r>
         <w:r>
           <w:rPr>
@@ -5468,9 +5708,11 @@
         <w:pStyle w:val="TOC2"/>
         <w:rPr>
           <w:rFonts w:asciiTheme="minorHAnsi" w:eastAsiaTheme="minorEastAsia" w:hAnsiTheme="minorHAnsi" w:cstheme="minorBidi"/>
-        </w:rPr>
-      </w:pPr>
-      <w:hyperlink w:anchor="_Toc507459793" w:history="1">
+          <w:sz w:val="22"/>
+          <w:szCs w:val="22"/>
+        </w:rPr>
+      </w:pPr>
+      <w:hyperlink w:anchor="_Toc507742730" w:history="1">
         <w:r>
           <w:rPr>
             <w:rStyle w:val="Hyperlink"/>
@@ -5480,6 +5722,8 @@
         <w:r>
           <w:rPr>
             <w:rFonts w:asciiTheme="minorHAnsi" w:eastAsiaTheme="minorEastAsia" w:hAnsiTheme="minorHAnsi" w:cstheme="minorBidi"/>
+            <w:sz w:val="22"/>
+            <w:szCs w:val="22"/>
           </w:rPr>
           <w:tab/>
         </w:r>
@@ -5505,7 +5749,7 @@
           <w:rPr>
             <w:webHidden/>
           </w:rPr>
-          <w:instrText xml:space="preserve"> PAGEREF _Toc507459793 \h </w:instrText>
+          <w:instrText xml:space="preserve"> PAGEREF _Toc507742730 \h </w:instrText>
         </w:r>
         <w:r>
           <w:rPr>
@@ -5537,9 +5781,11 @@
         <w:pStyle w:val="TOC3"/>
         <w:rPr>
           <w:rFonts w:asciiTheme="minorHAnsi" w:eastAsiaTheme="minorEastAsia" w:hAnsiTheme="minorHAnsi" w:cstheme="minorBidi"/>
-        </w:rPr>
-      </w:pPr>
-      <w:hyperlink w:anchor="_Toc507459794" w:history="1">
+          <w:sz w:val="22"/>
+          <w:szCs w:val="22"/>
+        </w:rPr>
+      </w:pPr>
+      <w:hyperlink w:anchor="_Toc507742731" w:history="1">
         <w:r>
           <w:rPr>
             <w:rStyle w:val="Hyperlink"/>
@@ -5549,6 +5795,8 @@
         <w:r>
           <w:rPr>
             <w:rFonts w:asciiTheme="minorHAnsi" w:eastAsiaTheme="minorEastAsia" w:hAnsiTheme="minorHAnsi" w:cstheme="minorBidi"/>
+            <w:sz w:val="22"/>
+            <w:szCs w:val="22"/>
           </w:rPr>
           <w:tab/>
         </w:r>
@@ -5574,7 +5822,7 @@
           <w:rPr>
             <w:webHidden/>
           </w:rPr>
-          <w:instrText xml:space="preserve"> PAGEREF _Toc507459794 \h </w:instrText>
+          <w:instrText xml:space="preserve"> PAGEREF _Toc507742731 \h </w:instrText>
         </w:r>
         <w:r>
           <w:rPr>
@@ -5606,9 +5854,11 @@
         <w:pStyle w:val="TOC3"/>
         <w:rPr>
           <w:rFonts w:asciiTheme="minorHAnsi" w:eastAsiaTheme="minorEastAsia" w:hAnsiTheme="minorHAnsi" w:cstheme="minorBidi"/>
-        </w:rPr>
-      </w:pPr>
-      <w:hyperlink w:anchor="_Toc507459795" w:history="1">
+          <w:sz w:val="22"/>
+          <w:szCs w:val="22"/>
+        </w:rPr>
+      </w:pPr>
+      <w:hyperlink w:anchor="_Toc507742732" w:history="1">
         <w:r>
           <w:rPr>
             <w:rStyle w:val="Hyperlink"/>
@@ -5618,6 +5868,8 @@
         <w:r>
           <w:rPr>
             <w:rFonts w:asciiTheme="minorHAnsi" w:eastAsiaTheme="minorEastAsia" w:hAnsiTheme="minorHAnsi" w:cstheme="minorBidi"/>
+            <w:sz w:val="22"/>
+            <w:szCs w:val="22"/>
           </w:rPr>
           <w:tab/>
         </w:r>
@@ -5643,7 +5895,7 @@
           <w:rPr>
             <w:webHidden/>
           </w:rPr>
-          <w:instrText xml:space="preserve"> PAGEREF _Toc507459795 \h </w:instrText>
+          <w:instrText xml:space="preserve"> PAGEREF _Toc507742732 \h </w:instrText>
         </w:r>
         <w:r>
           <w:rPr>
@@ -5675,9 +5927,11 @@
         <w:pStyle w:val="TOC3"/>
         <w:rPr>
           <w:rFonts w:asciiTheme="minorHAnsi" w:eastAsiaTheme="minorEastAsia" w:hAnsiTheme="minorHAnsi" w:cstheme="minorBidi"/>
-        </w:rPr>
-      </w:pPr>
-      <w:hyperlink w:anchor="_Toc507459796" w:history="1">
+          <w:sz w:val="22"/>
+          <w:szCs w:val="22"/>
+        </w:rPr>
+      </w:pPr>
+      <w:hyperlink w:anchor="_Toc507742733" w:history="1">
         <w:r>
           <w:rPr>
             <w:rStyle w:val="Hyperlink"/>
@@ -5687,6 +5941,8 @@
         <w:r>
           <w:rPr>
             <w:rFonts w:asciiTheme="minorHAnsi" w:eastAsiaTheme="minorEastAsia" w:hAnsiTheme="minorHAnsi" w:cstheme="minorBidi"/>
+            <w:sz w:val="22"/>
+            <w:szCs w:val="22"/>
           </w:rPr>
           <w:tab/>
         </w:r>
@@ -5712,7 +5968,7 @@
           <w:rPr>
             <w:webHidden/>
           </w:rPr>
-          <w:instrText xml:space="preserve"> PAGEREF _Toc507459796 \h </w:instrText>
+          <w:instrText xml:space="preserve"> PAGEREF _Toc507742733 \h </w:instrText>
         </w:r>
         <w:r>
           <w:rPr>
@@ -5744,9 +6000,11 @@
         <w:pStyle w:val="TOC3"/>
         <w:rPr>
           <w:rFonts w:asciiTheme="minorHAnsi" w:eastAsiaTheme="minorEastAsia" w:hAnsiTheme="minorHAnsi" w:cstheme="minorBidi"/>
-        </w:rPr>
-      </w:pPr>
-      <w:hyperlink w:anchor="_Toc507459797" w:history="1">
+          <w:sz w:val="22"/>
+          <w:szCs w:val="22"/>
+        </w:rPr>
+      </w:pPr>
+      <w:hyperlink w:anchor="_Toc507742734" w:history="1">
         <w:r>
           <w:rPr>
             <w:rStyle w:val="Hyperlink"/>
@@ -5756,6 +6014,8 @@
         <w:r>
           <w:rPr>
             <w:rFonts w:asciiTheme="minorHAnsi" w:eastAsiaTheme="minorEastAsia" w:hAnsiTheme="minorHAnsi" w:cstheme="minorBidi"/>
+            <w:sz w:val="22"/>
+            <w:szCs w:val="22"/>
           </w:rPr>
           <w:tab/>
         </w:r>
@@ -5781,7 +6041,7 @@
           <w:rPr>
             <w:webHidden/>
           </w:rPr>
-          <w:instrText xml:space="preserve"> PAGEREF _Toc507459797 \h </w:instrText>
+          <w:instrText xml:space="preserve"> PAGEREF _Toc507742734 \h </w:instrText>
         </w:r>
         <w:r>
           <w:rPr>
@@ -5813,9 +6073,11 @@
         <w:pStyle w:val="TOC3"/>
         <w:rPr>
           <w:rFonts w:asciiTheme="minorHAnsi" w:eastAsiaTheme="minorEastAsia" w:hAnsiTheme="minorHAnsi" w:cstheme="minorBidi"/>
-        </w:rPr>
-      </w:pPr>
-      <w:hyperlink w:anchor="_Toc507459798" w:history="1">
+          <w:sz w:val="22"/>
+          <w:szCs w:val="22"/>
+        </w:rPr>
+      </w:pPr>
+      <w:hyperlink w:anchor="_Toc507742735" w:history="1">
         <w:r>
           <w:rPr>
             <w:rStyle w:val="Hyperlink"/>
@@ -5825,6 +6087,8 @@
         <w:r>
           <w:rPr>
             <w:rFonts w:asciiTheme="minorHAnsi" w:eastAsiaTheme="minorEastAsia" w:hAnsiTheme="minorHAnsi" w:cstheme="minorBidi"/>
+            <w:sz w:val="22"/>
+            <w:szCs w:val="22"/>
           </w:rPr>
           <w:tab/>
         </w:r>
@@ -5850,7 +6114,7 @@
           <w:rPr>
             <w:webHidden/>
           </w:rPr>
-          <w:instrText xml:space="preserve"> PAGEREF _Toc507459798 \h </w:instrText>
+          <w:instrText xml:space="preserve"> PAGEREF _Toc507742735 \h </w:instrText>
         </w:r>
         <w:r>
           <w:rPr>
@@ -5882,9 +6146,11 @@
         <w:pStyle w:val="TOC2"/>
         <w:rPr>
           <w:rFonts w:asciiTheme="minorHAnsi" w:eastAsiaTheme="minorEastAsia" w:hAnsiTheme="minorHAnsi" w:cstheme="minorBidi"/>
-        </w:rPr>
-      </w:pPr>
-      <w:hyperlink w:anchor="_Toc507459799" w:history="1">
+          <w:sz w:val="22"/>
+          <w:szCs w:val="22"/>
+        </w:rPr>
+      </w:pPr>
+      <w:hyperlink w:anchor="_Toc507742736" w:history="1">
         <w:r>
           <w:rPr>
             <w:rStyle w:val="Hyperlink"/>
@@ -5894,6 +6160,8 @@
         <w:r>
           <w:rPr>
             <w:rFonts w:asciiTheme="minorHAnsi" w:eastAsiaTheme="minorEastAsia" w:hAnsiTheme="minorHAnsi" w:cstheme="minorBidi"/>
+            <w:sz w:val="22"/>
+            <w:szCs w:val="22"/>
           </w:rPr>
           <w:tab/>
         </w:r>
@@ -5919,7 +6187,7 @@
           <w:rPr>
             <w:webHidden/>
           </w:rPr>
-          <w:instrText xml:space="preserve"> PAGEREF _Toc507459799 \h </w:instrText>
+          <w:instrText xml:space="preserve"> PAGEREF _Toc507742736 \h </w:instrText>
         </w:r>
         <w:r>
           <w:rPr>
@@ -5951,9 +6219,11 @@
         <w:pStyle w:val="TOC3"/>
         <w:rPr>
           <w:rFonts w:asciiTheme="minorHAnsi" w:eastAsiaTheme="minorEastAsia" w:hAnsiTheme="minorHAnsi" w:cstheme="minorBidi"/>
-        </w:rPr>
-      </w:pPr>
-      <w:hyperlink w:anchor="_Toc507459800" w:history="1">
+          <w:sz w:val="22"/>
+          <w:szCs w:val="22"/>
+        </w:rPr>
+      </w:pPr>
+      <w:hyperlink w:anchor="_Toc507742737" w:history="1">
         <w:r>
           <w:rPr>
             <w:rStyle w:val="Hyperlink"/>
@@ -5963,6 +6233,8 @@
         <w:r>
           <w:rPr>
             <w:rFonts w:asciiTheme="minorHAnsi" w:eastAsiaTheme="minorEastAsia" w:hAnsiTheme="minorHAnsi" w:cstheme="minorBidi"/>
+            <w:sz w:val="22"/>
+            <w:szCs w:val="22"/>
           </w:rPr>
           <w:tab/>
         </w:r>
@@ -5988,7 +6260,7 @@
           <w:rPr>
             <w:webHidden/>
           </w:rPr>
-          <w:instrText xml:space="preserve"> PAGEREF _Toc507459800 \h </w:instrText>
+          <w:instrText xml:space="preserve"> PAGEREF _Toc507742737 \h </w:instrText>
         </w:r>
         <w:r>
           <w:rPr>
@@ -6020,9 +6292,11 @@
         <w:pStyle w:val="TOC3"/>
         <w:rPr>
           <w:rFonts w:asciiTheme="minorHAnsi" w:eastAsiaTheme="minorEastAsia" w:hAnsiTheme="minorHAnsi" w:cstheme="minorBidi"/>
-        </w:rPr>
-      </w:pPr>
-      <w:hyperlink w:anchor="_Toc507459801" w:history="1">
+          <w:sz w:val="22"/>
+          <w:szCs w:val="22"/>
+        </w:rPr>
+      </w:pPr>
+      <w:hyperlink w:anchor="_Toc507742738" w:history="1">
         <w:r>
           <w:rPr>
             <w:rStyle w:val="Hyperlink"/>
@@ -6032,6 +6306,8 @@
         <w:r>
           <w:rPr>
             <w:rFonts w:asciiTheme="minorHAnsi" w:eastAsiaTheme="minorEastAsia" w:hAnsiTheme="minorHAnsi" w:cstheme="minorBidi"/>
+            <w:sz w:val="22"/>
+            <w:szCs w:val="22"/>
           </w:rPr>
           <w:tab/>
         </w:r>
@@ -6057,7 +6333,7 @@
           <w:rPr>
             <w:webHidden/>
           </w:rPr>
-          <w:instrText xml:space="preserve"> PAGEREF _Toc507459801 \h </w:instrText>
+          <w:instrText xml:space="preserve"> PAGEREF _Toc507742738 \h </w:instrText>
         </w:r>
         <w:r>
           <w:rPr>
@@ -6089,9 +6365,11 @@
         <w:pStyle w:val="TOC3"/>
         <w:rPr>
           <w:rFonts w:asciiTheme="minorHAnsi" w:eastAsiaTheme="minorEastAsia" w:hAnsiTheme="minorHAnsi" w:cstheme="minorBidi"/>
-        </w:rPr>
-      </w:pPr>
-      <w:hyperlink w:anchor="_Toc507459802" w:history="1">
+          <w:sz w:val="22"/>
+          <w:szCs w:val="22"/>
+        </w:rPr>
+      </w:pPr>
+      <w:hyperlink w:anchor="_Toc507742739" w:history="1">
         <w:r>
           <w:rPr>
             <w:rStyle w:val="Hyperlink"/>
@@ -6101,6 +6379,8 @@
         <w:r>
           <w:rPr>
             <w:rFonts w:asciiTheme="minorHAnsi" w:eastAsiaTheme="minorEastAsia" w:hAnsiTheme="minorHAnsi" w:cstheme="minorBidi"/>
+            <w:sz w:val="22"/>
+            <w:szCs w:val="22"/>
           </w:rPr>
           <w:tab/>
         </w:r>
@@ -6126,7 +6406,7 @@
           <w:rPr>
             <w:webHidden/>
           </w:rPr>
-          <w:instrText xml:space="preserve"> PAGEREF _Toc507459802 \h </w:instrText>
+          <w:instrText xml:space="preserve"> PAGEREF _Toc507742739 \h </w:instrText>
         </w:r>
         <w:r>
           <w:rPr>
@@ -6158,9 +6438,11 @@
         <w:pStyle w:val="TOC2"/>
         <w:rPr>
           <w:rFonts w:asciiTheme="minorHAnsi" w:eastAsiaTheme="minorEastAsia" w:hAnsiTheme="minorHAnsi" w:cstheme="minorBidi"/>
-        </w:rPr>
-      </w:pPr>
-      <w:hyperlink w:anchor="_Toc507459803" w:history="1">
+          <w:sz w:val="22"/>
+          <w:szCs w:val="22"/>
+        </w:rPr>
+      </w:pPr>
+      <w:hyperlink w:anchor="_Toc507742740" w:history="1">
         <w:r>
           <w:rPr>
             <w:rStyle w:val="Hyperlink"/>
@@ -6170,6 +6452,8 @@
         <w:r>
           <w:rPr>
             <w:rFonts w:asciiTheme="minorHAnsi" w:eastAsiaTheme="minorEastAsia" w:hAnsiTheme="minorHAnsi" w:cstheme="minorBidi"/>
+            <w:sz w:val="22"/>
+            <w:szCs w:val="22"/>
           </w:rPr>
           <w:tab/>
         </w:r>
@@ -6195,7 +6479,7 @@
           <w:rPr>
             <w:webHidden/>
           </w:rPr>
-          <w:instrText xml:space="preserve"> PAGEREF _Toc507459803 \h </w:instrText>
+          <w:instrText xml:space="preserve"> PAGEREF _Toc507742740 \h </w:instrText>
         </w:r>
         <w:r>
           <w:rPr>
@@ -6227,9 +6511,11 @@
         <w:pStyle w:val="TOC3"/>
         <w:rPr>
           <w:rFonts w:asciiTheme="minorHAnsi" w:eastAsiaTheme="minorEastAsia" w:hAnsiTheme="minorHAnsi" w:cstheme="minorBidi"/>
-        </w:rPr>
-      </w:pPr>
-      <w:hyperlink w:anchor="_Toc507459804" w:history="1">
+          <w:sz w:val="22"/>
+          <w:szCs w:val="22"/>
+        </w:rPr>
+      </w:pPr>
+      <w:hyperlink w:anchor="_Toc507742741" w:history="1">
         <w:r>
           <w:rPr>
             <w:rStyle w:val="Hyperlink"/>
@@ -6239,6 +6525,8 @@
         <w:r>
           <w:rPr>
             <w:rFonts w:asciiTheme="minorHAnsi" w:eastAsiaTheme="minorEastAsia" w:hAnsiTheme="minorHAnsi" w:cstheme="minorBidi"/>
+            <w:sz w:val="22"/>
+            <w:szCs w:val="22"/>
           </w:rPr>
           <w:tab/>
         </w:r>
@@ -6264,7 +6552,7 @@
           <w:rPr>
             <w:webHidden/>
           </w:rPr>
-          <w:instrText xml:space="preserve"> PAGEREF _Toc507459804 \h </w:instrText>
+          <w:instrText xml:space="preserve"> PAGEREF _Toc507742741 \h </w:instrText>
         </w:r>
         <w:r>
           <w:rPr>
@@ -6296,9 +6584,11 @@
         <w:pStyle w:val="TOC3"/>
         <w:rPr>
           <w:rFonts w:asciiTheme="minorHAnsi" w:eastAsiaTheme="minorEastAsia" w:hAnsiTheme="minorHAnsi" w:cstheme="minorBidi"/>
-        </w:rPr>
-      </w:pPr>
-      <w:hyperlink w:anchor="_Toc507459805" w:history="1">
+          <w:sz w:val="22"/>
+          <w:szCs w:val="22"/>
+        </w:rPr>
+      </w:pPr>
+      <w:hyperlink w:anchor="_Toc507742742" w:history="1">
         <w:r>
           <w:rPr>
             <w:rStyle w:val="Hyperlink"/>
@@ -6308,6 +6598,8 @@
         <w:r>
           <w:rPr>
             <w:rFonts w:asciiTheme="minorHAnsi" w:eastAsiaTheme="minorEastAsia" w:hAnsiTheme="minorHAnsi" w:cstheme="minorBidi"/>
+            <w:sz w:val="22"/>
+            <w:szCs w:val="22"/>
           </w:rPr>
           <w:tab/>
         </w:r>
@@ -6333,7 +6625,7 @@
           <w:rPr>
             <w:webHidden/>
           </w:rPr>
-          <w:instrText xml:space="preserve"> PAGEREF _Toc507459805 \h </w:instrText>
+          <w:instrText xml:space="preserve"> PAGEREF _Toc507742742 \h </w:instrText>
         </w:r>
         <w:r>
           <w:rPr>
@@ -6365,9 +6657,11 @@
         <w:pStyle w:val="TOC3"/>
         <w:rPr>
           <w:rFonts w:asciiTheme="minorHAnsi" w:eastAsiaTheme="minorEastAsia" w:hAnsiTheme="minorHAnsi" w:cstheme="minorBidi"/>
-        </w:rPr>
-      </w:pPr>
-      <w:hyperlink w:anchor="_Toc507459806" w:history="1">
+          <w:sz w:val="22"/>
+          <w:szCs w:val="22"/>
+        </w:rPr>
+      </w:pPr>
+      <w:hyperlink w:anchor="_Toc507742743" w:history="1">
         <w:r>
           <w:rPr>
             <w:rStyle w:val="Hyperlink"/>
@@ -6377,6 +6671,8 @@
         <w:r>
           <w:rPr>
             <w:rFonts w:asciiTheme="minorHAnsi" w:eastAsiaTheme="minorEastAsia" w:hAnsiTheme="minorHAnsi" w:cstheme="minorBidi"/>
+            <w:sz w:val="22"/>
+            <w:szCs w:val="22"/>
           </w:rPr>
           <w:tab/>
         </w:r>
@@ -6402,7 +6698,7 @@
           <w:rPr>
             <w:webHidden/>
           </w:rPr>
-          <w:instrText xml:space="preserve"> PAGEREF _Toc507459806 \h </w:instrText>
+          <w:instrText xml:space="preserve"> PAGEREF _Toc507742743 \h </w:instrText>
         </w:r>
         <w:r>
           <w:rPr>
@@ -6437,10 +6733,11 @@
           <w:b w:val="0"/>
           <w:bCs w:val="0"/>
           <w:caps w:val="0"/>
-          <w:szCs w:val="24"/>
-        </w:rPr>
-      </w:pPr>
-      <w:hyperlink w:anchor="_Toc507459807" w:history="1">
+          <w:sz w:val="22"/>
+          <w:szCs w:val="22"/>
+        </w:rPr>
+      </w:pPr>
+      <w:hyperlink w:anchor="_Toc507742744" w:history="1">
         <w:r>
           <w:rPr>
             <w:rStyle w:val="Hyperlink"/>
@@ -6453,7 +6750,8 @@
             <w:b w:val="0"/>
             <w:bCs w:val="0"/>
             <w:caps w:val="0"/>
-            <w:szCs w:val="24"/>
+            <w:sz w:val="22"/>
+            <w:szCs w:val="22"/>
           </w:rPr>
           <w:tab/>
         </w:r>
@@ -6479,7 +6777,7 @@
           <w:rPr>
             <w:webHidden/>
           </w:rPr>
-          <w:instrText xml:space="preserve"> PAGEREF _Toc507459807 \h </w:instrText>
+          <w:instrText xml:space="preserve"> PAGEREF _Toc507742744 \h </w:instrText>
         </w:r>
         <w:r>
           <w:rPr>
@@ -6514,10 +6812,11 @@
           <w:b w:val="0"/>
           <w:bCs w:val="0"/>
           <w:caps w:val="0"/>
-          <w:szCs w:val="24"/>
-        </w:rPr>
-      </w:pPr>
-      <w:hyperlink w:anchor="_Toc507459808" w:history="1">
+          <w:sz w:val="22"/>
+          <w:szCs w:val="22"/>
+        </w:rPr>
+      </w:pPr>
+      <w:hyperlink w:anchor="_Toc507742745" w:history="1">
         <w:r>
           <w:rPr>
             <w:rStyle w:val="Hyperlink"/>
@@ -6530,7 +6829,8 @@
             <w:b w:val="0"/>
             <w:bCs w:val="0"/>
             <w:caps w:val="0"/>
-            <w:szCs w:val="24"/>
+            <w:sz w:val="22"/>
+            <w:szCs w:val="22"/>
           </w:rPr>
           <w:tab/>
         </w:r>
@@ -6556,7 +6856,7 @@
           <w:rPr>
             <w:webHidden/>
           </w:rPr>
-          <w:instrText xml:space="preserve"> PAGEREF _Toc507459808 \h </w:instrText>
+          <w:instrText xml:space="preserve"> PAGEREF _Toc507742745 \h </w:instrText>
         </w:r>
         <w:r>
           <w:rPr>
@@ -6588,9 +6888,11 @@
         <w:pStyle w:val="TOC2"/>
         <w:rPr>
           <w:rFonts w:asciiTheme="minorHAnsi" w:eastAsiaTheme="minorEastAsia" w:hAnsiTheme="minorHAnsi" w:cstheme="minorBidi"/>
-        </w:rPr>
-      </w:pPr>
-      <w:hyperlink w:anchor="_Toc507459809" w:history="1">
+          <w:sz w:val="22"/>
+          <w:szCs w:val="22"/>
+        </w:rPr>
+      </w:pPr>
+      <w:hyperlink w:anchor="_Toc507742746" w:history="1">
         <w:r>
           <w:rPr>
             <w:rStyle w:val="Hyperlink"/>
@@ -6600,6 +6902,8 @@
         <w:r>
           <w:rPr>
             <w:rFonts w:asciiTheme="minorHAnsi" w:eastAsiaTheme="minorEastAsia" w:hAnsiTheme="minorHAnsi" w:cstheme="minorBidi"/>
+            <w:sz w:val="22"/>
+            <w:szCs w:val="22"/>
           </w:rPr>
           <w:tab/>
         </w:r>
@@ -6625,7 +6929,7 @@
           <w:rPr>
             <w:webHidden/>
           </w:rPr>
-          <w:instrText xml:space="preserve"> PAGEREF _Toc507459809 \h </w:instrText>
+          <w:instrText xml:space="preserve"> PAGEREF _Toc507742746 \h </w:instrText>
         </w:r>
         <w:r>
           <w:rPr>
@@ -6657,9 +6961,11 @@
         <w:pStyle w:val="TOC3"/>
         <w:rPr>
           <w:rFonts w:asciiTheme="minorHAnsi" w:eastAsiaTheme="minorEastAsia" w:hAnsiTheme="minorHAnsi" w:cstheme="minorBidi"/>
-        </w:rPr>
-      </w:pPr>
-      <w:hyperlink w:anchor="_Toc507459810" w:history="1">
+          <w:sz w:val="22"/>
+          <w:szCs w:val="22"/>
+        </w:rPr>
+      </w:pPr>
+      <w:hyperlink w:anchor="_Toc507742747" w:history="1">
         <w:r>
           <w:rPr>
             <w:rStyle w:val="Hyperlink"/>
@@ -6669,6 +6975,8 @@
         <w:r>
           <w:rPr>
             <w:rFonts w:asciiTheme="minorHAnsi" w:eastAsiaTheme="minorEastAsia" w:hAnsiTheme="minorHAnsi" w:cstheme="minorBidi"/>
+            <w:sz w:val="22"/>
+            <w:szCs w:val="22"/>
           </w:rPr>
           <w:tab/>
         </w:r>
@@ -6694,7 +7002,7 @@
           <w:rPr>
             <w:webHidden/>
           </w:rPr>
-          <w:instrText xml:space="preserve"> PAGEREF _Toc507459810 \h </w:instrText>
+          <w:instrText xml:space="preserve"> PAGEREF _Toc507742747 \h </w:instrText>
         </w:r>
         <w:r>
           <w:rPr>
@@ -6726,9 +7034,11 @@
         <w:pStyle w:val="TOC3"/>
         <w:rPr>
           <w:rFonts w:asciiTheme="minorHAnsi" w:eastAsiaTheme="minorEastAsia" w:hAnsiTheme="minorHAnsi" w:cstheme="minorBidi"/>
-        </w:rPr>
-      </w:pPr>
-      <w:hyperlink w:anchor="_Toc507459811" w:history="1">
+          <w:sz w:val="22"/>
+          <w:szCs w:val="22"/>
+        </w:rPr>
+      </w:pPr>
+      <w:hyperlink w:anchor="_Toc507742748" w:history="1">
         <w:r>
           <w:rPr>
             <w:rStyle w:val="Hyperlink"/>
@@ -6738,6 +7048,8 @@
         <w:r>
           <w:rPr>
             <w:rFonts w:asciiTheme="minorHAnsi" w:eastAsiaTheme="minorEastAsia" w:hAnsiTheme="minorHAnsi" w:cstheme="minorBidi"/>
+            <w:sz w:val="22"/>
+            <w:szCs w:val="22"/>
           </w:rPr>
           <w:tab/>
         </w:r>
@@ -6763,7 +7075,7 @@
           <w:rPr>
             <w:webHidden/>
           </w:rPr>
-          <w:instrText xml:space="preserve"> PAGEREF _Toc507459811 \h </w:instrText>
+          <w:instrText xml:space="preserve"> PAGEREF _Toc507742748 \h </w:instrText>
         </w:r>
         <w:r>
           <w:rPr>
@@ -6795,9 +7107,11 @@
         <w:pStyle w:val="TOC2"/>
         <w:rPr>
           <w:rFonts w:asciiTheme="minorHAnsi" w:eastAsiaTheme="minorEastAsia" w:hAnsiTheme="minorHAnsi" w:cstheme="minorBidi"/>
-        </w:rPr>
-      </w:pPr>
-      <w:hyperlink w:anchor="_Toc507459812" w:history="1">
+          <w:sz w:val="22"/>
+          <w:szCs w:val="22"/>
+        </w:rPr>
+      </w:pPr>
+      <w:hyperlink w:anchor="_Toc507742749" w:history="1">
         <w:r>
           <w:rPr>
             <w:rStyle w:val="Hyperlink"/>
@@ -6807,6 +7121,8 @@
         <w:r>
           <w:rPr>
             <w:rFonts w:asciiTheme="minorHAnsi" w:eastAsiaTheme="minorEastAsia" w:hAnsiTheme="minorHAnsi" w:cstheme="minorBidi"/>
+            <w:sz w:val="22"/>
+            <w:szCs w:val="22"/>
           </w:rPr>
           <w:tab/>
         </w:r>
@@ -6832,7 +7148,7 @@
           <w:rPr>
             <w:webHidden/>
           </w:rPr>
-          <w:instrText xml:space="preserve"> PAGEREF _Toc507459812 \h </w:instrText>
+          <w:instrText xml:space="preserve"> PAGEREF _Toc507742749 \h </w:instrText>
         </w:r>
         <w:r>
           <w:rPr>
@@ -6864,9 +7180,11 @@
         <w:pStyle w:val="TOC2"/>
         <w:rPr>
           <w:rFonts w:asciiTheme="minorHAnsi" w:eastAsiaTheme="minorEastAsia" w:hAnsiTheme="minorHAnsi" w:cstheme="minorBidi"/>
-        </w:rPr>
-      </w:pPr>
-      <w:hyperlink w:anchor="_Toc507459813" w:history="1">
+          <w:sz w:val="22"/>
+          <w:szCs w:val="22"/>
+        </w:rPr>
+      </w:pPr>
+      <w:hyperlink w:anchor="_Toc507742750" w:history="1">
         <w:r>
           <w:rPr>
             <w:rStyle w:val="Hyperlink"/>
@@ -6876,6 +7194,8 @@
         <w:r>
           <w:rPr>
             <w:rFonts w:asciiTheme="minorHAnsi" w:eastAsiaTheme="minorEastAsia" w:hAnsiTheme="minorHAnsi" w:cstheme="minorBidi"/>
+            <w:sz w:val="22"/>
+            <w:szCs w:val="22"/>
           </w:rPr>
           <w:tab/>
         </w:r>
@@ -6901,7 +7221,7 @@
           <w:rPr>
             <w:webHidden/>
           </w:rPr>
-          <w:instrText xml:space="preserve"> PAGEREF _Toc507459813 \h </w:instrText>
+          <w:instrText xml:space="preserve"> PAGEREF _Toc507742750 \h </w:instrText>
         </w:r>
         <w:r>
           <w:rPr>
@@ -6933,9 +7253,11 @@
         <w:pStyle w:val="TOC2"/>
         <w:rPr>
           <w:rFonts w:asciiTheme="minorHAnsi" w:eastAsiaTheme="minorEastAsia" w:hAnsiTheme="minorHAnsi" w:cstheme="minorBidi"/>
-        </w:rPr>
-      </w:pPr>
-      <w:hyperlink w:anchor="_Toc507459814" w:history="1">
+          <w:sz w:val="22"/>
+          <w:szCs w:val="22"/>
+        </w:rPr>
+      </w:pPr>
+      <w:hyperlink w:anchor="_Toc507742751" w:history="1">
         <w:r>
           <w:rPr>
             <w:rStyle w:val="Hyperlink"/>
@@ -6945,6 +7267,8 @@
         <w:r>
           <w:rPr>
             <w:rFonts w:asciiTheme="minorHAnsi" w:eastAsiaTheme="minorEastAsia" w:hAnsiTheme="minorHAnsi" w:cstheme="minorBidi"/>
+            <w:sz w:val="22"/>
+            <w:szCs w:val="22"/>
           </w:rPr>
           <w:tab/>
         </w:r>
@@ -6970,7 +7294,7 @@
           <w:rPr>
             <w:webHidden/>
           </w:rPr>
-          <w:instrText xml:space="preserve"> PAGEREF _Toc507459814 \h </w:instrText>
+          <w:instrText xml:space="preserve"> PAGEREF _Toc507742751 \h </w:instrText>
         </w:r>
         <w:r>
           <w:rPr>
@@ -7002,9 +7326,11 @@
         <w:pStyle w:val="TOC2"/>
         <w:rPr>
           <w:rFonts w:asciiTheme="minorHAnsi" w:eastAsiaTheme="minorEastAsia" w:hAnsiTheme="minorHAnsi" w:cstheme="minorBidi"/>
-        </w:rPr>
-      </w:pPr>
-      <w:hyperlink w:anchor="_Toc507459815" w:history="1">
+          <w:sz w:val="22"/>
+          <w:szCs w:val="22"/>
+        </w:rPr>
+      </w:pPr>
+      <w:hyperlink w:anchor="_Toc507742752" w:history="1">
         <w:r>
           <w:rPr>
             <w:rStyle w:val="Hyperlink"/>
@@ -7014,6 +7340,8 @@
         <w:r>
           <w:rPr>
             <w:rFonts w:asciiTheme="minorHAnsi" w:eastAsiaTheme="minorEastAsia" w:hAnsiTheme="minorHAnsi" w:cstheme="minorBidi"/>
+            <w:sz w:val="22"/>
+            <w:szCs w:val="22"/>
           </w:rPr>
           <w:tab/>
         </w:r>
@@ -7039,7 +7367,7 @@
           <w:rPr>
             <w:webHidden/>
           </w:rPr>
-          <w:instrText xml:space="preserve"> PAGEREF _Toc507459815 \h </w:instrText>
+          <w:instrText xml:space="preserve"> PAGEREF _Toc507742752 \h </w:instrText>
         </w:r>
         <w:r>
           <w:rPr>
@@ -7071,9 +7399,11 @@
         <w:pStyle w:val="TOC2"/>
         <w:rPr>
           <w:rFonts w:asciiTheme="minorHAnsi" w:eastAsiaTheme="minorEastAsia" w:hAnsiTheme="minorHAnsi" w:cstheme="minorBidi"/>
-        </w:rPr>
-      </w:pPr>
-      <w:hyperlink w:anchor="_Toc507459816" w:history="1">
+          <w:sz w:val="22"/>
+          <w:szCs w:val="22"/>
+        </w:rPr>
+      </w:pPr>
+      <w:hyperlink w:anchor="_Toc507742753" w:history="1">
         <w:r>
           <w:rPr>
             <w:rStyle w:val="Hyperlink"/>
@@ -7083,6 +7413,8 @@
         <w:r>
           <w:rPr>
             <w:rFonts w:asciiTheme="minorHAnsi" w:eastAsiaTheme="minorEastAsia" w:hAnsiTheme="minorHAnsi" w:cstheme="minorBidi"/>
+            <w:sz w:val="22"/>
+            <w:szCs w:val="22"/>
           </w:rPr>
           <w:tab/>
         </w:r>
@@ -7108,7 +7440,7 @@
           <w:rPr>
             <w:webHidden/>
           </w:rPr>
-          <w:instrText xml:space="preserve"> PAGEREF _Toc507459816 \h </w:instrText>
+          <w:instrText xml:space="preserve"> PAGEREF _Toc507742753 \h </w:instrText>
         </w:r>
         <w:r>
           <w:rPr>
@@ -7140,9 +7472,11 @@
         <w:pStyle w:val="TOC2"/>
         <w:rPr>
           <w:rFonts w:asciiTheme="minorHAnsi" w:eastAsiaTheme="minorEastAsia" w:hAnsiTheme="minorHAnsi" w:cstheme="minorBidi"/>
-        </w:rPr>
-      </w:pPr>
-      <w:hyperlink w:anchor="_Toc507459817" w:history="1">
+          <w:sz w:val="22"/>
+          <w:szCs w:val="22"/>
+        </w:rPr>
+      </w:pPr>
+      <w:hyperlink w:anchor="_Toc507742754" w:history="1">
         <w:r>
           <w:rPr>
             <w:rStyle w:val="Hyperlink"/>
@@ -7152,6 +7486,8 @@
         <w:r>
           <w:rPr>
             <w:rFonts w:asciiTheme="minorHAnsi" w:eastAsiaTheme="minorEastAsia" w:hAnsiTheme="minorHAnsi" w:cstheme="minorBidi"/>
+            <w:sz w:val="22"/>
+            <w:szCs w:val="22"/>
           </w:rPr>
           <w:tab/>
         </w:r>
@@ -7177,7 +7513,7 @@
           <w:rPr>
             <w:webHidden/>
           </w:rPr>
-          <w:instrText xml:space="preserve"> PAGEREF _Toc507459817 \h </w:instrText>
+          <w:instrText xml:space="preserve"> PAGEREF _Toc507742754 \h </w:instrText>
         </w:r>
         <w:r>
           <w:rPr>
@@ -7209,9 +7545,11 @@
         <w:pStyle w:val="TOC2"/>
         <w:rPr>
           <w:rFonts w:asciiTheme="minorHAnsi" w:eastAsiaTheme="minorEastAsia" w:hAnsiTheme="minorHAnsi" w:cstheme="minorBidi"/>
-        </w:rPr>
-      </w:pPr>
-      <w:hyperlink w:anchor="_Toc507459818" w:history="1">
+          <w:sz w:val="22"/>
+          <w:szCs w:val="22"/>
+        </w:rPr>
+      </w:pPr>
+      <w:hyperlink w:anchor="_Toc507742755" w:history="1">
         <w:r>
           <w:rPr>
             <w:rStyle w:val="Hyperlink"/>
@@ -7221,6 +7559,8 @@
         <w:r>
           <w:rPr>
             <w:rFonts w:asciiTheme="minorHAnsi" w:eastAsiaTheme="minorEastAsia" w:hAnsiTheme="minorHAnsi" w:cstheme="minorBidi"/>
+            <w:sz w:val="22"/>
+            <w:szCs w:val="22"/>
           </w:rPr>
           <w:tab/>
         </w:r>
@@ -7246,7 +7586,7 @@
           <w:rPr>
             <w:webHidden/>
           </w:rPr>
-          <w:instrText xml:space="preserve"> PAGEREF _Toc507459818 \h </w:instrText>
+          <w:instrText xml:space="preserve"> PAGEREF _Toc507742755 \h </w:instrText>
         </w:r>
         <w:r>
           <w:rPr>
@@ -7278,9 +7618,11 @@
         <w:pStyle w:val="TOC2"/>
         <w:rPr>
           <w:rFonts w:asciiTheme="minorHAnsi" w:eastAsiaTheme="minorEastAsia" w:hAnsiTheme="minorHAnsi" w:cstheme="minorBidi"/>
-        </w:rPr>
-      </w:pPr>
-      <w:hyperlink w:anchor="_Toc507459819" w:history="1">
+          <w:sz w:val="22"/>
+          <w:szCs w:val="22"/>
+        </w:rPr>
+      </w:pPr>
+      <w:hyperlink w:anchor="_Toc507742756" w:history="1">
         <w:r>
           <w:rPr>
             <w:rStyle w:val="Hyperlink"/>
@@ -7290,6 +7632,8 @@
         <w:r>
           <w:rPr>
             <w:rFonts w:asciiTheme="minorHAnsi" w:eastAsiaTheme="minorEastAsia" w:hAnsiTheme="minorHAnsi" w:cstheme="minorBidi"/>
+            <w:sz w:val="22"/>
+            <w:szCs w:val="22"/>
           </w:rPr>
           <w:tab/>
         </w:r>
@@ -7315,7 +7659,7 @@
           <w:rPr>
             <w:webHidden/>
           </w:rPr>
-          <w:instrText xml:space="preserve"> PAGEREF _Toc507459819 \h </w:instrText>
+          <w:instrText xml:space="preserve"> PAGEREF _Toc507742756 \h </w:instrText>
         </w:r>
         <w:r>
           <w:rPr>
@@ -7347,9 +7691,11 @@
         <w:pStyle w:val="TOC2"/>
         <w:rPr>
           <w:rFonts w:asciiTheme="minorHAnsi" w:eastAsiaTheme="minorEastAsia" w:hAnsiTheme="minorHAnsi" w:cstheme="minorBidi"/>
-        </w:rPr>
-      </w:pPr>
-      <w:hyperlink w:anchor="_Toc507459820" w:history="1">
+          <w:sz w:val="22"/>
+          <w:szCs w:val="22"/>
+        </w:rPr>
+      </w:pPr>
+      <w:hyperlink w:anchor="_Toc507742757" w:history="1">
         <w:r>
           <w:rPr>
             <w:rStyle w:val="Hyperlink"/>
@@ -7359,6 +7705,8 @@
         <w:r>
           <w:rPr>
             <w:rFonts w:asciiTheme="minorHAnsi" w:eastAsiaTheme="minorEastAsia" w:hAnsiTheme="minorHAnsi" w:cstheme="minorBidi"/>
+            <w:sz w:val="22"/>
+            <w:szCs w:val="22"/>
           </w:rPr>
           <w:tab/>
         </w:r>
@@ -7384,7 +7732,7 @@
           <w:rPr>
             <w:webHidden/>
           </w:rPr>
-          <w:instrText xml:space="preserve"> PAGEREF _Toc507459820 \h </w:instrText>
+          <w:instrText xml:space="preserve"> PAGEREF _Toc507742757 \h </w:instrText>
         </w:r>
         <w:r>
           <w:rPr>
@@ -7416,9 +7764,11 @@
         <w:pStyle w:val="TOC2"/>
         <w:rPr>
           <w:rFonts w:asciiTheme="minorHAnsi" w:eastAsiaTheme="minorEastAsia" w:hAnsiTheme="minorHAnsi" w:cstheme="minorBidi"/>
-        </w:rPr>
-      </w:pPr>
-      <w:hyperlink w:anchor="_Toc507459821" w:history="1">
+          <w:sz w:val="22"/>
+          <w:szCs w:val="22"/>
+        </w:rPr>
+      </w:pPr>
+      <w:hyperlink w:anchor="_Toc507742758" w:history="1">
         <w:r>
           <w:rPr>
             <w:rStyle w:val="Hyperlink"/>
@@ -7428,6 +7778,8 @@
         <w:r>
           <w:rPr>
             <w:rFonts w:asciiTheme="minorHAnsi" w:eastAsiaTheme="minorEastAsia" w:hAnsiTheme="minorHAnsi" w:cstheme="minorBidi"/>
+            <w:sz w:val="22"/>
+            <w:szCs w:val="22"/>
           </w:rPr>
           <w:tab/>
         </w:r>
@@ -7453,7 +7805,7 @@
           <w:rPr>
             <w:webHidden/>
           </w:rPr>
-          <w:instrText xml:space="preserve"> PAGEREF _Toc507459821 \h </w:instrText>
+          <w:instrText xml:space="preserve"> PAGEREF _Toc507742758 \h </w:instrText>
         </w:r>
         <w:r>
           <w:rPr>
@@ -7485,9 +7837,11 @@
         <w:pStyle w:val="TOC2"/>
         <w:rPr>
           <w:rFonts w:asciiTheme="minorHAnsi" w:eastAsiaTheme="minorEastAsia" w:hAnsiTheme="minorHAnsi" w:cstheme="minorBidi"/>
-        </w:rPr>
-      </w:pPr>
-      <w:hyperlink w:anchor="_Toc507459822" w:history="1">
+          <w:sz w:val="22"/>
+          <w:szCs w:val="22"/>
+        </w:rPr>
+      </w:pPr>
+      <w:hyperlink w:anchor="_Toc507742759" w:history="1">
         <w:r>
           <w:rPr>
             <w:rStyle w:val="Hyperlink"/>
@@ -7497,6 +7851,8 @@
         <w:r>
           <w:rPr>
             <w:rFonts w:asciiTheme="minorHAnsi" w:eastAsiaTheme="minorEastAsia" w:hAnsiTheme="minorHAnsi" w:cstheme="minorBidi"/>
+            <w:sz w:val="22"/>
+            <w:szCs w:val="22"/>
           </w:rPr>
           <w:tab/>
         </w:r>
@@ -7522,7 +7878,7 @@
           <w:rPr>
             <w:webHidden/>
           </w:rPr>
-          <w:instrText xml:space="preserve"> PAGEREF _Toc507459822 \h </w:instrText>
+          <w:instrText xml:space="preserve"> PAGEREF _Toc507742759 \h </w:instrText>
         </w:r>
         <w:r>
           <w:rPr>
@@ -7554,9 +7910,11 @@
         <w:pStyle w:val="TOC2"/>
         <w:rPr>
           <w:rFonts w:asciiTheme="minorHAnsi" w:eastAsiaTheme="minorEastAsia" w:hAnsiTheme="minorHAnsi" w:cstheme="minorBidi"/>
-        </w:rPr>
-      </w:pPr>
-      <w:hyperlink w:anchor="_Toc507459823" w:history="1">
+          <w:sz w:val="22"/>
+          <w:szCs w:val="22"/>
+        </w:rPr>
+      </w:pPr>
+      <w:hyperlink w:anchor="_Toc507742760" w:history="1">
         <w:r>
           <w:rPr>
             <w:rStyle w:val="Hyperlink"/>
@@ -7566,6 +7924,8 @@
         <w:r>
           <w:rPr>
             <w:rFonts w:asciiTheme="minorHAnsi" w:eastAsiaTheme="minorEastAsia" w:hAnsiTheme="minorHAnsi" w:cstheme="minorBidi"/>
+            <w:sz w:val="22"/>
+            <w:szCs w:val="22"/>
           </w:rPr>
           <w:tab/>
         </w:r>
@@ -7591,7 +7951,7 @@
           <w:rPr>
             <w:webHidden/>
           </w:rPr>
-          <w:instrText xml:space="preserve"> PAGEREF _Toc507459823 \h </w:instrText>
+          <w:instrText xml:space="preserve"> PAGEREF _Toc507742760 \h </w:instrText>
         </w:r>
         <w:r>
           <w:rPr>
@@ -7623,9 +7983,11 @@
         <w:pStyle w:val="TOC2"/>
         <w:rPr>
           <w:rFonts w:asciiTheme="minorHAnsi" w:eastAsiaTheme="minorEastAsia" w:hAnsiTheme="minorHAnsi" w:cstheme="minorBidi"/>
-        </w:rPr>
-      </w:pPr>
-      <w:hyperlink w:anchor="_Toc507459824" w:history="1">
+          <w:sz w:val="22"/>
+          <w:szCs w:val="22"/>
+        </w:rPr>
+      </w:pPr>
+      <w:hyperlink w:anchor="_Toc507742761" w:history="1">
         <w:r>
           <w:rPr>
             <w:rStyle w:val="Hyperlink"/>
@@ -7635,6 +7997,8 @@
         <w:r>
           <w:rPr>
             <w:rFonts w:asciiTheme="minorHAnsi" w:eastAsiaTheme="minorEastAsia" w:hAnsiTheme="minorHAnsi" w:cstheme="minorBidi"/>
+            <w:sz w:val="22"/>
+            <w:szCs w:val="22"/>
           </w:rPr>
           <w:tab/>
         </w:r>
@@ -7660,7 +8024,7 @@
           <w:rPr>
             <w:webHidden/>
           </w:rPr>
-          <w:instrText xml:space="preserve"> PAGEREF _Toc507459824 \h </w:instrText>
+          <w:instrText xml:space="preserve"> PAGEREF _Toc507742761 \h </w:instrText>
         </w:r>
         <w:r>
           <w:rPr>
@@ -7692,9 +8056,11 @@
         <w:pStyle w:val="TOC2"/>
         <w:rPr>
           <w:rFonts w:asciiTheme="minorHAnsi" w:eastAsiaTheme="minorEastAsia" w:hAnsiTheme="minorHAnsi" w:cstheme="minorBidi"/>
-        </w:rPr>
-      </w:pPr>
-      <w:hyperlink w:anchor="_Toc507459825" w:history="1">
+          <w:sz w:val="22"/>
+          <w:szCs w:val="22"/>
+        </w:rPr>
+      </w:pPr>
+      <w:hyperlink w:anchor="_Toc507742762" w:history="1">
         <w:r>
           <w:rPr>
             <w:rStyle w:val="Hyperlink"/>
@@ -7704,6 +8070,8 @@
         <w:r>
           <w:rPr>
             <w:rFonts w:asciiTheme="minorHAnsi" w:eastAsiaTheme="minorEastAsia" w:hAnsiTheme="minorHAnsi" w:cstheme="minorBidi"/>
+            <w:sz w:val="22"/>
+            <w:szCs w:val="22"/>
           </w:rPr>
           <w:tab/>
         </w:r>
@@ -7730,7 +8098,7 @@
           <w:rPr>
             <w:webHidden/>
           </w:rPr>
-          <w:instrText xml:space="preserve"> PAGEREF _Toc507459825 \h </w:instrText>
+          <w:instrText xml:space="preserve"> PAGEREF _Toc507742762 \h </w:instrText>
         </w:r>
         <w:r>
           <w:rPr>
@@ -7762,9 +8130,11 @@
         <w:pStyle w:val="TOC2"/>
         <w:rPr>
           <w:rFonts w:asciiTheme="minorHAnsi" w:eastAsiaTheme="minorEastAsia" w:hAnsiTheme="minorHAnsi" w:cstheme="minorBidi"/>
-        </w:rPr>
-      </w:pPr>
-      <w:hyperlink w:anchor="_Toc507459826" w:history="1">
+          <w:sz w:val="22"/>
+          <w:szCs w:val="22"/>
+        </w:rPr>
+      </w:pPr>
+      <w:hyperlink w:anchor="_Toc507742763" w:history="1">
         <w:r>
           <w:rPr>
             <w:rStyle w:val="Hyperlink"/>
@@ -7774,6 +8144,8 @@
         <w:r>
           <w:rPr>
             <w:rFonts w:asciiTheme="minorHAnsi" w:eastAsiaTheme="minorEastAsia" w:hAnsiTheme="minorHAnsi" w:cstheme="minorBidi"/>
+            <w:sz w:val="22"/>
+            <w:szCs w:val="22"/>
           </w:rPr>
           <w:tab/>
         </w:r>
@@ -7799,7 +8171,7 @@
           <w:rPr>
             <w:webHidden/>
           </w:rPr>
-          <w:instrText xml:space="preserve"> PAGEREF _Toc507459826 \h </w:instrText>
+          <w:instrText xml:space="preserve"> PAGEREF _Toc507742763 \h </w:instrText>
         </w:r>
         <w:r>
           <w:rPr>
@@ -7831,9 +8203,11 @@
         <w:pStyle w:val="TOC2"/>
         <w:rPr>
           <w:rFonts w:asciiTheme="minorHAnsi" w:eastAsiaTheme="minorEastAsia" w:hAnsiTheme="minorHAnsi" w:cstheme="minorBidi"/>
-        </w:rPr>
-      </w:pPr>
-      <w:hyperlink w:anchor="_Toc507459827" w:history="1">
+          <w:sz w:val="22"/>
+          <w:szCs w:val="22"/>
+        </w:rPr>
+      </w:pPr>
+      <w:hyperlink w:anchor="_Toc507742764" w:history="1">
         <w:r>
           <w:rPr>
             <w:rStyle w:val="Hyperlink"/>
@@ -7843,6 +8217,8 @@
         <w:r>
           <w:rPr>
             <w:rFonts w:asciiTheme="minorHAnsi" w:eastAsiaTheme="minorEastAsia" w:hAnsiTheme="minorHAnsi" w:cstheme="minorBidi"/>
+            <w:sz w:val="22"/>
+            <w:szCs w:val="22"/>
           </w:rPr>
           <w:tab/>
         </w:r>
@@ -7868,7 +8244,7 @@
           <w:rPr>
             <w:webHidden/>
           </w:rPr>
-          <w:instrText xml:space="preserve"> PAGEREF _Toc507459827 \h </w:instrText>
+          <w:instrText xml:space="preserve"> PAGEREF _Toc507742764 \h </w:instrText>
         </w:r>
         <w:r>
           <w:rPr>
@@ -7903,10 +8279,11 @@
           <w:b w:val="0"/>
           <w:bCs w:val="0"/>
           <w:caps w:val="0"/>
-          <w:szCs w:val="24"/>
-        </w:rPr>
-      </w:pPr>
-      <w:hyperlink w:anchor="_Toc507459828" w:history="1">
+          <w:sz w:val="22"/>
+          <w:szCs w:val="22"/>
+        </w:rPr>
+      </w:pPr>
+      <w:hyperlink w:anchor="_Toc507742765" w:history="1">
         <w:r>
           <w:rPr>
             <w:rStyle w:val="Hyperlink"/>
@@ -7919,7 +8296,8 @@
             <w:b w:val="0"/>
             <w:bCs w:val="0"/>
             <w:caps w:val="0"/>
-            <w:szCs w:val="24"/>
+            <w:sz w:val="22"/>
+            <w:szCs w:val="22"/>
           </w:rPr>
           <w:tab/>
         </w:r>
@@ -7945,7 +8323,7 @@
           <w:rPr>
             <w:webHidden/>
           </w:rPr>
-          <w:instrText xml:space="preserve"> PAGEREF _Toc507459828 \h </w:instrText>
+          <w:instrText xml:space="preserve"> PAGEREF _Toc507742765 \h </w:instrText>
         </w:r>
         <w:r>
           <w:rPr>
@@ -7980,10 +8358,11 @@
           <w:b w:val="0"/>
           <w:bCs w:val="0"/>
           <w:caps w:val="0"/>
-          <w:szCs w:val="24"/>
-        </w:rPr>
-      </w:pPr>
-      <w:hyperlink w:anchor="_Toc507459829" w:history="1">
+          <w:sz w:val="22"/>
+          <w:szCs w:val="22"/>
+        </w:rPr>
+      </w:pPr>
+      <w:hyperlink w:anchor="_Toc507742766" w:history="1">
         <w:r>
           <w:rPr>
             <w:rStyle w:val="Hyperlink"/>
@@ -7996,7 +8375,8 @@
             <w:b w:val="0"/>
             <w:bCs w:val="0"/>
             <w:caps w:val="0"/>
-            <w:szCs w:val="24"/>
+            <w:sz w:val="22"/>
+            <w:szCs w:val="22"/>
           </w:rPr>
           <w:tab/>
         </w:r>
@@ -8022,7 +8402,7 @@
           <w:rPr>
             <w:webHidden/>
           </w:rPr>
-          <w:instrText xml:space="preserve"> PAGEREF _Toc507459829 \h </w:instrText>
+          <w:instrText xml:space="preserve"> PAGEREF _Toc507742766 \h </w:instrText>
         </w:r>
         <w:r>
           <w:rPr>
@@ -8057,10 +8437,11 @@
           <w:b w:val="0"/>
           <w:bCs w:val="0"/>
           <w:caps w:val="0"/>
-          <w:szCs w:val="24"/>
-        </w:rPr>
-      </w:pPr>
-      <w:hyperlink w:anchor="_Toc507459830" w:history="1">
+          <w:sz w:val="22"/>
+          <w:szCs w:val="22"/>
+        </w:rPr>
+      </w:pPr>
+      <w:hyperlink w:anchor="_Toc507742767" w:history="1">
         <w:r>
           <w:rPr>
             <w:rStyle w:val="Hyperlink"/>
@@ -8073,7 +8454,8 @@
             <w:b w:val="0"/>
             <w:bCs w:val="0"/>
             <w:caps w:val="0"/>
-            <w:szCs w:val="24"/>
+            <w:sz w:val="22"/>
+            <w:szCs w:val="22"/>
           </w:rPr>
           <w:tab/>
         </w:r>
@@ -8099,7 +8481,7 @@
           <w:rPr>
             <w:webHidden/>
           </w:rPr>
-          <w:instrText xml:space="preserve"> PAGEREF _Toc507459830 \h </w:instrText>
+          <w:instrText xml:space="preserve"> PAGEREF _Toc507742767 \h </w:instrText>
         </w:r>
         <w:r>
           <w:rPr>
@@ -8134,10 +8516,11 @@
           <w:b w:val="0"/>
           <w:bCs w:val="0"/>
           <w:caps w:val="0"/>
-          <w:szCs w:val="24"/>
-        </w:rPr>
-      </w:pPr>
-      <w:hyperlink w:anchor="_Toc507459831" w:history="1">
+          <w:sz w:val="22"/>
+          <w:szCs w:val="22"/>
+        </w:rPr>
+      </w:pPr>
+      <w:hyperlink w:anchor="_Toc507742768" w:history="1">
         <w:r>
           <w:rPr>
             <w:rStyle w:val="Hyperlink"/>
@@ -8150,7 +8533,8 @@
             <w:b w:val="0"/>
             <w:bCs w:val="0"/>
             <w:caps w:val="0"/>
-            <w:szCs w:val="24"/>
+            <w:sz w:val="22"/>
+            <w:szCs w:val="22"/>
           </w:rPr>
           <w:tab/>
         </w:r>
@@ -8176,7 +8560,7 @@
           <w:rPr>
             <w:webHidden/>
           </w:rPr>
-          <w:instrText xml:space="preserve"> PAGEREF _Toc507459831 \h </w:instrText>
+          <w:instrText xml:space="preserve"> PAGEREF _Toc507742768 \h </w:instrText>
         </w:r>
         <w:r>
           <w:rPr>
@@ -8194,6 +8578,85 @@
             <w:webHidden/>
           </w:rPr>
           <w:t>56</w:t>
+        </w:r>
+        <w:r>
+          <w:rPr>
+            <w:webHidden/>
+          </w:rPr>
+          <w:fldChar w:fldCharType="end"/>
+        </w:r>
+      </w:hyperlink>
+    </w:p>
+    <w:p>
+      <w:pPr>
+        <w:pStyle w:val="TOC1"/>
+        <w:rPr>
+          <w:rFonts w:asciiTheme="minorHAnsi" w:eastAsiaTheme="minorEastAsia" w:hAnsiTheme="minorHAnsi" w:cstheme="minorBidi"/>
+          <w:b w:val="0"/>
+          <w:bCs w:val="0"/>
+          <w:caps w:val="0"/>
+          <w:sz w:val="22"/>
+          <w:szCs w:val="22"/>
+        </w:rPr>
+      </w:pPr>
+      <w:hyperlink w:anchor="_Toc507742769" w:history="1">
+        <w:r>
+          <w:rPr>
+            <w:rStyle w:val="Hyperlink"/>
+          </w:rPr>
+          <w:t>8.</w:t>
+        </w:r>
+        <w:r>
+          <w:rPr>
+            <w:rFonts w:asciiTheme="minorHAnsi" w:eastAsiaTheme="minorEastAsia" w:hAnsiTheme="minorHAnsi" w:cstheme="minorBidi"/>
+            <w:b w:val="0"/>
+            <w:bCs w:val="0"/>
+            <w:caps w:val="0"/>
+            <w:sz w:val="22"/>
+            <w:szCs w:val="22"/>
+          </w:rPr>
+          <w:tab/>
+        </w:r>
+        <w:r>
+          <w:rPr>
+            <w:rStyle w:val="Hyperlink"/>
+          </w:rPr>
+          <w:t>APPENDIX E: Monitoring Expiration of SSL Certificates</w:t>
+        </w:r>
+        <w:r>
+          <w:rPr>
+            <w:webHidden/>
+          </w:rPr>
+          <w:tab/>
+        </w:r>
+        <w:r>
+          <w:rPr>
+            <w:webHidden/>
+          </w:rPr>
+          <w:fldChar w:fldCharType="begin"/>
+        </w:r>
+        <w:r>
+          <w:rPr>
+            <w:webHidden/>
+          </w:rPr>
+          <w:instrText xml:space="preserve"> PAGEREF _Toc507742769 \h </w:instrText>
+        </w:r>
+        <w:r>
+          <w:rPr>
+            <w:webHidden/>
+          </w:rPr>
+        </w:r>
+        <w:r>
+          <w:rPr>
+            <w:webHidden/>
+          </w:rPr>
+          <w:fldChar w:fldCharType="separate"/>
+        </w:r>
+        <w:r>
+          <w:rPr>
+            <w:webHidden/>
+          </w:rPr>
+          <w:t>57</w:t>
         </w:r>
         <w:r>
           <w:rPr>
@@ -8249,7 +8712,7 @@
       <w:pPr>
         <w:pStyle w:val="Heading1"/>
       </w:pPr>
-      <w:bookmarkStart w:id="3" w:name="_Toc507459766"/>
+      <w:bookmarkStart w:id="3" w:name="_Toc507742703"/>
       <w:r>
         <w:lastRenderedPageBreak/>
         <w:t>Purpose</w:t>
@@ -8356,7 +8819,7 @@
       <w:pPr>
         <w:pStyle w:val="Heading1"/>
       </w:pPr>
-      <w:bookmarkStart w:id="4" w:name="_Toc507459767"/>
+      <w:bookmarkStart w:id="4" w:name="_Toc507742704"/>
       <w:r>
         <w:t>Introduction</w:t>
       </w:r>
@@ -8370,7 +8833,7 @@
           <w:numId w:val="3"/>
         </w:numPr>
       </w:pPr>
-      <w:bookmarkStart w:id="5" w:name="_Toc507459768"/>
+      <w:bookmarkStart w:id="5" w:name="_Toc507742705"/>
       <w:r>
         <w:t xml:space="preserve">What is </w:t>
       </w:r>
@@ -8501,7 +8964,7 @@
           <w:numId w:val="3"/>
         </w:numPr>
       </w:pPr>
-      <w:bookmarkStart w:id="6" w:name="_Toc507459769"/>
+      <w:bookmarkStart w:id="6" w:name="_Toc507742706"/>
       <w:r>
         <w:t>Intended Users</w:t>
       </w:r>
@@ -8638,7 +9101,7 @@
       <w:pPr>
         <w:pStyle w:val="Heading1"/>
       </w:pPr>
-      <w:bookmarkStart w:id="7" w:name="_Toc507459770"/>
+      <w:bookmarkStart w:id="7" w:name="_Toc507742707"/>
       <w:r>
         <w:t xml:space="preserve">Setting up </w:t>
       </w:r>
@@ -8655,7 +9118,7 @@
           <w:numId w:val="3"/>
         </w:numPr>
       </w:pPr>
-      <w:bookmarkStart w:id="8" w:name="_Toc507459771"/>
+      <w:bookmarkStart w:id="8" w:name="_Toc507742708"/>
       <w:r>
         <w:t>Pre-requisites</w:t>
       </w:r>
@@ -8804,7 +9267,7 @@
       <w:r>
         <w:t xml:space="preserve"> </w:t>
       </w:r>
-      <w:bookmarkStart w:id="9" w:name="_Toc507459772"/>
+      <w:bookmarkStart w:id="9" w:name="_Toc507742709"/>
       <w:r>
         <w:t>Java</w:t>
       </w:r>
@@ -8909,7 +9372,7 @@
         </w:numPr>
         <w:ind w:left="1080"/>
       </w:pPr>
-      <w:bookmarkStart w:id="10" w:name="_Toc507459773"/>
+      <w:bookmarkStart w:id="10" w:name="_Toc507742710"/>
       <w:r>
         <w:t>Install Maven</w:t>
       </w:r>
@@ -8978,7 +9441,7 @@
         </w:numPr>
         <w:ind w:left="1080"/>
       </w:pPr>
-      <w:bookmarkStart w:id="11" w:name="_Toc507459774"/>
+      <w:bookmarkStart w:id="11" w:name="_Toc507742711"/>
       <w:r>
         <w:t xml:space="preserve">Install </w:t>
       </w:r>
@@ -9031,7 +9494,7 @@
         </w:numPr>
         <w:ind w:left="1080"/>
       </w:pPr>
-      <w:bookmarkStart w:id="12" w:name="_Toc507459775"/>
+      <w:bookmarkStart w:id="12" w:name="_Toc507742712"/>
       <w:r>
         <w:t>Install ServiceMix</w:t>
       </w:r>
@@ -9128,7 +9591,7 @@
           <w:numId w:val="4"/>
         </w:numPr>
       </w:pPr>
-      <w:bookmarkStart w:id="13" w:name="_Toc507459776"/>
+      <w:bookmarkStart w:id="13" w:name="_Toc507742713"/>
       <w:r>
         <w:t>Set up</w:t>
       </w:r>
@@ -9152,7 +9615,7 @@
         </w:numPr>
         <w:ind w:left="1080"/>
       </w:pPr>
-      <w:bookmarkStart w:id="14" w:name="_Toc507459777"/>
+      <w:bookmarkStart w:id="14" w:name="_Toc507742714"/>
       <w:r>
         <w:t>Install PostgreSQL</w:t>
       </w:r>
@@ -9223,7 +9686,7 @@
           <w:numId w:val="4"/>
         </w:numPr>
       </w:pPr>
-      <w:bookmarkStart w:id="15" w:name="_Toc507459778"/>
+      <w:bookmarkStart w:id="15" w:name="_Toc507742715"/>
       <w:r>
         <w:t>Set up irods server</w:t>
       </w:r>
@@ -9238,7 +9701,7 @@
         </w:numPr>
         <w:ind w:left="1080"/>
       </w:pPr>
-      <w:bookmarkStart w:id="16" w:name="_Toc507459779"/>
+      <w:bookmarkStart w:id="16" w:name="_Toc507742716"/>
       <w:r>
         <w:t>Install iRODS</w:t>
       </w:r>
@@ -9386,7 +9849,7 @@
         </w:numPr>
         <w:ind w:left="1080"/>
       </w:pPr>
-      <w:bookmarkStart w:id="17" w:name="_Toc507459780"/>
+      <w:bookmarkStart w:id="17" w:name="_Toc507742717"/>
       <w:r>
         <w:t>Install iRODS iCommands CLI</w:t>
       </w:r>
@@ -9897,7 +10360,7 @@
         </w:numPr>
         <w:ind w:left="1080"/>
       </w:pPr>
-      <w:bookmarkStart w:id="18" w:name="_Toc507459781"/>
+      <w:bookmarkStart w:id="18" w:name="_Toc507742718"/>
       <w:r>
         <w:t>Set up SSL Cert for iRODS</w:t>
       </w:r>
@@ -10065,7 +10528,7 @@
           <w:numId w:val="4"/>
         </w:numPr>
       </w:pPr>
-      <w:bookmarkStart w:id="19" w:name="_Toc507459782"/>
+      <w:bookmarkStart w:id="19" w:name="_Toc507742719"/>
       <w:r>
         <w:lastRenderedPageBreak/>
         <w:t>Set up HPC DME Environment</w:t>
@@ -10302,7 +10765,7 @@
           <w:numId w:val="4"/>
         </w:numPr>
       </w:pPr>
-      <w:bookmarkStart w:id="20" w:name="_Toc507459783"/>
+      <w:bookmarkStart w:id="20" w:name="_Toc507742720"/>
       <w:r>
         <w:t>Setup HPC DME Database</w:t>
       </w:r>
@@ -10422,7 +10885,7 @@
           <w:numId w:val="4"/>
         </w:numPr>
       </w:pPr>
-      <w:bookmarkStart w:id="21" w:name="_Toc507459784"/>
+      <w:bookmarkStart w:id="21" w:name="_Toc507742721"/>
       <w:r>
         <w:t>SSL Setup on HPC DME</w:t>
       </w:r>
@@ -11150,7 +11613,7 @@
           <w:numId w:val="4"/>
         </w:numPr>
       </w:pPr>
-      <w:bookmarkStart w:id="22" w:name="_Toc507459785"/>
+      <w:bookmarkStart w:id="22" w:name="_Toc507742722"/>
       <w:r>
         <w:t>Set HPC DM</w:t>
       </w:r>
@@ -13198,7 +13661,7 @@
           <w:numId w:val="4"/>
         </w:numPr>
       </w:pPr>
-      <w:bookmarkStart w:id="23" w:name="_Toc507459786"/>
+      <w:bookmarkStart w:id="23" w:name="_Toc507742723"/>
       <w:r>
         <w:t>Prepare Initial Data</w:t>
       </w:r>
@@ -13215,7 +13678,7 @@
           <w:numId w:val="4"/>
         </w:numPr>
       </w:pPr>
-      <w:bookmarkStart w:id="24" w:name="_Toc507459787"/>
+      <w:bookmarkStart w:id="24" w:name="_Toc507742724"/>
       <w:r>
         <w:t>iRODS Service User</w:t>
       </w:r>
@@ -13363,7 +13826,7 @@
           <w:numId w:val="4"/>
         </w:numPr>
       </w:pPr>
-      <w:bookmarkStart w:id="25" w:name="_Toc507459788"/>
+      <w:bookmarkStart w:id="25" w:name="_Toc507742725"/>
       <w:r>
         <w:t xml:space="preserve">Enable </w:t>
       </w:r>
@@ -13404,7 +13867,7 @@
           <w:numId w:val="4"/>
         </w:numPr>
       </w:pPr>
-      <w:bookmarkStart w:id="26" w:name="_Toc507459789"/>
+      <w:bookmarkStart w:id="26" w:name="_Toc507742726"/>
       <w:r>
         <w:t>Setup DOC</w:t>
       </w:r>
@@ -13429,7 +13892,7 @@
           <w:numId w:val="4"/>
         </w:numPr>
       </w:pPr>
-      <w:bookmarkStart w:id="27" w:name="_Toc507459790"/>
+      <w:bookmarkStart w:id="27" w:name="_Toc507742727"/>
       <w:r>
         <w:t>Create Admin User</w:t>
       </w:r>
@@ -13717,7 +14180,7 @@
           <w:numId w:val="4"/>
         </w:numPr>
       </w:pPr>
-      <w:bookmarkStart w:id="28" w:name="_Toc507459791"/>
+      <w:bookmarkStart w:id="28" w:name="_Toc507742728"/>
       <w:r>
         <w:t>NIH AD Service Account</w:t>
       </w:r>
@@ -13818,7 +14281,7 @@
           <w:numId w:val="4"/>
         </w:numPr>
       </w:pPr>
-      <w:bookmarkStart w:id="29" w:name="_Toc507459792"/>
+      <w:bookmarkStart w:id="29" w:name="_Toc507742729"/>
       <w:r>
         <w:t>Password Policy</w:t>
       </w:r>
@@ -13876,7 +14339,7 @@
           <w:numId w:val="4"/>
         </w:numPr>
       </w:pPr>
-      <w:bookmarkStart w:id="30" w:name="_Toc507459793"/>
+      <w:bookmarkStart w:id="30" w:name="_Toc507742730"/>
       <w:r>
         <w:t>Build and Deploy HPC DME</w:t>
       </w:r>
@@ -13890,7 +14353,7 @@
           <w:numId w:val="4"/>
         </w:numPr>
       </w:pPr>
-      <w:bookmarkStart w:id="31" w:name="_Toc507459794"/>
+      <w:bookmarkStart w:id="31" w:name="_Toc507742731"/>
       <w:r>
         <w:t>Build HPC DME</w:t>
       </w:r>
@@ -13993,7 +14456,7 @@
           <w:numId w:val="4"/>
         </w:numPr>
       </w:pPr>
-      <w:bookmarkStart w:id="32" w:name="_Toc507459795"/>
+      <w:bookmarkStart w:id="32" w:name="_Toc507742732"/>
       <w:r>
         <w:t xml:space="preserve">Deploy </w:t>
       </w:r>
@@ -14121,7 +14584,7 @@
           <w:numId w:val="4"/>
         </w:numPr>
       </w:pPr>
-      <w:bookmarkStart w:id="33" w:name="_Toc507459796"/>
+      <w:bookmarkStart w:id="33" w:name="_Toc507742733"/>
       <w:r>
         <w:t>Run ServiceMix in the background</w:t>
       </w:r>
@@ -14543,7 +15006,7 @@
           <w:numId w:val="4"/>
         </w:numPr>
       </w:pPr>
-      <w:bookmarkStart w:id="34" w:name="_Toc507459797"/>
+      <w:bookmarkStart w:id="34" w:name="_Toc507742734"/>
       <w:r>
         <w:lastRenderedPageBreak/>
         <w:t>Deploy HPCDME with Servicemix running as a  service</w:t>
@@ -14820,7 +15283,7 @@
           <w:numId w:val="4"/>
         </w:numPr>
       </w:pPr>
-      <w:bookmarkStart w:id="35" w:name="_Toc507459798"/>
+      <w:bookmarkStart w:id="35" w:name="_Toc507742735"/>
       <w:r>
         <w:t>Verification step</w:t>
       </w:r>
@@ -14880,7 +15343,7 @@
           <w:numId w:val="4"/>
         </w:numPr>
       </w:pPr>
-      <w:bookmarkStart w:id="36" w:name="_Toc507459799"/>
+      <w:bookmarkStart w:id="36" w:name="_Toc507742736"/>
       <w:r>
         <w:t>Set up Service account</w:t>
       </w:r>
@@ -15308,7 +15771,7 @@
           <w:numId w:val="4"/>
         </w:numPr>
       </w:pPr>
-      <w:bookmarkStart w:id="37" w:name="_Toc507459800"/>
+      <w:bookmarkStart w:id="37" w:name="_Toc507742737"/>
       <w:r>
         <w:t>Setup or Update Cleversafe service account credentials</w:t>
       </w:r>
@@ -15597,7 +16060,7 @@
           <w:numId w:val="4"/>
         </w:numPr>
       </w:pPr>
-      <w:bookmarkStart w:id="38" w:name="_Toc507459801"/>
+      <w:bookmarkStart w:id="38" w:name="_Toc507742738"/>
       <w:r>
         <w:t>Setup or Update Globus service account credentials</w:t>
       </w:r>
@@ -15916,7 +16379,7 @@
         </w:numPr>
       </w:pPr>
       <w:bookmarkStart w:id="39" w:name="_Setup_or_Update"/>
-      <w:bookmarkStart w:id="40" w:name="_Toc507459802"/>
+      <w:bookmarkStart w:id="40" w:name="_Toc507742739"/>
       <w:bookmarkEnd w:id="39"/>
       <w:r>
         <w:lastRenderedPageBreak/>
@@ -16148,7 +16611,7 @@
           <w:numId w:val="4"/>
         </w:numPr>
       </w:pPr>
-      <w:bookmarkStart w:id="41" w:name="_Toc507459803"/>
+      <w:bookmarkStart w:id="41" w:name="_Toc507742740"/>
       <w:r>
         <w:t>Build and Deploy WEB UI Application</w:t>
       </w:r>
@@ -16162,7 +16625,7 @@
           <w:numId w:val="9"/>
         </w:numPr>
       </w:pPr>
-      <w:bookmarkStart w:id="42" w:name="_Toc507459804"/>
+      <w:bookmarkStart w:id="42" w:name="_Toc507742741"/>
       <w:r>
         <w:t xml:space="preserve">Building </w:t>
       </w:r>
@@ -16743,7 +17206,7 @@
           <w:numId w:val="9"/>
         </w:numPr>
       </w:pPr>
-      <w:bookmarkStart w:id="43" w:name="_Toc507459805"/>
+      <w:bookmarkStart w:id="43" w:name="_Toc507742742"/>
       <w:r>
         <w:t>Deploying Web UI Application</w:t>
       </w:r>
@@ -16996,7 +17459,7 @@
           <w:numId w:val="9"/>
         </w:numPr>
       </w:pPr>
-      <w:bookmarkStart w:id="44" w:name="_Toc507459806"/>
+      <w:bookmarkStart w:id="44" w:name="_Toc507742743"/>
       <w:r>
         <w:t>About LDAP/AD Authentication</w:t>
       </w:r>
@@ -17100,7 +17563,7 @@
           <w:numId w:val="4"/>
         </w:numPr>
       </w:pPr>
-      <w:bookmarkStart w:id="45" w:name="_Toc507459807"/>
+      <w:bookmarkStart w:id="45" w:name="_Toc507742744"/>
       <w:r>
         <w:t xml:space="preserve">Accessing </w:t>
       </w:r>
@@ -17357,7 +17820,7 @@
           <w:numId w:val="4"/>
         </w:numPr>
       </w:pPr>
-      <w:bookmarkStart w:id="46" w:name="_Toc507459808"/>
+      <w:bookmarkStart w:id="46" w:name="_Toc507742745"/>
       <w:r>
         <w:t>HPC DME</w:t>
       </w:r>
@@ -17425,7 +17888,7 @@
           <w:numId w:val="4"/>
         </w:numPr>
       </w:pPr>
-      <w:bookmarkStart w:id="47" w:name="_Toc507459809"/>
+      <w:bookmarkStart w:id="47" w:name="_Toc507742746"/>
       <w:r>
         <w:t>Managing S</w:t>
       </w:r>
@@ -17696,7 +18159,7 @@
           <w:numId w:val="4"/>
         </w:numPr>
       </w:pPr>
-      <w:bookmarkStart w:id="48" w:name="_Toc507459810"/>
+      <w:bookmarkStart w:id="48" w:name="_Toc507742747"/>
       <w:r>
         <w:t>Roles</w:t>
       </w:r>
@@ -18167,7 +18630,7 @@
         </w:numPr>
       </w:pPr>
       <w:bookmarkStart w:id="49" w:name="_Toc475611887"/>
-      <w:bookmarkStart w:id="50" w:name="_Toc507459811"/>
+      <w:bookmarkStart w:id="50" w:name="_Toc507742748"/>
       <w:r>
         <w:t>Service API Security</w:t>
       </w:r>
@@ -18746,7 +19209,7 @@
           <w:numId w:val="4"/>
         </w:numPr>
       </w:pPr>
-      <w:bookmarkStart w:id="51" w:name="_Toc507459812"/>
+      <w:bookmarkStart w:id="51" w:name="_Toc507742749"/>
       <w:r>
         <w:t>Create</w:t>
       </w:r>
@@ -19123,7 +19586,7 @@
           <w:numId w:val="4"/>
         </w:numPr>
       </w:pPr>
-      <w:bookmarkStart w:id="52" w:name="_Toc507459813"/>
+      <w:bookmarkStart w:id="52" w:name="_Toc507742750"/>
       <w:r>
         <w:t xml:space="preserve">Updating an Existing </w:t>
       </w:r>
@@ -19370,7 +19833,7 @@
           <w:numId w:val="4"/>
         </w:numPr>
       </w:pPr>
-      <w:bookmarkStart w:id="53" w:name="_Toc507459814"/>
+      <w:bookmarkStart w:id="53" w:name="_Toc507742751"/>
       <w:r>
         <w:t>Assigning</w:t>
       </w:r>
@@ -19983,7 +20446,7 @@
           <w:numId w:val="4"/>
         </w:numPr>
       </w:pPr>
-      <w:bookmarkStart w:id="54" w:name="_Toc507459815"/>
+      <w:bookmarkStart w:id="54" w:name="_Toc507742752"/>
       <w:r>
         <w:t>Create System Administrator group and assign System Admins</w:t>
       </w:r>
@@ -20664,7 +21127,7 @@
           <w:numId w:val="4"/>
         </w:numPr>
       </w:pPr>
-      <w:bookmarkStart w:id="55" w:name="_Toc507459816"/>
+      <w:bookmarkStart w:id="55" w:name="_Toc507742753"/>
       <w:r>
         <w:t>Accessing HPC DME Database</w:t>
       </w:r>
@@ -20765,7 +21228,7 @@
           <w:numId w:val="4"/>
         </w:numPr>
       </w:pPr>
-      <w:bookmarkStart w:id="56" w:name="_Toc507459817"/>
+      <w:bookmarkStart w:id="56" w:name="_Toc507742754"/>
       <w:r>
         <w:t>Register</w:t>
       </w:r>
@@ -25679,7 +26142,7 @@
           <w:numId w:val="4"/>
         </w:numPr>
       </w:pPr>
-      <w:bookmarkStart w:id="57" w:name="_Toc507459818"/>
+      <w:bookmarkStart w:id="57" w:name="_Toc507742755"/>
       <w:r>
         <w:t>U</w:t>
       </w:r>
@@ -25966,7 +26429,7 @@
           <w:numId w:val="4"/>
         </w:numPr>
       </w:pPr>
-      <w:bookmarkStart w:id="58" w:name="_Toc507459819"/>
+      <w:bookmarkStart w:id="58" w:name="_Toc507742756"/>
       <w:r>
         <w:t>Connecting to iRODS through iCommand</w:t>
       </w:r>
@@ -26221,7 +26684,7 @@
           <w:numId w:val="4"/>
         </w:numPr>
       </w:pPr>
-      <w:bookmarkStart w:id="59" w:name="_Toc507459820"/>
+      <w:bookmarkStart w:id="59" w:name="_Toc507742757"/>
       <w:r>
         <w:t>Delete or Edit a Collection on iRODS</w:t>
       </w:r>
@@ -26328,7 +26791,7 @@
           <w:numId w:val="4"/>
         </w:numPr>
       </w:pPr>
-      <w:bookmarkStart w:id="60" w:name="_Toc507459821"/>
+      <w:bookmarkStart w:id="60" w:name="_Toc507742758"/>
       <w:r>
         <w:t>Delete or Edit a Data File on iRODS and Cleversafe</w:t>
       </w:r>
@@ -26389,7 +26852,7 @@
           <w:numId w:val="4"/>
         </w:numPr>
       </w:pPr>
-      <w:bookmarkStart w:id="61" w:name="_Toc507459822"/>
+      <w:bookmarkStart w:id="61" w:name="_Toc507742759"/>
       <w:r>
         <w:t>Globus Application Account Configuration</w:t>
       </w:r>
@@ -29018,7 +29481,7 @@
           <w:numId w:val="4"/>
         </w:numPr>
       </w:pPr>
-      <w:bookmarkStart w:id="62" w:name="_Toc507459823"/>
+      <w:bookmarkStart w:id="62" w:name="_Toc507742760"/>
       <w:r>
         <w:t>Access Globus Tasks</w:t>
       </w:r>
@@ -29426,7 +29889,7 @@
           <w:numId w:val="4"/>
         </w:numPr>
       </w:pPr>
-      <w:bookmarkStart w:id="63" w:name="_Toc507459824"/>
+      <w:bookmarkStart w:id="63" w:name="_Toc507742761"/>
       <w:r>
         <w:t>Accessing Application Log files</w:t>
       </w:r>
@@ -29557,7 +30020,7 @@
         </w:rPr>
         <w:t xml:space="preserve"> </w:t>
       </w:r>
-      <w:bookmarkStart w:id="64" w:name="_Toc507459825"/>
+      <w:bookmarkStart w:id="64" w:name="_Toc507742762"/>
       <w:r>
         <w:rPr>
           <w:rFonts w:cs="Times New Roman"/>
@@ -29577,7 +30040,7 @@
           <w:numId w:val="4"/>
         </w:numPr>
       </w:pPr>
-      <w:bookmarkStart w:id="65" w:name="_Toc507459826"/>
+      <w:bookmarkStart w:id="65" w:name="_Toc507742763"/>
       <w:r>
         <w:t>General Configuration</w:t>
       </w:r>
@@ -29902,7 +30365,7 @@
           <w:numId w:val="4"/>
         </w:numPr>
       </w:pPr>
-      <w:bookmarkStart w:id="66" w:name="_Toc507459827"/>
+      <w:bookmarkStart w:id="66" w:name="_Toc507742764"/>
       <w:r>
         <w:t>Technology Stack</w:t>
       </w:r>
@@ -30266,7 +30729,7 @@
       <w:pPr>
         <w:pStyle w:val="Heading1"/>
       </w:pPr>
-      <w:bookmarkStart w:id="67" w:name="_Toc507459828"/>
+      <w:bookmarkStart w:id="67" w:name="_Toc507742765"/>
       <w:r>
         <w:t>APPENDIX A</w:t>
       </w:r>
@@ -31961,7 +32424,7 @@
       <w:pPr>
         <w:pStyle w:val="Heading1"/>
       </w:pPr>
-      <w:bookmarkStart w:id="68" w:name="_Toc507459829"/>
+      <w:bookmarkStart w:id="68" w:name="_Toc507742766"/>
       <w:r>
         <w:t>APPENDIX B</w:t>
       </w:r>
@@ -37079,7 +37542,7 @@
       <w:pPr>
         <w:pStyle w:val="Heading1"/>
       </w:pPr>
-      <w:bookmarkStart w:id="69" w:name="_Toc507459830"/>
+      <w:bookmarkStart w:id="69" w:name="_Toc507742767"/>
       <w:r>
         <w:t>Appendix C:</w:t>
       </w:r>
@@ -37612,7 +38075,7 @@
       <w:pPr>
         <w:pStyle w:val="Heading1"/>
       </w:pPr>
-      <w:bookmarkStart w:id="70" w:name="_Toc507459831"/>
+      <w:bookmarkStart w:id="70" w:name="_Toc507742768"/>
       <w:r>
         <w:t xml:space="preserve">APPENDIX D: </w:t>
       </w:r>
@@ -38051,6 +38514,703 @@
           <w:tab w:val="left" w:pos="4032"/>
         </w:tabs>
         <w:ind w:left="0"/>
+      </w:pPr>
+    </w:p>
+    <w:p>
+      <w:pPr>
+        <w:tabs>
+          <w:tab w:val="left" w:pos="4032"/>
+        </w:tabs>
+        <w:ind w:left="0"/>
+      </w:pPr>
+    </w:p>
+    <w:p>
+      <w:pPr>
+        <w:pStyle w:val="Heading1"/>
+      </w:pPr>
+      <w:bookmarkStart w:id="71" w:name="_Toc507742769"/>
+      <w:r>
+        <w:t xml:space="preserve">APPENDIX E: </w:t>
+      </w:r>
+      <w:r>
+        <w:t>Monitoring Expiration of SSL Certificates</w:t>
+      </w:r>
+      <w:bookmarkEnd w:id="71"/>
+    </w:p>
+    <w:p>
+      <w:pPr>
+        <w:ind w:left="360"/>
+      </w:pPr>
+      <w:r>
+        <w:t xml:space="preserve">For monitoring expiration of SSL certificates, a cronjob may be set up on the appropriate server.  The job sends email to registered email address(-es) to notify that certificates have expired or shall expire soon.  Implementation of the certificate checking is Bash scripts which have been committed to GitHub under HPC_DME_APIs/doc/development/ssl-cert-check/.  There are 2 scripts: </w:t>
+      </w:r>
+      <w:r>
+        <w:rPr>
+          <w:b/>
+        </w:rPr>
+        <w:t>run-certs-inspection.sh</w:t>
+      </w:r>
+      <w:r>
+        <w:t xml:space="preserve"> and </w:t>
+      </w:r>
+      <w:r>
+        <w:rPr>
+          <w:b/>
+        </w:rPr>
+        <w:t>ssl-cert-check</w:t>
+      </w:r>
+      <w:r>
+        <w:t>; the former script depends on the latter script.  In addition, there are 2 information files: LICENSE and README.md; these are for ssl-cert-check script which was open source code obtained from the world wide web.</w:t>
+      </w:r>
+    </w:p>
+    <w:p>
+      <w:pPr>
+        <w:ind w:left="360"/>
+      </w:pPr>
+    </w:p>
+    <w:p>
+      <w:pPr>
+        <w:ind w:left="360"/>
+        <w:rPr>
+          <w:b/>
+          <w:u w:val="single"/>
+        </w:rPr>
+      </w:pPr>
+      <w:r>
+        <w:rPr>
+          <w:b/>
+          <w:u w:val="single"/>
+        </w:rPr>
+        <w:t>Cronjob deployment instructions</w:t>
+      </w:r>
+    </w:p>
+    <w:p>
+      <w:pPr>
+        <w:ind w:left="360"/>
+      </w:pPr>
+    </w:p>
+    <w:p>
+      <w:pPr>
+        <w:ind w:left="360"/>
+      </w:pPr>
+      <w:r>
+        <w:t>1.</w:t>
+      </w:r>
+      <w:r>
+        <w:tab/>
+        <w:t>SSH to the applicable server.</w:t>
+      </w:r>
+    </w:p>
+    <w:p>
+      <w:pPr>
+        <w:ind w:left="360"/>
+      </w:pPr>
+    </w:p>
+    <w:p>
+      <w:pPr>
+        <w:ind w:left="720" w:hanging="360"/>
+      </w:pPr>
+      <w:r>
+        <w:t>2.</w:t>
+      </w:r>
+      <w:r>
+        <w:tab/>
+        <w:t xml:space="preserve">Use sudo to switch to Service Account user: </w:t>
+      </w:r>
+      <w:r>
+        <w:rPr>
+          <w:b/>
+        </w:rPr>
+        <w:t>ncifhpcdmsvcp</w:t>
+      </w:r>
+      <w:r>
+        <w:t xml:space="preserve"> on PROD, </w:t>
+      </w:r>
+      <w:r>
+        <w:rPr>
+          <w:b/>
+        </w:rPr>
+        <w:t>ncif-hpcdm-svc</w:t>
+      </w:r>
+      <w:r>
+        <w:t xml:space="preserve"> on either DEV or UAT/Pre-PROD.  Change directory to Service Account user's home directory (</w:t>
+      </w:r>
+      <w:r>
+        <w:rPr>
+          <w:b/>
+        </w:rPr>
+        <w:t>/home/ncifhpcdmsvcp/</w:t>
+      </w:r>
+      <w:r>
+        <w:t xml:space="preserve"> on PROD, </w:t>
+      </w:r>
+      <w:r>
+        <w:rPr>
+          <w:b/>
+        </w:rPr>
+        <w:t>/home/NCIF-HPCDM-SVC/</w:t>
+      </w:r>
+      <w:r>
+        <w:t xml:space="preserve"> on either DEV or UAT/Pre-PROD).</w:t>
+      </w:r>
+    </w:p>
+    <w:p>
+      <w:pPr>
+        <w:ind w:left="360"/>
+      </w:pPr>
+    </w:p>
+    <w:p>
+      <w:pPr>
+        <w:ind w:left="720"/>
+      </w:pPr>
+      <w:r>
+        <w:t>$&gt; sudo su {ncifhpcdmsvcp | ncif-hpcdm-svc}</w:t>
+      </w:r>
+    </w:p>
+    <w:p>
+      <w:pPr>
+        <w:ind w:left="720"/>
+      </w:pPr>
+      <w:r>
+        <w:t>$&gt; cd ~</w:t>
+      </w:r>
+    </w:p>
+    <w:p>
+      <w:pPr>
+        <w:ind w:left="360"/>
+      </w:pPr>
+    </w:p>
+    <w:p>
+      <w:pPr>
+        <w:ind w:left="360"/>
+      </w:pPr>
+      <w:r>
+        <w:t>3.</w:t>
+      </w:r>
+      <w:r>
+        <w:tab/>
+        <w:t>Make directory named ssl-cert-check.  Change to that directory.</w:t>
+      </w:r>
+    </w:p>
+    <w:p>
+      <w:pPr>
+        <w:ind w:left="360"/>
+      </w:pPr>
+    </w:p>
+    <w:p>
+      <w:pPr>
+        <w:ind w:left="720"/>
+      </w:pPr>
+      <w:r>
+        <w:t>$&gt; mkdir ssl-cert-check</w:t>
+      </w:r>
+    </w:p>
+    <w:p>
+      <w:pPr>
+        <w:ind w:left="720"/>
+      </w:pPr>
+      <w:r>
+        <w:t>$&gt; cd ssl-cert-check</w:t>
+      </w:r>
+    </w:p>
+    <w:p>
+      <w:pPr>
+        <w:ind w:left="360"/>
+      </w:pPr>
+    </w:p>
+    <w:p>
+      <w:pPr>
+        <w:ind w:left="360"/>
+      </w:pPr>
+      <w:r>
+        <w:t>4.</w:t>
+      </w:r>
+      <w:r>
+        <w:tab/>
+        <w:t>Download the 2 Bash scripts from GitHub repository.</w:t>
+      </w:r>
+    </w:p>
+    <w:p>
+      <w:pPr>
+        <w:ind w:left="360"/>
+      </w:pPr>
+    </w:p>
+    <w:p>
+      <w:pPr>
+        <w:ind w:left="720"/>
+        <w:jc w:val="left"/>
+        <w:rPr>
+          <w:sz w:val="20"/>
+        </w:rPr>
+      </w:pPr>
+      <w:r>
+        <w:rPr>
+          <w:sz w:val="20"/>
+        </w:rPr>
+        <w:t>$&gt;</w:t>
+      </w:r>
+      <w:r>
+        <w:rPr>
+          <w:sz w:val="20"/>
+        </w:rPr>
+        <w:t xml:space="preserve">wget </w:t>
+      </w:r>
+      <w:r>
+        <w:rPr>
+          <w:sz w:val="20"/>
+        </w:rPr>
+        <w:t>https://raw.githubusercontent.com/CBIIT/HPC_DME_APIs/master/doc/development/ssl-cert-check/run-certs-inspection.sh</w:t>
+      </w:r>
+    </w:p>
+    <w:p>
+      <w:pPr>
+        <w:ind w:left="720"/>
+        <w:jc w:val="left"/>
+      </w:pPr>
+      <w:r>
+        <w:rPr>
+          <w:sz w:val="20"/>
+        </w:rPr>
+        <w:t xml:space="preserve">$&gt; wget </w:t>
+      </w:r>
+      <w:r>
+        <w:rPr>
+          <w:sz w:val="20"/>
+        </w:rPr>
+        <w:t>https://raw.githubusercontent.com/CBIIT/HPC_DME_APIs/master/doc/development/ssl-cert-</w:t>
+      </w:r>
+      <w:r>
+        <w:rPr>
+          <w:sz w:val="20"/>
+        </w:rPr>
+        <w:t>check/ssl-cert-check</w:t>
+      </w:r>
+    </w:p>
+    <w:p>
+      <w:pPr>
+        <w:ind w:left="360"/>
+      </w:pPr>
+    </w:p>
+    <w:p>
+      <w:pPr>
+        <w:ind w:left="360"/>
+      </w:pPr>
+      <w:r>
+        <w:t>5.</w:t>
+      </w:r>
+      <w:r>
+        <w:tab/>
+        <w:t xml:space="preserve">Set appropriate rights on both Bash scripts. </w:t>
+      </w:r>
+    </w:p>
+    <w:p>
+      <w:pPr>
+        <w:ind w:left="360"/>
+      </w:pPr>
+    </w:p>
+    <w:p>
+      <w:pPr>
+        <w:ind w:left="360" w:firstLine="360"/>
+      </w:pPr>
+      <w:r>
+        <w:t>$&gt; chmod 755 run-certs-inspection.sh ssl-cert-check</w:t>
+      </w:r>
+    </w:p>
+    <w:p>
+      <w:pPr>
+        <w:ind w:left="360"/>
+      </w:pPr>
+    </w:p>
+    <w:p>
+      <w:pPr>
+        <w:ind w:left="720"/>
+      </w:pPr>
+      <w:r>
+        <w:t>755 is chmod value corresponding to read, write, and execute rights (rwx = 7) for owner plus read and execute rights (r-x = 5) for both group and other.</w:t>
+      </w:r>
+    </w:p>
+    <w:p>
+      <w:pPr>
+        <w:ind w:left="360"/>
+      </w:pPr>
+    </w:p>
+    <w:p>
+      <w:pPr>
+        <w:ind w:left="360"/>
+      </w:pPr>
+      <w:r>
+        <w:t>6.</w:t>
+      </w:r>
+      <w:r>
+        <w:tab/>
+        <w:t xml:space="preserve">Create cronjob to perform scheduled execution of the </w:t>
+      </w:r>
+      <w:r>
+        <w:rPr>
+          <w:b/>
+        </w:rPr>
+        <w:t>run-certs-inspection.sh</w:t>
+      </w:r>
+      <w:r>
+        <w:t xml:space="preserve"> Bash script.</w:t>
+      </w:r>
+    </w:p>
+    <w:p>
+      <w:pPr>
+        <w:ind w:left="360"/>
+      </w:pPr>
+    </w:p>
+    <w:p>
+      <w:pPr>
+        <w:ind w:left="360" w:firstLine="360"/>
+      </w:pPr>
+      <w:r>
+        <w:t>$&gt; crontab -e</w:t>
+      </w:r>
+    </w:p>
+    <w:p>
+      <w:pPr>
+        <w:ind w:left="360"/>
+      </w:pPr>
+    </w:p>
+    <w:p>
+      <w:pPr>
+        <w:ind w:left="720"/>
+      </w:pPr>
+      <w:r>
+        <w:t>The text editor configured for crontab may vary, but what is needed is a new line specifying execution of the Bash script resembling the following:</w:t>
+      </w:r>
+    </w:p>
+    <w:p>
+      <w:pPr>
+        <w:ind w:left="360"/>
+      </w:pPr>
+    </w:p>
+    <w:p>
+      <w:pPr>
+        <w:ind w:left="720"/>
+      </w:pPr>
+      <w:r>
+        <w:rPr>
+          <w:sz w:val="20"/>
+        </w:rPr>
+        <w:t>15 4 * * 1-5 /home/{ncifhpcdmsvcp|NCIF-HPCDM-SVC}/ssl-cert-check/run-certs-inspection.sh &gt; /dev/null 2&gt;&amp;1</w:t>
+      </w:r>
+    </w:p>
+    <w:p>
+      <w:pPr>
+        <w:ind w:left="360"/>
+      </w:pPr>
+    </w:p>
+    <w:p>
+      <w:pPr>
+        <w:ind w:left="720" w:hanging="360"/>
+      </w:pPr>
+      <w:r>
+        <w:t>7.</w:t>
+      </w:r>
+      <w:r>
+        <w:tab/>
+        <w:t xml:space="preserve">Done!  The cronjob creates one log file for each iteration of its execution.  The log files match the pattern </w:t>
+      </w:r>
+      <w:r>
+        <w:rPr>
+          <w:b/>
+        </w:rPr>
+        <w:t>/tmp/cert-check-log-&lt;YYYY-mm-dd-HHMM&gt;.log</w:t>
+      </w:r>
+      <w:r>
+        <w:t xml:space="preserve"> where </w:t>
+      </w:r>
+      <w:r>
+        <w:rPr>
+          <w:b/>
+        </w:rPr>
+        <w:t>&lt;YYYY-mm-dd-HHMM&gt;</w:t>
+      </w:r>
+      <w:r>
+        <w:t xml:space="preserve"> is a timestamp with parts as follows:</w:t>
+      </w:r>
+    </w:p>
+    <w:p>
+      <w:pPr>
+        <w:ind w:left="1440"/>
+      </w:pPr>
+      <w:r>
+        <w:rPr>
+          <w:b/>
+        </w:rPr>
+        <w:t>YYYY</w:t>
+      </w:r>
+      <w:r>
+        <w:t xml:space="preserve"> as 4-digit year</w:t>
+      </w:r>
+    </w:p>
+    <w:p>
+      <w:pPr>
+        <w:ind w:left="1440"/>
+      </w:pPr>
+      <w:r>
+        <w:rPr>
+          <w:b/>
+        </w:rPr>
+        <w:t>mm</w:t>
+      </w:r>
+      <w:r>
+        <w:t xml:space="preserve"> as 2-digit month</w:t>
+      </w:r>
+    </w:p>
+    <w:p>
+      <w:pPr>
+        <w:ind w:left="1440"/>
+      </w:pPr>
+      <w:r>
+        <w:rPr>
+          <w:b/>
+        </w:rPr>
+        <w:t>dd</w:t>
+      </w:r>
+      <w:r>
+        <w:t xml:space="preserve"> as 2-digit day in the month</w:t>
+      </w:r>
+    </w:p>
+    <w:p>
+      <w:pPr>
+        <w:ind w:left="1440"/>
+      </w:pPr>
+      <w:r>
+        <w:rPr>
+          <w:b/>
+        </w:rPr>
+        <w:t>HH</w:t>
+      </w:r>
+      <w:r>
+        <w:t xml:space="preserve"> as 2-digit hour by 24-hr clock (military time)</w:t>
+      </w:r>
+    </w:p>
+    <w:p>
+      <w:pPr>
+        <w:ind w:left="1440"/>
+      </w:pPr>
+      <w:r>
+        <w:rPr>
+          <w:b/>
+        </w:rPr>
+        <w:t>MM</w:t>
+      </w:r>
+      <w:r>
+        <w:t xml:space="preserve"> is 2-digit minute in the hour</w:t>
+      </w:r>
+    </w:p>
+    <w:p>
+      <w:pPr>
+        <w:ind w:left="360"/>
+      </w:pPr>
+    </w:p>
+    <w:p>
+      <w:pPr>
+        <w:ind w:left="720"/>
+      </w:pPr>
+      <w:r>
+        <w:t>Be aware that the run-certs-inspection.sh Bash script takes care of deleting old log files it has generated.</w:t>
+      </w:r>
+    </w:p>
+    <w:p>
+      <w:pPr>
+        <w:ind w:left="0"/>
+      </w:pPr>
+    </w:p>
+    <w:p>
+      <w:pPr>
+        <w:ind w:left="0"/>
+      </w:pPr>
+    </w:p>
+    <w:p>
+      <w:pPr>
+        <w:ind w:left="0" w:firstLine="720"/>
+        <w:rPr>
+          <w:b/>
+          <w:u w:val="single"/>
+        </w:rPr>
+      </w:pPr>
+      <w:r>
+        <w:rPr>
+          <w:b/>
+          <w:u w:val="single"/>
+        </w:rPr>
+        <w:t>Configuring cronjob</w:t>
+      </w:r>
+    </w:p>
+    <w:p>
+      <w:pPr>
+        <w:ind w:left="0"/>
+      </w:pPr>
+    </w:p>
+    <w:p>
+      <w:pPr>
+        <w:ind w:left="720"/>
+      </w:pPr>
+      <w:r>
+        <w:t xml:space="preserve">Adjusting configuration of the cronjob requires modifying variables in </w:t>
+      </w:r>
+      <w:r>
+        <w:rPr>
+          <w:b/>
+        </w:rPr>
+        <w:t>run-certs-inspection.sh</w:t>
+      </w:r>
+      <w:r>
+        <w:t>.</w:t>
+      </w:r>
+    </w:p>
+    <w:p>
+      <w:pPr>
+        <w:ind w:left="0"/>
+      </w:pPr>
+    </w:p>
+    <w:p>
+      <w:pPr>
+        <w:pStyle w:val="ListParagraph"/>
+        <w:numPr>
+          <w:ilvl w:val="0"/>
+          <w:numId w:val="34"/>
+        </w:numPr>
+        <w:jc w:val="left"/>
+      </w:pPr>
+      <w:r>
+        <w:t xml:space="preserve">To change email address(-es) to which notifications </w:t>
+      </w:r>
+      <w:r>
+        <w:t xml:space="preserve">are sent, modify variable named </w:t>
+      </w:r>
+      <w:r>
+        <w:rPr>
+          <w:b/>
+        </w:rPr>
+        <w:t>TO_EMAIL_ADDR</w:t>
+      </w:r>
+      <w:r>
+        <w:t xml:space="preserve">.  Default value is </w:t>
+      </w:r>
+      <w:r>
+        <w:t>HPC_DME_Admin@mail.nih.gov</w:t>
+      </w:r>
+      <w:r>
+        <w:t>.</w:t>
+      </w:r>
+    </w:p>
+    <w:p>
+      <w:pPr>
+        <w:pStyle w:val="ListParagraph"/>
+        <w:jc w:val="left"/>
+      </w:pPr>
+    </w:p>
+    <w:p>
+      <w:pPr>
+        <w:pStyle w:val="ListParagraph"/>
+        <w:numPr>
+          <w:ilvl w:val="0"/>
+          <w:numId w:val="34"/>
+        </w:numPr>
+        <w:jc w:val="left"/>
+      </w:pPr>
+      <w:r>
+        <w:t xml:space="preserve">To change number of days before certificate's expiration date that triggers email notifications, modify variable named </w:t>
+      </w:r>
+      <w:r>
+        <w:rPr>
+          <w:b/>
+        </w:rPr>
+        <w:t>EXPIRY_THRESHOLD_DAYS</w:t>
+      </w:r>
+      <w:r>
+        <w:t xml:space="preserve">.  Default is 21.  </w:t>
+      </w:r>
+    </w:p>
+    <w:p>
+      <w:pPr>
+        <w:ind w:left="0"/>
+        <w:jc w:val="left"/>
+      </w:pPr>
+    </w:p>
+    <w:p>
+      <w:pPr>
+        <w:ind w:left="720"/>
+        <w:jc w:val="left"/>
+      </w:pPr>
+      <w:r>
+        <w:lastRenderedPageBreak/>
+        <w:t>If certificat</w:t>
+      </w:r>
+      <w:r>
+        <w:t xml:space="preserve">e expires in n days where n &lt;= </w:t>
+      </w:r>
+      <w:r>
+        <w:rPr>
+          <w:b/>
+        </w:rPr>
+        <w:t>EXPIRY_THRESHOLD_DAYS</w:t>
+      </w:r>
+      <w:r>
+        <w:t>, then cronjob sends email notification.</w:t>
+      </w:r>
+    </w:p>
+    <w:p>
+      <w:pPr>
+        <w:ind w:left="720"/>
+        <w:jc w:val="left"/>
+      </w:pPr>
+    </w:p>
+    <w:p>
+      <w:pPr>
+        <w:pStyle w:val="ListParagraph"/>
+        <w:numPr>
+          <w:ilvl w:val="0"/>
+          <w:numId w:val="34"/>
+        </w:numPr>
+        <w:jc w:val="left"/>
+      </w:pPr>
+      <w:r>
+        <w:t xml:space="preserve">To change how old a log file generated by the job must be to be deleted, modify variable named </w:t>
+      </w:r>
+      <w:r>
+        <w:rPr>
+          <w:b/>
+        </w:rPr>
+        <w:t>DAYS_AGE_FOR_LOG_DELETE</w:t>
+      </w:r>
+      <w:r>
+        <w:t>.  Default is 30.</w:t>
+      </w:r>
+    </w:p>
+    <w:p>
+      <w:pPr>
+        <w:pStyle w:val="ListParagraph"/>
+        <w:jc w:val="left"/>
+      </w:pPr>
+    </w:p>
+    <w:p>
+      <w:pPr>
+        <w:pStyle w:val="ListParagraph"/>
+        <w:jc w:val="left"/>
+      </w:pPr>
+      <w:r>
+        <w:t xml:space="preserve">If the last modification time of the log file is x days ago where x &gt;= </w:t>
+      </w:r>
+      <w:r>
+        <w:rPr>
+          <w:b/>
+        </w:rPr>
+        <w:t>DAYS_AGE_FOR_LOG_DELETE</w:t>
+      </w:r>
+      <w:r>
+        <w:t>, then the cronjob deletes the log file.  In this way, the script cleans up after itself by ensuring that its old log files are deleted.</w:t>
+      </w:r>
+    </w:p>
+    <w:p>
+      <w:pPr>
+        <w:pStyle w:val="ListParagraph"/>
+        <w:jc w:val="left"/>
       </w:pPr>
     </w:p>
     <w:sectPr>
@@ -38579,7 +39739,7 @@
         <w:sz w:val="18"/>
         <w:szCs w:val="18"/>
       </w:rPr>
-      <w:t>57</w:t>
+      <w:t>59</w:t>
     </w:r>
     <w:r>
       <w:rPr>
@@ -38989,7 +40149,7 @@
       <w:lvlText w:val=""/>
       <w:lvlJc w:val="left"/>
       <w:pPr>
-        <w:ind w:left="1296" w:hanging="360"/>
+        <w:ind w:left="1026" w:hanging="360"/>
       </w:pPr>
       <w:rPr>
         <w:rFonts w:ascii="Symbol" w:hAnsi="Symbol" w:hint="default"/>
@@ -39001,7 +40161,7 @@
       <w:lvlText w:val="o"/>
       <w:lvlJc w:val="left"/>
       <w:pPr>
-        <w:ind w:left="2016" w:hanging="360"/>
+        <w:ind w:left="1746" w:hanging="360"/>
       </w:pPr>
       <w:rPr>
         <w:rFonts w:ascii="Courier New" w:hAnsi="Courier New" w:cs="Courier New" w:hint="default"/>
@@ -39013,7 +40173,7 @@
       <w:lvlText w:val=""/>
       <w:lvlJc w:val="left"/>
       <w:pPr>
-        <w:ind w:left="2736" w:hanging="360"/>
+        <w:ind w:left="2466" w:hanging="360"/>
       </w:pPr>
       <w:rPr>
         <w:rFonts w:ascii="Wingdings" w:hAnsi="Wingdings" w:hint="default"/>
@@ -39025,7 +40185,7 @@
       <w:lvlText w:val=""/>
       <w:lvlJc w:val="left"/>
       <w:pPr>
-        <w:ind w:left="3456" w:hanging="360"/>
+        <w:ind w:left="3186" w:hanging="360"/>
       </w:pPr>
       <w:rPr>
         <w:rFonts w:ascii="Symbol" w:hAnsi="Symbol" w:hint="default"/>
@@ -39037,7 +40197,7 @@
       <w:lvlText w:val="o"/>
       <w:lvlJc w:val="left"/>
       <w:pPr>
-        <w:ind w:left="4176" w:hanging="360"/>
+        <w:ind w:left="3906" w:hanging="360"/>
       </w:pPr>
       <w:rPr>
         <w:rFonts w:ascii="Courier New" w:hAnsi="Courier New" w:cs="Courier New" w:hint="default"/>
@@ -39049,7 +40209,7 @@
       <w:lvlText w:val=""/>
       <w:lvlJc w:val="left"/>
       <w:pPr>
-        <w:ind w:left="4896" w:hanging="360"/>
+        <w:ind w:left="4626" w:hanging="360"/>
       </w:pPr>
       <w:rPr>
         <w:rFonts w:ascii="Wingdings" w:hAnsi="Wingdings" w:hint="default"/>
@@ -39061,7 +40221,7 @@
       <w:lvlText w:val=""/>
       <w:lvlJc w:val="left"/>
       <w:pPr>
-        <w:ind w:left="5616" w:hanging="360"/>
+        <w:ind w:left="5346" w:hanging="360"/>
       </w:pPr>
       <w:rPr>
         <w:rFonts w:ascii="Symbol" w:hAnsi="Symbol" w:hint="default"/>
@@ -39073,7 +40233,7 @@
       <w:lvlText w:val="o"/>
       <w:lvlJc w:val="left"/>
       <w:pPr>
-        <w:ind w:left="6336" w:hanging="360"/>
+        <w:ind w:left="6066" w:hanging="360"/>
       </w:pPr>
       <w:rPr>
         <w:rFonts w:ascii="Courier New" w:hAnsi="Courier New" w:cs="Courier New" w:hint="default"/>
@@ -39085,7 +40245,7 @@
       <w:lvlText w:val=""/>
       <w:lvlJc w:val="left"/>
       <w:pPr>
-        <w:ind w:left="7056" w:hanging="360"/>
+        <w:ind w:left="6786" w:hanging="360"/>
       </w:pPr>
       <w:rPr>
         <w:rFonts w:ascii="Wingdings" w:hAnsi="Wingdings" w:hint="default"/>
@@ -39268,6 +40428,95 @@
     </w:lvl>
   </w:abstractNum>
   <w:abstractNum w:abstractNumId="3" w15:restartNumberingAfterBreak="0">
+    <w:nsid w:val="0BA55D6D"/>
+    <w:multiLevelType w:val="hybridMultilevel"/>
+    <w:tmpl w:val="95763F20"/>
+    <w:lvl w:ilvl="0" w:tplc="ADDEA7B0">
+      <w:start w:val="1"/>
+      <w:numFmt w:val="decimal"/>
+      <w:lvlText w:val="%1."/>
+      <w:lvlJc w:val="left"/>
+      <w:pPr>
+        <w:ind w:left="1440" w:hanging="720"/>
+      </w:pPr>
+      <w:rPr>
+        <w:rFonts w:hint="default"/>
+      </w:rPr>
+    </w:lvl>
+    <w:lvl w:ilvl="1" w:tplc="04090019" w:tentative="1">
+      <w:start w:val="1"/>
+      <w:numFmt w:val="lowerLetter"/>
+      <w:lvlText w:val="%2."/>
+      <w:lvlJc w:val="left"/>
+      <w:pPr>
+        <w:ind w:left="1800" w:hanging="360"/>
+      </w:pPr>
+    </w:lvl>
+    <w:lvl w:ilvl="2" w:tplc="0409001B" w:tentative="1">
+      <w:start w:val="1"/>
+      <w:numFmt w:val="lowerRoman"/>
+      <w:lvlText w:val="%3."/>
+      <w:lvlJc w:val="right"/>
+      <w:pPr>
+        <w:ind w:left="2520" w:hanging="180"/>
+      </w:pPr>
+    </w:lvl>
+    <w:lvl w:ilvl="3" w:tplc="0409000F" w:tentative="1">
+      <w:start w:val="1"/>
+      <w:numFmt w:val="decimal"/>
+      <w:lvlText w:val="%4."/>
+      <w:lvlJc w:val="left"/>
+      <w:pPr>
+        <w:ind w:left="3240" w:hanging="360"/>
+      </w:pPr>
+    </w:lvl>
+    <w:lvl w:ilvl="4" w:tplc="04090019" w:tentative="1">
+      <w:start w:val="1"/>
+      <w:numFmt w:val="lowerLetter"/>
+      <w:lvlText w:val="%5."/>
+      <w:lvlJc w:val="left"/>
+      <w:pPr>
+        <w:ind w:left="3960" w:hanging="360"/>
+      </w:pPr>
+    </w:lvl>
+    <w:lvl w:ilvl="5" w:tplc="0409001B" w:tentative="1">
+      <w:start w:val="1"/>
+      <w:numFmt w:val="lowerRoman"/>
+      <w:lvlText w:val="%6."/>
+      <w:lvlJc w:val="right"/>
+      <w:pPr>
+        <w:ind w:left="4680" w:hanging="180"/>
+      </w:pPr>
+    </w:lvl>
+    <w:lvl w:ilvl="6" w:tplc="0409000F" w:tentative="1">
+      <w:start w:val="1"/>
+      <w:numFmt w:val="decimal"/>
+      <w:lvlText w:val="%7."/>
+      <w:lvlJc w:val="left"/>
+      <w:pPr>
+        <w:ind w:left="5400" w:hanging="360"/>
+      </w:pPr>
+    </w:lvl>
+    <w:lvl w:ilvl="7" w:tplc="04090019" w:tentative="1">
+      <w:start w:val="1"/>
+      <w:numFmt w:val="lowerLetter"/>
+      <w:lvlText w:val="%8."/>
+      <w:lvlJc w:val="left"/>
+      <w:pPr>
+        <w:ind w:left="6120" w:hanging="360"/>
+      </w:pPr>
+    </w:lvl>
+    <w:lvl w:ilvl="8" w:tplc="0409001B" w:tentative="1">
+      <w:start w:val="1"/>
+      <w:numFmt w:val="lowerRoman"/>
+      <w:lvlText w:val="%9."/>
+      <w:lvlJc w:val="right"/>
+      <w:pPr>
+        <w:ind w:left="6840" w:hanging="180"/>
+      </w:pPr>
+    </w:lvl>
+  </w:abstractNum>
+  <w:abstractNum w:abstractNumId="4" w15:restartNumberingAfterBreak="0">
     <w:nsid w:val="0F1E1472"/>
     <w:multiLevelType w:val="hybridMultilevel"/>
     <w:tmpl w:val="E2824CD0"/>
@@ -39359,7 +40608,7 @@
       </w:pPr>
     </w:lvl>
   </w:abstractNum>
-  <w:abstractNum w:abstractNumId="4" w15:restartNumberingAfterBreak="0">
+  <w:abstractNum w:abstractNumId="5" w15:restartNumberingAfterBreak="0">
     <w:nsid w:val="12410DD8"/>
     <w:multiLevelType w:val="hybridMultilevel"/>
     <w:tmpl w:val="7478A186"/>
@@ -39472,7 +40721,99 @@
       </w:rPr>
     </w:lvl>
   </w:abstractNum>
-  <w:abstractNum w:abstractNumId="5" w15:restartNumberingAfterBreak="0">
+  <w:abstractNum w:abstractNumId="6" w15:restartNumberingAfterBreak="0">
+    <w:nsid w:val="16EF0062"/>
+    <w:multiLevelType w:val="hybridMultilevel"/>
+    <w:tmpl w:val="3BD4BD3C"/>
+    <w:lvl w:ilvl="0" w:tplc="99BEB1CE">
+      <w:start w:val="1"/>
+      <w:numFmt w:val="decimal"/>
+      <w:lvlText w:val="%1."/>
+      <w:lvlJc w:val="left"/>
+      <w:pPr>
+        <w:ind w:left="720" w:hanging="360"/>
+      </w:pPr>
+      <w:rPr>
+        <w:rFonts w:hint="default"/>
+      </w:rPr>
+    </w:lvl>
+    <w:lvl w:ilvl="1" w:tplc="04090019">
+      <w:start w:val="1"/>
+      <w:numFmt w:val="lowerLetter"/>
+      <w:lvlText w:val="%2."/>
+      <w:lvlJc w:val="left"/>
+      <w:pPr>
+        <w:ind w:left="1440" w:hanging="360"/>
+      </w:pPr>
+    </w:lvl>
+    <w:lvl w:ilvl="2" w:tplc="99BEB1CE">
+      <w:start w:val="1"/>
+      <w:numFmt w:val="decimal"/>
+      <w:lvlText w:val="%3."/>
+      <w:lvlJc w:val="left"/>
+      <w:pPr>
+        <w:ind w:left="2340" w:hanging="360"/>
+      </w:pPr>
+      <w:rPr>
+        <w:rFonts w:hint="default"/>
+      </w:rPr>
+    </w:lvl>
+    <w:lvl w:ilvl="3" w:tplc="0409000F" w:tentative="1">
+      <w:start w:val="1"/>
+      <w:numFmt w:val="decimal"/>
+      <w:lvlText w:val="%4."/>
+      <w:lvlJc w:val="left"/>
+      <w:pPr>
+        <w:ind w:left="2880" w:hanging="360"/>
+      </w:pPr>
+    </w:lvl>
+    <w:lvl w:ilvl="4" w:tplc="04090019" w:tentative="1">
+      <w:start w:val="1"/>
+      <w:numFmt w:val="lowerLetter"/>
+      <w:lvlText w:val="%5."/>
+      <w:lvlJc w:val="left"/>
+      <w:pPr>
+        <w:ind w:left="3600" w:hanging="360"/>
+      </w:pPr>
+    </w:lvl>
+    <w:lvl w:ilvl="5" w:tplc="0409001B" w:tentative="1">
+      <w:start w:val="1"/>
+      <w:numFmt w:val="lowerRoman"/>
+      <w:lvlText w:val="%6."/>
+      <w:lvlJc w:val="right"/>
+      <w:pPr>
+        <w:ind w:left="4320" w:hanging="180"/>
+      </w:pPr>
+    </w:lvl>
+    <w:lvl w:ilvl="6" w:tplc="0409000F" w:tentative="1">
+      <w:start w:val="1"/>
+      <w:numFmt w:val="decimal"/>
+      <w:lvlText w:val="%7."/>
+      <w:lvlJc w:val="left"/>
+      <w:pPr>
+        <w:ind w:left="5040" w:hanging="360"/>
+      </w:pPr>
+    </w:lvl>
+    <w:lvl w:ilvl="7" w:tplc="04090019" w:tentative="1">
+      <w:start w:val="1"/>
+      <w:numFmt w:val="lowerLetter"/>
+      <w:lvlText w:val="%8."/>
+      <w:lvlJc w:val="left"/>
+      <w:pPr>
+        <w:ind w:left="5760" w:hanging="360"/>
+      </w:pPr>
+    </w:lvl>
+    <w:lvl w:ilvl="8" w:tplc="0409001B" w:tentative="1">
+      <w:start w:val="1"/>
+      <w:numFmt w:val="lowerRoman"/>
+      <w:lvlText w:val="%9."/>
+      <w:lvlJc w:val="right"/>
+      <w:pPr>
+        <w:ind w:left="6480" w:hanging="180"/>
+      </w:pPr>
+    </w:lvl>
+  </w:abstractNum>
+  <w:abstractNum w:abstractNumId="7" w15:restartNumberingAfterBreak="0">
     <w:nsid w:val="17293ECA"/>
     <w:multiLevelType w:val="hybridMultilevel"/>
     <w:tmpl w:val="D0D620D8"/>
@@ -39613,7 +40954,7 @@
       </w:rPr>
     </w:lvl>
   </w:abstractNum>
-  <w:abstractNum w:abstractNumId="6" w15:restartNumberingAfterBreak="0">
+  <w:abstractNum w:abstractNumId="8" w15:restartNumberingAfterBreak="0">
     <w:nsid w:val="1CB178C4"/>
     <w:multiLevelType w:val="hybridMultilevel"/>
     <w:tmpl w:val="136C96FE"/>
@@ -39726,7 +41067,7 @@
       </w:rPr>
     </w:lvl>
   </w:abstractNum>
-  <w:abstractNum w:abstractNumId="7" w15:restartNumberingAfterBreak="0">
+  <w:abstractNum w:abstractNumId="9" w15:restartNumberingAfterBreak="0">
     <w:nsid w:val="1ED21241"/>
     <w:multiLevelType w:val="hybridMultilevel"/>
     <w:tmpl w:val="87762788"/>
@@ -39812,7 +41153,7 @@
       </w:pPr>
     </w:lvl>
   </w:abstractNum>
-  <w:abstractNum w:abstractNumId="8" w15:restartNumberingAfterBreak="0">
+  <w:abstractNum w:abstractNumId="10" w15:restartNumberingAfterBreak="0">
     <w:nsid w:val="1EDB6D01"/>
     <w:multiLevelType w:val="hybridMultilevel"/>
     <w:tmpl w:val="CEBCA382"/>
@@ -39899,7 +41240,7 @@
       </w:pPr>
     </w:lvl>
   </w:abstractNum>
-  <w:abstractNum w:abstractNumId="9" w15:restartNumberingAfterBreak="0">
+  <w:abstractNum w:abstractNumId="11" w15:restartNumberingAfterBreak="0">
     <w:nsid w:val="1F7E52B6"/>
     <w:multiLevelType w:val="hybridMultilevel"/>
     <w:tmpl w:val="FFDE8B56"/>
@@ -39985,7 +41326,7 @@
       </w:pPr>
     </w:lvl>
   </w:abstractNum>
-  <w:abstractNum w:abstractNumId="10" w15:restartNumberingAfterBreak="0">
+  <w:abstractNum w:abstractNumId="12" w15:restartNumberingAfterBreak="0">
     <w:nsid w:val="2ABF2F03"/>
     <w:multiLevelType w:val="hybridMultilevel"/>
     <w:tmpl w:val="955C663E"/>
@@ -40074,7 +41415,7 @@
       </w:pPr>
     </w:lvl>
   </w:abstractNum>
-  <w:abstractNum w:abstractNumId="11" w15:restartNumberingAfterBreak="0">
+  <w:abstractNum w:abstractNumId="13" w15:restartNumberingAfterBreak="0">
     <w:nsid w:val="2C57420E"/>
     <w:multiLevelType w:val="multilevel"/>
     <w:tmpl w:val="2816459E"/>
@@ -40192,7 +41533,96 @@
       </w:rPr>
     </w:lvl>
   </w:abstractNum>
-  <w:abstractNum w:abstractNumId="12" w15:restartNumberingAfterBreak="0">
+  <w:abstractNum w:abstractNumId="14" w15:restartNumberingAfterBreak="0">
+    <w:nsid w:val="2C6555C0"/>
+    <w:multiLevelType w:val="hybridMultilevel"/>
+    <w:tmpl w:val="DC983DAA"/>
+    <w:lvl w:ilvl="0" w:tplc="ADDEA7B0">
+      <w:start w:val="1"/>
+      <w:numFmt w:val="decimal"/>
+      <w:lvlText w:val="%1."/>
+      <w:lvlJc w:val="left"/>
+      <w:pPr>
+        <w:ind w:left="1440" w:hanging="720"/>
+      </w:pPr>
+      <w:rPr>
+        <w:rFonts w:hint="default"/>
+      </w:rPr>
+    </w:lvl>
+    <w:lvl w:ilvl="1" w:tplc="04090019" w:tentative="1">
+      <w:start w:val="1"/>
+      <w:numFmt w:val="lowerLetter"/>
+      <w:lvlText w:val="%2."/>
+      <w:lvlJc w:val="left"/>
+      <w:pPr>
+        <w:ind w:left="1440" w:hanging="360"/>
+      </w:pPr>
+    </w:lvl>
+    <w:lvl w:ilvl="2" w:tplc="0409001B" w:tentative="1">
+      <w:start w:val="1"/>
+      <w:numFmt w:val="lowerRoman"/>
+      <w:lvlText w:val="%3."/>
+      <w:lvlJc w:val="right"/>
+      <w:pPr>
+        <w:ind w:left="2160" w:hanging="180"/>
+      </w:pPr>
+    </w:lvl>
+    <w:lvl w:ilvl="3" w:tplc="0409000F" w:tentative="1">
+      <w:start w:val="1"/>
+      <w:numFmt w:val="decimal"/>
+      <w:lvlText w:val="%4."/>
+      <w:lvlJc w:val="left"/>
+      <w:pPr>
+        <w:ind w:left="2880" w:hanging="360"/>
+      </w:pPr>
+    </w:lvl>
+    <w:lvl w:ilvl="4" w:tplc="04090019" w:tentative="1">
+      <w:start w:val="1"/>
+      <w:numFmt w:val="lowerLetter"/>
+      <w:lvlText w:val="%5."/>
+      <w:lvlJc w:val="left"/>
+      <w:pPr>
+        <w:ind w:left="3600" w:hanging="360"/>
+      </w:pPr>
+    </w:lvl>
+    <w:lvl w:ilvl="5" w:tplc="0409001B" w:tentative="1">
+      <w:start w:val="1"/>
+      <w:numFmt w:val="lowerRoman"/>
+      <w:lvlText w:val="%6."/>
+      <w:lvlJc w:val="right"/>
+      <w:pPr>
+        <w:ind w:left="4320" w:hanging="180"/>
+      </w:pPr>
+    </w:lvl>
+    <w:lvl w:ilvl="6" w:tplc="0409000F" w:tentative="1">
+      <w:start w:val="1"/>
+      <w:numFmt w:val="decimal"/>
+      <w:lvlText w:val="%7."/>
+      <w:lvlJc w:val="left"/>
+      <w:pPr>
+        <w:ind w:left="5040" w:hanging="360"/>
+      </w:pPr>
+    </w:lvl>
+    <w:lvl w:ilvl="7" w:tplc="04090019" w:tentative="1">
+      <w:start w:val="1"/>
+      <w:numFmt w:val="lowerLetter"/>
+      <w:lvlText w:val="%8."/>
+      <w:lvlJc w:val="left"/>
+      <w:pPr>
+        <w:ind w:left="5760" w:hanging="360"/>
+      </w:pPr>
+    </w:lvl>
+    <w:lvl w:ilvl="8" w:tplc="0409001B" w:tentative="1">
+      <w:start w:val="1"/>
+      <w:numFmt w:val="lowerRoman"/>
+      <w:lvlText w:val="%9."/>
+      <w:lvlJc w:val="right"/>
+      <w:pPr>
+        <w:ind w:left="6480" w:hanging="180"/>
+      </w:pPr>
+    </w:lvl>
+  </w:abstractNum>
+  <w:abstractNum w:abstractNumId="15" w15:restartNumberingAfterBreak="0">
     <w:nsid w:val="2EA47326"/>
     <w:multiLevelType w:val="hybridMultilevel"/>
     <w:tmpl w:val="A86816D6"/>
@@ -40278,7 +41708,7 @@
       </w:pPr>
     </w:lvl>
   </w:abstractNum>
-  <w:abstractNum w:abstractNumId="13" w15:restartNumberingAfterBreak="0">
+  <w:abstractNum w:abstractNumId="16" w15:restartNumberingAfterBreak="0">
     <w:nsid w:val="2F3B1FCE"/>
     <w:multiLevelType w:val="hybridMultilevel"/>
     <w:tmpl w:val="5106E396"/>
@@ -40370,7 +41800,7 @@
       </w:pPr>
     </w:lvl>
   </w:abstractNum>
-  <w:abstractNum w:abstractNumId="14" w15:restartNumberingAfterBreak="0">
+  <w:abstractNum w:abstractNumId="17" w15:restartNumberingAfterBreak="0">
     <w:nsid w:val="345B42ED"/>
     <w:multiLevelType w:val="multilevel"/>
     <w:tmpl w:val="EC2AA10E"/>
@@ -40483,7 +41913,7 @@
       </w:rPr>
     </w:lvl>
   </w:abstractNum>
-  <w:abstractNum w:abstractNumId="15" w15:restartNumberingAfterBreak="0">
+  <w:abstractNum w:abstractNumId="18" w15:restartNumberingAfterBreak="0">
     <w:nsid w:val="3F457DB9"/>
     <w:multiLevelType w:val="hybridMultilevel"/>
     <w:tmpl w:val="752696F2"/>
@@ -40596,7 +42026,7 @@
       </w:rPr>
     </w:lvl>
   </w:abstractNum>
-  <w:abstractNum w:abstractNumId="16" w15:restartNumberingAfterBreak="0">
+  <w:abstractNum w:abstractNumId="19" w15:restartNumberingAfterBreak="0">
     <w:nsid w:val="4D0A47F8"/>
     <w:multiLevelType w:val="hybridMultilevel"/>
     <w:tmpl w:val="5B6477F8"/>
@@ -40709,10 +42139,10 @@
       </w:rPr>
     </w:lvl>
   </w:abstractNum>
-  <w:abstractNum w:abstractNumId="17" w15:restartNumberingAfterBreak="0">
+  <w:abstractNum w:abstractNumId="20" w15:restartNumberingAfterBreak="0">
     <w:nsid w:val="4F0C36E1"/>
     <w:multiLevelType w:val="hybridMultilevel"/>
-    <w:tmpl w:val="9AFC5FEE"/>
+    <w:tmpl w:val="41AE0ED4"/>
     <w:lvl w:ilvl="0" w:tplc="04090017">
       <w:start w:val="1"/>
       <w:numFmt w:val="lowerLetter"/>
@@ -40798,7 +42228,96 @@
       </w:pPr>
     </w:lvl>
   </w:abstractNum>
-  <w:abstractNum w:abstractNumId="18" w15:restartNumberingAfterBreak="0">
+  <w:abstractNum w:abstractNumId="21" w15:restartNumberingAfterBreak="0">
+    <w:nsid w:val="51821CF2"/>
+    <w:multiLevelType w:val="hybridMultilevel"/>
+    <w:tmpl w:val="504CEA6A"/>
+    <w:lvl w:ilvl="0" w:tplc="0409000F">
+      <w:start w:val="1"/>
+      <w:numFmt w:val="decimal"/>
+      <w:lvlText w:val="%1."/>
+      <w:lvlJc w:val="left"/>
+      <w:pPr>
+        <w:ind w:left="1260" w:hanging="720"/>
+      </w:pPr>
+      <w:rPr>
+        <w:rFonts w:hint="default"/>
+      </w:rPr>
+    </w:lvl>
+    <w:lvl w:ilvl="1" w:tplc="04090019" w:tentative="1">
+      <w:start w:val="1"/>
+      <w:numFmt w:val="lowerLetter"/>
+      <w:lvlText w:val="%2."/>
+      <w:lvlJc w:val="left"/>
+      <w:pPr>
+        <w:ind w:left="1260" w:hanging="360"/>
+      </w:pPr>
+    </w:lvl>
+    <w:lvl w:ilvl="2" w:tplc="0409001B" w:tentative="1">
+      <w:start w:val="1"/>
+      <w:numFmt w:val="lowerRoman"/>
+      <w:lvlText w:val="%3."/>
+      <w:lvlJc w:val="right"/>
+      <w:pPr>
+        <w:ind w:left="1980" w:hanging="180"/>
+      </w:pPr>
+    </w:lvl>
+    <w:lvl w:ilvl="3" w:tplc="0409000F" w:tentative="1">
+      <w:start w:val="1"/>
+      <w:numFmt w:val="decimal"/>
+      <w:lvlText w:val="%4."/>
+      <w:lvlJc w:val="left"/>
+      <w:pPr>
+        <w:ind w:left="2700" w:hanging="360"/>
+      </w:pPr>
+    </w:lvl>
+    <w:lvl w:ilvl="4" w:tplc="04090019" w:tentative="1">
+      <w:start w:val="1"/>
+      <w:numFmt w:val="lowerLetter"/>
+      <w:lvlText w:val="%5."/>
+      <w:lvlJc w:val="left"/>
+      <w:pPr>
+        <w:ind w:left="3420" w:hanging="360"/>
+      </w:pPr>
+    </w:lvl>
+    <w:lvl w:ilvl="5" w:tplc="0409001B" w:tentative="1">
+      <w:start w:val="1"/>
+      <w:numFmt w:val="lowerRoman"/>
+      <w:lvlText w:val="%6."/>
+      <w:lvlJc w:val="right"/>
+      <w:pPr>
+        <w:ind w:left="4140" w:hanging="180"/>
+      </w:pPr>
+    </w:lvl>
+    <w:lvl w:ilvl="6" w:tplc="0409000F" w:tentative="1">
+      <w:start w:val="1"/>
+      <w:numFmt w:val="decimal"/>
+      <w:lvlText w:val="%7."/>
+      <w:lvlJc w:val="left"/>
+      <w:pPr>
+        <w:ind w:left="4860" w:hanging="360"/>
+      </w:pPr>
+    </w:lvl>
+    <w:lvl w:ilvl="7" w:tplc="04090019" w:tentative="1">
+      <w:start w:val="1"/>
+      <w:numFmt w:val="lowerLetter"/>
+      <w:lvlText w:val="%8."/>
+      <w:lvlJc w:val="left"/>
+      <w:pPr>
+        <w:ind w:left="5580" w:hanging="360"/>
+      </w:pPr>
+    </w:lvl>
+    <w:lvl w:ilvl="8" w:tplc="0409001B" w:tentative="1">
+      <w:start w:val="1"/>
+      <w:numFmt w:val="lowerRoman"/>
+      <w:lvlText w:val="%9."/>
+      <w:lvlJc w:val="right"/>
+      <w:pPr>
+        <w:ind w:left="6300" w:hanging="180"/>
+      </w:pPr>
+    </w:lvl>
+  </w:abstractNum>
+  <w:abstractNum w:abstractNumId="22" w15:restartNumberingAfterBreak="0">
     <w:nsid w:val="5E9970A9"/>
     <w:multiLevelType w:val="hybridMultilevel"/>
     <w:tmpl w:val="815AF55A"/>
@@ -40884,7 +42403,7 @@
       </w:pPr>
     </w:lvl>
   </w:abstractNum>
-  <w:abstractNum w:abstractNumId="19" w15:restartNumberingAfterBreak="0">
+  <w:abstractNum w:abstractNumId="23" w15:restartNumberingAfterBreak="0">
     <w:nsid w:val="5FA45C8B"/>
     <w:multiLevelType w:val="hybridMultilevel"/>
     <w:tmpl w:val="E2824CD0"/>
@@ -40976,7 +42495,7 @@
       </w:pPr>
     </w:lvl>
   </w:abstractNum>
-  <w:abstractNum w:abstractNumId="20" w15:restartNumberingAfterBreak="0">
+  <w:abstractNum w:abstractNumId="24" w15:restartNumberingAfterBreak="0">
     <w:nsid w:val="60305247"/>
     <w:multiLevelType w:val="multilevel"/>
     <w:tmpl w:val="ECE00E88"/>
@@ -41089,7 +42608,7 @@
       </w:rPr>
     </w:lvl>
   </w:abstractNum>
-  <w:abstractNum w:abstractNumId="21" w15:restartNumberingAfterBreak="0">
+  <w:abstractNum w:abstractNumId="25" w15:restartNumberingAfterBreak="0">
     <w:nsid w:val="63352735"/>
     <w:multiLevelType w:val="hybridMultilevel"/>
     <w:tmpl w:val="B088DE56"/>
@@ -41175,7 +42694,7 @@
       </w:pPr>
     </w:lvl>
   </w:abstractNum>
-  <w:abstractNum w:abstractNumId="22" w15:restartNumberingAfterBreak="0">
+  <w:abstractNum w:abstractNumId="26" w15:restartNumberingAfterBreak="0">
     <w:nsid w:val="638478C3"/>
     <w:multiLevelType w:val="hybridMultilevel"/>
     <w:tmpl w:val="52B4163A"/>
@@ -41261,7 +42780,7 @@
       </w:pPr>
     </w:lvl>
   </w:abstractNum>
-  <w:abstractNum w:abstractNumId="23" w15:restartNumberingAfterBreak="0">
+  <w:abstractNum w:abstractNumId="27" w15:restartNumberingAfterBreak="0">
     <w:nsid w:val="676F6673"/>
     <w:multiLevelType w:val="hybridMultilevel"/>
     <w:tmpl w:val="6D248BEE"/>
@@ -41350,7 +42869,7 @@
       </w:pPr>
     </w:lvl>
   </w:abstractNum>
-  <w:abstractNum w:abstractNumId="24" w15:restartNumberingAfterBreak="0">
+  <w:abstractNum w:abstractNumId="28" w15:restartNumberingAfterBreak="0">
     <w:nsid w:val="67F60AB2"/>
     <w:multiLevelType w:val="multilevel"/>
     <w:tmpl w:val="2816459E"/>
@@ -41468,7 +42987,7 @@
       </w:rPr>
     </w:lvl>
   </w:abstractNum>
-  <w:abstractNum w:abstractNumId="25" w15:restartNumberingAfterBreak="0">
+  <w:abstractNum w:abstractNumId="29" w15:restartNumberingAfterBreak="0">
     <w:nsid w:val="685F42B5"/>
     <w:multiLevelType w:val="multilevel"/>
     <w:tmpl w:val="DADCAF72"/>
@@ -41581,7 +43100,7 @@
       </w:rPr>
     </w:lvl>
   </w:abstractNum>
-  <w:abstractNum w:abstractNumId="26" w15:restartNumberingAfterBreak="0">
+  <w:abstractNum w:abstractNumId="30" w15:restartNumberingAfterBreak="0">
     <w:nsid w:val="6A1450ED"/>
     <w:multiLevelType w:val="hybridMultilevel"/>
     <w:tmpl w:val="8BAA7C36"/>
@@ -41694,7 +43213,7 @@
       </w:rPr>
     </w:lvl>
   </w:abstractNum>
-  <w:abstractNum w:abstractNumId="27" w15:restartNumberingAfterBreak="0">
+  <w:abstractNum w:abstractNumId="31" w15:restartNumberingAfterBreak="0">
     <w:nsid w:val="724507BA"/>
     <w:multiLevelType w:val="hybridMultilevel"/>
     <w:tmpl w:val="5B262166"/>
@@ -41807,7 +43326,7 @@
       </w:rPr>
     </w:lvl>
   </w:abstractNum>
-  <w:abstractNum w:abstractNumId="28" w15:restartNumberingAfterBreak="0">
+  <w:abstractNum w:abstractNumId="32" w15:restartNumberingAfterBreak="0">
     <w:nsid w:val="748314B6"/>
     <w:multiLevelType w:val="hybridMultilevel"/>
     <w:tmpl w:val="6D248BEE"/>
@@ -41896,7 +43415,7 @@
       </w:pPr>
     </w:lvl>
   </w:abstractNum>
-  <w:abstractNum w:abstractNumId="29" w15:restartNumberingAfterBreak="0">
+  <w:abstractNum w:abstractNumId="33" w15:restartNumberingAfterBreak="0">
     <w:nsid w:val="752550FD"/>
     <w:multiLevelType w:val="multilevel"/>
     <w:tmpl w:val="68FE36E8"/>
@@ -41984,55 +43503,55 @@
     </w:lvl>
   </w:abstractNum>
   <w:num w:numId="1">
-    <w:abstractNumId w:val="5"/>
+    <w:abstractNumId w:val="7"/>
   </w:num>
   <w:num w:numId="2">
-    <w:abstractNumId w:val="8"/>
+    <w:abstractNumId w:val="10"/>
   </w:num>
   <w:num w:numId="3">
+    <w:abstractNumId w:val="33"/>
+  </w:num>
+  <w:num w:numId="4">
     <w:abstractNumId w:val="29"/>
   </w:num>
-  <w:num w:numId="4">
-    <w:abstractNumId w:val="25"/>
-  </w:num>
   <w:num w:numId="5">
-    <w:abstractNumId w:val="26"/>
+    <w:abstractNumId w:val="30"/>
   </w:num>
   <w:num w:numId="6">
-    <w:abstractNumId w:val="17"/>
+    <w:abstractNumId w:val="20"/>
   </w:num>
   <w:num w:numId="7">
-    <w:abstractNumId w:val="11"/>
+    <w:abstractNumId w:val="13"/>
   </w:num>
   <w:num w:numId="8">
     <w:abstractNumId w:val="0"/>
   </w:num>
   <w:num w:numId="9">
-    <w:abstractNumId w:val="20"/>
+    <w:abstractNumId w:val="24"/>
   </w:num>
   <w:num w:numId="10">
-    <w:abstractNumId w:val="7"/>
+    <w:abstractNumId w:val="9"/>
   </w:num>
   <w:num w:numId="11">
-    <w:abstractNumId w:val="24"/>
+    <w:abstractNumId w:val="28"/>
   </w:num>
   <w:num w:numId="12">
-    <w:abstractNumId w:val="19"/>
+    <w:abstractNumId w:val="23"/>
   </w:num>
   <w:num w:numId="13">
-    <w:abstractNumId w:val="13"/>
+    <w:abstractNumId w:val="16"/>
   </w:num>
   <w:num w:numId="14">
-    <w:abstractNumId w:val="27"/>
+    <w:abstractNumId w:val="31"/>
   </w:num>
   <w:num w:numId="15">
-    <w:abstractNumId w:val="10"/>
+    <w:abstractNumId w:val="12"/>
   </w:num>
   <w:num w:numId="16">
-    <w:abstractNumId w:val="28"/>
+    <w:abstractNumId w:val="32"/>
   </w:num>
   <w:num w:numId="17">
-    <w:abstractNumId w:val="23"/>
+    <w:abstractNumId w:val="27"/>
   </w:num>
   <w:num w:numId="18">
     <w:abstractNumId w:val="1"/>
@@ -42041,37 +43560,49 @@
     <w:abstractNumId w:val="2"/>
   </w:num>
   <w:num w:numId="20">
-    <w:abstractNumId w:val="12"/>
+    <w:abstractNumId w:val="15"/>
   </w:num>
   <w:num w:numId="21">
-    <w:abstractNumId w:val="6"/>
+    <w:abstractNumId w:val="8"/>
   </w:num>
   <w:num w:numId="22">
-    <w:abstractNumId w:val="15"/>
+    <w:abstractNumId w:val="18"/>
   </w:num>
   <w:num w:numId="23">
-    <w:abstractNumId w:val="16"/>
+    <w:abstractNumId w:val="19"/>
   </w:num>
   <w:num w:numId="24">
+    <w:abstractNumId w:val="4"/>
+  </w:num>
+  <w:num w:numId="25">
+    <w:abstractNumId w:val="5"/>
+  </w:num>
+  <w:num w:numId="26">
+    <w:abstractNumId w:val="17"/>
+  </w:num>
+  <w:num w:numId="27">
+    <w:abstractNumId w:val="22"/>
+  </w:num>
+  <w:num w:numId="28">
+    <w:abstractNumId w:val="26"/>
+  </w:num>
+  <w:num w:numId="29">
+    <w:abstractNumId w:val="11"/>
+  </w:num>
+  <w:num w:numId="30">
+    <w:abstractNumId w:val="25"/>
+  </w:num>
+  <w:num w:numId="31">
     <w:abstractNumId w:val="3"/>
   </w:num>
-  <w:num w:numId="25">
-    <w:abstractNumId w:val="4"/>
-  </w:num>
-  <w:num w:numId="26">
+  <w:num w:numId="32">
     <w:abstractNumId w:val="14"/>
   </w:num>
-  <w:num w:numId="27">
-    <w:abstractNumId w:val="18"/>
+  <w:num w:numId="33">
+    <w:abstractNumId w:val="21"/>
   </w:num>
-  <w:num w:numId="28">
-    <w:abstractNumId w:val="22"/>
-  </w:num>
-  <w:num w:numId="29">
-    <w:abstractNumId w:val="9"/>
-  </w:num>
-  <w:num w:numId="30">
-    <w:abstractNumId w:val="21"/>
+  <w:num w:numId="34">
+    <w:abstractNumId w:val="6"/>
   </w:num>
   <w:numIdMacAtCleanup w:val="30"/>
 </w:numbering>
@@ -43903,6 +45434,15 @@
       <w:color w:val="D53BD3"/>
     </w:rPr>
   </w:style>
+  <w:style w:type="character" w:styleId="UnresolvedMention">
+    <w:name w:val="Unresolved Mention"/>
+    <w:basedOn w:val="DefaultParagraphFont"/>
+    <w:rsid w:val="00F61F00"/>
+    <w:rPr>
+      <w:color w:val="808080"/>
+      <w:shd w:val="clear" w:color="auto" w:fill="E6E6E6"/>
+    </w:rPr>
+  </w:style>
 </w:styles>
 </file>
 
@@ -44227,6 +45767,15 @@
 </file>
 
 <file path=customXml/item1.xml><?xml version="1.0" encoding="utf-8"?>
+<?mso-contentType ?>
+<FormTemplates xmlns="http://schemas.microsoft.com/sharepoint/v3/contenttype/forms">
+  <Display>DocumentLibraryForm</Display>
+  <Edit>DocumentLibraryForm</Edit>
+  <New>DocumentLibraryForm</New>
+</FormTemplates>
+</file>
+
+<file path=customXml/item2.xml><?xml version="1.0" encoding="utf-8"?>
 <ct:contentTypeSchema xmlns:ct="http://schemas.microsoft.com/office/2006/metadata/contentType" xmlns:ma="http://schemas.microsoft.com/office/2006/metadata/properties/metaAttributes" ct:_="" ma:_="" ma:contentTypeName="Document" ma:contentTypeID="0x01010024D1768208899D418F028F6C3AF82400" ma:contentTypeVersion="1" ma:contentTypeDescription="Create a new document." ma:contentTypeScope="" ma:versionID="520fa819e570fd115ba5fb6b06c1191a">
   <xsd:schema xmlns:xsd="http://www.w3.org/2001/XMLSchema" xmlns:p="http://schemas.microsoft.com/office/2006/metadata/properties" targetNamespace="http://schemas.microsoft.com/office/2006/metadata/properties" ma:root="true" ma:fieldsID="4aeb20c0e3442673af7ee10786458764">
     <xsd:element name="properties">
@@ -44275,20 +45824,19 @@
 </ct:contentTypeSchema>
 </file>
 
-<file path=customXml/item2.xml><?xml version="1.0" encoding="utf-8"?>
-<?mso-contentType ?>
-<FormTemplates xmlns="http://schemas.microsoft.com/sharepoint/v3/contenttype/forms">
-  <Display>DocumentLibraryForm</Display>
-  <Edit>DocumentLibraryForm</Edit>
-  <New>DocumentLibraryForm</New>
-</FormTemplates>
-</file>
-
 <file path=customXml/item3.xml><?xml version="1.0" encoding="utf-8"?>
 <b:Sources xmlns:b="http://schemas.openxmlformats.org/officeDocument/2006/bibliography" xmlns="http://schemas.openxmlformats.org/officeDocument/2006/bibliography" SelectedStyle="\APA.XSL" StyleName="APA"/>
 </file>
 
 <file path=customXml/itemProps1.xml><?xml version="1.0" encoding="utf-8"?>
+<ds:datastoreItem xmlns:ds="http://schemas.openxmlformats.org/officeDocument/2006/customXml" ds:itemID="{8D35C508-92B7-4418-B10D-4D3E815FA5E6}">
+  <ds:schemaRefs>
+    <ds:schemaRef ds:uri="http://schemas.microsoft.com/sharepoint/v3/contenttype/forms"/>
+  </ds:schemaRefs>
+</ds:datastoreItem>
+</file>
+
+<file path=customXml/itemProps2.xml><?xml version="1.0" encoding="utf-8"?>
 <ds:datastoreItem xmlns:ds="http://schemas.openxmlformats.org/officeDocument/2006/customXml" ds:itemID="{177C7043-315B-4994-8586-66F83B23A7BB}">
   <ds:schemaRefs>
     <ds:schemaRef ds:uri="http://schemas.microsoft.com/office/2006/metadata/contentType"/>
@@ -44303,16 +45851,8 @@
 </ds:datastoreItem>
 </file>
 
-<file path=customXml/itemProps2.xml><?xml version="1.0" encoding="utf-8"?>
-<ds:datastoreItem xmlns:ds="http://schemas.openxmlformats.org/officeDocument/2006/customXml" ds:itemID="{8D35C508-92B7-4418-B10D-4D3E815FA5E6}">
-  <ds:schemaRefs>
-    <ds:schemaRef ds:uri="http://schemas.microsoft.com/sharepoint/v3/contenttype/forms"/>
-  </ds:schemaRefs>
-</ds:datastoreItem>
-</file>
-
 <file path=customXml/itemProps3.xml><?xml version="1.0" encoding="utf-8"?>
-<ds:datastoreItem xmlns:ds="http://schemas.openxmlformats.org/officeDocument/2006/customXml" ds:itemID="{A28A7626-F7B1-4647-8B4D-8DF32C329370}">
+<ds:datastoreItem xmlns:ds="http://schemas.openxmlformats.org/officeDocument/2006/customXml" ds:itemID="{B7B7FD01-EC87-456E-97E5-8E212B23784E}">
   <ds:schemaRefs>
     <ds:schemaRef ds:uri="http://schemas.openxmlformats.org/officeDocument/2006/bibliography"/>
   </ds:schemaRefs>

</xml_diff>

<commit_message>
Added section 5.18 to enable/disable NIH AD
</commit_message>
<xml_diff>
--- a/doc/guides/HPC_Admin_Guide.docx
+++ b/doc/guides/HPC_Admin_Guide.docx
@@ -3623,17 +3623,145 @@
                 <w:sz w:val="24"/>
                 <w:szCs w:val="24"/>
               </w:rPr>
-              <w:t xml:space="preserve">Added appendix about monitoring expiration of SSL </w:t>
-            </w:r>
-            <w:bookmarkStart w:id="2" w:name="_GoBack"/>
-            <w:bookmarkEnd w:id="2"/>
-            <w:r>
+              <w:t>Added appendix about monitoring expiration of SSL certificates</w:t>
+            </w:r>
+          </w:p>
+        </w:tc>
+      </w:tr>
+      <w:tr>
+        <w:trPr>
+          <w:trHeight w:val="233"/>
+        </w:trPr>
+        <w:tc>
+          <w:tcPr>
+            <w:tcW w:w="1435" w:type="dxa"/>
+          </w:tcPr>
+          <w:p>
+            <w:pPr>
+              <w:pStyle w:val="Tabletext"/>
+              <w:ind w:left="720"/>
               <w:rPr>
                 <w:rFonts w:cs="Arial"/>
                 <w:sz w:val="24"/>
                 <w:szCs w:val="24"/>
               </w:rPr>
-              <w:t>certificates</w:t>
+            </w:pPr>
+            <w:r>
+              <w:rPr>
+                <w:rFonts w:cs="Arial"/>
+                <w:sz w:val="24"/>
+                <w:szCs w:val="24"/>
+              </w:rPr>
+              <w:t>1.12</w:t>
+            </w:r>
+          </w:p>
+        </w:tc>
+        <w:tc>
+          <w:tcPr>
+            <w:tcW w:w="1530" w:type="dxa"/>
+          </w:tcPr>
+          <w:p>
+            <w:pPr>
+              <w:pStyle w:val="Tabletext"/>
+              <w:rPr>
+                <w:rFonts w:cs="Arial"/>
+                <w:sz w:val="24"/>
+                <w:szCs w:val="24"/>
+              </w:rPr>
+            </w:pPr>
+            <w:r>
+              <w:rPr>
+                <w:rFonts w:cs="Arial"/>
+                <w:sz w:val="24"/>
+                <w:szCs w:val="24"/>
+              </w:rPr>
+              <w:t>Prasad Konka</w:t>
+            </w:r>
+          </w:p>
+        </w:tc>
+        <w:tc>
+          <w:tcPr>
+            <w:tcW w:w="1260" w:type="dxa"/>
+          </w:tcPr>
+          <w:p>
+            <w:pPr>
+              <w:pStyle w:val="Tabletext"/>
+              <w:jc w:val="center"/>
+              <w:rPr>
+                <w:rFonts w:cs="Arial"/>
+                <w:sz w:val="24"/>
+                <w:szCs w:val="24"/>
+              </w:rPr>
+            </w:pPr>
+            <w:r>
+              <w:rPr>
+                <w:rFonts w:cs="Arial"/>
+                <w:sz w:val="24"/>
+                <w:szCs w:val="24"/>
+              </w:rPr>
+              <w:t>5/21/2018</w:t>
+            </w:r>
+          </w:p>
+        </w:tc>
+        <w:tc>
+          <w:tcPr>
+            <w:tcW w:w="1170" w:type="dxa"/>
+          </w:tcPr>
+          <w:p>
+            <w:pPr>
+              <w:pStyle w:val="Tabletext"/>
+              <w:rPr>
+                <w:rFonts w:cs="Arial"/>
+                <w:sz w:val="24"/>
+                <w:szCs w:val="24"/>
+              </w:rPr>
+            </w:pPr>
+          </w:p>
+        </w:tc>
+        <w:tc>
+          <w:tcPr>
+            <w:tcW w:w="1099" w:type="dxa"/>
+          </w:tcPr>
+          <w:p>
+            <w:pPr>
+              <w:pStyle w:val="Tabletext"/>
+              <w:jc w:val="center"/>
+              <w:rPr>
+                <w:rFonts w:cs="Arial"/>
+                <w:sz w:val="24"/>
+                <w:szCs w:val="24"/>
+              </w:rPr>
+            </w:pPr>
+          </w:p>
+        </w:tc>
+        <w:tc>
+          <w:tcPr>
+            <w:tcW w:w="2808" w:type="dxa"/>
+          </w:tcPr>
+          <w:p>
+            <w:pPr>
+              <w:pStyle w:val="Tabletext"/>
+              <w:rPr>
+                <w:rFonts w:cs="Arial"/>
+                <w:sz w:val="24"/>
+                <w:szCs w:val="24"/>
+              </w:rPr>
+            </w:pPr>
+            <w:r>
+              <w:rPr>
+                <w:rFonts w:cs="Arial"/>
+                <w:sz w:val="24"/>
+                <w:szCs w:val="24"/>
+              </w:rPr>
+              <w:t xml:space="preserve">Added section </w:t>
+            </w:r>
+            <w:r>
+              <w:rPr>
+                <w:rFonts w:cs="Arial"/>
+                <w:sz w:val="24"/>
+                <w:szCs w:val="24"/>
+              </w:rPr>
+              <w:t>5.18 to enable/disable NIH AD</w:t>
             </w:r>
           </w:p>
         </w:tc>
@@ -3726,7 +3854,7 @@
         </w:rPr>
         <w:fldChar w:fldCharType="separate"/>
       </w:r>
-      <w:hyperlink w:anchor="_Toc507742703" w:history="1">
+      <w:hyperlink w:anchor="_Toc514680469" w:history="1">
         <w:r>
           <w:rPr>
             <w:rStyle w:val="Hyperlink"/>
@@ -3766,7 +3894,7 @@
           <w:rPr>
             <w:webHidden/>
           </w:rPr>
-          <w:instrText xml:space="preserve"> PAGEREF _Toc507742703 \h </w:instrText>
+          <w:instrText xml:space="preserve"> PAGEREF _Toc514680469 \h </w:instrText>
         </w:r>
         <w:r>
           <w:rPr>
@@ -3805,7 +3933,7 @@
           <w:szCs w:val="22"/>
         </w:rPr>
       </w:pPr>
-      <w:hyperlink w:anchor="_Toc507742704" w:history="1">
+      <w:hyperlink w:anchor="_Toc514680470" w:history="1">
         <w:r>
           <w:rPr>
             <w:rStyle w:val="Hyperlink"/>
@@ -3845,7 +3973,7 @@
           <w:rPr>
             <w:webHidden/>
           </w:rPr>
-          <w:instrText xml:space="preserve"> PAGEREF _Toc507742704 \h </w:instrText>
+          <w:instrText xml:space="preserve"> PAGEREF _Toc514680470 \h </w:instrText>
         </w:r>
         <w:r>
           <w:rPr>
@@ -3881,7 +4009,7 @@
           <w:szCs w:val="22"/>
         </w:rPr>
       </w:pPr>
-      <w:hyperlink w:anchor="_Toc507742705" w:history="1">
+      <w:hyperlink w:anchor="_Toc514680471" w:history="1">
         <w:r>
           <w:rPr>
             <w:rStyle w:val="Hyperlink"/>
@@ -3918,7 +4046,7 @@
           <w:rPr>
             <w:webHidden/>
           </w:rPr>
-          <w:instrText xml:space="preserve"> PAGEREF _Toc507742705 \h </w:instrText>
+          <w:instrText xml:space="preserve"> PAGEREF _Toc514680471 \h </w:instrText>
         </w:r>
         <w:r>
           <w:rPr>
@@ -3954,7 +4082,7 @@
           <w:szCs w:val="22"/>
         </w:rPr>
       </w:pPr>
-      <w:hyperlink w:anchor="_Toc507742706" w:history="1">
+      <w:hyperlink w:anchor="_Toc514680472" w:history="1">
         <w:r>
           <w:rPr>
             <w:rStyle w:val="Hyperlink"/>
@@ -3991,7 +4119,7 @@
           <w:rPr>
             <w:webHidden/>
           </w:rPr>
-          <w:instrText xml:space="preserve"> PAGEREF _Toc507742706 \h </w:instrText>
+          <w:instrText xml:space="preserve"> PAGEREF _Toc514680472 \h </w:instrText>
         </w:r>
         <w:r>
           <w:rPr>
@@ -4030,7 +4158,7 @@
           <w:szCs w:val="22"/>
         </w:rPr>
       </w:pPr>
-      <w:hyperlink w:anchor="_Toc507742707" w:history="1">
+      <w:hyperlink w:anchor="_Toc514680473" w:history="1">
         <w:r>
           <w:rPr>
             <w:rStyle w:val="Hyperlink"/>
@@ -4070,7 +4198,7 @@
           <w:rPr>
             <w:webHidden/>
           </w:rPr>
-          <w:instrText xml:space="preserve"> PAGEREF _Toc507742707 \h </w:instrText>
+          <w:instrText xml:space="preserve"> PAGEREF _Toc514680473 \h </w:instrText>
         </w:r>
         <w:r>
           <w:rPr>
@@ -4106,7 +4234,7 @@
           <w:szCs w:val="22"/>
         </w:rPr>
       </w:pPr>
-      <w:hyperlink w:anchor="_Toc507742708" w:history="1">
+      <w:hyperlink w:anchor="_Toc514680474" w:history="1">
         <w:r>
           <w:rPr>
             <w:rStyle w:val="Hyperlink"/>
@@ -4143,7 +4271,7 @@
           <w:rPr>
             <w:webHidden/>
           </w:rPr>
-          <w:instrText xml:space="preserve"> PAGEREF _Toc507742708 \h </w:instrText>
+          <w:instrText xml:space="preserve"> PAGEREF _Toc514680474 \h </w:instrText>
         </w:r>
         <w:r>
           <w:rPr>
@@ -4179,7 +4307,7 @@
           <w:szCs w:val="22"/>
         </w:rPr>
       </w:pPr>
-      <w:hyperlink w:anchor="_Toc507742709" w:history="1">
+      <w:hyperlink w:anchor="_Toc514680475" w:history="1">
         <w:r>
           <w:rPr>
             <w:rStyle w:val="Hyperlink"/>
@@ -4216,7 +4344,7 @@
           <w:rPr>
             <w:webHidden/>
           </w:rPr>
-          <w:instrText xml:space="preserve"> PAGEREF _Toc507742709 \h </w:instrText>
+          <w:instrText xml:space="preserve"> PAGEREF _Toc514680475 \h </w:instrText>
         </w:r>
         <w:r>
           <w:rPr>
@@ -4252,7 +4380,7 @@
           <w:szCs w:val="22"/>
         </w:rPr>
       </w:pPr>
-      <w:hyperlink w:anchor="_Toc507742710" w:history="1">
+      <w:hyperlink w:anchor="_Toc514680476" w:history="1">
         <w:r>
           <w:rPr>
             <w:rStyle w:val="Hyperlink"/>
@@ -4289,7 +4417,7 @@
           <w:rPr>
             <w:webHidden/>
           </w:rPr>
-          <w:instrText xml:space="preserve"> PAGEREF _Toc507742710 \h </w:instrText>
+          <w:instrText xml:space="preserve"> PAGEREF _Toc514680476 \h </w:instrText>
         </w:r>
         <w:r>
           <w:rPr>
@@ -4325,7 +4453,7 @@
           <w:szCs w:val="22"/>
         </w:rPr>
       </w:pPr>
-      <w:hyperlink w:anchor="_Toc507742711" w:history="1">
+      <w:hyperlink w:anchor="_Toc514680477" w:history="1">
         <w:r>
           <w:rPr>
             <w:rStyle w:val="Hyperlink"/>
@@ -4362,7 +4490,7 @@
           <w:rPr>
             <w:webHidden/>
           </w:rPr>
-          <w:instrText xml:space="preserve"> PAGEREF _Toc507742711 \h </w:instrText>
+          <w:instrText xml:space="preserve"> PAGEREF _Toc514680477 \h </w:instrText>
         </w:r>
         <w:r>
           <w:rPr>
@@ -4398,7 +4526,7 @@
           <w:szCs w:val="22"/>
         </w:rPr>
       </w:pPr>
-      <w:hyperlink w:anchor="_Toc507742712" w:history="1">
+      <w:hyperlink w:anchor="_Toc514680478" w:history="1">
         <w:r>
           <w:rPr>
             <w:rStyle w:val="Hyperlink"/>
@@ -4435,7 +4563,7 @@
           <w:rPr>
             <w:webHidden/>
           </w:rPr>
-          <w:instrText xml:space="preserve"> PAGEREF _Toc507742712 \h </w:instrText>
+          <w:instrText xml:space="preserve"> PAGEREF _Toc514680478 \h </w:instrText>
         </w:r>
         <w:r>
           <w:rPr>
@@ -4471,7 +4599,7 @@
           <w:szCs w:val="22"/>
         </w:rPr>
       </w:pPr>
-      <w:hyperlink w:anchor="_Toc507742713" w:history="1">
+      <w:hyperlink w:anchor="_Toc514680479" w:history="1">
         <w:r>
           <w:rPr>
             <w:rStyle w:val="Hyperlink"/>
@@ -4508,7 +4636,7 @@
           <w:rPr>
             <w:webHidden/>
           </w:rPr>
-          <w:instrText xml:space="preserve"> PAGEREF _Toc507742713 \h </w:instrText>
+          <w:instrText xml:space="preserve"> PAGEREF _Toc514680479 \h </w:instrText>
         </w:r>
         <w:r>
           <w:rPr>
@@ -4544,7 +4672,7 @@
           <w:szCs w:val="22"/>
         </w:rPr>
       </w:pPr>
-      <w:hyperlink w:anchor="_Toc507742714" w:history="1">
+      <w:hyperlink w:anchor="_Toc514680480" w:history="1">
         <w:r>
           <w:rPr>
             <w:rStyle w:val="Hyperlink"/>
@@ -4581,7 +4709,7 @@
           <w:rPr>
             <w:webHidden/>
           </w:rPr>
-          <w:instrText xml:space="preserve"> PAGEREF _Toc507742714 \h </w:instrText>
+          <w:instrText xml:space="preserve"> PAGEREF _Toc514680480 \h </w:instrText>
         </w:r>
         <w:r>
           <w:rPr>
@@ -4617,7 +4745,7 @@
           <w:szCs w:val="22"/>
         </w:rPr>
       </w:pPr>
-      <w:hyperlink w:anchor="_Toc507742715" w:history="1">
+      <w:hyperlink w:anchor="_Toc514680481" w:history="1">
         <w:r>
           <w:rPr>
             <w:rStyle w:val="Hyperlink"/>
@@ -4654,7 +4782,7 @@
           <w:rPr>
             <w:webHidden/>
           </w:rPr>
-          <w:instrText xml:space="preserve"> PAGEREF _Toc507742715 \h </w:instrText>
+          <w:instrText xml:space="preserve"> PAGEREF _Toc514680481 \h </w:instrText>
         </w:r>
         <w:r>
           <w:rPr>
@@ -4690,7 +4818,7 @@
           <w:szCs w:val="22"/>
         </w:rPr>
       </w:pPr>
-      <w:hyperlink w:anchor="_Toc507742716" w:history="1">
+      <w:hyperlink w:anchor="_Toc514680482" w:history="1">
         <w:r>
           <w:rPr>
             <w:rStyle w:val="Hyperlink"/>
@@ -4727,7 +4855,7 @@
           <w:rPr>
             <w:webHidden/>
           </w:rPr>
-          <w:instrText xml:space="preserve"> PAGEREF _Toc507742716 \h </w:instrText>
+          <w:instrText xml:space="preserve"> PAGEREF _Toc514680482 \h </w:instrText>
         </w:r>
         <w:r>
           <w:rPr>
@@ -4763,7 +4891,7 @@
           <w:szCs w:val="22"/>
         </w:rPr>
       </w:pPr>
-      <w:hyperlink w:anchor="_Toc507742717" w:history="1">
+      <w:hyperlink w:anchor="_Toc514680483" w:history="1">
         <w:r>
           <w:rPr>
             <w:rStyle w:val="Hyperlink"/>
@@ -4800,7 +4928,7 @@
           <w:rPr>
             <w:webHidden/>
           </w:rPr>
-          <w:instrText xml:space="preserve"> PAGEREF _Toc507742717 \h </w:instrText>
+          <w:instrText xml:space="preserve"> PAGEREF _Toc514680483 \h </w:instrText>
         </w:r>
         <w:r>
           <w:rPr>
@@ -4836,7 +4964,7 @@
           <w:szCs w:val="22"/>
         </w:rPr>
       </w:pPr>
-      <w:hyperlink w:anchor="_Toc507742718" w:history="1">
+      <w:hyperlink w:anchor="_Toc514680484" w:history="1">
         <w:r>
           <w:rPr>
             <w:rStyle w:val="Hyperlink"/>
@@ -4873,7 +5001,7 @@
           <w:rPr>
             <w:webHidden/>
           </w:rPr>
-          <w:instrText xml:space="preserve"> PAGEREF _Toc507742718 \h </w:instrText>
+          <w:instrText xml:space="preserve"> PAGEREF _Toc514680484 \h </w:instrText>
         </w:r>
         <w:r>
           <w:rPr>
@@ -4909,7 +5037,7 @@
           <w:szCs w:val="22"/>
         </w:rPr>
       </w:pPr>
-      <w:hyperlink w:anchor="_Toc507742719" w:history="1">
+      <w:hyperlink w:anchor="_Toc514680485" w:history="1">
         <w:r>
           <w:rPr>
             <w:rStyle w:val="Hyperlink"/>
@@ -4946,7 +5074,7 @@
           <w:rPr>
             <w:webHidden/>
           </w:rPr>
-          <w:instrText xml:space="preserve"> PAGEREF _Toc507742719 \h </w:instrText>
+          <w:instrText xml:space="preserve"> PAGEREF _Toc514680485 \h </w:instrText>
         </w:r>
         <w:r>
           <w:rPr>
@@ -4982,7 +5110,7 @@
           <w:szCs w:val="22"/>
         </w:rPr>
       </w:pPr>
-      <w:hyperlink w:anchor="_Toc507742720" w:history="1">
+      <w:hyperlink w:anchor="_Toc514680486" w:history="1">
         <w:r>
           <w:rPr>
             <w:rStyle w:val="Hyperlink"/>
@@ -5019,7 +5147,7 @@
           <w:rPr>
             <w:webHidden/>
           </w:rPr>
-          <w:instrText xml:space="preserve"> PAGEREF _Toc507742720 \h </w:instrText>
+          <w:instrText xml:space="preserve"> PAGEREF _Toc514680486 \h </w:instrText>
         </w:r>
         <w:r>
           <w:rPr>
@@ -5055,7 +5183,7 @@
           <w:szCs w:val="22"/>
         </w:rPr>
       </w:pPr>
-      <w:hyperlink w:anchor="_Toc507742721" w:history="1">
+      <w:hyperlink w:anchor="_Toc514680487" w:history="1">
         <w:r>
           <w:rPr>
             <w:rStyle w:val="Hyperlink"/>
@@ -5092,7 +5220,7 @@
           <w:rPr>
             <w:webHidden/>
           </w:rPr>
-          <w:instrText xml:space="preserve"> PAGEREF _Toc507742721 \h </w:instrText>
+          <w:instrText xml:space="preserve"> PAGEREF _Toc514680487 \h </w:instrText>
         </w:r>
         <w:r>
           <w:rPr>
@@ -5128,7 +5256,7 @@
           <w:szCs w:val="22"/>
         </w:rPr>
       </w:pPr>
-      <w:hyperlink w:anchor="_Toc507742722" w:history="1">
+      <w:hyperlink w:anchor="_Toc514680488" w:history="1">
         <w:r>
           <w:rPr>
             <w:rStyle w:val="Hyperlink"/>
@@ -5165,7 +5293,7 @@
           <w:rPr>
             <w:webHidden/>
           </w:rPr>
-          <w:instrText xml:space="preserve"> PAGEREF _Toc507742722 \h </w:instrText>
+          <w:instrText xml:space="preserve"> PAGEREF _Toc514680488 \h </w:instrText>
         </w:r>
         <w:r>
           <w:rPr>
@@ -5201,7 +5329,7 @@
           <w:szCs w:val="22"/>
         </w:rPr>
       </w:pPr>
-      <w:hyperlink w:anchor="_Toc507742723" w:history="1">
+      <w:hyperlink w:anchor="_Toc514680489" w:history="1">
         <w:r>
           <w:rPr>
             <w:rStyle w:val="Hyperlink"/>
@@ -5238,7 +5366,7 @@
           <w:rPr>
             <w:webHidden/>
           </w:rPr>
-          <w:instrText xml:space="preserve"> PAGEREF _Toc507742723 \h </w:instrText>
+          <w:instrText xml:space="preserve"> PAGEREF _Toc514680489 \h </w:instrText>
         </w:r>
         <w:r>
           <w:rPr>
@@ -5274,7 +5402,7 @@
           <w:szCs w:val="22"/>
         </w:rPr>
       </w:pPr>
-      <w:hyperlink w:anchor="_Toc507742724" w:history="1">
+      <w:hyperlink w:anchor="_Toc514680490" w:history="1">
         <w:r>
           <w:rPr>
             <w:rStyle w:val="Hyperlink"/>
@@ -5311,7 +5439,7 @@
           <w:rPr>
             <w:webHidden/>
           </w:rPr>
-          <w:instrText xml:space="preserve"> PAGEREF _Toc507742724 \h </w:instrText>
+          <w:instrText xml:space="preserve"> PAGEREF _Toc514680490 \h </w:instrText>
         </w:r>
         <w:r>
           <w:rPr>
@@ -5347,7 +5475,7 @@
           <w:szCs w:val="22"/>
         </w:rPr>
       </w:pPr>
-      <w:hyperlink w:anchor="_Toc507742725" w:history="1">
+      <w:hyperlink w:anchor="_Toc514680491" w:history="1">
         <w:r>
           <w:rPr>
             <w:rStyle w:val="Hyperlink"/>
@@ -5384,7 +5512,7 @@
           <w:rPr>
             <w:webHidden/>
           </w:rPr>
-          <w:instrText xml:space="preserve"> PAGEREF _Toc507742725 \h </w:instrText>
+          <w:instrText xml:space="preserve"> PAGEREF _Toc514680491 \h </w:instrText>
         </w:r>
         <w:r>
           <w:rPr>
@@ -5420,7 +5548,7 @@
           <w:szCs w:val="22"/>
         </w:rPr>
       </w:pPr>
-      <w:hyperlink w:anchor="_Toc507742726" w:history="1">
+      <w:hyperlink w:anchor="_Toc514680492" w:history="1">
         <w:r>
           <w:rPr>
             <w:rStyle w:val="Hyperlink"/>
@@ -5457,7 +5585,7 @@
           <w:rPr>
             <w:webHidden/>
           </w:rPr>
-          <w:instrText xml:space="preserve"> PAGEREF _Toc507742726 \h </w:instrText>
+          <w:instrText xml:space="preserve"> PAGEREF _Toc514680492 \h </w:instrText>
         </w:r>
         <w:r>
           <w:rPr>
@@ -5493,7 +5621,7 @@
           <w:szCs w:val="22"/>
         </w:rPr>
       </w:pPr>
-      <w:hyperlink w:anchor="_Toc507742727" w:history="1">
+      <w:hyperlink w:anchor="_Toc514680493" w:history="1">
         <w:r>
           <w:rPr>
             <w:rStyle w:val="Hyperlink"/>
@@ -5530,7 +5658,7 @@
           <w:rPr>
             <w:webHidden/>
           </w:rPr>
-          <w:instrText xml:space="preserve"> PAGEREF _Toc507742727 \h </w:instrText>
+          <w:instrText xml:space="preserve"> PAGEREF _Toc514680493 \h </w:instrText>
         </w:r>
         <w:r>
           <w:rPr>
@@ -5566,7 +5694,7 @@
           <w:szCs w:val="22"/>
         </w:rPr>
       </w:pPr>
-      <w:hyperlink w:anchor="_Toc507742728" w:history="1">
+      <w:hyperlink w:anchor="_Toc514680494" w:history="1">
         <w:r>
           <w:rPr>
             <w:rStyle w:val="Hyperlink"/>
@@ -5603,7 +5731,7 @@
           <w:rPr>
             <w:webHidden/>
           </w:rPr>
-          <w:instrText xml:space="preserve"> PAGEREF _Toc507742728 \h </w:instrText>
+          <w:instrText xml:space="preserve"> PAGEREF _Toc514680494 \h </w:instrText>
         </w:r>
         <w:r>
           <w:rPr>
@@ -5639,7 +5767,7 @@
           <w:szCs w:val="22"/>
         </w:rPr>
       </w:pPr>
-      <w:hyperlink w:anchor="_Toc507742729" w:history="1">
+      <w:hyperlink w:anchor="_Toc514680495" w:history="1">
         <w:r>
           <w:rPr>
             <w:rStyle w:val="Hyperlink"/>
@@ -5676,7 +5804,7 @@
           <w:rPr>
             <w:webHidden/>
           </w:rPr>
-          <w:instrText xml:space="preserve"> PAGEREF _Toc507742729 \h </w:instrText>
+          <w:instrText xml:space="preserve"> PAGEREF _Toc514680495 \h </w:instrText>
         </w:r>
         <w:r>
           <w:rPr>
@@ -5712,7 +5840,7 @@
           <w:szCs w:val="22"/>
         </w:rPr>
       </w:pPr>
-      <w:hyperlink w:anchor="_Toc507742730" w:history="1">
+      <w:hyperlink w:anchor="_Toc514680496" w:history="1">
         <w:r>
           <w:rPr>
             <w:rStyle w:val="Hyperlink"/>
@@ -5749,7 +5877,7 @@
           <w:rPr>
             <w:webHidden/>
           </w:rPr>
-          <w:instrText xml:space="preserve"> PAGEREF _Toc507742730 \h </w:instrText>
+          <w:instrText xml:space="preserve"> PAGEREF _Toc514680496 \h </w:instrText>
         </w:r>
         <w:r>
           <w:rPr>
@@ -5785,7 +5913,7 @@
           <w:szCs w:val="22"/>
         </w:rPr>
       </w:pPr>
-      <w:hyperlink w:anchor="_Toc507742731" w:history="1">
+      <w:hyperlink w:anchor="_Toc514680497" w:history="1">
         <w:r>
           <w:rPr>
             <w:rStyle w:val="Hyperlink"/>
@@ -5822,7 +5950,7 @@
           <w:rPr>
             <w:webHidden/>
           </w:rPr>
-          <w:instrText xml:space="preserve"> PAGEREF _Toc507742731 \h </w:instrText>
+          <w:instrText xml:space="preserve"> PAGEREF _Toc514680497 \h </w:instrText>
         </w:r>
         <w:r>
           <w:rPr>
@@ -5858,7 +5986,7 @@
           <w:szCs w:val="22"/>
         </w:rPr>
       </w:pPr>
-      <w:hyperlink w:anchor="_Toc507742732" w:history="1">
+      <w:hyperlink w:anchor="_Toc514680498" w:history="1">
         <w:r>
           <w:rPr>
             <w:rStyle w:val="Hyperlink"/>
@@ -5895,7 +6023,7 @@
           <w:rPr>
             <w:webHidden/>
           </w:rPr>
-          <w:instrText xml:space="preserve"> PAGEREF _Toc507742732 \h </w:instrText>
+          <w:instrText xml:space="preserve"> PAGEREF _Toc514680498 \h </w:instrText>
         </w:r>
         <w:r>
           <w:rPr>
@@ -5931,7 +6059,7 @@
           <w:szCs w:val="22"/>
         </w:rPr>
       </w:pPr>
-      <w:hyperlink w:anchor="_Toc507742733" w:history="1">
+      <w:hyperlink w:anchor="_Toc514680499" w:history="1">
         <w:r>
           <w:rPr>
             <w:rStyle w:val="Hyperlink"/>
@@ -5968,7 +6096,7 @@
           <w:rPr>
             <w:webHidden/>
           </w:rPr>
-          <w:instrText xml:space="preserve"> PAGEREF _Toc507742733 \h </w:instrText>
+          <w:instrText xml:space="preserve"> PAGEREF _Toc514680499 \h </w:instrText>
         </w:r>
         <w:r>
           <w:rPr>
@@ -6004,7 +6132,7 @@
           <w:szCs w:val="22"/>
         </w:rPr>
       </w:pPr>
-      <w:hyperlink w:anchor="_Toc507742734" w:history="1">
+      <w:hyperlink w:anchor="_Toc514680500" w:history="1">
         <w:r>
           <w:rPr>
             <w:rStyle w:val="Hyperlink"/>
@@ -6041,7 +6169,7 @@
           <w:rPr>
             <w:webHidden/>
           </w:rPr>
-          <w:instrText xml:space="preserve"> PAGEREF _Toc507742734 \h </w:instrText>
+          <w:instrText xml:space="preserve"> PAGEREF _Toc514680500 \h </w:instrText>
         </w:r>
         <w:r>
           <w:rPr>
@@ -6077,7 +6205,7 @@
           <w:szCs w:val="22"/>
         </w:rPr>
       </w:pPr>
-      <w:hyperlink w:anchor="_Toc507742735" w:history="1">
+      <w:hyperlink w:anchor="_Toc514680501" w:history="1">
         <w:r>
           <w:rPr>
             <w:rStyle w:val="Hyperlink"/>
@@ -6114,7 +6242,7 @@
           <w:rPr>
             <w:webHidden/>
           </w:rPr>
-          <w:instrText xml:space="preserve"> PAGEREF _Toc507742735 \h </w:instrText>
+          <w:instrText xml:space="preserve"> PAGEREF _Toc514680501 \h </w:instrText>
         </w:r>
         <w:r>
           <w:rPr>
@@ -6150,7 +6278,7 @@
           <w:szCs w:val="22"/>
         </w:rPr>
       </w:pPr>
-      <w:hyperlink w:anchor="_Toc507742736" w:history="1">
+      <w:hyperlink w:anchor="_Toc514680502" w:history="1">
         <w:r>
           <w:rPr>
             <w:rStyle w:val="Hyperlink"/>
@@ -6187,7 +6315,7 @@
           <w:rPr>
             <w:webHidden/>
           </w:rPr>
-          <w:instrText xml:space="preserve"> PAGEREF _Toc507742736 \h </w:instrText>
+          <w:instrText xml:space="preserve"> PAGEREF _Toc514680502 \h </w:instrText>
         </w:r>
         <w:r>
           <w:rPr>
@@ -6223,7 +6351,7 @@
           <w:szCs w:val="22"/>
         </w:rPr>
       </w:pPr>
-      <w:hyperlink w:anchor="_Toc507742737" w:history="1">
+      <w:hyperlink w:anchor="_Toc514680503" w:history="1">
         <w:r>
           <w:rPr>
             <w:rStyle w:val="Hyperlink"/>
@@ -6260,7 +6388,7 @@
           <w:rPr>
             <w:webHidden/>
           </w:rPr>
-          <w:instrText xml:space="preserve"> PAGEREF _Toc507742737 \h </w:instrText>
+          <w:instrText xml:space="preserve"> PAGEREF _Toc514680503 \h </w:instrText>
         </w:r>
         <w:r>
           <w:rPr>
@@ -6296,7 +6424,7 @@
           <w:szCs w:val="22"/>
         </w:rPr>
       </w:pPr>
-      <w:hyperlink w:anchor="_Toc507742738" w:history="1">
+      <w:hyperlink w:anchor="_Toc514680504" w:history="1">
         <w:r>
           <w:rPr>
             <w:rStyle w:val="Hyperlink"/>
@@ -6333,7 +6461,7 @@
           <w:rPr>
             <w:webHidden/>
           </w:rPr>
-          <w:instrText xml:space="preserve"> PAGEREF _Toc507742738 \h </w:instrText>
+          <w:instrText xml:space="preserve"> PAGEREF _Toc514680504 \h </w:instrText>
         </w:r>
         <w:r>
           <w:rPr>
@@ -6369,7 +6497,7 @@
           <w:szCs w:val="22"/>
         </w:rPr>
       </w:pPr>
-      <w:hyperlink w:anchor="_Toc507742739" w:history="1">
+      <w:hyperlink w:anchor="_Toc514680505" w:history="1">
         <w:r>
           <w:rPr>
             <w:rStyle w:val="Hyperlink"/>
@@ -6406,7 +6534,7 @@
           <w:rPr>
             <w:webHidden/>
           </w:rPr>
-          <w:instrText xml:space="preserve"> PAGEREF _Toc507742739 \h </w:instrText>
+          <w:instrText xml:space="preserve"> PAGEREF _Toc514680505 \h </w:instrText>
         </w:r>
         <w:r>
           <w:rPr>
@@ -6442,7 +6570,7 @@
           <w:szCs w:val="22"/>
         </w:rPr>
       </w:pPr>
-      <w:hyperlink w:anchor="_Toc507742740" w:history="1">
+      <w:hyperlink w:anchor="_Toc514680506" w:history="1">
         <w:r>
           <w:rPr>
             <w:rStyle w:val="Hyperlink"/>
@@ -6479,7 +6607,7 @@
           <w:rPr>
             <w:webHidden/>
           </w:rPr>
-          <w:instrText xml:space="preserve"> PAGEREF _Toc507742740 \h </w:instrText>
+          <w:instrText xml:space="preserve"> PAGEREF _Toc514680506 \h </w:instrText>
         </w:r>
         <w:r>
           <w:rPr>
@@ -6515,7 +6643,7 @@
           <w:szCs w:val="22"/>
         </w:rPr>
       </w:pPr>
-      <w:hyperlink w:anchor="_Toc507742741" w:history="1">
+      <w:hyperlink w:anchor="_Toc514680507" w:history="1">
         <w:r>
           <w:rPr>
             <w:rStyle w:val="Hyperlink"/>
@@ -6552,7 +6680,7 @@
           <w:rPr>
             <w:webHidden/>
           </w:rPr>
-          <w:instrText xml:space="preserve"> PAGEREF _Toc507742741 \h </w:instrText>
+          <w:instrText xml:space="preserve"> PAGEREF _Toc514680507 \h </w:instrText>
         </w:r>
         <w:r>
           <w:rPr>
@@ -6588,7 +6716,7 @@
           <w:szCs w:val="22"/>
         </w:rPr>
       </w:pPr>
-      <w:hyperlink w:anchor="_Toc507742742" w:history="1">
+      <w:hyperlink w:anchor="_Toc514680508" w:history="1">
         <w:r>
           <w:rPr>
             <w:rStyle w:val="Hyperlink"/>
@@ -6625,7 +6753,7 @@
           <w:rPr>
             <w:webHidden/>
           </w:rPr>
-          <w:instrText xml:space="preserve"> PAGEREF _Toc507742742 \h </w:instrText>
+          <w:instrText xml:space="preserve"> PAGEREF _Toc514680508 \h </w:instrText>
         </w:r>
         <w:r>
           <w:rPr>
@@ -6661,7 +6789,7 @@
           <w:szCs w:val="22"/>
         </w:rPr>
       </w:pPr>
-      <w:hyperlink w:anchor="_Toc507742743" w:history="1">
+      <w:hyperlink w:anchor="_Toc514680509" w:history="1">
         <w:r>
           <w:rPr>
             <w:rStyle w:val="Hyperlink"/>
@@ -6698,7 +6826,7 @@
           <w:rPr>
             <w:webHidden/>
           </w:rPr>
-          <w:instrText xml:space="preserve"> PAGEREF _Toc507742743 \h </w:instrText>
+          <w:instrText xml:space="preserve"> PAGEREF _Toc514680509 \h </w:instrText>
         </w:r>
         <w:r>
           <w:rPr>
@@ -6737,7 +6865,7 @@
           <w:szCs w:val="22"/>
         </w:rPr>
       </w:pPr>
-      <w:hyperlink w:anchor="_Toc507742744" w:history="1">
+      <w:hyperlink w:anchor="_Toc514680510" w:history="1">
         <w:r>
           <w:rPr>
             <w:rStyle w:val="Hyperlink"/>
@@ -6777,7 +6905,7 @@
           <w:rPr>
             <w:webHidden/>
           </w:rPr>
-          <w:instrText xml:space="preserve"> PAGEREF _Toc507742744 \h </w:instrText>
+          <w:instrText xml:space="preserve"> PAGEREF _Toc514680510 \h </w:instrText>
         </w:r>
         <w:r>
           <w:rPr>
@@ -6816,7 +6944,7 @@
           <w:szCs w:val="22"/>
         </w:rPr>
       </w:pPr>
-      <w:hyperlink w:anchor="_Toc507742745" w:history="1">
+      <w:hyperlink w:anchor="_Toc514680511" w:history="1">
         <w:r>
           <w:rPr>
             <w:rStyle w:val="Hyperlink"/>
@@ -6856,7 +6984,7 @@
           <w:rPr>
             <w:webHidden/>
           </w:rPr>
-          <w:instrText xml:space="preserve"> PAGEREF _Toc507742745 \h </w:instrText>
+          <w:instrText xml:space="preserve"> PAGEREF _Toc514680511 \h </w:instrText>
         </w:r>
         <w:r>
           <w:rPr>
@@ -6892,7 +7020,7 @@
           <w:szCs w:val="22"/>
         </w:rPr>
       </w:pPr>
-      <w:hyperlink w:anchor="_Toc507742746" w:history="1">
+      <w:hyperlink w:anchor="_Toc514680512" w:history="1">
         <w:r>
           <w:rPr>
             <w:rStyle w:val="Hyperlink"/>
@@ -6929,7 +7057,7 @@
           <w:rPr>
             <w:webHidden/>
           </w:rPr>
-          <w:instrText xml:space="preserve"> PAGEREF _Toc507742746 \h </w:instrText>
+          <w:instrText xml:space="preserve"> PAGEREF _Toc514680512 \h </w:instrText>
         </w:r>
         <w:r>
           <w:rPr>
@@ -6965,7 +7093,7 @@
           <w:szCs w:val="22"/>
         </w:rPr>
       </w:pPr>
-      <w:hyperlink w:anchor="_Toc507742747" w:history="1">
+      <w:hyperlink w:anchor="_Toc514680513" w:history="1">
         <w:r>
           <w:rPr>
             <w:rStyle w:val="Hyperlink"/>
@@ -7002,7 +7130,7 @@
           <w:rPr>
             <w:webHidden/>
           </w:rPr>
-          <w:instrText xml:space="preserve"> PAGEREF _Toc507742747 \h </w:instrText>
+          <w:instrText xml:space="preserve"> PAGEREF _Toc514680513 \h </w:instrText>
         </w:r>
         <w:r>
           <w:rPr>
@@ -7038,7 +7166,7 @@
           <w:szCs w:val="22"/>
         </w:rPr>
       </w:pPr>
-      <w:hyperlink w:anchor="_Toc507742748" w:history="1">
+      <w:hyperlink w:anchor="_Toc514680514" w:history="1">
         <w:r>
           <w:rPr>
             <w:rStyle w:val="Hyperlink"/>
@@ -7075,7 +7203,7 @@
           <w:rPr>
             <w:webHidden/>
           </w:rPr>
-          <w:instrText xml:space="preserve"> PAGEREF _Toc507742748 \h </w:instrText>
+          <w:instrText xml:space="preserve"> PAGEREF _Toc514680514 \h </w:instrText>
         </w:r>
         <w:r>
           <w:rPr>
@@ -7111,7 +7239,7 @@
           <w:szCs w:val="22"/>
         </w:rPr>
       </w:pPr>
-      <w:hyperlink w:anchor="_Toc507742749" w:history="1">
+      <w:hyperlink w:anchor="_Toc514680515" w:history="1">
         <w:r>
           <w:rPr>
             <w:rStyle w:val="Hyperlink"/>
@@ -7148,7 +7276,7 @@
           <w:rPr>
             <w:webHidden/>
           </w:rPr>
-          <w:instrText xml:space="preserve"> PAGEREF _Toc507742749 \h </w:instrText>
+          <w:instrText xml:space="preserve"> PAGEREF _Toc514680515 \h </w:instrText>
         </w:r>
         <w:r>
           <w:rPr>
@@ -7184,7 +7312,7 @@
           <w:szCs w:val="22"/>
         </w:rPr>
       </w:pPr>
-      <w:hyperlink w:anchor="_Toc507742750" w:history="1">
+      <w:hyperlink w:anchor="_Toc514680516" w:history="1">
         <w:r>
           <w:rPr>
             <w:rStyle w:val="Hyperlink"/>
@@ -7221,7 +7349,7 @@
           <w:rPr>
             <w:webHidden/>
           </w:rPr>
-          <w:instrText xml:space="preserve"> PAGEREF _Toc507742750 \h </w:instrText>
+          <w:instrText xml:space="preserve"> PAGEREF _Toc514680516 \h </w:instrText>
         </w:r>
         <w:r>
           <w:rPr>
@@ -7257,7 +7385,7 @@
           <w:szCs w:val="22"/>
         </w:rPr>
       </w:pPr>
-      <w:hyperlink w:anchor="_Toc507742751" w:history="1">
+      <w:hyperlink w:anchor="_Toc514680517" w:history="1">
         <w:r>
           <w:rPr>
             <w:rStyle w:val="Hyperlink"/>
@@ -7294,7 +7422,7 @@
           <w:rPr>
             <w:webHidden/>
           </w:rPr>
-          <w:instrText xml:space="preserve"> PAGEREF _Toc507742751 \h </w:instrText>
+          <w:instrText xml:space="preserve"> PAGEREF _Toc514680517 \h </w:instrText>
         </w:r>
         <w:r>
           <w:rPr>
@@ -7330,7 +7458,7 @@
           <w:szCs w:val="22"/>
         </w:rPr>
       </w:pPr>
-      <w:hyperlink w:anchor="_Toc507742752" w:history="1">
+      <w:hyperlink w:anchor="_Toc514680518" w:history="1">
         <w:r>
           <w:rPr>
             <w:rStyle w:val="Hyperlink"/>
@@ -7367,7 +7495,7 @@
           <w:rPr>
             <w:webHidden/>
           </w:rPr>
-          <w:instrText xml:space="preserve"> PAGEREF _Toc507742752 \h </w:instrText>
+          <w:instrText xml:space="preserve"> PAGEREF _Toc514680518 \h </w:instrText>
         </w:r>
         <w:r>
           <w:rPr>
@@ -7403,7 +7531,7 @@
           <w:szCs w:val="22"/>
         </w:rPr>
       </w:pPr>
-      <w:hyperlink w:anchor="_Toc507742753" w:history="1">
+      <w:hyperlink w:anchor="_Toc514680519" w:history="1">
         <w:r>
           <w:rPr>
             <w:rStyle w:val="Hyperlink"/>
@@ -7440,7 +7568,7 @@
           <w:rPr>
             <w:webHidden/>
           </w:rPr>
-          <w:instrText xml:space="preserve"> PAGEREF _Toc507742753 \h </w:instrText>
+          <w:instrText xml:space="preserve"> PAGEREF _Toc514680519 \h </w:instrText>
         </w:r>
         <w:r>
           <w:rPr>
@@ -7476,7 +7604,7 @@
           <w:szCs w:val="22"/>
         </w:rPr>
       </w:pPr>
-      <w:hyperlink w:anchor="_Toc507742754" w:history="1">
+      <w:hyperlink w:anchor="_Toc514680520" w:history="1">
         <w:r>
           <w:rPr>
             <w:rStyle w:val="Hyperlink"/>
@@ -7513,7 +7641,7 @@
           <w:rPr>
             <w:webHidden/>
           </w:rPr>
-          <w:instrText xml:space="preserve"> PAGEREF _Toc507742754 \h </w:instrText>
+          <w:instrText xml:space="preserve"> PAGEREF _Toc514680520 \h </w:instrText>
         </w:r>
         <w:r>
           <w:rPr>
@@ -7549,7 +7677,7 @@
           <w:szCs w:val="22"/>
         </w:rPr>
       </w:pPr>
-      <w:hyperlink w:anchor="_Toc507742755" w:history="1">
+      <w:hyperlink w:anchor="_Toc514680521" w:history="1">
         <w:r>
           <w:rPr>
             <w:rStyle w:val="Hyperlink"/>
@@ -7586,7 +7714,7 @@
           <w:rPr>
             <w:webHidden/>
           </w:rPr>
-          <w:instrText xml:space="preserve"> PAGEREF _Toc507742755 \h </w:instrText>
+          <w:instrText xml:space="preserve"> PAGEREF _Toc514680521 \h </w:instrText>
         </w:r>
         <w:r>
           <w:rPr>
@@ -7622,7 +7750,7 @@
           <w:szCs w:val="22"/>
         </w:rPr>
       </w:pPr>
-      <w:hyperlink w:anchor="_Toc507742756" w:history="1">
+      <w:hyperlink w:anchor="_Toc514680522" w:history="1">
         <w:r>
           <w:rPr>
             <w:rStyle w:val="Hyperlink"/>
@@ -7659,7 +7787,7 @@
           <w:rPr>
             <w:webHidden/>
           </w:rPr>
-          <w:instrText xml:space="preserve"> PAGEREF _Toc507742756 \h </w:instrText>
+          <w:instrText xml:space="preserve"> PAGEREF _Toc514680522 \h </w:instrText>
         </w:r>
         <w:r>
           <w:rPr>
@@ -7695,7 +7823,7 @@
           <w:szCs w:val="22"/>
         </w:rPr>
       </w:pPr>
-      <w:hyperlink w:anchor="_Toc507742757" w:history="1">
+      <w:hyperlink w:anchor="_Toc514680523" w:history="1">
         <w:r>
           <w:rPr>
             <w:rStyle w:val="Hyperlink"/>
@@ -7732,7 +7860,7 @@
           <w:rPr>
             <w:webHidden/>
           </w:rPr>
-          <w:instrText xml:space="preserve"> PAGEREF _Toc507742757 \h </w:instrText>
+          <w:instrText xml:space="preserve"> PAGEREF _Toc514680523 \h </w:instrText>
         </w:r>
         <w:r>
           <w:rPr>
@@ -7768,7 +7896,7 @@
           <w:szCs w:val="22"/>
         </w:rPr>
       </w:pPr>
-      <w:hyperlink w:anchor="_Toc507742758" w:history="1">
+      <w:hyperlink w:anchor="_Toc514680524" w:history="1">
         <w:r>
           <w:rPr>
             <w:rStyle w:val="Hyperlink"/>
@@ -7805,7 +7933,7 @@
           <w:rPr>
             <w:webHidden/>
           </w:rPr>
-          <w:instrText xml:space="preserve"> PAGEREF _Toc507742758 \h </w:instrText>
+          <w:instrText xml:space="preserve"> PAGEREF _Toc514680524 \h </w:instrText>
         </w:r>
         <w:r>
           <w:rPr>
@@ -7841,7 +7969,7 @@
           <w:szCs w:val="22"/>
         </w:rPr>
       </w:pPr>
-      <w:hyperlink w:anchor="_Toc507742759" w:history="1">
+      <w:hyperlink w:anchor="_Toc514680525" w:history="1">
         <w:r>
           <w:rPr>
             <w:rStyle w:val="Hyperlink"/>
@@ -7878,7 +8006,7 @@
           <w:rPr>
             <w:webHidden/>
           </w:rPr>
-          <w:instrText xml:space="preserve"> PAGEREF _Toc507742759 \h </w:instrText>
+          <w:instrText xml:space="preserve"> PAGEREF _Toc514680525 \h </w:instrText>
         </w:r>
         <w:r>
           <w:rPr>
@@ -7914,7 +8042,7 @@
           <w:szCs w:val="22"/>
         </w:rPr>
       </w:pPr>
-      <w:hyperlink w:anchor="_Toc507742760" w:history="1">
+      <w:hyperlink w:anchor="_Toc514680526" w:history="1">
         <w:r>
           <w:rPr>
             <w:rStyle w:val="Hyperlink"/>
@@ -7951,7 +8079,7 @@
           <w:rPr>
             <w:webHidden/>
           </w:rPr>
-          <w:instrText xml:space="preserve"> PAGEREF _Toc507742760 \h </w:instrText>
+          <w:instrText xml:space="preserve"> PAGEREF _Toc514680526 \h </w:instrText>
         </w:r>
         <w:r>
           <w:rPr>
@@ -7987,7 +8115,7 @@
           <w:szCs w:val="22"/>
         </w:rPr>
       </w:pPr>
-      <w:hyperlink w:anchor="_Toc507742761" w:history="1">
+      <w:hyperlink w:anchor="_Toc514680527" w:history="1">
         <w:r>
           <w:rPr>
             <w:rStyle w:val="Hyperlink"/>
@@ -8024,7 +8152,7 @@
           <w:rPr>
             <w:webHidden/>
           </w:rPr>
-          <w:instrText xml:space="preserve"> PAGEREF _Toc507742761 \h </w:instrText>
+          <w:instrText xml:space="preserve"> PAGEREF _Toc514680527 \h </w:instrText>
         </w:r>
         <w:r>
           <w:rPr>
@@ -8060,7 +8188,7 @@
           <w:szCs w:val="22"/>
         </w:rPr>
       </w:pPr>
-      <w:hyperlink w:anchor="_Toc507742762" w:history="1">
+      <w:hyperlink w:anchor="_Toc514680528" w:history="1">
         <w:r>
           <w:rPr>
             <w:rStyle w:val="Hyperlink"/>
@@ -8098,7 +8226,7 @@
           <w:rPr>
             <w:webHidden/>
           </w:rPr>
-          <w:instrText xml:space="preserve"> PAGEREF _Toc507742762 \h </w:instrText>
+          <w:instrText xml:space="preserve"> PAGEREF _Toc514680528 \h </w:instrText>
         </w:r>
         <w:r>
           <w:rPr>
@@ -8134,7 +8262,7 @@
           <w:szCs w:val="22"/>
         </w:rPr>
       </w:pPr>
-      <w:hyperlink w:anchor="_Toc507742763" w:history="1">
+      <w:hyperlink w:anchor="_Toc514680529" w:history="1">
         <w:r>
           <w:rPr>
             <w:rStyle w:val="Hyperlink"/>
@@ -8171,7 +8299,7 @@
           <w:rPr>
             <w:webHidden/>
           </w:rPr>
-          <w:instrText xml:space="preserve"> PAGEREF _Toc507742763 \h </w:instrText>
+          <w:instrText xml:space="preserve"> PAGEREF _Toc514680529 \h </w:instrText>
         </w:r>
         <w:r>
           <w:rPr>
@@ -8207,7 +8335,7 @@
           <w:szCs w:val="22"/>
         </w:rPr>
       </w:pPr>
-      <w:hyperlink w:anchor="_Toc507742764" w:history="1">
+      <w:hyperlink w:anchor="_Toc514680530" w:history="1">
         <w:r>
           <w:rPr>
             <w:rStyle w:val="Hyperlink"/>
@@ -8244,7 +8372,7 @@
           <w:rPr>
             <w:webHidden/>
           </w:rPr>
-          <w:instrText xml:space="preserve"> PAGEREF _Toc507742764 \h </w:instrText>
+          <w:instrText xml:space="preserve"> PAGEREF _Toc514680530 \h </w:instrText>
         </w:r>
         <w:r>
           <w:rPr>
@@ -8262,6 +8390,79 @@
             <w:webHidden/>
           </w:rPr>
           <w:t>44</w:t>
+        </w:r>
+        <w:r>
+          <w:rPr>
+            <w:webHidden/>
+          </w:rPr>
+          <w:fldChar w:fldCharType="end"/>
+        </w:r>
+      </w:hyperlink>
+    </w:p>
+    <w:p>
+      <w:pPr>
+        <w:pStyle w:val="TOC2"/>
+        <w:rPr>
+          <w:rFonts w:asciiTheme="minorHAnsi" w:eastAsiaTheme="minorEastAsia" w:hAnsiTheme="minorHAnsi" w:cstheme="minorBidi"/>
+          <w:sz w:val="22"/>
+          <w:szCs w:val="22"/>
+        </w:rPr>
+      </w:pPr>
+      <w:hyperlink w:anchor="_Toc514680531" w:history="1">
+        <w:r>
+          <w:rPr>
+            <w:rStyle w:val="Hyperlink"/>
+          </w:rPr>
+          <w:t>5.18</w:t>
+        </w:r>
+        <w:r>
+          <w:rPr>
+            <w:rFonts w:asciiTheme="minorHAnsi" w:eastAsiaTheme="minorEastAsia" w:hAnsiTheme="minorHAnsi" w:cstheme="minorBidi"/>
+            <w:sz w:val="22"/>
+            <w:szCs w:val="22"/>
+          </w:rPr>
+          <w:tab/>
+        </w:r>
+        <w:r>
+          <w:rPr>
+            <w:rStyle w:val="Hyperlink"/>
+          </w:rPr>
+          <w:t>Disable/enable NIH AD Authentication</w:t>
+        </w:r>
+        <w:r>
+          <w:rPr>
+            <w:webHidden/>
+          </w:rPr>
+          <w:tab/>
+        </w:r>
+        <w:r>
+          <w:rPr>
+            <w:webHidden/>
+          </w:rPr>
+          <w:fldChar w:fldCharType="begin"/>
+        </w:r>
+        <w:r>
+          <w:rPr>
+            <w:webHidden/>
+          </w:rPr>
+          <w:instrText xml:space="preserve"> PAGEREF _Toc514680531 \h </w:instrText>
+        </w:r>
+        <w:r>
+          <w:rPr>
+            <w:webHidden/>
+          </w:rPr>
+        </w:r>
+        <w:r>
+          <w:rPr>
+            <w:webHidden/>
+          </w:rPr>
+          <w:fldChar w:fldCharType="separate"/>
+        </w:r>
+        <w:r>
+          <w:rPr>
+            <w:webHidden/>
+          </w:rPr>
+          <w:t>45</w:t>
         </w:r>
         <w:r>
           <w:rPr>
@@ -8283,7 +8484,7 @@
           <w:szCs w:val="22"/>
         </w:rPr>
       </w:pPr>
-      <w:hyperlink w:anchor="_Toc507742765" w:history="1">
+      <w:hyperlink w:anchor="_Toc514680532" w:history="1">
         <w:r>
           <w:rPr>
             <w:rStyle w:val="Hyperlink"/>
@@ -8323,7 +8524,7 @@
           <w:rPr>
             <w:webHidden/>
           </w:rPr>
-          <w:instrText xml:space="preserve"> PAGEREF _Toc507742765 \h </w:instrText>
+          <w:instrText xml:space="preserve"> PAGEREF _Toc514680532 \h </w:instrText>
         </w:r>
         <w:r>
           <w:rPr>
@@ -8340,7 +8541,7 @@
           <w:rPr>
             <w:webHidden/>
           </w:rPr>
-          <w:t>45</w:t>
+          <w:t>46</w:t>
         </w:r>
         <w:r>
           <w:rPr>
@@ -8362,7 +8563,7 @@
           <w:szCs w:val="22"/>
         </w:rPr>
       </w:pPr>
-      <w:hyperlink w:anchor="_Toc507742766" w:history="1">
+      <w:hyperlink w:anchor="_Toc514680533" w:history="1">
         <w:r>
           <w:rPr>
             <w:rStyle w:val="Hyperlink"/>
@@ -8402,7 +8603,7 @@
           <w:rPr>
             <w:webHidden/>
           </w:rPr>
-          <w:instrText xml:space="preserve"> PAGEREF _Toc507742766 \h </w:instrText>
+          <w:instrText xml:space="preserve"> PAGEREF _Toc514680533 \h </w:instrText>
         </w:r>
         <w:r>
           <w:rPr>
@@ -8419,7 +8620,7 @@
           <w:rPr>
             <w:webHidden/>
           </w:rPr>
-          <w:t>48</w:t>
+          <w:t>49</w:t>
         </w:r>
         <w:r>
           <w:rPr>
@@ -8441,7 +8642,7 @@
           <w:szCs w:val="22"/>
         </w:rPr>
       </w:pPr>
-      <w:hyperlink w:anchor="_Toc507742767" w:history="1">
+      <w:hyperlink w:anchor="_Toc514680534" w:history="1">
         <w:r>
           <w:rPr>
             <w:rStyle w:val="Hyperlink"/>
@@ -8481,7 +8682,7 @@
           <w:rPr>
             <w:webHidden/>
           </w:rPr>
-          <w:instrText xml:space="preserve"> PAGEREF _Toc507742767 \h </w:instrText>
+          <w:instrText xml:space="preserve"> PAGEREF _Toc514680534 \h </w:instrText>
         </w:r>
         <w:r>
           <w:rPr>
@@ -8498,7 +8699,7 @@
           <w:rPr>
             <w:webHidden/>
           </w:rPr>
-          <w:t>55</w:t>
+          <w:t>56</w:t>
         </w:r>
         <w:r>
           <w:rPr>
@@ -8520,7 +8721,7 @@
           <w:szCs w:val="22"/>
         </w:rPr>
       </w:pPr>
-      <w:hyperlink w:anchor="_Toc507742768" w:history="1">
+      <w:hyperlink w:anchor="_Toc514680535" w:history="1">
         <w:r>
           <w:rPr>
             <w:rStyle w:val="Hyperlink"/>
@@ -8560,7 +8761,7 @@
           <w:rPr>
             <w:webHidden/>
           </w:rPr>
-          <w:instrText xml:space="preserve"> PAGEREF _Toc507742768 \h </w:instrText>
+          <w:instrText xml:space="preserve"> PAGEREF _Toc514680535 \h </w:instrText>
         </w:r>
         <w:r>
           <w:rPr>
@@ -8577,7 +8778,7 @@
           <w:rPr>
             <w:webHidden/>
           </w:rPr>
-          <w:t>56</w:t>
+          <w:t>57</w:t>
         </w:r>
         <w:r>
           <w:rPr>
@@ -8599,7 +8800,7 @@
           <w:szCs w:val="22"/>
         </w:rPr>
       </w:pPr>
-      <w:hyperlink w:anchor="_Toc507742769" w:history="1">
+      <w:hyperlink w:anchor="_Toc514680536" w:history="1">
         <w:r>
           <w:rPr>
             <w:rStyle w:val="Hyperlink"/>
@@ -8639,7 +8840,7 @@
           <w:rPr>
             <w:webHidden/>
           </w:rPr>
-          <w:instrText xml:space="preserve"> PAGEREF _Toc507742769 \h </w:instrText>
+          <w:instrText xml:space="preserve"> PAGEREF _Toc514680536 \h </w:instrText>
         </w:r>
         <w:r>
           <w:rPr>
@@ -8656,7 +8857,7 @@
           <w:rPr>
             <w:webHidden/>
           </w:rPr>
-          <w:t>57</w:t>
+          <w:t>58</w:t>
         </w:r>
         <w:r>
           <w:rPr>
@@ -8707,12 +8908,14 @@
         </w:rPr>
         <w:br w:type="page"/>
       </w:r>
+      <w:bookmarkStart w:id="2" w:name="_GoBack"/>
+      <w:bookmarkEnd w:id="2"/>
     </w:p>
     <w:p>
       <w:pPr>
         <w:pStyle w:val="Heading1"/>
       </w:pPr>
-      <w:bookmarkStart w:id="3" w:name="_Toc507742703"/>
+      <w:bookmarkStart w:id="3" w:name="_Toc514680469"/>
       <w:r>
         <w:lastRenderedPageBreak/>
         <w:t>Purpose</w:t>
@@ -8819,7 +9022,7 @@
       <w:pPr>
         <w:pStyle w:val="Heading1"/>
       </w:pPr>
-      <w:bookmarkStart w:id="4" w:name="_Toc507742704"/>
+      <w:bookmarkStart w:id="4" w:name="_Toc514680470"/>
       <w:r>
         <w:t>Introduction</w:t>
       </w:r>
@@ -8833,7 +9036,7 @@
           <w:numId w:val="3"/>
         </w:numPr>
       </w:pPr>
-      <w:bookmarkStart w:id="5" w:name="_Toc507742705"/>
+      <w:bookmarkStart w:id="5" w:name="_Toc514680471"/>
       <w:r>
         <w:t xml:space="preserve">What is </w:t>
       </w:r>
@@ -8964,7 +9167,7 @@
           <w:numId w:val="3"/>
         </w:numPr>
       </w:pPr>
-      <w:bookmarkStart w:id="6" w:name="_Toc507742706"/>
+      <w:bookmarkStart w:id="6" w:name="_Toc514680472"/>
       <w:r>
         <w:t>Intended Users</w:t>
       </w:r>
@@ -9101,7 +9304,7 @@
       <w:pPr>
         <w:pStyle w:val="Heading1"/>
       </w:pPr>
-      <w:bookmarkStart w:id="7" w:name="_Toc507742707"/>
+      <w:bookmarkStart w:id="7" w:name="_Toc514680473"/>
       <w:r>
         <w:t xml:space="preserve">Setting up </w:t>
       </w:r>
@@ -9118,7 +9321,7 @@
           <w:numId w:val="3"/>
         </w:numPr>
       </w:pPr>
-      <w:bookmarkStart w:id="8" w:name="_Toc507742708"/>
+      <w:bookmarkStart w:id="8" w:name="_Toc514680474"/>
       <w:r>
         <w:t>Pre-requisites</w:t>
       </w:r>
@@ -9267,7 +9470,7 @@
       <w:r>
         <w:t xml:space="preserve"> </w:t>
       </w:r>
-      <w:bookmarkStart w:id="9" w:name="_Toc507742709"/>
+      <w:bookmarkStart w:id="9" w:name="_Toc514680475"/>
       <w:r>
         <w:t>Java</w:t>
       </w:r>
@@ -9372,7 +9575,7 @@
         </w:numPr>
         <w:ind w:left="1080"/>
       </w:pPr>
-      <w:bookmarkStart w:id="10" w:name="_Toc507742710"/>
+      <w:bookmarkStart w:id="10" w:name="_Toc514680476"/>
       <w:r>
         <w:t>Install Maven</w:t>
       </w:r>
@@ -9441,7 +9644,7 @@
         </w:numPr>
         <w:ind w:left="1080"/>
       </w:pPr>
-      <w:bookmarkStart w:id="11" w:name="_Toc507742711"/>
+      <w:bookmarkStart w:id="11" w:name="_Toc514680477"/>
       <w:r>
         <w:t xml:space="preserve">Install </w:t>
       </w:r>
@@ -9494,7 +9697,7 @@
         </w:numPr>
         <w:ind w:left="1080"/>
       </w:pPr>
-      <w:bookmarkStart w:id="12" w:name="_Toc507742712"/>
+      <w:bookmarkStart w:id="12" w:name="_Toc514680478"/>
       <w:r>
         <w:t>Install ServiceMix</w:t>
       </w:r>
@@ -9591,7 +9794,7 @@
           <w:numId w:val="4"/>
         </w:numPr>
       </w:pPr>
-      <w:bookmarkStart w:id="13" w:name="_Toc507742713"/>
+      <w:bookmarkStart w:id="13" w:name="_Toc514680479"/>
       <w:r>
         <w:t>Set up</w:t>
       </w:r>
@@ -9615,7 +9818,7 @@
         </w:numPr>
         <w:ind w:left="1080"/>
       </w:pPr>
-      <w:bookmarkStart w:id="14" w:name="_Toc507742714"/>
+      <w:bookmarkStart w:id="14" w:name="_Toc514680480"/>
       <w:r>
         <w:t>Install PostgreSQL</w:t>
       </w:r>
@@ -9686,7 +9889,7 @@
           <w:numId w:val="4"/>
         </w:numPr>
       </w:pPr>
-      <w:bookmarkStart w:id="15" w:name="_Toc507742715"/>
+      <w:bookmarkStart w:id="15" w:name="_Toc514680481"/>
       <w:r>
         <w:t>Set up irods server</w:t>
       </w:r>
@@ -9701,7 +9904,7 @@
         </w:numPr>
         <w:ind w:left="1080"/>
       </w:pPr>
-      <w:bookmarkStart w:id="16" w:name="_Toc507742716"/>
+      <w:bookmarkStart w:id="16" w:name="_Toc514680482"/>
       <w:r>
         <w:t>Install iRODS</w:t>
       </w:r>
@@ -9849,7 +10052,7 @@
         </w:numPr>
         <w:ind w:left="1080"/>
       </w:pPr>
-      <w:bookmarkStart w:id="17" w:name="_Toc507742717"/>
+      <w:bookmarkStart w:id="17" w:name="_Toc514680483"/>
       <w:r>
         <w:t>Install iRODS iCommands CLI</w:t>
       </w:r>
@@ -10360,7 +10563,7 @@
         </w:numPr>
         <w:ind w:left="1080"/>
       </w:pPr>
-      <w:bookmarkStart w:id="18" w:name="_Toc507742718"/>
+      <w:bookmarkStart w:id="18" w:name="_Toc514680484"/>
       <w:r>
         <w:t>Set up SSL Cert for iRODS</w:t>
       </w:r>
@@ -10528,7 +10731,7 @@
           <w:numId w:val="4"/>
         </w:numPr>
       </w:pPr>
-      <w:bookmarkStart w:id="19" w:name="_Toc507742719"/>
+      <w:bookmarkStart w:id="19" w:name="_Toc514680485"/>
       <w:r>
         <w:lastRenderedPageBreak/>
         <w:t>Set up HPC DME Environment</w:t>
@@ -10765,7 +10968,7 @@
           <w:numId w:val="4"/>
         </w:numPr>
       </w:pPr>
-      <w:bookmarkStart w:id="20" w:name="_Toc507742720"/>
+      <w:bookmarkStart w:id="20" w:name="_Toc514680486"/>
       <w:r>
         <w:t>Setup HPC DME Database</w:t>
       </w:r>
@@ -10885,7 +11088,7 @@
           <w:numId w:val="4"/>
         </w:numPr>
       </w:pPr>
-      <w:bookmarkStart w:id="21" w:name="_Toc507742721"/>
+      <w:bookmarkStart w:id="21" w:name="_Toc514680487"/>
       <w:r>
         <w:t>SSL Setup on HPC DME</w:t>
       </w:r>
@@ -11613,7 +11816,7 @@
           <w:numId w:val="4"/>
         </w:numPr>
       </w:pPr>
-      <w:bookmarkStart w:id="22" w:name="_Toc507742722"/>
+      <w:bookmarkStart w:id="22" w:name="_Toc514680488"/>
       <w:r>
         <w:t>Set HPC DM</w:t>
       </w:r>
@@ -11987,7 +12190,7 @@
               <w:jc w:val="left"/>
             </w:pPr>
             <w:r>
-              <w:t>hpc.ws.rs.ldapAuthentication</w:t>
+              <w:t>hpc.bus.ldapAuthentication</w:t>
             </w:r>
           </w:p>
         </w:tc>
@@ -13661,7 +13864,7 @@
           <w:numId w:val="4"/>
         </w:numPr>
       </w:pPr>
-      <w:bookmarkStart w:id="23" w:name="_Toc507742723"/>
+      <w:bookmarkStart w:id="23" w:name="_Toc514680489"/>
       <w:r>
         <w:t>Prepare Initial Data</w:t>
       </w:r>
@@ -13678,7 +13881,7 @@
           <w:numId w:val="4"/>
         </w:numPr>
       </w:pPr>
-      <w:bookmarkStart w:id="24" w:name="_Toc507742724"/>
+      <w:bookmarkStart w:id="24" w:name="_Toc514680490"/>
       <w:r>
         <w:t>iRODS Service User</w:t>
       </w:r>
@@ -13826,7 +14029,7 @@
           <w:numId w:val="4"/>
         </w:numPr>
       </w:pPr>
-      <w:bookmarkStart w:id="25" w:name="_Toc507742725"/>
+      <w:bookmarkStart w:id="25" w:name="_Toc514680491"/>
       <w:r>
         <w:t xml:space="preserve">Enable </w:t>
       </w:r>
@@ -13867,7 +14070,7 @@
           <w:numId w:val="4"/>
         </w:numPr>
       </w:pPr>
-      <w:bookmarkStart w:id="26" w:name="_Toc507742726"/>
+      <w:bookmarkStart w:id="26" w:name="_Toc514680492"/>
       <w:r>
         <w:t>Setup DOC</w:t>
       </w:r>
@@ -13892,7 +14095,7 @@
           <w:numId w:val="4"/>
         </w:numPr>
       </w:pPr>
-      <w:bookmarkStart w:id="27" w:name="_Toc507742727"/>
+      <w:bookmarkStart w:id="27" w:name="_Toc514680493"/>
       <w:r>
         <w:t>Create Admin User</w:t>
       </w:r>
@@ -14180,7 +14383,7 @@
           <w:numId w:val="4"/>
         </w:numPr>
       </w:pPr>
-      <w:bookmarkStart w:id="28" w:name="_Toc507742728"/>
+      <w:bookmarkStart w:id="28" w:name="_Toc514680494"/>
       <w:r>
         <w:t>NIH AD Service Account</w:t>
       </w:r>
@@ -14281,7 +14484,7 @@
           <w:numId w:val="4"/>
         </w:numPr>
       </w:pPr>
-      <w:bookmarkStart w:id="29" w:name="_Toc507742729"/>
+      <w:bookmarkStart w:id="29" w:name="_Toc514680495"/>
       <w:r>
         <w:t>Password Policy</w:t>
       </w:r>
@@ -14339,7 +14542,7 @@
           <w:numId w:val="4"/>
         </w:numPr>
       </w:pPr>
-      <w:bookmarkStart w:id="30" w:name="_Toc507742730"/>
+      <w:bookmarkStart w:id="30" w:name="_Toc514680496"/>
       <w:r>
         <w:t>Build and Deploy HPC DME</w:t>
       </w:r>
@@ -14353,7 +14556,7 @@
           <w:numId w:val="4"/>
         </w:numPr>
       </w:pPr>
-      <w:bookmarkStart w:id="31" w:name="_Toc507742731"/>
+      <w:bookmarkStart w:id="31" w:name="_Toc514680497"/>
       <w:r>
         <w:t>Build HPC DME</w:t>
       </w:r>
@@ -14456,7 +14659,7 @@
           <w:numId w:val="4"/>
         </w:numPr>
       </w:pPr>
-      <w:bookmarkStart w:id="32" w:name="_Toc507742732"/>
+      <w:bookmarkStart w:id="32" w:name="_Toc514680498"/>
       <w:r>
         <w:t xml:space="preserve">Deploy </w:t>
       </w:r>
@@ -14584,7 +14787,7 @@
           <w:numId w:val="4"/>
         </w:numPr>
       </w:pPr>
-      <w:bookmarkStart w:id="33" w:name="_Toc507742733"/>
+      <w:bookmarkStart w:id="33" w:name="_Toc514680499"/>
       <w:r>
         <w:t>Run ServiceMix in the background</w:t>
       </w:r>
@@ -15006,7 +15209,7 @@
           <w:numId w:val="4"/>
         </w:numPr>
       </w:pPr>
-      <w:bookmarkStart w:id="34" w:name="_Toc507742734"/>
+      <w:bookmarkStart w:id="34" w:name="_Toc514680500"/>
       <w:r>
         <w:lastRenderedPageBreak/>
         <w:t>Deploy HPCDME with Servicemix running as a  service</w:t>
@@ -15283,7 +15486,7 @@
           <w:numId w:val="4"/>
         </w:numPr>
       </w:pPr>
-      <w:bookmarkStart w:id="35" w:name="_Toc507742735"/>
+      <w:bookmarkStart w:id="35" w:name="_Toc514680501"/>
       <w:r>
         <w:t>Verification step</w:t>
       </w:r>
@@ -15343,7 +15546,7 @@
           <w:numId w:val="4"/>
         </w:numPr>
       </w:pPr>
-      <w:bookmarkStart w:id="36" w:name="_Toc507742736"/>
+      <w:bookmarkStart w:id="36" w:name="_Toc514680502"/>
       <w:r>
         <w:t>Set up Service account</w:t>
       </w:r>
@@ -15771,7 +15974,7 @@
           <w:numId w:val="4"/>
         </w:numPr>
       </w:pPr>
-      <w:bookmarkStart w:id="37" w:name="_Toc507742737"/>
+      <w:bookmarkStart w:id="37" w:name="_Toc514680503"/>
       <w:r>
         <w:t>Setup or Update Cleversafe service account credentials</w:t>
       </w:r>
@@ -16060,7 +16263,7 @@
           <w:numId w:val="4"/>
         </w:numPr>
       </w:pPr>
-      <w:bookmarkStart w:id="38" w:name="_Toc507742738"/>
+      <w:bookmarkStart w:id="38" w:name="_Toc514680504"/>
       <w:r>
         <w:t>Setup or Update Globus service account credentials</w:t>
       </w:r>
@@ -16379,7 +16582,7 @@
         </w:numPr>
       </w:pPr>
       <w:bookmarkStart w:id="39" w:name="_Setup_or_Update"/>
-      <w:bookmarkStart w:id="40" w:name="_Toc507742739"/>
+      <w:bookmarkStart w:id="40" w:name="_Toc514680505"/>
       <w:bookmarkEnd w:id="39"/>
       <w:r>
         <w:lastRenderedPageBreak/>
@@ -16611,7 +16814,7 @@
           <w:numId w:val="4"/>
         </w:numPr>
       </w:pPr>
-      <w:bookmarkStart w:id="41" w:name="_Toc507742740"/>
+      <w:bookmarkStart w:id="41" w:name="_Toc514680506"/>
       <w:r>
         <w:t>Build and Deploy WEB UI Application</w:t>
       </w:r>
@@ -16625,7 +16828,7 @@
           <w:numId w:val="9"/>
         </w:numPr>
       </w:pPr>
-      <w:bookmarkStart w:id="42" w:name="_Toc507742741"/>
+      <w:bookmarkStart w:id="42" w:name="_Toc514680507"/>
       <w:r>
         <w:t xml:space="preserve">Building </w:t>
       </w:r>
@@ -17206,7 +17409,7 @@
           <w:numId w:val="9"/>
         </w:numPr>
       </w:pPr>
-      <w:bookmarkStart w:id="43" w:name="_Toc507742742"/>
+      <w:bookmarkStart w:id="43" w:name="_Toc514680508"/>
       <w:r>
         <w:t>Deploying Web UI Application</w:t>
       </w:r>
@@ -17459,7 +17662,7 @@
           <w:numId w:val="9"/>
         </w:numPr>
       </w:pPr>
-      <w:bookmarkStart w:id="44" w:name="_Toc507742743"/>
+      <w:bookmarkStart w:id="44" w:name="_Toc514680509"/>
       <w:r>
         <w:t>About LDAP/AD Authentication</w:t>
       </w:r>
@@ -17563,7 +17766,7 @@
           <w:numId w:val="4"/>
         </w:numPr>
       </w:pPr>
-      <w:bookmarkStart w:id="45" w:name="_Toc507742744"/>
+      <w:bookmarkStart w:id="45" w:name="_Toc514680510"/>
       <w:r>
         <w:t xml:space="preserve">Accessing </w:t>
       </w:r>
@@ -17820,7 +18023,7 @@
           <w:numId w:val="4"/>
         </w:numPr>
       </w:pPr>
-      <w:bookmarkStart w:id="46" w:name="_Toc507742745"/>
+      <w:bookmarkStart w:id="46" w:name="_Toc514680511"/>
       <w:r>
         <w:t>HPC DME</w:t>
       </w:r>
@@ -17888,7 +18091,7 @@
           <w:numId w:val="4"/>
         </w:numPr>
       </w:pPr>
-      <w:bookmarkStart w:id="47" w:name="_Toc507742746"/>
+      <w:bookmarkStart w:id="47" w:name="_Toc514680512"/>
       <w:r>
         <w:t>Managing S</w:t>
       </w:r>
@@ -18159,7 +18362,7 @@
           <w:numId w:val="4"/>
         </w:numPr>
       </w:pPr>
-      <w:bookmarkStart w:id="48" w:name="_Toc507742747"/>
+      <w:bookmarkStart w:id="48" w:name="_Toc514680513"/>
       <w:r>
         <w:t>Roles</w:t>
       </w:r>
@@ -18630,7 +18833,7 @@
         </w:numPr>
       </w:pPr>
       <w:bookmarkStart w:id="49" w:name="_Toc475611887"/>
-      <w:bookmarkStart w:id="50" w:name="_Toc507742748"/>
+      <w:bookmarkStart w:id="50" w:name="_Toc514680514"/>
       <w:r>
         <w:t>Service API Security</w:t>
       </w:r>
@@ -19209,7 +19412,7 @@
           <w:numId w:val="4"/>
         </w:numPr>
       </w:pPr>
-      <w:bookmarkStart w:id="51" w:name="_Toc507742749"/>
+      <w:bookmarkStart w:id="51" w:name="_Toc514680515"/>
       <w:r>
         <w:t>Create</w:t>
       </w:r>
@@ -19586,7 +19789,7 @@
           <w:numId w:val="4"/>
         </w:numPr>
       </w:pPr>
-      <w:bookmarkStart w:id="52" w:name="_Toc507742750"/>
+      <w:bookmarkStart w:id="52" w:name="_Toc514680516"/>
       <w:r>
         <w:t xml:space="preserve">Updating an Existing </w:t>
       </w:r>
@@ -19833,7 +20036,7 @@
           <w:numId w:val="4"/>
         </w:numPr>
       </w:pPr>
-      <w:bookmarkStart w:id="53" w:name="_Toc507742751"/>
+      <w:bookmarkStart w:id="53" w:name="_Toc514680517"/>
       <w:r>
         <w:t>Assigning</w:t>
       </w:r>
@@ -20446,7 +20649,7 @@
           <w:numId w:val="4"/>
         </w:numPr>
       </w:pPr>
-      <w:bookmarkStart w:id="54" w:name="_Toc507742752"/>
+      <w:bookmarkStart w:id="54" w:name="_Toc514680518"/>
       <w:r>
         <w:t>Create System Administrator group and assign System Admins</w:t>
       </w:r>
@@ -21127,7 +21330,7 @@
           <w:numId w:val="4"/>
         </w:numPr>
       </w:pPr>
-      <w:bookmarkStart w:id="55" w:name="_Toc507742753"/>
+      <w:bookmarkStart w:id="55" w:name="_Toc514680519"/>
       <w:r>
         <w:t>Accessing HPC DME Database</w:t>
       </w:r>
@@ -21228,7 +21431,7 @@
           <w:numId w:val="4"/>
         </w:numPr>
       </w:pPr>
-      <w:bookmarkStart w:id="56" w:name="_Toc507742754"/>
+      <w:bookmarkStart w:id="56" w:name="_Toc514680520"/>
       <w:r>
         <w:t>Register</w:t>
       </w:r>
@@ -26142,7 +26345,7 @@
           <w:numId w:val="4"/>
         </w:numPr>
       </w:pPr>
-      <w:bookmarkStart w:id="57" w:name="_Toc507742755"/>
+      <w:bookmarkStart w:id="57" w:name="_Toc514680521"/>
       <w:r>
         <w:t>U</w:t>
       </w:r>
@@ -26429,7 +26632,7 @@
           <w:numId w:val="4"/>
         </w:numPr>
       </w:pPr>
-      <w:bookmarkStart w:id="58" w:name="_Toc507742756"/>
+      <w:bookmarkStart w:id="58" w:name="_Toc514680522"/>
       <w:r>
         <w:t>Connecting to iRODS through iCommand</w:t>
       </w:r>
@@ -26684,7 +26887,7 @@
           <w:numId w:val="4"/>
         </w:numPr>
       </w:pPr>
-      <w:bookmarkStart w:id="59" w:name="_Toc507742757"/>
+      <w:bookmarkStart w:id="59" w:name="_Toc514680523"/>
       <w:r>
         <w:t>Delete or Edit a Collection on iRODS</w:t>
       </w:r>
@@ -26791,7 +26994,7 @@
           <w:numId w:val="4"/>
         </w:numPr>
       </w:pPr>
-      <w:bookmarkStart w:id="60" w:name="_Toc507742758"/>
+      <w:bookmarkStart w:id="60" w:name="_Toc514680524"/>
       <w:r>
         <w:t>Delete or Edit a Data File on iRODS and Cleversafe</w:t>
       </w:r>
@@ -26852,7 +27055,7 @@
           <w:numId w:val="4"/>
         </w:numPr>
       </w:pPr>
-      <w:bookmarkStart w:id="61" w:name="_Toc507742759"/>
+      <w:bookmarkStart w:id="61" w:name="_Toc514680525"/>
       <w:r>
         <w:t>Globus Application Account Configuration</w:t>
       </w:r>
@@ -29481,7 +29684,7 @@
           <w:numId w:val="4"/>
         </w:numPr>
       </w:pPr>
-      <w:bookmarkStart w:id="62" w:name="_Toc507742760"/>
+      <w:bookmarkStart w:id="62" w:name="_Toc514680526"/>
       <w:r>
         <w:t>Access Globus Tasks</w:t>
       </w:r>
@@ -29889,7 +30092,7 @@
           <w:numId w:val="4"/>
         </w:numPr>
       </w:pPr>
-      <w:bookmarkStart w:id="63" w:name="_Toc507742761"/>
+      <w:bookmarkStart w:id="63" w:name="_Toc514680527"/>
       <w:r>
         <w:t>Accessing Application Log files</w:t>
       </w:r>
@@ -30020,7 +30223,7 @@
         </w:rPr>
         <w:t xml:space="preserve"> </w:t>
       </w:r>
-      <w:bookmarkStart w:id="64" w:name="_Toc507742762"/>
+      <w:bookmarkStart w:id="64" w:name="_Toc514680528"/>
       <w:r>
         <w:rPr>
           <w:rFonts w:cs="Times New Roman"/>
@@ -30040,7 +30243,7 @@
           <w:numId w:val="4"/>
         </w:numPr>
       </w:pPr>
-      <w:bookmarkStart w:id="65" w:name="_Toc507742763"/>
+      <w:bookmarkStart w:id="65" w:name="_Toc514680529"/>
       <w:r>
         <w:t>General Configuration</w:t>
       </w:r>
@@ -30365,7 +30568,7 @@
           <w:numId w:val="4"/>
         </w:numPr>
       </w:pPr>
-      <w:bookmarkStart w:id="66" w:name="_Toc507742764"/>
+      <w:bookmarkStart w:id="66" w:name="_Toc514680530"/>
       <w:r>
         <w:t>Technology Stack</w:t>
       </w:r>
@@ -30720,20 +30923,383 @@
     </w:p>
     <w:p>
       <w:pPr>
-        <w:pStyle w:val="ListParagraph"/>
-        <w:spacing w:line="360" w:lineRule="auto"/>
-        <w:ind w:left="1296"/>
-      </w:pPr>
+        <w:pStyle w:val="Heading2"/>
+        <w:numPr>
+          <w:ilvl w:val="1"/>
+          <w:numId w:val="4"/>
+        </w:numPr>
+      </w:pPr>
+      <w:bookmarkStart w:id="67" w:name="_Toc514680531"/>
+      <w:r>
+        <w:t>Disable/enable NIH AD Authentication</w:t>
+      </w:r>
+      <w:bookmarkEnd w:id="67"/>
+    </w:p>
+    <w:p>
+      <w:pPr>
+        <w:jc w:val="left"/>
+      </w:pPr>
+      <w:r>
+        <w:t>By default, HPC DME</w:t>
+      </w:r>
+      <w:r>
+        <w:t xml:space="preserve"> </w:t>
+      </w:r>
+      <w:r>
+        <w:t xml:space="preserve">application </w:t>
+      </w:r>
+      <w:r>
+        <w:t xml:space="preserve">authenticates users with NIH AD. HPC DME </w:t>
+      </w:r>
+      <w:r>
+        <w:t xml:space="preserve">application </w:t>
+      </w:r>
+      <w:r>
+        <w:t xml:space="preserve">can </w:t>
+      </w:r>
+      <w:r>
+        <w:t xml:space="preserve">also </w:t>
+      </w:r>
+      <w:r>
+        <w:t>be set to a</w:t>
+      </w:r>
+      <w:r>
+        <w:t>uthenticate us</w:t>
+      </w:r>
+      <w:r>
+        <w:t>ers with iRODS accounts</w:t>
+      </w:r>
+      <w:r>
+        <w:t>.</w:t>
+      </w:r>
+      <w:r>
+        <w:t xml:space="preserve"> </w:t>
+      </w:r>
+      <w:r>
+        <w:t>At a</w:t>
+      </w:r>
+      <w:r>
+        <w:t>ny</w:t>
+      </w:r>
+      <w:r>
+        <w:t xml:space="preserve"> time, user authentication can be done either using NIH AD or </w:t>
+      </w:r>
+      <w:r>
+        <w:t xml:space="preserve">by iRODS accounts. </w:t>
+      </w:r>
+      <w:r>
+        <w:t xml:space="preserve">Both cannot be enabled at the same time. </w:t>
+      </w:r>
+      <w:r>
+        <w:t xml:space="preserve">To enable </w:t>
+      </w:r>
+      <w:r>
+        <w:t>NIH AD, f</w:t>
+      </w:r>
+      <w:r>
+        <w:t>ollowing property</w:t>
+      </w:r>
+      <w:r>
+        <w:t xml:space="preserve"> value should be set</w:t>
+      </w:r>
+      <w:r>
+        <w:t xml:space="preserve"> to </w:t>
+      </w:r>
+      <w:r>
+        <w:rPr>
+          <w:b/>
+        </w:rPr>
+        <w:t>true</w:t>
+      </w:r>
+      <w:r>
+        <w:t xml:space="preserve"> and NIH AD connection settings should be set with correct values. </w:t>
+      </w:r>
+    </w:p>
+    <w:p>
+      <w:pPr>
+        <w:jc w:val="left"/>
+      </w:pPr>
+    </w:p>
+    <w:p>
+      <w:pPr>
+        <w:jc w:val="left"/>
+      </w:pPr>
+      <w:r>
+        <w:t xml:space="preserve"> </w:t>
+      </w:r>
+      <w:r>
+        <w:t>hpc.bus.ldapAuthentication</w:t>
+      </w:r>
+      <w:r>
+        <w:t>=true</w:t>
+      </w:r>
+    </w:p>
+    <w:p>
+      <w:pPr>
+        <w:jc w:val="left"/>
+      </w:pPr>
+    </w:p>
+    <w:p>
+      <w:pPr>
+        <w:jc w:val="left"/>
+      </w:pPr>
+      <w:r>
+        <w:t xml:space="preserve">Please see section 3.4.5 to set NIH AD connection settings. After setting the property values, application server should be restarted to the changes into effect. </w:t>
+      </w:r>
+    </w:p>
+    <w:p>
+      <w:pPr>
+        <w:jc w:val="left"/>
+      </w:pPr>
+    </w:p>
+    <w:p>
+      <w:pPr>
+        <w:jc w:val="left"/>
+      </w:pPr>
+      <w:r>
+        <w:t xml:space="preserve">To </w:t>
+      </w:r>
+      <w:r>
+        <w:t>disable</w:t>
+      </w:r>
+      <w:r>
+        <w:t xml:space="preserve"> NIH AD, </w:t>
+      </w:r>
+      <w:r>
+        <w:t>follow the following sequence of steps:</w:t>
+      </w:r>
+    </w:p>
+    <w:p>
+      <w:pPr>
+        <w:jc w:val="left"/>
+      </w:pPr>
+    </w:p>
+    <w:p>
+      <w:pPr>
+        <w:pStyle w:val="ListParagraph"/>
+        <w:numPr>
+          <w:ilvl w:val="0"/>
+          <w:numId w:val="35"/>
+        </w:numPr>
+        <w:jc w:val="left"/>
+      </w:pPr>
+      <w:r>
+        <w:t>Make sure to have a</w:t>
+      </w:r>
+      <w:r>
+        <w:t xml:space="preserve"> user account with SYSTEM_ADMIN privileges to create and register user accounts with HPC DME.</w:t>
+      </w:r>
+      <w:r>
+        <w:t xml:space="preserve"> If you don’t</w:t>
+      </w:r>
+      <w:r>
+        <w:t>, please follow instructions from section 3.4.4.4.</w:t>
+      </w:r>
+      <w:r>
+        <w:t xml:space="preserve"> </w:t>
+      </w:r>
+    </w:p>
+    <w:p>
+      <w:pPr>
+        <w:pStyle w:val="ListParagraph"/>
+        <w:numPr>
+          <w:ilvl w:val="0"/>
+          <w:numId w:val="35"/>
+        </w:numPr>
+        <w:jc w:val="left"/>
+      </w:pPr>
+      <w:r>
+        <w:t>Create iRODS user accounts:</w:t>
+      </w:r>
+      <w:r>
+        <w:t xml:space="preserve"> If you already have non NIH AD accounts registered wi</w:t>
+      </w:r>
+      <w:r>
+        <w:t>th HPC DME</w:t>
+      </w:r>
+      <w:r>
+        <w:t xml:space="preserve"> application, go to step 4</w:t>
+      </w:r>
+      <w:r>
+        <w:t xml:space="preserve">. </w:t>
+      </w:r>
+    </w:p>
+    <w:p>
+      <w:pPr>
+        <w:pStyle w:val="ListParagraph"/>
+        <w:ind w:left="936"/>
+        <w:jc w:val="left"/>
+      </w:pPr>
+    </w:p>
+    <w:p>
+      <w:pPr>
+        <w:ind w:left="936"/>
+        <w:jc w:val="left"/>
+      </w:pPr>
+      <w:r>
+        <w:t xml:space="preserve">To create user accounts in iRODS, please login into iCommands. Please refer to section 5.9 on how to connect to iRODS iCommand. After login type the following commands to create a user account and set a role. </w:t>
+      </w:r>
+    </w:p>
+    <w:p>
+      <w:pPr>
+        <w:ind w:left="936"/>
+        <w:jc w:val="left"/>
+      </w:pPr>
+      <w:r>
+        <w:t>iadmin mkuser</w:t>
+      </w:r>
+      <w:r>
+        <w:t xml:space="preserve"> &lt;userId&gt; &lt;rodsuser|groupadmin|rodsadmin&gt;</w:t>
+      </w:r>
+    </w:p>
+    <w:p>
+      <w:pPr>
+        <w:ind w:left="936"/>
+        <w:jc w:val="left"/>
+      </w:pPr>
+      <w:r>
+        <w:t>iadmin moduser &lt;userId&gt; password &lt;password&gt;</w:t>
+      </w:r>
+    </w:p>
+    <w:p>
+      <w:pPr>
+        <w:pStyle w:val="ListParagraph"/>
+        <w:numPr>
+          <w:ilvl w:val="0"/>
+          <w:numId w:val="35"/>
+        </w:numPr>
+        <w:jc w:val="left"/>
+      </w:pPr>
+      <w:r>
+        <w:t xml:space="preserve">Register user accounts created in step 2 with HPC DME. Please </w:t>
+      </w:r>
+      <w:r>
+        <w:t xml:space="preserve">section 5.2 to register a user with HPC DME. </w:t>
+      </w:r>
+    </w:p>
+    <w:p>
+      <w:pPr>
+        <w:pStyle w:val="ListParagraph"/>
+        <w:numPr>
+          <w:ilvl w:val="0"/>
+          <w:numId w:val="35"/>
+        </w:numPr>
+        <w:jc w:val="left"/>
+      </w:pPr>
+      <w:r>
+        <w:t xml:space="preserve">Set the </w:t>
+      </w:r>
+      <w:r>
+        <w:t xml:space="preserve">following property value to </w:t>
+      </w:r>
+      <w:r>
+        <w:rPr>
+          <w:b/>
+        </w:rPr>
+        <w:t>false</w:t>
+      </w:r>
+      <w:r>
+        <w:t>.</w:t>
+      </w:r>
+      <w:r>
+        <w:t xml:space="preserve"> </w:t>
+      </w:r>
+      <w:r>
+        <w:t>Please see section 3.4.3 to get details on how to set an application property value.</w:t>
+      </w:r>
+    </w:p>
+    <w:p>
+      <w:pPr>
+        <w:pStyle w:val="ListParagraph"/>
+        <w:ind w:left="936"/>
+        <w:jc w:val="left"/>
+      </w:pPr>
+      <w:r>
+        <w:t>hpc.bus.ldapAuthentication</w:t>
+      </w:r>
+      <w:r>
+        <w:t>=false</w:t>
+      </w:r>
+    </w:p>
+    <w:p>
+      <w:pPr>
+        <w:pStyle w:val="ListParagraph"/>
+        <w:ind w:left="936"/>
+        <w:jc w:val="left"/>
+      </w:pPr>
+    </w:p>
+    <w:p>
+      <w:pPr>
+        <w:jc w:val="left"/>
+      </w:pPr>
+    </w:p>
+    <w:p>
+      <w:pPr>
+        <w:jc w:val="left"/>
+      </w:pPr>
+    </w:p>
+    <w:p>
+      <w:pPr>
+        <w:jc w:val="left"/>
+      </w:pPr>
+      <w:r>
+        <w:t>After setting the property values, application server should be restarted to the changes into effect.</w:t>
+      </w:r>
+    </w:p>
+    <w:p>
+      <w:pPr>
+        <w:jc w:val="left"/>
+      </w:pPr>
+    </w:p>
+    <w:p>
+      <w:pPr>
+        <w:jc w:val="left"/>
+      </w:pPr>
+      <w:r>
+        <w:t>DEV and UAT environments are created with following non NIH AD accounts to run dice tests.</w:t>
+      </w:r>
+    </w:p>
+    <w:p>
+      <w:pPr>
+        <w:jc w:val="left"/>
+      </w:pPr>
+      <w:r>
+        <w:t>dice_user with “rodsuser” role</w:t>
+      </w:r>
+    </w:p>
+    <w:p>
+      <w:pPr>
+        <w:jc w:val="left"/>
+      </w:pPr>
+      <w:r>
+        <w:t>dice_user_group_admin with “groupadmin” role</w:t>
+      </w:r>
+    </w:p>
+    <w:p>
+      <w:pPr>
+        <w:jc w:val="left"/>
+      </w:pPr>
+      <w:r>
+        <w:t xml:space="preserve">dice_user_sys_admin with “rodsadmin” role. </w:t>
+      </w:r>
+    </w:p>
+    <w:p>
+      <w:pPr>
+        <w:jc w:val="left"/>
+      </w:pPr>
+      <w:r>
+        <w:t xml:space="preserve"> </w:t>
+      </w:r>
     </w:p>
     <w:p>
       <w:pPr>
         <w:pStyle w:val="Heading1"/>
       </w:pPr>
-      <w:bookmarkStart w:id="67" w:name="_Toc507742765"/>
+      <w:bookmarkStart w:id="68" w:name="_Toc514680532"/>
       <w:r>
         <w:t>APPENDIX A</w:t>
       </w:r>
-      <w:bookmarkEnd w:id="67"/>
+      <w:bookmarkEnd w:id="68"/>
     </w:p>
     <w:p>
       <w:pPr>
@@ -31021,6 +31587,7 @@
         <w:rPr>
           <w:color w:val="000000" w:themeColor="text1"/>
         </w:rPr>
+        <w:lastRenderedPageBreak/>
         <w:t>Set JAVA_HOME to the directory where you just installed Java.  This is usually accomplished by editing /etc/profile (setting it for all users) or individual .profile files for each account.  Adding the following lines will ususally suffice:</w:t>
       </w:r>
     </w:p>
@@ -32424,11 +32991,11 @@
       <w:pPr>
         <w:pStyle w:val="Heading1"/>
       </w:pPr>
-      <w:bookmarkStart w:id="68" w:name="_Toc507742766"/>
+      <w:bookmarkStart w:id="69" w:name="_Toc514680533"/>
       <w:r>
         <w:t>APPENDIX B</w:t>
       </w:r>
-      <w:bookmarkEnd w:id="68"/>
+      <w:bookmarkEnd w:id="69"/>
     </w:p>
     <w:p>
       <w:pPr>
@@ -32805,10 +33372,13 @@
               <w:pStyle w:val="ListParagraph"/>
               <w:ind w:left="0"/>
               <w:jc w:val="left"/>
+              <w:rPr>
+                <w:b/>
+              </w:rPr>
             </w:pPr>
             <w:r>
               <w:lastRenderedPageBreak/>
-              <w:t>hpc.ws.rs.ldapAuthentication</w:t>
+              <w:t>hpc.bus.ldapAuthentication</w:t>
             </w:r>
           </w:p>
         </w:tc>
@@ -37542,14 +38112,14 @@
       <w:pPr>
         <w:pStyle w:val="Heading1"/>
       </w:pPr>
-      <w:bookmarkStart w:id="69" w:name="_Toc507742767"/>
+      <w:bookmarkStart w:id="70" w:name="_Toc514680534"/>
       <w:r>
         <w:t>Appendix C:</w:t>
       </w:r>
       <w:r>
         <w:t xml:space="preserve"> uat sYSTEM configuration</w:t>
       </w:r>
-      <w:bookmarkEnd w:id="69"/>
+      <w:bookmarkEnd w:id="70"/>
     </w:p>
     <w:p>
       <w:r>
@@ -38075,7 +38645,7 @@
       <w:pPr>
         <w:pStyle w:val="Heading1"/>
       </w:pPr>
-      <w:bookmarkStart w:id="70" w:name="_Toc507742768"/>
+      <w:bookmarkStart w:id="71" w:name="_Toc514680535"/>
       <w:r>
         <w:t xml:space="preserve">APPENDIX D: </w:t>
       </w:r>
@@ -38085,7 +38655,7 @@
       <w:r>
         <w:t xml:space="preserve"> as a Service</w:t>
       </w:r>
-      <w:bookmarkEnd w:id="70"/>
+      <w:bookmarkEnd w:id="71"/>
     </w:p>
     <w:p>
       <w:r>
@@ -38528,14 +39098,14 @@
       <w:pPr>
         <w:pStyle w:val="Heading1"/>
       </w:pPr>
-      <w:bookmarkStart w:id="71" w:name="_Toc507742769"/>
+      <w:bookmarkStart w:id="72" w:name="_Toc514680536"/>
       <w:r>
         <w:t xml:space="preserve">APPENDIX E: </w:t>
       </w:r>
       <w:r>
         <w:t>Monitoring Expiration of SSL Certificates</w:t>
       </w:r>
-      <w:bookmarkEnd w:id="71"/>
+      <w:bookmarkEnd w:id="72"/>
     </w:p>
     <w:p>
       <w:pPr>
@@ -39078,10 +39648,7 @@
         <w:jc w:val="left"/>
       </w:pPr>
       <w:r>
-        <w:t xml:space="preserve">To change email address(-es) to which notifications </w:t>
-      </w:r>
-      <w:r>
-        <w:t xml:space="preserve">are sent, modify variable named </w:t>
+        <w:t xml:space="preserve">To change email address(-es) to which notifications are sent, modify variable named </w:t>
       </w:r>
       <w:r>
         <w:rPr>
@@ -39140,10 +39707,7 @@
       </w:pPr>
       <w:r>
         <w:lastRenderedPageBreak/>
-        <w:t>If certificat</w:t>
-      </w:r>
-      <w:r>
-        <w:t xml:space="preserve">e expires in n days where n &lt;= </w:t>
+        <w:t xml:space="preserve">If certificate expires in n days where n &lt;= </w:t>
       </w:r>
       <w:r>
         <w:rPr>
@@ -39684,7 +40248,7 @@
         <w:sz w:val="18"/>
         <w:szCs w:val="18"/>
       </w:rPr>
-      <w:t>3</w:t>
+      <w:t>6</w:t>
     </w:r>
     <w:r>
       <w:rPr>
@@ -39739,7 +40303,7 @@
         <w:sz w:val="18"/>
         <w:szCs w:val="18"/>
       </w:rPr>
-      <w:t>59</w:t>
+      <w:t>60</w:t>
     </w:r>
     <w:r>
       <w:rPr>
@@ -40609,6 +41173,95 @@
     </w:lvl>
   </w:abstractNum>
   <w:abstractNum w:abstractNumId="5" w15:restartNumberingAfterBreak="0">
+    <w:nsid w:val="10D4417A"/>
+    <w:multiLevelType w:val="hybridMultilevel"/>
+    <w:tmpl w:val="65EECEA8"/>
+    <w:lvl w:ilvl="0" w:tplc="DA34B98A">
+      <w:start w:val="1"/>
+      <w:numFmt w:val="decimal"/>
+      <w:lvlText w:val="%1."/>
+      <w:lvlJc w:val="left"/>
+      <w:pPr>
+        <w:ind w:left="936" w:hanging="360"/>
+      </w:pPr>
+      <w:rPr>
+        <w:rFonts w:hint="default"/>
+      </w:rPr>
+    </w:lvl>
+    <w:lvl w:ilvl="1" w:tplc="04090019" w:tentative="1">
+      <w:start w:val="1"/>
+      <w:numFmt w:val="lowerLetter"/>
+      <w:lvlText w:val="%2."/>
+      <w:lvlJc w:val="left"/>
+      <w:pPr>
+        <w:ind w:left="1656" w:hanging="360"/>
+      </w:pPr>
+    </w:lvl>
+    <w:lvl w:ilvl="2" w:tplc="0409001B" w:tentative="1">
+      <w:start w:val="1"/>
+      <w:numFmt w:val="lowerRoman"/>
+      <w:lvlText w:val="%3."/>
+      <w:lvlJc w:val="right"/>
+      <w:pPr>
+        <w:ind w:left="2376" w:hanging="180"/>
+      </w:pPr>
+    </w:lvl>
+    <w:lvl w:ilvl="3" w:tplc="0409000F" w:tentative="1">
+      <w:start w:val="1"/>
+      <w:numFmt w:val="decimal"/>
+      <w:lvlText w:val="%4."/>
+      <w:lvlJc w:val="left"/>
+      <w:pPr>
+        <w:ind w:left="3096" w:hanging="360"/>
+      </w:pPr>
+    </w:lvl>
+    <w:lvl w:ilvl="4" w:tplc="04090019" w:tentative="1">
+      <w:start w:val="1"/>
+      <w:numFmt w:val="lowerLetter"/>
+      <w:lvlText w:val="%5."/>
+      <w:lvlJc w:val="left"/>
+      <w:pPr>
+        <w:ind w:left="3816" w:hanging="360"/>
+      </w:pPr>
+    </w:lvl>
+    <w:lvl w:ilvl="5" w:tplc="0409001B" w:tentative="1">
+      <w:start w:val="1"/>
+      <w:numFmt w:val="lowerRoman"/>
+      <w:lvlText w:val="%6."/>
+      <w:lvlJc w:val="right"/>
+      <w:pPr>
+        <w:ind w:left="4536" w:hanging="180"/>
+      </w:pPr>
+    </w:lvl>
+    <w:lvl w:ilvl="6" w:tplc="0409000F" w:tentative="1">
+      <w:start w:val="1"/>
+      <w:numFmt w:val="decimal"/>
+      <w:lvlText w:val="%7."/>
+      <w:lvlJc w:val="left"/>
+      <w:pPr>
+        <w:ind w:left="5256" w:hanging="360"/>
+      </w:pPr>
+    </w:lvl>
+    <w:lvl w:ilvl="7" w:tplc="04090019" w:tentative="1">
+      <w:start w:val="1"/>
+      <w:numFmt w:val="lowerLetter"/>
+      <w:lvlText w:val="%8."/>
+      <w:lvlJc w:val="left"/>
+      <w:pPr>
+        <w:ind w:left="5976" w:hanging="360"/>
+      </w:pPr>
+    </w:lvl>
+    <w:lvl w:ilvl="8" w:tplc="0409001B" w:tentative="1">
+      <w:start w:val="1"/>
+      <w:numFmt w:val="lowerRoman"/>
+      <w:lvlText w:val="%9."/>
+      <w:lvlJc w:val="right"/>
+      <w:pPr>
+        <w:ind w:left="6696" w:hanging="180"/>
+      </w:pPr>
+    </w:lvl>
+  </w:abstractNum>
+  <w:abstractNum w:abstractNumId="6" w15:restartNumberingAfterBreak="0">
     <w:nsid w:val="12410DD8"/>
     <w:multiLevelType w:val="hybridMultilevel"/>
     <w:tmpl w:val="7478A186"/>
@@ -40721,7 +41374,7 @@
       </w:rPr>
     </w:lvl>
   </w:abstractNum>
-  <w:abstractNum w:abstractNumId="6" w15:restartNumberingAfterBreak="0">
+  <w:abstractNum w:abstractNumId="7" w15:restartNumberingAfterBreak="0">
     <w:nsid w:val="16EF0062"/>
     <w:multiLevelType w:val="hybridMultilevel"/>
     <w:tmpl w:val="3BD4BD3C"/>
@@ -40813,7 +41466,7 @@
       </w:pPr>
     </w:lvl>
   </w:abstractNum>
-  <w:abstractNum w:abstractNumId="7" w15:restartNumberingAfterBreak="0">
+  <w:abstractNum w:abstractNumId="8" w15:restartNumberingAfterBreak="0">
     <w:nsid w:val="17293ECA"/>
     <w:multiLevelType w:val="hybridMultilevel"/>
     <w:tmpl w:val="D0D620D8"/>
@@ -40954,7 +41607,7 @@
       </w:rPr>
     </w:lvl>
   </w:abstractNum>
-  <w:abstractNum w:abstractNumId="8" w15:restartNumberingAfterBreak="0">
+  <w:abstractNum w:abstractNumId="9" w15:restartNumberingAfterBreak="0">
     <w:nsid w:val="1CB178C4"/>
     <w:multiLevelType w:val="hybridMultilevel"/>
     <w:tmpl w:val="136C96FE"/>
@@ -41067,7 +41720,7 @@
       </w:rPr>
     </w:lvl>
   </w:abstractNum>
-  <w:abstractNum w:abstractNumId="9" w15:restartNumberingAfterBreak="0">
+  <w:abstractNum w:abstractNumId="10" w15:restartNumberingAfterBreak="0">
     <w:nsid w:val="1ED21241"/>
     <w:multiLevelType w:val="hybridMultilevel"/>
     <w:tmpl w:val="87762788"/>
@@ -41153,7 +41806,7 @@
       </w:pPr>
     </w:lvl>
   </w:abstractNum>
-  <w:abstractNum w:abstractNumId="10" w15:restartNumberingAfterBreak="0">
+  <w:abstractNum w:abstractNumId="11" w15:restartNumberingAfterBreak="0">
     <w:nsid w:val="1EDB6D01"/>
     <w:multiLevelType w:val="hybridMultilevel"/>
     <w:tmpl w:val="CEBCA382"/>
@@ -41240,7 +41893,7 @@
       </w:pPr>
     </w:lvl>
   </w:abstractNum>
-  <w:abstractNum w:abstractNumId="11" w15:restartNumberingAfterBreak="0">
+  <w:abstractNum w:abstractNumId="12" w15:restartNumberingAfterBreak="0">
     <w:nsid w:val="1F7E52B6"/>
     <w:multiLevelType w:val="hybridMultilevel"/>
     <w:tmpl w:val="FFDE8B56"/>
@@ -41326,7 +41979,7 @@
       </w:pPr>
     </w:lvl>
   </w:abstractNum>
-  <w:abstractNum w:abstractNumId="12" w15:restartNumberingAfterBreak="0">
+  <w:abstractNum w:abstractNumId="13" w15:restartNumberingAfterBreak="0">
     <w:nsid w:val="2ABF2F03"/>
     <w:multiLevelType w:val="hybridMultilevel"/>
     <w:tmpl w:val="955C663E"/>
@@ -41415,7 +42068,7 @@
       </w:pPr>
     </w:lvl>
   </w:abstractNum>
-  <w:abstractNum w:abstractNumId="13" w15:restartNumberingAfterBreak="0">
+  <w:abstractNum w:abstractNumId="14" w15:restartNumberingAfterBreak="0">
     <w:nsid w:val="2C57420E"/>
     <w:multiLevelType w:val="multilevel"/>
     <w:tmpl w:val="2816459E"/>
@@ -41533,7 +42186,7 @@
       </w:rPr>
     </w:lvl>
   </w:abstractNum>
-  <w:abstractNum w:abstractNumId="14" w15:restartNumberingAfterBreak="0">
+  <w:abstractNum w:abstractNumId="15" w15:restartNumberingAfterBreak="0">
     <w:nsid w:val="2C6555C0"/>
     <w:multiLevelType w:val="hybridMultilevel"/>
     <w:tmpl w:val="DC983DAA"/>
@@ -41622,7 +42275,7 @@
       </w:pPr>
     </w:lvl>
   </w:abstractNum>
-  <w:abstractNum w:abstractNumId="15" w15:restartNumberingAfterBreak="0">
+  <w:abstractNum w:abstractNumId="16" w15:restartNumberingAfterBreak="0">
     <w:nsid w:val="2EA47326"/>
     <w:multiLevelType w:val="hybridMultilevel"/>
     <w:tmpl w:val="A86816D6"/>
@@ -41708,7 +42361,7 @@
       </w:pPr>
     </w:lvl>
   </w:abstractNum>
-  <w:abstractNum w:abstractNumId="16" w15:restartNumberingAfterBreak="0">
+  <w:abstractNum w:abstractNumId="17" w15:restartNumberingAfterBreak="0">
     <w:nsid w:val="2F3B1FCE"/>
     <w:multiLevelType w:val="hybridMultilevel"/>
     <w:tmpl w:val="5106E396"/>
@@ -41800,7 +42453,7 @@
       </w:pPr>
     </w:lvl>
   </w:abstractNum>
-  <w:abstractNum w:abstractNumId="17" w15:restartNumberingAfterBreak="0">
+  <w:abstractNum w:abstractNumId="18" w15:restartNumberingAfterBreak="0">
     <w:nsid w:val="345B42ED"/>
     <w:multiLevelType w:val="multilevel"/>
     <w:tmpl w:val="EC2AA10E"/>
@@ -41913,7 +42566,7 @@
       </w:rPr>
     </w:lvl>
   </w:abstractNum>
-  <w:abstractNum w:abstractNumId="18" w15:restartNumberingAfterBreak="0">
+  <w:abstractNum w:abstractNumId="19" w15:restartNumberingAfterBreak="0">
     <w:nsid w:val="3F457DB9"/>
     <w:multiLevelType w:val="hybridMultilevel"/>
     <w:tmpl w:val="752696F2"/>
@@ -42026,7 +42679,7 @@
       </w:rPr>
     </w:lvl>
   </w:abstractNum>
-  <w:abstractNum w:abstractNumId="19" w15:restartNumberingAfterBreak="0">
+  <w:abstractNum w:abstractNumId="20" w15:restartNumberingAfterBreak="0">
     <w:nsid w:val="4D0A47F8"/>
     <w:multiLevelType w:val="hybridMultilevel"/>
     <w:tmpl w:val="5B6477F8"/>
@@ -42139,7 +42792,7 @@
       </w:rPr>
     </w:lvl>
   </w:abstractNum>
-  <w:abstractNum w:abstractNumId="20" w15:restartNumberingAfterBreak="0">
+  <w:abstractNum w:abstractNumId="21" w15:restartNumberingAfterBreak="0">
     <w:nsid w:val="4F0C36E1"/>
     <w:multiLevelType w:val="hybridMultilevel"/>
     <w:tmpl w:val="41AE0ED4"/>
@@ -42228,7 +42881,7 @@
       </w:pPr>
     </w:lvl>
   </w:abstractNum>
-  <w:abstractNum w:abstractNumId="21" w15:restartNumberingAfterBreak="0">
+  <w:abstractNum w:abstractNumId="22" w15:restartNumberingAfterBreak="0">
     <w:nsid w:val="51821CF2"/>
     <w:multiLevelType w:val="hybridMultilevel"/>
     <w:tmpl w:val="504CEA6A"/>
@@ -42317,7 +42970,7 @@
       </w:pPr>
     </w:lvl>
   </w:abstractNum>
-  <w:abstractNum w:abstractNumId="22" w15:restartNumberingAfterBreak="0">
+  <w:abstractNum w:abstractNumId="23" w15:restartNumberingAfterBreak="0">
     <w:nsid w:val="5E9970A9"/>
     <w:multiLevelType w:val="hybridMultilevel"/>
     <w:tmpl w:val="815AF55A"/>
@@ -42403,7 +43056,7 @@
       </w:pPr>
     </w:lvl>
   </w:abstractNum>
-  <w:abstractNum w:abstractNumId="23" w15:restartNumberingAfterBreak="0">
+  <w:abstractNum w:abstractNumId="24" w15:restartNumberingAfterBreak="0">
     <w:nsid w:val="5FA45C8B"/>
     <w:multiLevelType w:val="hybridMultilevel"/>
     <w:tmpl w:val="E2824CD0"/>
@@ -42495,7 +43148,7 @@
       </w:pPr>
     </w:lvl>
   </w:abstractNum>
-  <w:abstractNum w:abstractNumId="24" w15:restartNumberingAfterBreak="0">
+  <w:abstractNum w:abstractNumId="25" w15:restartNumberingAfterBreak="0">
     <w:nsid w:val="60305247"/>
     <w:multiLevelType w:val="multilevel"/>
     <w:tmpl w:val="ECE00E88"/>
@@ -42608,7 +43261,7 @@
       </w:rPr>
     </w:lvl>
   </w:abstractNum>
-  <w:abstractNum w:abstractNumId="25" w15:restartNumberingAfterBreak="0">
+  <w:abstractNum w:abstractNumId="26" w15:restartNumberingAfterBreak="0">
     <w:nsid w:val="63352735"/>
     <w:multiLevelType w:val="hybridMultilevel"/>
     <w:tmpl w:val="B088DE56"/>
@@ -42694,7 +43347,7 @@
       </w:pPr>
     </w:lvl>
   </w:abstractNum>
-  <w:abstractNum w:abstractNumId="26" w15:restartNumberingAfterBreak="0">
+  <w:abstractNum w:abstractNumId="27" w15:restartNumberingAfterBreak="0">
     <w:nsid w:val="638478C3"/>
     <w:multiLevelType w:val="hybridMultilevel"/>
     <w:tmpl w:val="52B4163A"/>
@@ -42780,7 +43433,7 @@
       </w:pPr>
     </w:lvl>
   </w:abstractNum>
-  <w:abstractNum w:abstractNumId="27" w15:restartNumberingAfterBreak="0">
+  <w:abstractNum w:abstractNumId="28" w15:restartNumberingAfterBreak="0">
     <w:nsid w:val="676F6673"/>
     <w:multiLevelType w:val="hybridMultilevel"/>
     <w:tmpl w:val="6D248BEE"/>
@@ -42869,7 +43522,7 @@
       </w:pPr>
     </w:lvl>
   </w:abstractNum>
-  <w:abstractNum w:abstractNumId="28" w15:restartNumberingAfterBreak="0">
+  <w:abstractNum w:abstractNumId="29" w15:restartNumberingAfterBreak="0">
     <w:nsid w:val="67F60AB2"/>
     <w:multiLevelType w:val="multilevel"/>
     <w:tmpl w:val="2816459E"/>
@@ -42987,7 +43640,7 @@
       </w:rPr>
     </w:lvl>
   </w:abstractNum>
-  <w:abstractNum w:abstractNumId="29" w15:restartNumberingAfterBreak="0">
+  <w:abstractNum w:abstractNumId="30" w15:restartNumberingAfterBreak="0">
     <w:nsid w:val="685F42B5"/>
     <w:multiLevelType w:val="multilevel"/>
     <w:tmpl w:val="DADCAF72"/>
@@ -43100,7 +43753,7 @@
       </w:rPr>
     </w:lvl>
   </w:abstractNum>
-  <w:abstractNum w:abstractNumId="30" w15:restartNumberingAfterBreak="0">
+  <w:abstractNum w:abstractNumId="31" w15:restartNumberingAfterBreak="0">
     <w:nsid w:val="6A1450ED"/>
     <w:multiLevelType w:val="hybridMultilevel"/>
     <w:tmpl w:val="8BAA7C36"/>
@@ -43213,7 +43866,7 @@
       </w:rPr>
     </w:lvl>
   </w:abstractNum>
-  <w:abstractNum w:abstractNumId="31" w15:restartNumberingAfterBreak="0">
+  <w:abstractNum w:abstractNumId="32" w15:restartNumberingAfterBreak="0">
     <w:nsid w:val="724507BA"/>
     <w:multiLevelType w:val="hybridMultilevel"/>
     <w:tmpl w:val="5B262166"/>
@@ -43326,7 +43979,7 @@
       </w:rPr>
     </w:lvl>
   </w:abstractNum>
-  <w:abstractNum w:abstractNumId="32" w15:restartNumberingAfterBreak="0">
+  <w:abstractNum w:abstractNumId="33" w15:restartNumberingAfterBreak="0">
     <w:nsid w:val="748314B6"/>
     <w:multiLevelType w:val="hybridMultilevel"/>
     <w:tmpl w:val="6D248BEE"/>
@@ -43415,7 +44068,7 @@
       </w:pPr>
     </w:lvl>
   </w:abstractNum>
-  <w:abstractNum w:abstractNumId="33" w15:restartNumberingAfterBreak="0">
+  <w:abstractNum w:abstractNumId="34" w15:restartNumberingAfterBreak="0">
     <w:nsid w:val="752550FD"/>
     <w:multiLevelType w:val="multilevel"/>
     <w:tmpl w:val="68FE36E8"/>
@@ -43503,55 +44156,55 @@
     </w:lvl>
   </w:abstractNum>
   <w:num w:numId="1">
-    <w:abstractNumId w:val="7"/>
+    <w:abstractNumId w:val="8"/>
   </w:num>
   <w:num w:numId="2">
-    <w:abstractNumId w:val="10"/>
+    <w:abstractNumId w:val="11"/>
   </w:num>
   <w:num w:numId="3">
-    <w:abstractNumId w:val="33"/>
+    <w:abstractNumId w:val="34"/>
   </w:num>
   <w:num w:numId="4">
-    <w:abstractNumId w:val="29"/>
+    <w:abstractNumId w:val="30"/>
   </w:num>
   <w:num w:numId="5">
-    <w:abstractNumId w:val="30"/>
+    <w:abstractNumId w:val="31"/>
   </w:num>
   <w:num w:numId="6">
-    <w:abstractNumId w:val="20"/>
+    <w:abstractNumId w:val="21"/>
   </w:num>
   <w:num w:numId="7">
-    <w:abstractNumId w:val="13"/>
+    <w:abstractNumId w:val="14"/>
   </w:num>
   <w:num w:numId="8">
     <w:abstractNumId w:val="0"/>
   </w:num>
   <w:num w:numId="9">
+    <w:abstractNumId w:val="25"/>
+  </w:num>
+  <w:num w:numId="10">
+    <w:abstractNumId w:val="10"/>
+  </w:num>
+  <w:num w:numId="11">
+    <w:abstractNumId w:val="29"/>
+  </w:num>
+  <w:num w:numId="12">
     <w:abstractNumId w:val="24"/>
   </w:num>
-  <w:num w:numId="10">
-    <w:abstractNumId w:val="9"/>
-  </w:num>
-  <w:num w:numId="11">
-    <w:abstractNumId w:val="28"/>
-  </w:num>
-  <w:num w:numId="12">
-    <w:abstractNumId w:val="23"/>
-  </w:num>
   <w:num w:numId="13">
-    <w:abstractNumId w:val="16"/>
+    <w:abstractNumId w:val="17"/>
   </w:num>
   <w:num w:numId="14">
-    <w:abstractNumId w:val="31"/>
+    <w:abstractNumId w:val="32"/>
   </w:num>
   <w:num w:numId="15">
-    <w:abstractNumId w:val="12"/>
+    <w:abstractNumId w:val="13"/>
   </w:num>
   <w:num w:numId="16">
-    <w:abstractNumId w:val="32"/>
+    <w:abstractNumId w:val="33"/>
   </w:num>
   <w:num w:numId="17">
-    <w:abstractNumId w:val="27"/>
+    <w:abstractNumId w:val="28"/>
   </w:num>
   <w:num w:numId="18">
     <w:abstractNumId w:val="1"/>
@@ -43560,49 +44213,52 @@
     <w:abstractNumId w:val="2"/>
   </w:num>
   <w:num w:numId="20">
-    <w:abstractNumId w:val="15"/>
+    <w:abstractNumId w:val="16"/>
   </w:num>
   <w:num w:numId="21">
-    <w:abstractNumId w:val="8"/>
+    <w:abstractNumId w:val="9"/>
   </w:num>
   <w:num w:numId="22">
-    <w:abstractNumId w:val="18"/>
+    <w:abstractNumId w:val="19"/>
   </w:num>
   <w:num w:numId="23">
-    <w:abstractNumId w:val="19"/>
+    <w:abstractNumId w:val="20"/>
   </w:num>
   <w:num w:numId="24">
     <w:abstractNumId w:val="4"/>
   </w:num>
   <w:num w:numId="25">
-    <w:abstractNumId w:val="5"/>
+    <w:abstractNumId w:val="6"/>
   </w:num>
   <w:num w:numId="26">
-    <w:abstractNumId w:val="17"/>
+    <w:abstractNumId w:val="18"/>
   </w:num>
   <w:num w:numId="27">
-    <w:abstractNumId w:val="22"/>
+    <w:abstractNumId w:val="23"/>
   </w:num>
   <w:num w:numId="28">
-    <w:abstractNumId w:val="26"/>
+    <w:abstractNumId w:val="27"/>
   </w:num>
   <w:num w:numId="29">
-    <w:abstractNumId w:val="11"/>
+    <w:abstractNumId w:val="12"/>
   </w:num>
   <w:num w:numId="30">
-    <w:abstractNumId w:val="25"/>
+    <w:abstractNumId w:val="26"/>
   </w:num>
   <w:num w:numId="31">
     <w:abstractNumId w:val="3"/>
   </w:num>
   <w:num w:numId="32">
-    <w:abstractNumId w:val="14"/>
+    <w:abstractNumId w:val="15"/>
   </w:num>
   <w:num w:numId="33">
-    <w:abstractNumId w:val="21"/>
+    <w:abstractNumId w:val="22"/>
   </w:num>
   <w:num w:numId="34">
-    <w:abstractNumId w:val="6"/>
+    <w:abstractNumId w:val="7"/>
+  </w:num>
+  <w:num w:numId="35">
+    <w:abstractNumId w:val="5"/>
   </w:num>
   <w:numIdMacAtCleanup w:val="30"/>
 </w:numbering>
@@ -45767,15 +46423,6 @@
 </file>
 
 <file path=customXml/item1.xml><?xml version="1.0" encoding="utf-8"?>
-<?mso-contentType ?>
-<FormTemplates xmlns="http://schemas.microsoft.com/sharepoint/v3/contenttype/forms">
-  <Display>DocumentLibraryForm</Display>
-  <Edit>DocumentLibraryForm</Edit>
-  <New>DocumentLibraryForm</New>
-</FormTemplates>
-</file>
-
-<file path=customXml/item2.xml><?xml version="1.0" encoding="utf-8"?>
 <ct:contentTypeSchema xmlns:ct="http://schemas.microsoft.com/office/2006/metadata/contentType" xmlns:ma="http://schemas.microsoft.com/office/2006/metadata/properties/metaAttributes" ct:_="" ma:_="" ma:contentTypeName="Document" ma:contentTypeID="0x01010024D1768208899D418F028F6C3AF82400" ma:contentTypeVersion="1" ma:contentTypeDescription="Create a new document." ma:contentTypeScope="" ma:versionID="520fa819e570fd115ba5fb6b06c1191a">
   <xsd:schema xmlns:xsd="http://www.w3.org/2001/XMLSchema" xmlns:p="http://schemas.microsoft.com/office/2006/metadata/properties" targetNamespace="http://schemas.microsoft.com/office/2006/metadata/properties" ma:root="true" ma:fieldsID="4aeb20c0e3442673af7ee10786458764">
     <xsd:element name="properties">
@@ -45824,19 +46471,20 @@
 </ct:contentTypeSchema>
 </file>
 
+<file path=customXml/item2.xml><?xml version="1.0" encoding="utf-8"?>
+<?mso-contentType ?>
+<FormTemplates xmlns="http://schemas.microsoft.com/sharepoint/v3/contenttype/forms">
+  <Display>DocumentLibraryForm</Display>
+  <Edit>DocumentLibraryForm</Edit>
+  <New>DocumentLibraryForm</New>
+</FormTemplates>
+</file>
+
 <file path=customXml/item3.xml><?xml version="1.0" encoding="utf-8"?>
 <b:Sources xmlns:b="http://schemas.openxmlformats.org/officeDocument/2006/bibliography" xmlns="http://schemas.openxmlformats.org/officeDocument/2006/bibliography" SelectedStyle="\APA.XSL" StyleName="APA"/>
 </file>
 
 <file path=customXml/itemProps1.xml><?xml version="1.0" encoding="utf-8"?>
-<ds:datastoreItem xmlns:ds="http://schemas.openxmlformats.org/officeDocument/2006/customXml" ds:itemID="{8D35C508-92B7-4418-B10D-4D3E815FA5E6}">
-  <ds:schemaRefs>
-    <ds:schemaRef ds:uri="http://schemas.microsoft.com/sharepoint/v3/contenttype/forms"/>
-  </ds:schemaRefs>
-</ds:datastoreItem>
-</file>
-
-<file path=customXml/itemProps2.xml><?xml version="1.0" encoding="utf-8"?>
 <ds:datastoreItem xmlns:ds="http://schemas.openxmlformats.org/officeDocument/2006/customXml" ds:itemID="{177C7043-315B-4994-8586-66F83B23A7BB}">
   <ds:schemaRefs>
     <ds:schemaRef ds:uri="http://schemas.microsoft.com/office/2006/metadata/contentType"/>
@@ -45851,8 +46499,16 @@
 </ds:datastoreItem>
 </file>
 
+<file path=customXml/itemProps2.xml><?xml version="1.0" encoding="utf-8"?>
+<ds:datastoreItem xmlns:ds="http://schemas.openxmlformats.org/officeDocument/2006/customXml" ds:itemID="{8D35C508-92B7-4418-B10D-4D3E815FA5E6}">
+  <ds:schemaRefs>
+    <ds:schemaRef ds:uri="http://schemas.microsoft.com/sharepoint/v3/contenttype/forms"/>
+  </ds:schemaRefs>
+</ds:datastoreItem>
+</file>
+
 <file path=customXml/itemProps3.xml><?xml version="1.0" encoding="utf-8"?>
-<ds:datastoreItem xmlns:ds="http://schemas.openxmlformats.org/officeDocument/2006/customXml" ds:itemID="{B7B7FD01-EC87-456E-97E5-8E212B23784E}">
+<ds:datastoreItem xmlns:ds="http://schemas.openxmlformats.org/officeDocument/2006/customXml" ds:itemID="{A0ADB98B-682A-4385-ACCA-BD0EC84A0123}">
   <ds:schemaRefs>
     <ds:schemaRef ds:uri="http://schemas.openxmlformats.org/officeDocument/2006/bibliography"/>
   </ds:schemaRefs>

</xml_diff>